<commit_message>
Model 2 : Total costs, age  and CCI – normal distribution (Part I)
</commit_message>
<xml_diff>
--- a/Interpretation/ENG/Hospital Data Analysis - Clustering- Interpretations.DOCX
+++ b/Interpretation/ENG/Hospital Data Analysis - Clustering- Interpretations.DOCX
@@ -5329,15 +5329,7 @@
           <w:color w:val="auto"/>
           <w:lang w:val="en-US"/>
         </w:rPr>
-        <w:t>RISK_DEATH</w:t>
-      </w:r>
-      <w:r>
-        <w:rPr>
-          <w:b w:val="0"/>
-          <w:color w:val="auto"/>
-          <w:lang w:val="en-US"/>
-        </w:rPr>
-        <w:t xml:space="preserve"> level 4 remains relat</w:t>
+        <w:t>RISK_DEATH level 4 remains relat</w:t>
       </w:r>
       <w:r>
         <w:rPr>
@@ -5472,6 +5464,7 @@
           <w:b w:val="0"/>
           <w:color w:val="auto"/>
           <w:u w:val="single"/>
+          <w:lang w:val="en-US"/>
         </w:rPr>
       </w:pPr>
       <w:r>
@@ -5761,7 +5754,7 @@
           <w:color w:val="auto"/>
           <w:lang w:val="en-US"/>
         </w:rPr>
-        <w:t>Generalist</w:t>
+        <w:t>Generalist Wards</w:t>
       </w:r>
       <w:r>
         <w:rPr>
@@ -5775,24 +5768,6 @@
       <w:r>
         <w:rPr>
           <w:b w:val="0"/>
-          <w:i/>
-          <w:color w:val="auto"/>
-          <w:lang w:val="en-US"/>
-        </w:rPr>
-        <w:t>Wards</w:t>
-      </w:r>
-      <w:r>
-        <w:rPr>
-          <w:b w:val="0"/>
-          <w:i/>
-          <w:color w:val="auto"/>
-          <w:lang w:val="en-US"/>
-        </w:rPr>
-        <w:t xml:space="preserve"> </w:t>
-      </w:r>
-      <w:r>
-        <w:rPr>
-          <w:b w:val="0"/>
           <w:color w:val="auto"/>
           <w:lang w:val="en-US"/>
         </w:rPr>
@@ -5804,23 +5779,7 @@
           <w:color w:val="auto"/>
           <w:lang w:val="en-US"/>
         </w:rPr>
-        <w:t xml:space="preserve"> made up of the </w:t>
-      </w:r>
-      <w:r>
-        <w:rPr>
-          <w:b w:val="0"/>
-          <w:color w:val="auto"/>
-          <w:lang w:val="en-US"/>
-        </w:rPr>
-        <w:t>proportions</w:t>
-      </w:r>
-      <w:r>
-        <w:rPr>
-          <w:b w:val="0"/>
-          <w:color w:val="auto"/>
-          <w:lang w:val="en-US"/>
-        </w:rPr>
-        <w:t xml:space="preserve"> of admissions with a CCI 3, more significant in G1, then in G2 and finally less significant in G3;</w:t>
+        <w:t xml:space="preserve"> made up of the proportions of admissions with a CCI 3, more significant in G1, then in G2 and finally less significant in G3;</w:t>
       </w:r>
     </w:p>
     <w:p>
@@ -6025,23 +5984,7 @@
           <w:color w:val="auto"/>
           <w:lang w:val="en-US"/>
         </w:rPr>
-        <w:t xml:space="preserve">, whose  peak of proportions in terms of admissions corresponds </w:t>
-      </w:r>
-      <w:r>
-        <w:rPr>
-          <w:b w:val="0"/>
-          <w:color w:val="auto"/>
-          <w:lang w:val="en-US"/>
-        </w:rPr>
-        <w:t xml:space="preserve">(obviously) </w:t>
-      </w:r>
-      <w:r>
-        <w:rPr>
-          <w:b w:val="0"/>
-          <w:color w:val="auto"/>
-          <w:lang w:val="en-US"/>
-        </w:rPr>
-        <w:t xml:space="preserve">to the RISK_DEATH level 3, all the peaks of proportions correspond to the Level 2 in all the other Wards of any group (a level,  however, less observed for the case of admissions in </w:t>
+        <w:t xml:space="preserve">, whose  peak of proportions in terms of admissions corresponds (obviously) to the RISK_DEATH level 3, all the peaks of proportions correspond to the Level 2 in all the other Wards of any group (a level,  however, less observed for the case of admissions in </w:t>
       </w:r>
       <w:r>
         <w:rPr>
@@ -6225,161 +6168,16 @@
         <w:rPr>
           <w:b w:val="0"/>
           <w:color w:val="auto"/>
-        </w:rPr>
-      </w:pPr>
-      <w:r>
-        <w:rPr>
-          <w:b w:val="0"/>
-          <w:color w:val="auto"/>
+          <w:lang w:val="en-US"/>
+        </w:rPr>
+      </w:pPr>
+      <w:r>
+        <w:rPr>
+          <w:b w:val="0"/>
+          <w:color w:val="auto"/>
+          <w:lang w:val="en-US"/>
         </w:rPr>
         <w:lastRenderedPageBreak/>
-        <w:t>En effectuant notre lecture de G1 vers G3, nous pouvo</w:t>
-      </w:r>
-      <w:r>
-        <w:rPr>
-          <w:b w:val="0"/>
-          <w:color w:val="auto"/>
-        </w:rPr>
-        <w:t>ns constater que la fréquence du</w:t>
-      </w:r>
-      <w:r>
-        <w:rPr>
-          <w:b w:val="0"/>
-          <w:color w:val="auto"/>
-        </w:rPr>
-        <w:t xml:space="preserve"> niveau 4 décroit dans les </w:t>
-      </w:r>
-      <w:proofErr w:type="spellStart"/>
-      <w:r>
-        <w:rPr>
-          <w:b w:val="0"/>
-          <w:color w:val="auto"/>
-        </w:rPr>
-        <w:t>Wards</w:t>
-      </w:r>
-      <w:proofErr w:type="spellEnd"/>
-      <w:r>
-        <w:rPr>
-          <w:b w:val="0"/>
-          <w:color w:val="auto"/>
-        </w:rPr>
-        <w:t xml:space="preserve"> </w:t>
-      </w:r>
-      <w:proofErr w:type="spellStart"/>
-      <w:r>
-        <w:rPr>
-          <w:b w:val="0"/>
-          <w:color w:val="auto"/>
-        </w:rPr>
-        <w:t>Generalist</w:t>
-      </w:r>
-      <w:proofErr w:type="spellEnd"/>
-      <w:r>
-        <w:rPr>
-          <w:b w:val="0"/>
-          <w:color w:val="auto"/>
-        </w:rPr>
-        <w:t xml:space="preserve">, et le même comportement est aussi retrouvé dans les </w:t>
-      </w:r>
-      <w:proofErr w:type="spellStart"/>
-      <w:r>
-        <w:rPr>
-          <w:b w:val="0"/>
-          <w:color w:val="auto"/>
-        </w:rPr>
-        <w:t>Wards</w:t>
-      </w:r>
-      <w:proofErr w:type="spellEnd"/>
-      <w:r>
-        <w:rPr>
-          <w:b w:val="0"/>
-          <w:color w:val="auto"/>
-        </w:rPr>
-        <w:t xml:space="preserve"> </w:t>
-      </w:r>
-      <w:proofErr w:type="spellStart"/>
-      <w:r>
-        <w:rPr>
-          <w:b w:val="0"/>
-          <w:color w:val="auto"/>
-        </w:rPr>
-        <w:t>Specialist</w:t>
-      </w:r>
-      <w:proofErr w:type="spellEnd"/>
-      <w:r>
-        <w:rPr>
-          <w:b w:val="0"/>
-          <w:color w:val="auto"/>
-        </w:rPr>
-        <w:t>, avec juste des proportions moins importante</w:t>
-      </w:r>
-      <w:r>
-        <w:rPr>
-          <w:b w:val="0"/>
-          <w:color w:val="auto"/>
-        </w:rPr>
-        <w:t>s</w:t>
-      </w:r>
-      <w:r>
-        <w:rPr>
-          <w:b w:val="0"/>
-          <w:color w:val="auto"/>
-        </w:rPr>
-        <w:t xml:space="preserve"> que dans les </w:t>
-      </w:r>
-      <w:proofErr w:type="spellStart"/>
-      <w:r>
-        <w:rPr>
-          <w:b w:val="0"/>
-          <w:color w:val="auto"/>
-        </w:rPr>
-        <w:t>Wards</w:t>
-      </w:r>
-      <w:proofErr w:type="spellEnd"/>
-      <w:r>
-        <w:rPr>
-          <w:b w:val="0"/>
-          <w:color w:val="auto"/>
-        </w:rPr>
-        <w:t xml:space="preserve"> </w:t>
-      </w:r>
-      <w:proofErr w:type="spellStart"/>
-      <w:r>
-        <w:rPr>
-          <w:b w:val="0"/>
-          <w:color w:val="auto"/>
-        </w:rPr>
-        <w:t>generalist</w:t>
-      </w:r>
-      <w:proofErr w:type="spellEnd"/>
-      <w:r>
-        <w:rPr>
-          <w:b w:val="0"/>
-          <w:color w:val="auto"/>
-        </w:rPr>
-        <w:t>.</w:t>
-      </w:r>
-    </w:p>
-    <w:p>
-      <w:pPr>
-        <w:pStyle w:val="Paragraphedeliste"/>
-        <w:numPr>
-          <w:ilvl w:val="0"/>
-          <w:numId w:val="10"/>
-        </w:numPr>
-        <w:jc w:val="both"/>
-        <w:rPr>
-          <w:b w:val="0"/>
-          <w:color w:val="auto"/>
-          <w:lang w:val="en-US"/>
-        </w:rPr>
-      </w:pPr>
-      <w:r>
-        <w:rPr>
-          <w:b w:val="0"/>
-          <w:color w:val="auto"/>
-          <w:lang w:val="en-US"/>
-        </w:rPr>
         <w:t>By performing our reading from G1</w:t>
       </w:r>
       <w:r>
@@ -6390,8 +6188,6 @@
         </w:rPr>
         <w:t xml:space="preserve"> to G3, we can notice that the </w:t>
       </w:r>
-      <w:bookmarkStart w:id="0" w:name="_GoBack"/>
-      <w:bookmarkEnd w:id="0"/>
       <w:r>
         <w:rPr>
           <w:b w:val="0"/>
@@ -6493,14 +6289,91 @@
           <w:ilvl w:val="0"/>
           <w:numId w:val="3"/>
         </w:numPr>
-      </w:pPr>
-      <w:r>
-        <w:t>Modèle 2 : Coûts totaux, âge et CCI - centré et réduit</w:t>
+        <w:rPr>
+          <w:lang w:val="en-US"/>
+        </w:rPr>
+      </w:pPr>
+      <w:r>
+        <w:rPr>
+          <w:lang w:val="en-US"/>
+        </w:rPr>
+        <w:t>Model</w:t>
+      </w:r>
+      <w:r>
+        <w:rPr>
+          <w:lang w:val="en-US"/>
+        </w:rPr>
+        <w:t xml:space="preserve"> </w:t>
+      </w:r>
+      <w:proofErr w:type="gramStart"/>
+      <w:r>
+        <w:rPr>
+          <w:lang w:val="en-US"/>
+        </w:rPr>
+        <w:t>2 :</w:t>
+      </w:r>
+      <w:proofErr w:type="gramEnd"/>
+      <w:r>
+        <w:rPr>
+          <w:lang w:val="en-US"/>
+        </w:rPr>
+        <w:t xml:space="preserve"> </w:t>
+      </w:r>
+      <w:r>
+        <w:rPr>
+          <w:lang w:val="en-US"/>
+        </w:rPr>
+        <w:t>Total costs</w:t>
+      </w:r>
+      <w:r>
+        <w:rPr>
+          <w:lang w:val="en-US"/>
+        </w:rPr>
+        <w:t xml:space="preserve">, </w:t>
+      </w:r>
+      <w:r>
+        <w:rPr>
+          <w:lang w:val="en-US"/>
+        </w:rPr>
+        <w:t>age  and</w:t>
+      </w:r>
+      <w:r>
+        <w:rPr>
+          <w:lang w:val="en-US"/>
+        </w:rPr>
+        <w:t xml:space="preserve"> CCI </w:t>
+      </w:r>
+      <w:r>
+        <w:rPr>
+          <w:lang w:val="en-US"/>
+        </w:rPr>
+        <w:t>–</w:t>
+      </w:r>
+      <w:r>
+        <w:rPr>
+          <w:lang w:val="en-US"/>
+        </w:rPr>
+        <w:t xml:space="preserve"> </w:t>
+      </w:r>
+      <w:r>
+        <w:rPr>
+          <w:lang w:val="en-US"/>
+        </w:rPr>
+        <w:t>n</w:t>
+      </w:r>
+      <w:r>
+        <w:rPr>
+          <w:lang w:val="en-US"/>
+        </w:rPr>
+        <w:t>ormal distribution</w:t>
       </w:r>
     </w:p>
     <w:p>
       <w:pPr>
         <w:jc w:val="both"/>
+        <w:rPr>
+          <w:lang w:val="en-US"/>
+        </w:rPr>
       </w:pPr>
     </w:p>
     <w:p>
@@ -6918,46 +6791,32 @@
         <w:rPr>
           <w:b w:val="0"/>
           <w:color w:val="auto"/>
-        </w:rPr>
-      </w:pPr>
-      <w:r>
-        <w:rPr>
-          <w:b w:val="0"/>
-          <w:color w:val="auto"/>
-        </w:rPr>
-        <w:t>La méthode de partitionnement de données choisie est le partitionnement en k-moyennes  (k-</w:t>
-      </w:r>
-      <w:proofErr w:type="spellStart"/>
-      <w:r>
-        <w:rPr>
-          <w:b w:val="0"/>
-          <w:color w:val="auto"/>
-        </w:rPr>
-        <w:t>means</w:t>
-      </w:r>
-      <w:proofErr w:type="spellEnd"/>
-      <w:r>
-        <w:rPr>
-          <w:b w:val="0"/>
-          <w:color w:val="auto"/>
-        </w:rPr>
-        <w:t xml:space="preserve"> </w:t>
-      </w:r>
-      <w:proofErr w:type="spellStart"/>
-      <w:r>
-        <w:rPr>
-          <w:b w:val="0"/>
-          <w:color w:val="auto"/>
-        </w:rPr>
-        <w:t>clustering</w:t>
-      </w:r>
-      <w:proofErr w:type="spellEnd"/>
-      <w:r>
-        <w:rPr>
-          <w:b w:val="0"/>
-          <w:color w:val="auto"/>
-        </w:rPr>
-        <w:t>).</w:t>
+          <w:lang w:val="en-US"/>
+        </w:rPr>
+      </w:pPr>
+      <w:r>
+        <w:rPr>
+          <w:b w:val="0"/>
+          <w:color w:val="auto"/>
+          <w:lang w:val="en-US"/>
+        </w:rPr>
+        <w:t xml:space="preserve">The data partitioning method that has been chosen was that of the k-means </w:t>
+      </w:r>
+      <w:r>
+        <w:rPr>
+          <w:b w:val="0"/>
+          <w:color w:val="auto"/>
+          <w:lang w:val="en-US"/>
+        </w:rPr>
+        <w:t>(k-means clustering)</w:t>
+      </w:r>
+      <w:r>
+        <w:rPr>
+          <w:b w:val="0"/>
+          <w:color w:val="auto"/>
+          <w:lang w:val="en-US"/>
+        </w:rPr>
+        <w:t>.</w:t>
       </w:r>
     </w:p>
     <w:p>
@@ -6971,65 +6830,56 @@
         <w:rPr>
           <w:b w:val="0"/>
           <w:color w:val="auto"/>
-        </w:rPr>
-      </w:pPr>
-      <w:r>
-        <w:rPr>
-          <w:b w:val="0"/>
-          <w:color w:val="auto"/>
-        </w:rPr>
-        <w:t>La méthode utilisée pour la l’estimation du nombre optimal de Clusters à spécifier lors du partitionnement des données  avec la méthode de k-</w:t>
+          <w:lang w:val="en-US"/>
+        </w:rPr>
+      </w:pPr>
+      <w:r>
+        <w:rPr>
+          <w:b w:val="0"/>
+          <w:color w:val="auto"/>
+          <w:lang w:val="en-US"/>
+        </w:rPr>
+        <w:t xml:space="preserve">The method used for estimating the optimal number of Clusters to specify when partitioning data with the k-means method is that of </w:t>
+      </w:r>
+      <w:r>
+        <w:rPr>
+          <w:b w:val="0"/>
+          <w:color w:val="auto"/>
+          <w:lang w:val="en-US"/>
+        </w:rPr>
+        <w:t xml:space="preserve">the </w:t>
+      </w:r>
+      <w:r>
+        <w:rPr>
+          <w:b w:val="0"/>
+          <w:color w:val="auto"/>
+          <w:lang w:val="en-US"/>
+        </w:rPr>
+        <w:t xml:space="preserve">Average </w:t>
       </w:r>
       <w:proofErr w:type="spellStart"/>
       <w:r>
         <w:rPr>
           <w:b w:val="0"/>
           <w:color w:val="auto"/>
-        </w:rPr>
-        <w:t>means</w:t>
+          <w:lang w:val="en-US"/>
+        </w:rPr>
+        <w:t>Silhouhette</w:t>
       </w:r>
       <w:proofErr w:type="spellEnd"/>
       <w:r>
         <w:rPr>
           <w:b w:val="0"/>
           <w:color w:val="auto"/>
-        </w:rPr>
-        <w:t xml:space="preserve"> est celle de l’</w:t>
-      </w:r>
-      <w:proofErr w:type="spellStart"/>
-      <w:r>
-        <w:rPr>
-          <w:b w:val="0"/>
-          <w:color w:val="auto"/>
-        </w:rPr>
-        <w:t>A</w:t>
-      </w:r>
-      <w:r>
-        <w:rPr>
-          <w:b w:val="0"/>
-          <w:color w:val="auto"/>
-        </w:rPr>
-        <w:t>verage</w:t>
-      </w:r>
-      <w:proofErr w:type="spellEnd"/>
-      <w:r>
-        <w:rPr>
-          <w:b w:val="0"/>
-          <w:color w:val="auto"/>
-        </w:rPr>
-        <w:t xml:space="preserve"> S</w:t>
-      </w:r>
-      <w:r>
-        <w:rPr>
-          <w:b w:val="0"/>
-          <w:color w:val="auto"/>
-        </w:rPr>
-        <w:t>ilhouette</w:t>
-      </w:r>
-      <w:r>
-        <w:rPr>
-          <w:b w:val="0"/>
-          <w:color w:val="auto"/>
+          <w:lang w:val="en-US"/>
+        </w:rPr>
+        <w:t xml:space="preserve"> Width</w:t>
+      </w:r>
+      <w:r>
+        <w:rPr>
+          <w:b w:val="0"/>
+          <w:color w:val="auto"/>
+          <w:lang w:val="en-US"/>
         </w:rPr>
         <w:t>.</w:t>
       </w:r>
@@ -7045,140 +6895,109 @@
         <w:rPr>
           <w:b w:val="0"/>
           <w:color w:val="auto"/>
-        </w:rPr>
-      </w:pPr>
-      <w:r>
-        <w:rPr>
-          <w:b w:val="0"/>
-          <w:color w:val="auto"/>
-        </w:rPr>
-        <w:t xml:space="preserve">En se basant sur le graphique ci-dessus, il est clair que nous </w:t>
-      </w:r>
-      <w:r>
-        <w:rPr>
-          <w:b w:val="0"/>
-          <w:color w:val="auto"/>
-        </w:rPr>
-        <w:t>avons</w:t>
-      </w:r>
-      <w:r>
-        <w:rPr>
-          <w:b w:val="0"/>
-          <w:color w:val="auto"/>
+          <w:lang w:val="en-US"/>
+        </w:rPr>
+      </w:pPr>
+      <w:r>
+        <w:rPr>
+          <w:b w:val="0"/>
+          <w:color w:val="auto"/>
+          <w:lang w:val="en-US"/>
+        </w:rPr>
+        <w:t xml:space="preserve">Based on the curve above, it is clear that we have a maximum value of the </w:t>
+      </w:r>
+      <w:proofErr w:type="spellStart"/>
+      <w:r>
+        <w:rPr>
+          <w:b w:val="0"/>
+          <w:color w:val="auto"/>
+          <w:lang w:val="en-US"/>
+        </w:rPr>
+        <w:t>l’Average</w:t>
+      </w:r>
+      <w:proofErr w:type="spellEnd"/>
+      <w:r>
+        <w:rPr>
+          <w:b w:val="0"/>
+          <w:color w:val="auto"/>
+          <w:lang w:val="en-US"/>
         </w:rPr>
         <w:t xml:space="preserve"> </w:t>
       </w:r>
-      <w:r>
-        <w:rPr>
-          <w:b w:val="0"/>
-          <w:color w:val="auto"/>
-        </w:rPr>
-        <w:t>u</w:t>
-      </w:r>
-      <w:r>
-        <w:rPr>
-          <w:b w:val="0"/>
-          <w:color w:val="auto"/>
-        </w:rPr>
-        <w:t>n</w:t>
-      </w:r>
-      <w:r>
-        <w:rPr>
-          <w:b w:val="0"/>
-          <w:color w:val="auto"/>
-        </w:rPr>
-        <w:t>e valeur</w:t>
-      </w:r>
-      <w:r>
-        <w:rPr>
-          <w:b w:val="0"/>
-          <w:color w:val="auto"/>
-        </w:rPr>
-        <w:t xml:space="preserve"> maximum</w:t>
-      </w:r>
-      <w:r>
-        <w:rPr>
-          <w:b w:val="0"/>
-          <w:color w:val="auto"/>
-        </w:rPr>
-        <w:t xml:space="preserve"> de</w:t>
-      </w:r>
-      <w:r>
-        <w:rPr>
-          <w:b w:val="0"/>
-          <w:color w:val="auto"/>
-        </w:rPr>
-        <w:t xml:space="preserve"> l’</w:t>
-      </w:r>
       <w:proofErr w:type="spellStart"/>
       <w:r>
         <w:rPr>
           <w:b w:val="0"/>
           <w:color w:val="auto"/>
-        </w:rPr>
-        <w:t>Average</w:t>
+          <w:lang w:val="en-US"/>
+        </w:rPr>
+        <w:t>Silouhette</w:t>
       </w:r>
       <w:proofErr w:type="spellEnd"/>
       <w:r>
         <w:rPr>
           <w:b w:val="0"/>
           <w:color w:val="auto"/>
+          <w:lang w:val="en-US"/>
+        </w:rPr>
+        <w:t xml:space="preserve"> width</w:t>
+      </w:r>
+      <w:r>
+        <w:rPr>
+          <w:b w:val="0"/>
+          <w:color w:val="auto"/>
+          <w:lang w:val="en-US"/>
         </w:rPr>
         <w:t xml:space="preserve"> </w:t>
       </w:r>
-      <w:proofErr w:type="spellStart"/>
-      <w:r>
-        <w:rPr>
-          <w:b w:val="0"/>
-          <w:color w:val="auto"/>
-        </w:rPr>
-        <w:t>Silouhette</w:t>
-      </w:r>
-      <w:proofErr w:type="spellEnd"/>
-      <w:r>
-        <w:rPr>
-          <w:b w:val="0"/>
-          <w:color w:val="auto"/>
-        </w:rPr>
-        <w:t xml:space="preserve"> </w:t>
-      </w:r>
-      <w:proofErr w:type="spellStart"/>
-      <w:r>
-        <w:rPr>
-          <w:b w:val="0"/>
-          <w:color w:val="auto"/>
-        </w:rPr>
-        <w:t>width</w:t>
-      </w:r>
-      <w:proofErr w:type="spellEnd"/>
-      <w:r>
-        <w:rPr>
-          <w:b w:val="0"/>
-          <w:color w:val="auto"/>
-        </w:rPr>
-        <w:t xml:space="preserve"> avec 4 clusters,</w:t>
-      </w:r>
-      <w:r>
-        <w:rPr>
-          <w:b w:val="0"/>
-          <w:color w:val="auto"/>
-        </w:rPr>
-        <w:t xml:space="preserve"> signifiant que </w:t>
-      </w:r>
-      <w:r>
-        <w:rPr>
-          <w:b w:val="0"/>
-          <w:color w:val="auto"/>
-        </w:rPr>
-        <w:t>4</w:t>
-      </w:r>
-      <w:r>
-        <w:rPr>
-          <w:b w:val="0"/>
-          <w:color w:val="auto"/>
-        </w:rPr>
-        <w:t xml:space="preserve"> est alors le nombre optimal de Clusters retenu.</w:t>
-      </w:r>
+      <w:r>
+        <w:rPr>
+          <w:b w:val="0"/>
+          <w:color w:val="auto"/>
+          <w:lang w:val="en-US"/>
+        </w:rPr>
+        <w:t xml:space="preserve">with 4 clusters, which means that 4 is then the optimal number of Clusters to be </w:t>
+      </w:r>
+      <w:r>
+        <w:rPr>
+          <w:b w:val="0"/>
+          <w:color w:val="auto"/>
+          <w:lang w:val="en-US"/>
+        </w:rPr>
+        <w:t>kept</w:t>
+      </w:r>
+      <w:r>
+        <w:rPr>
+          <w:b w:val="0"/>
+          <w:color w:val="auto"/>
+          <w:lang w:val="en-US"/>
+        </w:rPr>
+        <w:t>.</w:t>
+      </w:r>
+    </w:p>
+    <w:p>
+      <w:pPr>
+        <w:jc w:val="both"/>
+        <w:rPr>
+          <w:lang w:val="en-US"/>
+        </w:rPr>
+      </w:pPr>
+    </w:p>
+    <w:p>
+      <w:pPr>
+        <w:jc w:val="both"/>
+        <w:rPr>
+          <w:lang w:val="en-US"/>
+        </w:rPr>
+      </w:pPr>
+    </w:p>
+    <w:p>
+      <w:pPr>
+        <w:jc w:val="both"/>
+        <w:rPr>
+          <w:lang w:val="en-US"/>
+        </w:rPr>
+      </w:pPr>
     </w:p>
     <w:p>
       <w:pPr>
@@ -7225,6 +7044,7 @@
           <w:szCs w:val="20"/>
           <w:lang w:val="en-US" w:eastAsia="fr-FR"/>
         </w:rPr>
+        <w:lastRenderedPageBreak/>
         <w:t xml:space="preserve">mod2_nc &lt;- </w:t>
       </w:r>
       <w:r>
@@ -10117,59 +9937,48 @@
         <w:rPr>
           <w:b w:val="0"/>
           <w:color w:val="auto"/>
-        </w:rPr>
-      </w:pPr>
-      <w:r>
-        <w:rPr>
-          <w:b w:val="0"/>
-          <w:color w:val="auto"/>
-        </w:rPr>
-        <w:t xml:space="preserve">Le nombre </w:t>
-      </w:r>
-      <w:r>
-        <w:rPr>
-          <w:b w:val="0"/>
-          <w:color w:val="auto"/>
-        </w:rPr>
-        <w:t>d’observations pour chacun des 4</w:t>
-      </w:r>
-      <w:r>
-        <w:rPr>
-          <w:b w:val="0"/>
-          <w:color w:val="auto"/>
-        </w:rPr>
-        <w:t xml:space="preserve"> clusters sera respectivement de :</w:t>
-      </w:r>
-      <w:r>
-        <w:t xml:space="preserve"> </w:t>
-      </w:r>
-      <w:r>
-        <w:rPr>
-          <w:b w:val="0"/>
-          <w:color w:val="auto"/>
-        </w:rPr>
-        <w:t>974, 674, 745 et de</w:t>
-      </w:r>
-      <w:r>
-        <w:rPr>
-          <w:b w:val="0"/>
-          <w:color w:val="auto"/>
-        </w:rPr>
-        <w:t xml:space="preserve"> 133</w:t>
-      </w:r>
-      <w:r>
-        <w:rPr>
-          <w:b w:val="0"/>
-          <w:color w:val="auto"/>
-        </w:rPr>
-        <w:t xml:space="preserve"> </w:t>
-      </w:r>
-      <w:r>
-        <w:rPr>
-          <w:b w:val="0"/>
-          <w:color w:val="auto"/>
-        </w:rPr>
-        <w:t>observations.</w:t>
+          <w:lang w:val="en-US"/>
+        </w:rPr>
+      </w:pPr>
+      <w:r>
+        <w:rPr>
+          <w:b w:val="0"/>
+          <w:color w:val="auto"/>
+          <w:lang w:val="en-US"/>
+        </w:rPr>
+        <w:t>The number fo</w:t>
+      </w:r>
+      <w:r>
+        <w:rPr>
+          <w:b w:val="0"/>
+          <w:color w:val="auto"/>
+          <w:lang w:val="en-US"/>
+        </w:rPr>
+        <w:t>r</w:t>
+      </w:r>
+      <w:r>
+        <w:rPr>
+          <w:b w:val="0"/>
+          <w:color w:val="auto"/>
+          <w:lang w:val="en-US"/>
+        </w:rPr>
+        <w:t xml:space="preserve"> observations for each </w:t>
+      </w:r>
+      <w:r>
+        <w:rPr>
+          <w:b w:val="0"/>
+          <w:color w:val="auto"/>
+          <w:lang w:val="en-US"/>
+        </w:rPr>
+        <w:t>of the 4 clusters will be respectively: 974, 674, 745 and</w:t>
+      </w:r>
+      <w:r>
+        <w:rPr>
+          <w:b w:val="0"/>
+          <w:color w:val="auto"/>
+          <w:lang w:val="en-US"/>
+        </w:rPr>
+        <w:t xml:space="preserve"> de 133 observations.</w:t>
       </w:r>
     </w:p>
     <w:p>
@@ -10183,43 +9992,45 @@
         <w:rPr>
           <w:b w:val="0"/>
           <w:color w:val="auto"/>
-        </w:rPr>
-      </w:pPr>
-      <w:r>
-        <w:rPr>
-          <w:b w:val="0"/>
-          <w:color w:val="auto"/>
-        </w:rPr>
-        <w:t xml:space="preserve">Les </w:t>
-      </w:r>
-      <w:r>
-        <w:rPr>
-          <w:color w:val="auto"/>
-        </w:rPr>
-        <w:t>coordonnées (TOTAL_COST, CCI, AGE)</w:t>
-      </w:r>
-      <w:r>
-        <w:rPr>
-          <w:b w:val="0"/>
-          <w:color w:val="auto"/>
-        </w:rPr>
-        <w:t xml:space="preserve"> de chaque </w:t>
-      </w:r>
-      <w:proofErr w:type="spellStart"/>
-      <w:r>
-        <w:rPr>
-          <w:b w:val="0"/>
-          <w:color w:val="auto"/>
-        </w:rPr>
-        <w:t>Centroid</w:t>
-      </w:r>
-      <w:proofErr w:type="spellEnd"/>
-      <w:r>
-        <w:rPr>
-          <w:b w:val="0"/>
-          <w:color w:val="auto"/>
-        </w:rPr>
-        <w:t xml:space="preserve"> (position du centre de Cluster) de chaque Cluster sont les suivantes: </w:t>
+          <w:lang w:val="en-US"/>
+        </w:rPr>
+      </w:pPr>
+      <w:r>
+        <w:rPr>
+          <w:b w:val="0"/>
+          <w:color w:val="auto"/>
+          <w:lang w:val="en-US"/>
+        </w:rPr>
+        <w:t xml:space="preserve">The </w:t>
+      </w:r>
+      <w:r>
+        <w:rPr>
+          <w:color w:val="auto"/>
+          <w:lang w:val="en-US"/>
+        </w:rPr>
+        <w:t xml:space="preserve">coordinates </w:t>
+      </w:r>
+      <w:r>
+        <w:rPr>
+          <w:color w:val="auto"/>
+          <w:lang w:val="en-US"/>
+        </w:rPr>
+        <w:t>(TOTAL_COST, CCI, AGE)</w:t>
+      </w:r>
+      <w:r>
+        <w:rPr>
+          <w:color w:val="auto"/>
+          <w:lang w:val="en-US"/>
+        </w:rPr>
+        <w:t xml:space="preserve"> </w:t>
+      </w:r>
+      <w:r>
+        <w:rPr>
+          <w:b w:val="0"/>
+          <w:color w:val="auto"/>
+          <w:lang w:val="en-US"/>
+        </w:rPr>
+        <w:t>of each Centroid (position of the Cluster’s center) of each Cluster will be as follows:</w:t>
       </w:r>
     </w:p>
     <w:p>
@@ -10240,21 +10051,14 @@
           <w:color w:val="auto"/>
           <w:lang w:val="en-US"/>
         </w:rPr>
-        <w:t>Centroid de Cluster 1 : (</w:t>
-      </w:r>
-      <w:r>
-        <w:rPr>
-          <w:color w:val="auto"/>
-          <w:lang w:val="en-US"/>
-        </w:rPr>
-        <w:t>-0.19878202,  0.9241646,  0.5033786</w:t>
-      </w:r>
-      <w:r>
-        <w:rPr>
-          <w:color w:val="auto"/>
-          <w:lang w:val="en-US"/>
-        </w:rPr>
-        <w:t>) ;</w:t>
+        <w:t>Centroid of</w:t>
+      </w:r>
+      <w:r>
+        <w:rPr>
+          <w:color w:val="auto"/>
+          <w:lang w:val="en-US"/>
+        </w:rPr>
+        <w:t xml:space="preserve"> Cluster 1 : (-0.19878202,  0.9241646,  0.5033786) ;</w:t>
       </w:r>
     </w:p>
     <w:p>
@@ -10275,21 +10079,14 @@
           <w:color w:val="auto"/>
           <w:lang w:val="en-US"/>
         </w:rPr>
-        <w:t>Centroid de Cluster 2 : (</w:t>
-      </w:r>
-      <w:r>
-        <w:rPr>
-          <w:color w:val="auto"/>
-          <w:lang w:val="en-US"/>
-        </w:rPr>
-        <w:t>-0.04451713, -0.4516112, -1.2275418</w:t>
-      </w:r>
-      <w:r>
-        <w:rPr>
-          <w:color w:val="auto"/>
-          <w:lang w:val="en-US"/>
-        </w:rPr>
-        <w:t>) ;</w:t>
+        <w:t>Centroid of</w:t>
+      </w:r>
+      <w:r>
+        <w:rPr>
+          <w:color w:val="auto"/>
+          <w:lang w:val="en-US"/>
+        </w:rPr>
+        <w:t xml:space="preserve"> Cluster 2 : (-0.04451713, -0.4516112, -1.2275418) ;</w:t>
       </w:r>
     </w:p>
     <w:p>
@@ -10310,28 +10107,14 @@
           <w:color w:val="auto"/>
           <w:lang w:val="en-US"/>
         </w:rPr>
-        <w:t>Centroid de Cluster 3 : (</w:t>
-      </w:r>
-      <w:r>
-        <w:rPr>
-          <w:color w:val="auto"/>
-          <w:lang w:val="en-US"/>
-        </w:rPr>
-        <w:t>-0.23052149, -0.8272487,  0.5551044</w:t>
-      </w:r>
-      <w:r>
-        <w:rPr>
-          <w:color w:val="auto"/>
-          <w:lang w:val="en-US"/>
-        </w:rPr>
-        <w:t>)</w:t>
-      </w:r>
-      <w:r>
-        <w:rPr>
-          <w:color w:val="auto"/>
-          <w:lang w:val="en-US"/>
-        </w:rPr>
-        <w:t> ;</w:t>
+        <w:t>Centroid of</w:t>
+      </w:r>
+      <w:r>
+        <w:rPr>
+          <w:color w:val="auto"/>
+          <w:lang w:val="en-US"/>
+        </w:rPr>
+        <w:t xml:space="preserve"> Cluster 3 : (-0.23052149, -0.8272487,  0.5551044) ;</w:t>
       </w:r>
     </w:p>
     <w:p>
@@ -10352,7 +10135,14 @@
           <w:color w:val="auto"/>
           <w:lang w:val="en-US"/>
         </w:rPr>
-        <w:t xml:space="preserve">Centroid de Cluster </w:t>
+        <w:t>Centroid of</w:t>
+      </w:r>
+      <w:r>
+        <w:rPr>
+          <w:color w:val="auto"/>
+          <w:lang w:val="en-US"/>
+        </w:rPr>
+        <w:t xml:space="preserve"> Cluster </w:t>
       </w:r>
       <w:proofErr w:type="gramStart"/>
       <w:r>
@@ -10368,21 +10158,7 @@
           <w:color w:val="auto"/>
           <w:lang w:val="en-US"/>
         </w:rPr>
-        <w:t xml:space="preserve"> (</w:t>
-      </w:r>
-      <w:r>
-        <w:rPr>
-          <w:color w:val="auto"/>
-          <w:lang w:val="en-US"/>
-        </w:rPr>
-        <w:t>2.97260711,  0.1545108, -0.5750399</w:t>
-      </w:r>
-      <w:r>
-        <w:rPr>
-          <w:color w:val="auto"/>
-          <w:lang w:val="en-US"/>
-        </w:rPr>
-        <w:t>).</w:t>
+        <w:t xml:space="preserve"> (2.97260711,  0.1545108, -0.5750399).</w:t>
       </w:r>
     </w:p>
     <w:p>
@@ -10396,60 +10172,93 @@
         <w:rPr>
           <w:b w:val="0"/>
           <w:color w:val="auto"/>
-        </w:rPr>
-      </w:pPr>
-      <w:r>
-        <w:rPr>
-          <w:b w:val="0"/>
-          <w:color w:val="auto"/>
-        </w:rPr>
-        <w:t xml:space="preserve">A partir du </w:t>
-      </w:r>
-      <w:proofErr w:type="spellStart"/>
-      <w:r>
-        <w:rPr>
-          <w:b w:val="0"/>
-          <w:color w:val="auto"/>
-        </w:rPr>
-        <w:t>Clustering</w:t>
-      </w:r>
-      <w:proofErr w:type="spellEnd"/>
-      <w:r>
-        <w:rPr>
-          <w:b w:val="0"/>
-          <w:color w:val="auto"/>
+          <w:lang w:val="en-US"/>
+        </w:rPr>
+      </w:pPr>
+      <w:r>
+        <w:rPr>
+          <w:b w:val="0"/>
+          <w:color w:val="auto"/>
+          <w:lang w:val="en-US"/>
+        </w:rPr>
+        <w:t xml:space="preserve">From the Clustering Vector above, </w:t>
+      </w:r>
+      <w:r>
+        <w:rPr>
+          <w:b w:val="0"/>
+          <w:color w:val="auto"/>
+          <w:lang w:val="en-US"/>
+        </w:rPr>
+        <w:t>we can consult the</w:t>
+      </w:r>
+      <w:r>
+        <w:rPr>
+          <w:b w:val="0"/>
+          <w:color w:val="auto"/>
+          <w:lang w:val="en-US"/>
         </w:rPr>
         <w:t xml:space="preserve"> </w:t>
       </w:r>
-      <w:proofErr w:type="spellStart"/>
-      <w:r>
-        <w:rPr>
-          <w:b w:val="0"/>
-          <w:color w:val="auto"/>
-        </w:rPr>
-        <w:t>Vector</w:t>
-      </w:r>
-      <w:proofErr w:type="spellEnd"/>
-      <w:r>
-        <w:rPr>
-          <w:b w:val="0"/>
-          <w:color w:val="auto"/>
-        </w:rPr>
-        <w:t xml:space="preserve"> ci-dessus, nous pouvons consulter le Cluster d’appartenance de chaque ligne d’observations sur les admissions en consultant juste le numéro de cluster qui représente la ligne d’observations sur la position de cette dernière dans le vecteur : ligne 1 appartient à Cluster 2, ligne 2 appartient à Cluster 3, </w:t>
-      </w:r>
-      <w:r>
-        <w:rPr>
-          <w:b w:val="0"/>
-          <w:color w:val="auto"/>
-        </w:rPr>
-        <w:t>ligne 988 appartient à Cluster 1</w:t>
-      </w:r>
-      <w:r>
-        <w:rPr>
-          <w:b w:val="0"/>
-          <w:color w:val="auto"/>
-        </w:rPr>
-        <w:t>…</w:t>
+      <w:r>
+        <w:rPr>
+          <w:b w:val="0"/>
+          <w:color w:val="auto"/>
+          <w:lang w:val="en-US"/>
+        </w:rPr>
+        <w:t>Cluster of membership</w:t>
+      </w:r>
+      <w:r>
+        <w:rPr>
+          <w:b w:val="0"/>
+          <w:color w:val="auto"/>
+          <w:lang w:val="en-US"/>
+        </w:rPr>
+        <w:t xml:space="preserve"> </w:t>
+      </w:r>
+      <w:r>
+        <w:rPr>
+          <w:b w:val="0"/>
+          <w:color w:val="auto"/>
+          <w:lang w:val="en-US"/>
+        </w:rPr>
+        <w:t xml:space="preserve">of </w:t>
+      </w:r>
+      <w:r>
+        <w:rPr>
+          <w:b w:val="0"/>
+          <w:color w:val="auto"/>
+          <w:lang w:val="en-US"/>
+        </w:rPr>
+        <w:t xml:space="preserve">each line of observations on admissions by just looking at the Cluster number which represents the line of observations on the position of this latter within the vector: </w:t>
+      </w:r>
+      <w:r>
+        <w:rPr>
+          <w:b w:val="0"/>
+          <w:i/>
+          <w:color w:val="auto"/>
+          <w:lang w:val="en-US"/>
+        </w:rPr>
+        <w:t xml:space="preserve">line 1 belongs to Cluster 2, line 2 belongs to Cluster 3, </w:t>
+      </w:r>
+      <w:proofErr w:type="gramStart"/>
+      <w:r>
+        <w:rPr>
+          <w:b w:val="0"/>
+          <w:i/>
+          <w:color w:val="auto"/>
+          <w:lang w:val="en-US"/>
+        </w:rPr>
+        <w:t>line</w:t>
+      </w:r>
+      <w:proofErr w:type="gramEnd"/>
+      <w:r>
+        <w:rPr>
+          <w:b w:val="0"/>
+          <w:i/>
+          <w:color w:val="auto"/>
+          <w:lang w:val="en-US"/>
+        </w:rPr>
+        <w:t xml:space="preserve"> 988 belongs to Cluster 1…</w:t>
       </w:r>
     </w:p>
     <w:p>
@@ -10470,6 +10279,7 @@
           <w:b w:val="0"/>
           <w:color w:val="auto"/>
         </w:rPr>
+        <w:lastRenderedPageBreak/>
         <w:t>La</w:t>
       </w:r>
       <w:r>
@@ -10542,15 +10352,7 @@
           <w:b w:val="0"/>
           <w:color w:val="auto"/>
         </w:rPr>
-        <w:t xml:space="preserve">121.6722,  892.7428,  710.4988 et de  </w:t>
-      </w:r>
-      <w:r>
-        <w:rPr>
-          <w:b w:val="0"/>
-          <w:color w:val="auto"/>
-        </w:rPr>
-        <w:lastRenderedPageBreak/>
-        <w:t>577.1178</w:t>
+        <w:t>121.6722,  892.7428,  710.4988 et de  577.1178</w:t>
       </w:r>
       <w:r>
         <w:rPr>
@@ -10634,54 +10436,45 @@
         <w:rPr>
           <w:b w:val="0"/>
           <w:color w:val="auto"/>
-        </w:rPr>
-      </w:pPr>
-      <w:r>
-        <w:rPr>
-          <w:b w:val="0"/>
-          <w:color w:val="auto"/>
-        </w:rPr>
-        <w:t xml:space="preserve">Cependant, </w:t>
-      </w:r>
-      <w:r>
-        <w:rPr>
-          <w:b w:val="0"/>
-          <w:color w:val="auto"/>
-        </w:rPr>
-        <w:t xml:space="preserve">notons </w:t>
-      </w:r>
-      <w:r>
-        <w:rPr>
-          <w:b w:val="0"/>
-          <w:color w:val="auto"/>
-        </w:rPr>
-        <w:t xml:space="preserve">tout de même </w:t>
-      </w:r>
-      <w:r>
-        <w:rPr>
-          <w:b w:val="0"/>
-          <w:color w:val="auto"/>
-        </w:rPr>
-        <w:t xml:space="preserve">que </w:t>
-      </w:r>
-      <w:r>
-        <w:rPr>
-          <w:b w:val="0"/>
-          <w:color w:val="auto"/>
-        </w:rPr>
-        <w:t>l</w:t>
-      </w:r>
-      <w:r>
-        <w:rPr>
-          <w:b w:val="0"/>
-          <w:color w:val="auto"/>
-        </w:rPr>
-        <w:t xml:space="preserve">e ratio </w:t>
+          <w:lang w:val="en-US"/>
+        </w:rPr>
+      </w:pPr>
+      <w:r>
+        <w:rPr>
+          <w:b w:val="0"/>
+          <w:color w:val="auto"/>
+          <w:lang w:val="en-US"/>
+        </w:rPr>
+        <w:t>The Sum of the squares of the distances of the points of a Cluster to their Centroid for each of the Clusters 1, 2, 3 and 4 are respectively: 1 121.6722, 892.7428, 710.4988 and 577.1178. From these values, we can deduce that Cluster 1 is the least compact of all, followed by Cluster 2, then Cluster 3 and finally, Cluster 4 is the most compact of all.</w:t>
+      </w:r>
+    </w:p>
+    <w:p>
+      <w:pPr>
+        <w:pStyle w:val="Paragraphedeliste"/>
+        <w:numPr>
+          <w:ilvl w:val="0"/>
+          <w:numId w:val="1"/>
+        </w:numPr>
+        <w:jc w:val="both"/>
+        <w:rPr>
+          <w:b w:val="0"/>
+          <w:color w:val="auto"/>
+          <w:lang w:val="en-US"/>
+        </w:rPr>
+      </w:pPr>
+      <w:r>
+        <w:rPr>
+          <w:b w:val="0"/>
+          <w:color w:val="auto"/>
+          <w:lang w:val="en-US"/>
+        </w:rPr>
+        <w:t xml:space="preserve">However, let us notice that the ratio </w:t>
       </w:r>
       <w:r>
         <w:rPr>
           <w:i/>
           <w:color w:val="auto"/>
+          <w:lang w:val="en-US"/>
         </w:rPr>
         <w:t>“</w:t>
       </w:r>
@@ -10690,6 +10483,7 @@
         <w:rPr>
           <w:i/>
           <w:color w:val="auto"/>
+          <w:lang w:val="en-US"/>
         </w:rPr>
         <w:t>between_SS</w:t>
       </w:r>
@@ -10698,6 +10492,7 @@
         <w:rPr>
           <w:i/>
           <w:color w:val="auto"/>
+          <w:lang w:val="en-US"/>
         </w:rPr>
         <w:t xml:space="preserve"> / </w:t>
       </w:r>
@@ -10706,6 +10501,7 @@
         <w:rPr>
           <w:i/>
           <w:color w:val="auto"/>
+          <w:lang w:val="en-US"/>
         </w:rPr>
         <w:t>total_SS</w:t>
       </w:r>
@@ -10714,27 +10510,33 @@
         <w:rPr>
           <w:i/>
           <w:color w:val="auto"/>
-        </w:rPr>
-        <w:t xml:space="preserve"> =  </w:t>
-      </w:r>
+          <w:lang w:val="en-US"/>
+        </w:rPr>
+        <w:t xml:space="preserve"> </w:t>
+      </w:r>
+      <w:proofErr w:type="gramStart"/>
       <w:r>
         <w:rPr>
           <w:i/>
           <w:color w:val="auto"/>
-        </w:rPr>
-        <w:t>56.4</w:t>
-      </w:r>
+          <w:lang w:val="en-US"/>
+        </w:rPr>
+        <w:t>=  56.4</w:t>
+      </w:r>
+      <w:proofErr w:type="gramEnd"/>
       <w:r>
         <w:rPr>
           <w:i/>
           <w:color w:val="auto"/>
+          <w:lang w:val="en-US"/>
         </w:rPr>
         <w:t>”</w:t>
       </w:r>
       <w:r>
         <w:rPr>
-          <w:b w:val="0"/>
-          <w:color w:val="auto"/>
+          <w:i/>
+          <w:color w:val="auto"/>
+          <w:lang w:val="en-US"/>
         </w:rPr>
         <w:t xml:space="preserve"> </w:t>
       </w:r>
@@ -10742,39 +10544,10 @@
         <w:rPr>
           <w:b w:val="0"/>
           <w:color w:val="auto"/>
-        </w:rPr>
-        <w:t xml:space="preserve">n’est pas forcément un bon signe que nous avons là un </w:t>
-      </w:r>
-      <w:proofErr w:type="spellStart"/>
-      <w:r>
-        <w:rPr>
-          <w:b w:val="0"/>
-          <w:i/>
-          <w:color w:val="auto"/>
-        </w:rPr>
-        <w:t>Clustering</w:t>
-      </w:r>
-      <w:proofErr w:type="spellEnd"/>
-      <w:r>
-        <w:rPr>
-          <w:b w:val="0"/>
-          <w:i/>
-          <w:color w:val="auto"/>
-        </w:rPr>
-        <w:t xml:space="preserve"> suffisamment bon</w:t>
-      </w:r>
-      <w:r>
-        <w:rPr>
-          <w:b w:val="0"/>
-          <w:color w:val="auto"/>
-        </w:rPr>
-        <w:t xml:space="preserve">. </w:t>
-      </w:r>
-    </w:p>
-    <w:p>
-      <w:pPr>
-        <w:jc w:val="both"/>
-      </w:pPr>
+          <w:lang w:val="en-US"/>
+        </w:rPr>
+        <w:t xml:space="preserve">is not necessarily a food sign that we have a good enough Clustering. </w:t>
+      </w:r>
     </w:p>
     <w:p>
       <w:pPr>
@@ -10784,12 +10557,28 @@
           <w:u w:val="single"/>
         </w:rPr>
       </w:pPr>
+      <w:proofErr w:type="spellStart"/>
       <w:r>
         <w:rPr>
           <w:b/>
           <w:u w:val="single"/>
         </w:rPr>
-        <w:t>Résidus :</w:t>
+        <w:t>Re</w:t>
+      </w:r>
+      <w:r>
+        <w:rPr>
+          <w:b/>
+          <w:u w:val="single"/>
+        </w:rPr>
+        <w:t>siduals</w:t>
+      </w:r>
+      <w:proofErr w:type="spellEnd"/>
+      <w:r>
+        <w:rPr>
+          <w:b/>
+          <w:u w:val="single"/>
+        </w:rPr>
+        <w:t> :</w:t>
       </w:r>
     </w:p>
     <w:p>
@@ -10990,14 +10779,48 @@
         <w:rPr>
           <w:b w:val="0"/>
           <w:color w:val="auto"/>
-        </w:rPr>
-      </w:pPr>
-      <w:r>
-        <w:rPr>
-          <w:b w:val="0"/>
-          <w:color w:val="auto"/>
-        </w:rPr>
-        <w:t>Nous avons nommé nos Cluster 1, 2, 3 et 4 respectivement par « G1 », « G2 », « G3 » et par « G4 ».</w:t>
+          <w:lang w:val="en-US"/>
+        </w:rPr>
+      </w:pPr>
+      <w:r>
+        <w:rPr>
+          <w:b w:val="0"/>
+          <w:color w:val="auto"/>
+          <w:lang w:val="en-US"/>
+        </w:rPr>
+        <w:t>We have named our Clusters 1</w:t>
+      </w:r>
+      <w:r>
+        <w:rPr>
+          <w:b w:val="0"/>
+          <w:color w:val="auto"/>
+          <w:lang w:val="en-US"/>
+        </w:rPr>
+        <w:t xml:space="preserve">, 2, 3 and 4 respectively by </w:t>
+      </w:r>
+      <w:r>
+        <w:rPr>
+          <w:b w:val="0"/>
+          <w:color w:val="auto"/>
+          <w:lang w:val="en-US"/>
+        </w:rPr>
+        <w:t xml:space="preserve">« G1 », « G2 », « G3 » </w:t>
+      </w:r>
+      <w:r>
+        <w:rPr>
+          <w:b w:val="0"/>
+          <w:color w:val="auto"/>
+          <w:lang w:val="en-US"/>
+        </w:rPr>
+        <w:t xml:space="preserve">and </w:t>
+      </w:r>
+      <w:r>
+        <w:rPr>
+          <w:b w:val="0"/>
+          <w:color w:val="auto"/>
+          <w:lang w:val="en-US"/>
+        </w:rPr>
+        <w:t>« G4 ».</w:t>
       </w:r>
     </w:p>
     <w:p>
@@ -11070,6 +10893,7 @@
           <w:noProof/>
           <w:lang w:eastAsia="fr-FR"/>
         </w:rPr>
+        <w:lastRenderedPageBreak/>
         <w:drawing>
           <wp:inline distT="0" distB="0" distL="0" distR="0" wp14:anchorId="504495D7" wp14:editId="72353D22">
             <wp:extent cx="5760720" cy="2440007"/>
@@ -11183,6 +11007,7 @@
           <w:noProof/>
           <w:lang w:eastAsia="fr-FR"/>
         </w:rPr>
+        <w:lastRenderedPageBreak/>
         <w:drawing>
           <wp:inline distT="0" distB="0" distL="0" distR="0" wp14:anchorId="3704E5FB" wp14:editId="51F78E52">
             <wp:extent cx="5760720" cy="3575493"/>
@@ -11238,7 +11063,6 @@
           <w:noProof/>
           <w:lang w:eastAsia="fr-FR"/>
         </w:rPr>
-        <w:lastRenderedPageBreak/>
         <w:drawing>
           <wp:inline distT="0" distB="0" distL="0" distR="0" wp14:anchorId="211BCC36" wp14:editId="42760716">
             <wp:extent cx="5760720" cy="3594479"/>
@@ -11288,6 +11112,7 @@
           <w:b w:val="0"/>
           <w:color w:val="auto"/>
           <w:u w:val="single"/>
+          <w:lang w:val="en-US"/>
         </w:rPr>
       </w:pPr>
       <w:r>
@@ -11295,8 +11120,18 @@
           <w:b w:val="0"/>
           <w:color w:val="auto"/>
           <w:u w:val="single"/>
-        </w:rPr>
-        <w:t>Nous pouvons remarquer que pour le cas des  TOTAL_COST :</w:t>
+          <w:lang w:val="en-US"/>
+        </w:rPr>
+        <w:t>We can notice that for the case of the</w:t>
+      </w:r>
+      <w:r>
+        <w:rPr>
+          <w:b w:val="0"/>
+          <w:color w:val="auto"/>
+          <w:u w:val="single"/>
+          <w:lang w:val="en-US"/>
+        </w:rPr>
+        <w:t xml:space="preserve"> TOTAL_COST :</w:t>
       </w:r>
     </w:p>
     <w:p>
@@ -11307,69 +11142,33 @@
           <w:numId w:val="10"/>
         </w:numPr>
         <w:jc w:val="both"/>
-      </w:pPr>
-      <w:r>
-        <w:rPr>
-          <w:b w:val="0"/>
-          <w:color w:val="auto"/>
-        </w:rPr>
-        <w:t>Les valeurs les plus élevée</w:t>
-      </w:r>
-      <w:r>
-        <w:rPr>
-          <w:b w:val="0"/>
-          <w:color w:val="auto"/>
-        </w:rPr>
-        <w:t>s sont uniquement retrouvées au sein de G4</w:t>
-      </w:r>
-      <w:r>
-        <w:rPr>
-          <w:b w:val="0"/>
-          <w:color w:val="auto"/>
-        </w:rPr>
-        <w:t>, dans un groupe ou la variabilité est</w:t>
-      </w:r>
-      <w:r>
-        <w:rPr>
-          <w:b w:val="0"/>
-          <w:color w:val="auto"/>
-        </w:rPr>
-        <w:t>,</w:t>
-      </w:r>
-      <w:r>
-        <w:rPr>
-          <w:b w:val="0"/>
-          <w:color w:val="auto"/>
-        </w:rPr>
-        <w:t xml:space="preserve"> elle</w:t>
-      </w:r>
-      <w:r>
-        <w:rPr>
-          <w:b w:val="0"/>
-          <w:color w:val="auto"/>
-        </w:rPr>
-        <w:t xml:space="preserve"> aussi</w:t>
-      </w:r>
-      <w:r>
-        <w:rPr>
-          <w:b w:val="0"/>
-          <w:color w:val="auto"/>
-        </w:rPr>
-        <w:t>,</w:t>
-      </w:r>
-      <w:r>
-        <w:rPr>
-          <w:b w:val="0"/>
-          <w:color w:val="auto"/>
-        </w:rPr>
-        <w:t xml:space="preserve"> particulièrement élevée</w:t>
-      </w:r>
-      <w:r>
-        <w:rPr>
-          <w:b w:val="0"/>
-          <w:color w:val="auto"/>
-        </w:rPr>
-        <w:t xml:space="preserve"> et où la distribution des données est nettement asymétrique.</w:t>
+        <w:rPr>
+          <w:lang w:val="en-US"/>
+        </w:rPr>
+      </w:pPr>
+      <w:r>
+        <w:rPr>
+          <w:b w:val="0"/>
+          <w:color w:val="auto"/>
+          <w:lang w:val="en-US"/>
+        </w:rPr>
+        <w:t xml:space="preserve">The highest values </w:t>
+      </w:r>
+      <w:r>
+        <w:rPr>
+          <w:b w:val="0"/>
+          <w:color w:val="auto"/>
+          <w:lang w:val="en-US"/>
+        </w:rPr>
+        <w:t>are only found within G4, in a group where the variability is particularly high and where the data distribution is clearly asymmetrical;</w:t>
+      </w:r>
+      <w:r>
+        <w:rPr>
+          <w:b w:val="0"/>
+          <w:color w:val="auto"/>
+          <w:lang w:val="en-US"/>
+        </w:rPr>
+        <w:t xml:space="preserve">  </w:t>
       </w:r>
     </w:p>
     <w:p>
@@ -11381,24 +11180,24 @@
         </w:numPr>
         <w:jc w:val="both"/>
         <w:rPr>
-          <w:b w:val="0"/>
-        </w:rPr>
-      </w:pPr>
-      <w:r>
-        <w:t xml:space="preserve"> </w:t>
-      </w:r>
-      <w:r>
-        <w:rPr>
-          <w:b w:val="0"/>
-          <w:color w:val="auto"/>
-        </w:rPr>
-        <w:t xml:space="preserve">Les </w:t>
+          <w:lang w:val="en-US"/>
+        </w:rPr>
+      </w:pPr>
+      <w:r>
+        <w:rPr>
+          <w:b w:val="0"/>
+          <w:color w:val="auto"/>
+          <w:lang w:val="en-US"/>
+        </w:rPr>
+        <w:lastRenderedPageBreak/>
+        <w:t xml:space="preserve">The </w:t>
       </w:r>
       <w:proofErr w:type="spellStart"/>
       <w:r>
         <w:rPr>
           <w:b w:val="0"/>
           <w:color w:val="auto"/>
+          <w:lang w:val="en-US"/>
         </w:rPr>
         <w:t>BoxPlots</w:t>
       </w:r>
@@ -11407,50 +11206,25 @@
         <w:rPr>
           <w:b w:val="0"/>
           <w:color w:val="auto"/>
-        </w:rPr>
-        <w:t xml:space="preserve"> correspondant aux groupes G1, G2 et G3 se trouvent plus ou moins sur le même niveau de TOTAL_COST, avec notamment des </w:t>
-      </w:r>
-      <w:r>
-        <w:rPr>
-          <w:b w:val="0"/>
-          <w:color w:val="auto"/>
-        </w:rPr>
-        <w:t>variabilités moins importantes comparées</w:t>
-      </w:r>
-      <w:r>
-        <w:rPr>
-          <w:b w:val="0"/>
-          <w:color w:val="auto"/>
-        </w:rPr>
-        <w:t xml:space="preserve"> à celle de G4 et les distributions des données dans </w:t>
-      </w:r>
-      <w:r>
-        <w:rPr>
-          <w:b w:val="0"/>
-          <w:color w:val="auto"/>
-        </w:rPr>
-        <w:t>ces</w:t>
-      </w:r>
-      <w:r>
-        <w:rPr>
-          <w:b w:val="0"/>
-          <w:color w:val="auto"/>
-        </w:rPr>
-        <w:t xml:space="preserve"> groupes </w:t>
-      </w:r>
-      <w:r>
-        <w:rPr>
-          <w:b w:val="0"/>
-          <w:color w:val="auto"/>
-        </w:rPr>
-        <w:t xml:space="preserve">sont </w:t>
-      </w:r>
-      <w:r>
-        <w:rPr>
-          <w:b w:val="0"/>
-          <w:color w:val="auto"/>
-        </w:rPr>
-        <w:t>relativement symétriques.</w:t>
+          <w:lang w:val="en-US"/>
+        </w:rPr>
+        <w:t xml:space="preserve"> that corresponds to the groups G1, G2 and G3 are more or less on the same level of TOTAL_COST, with in particular a less significant variability compared to that  of G4</w:t>
+      </w:r>
+      <w:r>
+        <w:rPr>
+          <w:b w:val="0"/>
+          <w:color w:val="auto"/>
+          <w:lang w:val="en-US"/>
+        </w:rPr>
+        <w:t>,</w:t>
+      </w:r>
+      <w:r>
+        <w:rPr>
+          <w:b w:val="0"/>
+          <w:color w:val="auto"/>
+          <w:lang w:val="en-US"/>
+        </w:rPr>
+        <w:t xml:space="preserve"> and the data distribution within those groups are relatively symmetrical;</w:t>
       </w:r>
     </w:p>
     <w:p>
@@ -11462,43 +11236,16 @@
         </w:numPr>
         <w:jc w:val="both"/>
         <w:rPr>
-          <w:b w:val="0"/>
-        </w:rPr>
-      </w:pPr>
-      <w:r>
-        <w:rPr>
-          <w:b w:val="0"/>
-          <w:color w:val="auto"/>
-        </w:rPr>
-        <w:t>Les données aberrantes sont les plus importantes et plus élev</w:t>
-      </w:r>
-      <w:r>
-        <w:rPr>
-          <w:b w:val="0"/>
-          <w:color w:val="auto"/>
-        </w:rPr>
-        <w:t xml:space="preserve">ées en termes de valeurs </w:t>
-      </w:r>
-      <w:r>
-        <w:rPr>
-          <w:b w:val="0"/>
-          <w:color w:val="auto"/>
-        </w:rPr>
-        <w:t xml:space="preserve">de TOTAL_COST pour G4, tandis qu’elles sont similairement moins élevées et moins dispersées pour G1 et G2. </w:t>
-      </w:r>
-      <w:r>
-        <w:rPr>
-          <w:b w:val="0"/>
-          <w:color w:val="auto"/>
-        </w:rPr>
-        <w:t xml:space="preserve"> Les données aberrantes sont quant à elles peu nombreuses et peu élevées en termes de valeurs de TOTAL_COST</w:t>
-      </w:r>
-      <w:r>
-        <w:rPr>
-          <w:b w:val="0"/>
-          <w:color w:val="auto"/>
-        </w:rPr>
-        <w:t>.</w:t>
+          <w:lang w:val="en-US"/>
+        </w:rPr>
+      </w:pPr>
+      <w:r>
+        <w:rPr>
+          <w:b w:val="0"/>
+          <w:color w:val="auto"/>
+          <w:lang w:val="en-US"/>
+        </w:rPr>
+        <w:t>Outliers are more significant and higher in terms of TOTAL_COST values for G4, while they are less high and less dispersed in a similar way for G1 and G2. However, they are less numerous and less high in terms of TOTAL_COST values.</w:t>
       </w:r>
     </w:p>
     <w:p>
@@ -11513,6 +11260,7 @@
           <w:b w:val="0"/>
           <w:color w:val="auto"/>
           <w:u w:val="single"/>
+          <w:lang w:val="en-US"/>
         </w:rPr>
       </w:pPr>
       <w:r>
@@ -11520,14 +11268,16 @@
           <w:b w:val="0"/>
           <w:color w:val="auto"/>
           <w:u w:val="single"/>
-        </w:rPr>
-        <w:t xml:space="preserve">Nous pouvons remarquer que pour le cas des  </w:t>
+          <w:lang w:val="en-US"/>
+        </w:rPr>
+        <w:t xml:space="preserve">We can notice that for the case of the </w:t>
       </w:r>
       <w:r>
         <w:rPr>
           <w:b w:val="0"/>
           <w:color w:val="auto"/>
           <w:u w:val="single"/>
+          <w:lang w:val="en-US"/>
         </w:rPr>
         <w:t>RISK_DEATH</w:t>
       </w:r>
@@ -11536,6 +11286,7 @@
           <w:b w:val="0"/>
           <w:color w:val="auto"/>
           <w:u w:val="single"/>
+          <w:lang w:val="en-US"/>
         </w:rPr>
         <w:t> :</w:t>
       </w:r>
@@ -11551,35 +11302,40 @@
         <w:rPr>
           <w:b w:val="0"/>
           <w:color w:val="auto"/>
-        </w:rPr>
-      </w:pPr>
-      <w:r>
-        <w:rPr>
-          <w:b w:val="0"/>
-          <w:color w:val="auto"/>
-        </w:rPr>
-        <w:t>Le pic de proportions dans chaque groupe correspond fortement (plus de 50% chacun),  au</w:t>
-      </w:r>
-      <w:r>
-        <w:rPr>
-          <w:b w:val="0"/>
-          <w:color w:val="auto"/>
-        </w:rPr>
-        <w:t>x</w:t>
-      </w:r>
-      <w:r>
-        <w:rPr>
-          <w:b w:val="0"/>
-          <w:color w:val="auto"/>
-        </w:rPr>
-        <w:t xml:space="preserve"> admissions avec un niveau de RISK_DEATH 2. Dans un ordre décroissant, le pic est plus élevé en G2, puis en G3, puis en G4 et légèrement moins élevé que dans les autres groupes en G1</w:t>
-      </w:r>
-      <w:r>
-        <w:rPr>
-          <w:b w:val="0"/>
-          <w:color w:val="auto"/>
-        </w:rPr>
-        <w:t> ;</w:t>
+          <w:lang w:val="en-US"/>
+        </w:rPr>
+      </w:pPr>
+      <w:r>
+        <w:rPr>
+          <w:b w:val="0"/>
+          <w:color w:val="auto"/>
+          <w:lang w:val="en-US"/>
+        </w:rPr>
+        <w:t>The peak of proportions in each</w:t>
+      </w:r>
+      <w:r>
+        <w:rPr>
+          <w:b w:val="0"/>
+          <w:color w:val="auto"/>
+          <w:lang w:val="en-US"/>
+        </w:rPr>
+        <w:t xml:space="preserve"> group strongly corresponds (more than 50 % each), to </w:t>
+      </w:r>
+      <w:r>
+        <w:rPr>
+          <w:b w:val="0"/>
+          <w:color w:val="auto"/>
+          <w:lang w:val="en-US"/>
+        </w:rPr>
+        <w:t xml:space="preserve">the </w:t>
+      </w:r>
+      <w:r>
+        <w:rPr>
+          <w:b w:val="0"/>
+          <w:color w:val="auto"/>
+          <w:lang w:val="en-US"/>
+        </w:rPr>
+        <w:t>admissions with a RISK_DEATH level of 2. In a descending order, the peak is higher in G2, then in G3, then in G4 and slightly less high than in all the other groups in G1;</w:t>
       </w:r>
     </w:p>
     <w:p>
@@ -11593,28 +11349,32 @@
         <w:rPr>
           <w:b w:val="0"/>
           <w:color w:val="auto"/>
-        </w:rPr>
-      </w:pPr>
-      <w:r>
-        <w:rPr>
-          <w:b w:val="0"/>
-          <w:color w:val="auto"/>
-        </w:rPr>
-        <w:t>Les proportions d’admissions avec un niveau de RISK_DEATH 3 sont relativement similaires en G1 et G4, tandis qu’elles sont similairement</w:t>
-      </w:r>
-      <w:r>
-        <w:rPr>
-          <w:b w:val="0"/>
-          <w:color w:val="auto"/>
-        </w:rPr>
-        <w:t xml:space="preserve"> </w:t>
-      </w:r>
-      <w:r>
-        <w:rPr>
-          <w:b w:val="0"/>
-          <w:color w:val="auto"/>
-        </w:rPr>
-        <w:t>moins élevées en G2 et G3.</w:t>
+          <w:lang w:val="en-US"/>
+        </w:rPr>
+      </w:pPr>
+      <w:r>
+        <w:rPr>
+          <w:b w:val="0"/>
+          <w:color w:val="auto"/>
+          <w:lang w:val="en-US"/>
+        </w:rPr>
+        <w:t xml:space="preserve">The proportions of admission with a RISK_DEATH level 3 are relatively similar in G1 and G4, while they are similarly less high in </w:t>
+      </w:r>
+      <w:r>
+        <w:rPr>
+          <w:b w:val="0"/>
+          <w:color w:val="auto"/>
+          <w:lang w:val="en-US"/>
+        </w:rPr>
+        <w:t>G</w:t>
+      </w:r>
+      <w:r>
+        <w:rPr>
+          <w:b w:val="0"/>
+          <w:color w:val="auto"/>
+          <w:lang w:val="en-US"/>
+        </w:rPr>
+        <w:t>2 and G3;</w:t>
       </w:r>
     </w:p>
     <w:p>
@@ -11628,35 +11388,26 @@
         <w:rPr>
           <w:b w:val="0"/>
           <w:color w:val="auto"/>
-        </w:rPr>
-      </w:pPr>
-      <w:r>
-        <w:rPr>
-          <w:b w:val="0"/>
-          <w:color w:val="auto"/>
-        </w:rPr>
-        <w:t>Les admissions avec un niveau de RISK_DEATH 1 sont les plus fréquentes en G3, puis en G2, tandis qu’elles sont relativement peu fréquente</w:t>
-      </w:r>
-      <w:r>
-        <w:rPr>
-          <w:b w:val="0"/>
-          <w:color w:val="auto"/>
-        </w:rPr>
-        <w:t>s</w:t>
-      </w:r>
-      <w:r>
-        <w:rPr>
-          <w:b w:val="0"/>
-          <w:color w:val="auto"/>
-        </w:rPr>
-        <w:t xml:space="preserve"> en G1 et G4</w:t>
-      </w:r>
-      <w:r>
-        <w:rPr>
-          <w:b w:val="0"/>
-          <w:color w:val="auto"/>
-        </w:rPr>
-        <w:t> ;</w:t>
+          <w:lang w:val="en-US"/>
+        </w:rPr>
+      </w:pPr>
+      <w:r>
+        <w:rPr>
+          <w:b w:val="0"/>
+          <w:color w:val="auto"/>
+          <w:lang w:val="en-US"/>
+        </w:rPr>
+        <w:t>Admissions with a RISK_DEATH l</w:t>
+      </w:r>
+      <w:bookmarkStart w:id="0" w:name="_GoBack"/>
+      <w:bookmarkEnd w:id="0"/>
+      <w:r>
+        <w:rPr>
+          <w:b w:val="0"/>
+          <w:color w:val="auto"/>
+          <w:lang w:val="en-US"/>
+        </w:rPr>
+        <w:t>evel 1 are more frequent in G3, then in G2, whereas they are relatively less frequent in G1 and G4;</w:t>
       </w:r>
     </w:p>
     <w:p>
@@ -11721,7 +11472,6 @@
           <w:b w:val="0"/>
           <w:color w:val="auto"/>
         </w:rPr>
-        <w:lastRenderedPageBreak/>
         <w:t xml:space="preserve">Les admissions correspondant aux patients les plus âgés sont observées au sein de G1 et G3, tandis que celles qui correspondent aux  patients les </w:t>
       </w:r>
       <w:r>
@@ -12428,6 +12178,7 @@
           <w:b w:val="0"/>
           <w:color w:val="auto"/>
         </w:rPr>
+        <w:lastRenderedPageBreak/>
         <w:t xml:space="preserve">L’indice 4 de CCI s’observe le plus </w:t>
       </w:r>
       <w:r>
@@ -13409,15 +13160,7 @@
           <w:b w:val="0"/>
           <w:color w:val="auto"/>
         </w:rPr>
-        <w:t xml:space="preserve">Ce même type </w:t>
-      </w:r>
-      <w:r>
-        <w:rPr>
-          <w:b w:val="0"/>
-          <w:color w:val="auto"/>
-        </w:rPr>
-        <w:lastRenderedPageBreak/>
-        <w:t>d’</w:t>
+        <w:t>Ce même type d’</w:t>
       </w:r>
       <w:r>
         <w:rPr>
@@ -14544,6 +14287,7 @@
           <w:noProof/>
           <w:lang w:eastAsia="fr-FR"/>
         </w:rPr>
+        <w:lastRenderedPageBreak/>
         <w:drawing>
           <wp:inline distT="0" distB="0" distL="0" distR="0" wp14:anchorId="44FABE2B" wp14:editId="625E5607">
             <wp:extent cx="5760720" cy="3680222"/>
@@ -14659,7 +14403,6 @@
           <w:b w:val="0"/>
           <w:color w:val="auto"/>
         </w:rPr>
-        <w:lastRenderedPageBreak/>
         <w:t>La méthode utilisée pour la l’estimation du nombre optimal de Clusters à spécifier lors du partitionnement des données  avec la méthode de k-</w:t>
       </w:r>
       <w:proofErr w:type="spellStart"/>
@@ -16159,6 +15902,7 @@
           <w:szCs w:val="14"/>
           <w:lang w:val="en-US" w:eastAsia="fr-FR"/>
         </w:rPr>
+        <w:lastRenderedPageBreak/>
         <w:t xml:space="preserve"> [283] 2 1 2 2 1 2 1 1 1 1 1 1 1 2 2 1 1 2 2 2 2 2 2 2 2 2 2 2 2 2 2 2 2 2 2 2 2 2 2 2 2 2 2 2 2 2 2</w:t>
       </w:r>
     </w:p>
@@ -17855,7 +17599,6 @@
           <w:color w:val="auto"/>
           <w:lang w:val="en-US"/>
         </w:rPr>
-        <w:lastRenderedPageBreak/>
         <w:t>Centroid de Cluster 2 : (</w:t>
       </w:r>
       <w:r>
@@ -18481,6 +18224,7 @@
           <w:noProof/>
           <w:lang w:eastAsia="fr-FR"/>
         </w:rPr>
+        <w:lastRenderedPageBreak/>
         <w:drawing>
           <wp:inline distT="0" distB="0" distL="0" distR="0" wp14:anchorId="581745A6" wp14:editId="0FD7DBDB">
             <wp:extent cx="5760720" cy="2445519"/>
@@ -18540,7 +18284,6 @@
           <w:noProof/>
           <w:lang w:eastAsia="fr-FR"/>
         </w:rPr>
-        <w:lastRenderedPageBreak/>
         <w:drawing>
           <wp:inline distT="0" distB="0" distL="0" distR="0" wp14:anchorId="671A1F46" wp14:editId="702E9B8A">
             <wp:extent cx="5760720" cy="2468793"/>
@@ -18600,6 +18343,7 @@
           <w:noProof/>
           <w:lang w:eastAsia="fr-FR"/>
         </w:rPr>
+        <w:lastRenderedPageBreak/>
         <w:drawing>
           <wp:inline distT="0" distB="0" distL="0" distR="0" wp14:anchorId="4711F88A" wp14:editId="1778A645">
             <wp:extent cx="5760720" cy="3534458"/>
@@ -18657,7 +18401,6 @@
           <w:noProof/>
           <w:lang w:eastAsia="fr-FR"/>
         </w:rPr>
-        <w:lastRenderedPageBreak/>
         <w:drawing>
           <wp:inline distT="0" distB="0" distL="0" distR="0" wp14:anchorId="0A8F5A45" wp14:editId="3886BB32">
             <wp:extent cx="5760720" cy="3648987"/>
@@ -18709,6 +18452,7 @@
           <w:noProof/>
           <w:lang w:eastAsia="fr-FR"/>
         </w:rPr>
+        <w:lastRenderedPageBreak/>
         <w:drawing>
           <wp:inline distT="0" distB="0" distL="0" distR="0" wp14:anchorId="23C8347F" wp14:editId="5292C2FA">
             <wp:extent cx="5760720" cy="3612852"/>
@@ -18863,7 +18607,6 @@
           <w:b w:val="0"/>
           <w:color w:val="auto"/>
         </w:rPr>
-        <w:lastRenderedPageBreak/>
         <w:t>Les données aberrantes par rapport aux valeurs de  TOTAL_COST sont plus importantes et dispersées en G2 qu’en G1</w:t>
       </w:r>
       <w:r>
@@ -19219,6 +18962,7 @@
           <w:b w:val="0"/>
           <w:color w:val="auto"/>
         </w:rPr>
+        <w:lastRenderedPageBreak/>
         <w:t xml:space="preserve">Les données aberrantes sont plus éparpillées en G2 (avec les plus élevées en termes de valeurs) qu’en G1. </w:t>
       </w:r>
     </w:p>
@@ -20004,7 +19748,6 @@
           <w:b w:val="0"/>
           <w:color w:val="auto"/>
         </w:rPr>
-        <w:lastRenderedPageBreak/>
         <w:t xml:space="preserve">Les admissions avec un niveau RISK_DEATH 1 sont légèrement plus fréquentes en G1 : </w:t>
       </w:r>
       <w:proofErr w:type="spellStart"/>
@@ -21516,7 +21259,6 @@
           <w:b w:val="0"/>
           <w:color w:val="auto"/>
         </w:rPr>
-        <w:lastRenderedPageBreak/>
         <w:t>La méthode utilisée pour la l’estimation du nombre optimal de Clusters à spécifier lors du partitionnement des données  avec la méthode de k-</w:t>
       </w:r>
       <w:proofErr w:type="spellStart"/>
@@ -23040,6 +22782,7 @@
           <w:szCs w:val="14"/>
           <w:lang w:val="en-US" w:eastAsia="fr-FR"/>
         </w:rPr>
+        <w:lastRenderedPageBreak/>
         <w:t>3 0.0000000 0.00000000</w:t>
       </w:r>
     </w:p>
@@ -25237,7 +24980,6 @@
           <w:b w:val="0"/>
           <w:color w:val="auto"/>
         </w:rPr>
-        <w:lastRenderedPageBreak/>
         <w:t xml:space="preserve">Le nombre d’observations pour chacun des </w:t>
       </w:r>
       <w:r>
@@ -25913,6 +25655,7 @@
           <w:color w:val="auto"/>
           <w:lang w:val="en-US"/>
         </w:rPr>
+        <w:lastRenderedPageBreak/>
         <w:t xml:space="preserve">Centroid de Cluster </w:t>
       </w:r>
       <w:proofErr w:type="gramStart"/>
@@ -26518,7 +26261,6 @@
           <w:noProof/>
           <w:lang w:eastAsia="fr-FR"/>
         </w:rPr>
-        <w:lastRenderedPageBreak/>
         <w:drawing>
           <wp:inline distT="0" distB="0" distL="0" distR="0" wp14:anchorId="7ED7E15E" wp14:editId="3AEDDF0A">
             <wp:extent cx="5760720" cy="3598766"/>
@@ -26580,6 +26322,7 @@
           <w:noProof/>
           <w:lang w:eastAsia="fr-FR"/>
         </w:rPr>
+        <w:lastRenderedPageBreak/>
         <w:drawing>
           <wp:inline distT="0" distB="0" distL="0" distR="0" wp14:anchorId="52926144" wp14:editId="54AA575A">
             <wp:extent cx="5760720" cy="3595703"/>
@@ -26641,7 +26384,6 @@
           <w:noProof/>
           <w:lang w:eastAsia="fr-FR"/>
         </w:rPr>
-        <w:lastRenderedPageBreak/>
         <w:drawing>
           <wp:inline distT="0" distB="0" distL="0" distR="0" wp14:anchorId="25E5F5E2" wp14:editId="02169EF2">
             <wp:extent cx="5760720" cy="3569981"/>
@@ -26771,6 +26513,7 @@
           <w:b w:val="0"/>
           <w:color w:val="auto"/>
         </w:rPr>
+        <w:lastRenderedPageBreak/>
         <w:t>Les variabilités sont plus importantes pour G6 et G7, tandis qu’elles le sont peu avec G9 ;</w:t>
       </w:r>
     </w:p>
@@ -27200,7 +26943,6 @@
           <w:b w:val="0"/>
           <w:color w:val="auto"/>
         </w:rPr>
-        <w:lastRenderedPageBreak/>
         <w:t xml:space="preserve">Pour les cas des valeurs d’âges les plus élevées, nous pouvons constater à partir des </w:t>
       </w:r>
       <w:proofErr w:type="spellStart"/>
@@ -27562,6 +27304,7 @@
           <w:b w:val="0"/>
           <w:color w:val="auto"/>
         </w:rPr>
+        <w:lastRenderedPageBreak/>
         <w:t xml:space="preserve">Pour tous les </w:t>
       </w:r>
       <w:proofErr w:type="spellStart"/>
@@ -28883,6 +28626,7 @@
           <w:noProof/>
           <w:lang w:eastAsia="fr-FR"/>
         </w:rPr>
+        <w:lastRenderedPageBreak/>
         <w:drawing>
           <wp:inline distT="0" distB="0" distL="0" distR="0" wp14:anchorId="38DC5419" wp14:editId="77932709">
             <wp:extent cx="5760720" cy="3525884"/>
@@ -30777,6 +30521,7 @@
           <w:szCs w:val="14"/>
           <w:lang w:val="en-US" w:eastAsia="fr-FR"/>
         </w:rPr>
+        <w:lastRenderedPageBreak/>
         <w:t xml:space="preserve"> [424] 5 3 4 4 3 1 4 1 1 2 1 1 3 3 5 2 2 3 3 2 1 3 3 1 1 2 2 2 3 1 3 2 4 1 2 2 5 1 3 1 2 3 1 4 1 1 5</w:t>
       </w:r>
     </w:p>
@@ -32652,15 +32397,7 @@
           <w:b w:val="0"/>
           <w:color w:val="auto"/>
         </w:rPr>
-        <w:t xml:space="preserve">126.5125, 114.9211, 103.1526, 369.1019 et de </w:t>
-      </w:r>
-      <w:r>
-        <w:rPr>
-          <w:b w:val="0"/>
-          <w:color w:val="auto"/>
-        </w:rPr>
-        <w:lastRenderedPageBreak/>
-        <w:t>450.9033</w:t>
+        <w:t>126.5125, 114.9211, 103.1526, 369.1019 et de 450.9033</w:t>
       </w:r>
       <w:r>
         <w:rPr>
@@ -33069,6 +32806,7 @@
           <w:noProof/>
           <w:lang w:eastAsia="fr-FR"/>
         </w:rPr>
+        <w:lastRenderedPageBreak/>
         <w:drawing>
           <wp:inline distT="0" distB="0" distL="0" distR="0" wp14:anchorId="634D80F3" wp14:editId="2F58CDB5">
             <wp:extent cx="5760720" cy="2456543"/>
@@ -33140,7 +32878,6 @@
           <w:noProof/>
           <w:lang w:eastAsia="fr-FR"/>
         </w:rPr>
-        <w:lastRenderedPageBreak/>
         <w:drawing>
           <wp:inline distT="0" distB="0" distL="0" distR="0" wp14:anchorId="7CD87403" wp14:editId="16E7A070">
             <wp:extent cx="5760720" cy="3678997"/>
@@ -33193,6 +32930,7 @@
           <w:noProof/>
           <w:lang w:eastAsia="fr-FR"/>
         </w:rPr>
+        <w:lastRenderedPageBreak/>
         <w:drawing>
           <wp:inline distT="0" distB="0" distL="0" distR="0" wp14:anchorId="4F029A37" wp14:editId="31E30C4B">
             <wp:extent cx="5760720" cy="3568143"/>
@@ -33262,7 +33000,6 @@
           <w:noProof/>
           <w:lang w:eastAsia="fr-FR"/>
         </w:rPr>
-        <w:lastRenderedPageBreak/>
         <w:drawing>
           <wp:inline distT="0" distB="0" distL="0" distR="0" wp14:anchorId="6E5B6AB1" wp14:editId="4418F326">
             <wp:extent cx="5760720" cy="3609790"/>
@@ -33380,6 +33117,7 @@
           <w:b w:val="0"/>
           <w:color w:val="auto"/>
         </w:rPr>
+        <w:lastRenderedPageBreak/>
         <w:t>Avec la plus petite des variabilités, le Groupe G3 semble contenir les valeurs les moins élevées de TOTAL_COST ;</w:t>
       </w:r>
     </w:p>
@@ -33810,7 +33548,6 @@
           <w:color w:val="auto"/>
           <w:u w:val="single"/>
         </w:rPr>
-        <w:lastRenderedPageBreak/>
         <w:t xml:space="preserve">Pour le cas des </w:t>
       </w:r>
       <w:r>
@@ -34258,6 +33995,7 @@
           <w:b w:val="0"/>
           <w:color w:val="auto"/>
         </w:rPr>
+        <w:lastRenderedPageBreak/>
         <w:t>S</w:t>
       </w:r>
       <w:r>
@@ -35457,7 +35195,7 @@
           <w:rPr>
             <w:noProof/>
           </w:rPr>
-          <w:t>6</w:t>
+          <w:t>11</w:t>
         </w:r>
         <w:r>
           <w:fldChar w:fldCharType="end"/>
@@ -35965,8 +35703,8 @@
   <w:abstractNum w:abstractNumId="4">
     <w:nsid w:val="279A0C2C"/>
     <w:multiLevelType w:val="hybridMultilevel"/>
-    <w:tmpl w:val="662AD14E"/>
-    <w:lvl w:ilvl="0" w:tplc="4EDCB0E4">
+    <w:tmpl w:val="75F4AD76"/>
+    <w:lvl w:ilvl="0" w:tplc="1A72E982">
       <w:start w:val="2"/>
       <w:numFmt w:val="bullet"/>
       <w:lvlText w:val="-"/>
@@ -35977,6 +35715,7 @@
       <w:rPr>
         <w:rFonts w:ascii="Calibri" w:eastAsiaTheme="minorHAnsi" w:hAnsi="Calibri" w:cs="Calibri" w:hint="default"/>
         <w:color w:val="auto"/>
+        <w:lang w:val="en-US"/>
       </w:rPr>
     </w:lvl>
     <w:lvl w:ilvl="1" w:tplc="040C0003">
@@ -37849,7 +37588,7 @@
 </file>
 
 <file path=customXml/itemProps1.xml><?xml version="1.0" encoding="utf-8"?>
-<ds:datastoreItem xmlns:ds="http://schemas.openxmlformats.org/officeDocument/2006/customXml" ds:itemID="{DAA6B9D5-3361-4DC8-9D77-D64FD914DB3F}">
+<ds:datastoreItem xmlns:ds="http://schemas.openxmlformats.org/officeDocument/2006/customXml" ds:itemID="{34741415-9D0F-44E2-9A1D-9887346FE40A}">
   <ds:schemaRefs>
     <ds:schemaRef ds:uri="http://schemas.openxmlformats.org/officeDocument/2006/bibliography"/>
   </ds:schemaRefs>

</xml_diff>

<commit_message>
III-	Model 2 : Total costs, age  and CCI – normal distribution (part II)
</commit_message>
<xml_diff>
--- a/Interpretation/ENG/Hospital Data Analysis - Clustering- Interpretations.DOCX
+++ b/Interpretation/ENG/Hospital Data Analysis - Clustering- Interpretations.DOCX
@@ -6847,15 +6847,7 @@
           <w:color w:val="auto"/>
           <w:lang w:val="en-US"/>
         </w:rPr>
-        <w:t xml:space="preserve">the </w:t>
-      </w:r>
-      <w:r>
-        <w:rPr>
-          <w:b w:val="0"/>
-          <w:color w:val="auto"/>
-          <w:lang w:val="en-US"/>
-        </w:rPr>
-        <w:t xml:space="preserve">Average </w:t>
+        <w:t xml:space="preserve">the Average </w:t>
       </w:r>
       <w:proofErr w:type="spellStart"/>
       <w:r>
@@ -6940,15 +6932,7 @@
           <w:color w:val="auto"/>
           <w:lang w:val="en-US"/>
         </w:rPr>
-        <w:t xml:space="preserve"> width</w:t>
-      </w:r>
-      <w:r>
-        <w:rPr>
-          <w:b w:val="0"/>
-          <w:color w:val="auto"/>
-          <w:lang w:val="en-US"/>
-        </w:rPr>
-        <w:t xml:space="preserve"> </w:t>
+        <w:t xml:space="preserve"> width </w:t>
       </w:r>
       <w:r>
         <w:rPr>
@@ -10008,14 +9992,7 @@
           <w:color w:val="auto"/>
           <w:lang w:val="en-US"/>
         </w:rPr>
-        <w:t xml:space="preserve">coordinates </w:t>
-      </w:r>
-      <w:r>
-        <w:rPr>
-          <w:color w:val="auto"/>
-          <w:lang w:val="en-US"/>
-        </w:rPr>
-        <w:t>(TOTAL_COST, CCI, AGE)</w:t>
+        <w:t>coordinates (TOTAL_COST, CCI, AGE)</w:t>
       </w:r>
       <w:r>
         <w:rPr>
@@ -10181,39 +10158,7 @@
           <w:color w:val="auto"/>
           <w:lang w:val="en-US"/>
         </w:rPr>
-        <w:t xml:space="preserve">From the Clustering Vector above, </w:t>
-      </w:r>
-      <w:r>
-        <w:rPr>
-          <w:b w:val="0"/>
-          <w:color w:val="auto"/>
-          <w:lang w:val="en-US"/>
-        </w:rPr>
-        <w:t>we can consult the</w:t>
-      </w:r>
-      <w:r>
-        <w:rPr>
-          <w:b w:val="0"/>
-          <w:color w:val="auto"/>
-          <w:lang w:val="en-US"/>
-        </w:rPr>
-        <w:t xml:space="preserve"> </w:t>
-      </w:r>
-      <w:r>
-        <w:rPr>
-          <w:b w:val="0"/>
-          <w:color w:val="auto"/>
-          <w:lang w:val="en-US"/>
-        </w:rPr>
-        <w:t>Cluster of membership</w:t>
-      </w:r>
-      <w:r>
-        <w:rPr>
-          <w:b w:val="0"/>
-          <w:color w:val="auto"/>
-          <w:lang w:val="en-US"/>
-        </w:rPr>
-        <w:t xml:space="preserve"> </w:t>
+        <w:t xml:space="preserve">From the Clustering Vector above, we can consult the Cluster of membership </w:t>
       </w:r>
       <w:r>
         <w:rPr>
@@ -10272,157 +10217,17 @@
         <w:rPr>
           <w:b w:val="0"/>
           <w:color w:val="auto"/>
-        </w:rPr>
-      </w:pPr>
-      <w:r>
-        <w:rPr>
-          <w:b w:val="0"/>
-          <w:color w:val="auto"/>
+          <w:lang w:val="en-US"/>
+        </w:rPr>
+      </w:pPr>
+      <w:r>
+        <w:rPr>
+          <w:b w:val="0"/>
+          <w:color w:val="auto"/>
+          <w:lang w:val="en-US"/>
         </w:rPr>
         <w:lastRenderedPageBreak/>
-        <w:t>La</w:t>
-      </w:r>
-      <w:r>
-        <w:rPr>
-          <w:b w:val="0"/>
-          <w:color w:val="auto"/>
-        </w:rPr>
-        <w:t xml:space="preserve"> Somme des carrées des distances des points d’un Cluster à leur </w:t>
-      </w:r>
-      <w:proofErr w:type="spellStart"/>
-      <w:r>
-        <w:rPr>
-          <w:b w:val="0"/>
-          <w:color w:val="auto"/>
-        </w:rPr>
-        <w:t>Centroid</w:t>
-      </w:r>
-      <w:proofErr w:type="spellEnd"/>
-      <w:r>
-        <w:rPr>
-          <w:b w:val="0"/>
-          <w:color w:val="auto"/>
-        </w:rPr>
-        <w:t xml:space="preserve"> po</w:t>
-      </w:r>
-      <w:r>
-        <w:rPr>
-          <w:b w:val="0"/>
-          <w:color w:val="auto"/>
-        </w:rPr>
-        <w:t xml:space="preserve">ur chacun  des Clusters 1, 2, </w:t>
-      </w:r>
-      <w:r>
-        <w:rPr>
-          <w:b w:val="0"/>
-          <w:color w:val="auto"/>
-        </w:rPr>
-        <w:t>3</w:t>
-      </w:r>
-      <w:r>
-        <w:rPr>
-          <w:b w:val="0"/>
-          <w:color w:val="auto"/>
-        </w:rPr>
-        <w:t xml:space="preserve"> et 4</w:t>
-      </w:r>
-      <w:r>
-        <w:rPr>
-          <w:b w:val="0"/>
-          <w:color w:val="auto"/>
-        </w:rPr>
-        <w:t xml:space="preserve"> sont respectivement de : </w:t>
-      </w:r>
-      <w:r>
-        <w:rPr>
-          <w:b w:val="0"/>
-          <w:color w:val="auto"/>
-        </w:rPr>
-        <w:t>1</w:t>
-      </w:r>
-      <w:r>
-        <w:rPr>
-          <w:b w:val="0"/>
-          <w:color w:val="auto"/>
-        </w:rPr>
-        <w:t xml:space="preserve"> </w:t>
-      </w:r>
-      <w:r>
-        <w:rPr>
-          <w:b w:val="0"/>
-          <w:color w:val="auto"/>
-        </w:rPr>
-        <w:t>121.6722,  892.7428,  710.4988 et de  577.1178</w:t>
-      </w:r>
-      <w:r>
-        <w:rPr>
-          <w:b w:val="0"/>
-          <w:color w:val="auto"/>
-        </w:rPr>
-        <w:t>. A partir</w:t>
-      </w:r>
-      <w:r>
-        <w:rPr>
-          <w:b w:val="0"/>
-          <w:color w:val="auto"/>
-        </w:rPr>
-        <w:t xml:space="preserve"> de ces valeurs, nous pouvons en</w:t>
-      </w:r>
-      <w:r>
-        <w:rPr>
-          <w:b w:val="0"/>
-          <w:color w:val="auto"/>
-        </w:rPr>
-        <w:t xml:space="preserve"> déduire que le Cluster 1</w:t>
-      </w:r>
-      <w:r>
-        <w:rPr>
-          <w:b w:val="0"/>
-          <w:color w:val="auto"/>
-        </w:rPr>
-        <w:t xml:space="preserve"> est le moins</w:t>
-      </w:r>
-      <w:r>
-        <w:rPr>
-          <w:b w:val="0"/>
-          <w:color w:val="auto"/>
-        </w:rPr>
-        <w:t xml:space="preserve"> com</w:t>
-      </w:r>
-      <w:r>
-        <w:rPr>
-          <w:b w:val="0"/>
-          <w:color w:val="auto"/>
-        </w:rPr>
-        <w:t>pact de tous, suivi du Cluster 2, puis du Cluster 3</w:t>
-      </w:r>
-      <w:r>
-        <w:rPr>
-          <w:b w:val="0"/>
-          <w:color w:val="auto"/>
-        </w:rPr>
-        <w:t xml:space="preserve"> et qu’</w:t>
-      </w:r>
-      <w:r>
-        <w:rPr>
-          <w:b w:val="0"/>
-          <w:color w:val="auto"/>
-        </w:rPr>
-        <w:t>enfin,  le Cluster 4</w:t>
-      </w:r>
-      <w:r>
-        <w:rPr>
-          <w:b w:val="0"/>
-          <w:color w:val="auto"/>
-        </w:rPr>
-        <w:t xml:space="preserve"> est le plus</w:t>
-      </w:r>
-      <w:r>
-        <w:rPr>
-          <w:b w:val="0"/>
-          <w:color w:val="auto"/>
-        </w:rPr>
-        <w:t xml:space="preserve"> compact de tous.</w:t>
+        <w:t>The Sum of the squares of the distances of the points of a Cluster to their Centroid for each of the Clusters 1, 2, 3 and 4 are respectively: 1 121.6722, 892.7428, 710.4988 and 577.1178. From these values, we can deduce that Cluster 1 is the least compact of all, followed by Cluster 2, then Cluster 3 and finally, Cluster 4 is the most compact of all.</w:t>
       </w:r>
     </w:p>
     <w:p>
@@ -10445,29 +10250,6 @@
           <w:color w:val="auto"/>
           <w:lang w:val="en-US"/>
         </w:rPr>
-        <w:t>The Sum of the squares of the distances of the points of a Cluster to their Centroid for each of the Clusters 1, 2, 3 and 4 are respectively: 1 121.6722, 892.7428, 710.4988 and 577.1178. From these values, we can deduce that Cluster 1 is the least compact of all, followed by Cluster 2, then Cluster 3 and finally, Cluster 4 is the most compact of all.</w:t>
-      </w:r>
-    </w:p>
-    <w:p>
-      <w:pPr>
-        <w:pStyle w:val="Paragraphedeliste"/>
-        <w:numPr>
-          <w:ilvl w:val="0"/>
-          <w:numId w:val="1"/>
-        </w:numPr>
-        <w:jc w:val="both"/>
-        <w:rPr>
-          <w:b w:val="0"/>
-          <w:color w:val="auto"/>
-          <w:lang w:val="en-US"/>
-        </w:rPr>
-      </w:pPr>
-      <w:r>
-        <w:rPr>
-          <w:b w:val="0"/>
-          <w:color w:val="auto"/>
-          <w:lang w:val="en-US"/>
-        </w:rPr>
         <w:t xml:space="preserve">However, let us notice that the ratio </w:t>
       </w:r>
       <w:r>
@@ -10546,7 +10328,15 @@
           <w:color w:val="auto"/>
           <w:lang w:val="en-US"/>
         </w:rPr>
-        <w:t xml:space="preserve">is not necessarily a food sign that we have a good enough Clustering. </w:t>
+        <w:t>is not necessarily a g</w:t>
+      </w:r>
+      <w:r>
+        <w:rPr>
+          <w:b w:val="0"/>
+          <w:color w:val="auto"/>
+          <w:lang w:val="en-US"/>
+        </w:rPr>
+        <w:t xml:space="preserve">ood sign that we have a good enough Clustering. </w:t>
       </w:r>
     </w:p>
     <w:p>
@@ -10893,7 +10683,6 @@
           <w:noProof/>
           <w:lang w:eastAsia="fr-FR"/>
         </w:rPr>
-        <w:lastRenderedPageBreak/>
         <w:drawing>
           <wp:inline distT="0" distB="0" distL="0" distR="0" wp14:anchorId="504495D7" wp14:editId="72353D22">
             <wp:extent cx="5760720" cy="2440007"/>
@@ -10959,6 +10748,7 @@
           <w:noProof/>
           <w:lang w:eastAsia="fr-FR"/>
         </w:rPr>
+        <w:lastRenderedPageBreak/>
         <w:drawing>
           <wp:inline distT="0" distB="0" distL="0" distR="0" wp14:anchorId="7F772DFE" wp14:editId="1A2C7804">
             <wp:extent cx="5760720" cy="3582842"/>
@@ -11007,7 +10797,6 @@
           <w:noProof/>
           <w:lang w:eastAsia="fr-FR"/>
         </w:rPr>
-        <w:lastRenderedPageBreak/>
         <w:drawing>
           <wp:inline distT="0" distB="0" distL="0" distR="0" wp14:anchorId="3704E5FB" wp14:editId="51F78E52">
             <wp:extent cx="5760720" cy="3575493"/>
@@ -11063,6 +10852,7 @@
           <w:noProof/>
           <w:lang w:eastAsia="fr-FR"/>
         </w:rPr>
+        <w:lastRenderedPageBreak/>
         <w:drawing>
           <wp:inline distT="0" distB="0" distL="0" distR="0" wp14:anchorId="211BCC36" wp14:editId="42760716">
             <wp:extent cx="5760720" cy="3594479"/>
@@ -11189,7 +10979,6 @@
           <w:color w:val="auto"/>
           <w:lang w:val="en-US"/>
         </w:rPr>
-        <w:lastRenderedPageBreak/>
         <w:t xml:space="preserve">The </w:t>
       </w:r>
       <w:proofErr w:type="spellStart"/>
@@ -11397,17 +11186,7 @@
           <w:color w:val="auto"/>
           <w:lang w:val="en-US"/>
         </w:rPr>
-        <w:t>Admissions with a RISK_DEATH l</w:t>
-      </w:r>
-      <w:bookmarkStart w:id="0" w:name="_GoBack"/>
-      <w:bookmarkEnd w:id="0"/>
-      <w:r>
-        <w:rPr>
-          <w:b w:val="0"/>
-          <w:color w:val="auto"/>
-          <w:lang w:val="en-US"/>
-        </w:rPr>
-        <w:t>evel 1 are more frequent in G3, then in G2, whereas they are relatively less frequent in G1 and G4;</w:t>
+        <w:t>Admissions with a RISK_DEATH level 1 are more frequent in G3, then in G2, whereas they are relatively less frequent in G1 and G4;</w:t>
       </w:r>
     </w:p>
     <w:p>
@@ -11421,14 +11200,24 @@
         <w:rPr>
           <w:b w:val="0"/>
           <w:color w:val="auto"/>
-        </w:rPr>
-      </w:pPr>
-      <w:r>
-        <w:rPr>
-          <w:b w:val="0"/>
-          <w:color w:val="auto"/>
-        </w:rPr>
-        <w:t>Dans tous les groupes, les admissions avec un RISK_DEATH de niveau 4 sont peu fréquentes, voir même relativement rares pour les cas particuliers des groupes G2 et G3.</w:t>
+          <w:lang w:val="en-US"/>
+        </w:rPr>
+      </w:pPr>
+      <w:r>
+        <w:rPr>
+          <w:b w:val="0"/>
+          <w:color w:val="auto"/>
+          <w:lang w:val="en-US"/>
+        </w:rPr>
+        <w:t>In all the groups, admissions with a RISK_DEATH level 4 are less frequent, even relatively rare for the particular case of the groups G2 and G3</w:t>
+      </w:r>
+      <w:r>
+        <w:rPr>
+          <w:b w:val="0"/>
+          <w:color w:val="auto"/>
+          <w:lang w:val="en-US"/>
+        </w:rPr>
+        <w:t>;</w:t>
       </w:r>
     </w:p>
     <w:p>
@@ -11443,6 +11232,7 @@
           <w:b w:val="0"/>
           <w:color w:val="auto"/>
           <w:u w:val="single"/>
+          <w:lang w:val="en-US"/>
         </w:rPr>
       </w:pPr>
       <w:r>
@@ -11450,8 +11240,18 @@
           <w:b w:val="0"/>
           <w:color w:val="auto"/>
           <w:u w:val="single"/>
-        </w:rPr>
-        <w:t>Nous pouvons remarquer que pour le cas des AGE :</w:t>
+          <w:lang w:val="en-US"/>
+        </w:rPr>
+        <w:t xml:space="preserve">We can notice for the case of the </w:t>
+      </w:r>
+      <w:r>
+        <w:rPr>
+          <w:b w:val="0"/>
+          <w:color w:val="auto"/>
+          <w:u w:val="single"/>
+          <w:lang w:val="en-US"/>
+        </w:rPr>
+        <w:t>AGE :</w:t>
       </w:r>
     </w:p>
     <w:p>
@@ -11465,29 +11265,80 @@
         <w:rPr>
           <w:b w:val="0"/>
           <w:color w:val="auto"/>
-        </w:rPr>
-      </w:pPr>
-      <w:r>
-        <w:rPr>
-          <w:b w:val="0"/>
-          <w:color w:val="auto"/>
-        </w:rPr>
-        <w:t xml:space="preserve">Les admissions correspondant aux patients les plus âgés sont observées au sein de G1 et G3, tandis que celles qui correspondent aux  patients les </w:t>
-      </w:r>
-      <w:r>
-        <w:rPr>
-          <w:b w:val="0"/>
-          <w:i/>
-          <w:color w:val="auto"/>
-        </w:rPr>
-        <w:t>moins</w:t>
-      </w:r>
-      <w:r>
-        <w:rPr>
-          <w:b w:val="0"/>
-          <w:color w:val="auto"/>
-        </w:rPr>
-        <w:t xml:space="preserve"> âgées sont principalement concentrées en G2 qu’en G4.</w:t>
+          <w:lang w:val="en-US"/>
+        </w:rPr>
+      </w:pPr>
+      <w:r>
+        <w:rPr>
+          <w:b w:val="0"/>
+          <w:color w:val="auto"/>
+          <w:lang w:val="en-US"/>
+        </w:rPr>
+        <w:t xml:space="preserve">Admissions </w:t>
+      </w:r>
+      <w:r>
+        <w:rPr>
+          <w:b w:val="0"/>
+          <w:color w:val="auto"/>
+          <w:lang w:val="en-US"/>
+        </w:rPr>
+        <w:t xml:space="preserve">that </w:t>
+      </w:r>
+      <w:r>
+        <w:rPr>
+          <w:b w:val="0"/>
+          <w:color w:val="auto"/>
+          <w:lang w:val="en-US"/>
+        </w:rPr>
+        <w:t>correspon</w:t>
+      </w:r>
+      <w:r>
+        <w:rPr>
+          <w:b w:val="0"/>
+          <w:color w:val="auto"/>
+          <w:lang w:val="en-US"/>
+        </w:rPr>
+        <w:t>d</w:t>
+      </w:r>
+      <w:r>
+        <w:rPr>
+          <w:b w:val="0"/>
+          <w:color w:val="auto"/>
+          <w:lang w:val="en-US"/>
+        </w:rPr>
+        <w:t xml:space="preserve"> to </w:t>
+      </w:r>
+      <w:r>
+        <w:rPr>
+          <w:b w:val="0"/>
+          <w:color w:val="auto"/>
+          <w:lang w:val="en-US"/>
+        </w:rPr>
+        <w:t xml:space="preserve">the </w:t>
+      </w:r>
+      <w:r>
+        <w:rPr>
+          <w:b w:val="0"/>
+          <w:color w:val="auto"/>
+          <w:lang w:val="en-US"/>
+        </w:rPr>
+        <w:t xml:space="preserve">oldest patients are observed within </w:t>
+      </w:r>
+      <w:r>
+        <w:rPr>
+          <w:b w:val="0"/>
+          <w:color w:val="auto"/>
+          <w:lang w:val="en-US"/>
+        </w:rPr>
+        <w:t xml:space="preserve">G1 and G3, whereas those which correspond to the less old ones are mainly more concentrated in G2 than in G4; </w:t>
+      </w:r>
+      <w:r>
+        <w:rPr>
+          <w:b w:val="0"/>
+          <w:color w:val="auto"/>
+          <w:lang w:val="en-US"/>
+        </w:rPr>
+        <w:t xml:space="preserve">  </w:t>
       </w:r>
     </w:p>
     <w:p>
@@ -11501,42 +11352,64 @@
         <w:rPr>
           <w:b w:val="0"/>
           <w:color w:val="auto"/>
-        </w:rPr>
-      </w:pPr>
-      <w:r>
-        <w:rPr>
-          <w:b w:val="0"/>
-          <w:color w:val="auto"/>
-        </w:rPr>
-        <w:t xml:space="preserve">Les variabilités </w:t>
-      </w:r>
-      <w:r>
-        <w:rPr>
-          <w:b w:val="0"/>
-          <w:color w:val="auto"/>
-        </w:rPr>
-        <w:t>s</w:t>
-      </w:r>
-      <w:r>
-        <w:rPr>
-          <w:b w:val="0"/>
-          <w:color w:val="auto"/>
-        </w:rPr>
-        <w:t>ont plus importantes en</w:t>
-      </w:r>
-      <w:r>
-        <w:rPr>
-          <w:b w:val="0"/>
-          <w:color w:val="auto"/>
+          <w:lang w:val="en-US"/>
+        </w:rPr>
+      </w:pPr>
+      <w:r>
+        <w:rPr>
+          <w:b w:val="0"/>
+          <w:color w:val="auto"/>
+          <w:lang w:val="en-US"/>
+        </w:rPr>
+        <w:t xml:space="preserve">Variability is more significant in G2 than in G4, </w:t>
+      </w:r>
+      <w:r>
+        <w:rPr>
+          <w:b w:val="0"/>
+          <w:color w:val="auto"/>
+          <w:lang w:val="en-US"/>
+        </w:rPr>
+        <w:t>with a noticeable distribution asymmetry in G2</w:t>
+      </w:r>
+      <w:r>
+        <w:rPr>
+          <w:b w:val="0"/>
+          <w:color w:val="auto"/>
+          <w:lang w:val="en-US"/>
+        </w:rPr>
+        <w:t xml:space="preserve">. However,  this variability is clearly and similarly less significant in G1 and G3, </w:t>
+      </w:r>
+      <w:r>
+        <w:rPr>
+          <w:b w:val="0"/>
+          <w:color w:val="auto"/>
+          <w:lang w:val="en-US"/>
+        </w:rPr>
+        <w:t xml:space="preserve">but </w:t>
+      </w:r>
+      <w:r>
+        <w:rPr>
+          <w:b w:val="0"/>
+          <w:color w:val="auto"/>
+          <w:lang w:val="en-US"/>
+        </w:rPr>
+        <w:t>with more symmetrical distributions</w:t>
+      </w:r>
+      <w:r>
+        <w:rPr>
+          <w:b w:val="0"/>
+          <w:color w:val="auto"/>
+          <w:lang w:val="en-US"/>
+        </w:rPr>
+        <w:t>;</w:t>
+      </w:r>
+      <w:r>
+        <w:rPr>
+          <w:b w:val="0"/>
+          <w:color w:val="auto"/>
+          <w:lang w:val="en-US"/>
         </w:rPr>
         <w:t xml:space="preserve"> </w:t>
-      </w:r>
-      <w:r>
-        <w:rPr>
-          <w:b w:val="0"/>
-          <w:color w:val="auto"/>
-        </w:rPr>
-        <w:t>G2 et G4, avec une asymétrie de répartition remarquée en G2. Les variabilités sont quant à elles nettement et similairement moins importantes en G1 et G3, avec notamment des distributions plus symétriques.</w:t>
       </w:r>
     </w:p>
     <w:p>
@@ -11550,43 +11423,74 @@
         <w:rPr>
           <w:b w:val="0"/>
           <w:color w:val="auto"/>
-        </w:rPr>
-      </w:pPr>
-      <w:r>
-        <w:rPr>
-          <w:b w:val="0"/>
-          <w:color w:val="auto"/>
-        </w:rPr>
-        <w:t>Des données aberrantes inférieur</w:t>
-      </w:r>
-      <w:r>
-        <w:rPr>
-          <w:b w:val="0"/>
-          <w:color w:val="auto"/>
-        </w:rPr>
-        <w:t>es</w:t>
-      </w:r>
-      <w:r>
-        <w:rPr>
-          <w:b w:val="0"/>
-          <w:color w:val="auto"/>
-        </w:rPr>
-        <w:t xml:space="preserve"> (patents </w:t>
+          <w:lang w:val="en-US"/>
+        </w:rPr>
+      </w:pPr>
+      <w:r>
+        <w:rPr>
+          <w:b w:val="0"/>
+          <w:color w:val="auto"/>
+          <w:lang w:val="en-US"/>
+        </w:rPr>
+        <w:lastRenderedPageBreak/>
+        <w:t>Some l</w:t>
+      </w:r>
+      <w:r>
+        <w:rPr>
+          <w:b w:val="0"/>
+          <w:color w:val="auto"/>
+          <w:lang w:val="en-US"/>
+        </w:rPr>
+        <w:t>ower outliers (</w:t>
       </w:r>
       <w:r>
         <w:rPr>
           <w:b w:val="0"/>
           <w:i/>
           <w:color w:val="auto"/>
-        </w:rPr>
-        <w:t>moins</w:t>
-      </w:r>
-      <w:r>
-        <w:rPr>
-          <w:b w:val="0"/>
-          <w:color w:val="auto"/>
-        </w:rPr>
-        <w:t xml:space="preserve"> âgés) sont constatées en G1 et d’autres en G3 (patients plus âgés).</w:t>
+          <w:lang w:val="en-US"/>
+        </w:rPr>
+        <w:t xml:space="preserve">younger </w:t>
+      </w:r>
+      <w:r>
+        <w:rPr>
+          <w:b w:val="0"/>
+          <w:color w:val="auto"/>
+          <w:lang w:val="en-US"/>
+        </w:rPr>
+        <w:t>patients</w:t>
+      </w:r>
+      <w:r>
+        <w:rPr>
+          <w:b w:val="0"/>
+          <w:color w:val="auto"/>
+          <w:lang w:val="en-US"/>
+        </w:rPr>
+        <w:t xml:space="preserve">) are </w:t>
+      </w:r>
+      <w:r>
+        <w:rPr>
+          <w:b w:val="0"/>
+          <w:color w:val="auto"/>
+          <w:lang w:val="en-US"/>
+        </w:rPr>
+        <w:t>found in G1</w:t>
+      </w:r>
+      <w:r>
+        <w:rPr>
+          <w:b w:val="0"/>
+          <w:color w:val="auto"/>
+          <w:lang w:val="en-US"/>
+        </w:rPr>
+        <w:t xml:space="preserve"> and others </w:t>
+      </w:r>
+      <w:r>
+        <w:rPr>
+          <w:b w:val="0"/>
+          <w:color w:val="auto"/>
+          <w:lang w:val="en-US"/>
+        </w:rPr>
+        <w:t>in G3 (older patients)</w:t>
       </w:r>
     </w:p>
     <w:p>
@@ -11608,8 +11512,18 @@
           <w:b w:val="0"/>
           <w:color w:val="auto"/>
           <w:u w:val="single"/>
-        </w:rPr>
-        <w:t>Nous pouvons remarquer que pour le cas des LOS:</w:t>
+          <w:lang w:val="en-US"/>
+        </w:rPr>
+        <w:t>We can notice for the case of the</w:t>
+      </w:r>
+      <w:r>
+        <w:rPr>
+          <w:b w:val="0"/>
+          <w:color w:val="auto"/>
+          <w:u w:val="single"/>
+          <w:lang w:val="en-US"/>
+        </w:rPr>
+        <w:t xml:space="preserve"> LOS:</w:t>
       </w:r>
     </w:p>
     <w:p>
@@ -11623,35 +11537,24 @@
         <w:rPr>
           <w:b w:val="0"/>
           <w:color w:val="auto"/>
-        </w:rPr>
-      </w:pPr>
-      <w:r>
-        <w:rPr>
-          <w:b w:val="0"/>
-          <w:color w:val="auto"/>
-        </w:rPr>
-        <w:t>Les admissions avec des valeurs de LOS les plus élevées sont concentrées en G4, avec la variabilité la plus importantes de toutes et un</w:t>
-      </w:r>
-      <w:r>
-        <w:rPr>
-          <w:b w:val="0"/>
-          <w:color w:val="auto"/>
-        </w:rPr>
-        <w:t>e distribution</w:t>
-      </w:r>
-      <w:r>
-        <w:rPr>
-          <w:b w:val="0"/>
-          <w:color w:val="auto"/>
-        </w:rPr>
-        <w:t xml:space="preserve"> de données symétrique</w:t>
-      </w:r>
-      <w:r>
-        <w:rPr>
-          <w:b w:val="0"/>
-          <w:color w:val="auto"/>
-        </w:rPr>
-        <w:t> ;</w:t>
+          <w:lang w:val="en-US"/>
+        </w:rPr>
+      </w:pPr>
+      <w:r>
+        <w:rPr>
+          <w:b w:val="0"/>
+          <w:color w:val="auto"/>
+          <w:lang w:val="en-US"/>
+        </w:rPr>
+        <w:t>Admissions with the highest LOS v</w:t>
+      </w:r>
+      <w:r>
+        <w:rPr>
+          <w:b w:val="0"/>
+          <w:color w:val="auto"/>
+          <w:lang w:val="en-US"/>
+        </w:rPr>
+        <w:t>alues are concentrated in G4, with the most significant variability of them all and a symmetrical data distribution;</w:t>
       </w:r>
     </w:p>
     <w:p>
@@ -11665,28 +11568,40 @@
         <w:rPr>
           <w:b w:val="0"/>
           <w:color w:val="auto"/>
-        </w:rPr>
-      </w:pPr>
-      <w:r>
-        <w:rPr>
-          <w:b w:val="0"/>
-          <w:color w:val="auto"/>
-        </w:rPr>
-        <w:t>Les admissions concentrées en G1, G2 et G3 sont quant à elle caractérisées par les valeurs de LOS nettement et surtout similairement</w:t>
-      </w:r>
-      <w:r>
-        <w:rPr>
-          <w:b w:val="0"/>
-          <w:color w:val="auto"/>
-        </w:rPr>
-        <w:t xml:space="preserve"> (entre ces 3 groupes)</w:t>
-      </w:r>
-      <w:r>
-        <w:rPr>
-          <w:b w:val="0"/>
-          <w:color w:val="auto"/>
-        </w:rPr>
-        <w:t xml:space="preserve"> moins importantes qu’en G3, avec des variabilités largement moins importantes et des distributions de données relativement asymétriques.</w:t>
+          <w:lang w:val="en-US"/>
+        </w:rPr>
+      </w:pPr>
+      <w:r>
+        <w:rPr>
+          <w:b w:val="0"/>
+          <w:color w:val="auto"/>
+          <w:lang w:val="en-US"/>
+        </w:rPr>
+        <w:t>Admissions concentrated in G1, G2 and G3 are characterized by LOS values that are clearly and above all similarly (between these 3 groups)</w:t>
+      </w:r>
+      <w:r>
+        <w:rPr>
+          <w:b w:val="0"/>
+          <w:color w:val="auto"/>
+          <w:lang w:val="en-US"/>
+        </w:rPr>
+        <w:t xml:space="preserve"> less significant than in G</w:t>
+      </w:r>
+      <w:r>
+        <w:rPr>
+          <w:b w:val="0"/>
+          <w:color w:val="auto"/>
+          <w:lang w:val="en-US"/>
+        </w:rPr>
+        <w:t>4</w:t>
+      </w:r>
+      <w:r>
+        <w:rPr>
+          <w:b w:val="0"/>
+          <w:color w:val="auto"/>
+          <w:lang w:val="en-US"/>
+        </w:rPr>
+        <w:t>, with much lower variability and relatively asymmetrical  data distributions;</w:t>
       </w:r>
     </w:p>
     <w:p>
@@ -11700,136 +11615,27 @@
         <w:rPr>
           <w:b w:val="0"/>
           <w:color w:val="auto"/>
-        </w:rPr>
-      </w:pPr>
-      <w:r>
-        <w:rPr>
-          <w:b w:val="0"/>
-          <w:color w:val="auto"/>
-        </w:rPr>
-        <w:t xml:space="preserve">Les données aberrantes </w:t>
-      </w:r>
-      <w:r>
-        <w:rPr>
-          <w:b w:val="0"/>
-          <w:color w:val="auto"/>
-        </w:rPr>
-        <w:t>présentent une similitude</w:t>
-      </w:r>
-      <w:r>
-        <w:rPr>
-          <w:b w:val="0"/>
-          <w:color w:val="auto"/>
-        </w:rPr>
-        <w:t xml:space="preserve"> en</w:t>
-      </w:r>
-      <w:r>
-        <w:rPr>
-          <w:b w:val="0"/>
-          <w:color w:val="auto"/>
-        </w:rPr>
-        <w:t xml:space="preserve"> G1, G2 et G3, tandis qu’</w:t>
-      </w:r>
-      <w:r>
-        <w:rPr>
-          <w:b w:val="0"/>
-          <w:color w:val="auto"/>
-        </w:rPr>
-        <w:t>ell</w:t>
-      </w:r>
-      <w:r>
-        <w:rPr>
-          <w:b w:val="0"/>
-          <w:color w:val="auto"/>
-        </w:rPr>
-        <w:t>e</w:t>
-      </w:r>
-      <w:r>
-        <w:rPr>
-          <w:b w:val="0"/>
-          <w:color w:val="auto"/>
-        </w:rPr>
-        <w:t>s</w:t>
-      </w:r>
-      <w:r>
-        <w:rPr>
-          <w:b w:val="0"/>
-          <w:color w:val="auto"/>
-        </w:rPr>
-        <w:t xml:space="preserve"> </w:t>
-      </w:r>
-      <w:proofErr w:type="gramStart"/>
-      <w:r>
-        <w:rPr>
-          <w:b w:val="0"/>
-          <w:color w:val="auto"/>
-        </w:rPr>
-        <w:t xml:space="preserve">sont </w:t>
-      </w:r>
-      <w:r>
-        <w:rPr>
-          <w:b w:val="0"/>
-          <w:color w:val="auto"/>
-        </w:rPr>
-        <w:t>,</w:t>
-      </w:r>
-      <w:proofErr w:type="gramEnd"/>
-      <w:r>
-        <w:rPr>
-          <w:b w:val="0"/>
-          <w:color w:val="auto"/>
-        </w:rPr>
-        <w:t xml:space="preserve"> </w:t>
-      </w:r>
-      <w:r>
-        <w:rPr>
-          <w:b w:val="0"/>
-          <w:color w:val="auto"/>
-        </w:rPr>
-        <w:t>certes moins nombreuses en G4</w:t>
-      </w:r>
-      <w:r>
-        <w:rPr>
-          <w:b w:val="0"/>
-          <w:color w:val="auto"/>
-        </w:rPr>
-        <w:t>,</w:t>
-      </w:r>
-      <w:r>
-        <w:rPr>
-          <w:b w:val="0"/>
-          <w:color w:val="auto"/>
-        </w:rPr>
-        <w:t xml:space="preserve"> </w:t>
-      </w:r>
-      <w:r>
-        <w:rPr>
-          <w:b w:val="0"/>
-          <w:color w:val="auto"/>
-        </w:rPr>
-        <w:t>mais par contre plus dispersées</w:t>
-      </w:r>
-      <w:r>
-        <w:rPr>
-          <w:b w:val="0"/>
-          <w:color w:val="auto"/>
-        </w:rPr>
-        <w:t>.</w:t>
-      </w:r>
-      <w:r>
-        <w:rPr>
-          <w:b w:val="0"/>
-          <w:color w:val="auto"/>
-        </w:rPr>
-        <w:t xml:space="preserve"> </w:t>
-      </w:r>
-      <w:r>
-        <w:rPr>
-          <w:b w:val="0"/>
-          <w:color w:val="auto"/>
-        </w:rPr>
-        <w:t xml:space="preserve"> </w:t>
-      </w:r>
+          <w:lang w:val="en-US"/>
+        </w:rPr>
+      </w:pPr>
+      <w:r>
+        <w:rPr>
+          <w:b w:val="0"/>
+          <w:color w:val="auto"/>
+          <w:lang w:val="en-US"/>
+        </w:rPr>
+        <w:t>Outliers show similarity in G1, G2 and G3</w:t>
+      </w:r>
+      <w:r>
+        <w:rPr>
+          <w:b w:val="0"/>
+          <w:color w:val="auto"/>
+          <w:lang w:val="en-US"/>
+        </w:rPr>
+        <w:t>, while they are certainly less numerous in G4, bon on the other hand more dispersed.</w:t>
+      </w:r>
+      <w:bookmarkStart w:id="0" w:name="_GoBack"/>
+      <w:bookmarkEnd w:id="0"/>
     </w:p>
     <w:p>
       <w:pPr>
@@ -12178,7 +11984,6 @@
           <w:b w:val="0"/>
           <w:color w:val="auto"/>
         </w:rPr>
-        <w:lastRenderedPageBreak/>
         <w:t xml:space="preserve">L’indice 4 de CCI s’observe le plus </w:t>
       </w:r>
       <w:r>
@@ -13552,6 +13357,7 @@
         </w:numPr>
       </w:pPr>
       <w:r>
+        <w:lastRenderedPageBreak/>
         <w:t>Modèle 3 : Coûts des examens/analyses spécifiques</w:t>
       </w:r>
     </w:p>
@@ -14287,7 +14093,6 @@
           <w:noProof/>
           <w:lang w:eastAsia="fr-FR"/>
         </w:rPr>
-        <w:lastRenderedPageBreak/>
         <w:drawing>
           <wp:inline distT="0" distB="0" distL="0" distR="0" wp14:anchorId="44FABE2B" wp14:editId="625E5607">
             <wp:extent cx="5760720" cy="3680222"/>
@@ -14744,6 +14549,7 @@
           <w:szCs w:val="20"/>
           <w:lang w:val="en-US" w:eastAsia="fr-FR"/>
         </w:rPr>
+        <w:lastRenderedPageBreak/>
         <w:t xml:space="preserve">               </w:t>
       </w:r>
       <w:proofErr w:type="gramStart"/>
@@ -15902,7 +15708,6 @@
           <w:szCs w:val="14"/>
           <w:lang w:val="en-US" w:eastAsia="fr-FR"/>
         </w:rPr>
-        <w:lastRenderedPageBreak/>
         <w:t xml:space="preserve"> [283] 2 1 2 2 1 2 1 1 1 1 1 1 1 2 2 1 1 2 2 2 2 2 2 2 2 2 2 2 2 2 2 2 2 2 2 2 2 2 2 2 2 2 2 2 2 2 2</w:t>
       </w:r>
     </w:p>
@@ -17794,7 +17599,15 @@
           <w:b w:val="0"/>
           <w:color w:val="auto"/>
         </w:rPr>
-        <w:t>. A partir de ces valeurs, nous pouvons en déduire que le Cluster 1 est le plus com</w:t>
+        <w:t xml:space="preserve">. A partir de ces valeurs, </w:t>
+      </w:r>
+      <w:r>
+        <w:rPr>
+          <w:b w:val="0"/>
+          <w:color w:val="auto"/>
+        </w:rPr>
+        <w:lastRenderedPageBreak/>
+        <w:t>nous pouvons en déduire que le Cluster 1 est le plus com</w:t>
       </w:r>
       <w:r>
         <w:rPr>
@@ -18224,7 +18037,6 @@
           <w:noProof/>
           <w:lang w:eastAsia="fr-FR"/>
         </w:rPr>
-        <w:lastRenderedPageBreak/>
         <w:drawing>
           <wp:inline distT="0" distB="0" distL="0" distR="0" wp14:anchorId="581745A6" wp14:editId="0FD7DBDB">
             <wp:extent cx="5760720" cy="2445519"/>
@@ -21059,6 +20871,7 @@
           <w:szCs w:val="20"/>
           <w:lang w:val="en-US" w:eastAsia="fr-FR"/>
         </w:rPr>
+        <w:lastRenderedPageBreak/>
         <w:t>fviz_</w:t>
       </w:r>
       <w:proofErr w:type="gramStart"/>
@@ -22782,7 +22595,6 @@
           <w:szCs w:val="14"/>
           <w:lang w:val="en-US" w:eastAsia="fr-FR"/>
         </w:rPr>
-        <w:lastRenderedPageBreak/>
         <w:t>3 0.0000000 0.00000000</w:t>
       </w:r>
     </w:p>
@@ -22831,6 +22643,7 @@
           <w:szCs w:val="14"/>
           <w:lang w:val="en-US" w:eastAsia="fr-FR"/>
         </w:rPr>
+        <w:lastRenderedPageBreak/>
         <w:t>4 0.0000000 0.85714286</w:t>
       </w:r>
     </w:p>
@@ -32768,6 +32581,7 @@
           <w:b w:val="0"/>
           <w:color w:val="auto"/>
         </w:rPr>
+        <w:lastRenderedPageBreak/>
         <w:t>Nous avons nommé nos Clusters  respectivement par « G1 », « G2 », « G3 », « G4 »</w:t>
       </w:r>
       <w:r>
@@ -32806,7 +32620,6 @@
           <w:noProof/>
           <w:lang w:eastAsia="fr-FR"/>
         </w:rPr>
-        <w:lastRenderedPageBreak/>
         <w:drawing>
           <wp:inline distT="0" distB="0" distL="0" distR="0" wp14:anchorId="634D80F3" wp14:editId="2F58CDB5">
             <wp:extent cx="5760720" cy="2456543"/>
@@ -33000,6 +32813,7 @@
           <w:noProof/>
           <w:lang w:eastAsia="fr-FR"/>
         </w:rPr>
+        <w:lastRenderedPageBreak/>
         <w:drawing>
           <wp:inline distT="0" distB="0" distL="0" distR="0" wp14:anchorId="6E5B6AB1" wp14:editId="4418F326">
             <wp:extent cx="5760720" cy="3609790"/>
@@ -33117,7 +32931,6 @@
           <w:b w:val="0"/>
           <w:color w:val="auto"/>
         </w:rPr>
-        <w:lastRenderedPageBreak/>
         <w:t>Avec la plus petite des variabilités, le Groupe G3 semble contenir les valeurs les moins élevées de TOTAL_COST ;</w:t>
       </w:r>
     </w:p>
@@ -33548,6 +33361,7 @@
           <w:color w:val="auto"/>
           <w:u w:val="single"/>
         </w:rPr>
+        <w:lastRenderedPageBreak/>
         <w:t xml:space="preserve">Pour le cas des </w:t>
       </w:r>
       <w:r>
@@ -33995,7 +33809,6 @@
           <w:b w:val="0"/>
           <w:color w:val="auto"/>
         </w:rPr>
-        <w:lastRenderedPageBreak/>
         <w:t>S</w:t>
       </w:r>
       <w:r>
@@ -35195,7 +35008,7 @@
           <w:rPr>
             <w:noProof/>
           </w:rPr>
-          <w:t>11</w:t>
+          <w:t>26</w:t>
         </w:r>
         <w:r>
           <w:fldChar w:fldCharType="end"/>
@@ -37588,7 +37401,7 @@
 </file>
 
 <file path=customXml/itemProps1.xml><?xml version="1.0" encoding="utf-8"?>
-<ds:datastoreItem xmlns:ds="http://schemas.openxmlformats.org/officeDocument/2006/customXml" ds:itemID="{34741415-9D0F-44E2-9A1D-9887346FE40A}">
+<ds:datastoreItem xmlns:ds="http://schemas.openxmlformats.org/officeDocument/2006/customXml" ds:itemID="{0436DD9C-019B-458D-B0D8-66800738C32B}">
   <ds:schemaRefs>
     <ds:schemaRef ds:uri="http://schemas.openxmlformats.org/officeDocument/2006/bibliography"/>
   </ds:schemaRefs>

</xml_diff>

<commit_message>
Model 2 : Total costs, age  and CCI – normal distribution (Translation, last part)
</commit_message>
<xml_diff>
--- a/Interpretation/ENG/Hospital Data Analysis - Clustering- Interpretations.DOCX
+++ b/Interpretation/ENG/Hospital Data Analysis - Clustering- Interpretations.DOCX
@@ -11505,6 +11505,7 @@
           <w:b w:val="0"/>
           <w:color w:val="auto"/>
           <w:u w:val="single"/>
+          <w:lang w:val="en-US"/>
         </w:rPr>
       </w:pPr>
       <w:r>
@@ -11634,8 +11635,6 @@
         </w:rPr>
         <w:t>, while they are certainly less numerous in G4, bon on the other hand more dispersed.</w:t>
       </w:r>
-      <w:bookmarkStart w:id="0" w:name="_GoBack"/>
-      <w:bookmarkEnd w:id="0"/>
     </w:p>
     <w:p>
       <w:pPr>
@@ -11649,6 +11648,7 @@
           <w:b w:val="0"/>
           <w:color w:val="auto"/>
           <w:u w:val="single"/>
+          <w:lang w:val="en-US"/>
         </w:rPr>
       </w:pPr>
       <w:r>
@@ -11656,8 +11656,36 @@
           <w:b w:val="0"/>
           <w:color w:val="auto"/>
           <w:u w:val="single"/>
-        </w:rPr>
-        <w:t>Pour ce qui est des CCI par WARD_ADMISSION:</w:t>
+          <w:lang w:val="en-US"/>
+        </w:rPr>
+        <w:t>For the case of</w:t>
+      </w:r>
+      <w:r>
+        <w:rPr>
+          <w:b w:val="0"/>
+          <w:color w:val="auto"/>
+          <w:u w:val="single"/>
+          <w:lang w:val="en-US"/>
+        </w:rPr>
+        <w:t xml:space="preserve"> </w:t>
+      </w:r>
+      <w:r>
+        <w:rPr>
+          <w:b w:val="0"/>
+          <w:color w:val="auto"/>
+          <w:u w:val="single"/>
+          <w:lang w:val="en-US"/>
+        </w:rPr>
+        <w:t>the CCI pe</w:t>
+      </w:r>
+      <w:r>
+        <w:rPr>
+          <w:b w:val="0"/>
+          <w:color w:val="auto"/>
+          <w:u w:val="single"/>
+          <w:lang w:val="en-US"/>
+        </w:rPr>
+        <w:t>r WARD_ADMISSION:</w:t>
       </w:r>
     </w:p>
     <w:p>
@@ -11671,86 +11699,50 @@
         <w:rPr>
           <w:b w:val="0"/>
           <w:color w:val="auto"/>
-          <w:u w:val="single"/>
-        </w:rPr>
-      </w:pPr>
-      <w:r>
-        <w:rPr>
-          <w:b w:val="0"/>
-          <w:color w:val="auto"/>
-        </w:rPr>
-        <w:t xml:space="preserve">L’indice 3 de CCI correspond au pic des proportions d’admissions en G1 (nettement plus fréquentes dans les </w:t>
-      </w:r>
-      <w:proofErr w:type="spellStart"/>
-      <w:r>
-        <w:rPr>
-          <w:b w:val="0"/>
-          <w:color w:val="auto"/>
-        </w:rPr>
-        <w:t>Wards</w:t>
-      </w:r>
-      <w:proofErr w:type="spellEnd"/>
-      <w:r>
-        <w:rPr>
-          <w:b w:val="0"/>
-          <w:color w:val="auto"/>
-        </w:rPr>
-        <w:t xml:space="preserve"> </w:t>
-      </w:r>
-      <w:proofErr w:type="spellStart"/>
-      <w:r>
-        <w:rPr>
-          <w:b w:val="0"/>
-          <w:color w:val="auto"/>
-        </w:rPr>
-        <w:t>Specialist</w:t>
-      </w:r>
-      <w:proofErr w:type="spellEnd"/>
-      <w:r>
-        <w:rPr>
-          <w:b w:val="0"/>
-          <w:color w:val="auto"/>
-        </w:rPr>
-        <w:t>) et en G4 :</w:t>
-      </w:r>
-      <w:r>
-        <w:rPr>
-          <w:b w:val="0"/>
-          <w:color w:val="auto"/>
-        </w:rPr>
-        <w:t xml:space="preserve"> </w:t>
-      </w:r>
-      <w:proofErr w:type="spellStart"/>
-      <w:r>
-        <w:rPr>
-          <w:b w:val="0"/>
-          <w:color w:val="auto"/>
-        </w:rPr>
-        <w:t>Wards</w:t>
-      </w:r>
-      <w:proofErr w:type="spellEnd"/>
-      <w:r>
-        <w:rPr>
-          <w:b w:val="0"/>
-          <w:color w:val="auto"/>
-        </w:rPr>
-        <w:t xml:space="preserve"> </w:t>
-      </w:r>
-      <w:proofErr w:type="spellStart"/>
-      <w:r>
-        <w:rPr>
-          <w:b w:val="0"/>
-          <w:color w:val="auto"/>
-        </w:rPr>
-        <w:t>Generalist</w:t>
-      </w:r>
-      <w:proofErr w:type="spellEnd"/>
-      <w:r>
-        <w:rPr>
-          <w:b w:val="0"/>
-          <w:color w:val="auto"/>
-        </w:rPr>
-        <w:t>.</w:t>
+          <w:lang w:val="en-US"/>
+        </w:rPr>
+      </w:pPr>
+      <w:r>
+        <w:rPr>
+          <w:b w:val="0"/>
+          <w:color w:val="auto"/>
+          <w:lang w:val="en-US"/>
+        </w:rPr>
+        <w:t xml:space="preserve">The </w:t>
+      </w:r>
+      <w:r>
+        <w:rPr>
+          <w:b w:val="0"/>
+          <w:color w:val="auto"/>
+          <w:lang w:val="en-US"/>
+        </w:rPr>
+        <w:t xml:space="preserve">Index 3 of CCI corresponds to the </w:t>
+      </w:r>
+      <w:r>
+        <w:rPr>
+          <w:b w:val="0"/>
+          <w:color w:val="auto"/>
+          <w:lang w:val="en-US"/>
+        </w:rPr>
+        <w:t xml:space="preserve">peak of admissions proportions in G1 (clearly more frequent within the Specialist Wards) and in </w:t>
+      </w:r>
+      <w:r>
+        <w:rPr>
+          <w:b w:val="0"/>
+          <w:i/>
+          <w:color w:val="auto"/>
+          <w:lang w:val="en-US"/>
+        </w:rPr>
+        <w:t>G4: Generalist Wards</w:t>
+      </w:r>
+      <w:r>
+        <w:rPr>
+          <w:b w:val="0"/>
+          <w:i/>
+          <w:color w:val="auto"/>
+          <w:lang w:val="en-US"/>
+        </w:rPr>
+        <w:t>;</w:t>
       </w:r>
     </w:p>
     <w:p>
@@ -11764,79 +11756,66 @@
         <w:rPr>
           <w:b w:val="0"/>
           <w:color w:val="auto"/>
-          <w:u w:val="single"/>
-        </w:rPr>
-      </w:pPr>
-      <w:r>
-        <w:rPr>
-          <w:b w:val="0"/>
-          <w:color w:val="auto"/>
-        </w:rPr>
-        <w:t xml:space="preserve">L’indice 2 de CCI correspond au pic des proportions d’admissions en G2 (clairement plus fréquents chez les </w:t>
-      </w:r>
-      <w:proofErr w:type="spellStart"/>
-      <w:r>
-        <w:rPr>
-          <w:b w:val="0"/>
-          <w:color w:val="auto"/>
-        </w:rPr>
-        <w:t>Wards</w:t>
-      </w:r>
-      <w:proofErr w:type="spellEnd"/>
-      <w:r>
-        <w:rPr>
-          <w:b w:val="0"/>
-          <w:color w:val="auto"/>
-        </w:rPr>
-        <w:t xml:space="preserve"> </w:t>
-      </w:r>
-      <w:proofErr w:type="spellStart"/>
-      <w:r>
-        <w:rPr>
-          <w:b w:val="0"/>
-          <w:color w:val="auto"/>
-        </w:rPr>
-        <w:t>Specialist</w:t>
-      </w:r>
-      <w:proofErr w:type="spellEnd"/>
-      <w:r>
-        <w:rPr>
-          <w:b w:val="0"/>
-          <w:color w:val="auto"/>
-        </w:rPr>
-        <w:t xml:space="preserve">), en G3 et en G4 : </w:t>
-      </w:r>
-      <w:proofErr w:type="spellStart"/>
-      <w:r>
-        <w:rPr>
-          <w:b w:val="0"/>
-          <w:color w:val="auto"/>
-        </w:rPr>
-        <w:t>Wards</w:t>
-      </w:r>
-      <w:proofErr w:type="spellEnd"/>
-      <w:r>
-        <w:rPr>
-          <w:b w:val="0"/>
-          <w:color w:val="auto"/>
-        </w:rPr>
-        <w:t xml:space="preserve"> </w:t>
-      </w:r>
-      <w:proofErr w:type="spellStart"/>
-      <w:r>
-        <w:rPr>
-          <w:b w:val="0"/>
-          <w:color w:val="auto"/>
-        </w:rPr>
-        <w:t>Specialist</w:t>
-      </w:r>
-      <w:proofErr w:type="spellEnd"/>
-      <w:r>
-        <w:rPr>
-          <w:b w:val="0"/>
-          <w:color w:val="auto"/>
-        </w:rPr>
-        <w:t>.</w:t>
+          <w:lang w:val="en-US"/>
+        </w:rPr>
+      </w:pPr>
+      <w:r>
+        <w:rPr>
+          <w:b w:val="0"/>
+          <w:color w:val="auto"/>
+          <w:lang w:val="en-US"/>
+        </w:rPr>
+        <w:t>The i</w:t>
+      </w:r>
+      <w:r>
+        <w:rPr>
+          <w:b w:val="0"/>
+          <w:color w:val="auto"/>
+          <w:lang w:val="en-US"/>
+        </w:rPr>
+        <w:t>n</w:t>
+      </w:r>
+      <w:r>
+        <w:rPr>
+          <w:b w:val="0"/>
+          <w:color w:val="auto"/>
+          <w:lang w:val="en-US"/>
+        </w:rPr>
+        <w:t xml:space="preserve">dex 2 of CCI corresponds to the peak of admissions proportions in G2 (clearly more frequent in the </w:t>
+      </w:r>
+      <w:r>
+        <w:rPr>
+          <w:b w:val="0"/>
+          <w:i/>
+          <w:color w:val="auto"/>
+          <w:lang w:val="en-US"/>
+        </w:rPr>
+        <w:t>Specialist Wards</w:t>
+      </w:r>
+      <w:r>
+        <w:rPr>
+          <w:b w:val="0"/>
+          <w:color w:val="auto"/>
+          <w:lang w:val="en-US"/>
+        </w:rPr>
+        <w:t xml:space="preserve">), in G3 and in </w:t>
+      </w:r>
+      <w:r>
+        <w:rPr>
+          <w:b w:val="0"/>
+          <w:i/>
+          <w:color w:val="auto"/>
+          <w:lang w:val="en-US"/>
+        </w:rPr>
+        <w:t>G4: Specialist Wards</w:t>
+      </w:r>
+      <w:r>
+        <w:rPr>
+          <w:b w:val="0"/>
+          <w:color w:val="auto"/>
+          <w:lang w:val="en-US"/>
+        </w:rPr>
+        <w:t>;</w:t>
       </w:r>
     </w:p>
     <w:p>
@@ -11850,89 +11829,84 @@
         <w:rPr>
           <w:b w:val="0"/>
           <w:color w:val="auto"/>
-          <w:u w:val="single"/>
-        </w:rPr>
-      </w:pPr>
-      <w:r>
-        <w:rPr>
-          <w:b w:val="0"/>
-          <w:color w:val="auto"/>
-        </w:rPr>
-        <w:t xml:space="preserve">L’indice 1 de CCI est plus fréquemment observé (d’une manière particulièrement similaire) </w:t>
-      </w:r>
-      <w:r>
-        <w:rPr>
-          <w:b w:val="0"/>
-          <w:color w:val="auto"/>
-        </w:rPr>
-        <w:t>chez</w:t>
-      </w:r>
-      <w:r>
-        <w:rPr>
-          <w:b w:val="0"/>
-          <w:color w:val="auto"/>
-        </w:rPr>
-        <w:t xml:space="preserve"> les admissions</w:t>
-      </w:r>
-      <w:r>
-        <w:rPr>
-          <w:b w:val="0"/>
-          <w:color w:val="auto"/>
-        </w:rPr>
-        <w:t>,</w:t>
-      </w:r>
-      <w:r>
-        <w:rPr>
-          <w:b w:val="0"/>
-          <w:color w:val="auto"/>
-        </w:rPr>
-        <w:t xml:space="preserve"> que ce soit en </w:t>
-      </w:r>
-      <w:proofErr w:type="spellStart"/>
-      <w:r>
-        <w:rPr>
-          <w:b w:val="0"/>
-          <w:color w:val="auto"/>
-        </w:rPr>
-        <w:t>Wards</w:t>
-      </w:r>
-      <w:proofErr w:type="spellEnd"/>
-      <w:r>
-        <w:rPr>
-          <w:b w:val="0"/>
-          <w:color w:val="auto"/>
+          <w:lang w:val="en-US"/>
+        </w:rPr>
+      </w:pPr>
+      <w:r>
+        <w:rPr>
+          <w:b w:val="0"/>
+          <w:color w:val="auto"/>
+          <w:lang w:val="en-US"/>
+        </w:rPr>
+        <w:t xml:space="preserve">The index 1 of CCI is frequently more observed (in a particularly similar way) within the admissions, in both </w:t>
+      </w:r>
+      <w:r>
+        <w:rPr>
+          <w:b w:val="0"/>
+          <w:i/>
+          <w:color w:val="auto"/>
+          <w:lang w:val="en-US"/>
+        </w:rPr>
+        <w:t>Generalist</w:t>
+      </w:r>
+      <w:r>
+        <w:rPr>
+          <w:b w:val="0"/>
+          <w:color w:val="auto"/>
+          <w:lang w:val="en-US"/>
+        </w:rPr>
+        <w:t xml:space="preserve"> and </w:t>
+      </w:r>
+      <w:r>
+        <w:rPr>
+          <w:b w:val="0"/>
+          <w:i/>
+          <w:color w:val="auto"/>
+          <w:lang w:val="en-US"/>
+        </w:rPr>
+        <w:t>Specialis</w:t>
+      </w:r>
+      <w:r>
+        <w:rPr>
+          <w:b w:val="0"/>
+          <w:i/>
+          <w:color w:val="auto"/>
+          <w:lang w:val="en-US"/>
+        </w:rPr>
+        <w:t>t</w:t>
+      </w:r>
+      <w:r>
+        <w:rPr>
+          <w:b w:val="0"/>
+          <w:i/>
+          <w:color w:val="auto"/>
+          <w:lang w:val="en-US"/>
         </w:rPr>
         <w:t xml:space="preserve"> </w:t>
       </w:r>
-      <w:proofErr w:type="spellStart"/>
-      <w:r>
-        <w:rPr>
-          <w:b w:val="0"/>
-          <w:color w:val="auto"/>
-        </w:rPr>
-        <w:t>Generalist</w:t>
-      </w:r>
-      <w:proofErr w:type="spellEnd"/>
-      <w:r>
-        <w:rPr>
-          <w:b w:val="0"/>
-          <w:color w:val="auto"/>
-        </w:rPr>
-        <w:t xml:space="preserve"> ou </w:t>
-      </w:r>
-      <w:proofErr w:type="spellStart"/>
-      <w:r>
-        <w:rPr>
-          <w:b w:val="0"/>
-          <w:color w:val="auto"/>
-        </w:rPr>
-        <w:t>Specialist</w:t>
-      </w:r>
-      <w:proofErr w:type="spellEnd"/>
-      <w:r>
-        <w:rPr>
-          <w:b w:val="0"/>
-          <w:color w:val="auto"/>
+      <w:r>
+        <w:rPr>
+          <w:b w:val="0"/>
+          <w:i/>
+          <w:color w:val="auto"/>
+          <w:lang w:val="en-US"/>
+        </w:rPr>
+        <w:t>W</w:t>
+      </w:r>
+      <w:r>
+        <w:rPr>
+          <w:b w:val="0"/>
+          <w:i/>
+          <w:color w:val="auto"/>
+          <w:lang w:val="en-US"/>
+        </w:rPr>
+        <w:t>ards</w:t>
+      </w:r>
+      <w:r>
+        <w:rPr>
+          <w:b w:val="0"/>
+          <w:color w:val="auto"/>
+          <w:lang w:val="en-US"/>
         </w:rPr>
         <w:t xml:space="preserve">, </w:t>
       </w:r>
@@ -11940,13 +11914,71 @@
         <w:rPr>
           <w:b w:val="0"/>
           <w:color w:val="auto"/>
-        </w:rPr>
-        <w:t xml:space="preserve">en G2 et G3. Il l’est moins en </w:t>
-      </w:r>
-      <w:r>
-        <w:rPr>
-          <w:b w:val="0"/>
-          <w:color w:val="auto"/>
+          <w:lang w:val="en-US"/>
+        </w:rPr>
+        <w:t xml:space="preserve">in G2 and in G3. </w:t>
+      </w:r>
+      <w:r>
+        <w:rPr>
+          <w:b w:val="0"/>
+          <w:color w:val="auto"/>
+          <w:lang w:val="en-US"/>
+        </w:rPr>
+        <w:t xml:space="preserve">It is less observed in G4 and even literally </w:t>
+      </w:r>
+      <w:r>
+        <w:rPr>
+          <w:b w:val="0"/>
+          <w:color w:val="auto"/>
+          <w:lang w:val="en-US"/>
+        </w:rPr>
+        <w:t>quasi-</w:t>
+      </w:r>
+      <w:r>
+        <w:rPr>
+          <w:b w:val="0"/>
+          <w:color w:val="auto"/>
+          <w:lang w:val="en-US"/>
+        </w:rPr>
+        <w:t>u</w:t>
+      </w:r>
+      <w:r>
+        <w:rPr>
+          <w:b w:val="0"/>
+          <w:color w:val="auto"/>
+          <w:lang w:val="en-US"/>
+        </w:rPr>
+        <w:t>n</w:t>
+      </w:r>
+      <w:r>
+        <w:rPr>
+          <w:b w:val="0"/>
+          <w:color w:val="auto"/>
+          <w:lang w:val="en-US"/>
+        </w:rPr>
+        <w:t>obser</w:t>
+      </w:r>
+      <w:r>
+        <w:rPr>
+          <w:b w:val="0"/>
+          <w:color w:val="auto"/>
+          <w:lang w:val="en-US"/>
+        </w:rPr>
+        <w:t>v</w:t>
+      </w:r>
+      <w:r>
+        <w:rPr>
+          <w:b w:val="0"/>
+          <w:color w:val="auto"/>
+          <w:lang w:val="en-US"/>
+        </w:rPr>
+        <w:t>ed in G1;</w:t>
+      </w:r>
+      <w:r>
+        <w:rPr>
+          <w:b w:val="0"/>
+          <w:color w:val="auto"/>
+          <w:lang w:val="en-US"/>
         </w:rPr>
         <w:t xml:space="preserve"> </w:t>
       </w:r>
@@ -11954,15 +11986,9 @@
         <w:rPr>
           <w:b w:val="0"/>
           <w:color w:val="auto"/>
-        </w:rPr>
-        <w:t xml:space="preserve"> </w:t>
-      </w:r>
-      <w:r>
-        <w:rPr>
-          <w:b w:val="0"/>
-          <w:color w:val="auto"/>
-        </w:rPr>
-        <w:t>G4 et même quasi non-observé en G1 ;</w:t>
+          <w:lang w:val="en-US"/>
+        </w:rPr>
+        <w:t xml:space="preserve">  </w:t>
       </w:r>
     </w:p>
     <w:p>
@@ -11976,89 +12002,48 @@
         <w:rPr>
           <w:b w:val="0"/>
           <w:color w:val="auto"/>
-          <w:u w:val="single"/>
-        </w:rPr>
-      </w:pPr>
-      <w:r>
-        <w:rPr>
-          <w:b w:val="0"/>
-          <w:color w:val="auto"/>
-        </w:rPr>
-        <w:t xml:space="preserve">L’indice 4 de CCI s’observe le plus </w:t>
-      </w:r>
-      <w:r>
-        <w:rPr>
-          <w:b w:val="0"/>
-          <w:color w:val="auto"/>
-        </w:rPr>
-        <w:t xml:space="preserve">chez les admissions </w:t>
-      </w:r>
-      <w:r>
-        <w:rPr>
-          <w:b w:val="0"/>
-          <w:color w:val="auto"/>
-        </w:rPr>
-        <w:t xml:space="preserve">en G1 (plus chez les </w:t>
-      </w:r>
-      <w:proofErr w:type="spellStart"/>
-      <w:r>
-        <w:rPr>
-          <w:b w:val="0"/>
-          <w:color w:val="auto"/>
-        </w:rPr>
-        <w:t>G</w:t>
-      </w:r>
-      <w:r>
-        <w:rPr>
-          <w:b w:val="0"/>
-          <w:color w:val="auto"/>
-        </w:rPr>
-        <w:t>eneralist</w:t>
-      </w:r>
-      <w:proofErr w:type="spellEnd"/>
-      <w:r>
-        <w:rPr>
-          <w:b w:val="0"/>
-          <w:color w:val="auto"/>
-        </w:rPr>
-        <w:t>),</w:t>
-      </w:r>
-      <w:r>
-        <w:rPr>
-          <w:b w:val="0"/>
-          <w:color w:val="auto"/>
-        </w:rPr>
-        <w:t xml:space="preserve"> un peu moins en G4 (encore une fois, principalement en </w:t>
-      </w:r>
-      <w:proofErr w:type="spellStart"/>
-      <w:r>
-        <w:rPr>
-          <w:b w:val="0"/>
-          <w:color w:val="auto"/>
-        </w:rPr>
-        <w:t>Wards</w:t>
-      </w:r>
-      <w:proofErr w:type="spellEnd"/>
-      <w:r>
-        <w:rPr>
-          <w:b w:val="0"/>
-          <w:color w:val="auto"/>
-        </w:rPr>
-        <w:t xml:space="preserve"> </w:t>
-      </w:r>
-      <w:proofErr w:type="spellStart"/>
-      <w:r>
-        <w:rPr>
-          <w:b w:val="0"/>
-          <w:color w:val="auto"/>
-        </w:rPr>
-        <w:t>Generalist</w:t>
-      </w:r>
-      <w:proofErr w:type="spellEnd"/>
-      <w:r>
-        <w:rPr>
-          <w:b w:val="0"/>
-          <w:color w:val="auto"/>
+          <w:lang w:val="en-US"/>
+        </w:rPr>
+      </w:pPr>
+      <w:r>
+        <w:rPr>
+          <w:b w:val="0"/>
+          <w:color w:val="auto"/>
+          <w:lang w:val="en-US"/>
+        </w:rPr>
+        <w:t xml:space="preserve">The index 4 of CCI is the more observed within the admissions in G1 (more within the </w:t>
+      </w:r>
+      <w:r>
+        <w:rPr>
+          <w:b w:val="0"/>
+          <w:i/>
+          <w:color w:val="auto"/>
+          <w:lang w:val="en-US"/>
+        </w:rPr>
+        <w:t>Generalist Wards</w:t>
+      </w:r>
+      <w:r>
+        <w:rPr>
+          <w:b w:val="0"/>
+          <w:color w:val="auto"/>
+          <w:lang w:val="en-US"/>
+        </w:rPr>
+        <w:t xml:space="preserve">),a little less in G4 (once again, mainly in </w:t>
+      </w:r>
+      <w:r>
+        <w:rPr>
+          <w:b w:val="0"/>
+          <w:i/>
+          <w:color w:val="auto"/>
+          <w:lang w:val="en-US"/>
+        </w:rPr>
+        <w:t>Generalist Wards</w:t>
+      </w:r>
+      <w:r>
+        <w:rPr>
+          <w:b w:val="0"/>
+          <w:color w:val="auto"/>
+          <w:lang w:val="en-US"/>
         </w:rPr>
         <w:t>)</w:t>
       </w:r>
@@ -12066,45 +12051,9 @@
         <w:rPr>
           <w:b w:val="0"/>
           <w:color w:val="auto"/>
-        </w:rPr>
-        <w:t xml:space="preserve">, et plus ou moins rare </w:t>
-      </w:r>
-      <w:r>
-        <w:rPr>
-          <w:b w:val="0"/>
-          <w:color w:val="auto"/>
-        </w:rPr>
-        <w:t>(</w:t>
-      </w:r>
-      <w:r>
-        <w:rPr>
-          <w:b w:val="0"/>
-          <w:color w:val="auto"/>
-        </w:rPr>
-        <w:t xml:space="preserve">ou même </w:t>
-      </w:r>
-      <w:r>
-        <w:rPr>
-          <w:b w:val="0"/>
-          <w:color w:val="auto"/>
-        </w:rPr>
-        <w:t xml:space="preserve">inexistant) dans les autres </w:t>
-      </w:r>
-      <w:proofErr w:type="spellStart"/>
-      <w:r>
-        <w:rPr>
-          <w:b w:val="0"/>
-          <w:color w:val="auto"/>
-        </w:rPr>
-        <w:t>Wards</w:t>
-      </w:r>
-      <w:proofErr w:type="spellEnd"/>
-      <w:r>
-        <w:rPr>
-          <w:b w:val="0"/>
-          <w:color w:val="auto"/>
-        </w:rPr>
-        <w:t xml:space="preserve"> des autres groupes.</w:t>
+          <w:lang w:val="en-US"/>
+        </w:rPr>
+        <w:t>, and more or less rare (even inexistent) in  the other Wards of the other groups;</w:t>
       </w:r>
     </w:p>
     <w:p>
@@ -12118,197 +12067,110 @@
         <w:rPr>
           <w:b w:val="0"/>
           <w:color w:val="auto"/>
-          <w:u w:val="single"/>
-        </w:rPr>
-      </w:pPr>
-      <w:r>
-        <w:rPr>
-          <w:b w:val="0"/>
-          <w:color w:val="auto"/>
-        </w:rPr>
-        <w:t>L’indice 5 de CCI</w:t>
-      </w:r>
-      <w:r>
-        <w:rPr>
-          <w:b w:val="0"/>
-          <w:color w:val="auto"/>
-        </w:rPr>
-        <w:t xml:space="preserve"> est peu fréquent</w:t>
-      </w:r>
-      <w:r>
-        <w:rPr>
-          <w:b w:val="0"/>
-          <w:color w:val="auto"/>
-        </w:rPr>
-        <w:t xml:space="preserve"> chez les admissions en G1 : </w:t>
-      </w:r>
-      <w:proofErr w:type="spellStart"/>
-      <w:r>
-        <w:rPr>
-          <w:b w:val="0"/>
-          <w:color w:val="auto"/>
-        </w:rPr>
-        <w:t>W</w:t>
-      </w:r>
-      <w:r>
-        <w:rPr>
-          <w:b w:val="0"/>
-          <w:color w:val="auto"/>
-        </w:rPr>
-        <w:t>ards</w:t>
-      </w:r>
-      <w:proofErr w:type="spellEnd"/>
-      <w:r>
-        <w:rPr>
-          <w:b w:val="0"/>
-          <w:color w:val="auto"/>
+          <w:lang w:val="en-US"/>
+        </w:rPr>
+      </w:pPr>
+      <w:r>
+        <w:rPr>
+          <w:b w:val="0"/>
+          <w:color w:val="auto"/>
+          <w:lang w:val="en-US"/>
+        </w:rPr>
+        <w:t xml:space="preserve">The index 5 of CCI is not very frequent within the admissions in </w:t>
+      </w:r>
+      <w:r>
+        <w:rPr>
+          <w:b w:val="0"/>
+          <w:i/>
+          <w:color w:val="auto"/>
+          <w:lang w:val="en-US"/>
+        </w:rPr>
+        <w:t>G1: Generalist Wards</w:t>
+      </w:r>
+      <w:r>
+        <w:rPr>
+          <w:b w:val="0"/>
+          <w:i/>
+          <w:color w:val="auto"/>
+          <w:lang w:val="en-US"/>
         </w:rPr>
         <w:t xml:space="preserve"> </w:t>
       </w:r>
-      <w:proofErr w:type="spellStart"/>
-      <w:r>
-        <w:rPr>
-          <w:b w:val="0"/>
-          <w:color w:val="auto"/>
-        </w:rPr>
-        <w:t>G</w:t>
-      </w:r>
-      <w:r>
-        <w:rPr>
-          <w:b w:val="0"/>
-          <w:color w:val="auto"/>
-        </w:rPr>
-        <w:t>eneralist</w:t>
-      </w:r>
-      <w:proofErr w:type="spellEnd"/>
-      <w:r>
-        <w:rPr>
-          <w:b w:val="0"/>
-          <w:color w:val="auto"/>
-        </w:rPr>
-        <w:t>  et très peu</w:t>
-      </w:r>
-      <w:r>
-        <w:rPr>
-          <w:b w:val="0"/>
-          <w:color w:val="auto"/>
-        </w:rPr>
-        <w:t xml:space="preserve"> fréquent</w:t>
-      </w:r>
-      <w:r>
-        <w:rPr>
-          <w:b w:val="0"/>
-          <w:color w:val="auto"/>
-        </w:rPr>
-        <w:t xml:space="preserve"> chez celles de G1 :</w:t>
-      </w:r>
-      <w:r>
-        <w:rPr>
-          <w:b w:val="0"/>
-          <w:color w:val="auto"/>
+      <w:r>
+        <w:rPr>
+          <w:b w:val="0"/>
+          <w:color w:val="auto"/>
+          <w:lang w:val="en-US"/>
+        </w:rPr>
+        <w:t xml:space="preserve">and very infrequent within those of </w:t>
+      </w:r>
+      <w:r>
+        <w:rPr>
+          <w:b w:val="0"/>
+          <w:i/>
+          <w:color w:val="auto"/>
+          <w:lang w:val="en-US"/>
+        </w:rPr>
+        <w:t>G1: Specialist Wards</w:t>
+      </w:r>
+      <w:r>
+        <w:rPr>
+          <w:b w:val="0"/>
+          <w:color w:val="auto"/>
+          <w:lang w:val="en-US"/>
+        </w:rPr>
+        <w:t xml:space="preserve">. It is also not very frequent in G4(in both </w:t>
+      </w:r>
+      <w:r>
+        <w:rPr>
+          <w:b w:val="0"/>
+          <w:i/>
+          <w:color w:val="auto"/>
+          <w:lang w:val="en-US"/>
+        </w:rPr>
+        <w:t>Specialist</w:t>
+      </w:r>
+      <w:r>
+        <w:rPr>
+          <w:b w:val="0"/>
+          <w:i/>
+          <w:color w:val="auto"/>
+          <w:lang w:val="en-US"/>
         </w:rPr>
         <w:t xml:space="preserve"> </w:t>
       </w:r>
-      <w:proofErr w:type="spellStart"/>
-      <w:r>
-        <w:rPr>
-          <w:b w:val="0"/>
-          <w:color w:val="auto"/>
-        </w:rPr>
-        <w:t>Wards</w:t>
-      </w:r>
-      <w:proofErr w:type="spellEnd"/>
-      <w:r>
-        <w:rPr>
-          <w:b w:val="0"/>
-          <w:color w:val="auto"/>
-        </w:rPr>
-        <w:t xml:space="preserve"> </w:t>
-      </w:r>
-      <w:proofErr w:type="spellStart"/>
-      <w:r>
-        <w:rPr>
-          <w:b w:val="0"/>
-          <w:color w:val="auto"/>
-        </w:rPr>
-        <w:t>S</w:t>
-      </w:r>
-      <w:r>
-        <w:rPr>
-          <w:b w:val="0"/>
-          <w:color w:val="auto"/>
-        </w:rPr>
-        <w:t>pecialist</w:t>
-      </w:r>
-      <w:proofErr w:type="spellEnd"/>
-      <w:r>
-        <w:rPr>
-          <w:b w:val="0"/>
-          <w:color w:val="auto"/>
-        </w:rPr>
-        <w:t>, très peu fr</w:t>
-      </w:r>
-      <w:r>
-        <w:rPr>
-          <w:b w:val="0"/>
-          <w:color w:val="auto"/>
-        </w:rPr>
-        <w:t>équent</w:t>
-      </w:r>
-      <w:r>
-        <w:rPr>
-          <w:b w:val="0"/>
-          <w:color w:val="auto"/>
-        </w:rPr>
-        <w:t xml:space="preserve"> en G4 (</w:t>
-      </w:r>
-      <w:proofErr w:type="spellStart"/>
-      <w:r>
-        <w:rPr>
-          <w:b w:val="0"/>
-          <w:color w:val="auto"/>
-        </w:rPr>
-        <w:t>Specialist</w:t>
-      </w:r>
-      <w:proofErr w:type="spellEnd"/>
-      <w:r>
-        <w:rPr>
-          <w:b w:val="0"/>
-          <w:color w:val="auto"/>
-        </w:rPr>
-        <w:t xml:space="preserve"> &amp; </w:t>
-      </w:r>
-      <w:proofErr w:type="spellStart"/>
-      <w:r>
-        <w:rPr>
-          <w:b w:val="0"/>
-          <w:color w:val="auto"/>
-        </w:rPr>
-        <w:t>Generalist</w:t>
-      </w:r>
-      <w:proofErr w:type="spellEnd"/>
-      <w:r>
-        <w:rPr>
-          <w:b w:val="0"/>
-          <w:color w:val="auto"/>
-        </w:rPr>
-        <w:t xml:space="preserve">) et relativement inexistant dans les autres </w:t>
-      </w:r>
-      <w:proofErr w:type="spellStart"/>
-      <w:r>
-        <w:rPr>
-          <w:b w:val="0"/>
-          <w:color w:val="auto"/>
-        </w:rPr>
-        <w:t>Wards</w:t>
-      </w:r>
-      <w:proofErr w:type="spellEnd"/>
-      <w:r>
-        <w:rPr>
-          <w:b w:val="0"/>
-          <w:color w:val="auto"/>
-        </w:rPr>
-        <w:t xml:space="preserve"> de Groupe non-mentionnés.</w:t>
+      <w:r>
+        <w:rPr>
+          <w:b w:val="0"/>
+          <w:color w:val="auto"/>
+          <w:lang w:val="en-US"/>
+        </w:rPr>
+        <w:t xml:space="preserve">and </w:t>
+      </w:r>
+      <w:r>
+        <w:rPr>
+          <w:b w:val="0"/>
+          <w:i/>
+          <w:color w:val="auto"/>
+          <w:lang w:val="en-US"/>
+        </w:rPr>
+        <w:t>Generalist Wards</w:t>
+      </w:r>
+      <w:r>
+        <w:rPr>
+          <w:b w:val="0"/>
+          <w:color w:val="auto"/>
+          <w:lang w:val="en-US"/>
+        </w:rPr>
+        <w:t xml:space="preserve">) </w:t>
+      </w:r>
+      <w:r>
+        <w:rPr>
+          <w:b w:val="0"/>
+          <w:color w:val="auto"/>
+          <w:lang w:val="en-US"/>
+        </w:rPr>
+        <w:t>and relatively inexistent in the other Wards of the groups that have not been mentioned yet;</w:t>
       </w:r>
     </w:p>
     <w:p>
@@ -12322,146 +12184,149 @@
         <w:rPr>
           <w:b w:val="0"/>
           <w:color w:val="auto"/>
-          <w:u w:val="single"/>
-        </w:rPr>
-      </w:pPr>
-      <w:r>
-        <w:rPr>
-          <w:b w:val="0"/>
-          <w:color w:val="auto"/>
-        </w:rPr>
-        <w:t xml:space="preserve">Les indices 6 et 7  de CCI ne s’observent que très rarement chez les admissions dans </w:t>
-      </w:r>
-      <w:proofErr w:type="spellStart"/>
-      <w:r>
-        <w:rPr>
-          <w:b w:val="0"/>
-          <w:color w:val="auto"/>
-        </w:rPr>
-        <w:t>Wards</w:t>
-      </w:r>
-      <w:proofErr w:type="spellEnd"/>
-      <w:r>
-        <w:rPr>
-          <w:b w:val="0"/>
-          <w:color w:val="auto"/>
-        </w:rPr>
-        <w:t xml:space="preserve"> : rarement constaté en G1 : </w:t>
-      </w:r>
-      <w:proofErr w:type="spellStart"/>
-      <w:r>
-        <w:rPr>
-          <w:b w:val="0"/>
-          <w:color w:val="auto"/>
-        </w:rPr>
-        <w:t>Wards</w:t>
-      </w:r>
-      <w:proofErr w:type="spellEnd"/>
-      <w:r>
-        <w:rPr>
-          <w:b w:val="0"/>
-          <w:color w:val="auto"/>
-        </w:rPr>
-        <w:t xml:space="preserve"> </w:t>
-      </w:r>
-      <w:proofErr w:type="spellStart"/>
-      <w:r>
-        <w:rPr>
-          <w:b w:val="0"/>
-          <w:color w:val="auto"/>
-        </w:rPr>
-        <w:t>Generalist</w:t>
-      </w:r>
-      <w:proofErr w:type="spellEnd"/>
-      <w:r>
-        <w:rPr>
-          <w:b w:val="0"/>
-          <w:color w:val="auto"/>
-        </w:rPr>
-        <w:t xml:space="preserve"> et G4 : </w:t>
-      </w:r>
-      <w:proofErr w:type="spellStart"/>
-      <w:r>
-        <w:rPr>
-          <w:b w:val="0"/>
-          <w:color w:val="auto"/>
-        </w:rPr>
-        <w:t>Wards</w:t>
-      </w:r>
-      <w:proofErr w:type="spellEnd"/>
-      <w:r>
-        <w:rPr>
-          <w:b w:val="0"/>
-          <w:color w:val="auto"/>
-        </w:rPr>
-        <w:t xml:space="preserve"> </w:t>
-      </w:r>
-      <w:proofErr w:type="spellStart"/>
-      <w:r>
-        <w:rPr>
-          <w:b w:val="0"/>
-          <w:color w:val="auto"/>
-        </w:rPr>
-        <w:t>Specialist</w:t>
-      </w:r>
-      <w:proofErr w:type="spellEnd"/>
-      <w:r>
-        <w:rPr>
-          <w:b w:val="0"/>
-          <w:color w:val="auto"/>
-        </w:rPr>
-        <w:t xml:space="preserve"> pour l’indice 6</w:t>
-      </w:r>
-      <w:r>
-        <w:rPr>
-          <w:b w:val="0"/>
-          <w:color w:val="auto"/>
-        </w:rPr>
-        <w:t>,</w:t>
-      </w:r>
-      <w:r>
-        <w:rPr>
-          <w:b w:val="0"/>
-          <w:color w:val="auto"/>
-        </w:rPr>
-        <w:t xml:space="preserve"> et très peu constaté pour l’indice 7 en G4 :</w:t>
-      </w:r>
-      <w:r>
-        <w:rPr>
-          <w:b w:val="0"/>
-          <w:color w:val="auto"/>
-        </w:rPr>
-        <w:t xml:space="preserve"> </w:t>
-      </w:r>
-      <w:proofErr w:type="spellStart"/>
-      <w:r>
-        <w:rPr>
-          <w:b w:val="0"/>
-          <w:color w:val="auto"/>
-        </w:rPr>
-        <w:t>Wards</w:t>
-      </w:r>
-      <w:proofErr w:type="spellEnd"/>
-      <w:r>
-        <w:rPr>
-          <w:b w:val="0"/>
-          <w:color w:val="auto"/>
-        </w:rPr>
-        <w:t xml:space="preserve"> </w:t>
-      </w:r>
-      <w:proofErr w:type="spellStart"/>
-      <w:r>
-        <w:rPr>
-          <w:b w:val="0"/>
-          <w:color w:val="auto"/>
-        </w:rPr>
-        <w:t>Generalist</w:t>
-      </w:r>
-      <w:proofErr w:type="spellEnd"/>
-      <w:r>
-        <w:rPr>
-          <w:b w:val="0"/>
-          <w:color w:val="auto"/>
+          <w:lang w:val="en-US"/>
+        </w:rPr>
+      </w:pPr>
+      <w:r>
+        <w:rPr>
+          <w:b w:val="0"/>
+          <w:color w:val="auto"/>
+          <w:lang w:val="en-US"/>
+        </w:rPr>
+        <w:t xml:space="preserve">The indexes 6 and 7 of CCI are observed only very rarely within the admissions: rarely seen in </w:t>
+      </w:r>
+      <w:r>
+        <w:rPr>
+          <w:b w:val="0"/>
+          <w:i/>
+          <w:color w:val="auto"/>
+          <w:lang w:val="en-US"/>
+        </w:rPr>
+        <w:t xml:space="preserve">G1: </w:t>
+      </w:r>
+      <w:r>
+        <w:rPr>
+          <w:b w:val="0"/>
+          <w:i/>
+          <w:color w:val="auto"/>
+          <w:lang w:val="en-US"/>
+        </w:rPr>
+        <w:t>G</w:t>
+      </w:r>
+      <w:r>
+        <w:rPr>
+          <w:b w:val="0"/>
+          <w:i/>
+          <w:color w:val="auto"/>
+          <w:lang w:val="en-US"/>
+        </w:rPr>
+        <w:t>eneralist Wards</w:t>
+      </w:r>
+      <w:r>
+        <w:rPr>
+          <w:b w:val="0"/>
+          <w:color w:val="auto"/>
+          <w:lang w:val="en-US"/>
+        </w:rPr>
+        <w:t xml:space="preserve"> and </w:t>
+      </w:r>
+      <w:r>
+        <w:rPr>
+          <w:b w:val="0"/>
+          <w:i/>
+          <w:color w:val="auto"/>
+          <w:lang w:val="en-US"/>
+        </w:rPr>
+        <w:t>G4: Specialist Wards</w:t>
+      </w:r>
+      <w:r>
+        <w:rPr>
+          <w:b w:val="0"/>
+          <w:color w:val="auto"/>
+          <w:lang w:val="en-US"/>
+        </w:rPr>
+        <w:t xml:space="preserve"> for the </w:t>
+      </w:r>
+      <w:r>
+        <w:rPr>
+          <w:b w:val="0"/>
+          <w:color w:val="auto"/>
+          <w:lang w:val="en-US"/>
+        </w:rPr>
+        <w:t xml:space="preserve">case of </w:t>
+      </w:r>
+      <w:r>
+        <w:rPr>
+          <w:b w:val="0"/>
+          <w:color w:val="auto"/>
+          <w:lang w:val="en-US"/>
+        </w:rPr>
+        <w:t xml:space="preserve">index </w:t>
+      </w:r>
+      <w:r>
+        <w:rPr>
+          <w:b w:val="0"/>
+          <w:color w:val="auto"/>
+          <w:lang w:val="en-US"/>
+        </w:rPr>
+        <w:t>6</w:t>
+      </w:r>
+      <w:r>
+        <w:rPr>
+          <w:b w:val="0"/>
+          <w:color w:val="auto"/>
+          <w:lang w:val="en-US"/>
+        </w:rPr>
+        <w:t xml:space="preserve"> and very little noticed fo</w:t>
+      </w:r>
+      <w:r>
+        <w:rPr>
+          <w:b w:val="0"/>
+          <w:color w:val="auto"/>
+          <w:lang w:val="en-US"/>
+        </w:rPr>
+        <w:t>r that of</w:t>
+      </w:r>
+      <w:r>
+        <w:rPr>
+          <w:b w:val="0"/>
+          <w:color w:val="auto"/>
+          <w:lang w:val="en-US"/>
+        </w:rPr>
+        <w:t xml:space="preserve"> index 7 in </w:t>
+      </w:r>
+      <w:r>
+        <w:rPr>
+          <w:b w:val="0"/>
+          <w:i/>
+          <w:color w:val="auto"/>
+          <w:lang w:val="en-US"/>
+        </w:rPr>
+        <w:t xml:space="preserve">G4: </w:t>
+      </w:r>
+      <w:r>
+        <w:rPr>
+          <w:b w:val="0"/>
+          <w:i/>
+          <w:color w:val="auto"/>
+          <w:lang w:val="en-US"/>
+        </w:rPr>
+        <w:t>G</w:t>
+      </w:r>
+      <w:r>
+        <w:rPr>
+          <w:b w:val="0"/>
+          <w:i/>
+          <w:color w:val="auto"/>
+          <w:lang w:val="en-US"/>
+        </w:rPr>
+        <w:t>eneralist Wards</w:t>
+      </w:r>
+      <w:r>
+        <w:rPr>
+          <w:b w:val="0"/>
+          <w:color w:val="auto"/>
+          <w:lang w:val="en-US"/>
         </w:rPr>
         <w:t>.</w:t>
       </w:r>
@@ -12478,6 +12343,7 @@
           <w:b w:val="0"/>
           <w:color w:val="auto"/>
           <w:u w:val="single"/>
+          <w:lang w:val="en-US"/>
         </w:rPr>
       </w:pPr>
       <w:r>
@@ -12485,8 +12351,18 @@
           <w:b w:val="0"/>
           <w:color w:val="auto"/>
           <w:u w:val="single"/>
-        </w:rPr>
-        <w:t>Pour ce qui est des RISK_DEATH par WARD_ADMISSION:</w:t>
+          <w:lang w:val="en-US"/>
+        </w:rPr>
+        <w:t>For the case of the RISK_DEATH pe</w:t>
+      </w:r>
+      <w:r>
+        <w:rPr>
+          <w:b w:val="0"/>
+          <w:color w:val="auto"/>
+          <w:u w:val="single"/>
+          <w:lang w:val="en-US"/>
+        </w:rPr>
+        <w:t>r WARD_ADMISSION:</w:t>
       </w:r>
     </w:p>
     <w:p>
@@ -12497,145 +12373,100 @@
           <w:numId w:val="10"/>
         </w:numPr>
         <w:jc w:val="both"/>
-      </w:pPr>
-      <w:r>
-        <w:rPr>
-          <w:b w:val="0"/>
-          <w:color w:val="auto"/>
-        </w:rPr>
-        <w:t xml:space="preserve">Dans tous les </w:t>
-      </w:r>
-      <w:proofErr w:type="spellStart"/>
-      <w:r>
-        <w:rPr>
-          <w:b w:val="0"/>
-          <w:color w:val="auto"/>
-        </w:rPr>
-        <w:t>Wards</w:t>
-      </w:r>
-      <w:proofErr w:type="spellEnd"/>
-      <w:r>
-        <w:rPr>
-          <w:b w:val="0"/>
-          <w:color w:val="auto"/>
-        </w:rPr>
-        <w:t xml:space="preserve"> (</w:t>
-      </w:r>
-      <w:proofErr w:type="spellStart"/>
-      <w:r>
-        <w:rPr>
-          <w:b w:val="0"/>
-          <w:color w:val="auto"/>
+        <w:rPr>
+          <w:lang w:val="en-US"/>
+        </w:rPr>
+      </w:pPr>
+      <w:r>
+        <w:rPr>
+          <w:b w:val="0"/>
+          <w:color w:val="auto"/>
+          <w:lang w:val="en-US"/>
+        </w:rPr>
+        <w:t>In all of the Wards (b</w:t>
+      </w:r>
+      <w:r>
+        <w:rPr>
+          <w:b w:val="0"/>
+          <w:color w:val="auto"/>
+          <w:lang w:val="en-US"/>
+        </w:rPr>
+        <w:t xml:space="preserve">oth </w:t>
+      </w:r>
+      <w:r>
+        <w:rPr>
+          <w:b w:val="0"/>
+          <w:i/>
+          <w:color w:val="auto"/>
+          <w:lang w:val="en-US"/>
         </w:rPr>
         <w:t>Generalist</w:t>
       </w:r>
-      <w:proofErr w:type="spellEnd"/>
-      <w:r>
-        <w:rPr>
-          <w:b w:val="0"/>
-          <w:color w:val="auto"/>
-        </w:rPr>
-        <w:t xml:space="preserve"> &amp; </w:t>
-      </w:r>
-      <w:proofErr w:type="spellStart"/>
-      <w:r>
-        <w:rPr>
-          <w:b w:val="0"/>
-          <w:color w:val="auto"/>
+      <w:r>
+        <w:rPr>
+          <w:b w:val="0"/>
+          <w:color w:val="auto"/>
+          <w:lang w:val="en-US"/>
+        </w:rPr>
+        <w:t xml:space="preserve"> and </w:t>
+      </w:r>
+      <w:r>
+        <w:rPr>
+          <w:b w:val="0"/>
+          <w:i/>
+          <w:color w:val="auto"/>
+          <w:lang w:val="en-US"/>
         </w:rPr>
         <w:t>Specialist</w:t>
       </w:r>
-      <w:proofErr w:type="spellEnd"/>
-      <w:r>
-        <w:rPr>
-          <w:b w:val="0"/>
-          <w:color w:val="auto"/>
-        </w:rPr>
-        <w:t>), le</w:t>
-      </w:r>
-      <w:r>
-        <w:rPr>
-          <w:b w:val="0"/>
-          <w:color w:val="auto"/>
-        </w:rPr>
-        <w:t>s</w:t>
-      </w:r>
-      <w:r>
-        <w:rPr>
-          <w:b w:val="0"/>
-          <w:color w:val="auto"/>
-        </w:rPr>
-        <w:t xml:space="preserve"> pic</w:t>
-      </w:r>
-      <w:r>
-        <w:rPr>
-          <w:b w:val="0"/>
-          <w:color w:val="auto"/>
-        </w:rPr>
-        <w:t>s</w:t>
-      </w:r>
-      <w:r>
-        <w:rPr>
-          <w:b w:val="0"/>
-          <w:color w:val="auto"/>
-        </w:rPr>
-        <w:t xml:space="preserve"> de proportions correspond</w:t>
-      </w:r>
-      <w:r>
-        <w:rPr>
-          <w:b w:val="0"/>
-          <w:color w:val="auto"/>
-        </w:rPr>
-        <w:t>ent</w:t>
-      </w:r>
-      <w:r>
-        <w:rPr>
-          <w:b w:val="0"/>
-          <w:color w:val="auto"/>
-        </w:rPr>
-        <w:t xml:space="preserve"> nettement aux admissions avec un RISK_DEATH de niveau 2</w:t>
-      </w:r>
-      <w:r>
-        <w:rPr>
-          <w:b w:val="0"/>
-          <w:color w:val="auto"/>
-        </w:rPr>
-        <w:t xml:space="preserve">. Remarquons juste que les </w:t>
-      </w:r>
-      <w:r>
-        <w:rPr>
-          <w:b w:val="0"/>
-          <w:color w:val="auto"/>
-        </w:rPr>
-        <w:t>deux</w:t>
-      </w:r>
-      <w:r>
-        <w:rPr>
-          <w:b w:val="0"/>
-          <w:color w:val="auto"/>
-        </w:rPr>
-        <w:t xml:space="preserve"> pics en G2 et G3 sont relativement plus importants que ceux </w:t>
-      </w:r>
-      <w:r>
-        <w:rPr>
-          <w:b w:val="0"/>
-          <w:color w:val="auto"/>
-        </w:rPr>
-        <w:t>en</w:t>
-      </w:r>
-      <w:r>
-        <w:rPr>
-          <w:b w:val="0"/>
-          <w:color w:val="auto"/>
-        </w:rPr>
-        <w:t xml:space="preserve"> G1 et G4</w:t>
-      </w:r>
-      <w:r>
-        <w:rPr>
-          <w:b w:val="0"/>
-          <w:color w:val="auto"/>
-        </w:rPr>
-        <w:t> ;</w:t>
+      <w:r>
+        <w:rPr>
+          <w:b w:val="0"/>
+          <w:i/>
+          <w:color w:val="auto"/>
+          <w:lang w:val="en-US"/>
+        </w:rPr>
+        <w:t xml:space="preserve"> </w:t>
+      </w:r>
+      <w:r>
+        <w:rPr>
+          <w:b w:val="0"/>
+          <w:color w:val="auto"/>
+          <w:lang w:val="en-US"/>
+        </w:rPr>
+        <w:t>ones</w:t>
+      </w:r>
+      <w:r>
+        <w:rPr>
+          <w:b w:val="0"/>
+          <w:color w:val="auto"/>
+          <w:lang w:val="en-US"/>
+        </w:rPr>
+        <w:t>)</w:t>
+      </w:r>
+      <w:r>
+        <w:rPr>
+          <w:b w:val="0"/>
+          <w:color w:val="auto"/>
+          <w:lang w:val="en-US"/>
+        </w:rPr>
+        <w:t>, the peaks of proportions clearly correspond</w:t>
+      </w:r>
+      <w:r>
+        <w:rPr>
+          <w:b w:val="0"/>
+          <w:color w:val="auto"/>
+          <w:lang w:val="en-US"/>
+        </w:rPr>
+        <w:t xml:space="preserve"> to the admissions with a level of RISK_DEATH 2. Let us juts notice that the 2 peaks in G2 and G3 are relatively more significant than those in G1 and G4;</w:t>
+      </w:r>
+      <w:r>
+        <w:rPr>
+          <w:b w:val="0"/>
+          <w:color w:val="auto"/>
+          <w:lang w:val="en-US"/>
+        </w:rPr>
+        <w:t xml:space="preserve"> </w:t>
       </w:r>
     </w:p>
     <w:p>
@@ -12646,254 +12477,102 @@
           <w:numId w:val="10"/>
         </w:numPr>
         <w:jc w:val="both"/>
-      </w:pPr>
-      <w:r>
-        <w:rPr>
-          <w:b w:val="0"/>
-          <w:color w:val="auto"/>
-        </w:rPr>
-        <w:t xml:space="preserve">Remarquons que les admissions avec un RISK_DEATH de niveau 3 sont similairement assez fréquentes que ce soit dans les </w:t>
-      </w:r>
-      <w:proofErr w:type="spellStart"/>
-      <w:r>
-        <w:rPr>
-          <w:b w:val="0"/>
-          <w:color w:val="auto"/>
-        </w:rPr>
-        <w:t>Wards</w:t>
-      </w:r>
-      <w:proofErr w:type="spellEnd"/>
-      <w:r>
-        <w:rPr>
-          <w:b w:val="0"/>
-          <w:color w:val="auto"/>
+        <w:rPr>
+          <w:lang w:val="en-US"/>
+        </w:rPr>
+      </w:pPr>
+      <w:r>
+        <w:rPr>
+          <w:b w:val="0"/>
+          <w:color w:val="auto"/>
+          <w:lang w:val="en-US"/>
+        </w:rPr>
+        <w:t xml:space="preserve">Let us notice that admissions with a level of RISK_DEATH 3 are similarly quite frequent both in </w:t>
+      </w:r>
+      <w:r>
+        <w:rPr>
+          <w:b w:val="0"/>
+          <w:i/>
+          <w:color w:val="auto"/>
+          <w:lang w:val="en-US"/>
+        </w:rPr>
+        <w:t>Generalist</w:t>
+      </w:r>
+      <w:r>
+        <w:rPr>
+          <w:b w:val="0"/>
+          <w:color w:val="auto"/>
+          <w:lang w:val="en-US"/>
+        </w:rPr>
+        <w:t xml:space="preserve"> and </w:t>
+      </w:r>
+      <w:r>
+        <w:rPr>
+          <w:b w:val="0"/>
+          <w:i/>
+          <w:color w:val="auto"/>
+          <w:lang w:val="en-US"/>
+        </w:rPr>
+        <w:t>Specialist Wards</w:t>
+      </w:r>
+      <w:r>
+        <w:rPr>
+          <w:b w:val="0"/>
+          <w:i/>
+          <w:color w:val="auto"/>
+          <w:lang w:val="en-US"/>
         </w:rPr>
         <w:t xml:space="preserve"> </w:t>
       </w:r>
-      <w:proofErr w:type="spellStart"/>
-      <w:r>
-        <w:rPr>
-          <w:b w:val="0"/>
-          <w:color w:val="auto"/>
+      <w:r>
+        <w:rPr>
+          <w:b w:val="0"/>
+          <w:color w:val="auto"/>
+          <w:lang w:val="en-US"/>
+        </w:rPr>
+        <w:t>for the groups G1 and G4, less frequent in G2 (both Specialist &amp; Generalist)</w:t>
+      </w:r>
+      <w:r>
+        <w:rPr>
+          <w:b w:val="0"/>
+          <w:color w:val="auto"/>
+          <w:lang w:val="en-US"/>
+        </w:rPr>
+        <w:t xml:space="preserve"> and relatively not frequent in G3 (once again, in both </w:t>
+      </w:r>
+      <w:r>
+        <w:rPr>
+          <w:b w:val="0"/>
+          <w:i/>
+          <w:color w:val="auto"/>
+          <w:lang w:val="en-US"/>
         </w:rPr>
         <w:t>Generalist</w:t>
       </w:r>
-      <w:proofErr w:type="spellEnd"/>
-      <w:r>
-        <w:rPr>
-          <w:b w:val="0"/>
-          <w:color w:val="auto"/>
-        </w:rPr>
-        <w:t xml:space="preserve"> ou </w:t>
-      </w:r>
-      <w:proofErr w:type="spellStart"/>
-      <w:r>
-        <w:rPr>
-          <w:b w:val="0"/>
-          <w:color w:val="auto"/>
-        </w:rPr>
-        <w:t>Wards</w:t>
-      </w:r>
-      <w:proofErr w:type="spellEnd"/>
-      <w:r>
-        <w:rPr>
-          <w:b w:val="0"/>
-          <w:color w:val="auto"/>
-        </w:rPr>
-        <w:t xml:space="preserve"> </w:t>
-      </w:r>
-      <w:proofErr w:type="spellStart"/>
-      <w:r>
-        <w:rPr>
-          <w:b w:val="0"/>
-          <w:color w:val="auto"/>
-        </w:rPr>
-        <w:t>Specialist</w:t>
-      </w:r>
-      <w:proofErr w:type="spellEnd"/>
-      <w:r>
-        <w:rPr>
-          <w:b w:val="0"/>
-          <w:color w:val="auto"/>
-        </w:rPr>
-        <w:t xml:space="preserve"> pour les Groupes G1 et G4, le sont moins pour G2</w:t>
-      </w:r>
-      <w:r>
-        <w:rPr>
-          <w:b w:val="0"/>
-          <w:color w:val="auto"/>
-        </w:rPr>
-        <w:t xml:space="preserve"> (</w:t>
-      </w:r>
-      <w:proofErr w:type="spellStart"/>
-      <w:r>
-        <w:rPr>
-          <w:b w:val="0"/>
-          <w:color w:val="auto"/>
-        </w:rPr>
-        <w:t>Wards</w:t>
-      </w:r>
-      <w:proofErr w:type="spellEnd"/>
-      <w:r>
-        <w:rPr>
-          <w:b w:val="0"/>
-          <w:color w:val="auto"/>
-        </w:rPr>
-        <w:t xml:space="preserve"> </w:t>
-      </w:r>
-      <w:proofErr w:type="spellStart"/>
-      <w:r>
-        <w:rPr>
-          <w:b w:val="0"/>
-          <w:color w:val="auto"/>
-        </w:rPr>
-        <w:t>Generalist</w:t>
-      </w:r>
-      <w:proofErr w:type="spellEnd"/>
-      <w:r>
-        <w:rPr>
-          <w:b w:val="0"/>
-          <w:color w:val="auto"/>
-        </w:rPr>
-        <w:t xml:space="preserve"> &amp; </w:t>
-      </w:r>
-      <w:proofErr w:type="spellStart"/>
-      <w:r>
-        <w:rPr>
-          <w:b w:val="0"/>
-          <w:color w:val="auto"/>
-        </w:rPr>
-        <w:t>Wards</w:t>
-      </w:r>
-      <w:proofErr w:type="spellEnd"/>
-      <w:r>
-        <w:rPr>
-          <w:b w:val="0"/>
-          <w:color w:val="auto"/>
-        </w:rPr>
-        <w:t xml:space="preserve"> </w:t>
-      </w:r>
-      <w:proofErr w:type="spellStart"/>
-      <w:r>
-        <w:rPr>
-          <w:b w:val="0"/>
-          <w:color w:val="auto"/>
-        </w:rPr>
-        <w:t>Specialist</w:t>
-      </w:r>
-      <w:proofErr w:type="spellEnd"/>
-      <w:r>
-        <w:rPr>
-          <w:b w:val="0"/>
-          <w:color w:val="auto"/>
-        </w:rPr>
-        <w:t>)</w:t>
-      </w:r>
-      <w:r>
-        <w:rPr>
-          <w:b w:val="0"/>
-          <w:color w:val="auto"/>
-        </w:rPr>
-        <w:t xml:space="preserve"> et relativement peu fréquentes pour G3</w:t>
-      </w:r>
-      <w:r>
-        <w:rPr>
-          <w:b w:val="0"/>
-          <w:color w:val="auto"/>
-        </w:rPr>
-        <w:t xml:space="preserve"> </w:t>
-      </w:r>
-      <w:r>
-        <w:rPr>
-          <w:b w:val="0"/>
-          <w:color w:val="auto"/>
-        </w:rPr>
-        <w:t>(</w:t>
-      </w:r>
-      <w:proofErr w:type="spellStart"/>
-      <w:r>
-        <w:rPr>
-          <w:b w:val="0"/>
-          <w:color w:val="auto"/>
-        </w:rPr>
-        <w:t>Wards</w:t>
-      </w:r>
-      <w:proofErr w:type="spellEnd"/>
-      <w:r>
-        <w:rPr>
-          <w:b w:val="0"/>
-          <w:color w:val="auto"/>
-        </w:rPr>
-        <w:t xml:space="preserve"> </w:t>
-      </w:r>
-      <w:proofErr w:type="spellStart"/>
-      <w:r>
-        <w:rPr>
-          <w:b w:val="0"/>
-          <w:color w:val="auto"/>
-        </w:rPr>
-        <w:t>Generalist</w:t>
-      </w:r>
-      <w:proofErr w:type="spellEnd"/>
-      <w:r>
-        <w:rPr>
-          <w:b w:val="0"/>
-          <w:color w:val="auto"/>
-        </w:rPr>
-        <w:t xml:space="preserve"> &amp; </w:t>
-      </w:r>
-      <w:proofErr w:type="spellStart"/>
-      <w:r>
-        <w:rPr>
-          <w:b w:val="0"/>
-          <w:color w:val="auto"/>
-        </w:rPr>
-        <w:t>Wards</w:t>
-      </w:r>
-      <w:proofErr w:type="spellEnd"/>
-      <w:r>
-        <w:rPr>
-          <w:b w:val="0"/>
-          <w:color w:val="auto"/>
-        </w:rPr>
-        <w:t xml:space="preserve"> </w:t>
-      </w:r>
-      <w:proofErr w:type="spellStart"/>
-      <w:r>
-        <w:rPr>
-          <w:b w:val="0"/>
-          <w:color w:val="auto"/>
-        </w:rPr>
-        <w:t>Specialist</w:t>
-      </w:r>
-      <w:proofErr w:type="spellEnd"/>
-      <w:r>
-        <w:rPr>
-          <w:b w:val="0"/>
-          <w:color w:val="auto"/>
-        </w:rPr>
-        <w:t>)</w:t>
-      </w:r>
-      <w:r>
-        <w:rPr>
-          <w:b w:val="0"/>
-          <w:color w:val="auto"/>
-        </w:rPr>
-        <w:t> ;</w:t>
-      </w:r>
-      <w:r>
-        <w:rPr>
-          <w:b w:val="0"/>
-          <w:color w:val="auto"/>
-        </w:rPr>
-        <w:t xml:space="preserve"> </w:t>
-      </w:r>
-      <w:r>
-        <w:rPr>
-          <w:b w:val="0"/>
-          <w:color w:val="auto"/>
-        </w:rPr>
-        <w:t xml:space="preserve"> </w:t>
+      <w:r>
+        <w:rPr>
+          <w:b w:val="0"/>
+          <w:color w:val="auto"/>
+          <w:lang w:val="en-US"/>
+        </w:rPr>
+        <w:t xml:space="preserve"> and </w:t>
+      </w:r>
+      <w:r>
+        <w:rPr>
+          <w:b w:val="0"/>
+          <w:i/>
+          <w:color w:val="auto"/>
+          <w:lang w:val="en-US"/>
+        </w:rPr>
+        <w:t>Specialist Wards</w:t>
+      </w:r>
+      <w:r>
+        <w:rPr>
+          <w:b w:val="0"/>
+          <w:color w:val="auto"/>
+          <w:lang w:val="en-US"/>
+        </w:rPr>
+        <w:t>) ;</w:t>
       </w:r>
     </w:p>
     <w:p>
@@ -12904,195 +12583,129 @@
           <w:numId w:val="10"/>
         </w:numPr>
         <w:jc w:val="both"/>
-      </w:pPr>
-      <w:r>
-        <w:rPr>
-          <w:b w:val="0"/>
-          <w:color w:val="auto"/>
-        </w:rPr>
-        <w:t xml:space="preserve">Les admissions avec un RISK_DEATH 1 sont assez fréquentes dans les </w:t>
-      </w:r>
-      <w:proofErr w:type="spellStart"/>
-      <w:r>
-        <w:rPr>
-          <w:b w:val="0"/>
-          <w:color w:val="auto"/>
-        </w:rPr>
-        <w:t>Wards</w:t>
-      </w:r>
-      <w:proofErr w:type="spellEnd"/>
-      <w:r>
-        <w:rPr>
-          <w:b w:val="0"/>
-          <w:color w:val="auto"/>
+        <w:rPr>
+          <w:lang w:val="en-US"/>
+        </w:rPr>
+      </w:pPr>
+      <w:r>
+        <w:rPr>
+          <w:b w:val="0"/>
+          <w:color w:val="auto"/>
+          <w:lang w:val="en-US"/>
+        </w:rPr>
+        <w:t xml:space="preserve">Admissions with a level of RISK-DEATH 1 are quite frequent in the </w:t>
+      </w:r>
+      <w:r>
+        <w:rPr>
+          <w:b w:val="0"/>
+          <w:i/>
+          <w:color w:val="auto"/>
+          <w:lang w:val="en-US"/>
+        </w:rPr>
+        <w:t>Specialist</w:t>
+      </w:r>
+      <w:r>
+        <w:rPr>
+          <w:b w:val="0"/>
+          <w:i/>
+          <w:color w:val="auto"/>
+          <w:lang w:val="en-US"/>
+        </w:rPr>
+        <w:t xml:space="preserve"> &amp; Gen</w:t>
+      </w:r>
+      <w:r>
+        <w:rPr>
+          <w:b w:val="0"/>
+          <w:i/>
+          <w:color w:val="auto"/>
+          <w:lang w:val="en-US"/>
+        </w:rPr>
+        <w:t>e</w:t>
+      </w:r>
+      <w:r>
+        <w:rPr>
+          <w:b w:val="0"/>
+          <w:i/>
+          <w:color w:val="auto"/>
+          <w:lang w:val="en-US"/>
+        </w:rPr>
+        <w:t>ralist</w:t>
+      </w:r>
+      <w:r>
+        <w:rPr>
+          <w:b w:val="0"/>
+          <w:i/>
+          <w:color w:val="auto"/>
+          <w:lang w:val="en-US"/>
+        </w:rPr>
+        <w:t xml:space="preserve"> Wards</w:t>
+      </w:r>
+      <w:r>
+        <w:rPr>
+          <w:b w:val="0"/>
+          <w:i/>
+          <w:color w:val="auto"/>
+          <w:lang w:val="en-US"/>
         </w:rPr>
         <w:t xml:space="preserve"> </w:t>
       </w:r>
-      <w:proofErr w:type="spellStart"/>
-      <w:r>
-        <w:rPr>
-          <w:b w:val="0"/>
-          <w:color w:val="auto"/>
-        </w:rPr>
-        <w:t>Spécialist</w:t>
-      </w:r>
-      <w:proofErr w:type="spellEnd"/>
-      <w:r>
-        <w:rPr>
-          <w:b w:val="0"/>
-          <w:color w:val="auto"/>
-        </w:rPr>
-        <w:t xml:space="preserve"> et </w:t>
-      </w:r>
-      <w:proofErr w:type="spellStart"/>
-      <w:r>
-        <w:rPr>
-          <w:b w:val="0"/>
-          <w:color w:val="auto"/>
-        </w:rPr>
-        <w:t>Generalist</w:t>
-      </w:r>
-      <w:proofErr w:type="spellEnd"/>
-      <w:r>
-        <w:rPr>
-          <w:b w:val="0"/>
-          <w:color w:val="auto"/>
-        </w:rPr>
-        <w:t xml:space="preserve"> du Groupe G3, légèrement moins le cas en G2. </w:t>
-      </w:r>
-      <w:r>
-        <w:rPr>
-          <w:b w:val="0"/>
-          <w:color w:val="auto"/>
-        </w:rPr>
-        <w:t>Ce même type d’</w:t>
-      </w:r>
-      <w:r>
-        <w:rPr>
-          <w:b w:val="0"/>
-          <w:color w:val="auto"/>
-        </w:rPr>
-        <w:t>admissions est peu fréquent</w:t>
-      </w:r>
-      <w:r>
-        <w:rPr>
-          <w:b w:val="0"/>
-          <w:color w:val="auto"/>
-        </w:rPr>
-        <w:t xml:space="preserve"> en G1 : </w:t>
-      </w:r>
-      <w:proofErr w:type="spellStart"/>
-      <w:r>
-        <w:rPr>
-          <w:b w:val="0"/>
-          <w:color w:val="auto"/>
-        </w:rPr>
-        <w:t>Ward</w:t>
-      </w:r>
-      <w:r>
-        <w:rPr>
-          <w:b w:val="0"/>
-          <w:color w:val="auto"/>
-        </w:rPr>
-        <w:t>s</w:t>
-      </w:r>
-      <w:proofErr w:type="spellEnd"/>
-      <w:r>
-        <w:rPr>
-          <w:b w:val="0"/>
-          <w:color w:val="auto"/>
-        </w:rPr>
-        <w:t xml:space="preserve"> </w:t>
-      </w:r>
-      <w:proofErr w:type="spellStart"/>
-      <w:r>
-        <w:rPr>
-          <w:b w:val="0"/>
-          <w:color w:val="auto"/>
-        </w:rPr>
-        <w:t>Specialist</w:t>
-      </w:r>
-      <w:proofErr w:type="spellEnd"/>
-      <w:r>
-        <w:rPr>
-          <w:b w:val="0"/>
-          <w:color w:val="auto"/>
-        </w:rPr>
-        <w:t>,</w:t>
-      </w:r>
-      <w:r>
-        <w:rPr>
-          <w:b w:val="0"/>
-          <w:color w:val="auto"/>
-        </w:rPr>
-        <w:t xml:space="preserve"> et très</w:t>
-      </w:r>
-      <w:r>
-        <w:rPr>
-          <w:b w:val="0"/>
-          <w:color w:val="auto"/>
-        </w:rPr>
-        <w:t xml:space="preserve"> peu fréquents</w:t>
-      </w:r>
-      <w:r>
-        <w:rPr>
-          <w:b w:val="0"/>
-          <w:color w:val="auto"/>
-        </w:rPr>
-        <w:t xml:space="preserve"> en G1 : </w:t>
-      </w:r>
-      <w:proofErr w:type="spellStart"/>
-      <w:r>
-        <w:rPr>
-          <w:b w:val="0"/>
-          <w:color w:val="auto"/>
-        </w:rPr>
-        <w:t>Ward</w:t>
-      </w:r>
-      <w:r>
-        <w:rPr>
-          <w:b w:val="0"/>
-          <w:color w:val="auto"/>
-        </w:rPr>
-        <w:t>s</w:t>
-      </w:r>
-      <w:proofErr w:type="spellEnd"/>
-      <w:r>
-        <w:rPr>
-          <w:b w:val="0"/>
-          <w:color w:val="auto"/>
-        </w:rPr>
-        <w:t xml:space="preserve"> </w:t>
-      </w:r>
-      <w:proofErr w:type="spellStart"/>
-      <w:r>
-        <w:rPr>
-          <w:b w:val="0"/>
-          <w:color w:val="auto"/>
-        </w:rPr>
-        <w:t>Generalist</w:t>
-      </w:r>
-      <w:proofErr w:type="spellEnd"/>
-      <w:r>
-        <w:rPr>
-          <w:b w:val="0"/>
-          <w:color w:val="auto"/>
-        </w:rPr>
-        <w:t xml:space="preserve">, une situation qui s’inverse pour </w:t>
-      </w:r>
-      <w:r>
-        <w:rPr>
-          <w:b w:val="0"/>
-          <w:color w:val="auto"/>
-        </w:rPr>
-        <w:t>l</w:t>
-      </w:r>
-      <w:r>
-        <w:rPr>
-          <w:b w:val="0"/>
-          <w:color w:val="auto"/>
-        </w:rPr>
-        <w:t>e cas de G4.</w:t>
+      <w:r>
+        <w:rPr>
+          <w:b w:val="0"/>
+          <w:color w:val="auto"/>
+          <w:lang w:val="en-US"/>
+        </w:rPr>
+        <w:t>of the group G3</w:t>
+      </w:r>
+      <w:r>
+        <w:rPr>
+          <w:b w:val="0"/>
+          <w:color w:val="auto"/>
+          <w:lang w:val="en-US"/>
+        </w:rPr>
+        <w:t>, slightly less frequent for the case of G2.</w:t>
+      </w:r>
+      <w:r>
+        <w:rPr>
+          <w:b w:val="0"/>
+          <w:color w:val="auto"/>
+          <w:lang w:val="en-US"/>
+        </w:rPr>
+        <w:t xml:space="preserve"> This type of admissions is not frequent in </w:t>
+      </w:r>
+      <w:r>
+        <w:rPr>
+          <w:b w:val="0"/>
+          <w:i/>
+          <w:color w:val="auto"/>
+          <w:lang w:val="en-US"/>
+        </w:rPr>
+        <w:t>G1: Specialist Wards</w:t>
+      </w:r>
+      <w:r>
+        <w:rPr>
+          <w:b w:val="0"/>
+          <w:color w:val="auto"/>
+          <w:lang w:val="en-US"/>
+        </w:rPr>
+        <w:t xml:space="preserve">, and very infrequent in </w:t>
+      </w:r>
+      <w:r>
+        <w:rPr>
+          <w:b w:val="0"/>
+          <w:i/>
+          <w:color w:val="auto"/>
+          <w:lang w:val="en-US"/>
+        </w:rPr>
+        <w:t>G1: Generalist Wards</w:t>
+      </w:r>
+      <w:r>
+        <w:rPr>
+          <w:b w:val="0"/>
+          <w:color w:val="auto"/>
+          <w:lang w:val="en-US"/>
+        </w:rPr>
+        <w:t>. The situation is reversed for the case of G4;</w:t>
       </w:r>
     </w:p>
     <w:p>
@@ -13103,103 +12716,102 @@
           <w:numId w:val="10"/>
         </w:numPr>
         <w:jc w:val="both"/>
-      </w:pPr>
-      <w:r>
-        <w:rPr>
-          <w:b w:val="0"/>
-          <w:color w:val="auto"/>
-        </w:rPr>
-        <w:t xml:space="preserve">Les admissions avec un RISK_DEATH 4 sont généralement peu fréquentes ou mêmes rares dans tous les </w:t>
-      </w:r>
-      <w:proofErr w:type="spellStart"/>
-      <w:r>
-        <w:rPr>
-          <w:b w:val="0"/>
-          <w:color w:val="auto"/>
-        </w:rPr>
-        <w:t>Wards</w:t>
-      </w:r>
-      <w:proofErr w:type="spellEnd"/>
-      <w:r>
-        <w:rPr>
-          <w:b w:val="0"/>
-          <w:color w:val="auto"/>
-        </w:rPr>
-        <w:t xml:space="preserve"> de chaque groupe, insistons juste un peu sur le fait que cette </w:t>
+        <w:rPr>
+          <w:lang w:val="en-US"/>
+        </w:rPr>
+      </w:pPr>
+      <w:bookmarkStart w:id="0" w:name="_GoBack"/>
+      <w:bookmarkEnd w:id="0"/>
+      <w:r>
+        <w:rPr>
+          <w:b w:val="0"/>
+          <w:color w:val="auto"/>
+          <w:lang w:val="en-US"/>
+        </w:rPr>
+        <w:t>Admissions with a level of RIS</w:t>
+      </w:r>
+      <w:r>
+        <w:rPr>
+          <w:b w:val="0"/>
+          <w:color w:val="auto"/>
+          <w:lang w:val="en-US"/>
+        </w:rPr>
+        <w:t>K_DEATH 4 are generally not frequent or even rare in all of the Wards of any grou</w:t>
+      </w:r>
+      <w:r>
+        <w:rPr>
+          <w:b w:val="0"/>
+          <w:color w:val="auto"/>
+          <w:lang w:val="en-US"/>
+        </w:rPr>
+        <w:t xml:space="preserve">p, let’s just insist on the fact that this </w:t>
       </w:r>
       <w:r>
         <w:rPr>
           <w:b w:val="0"/>
           <w:i/>
           <w:color w:val="auto"/>
-        </w:rPr>
-        <w:t xml:space="preserve">moindre fréquence </w:t>
-      </w:r>
-      <w:r>
-        <w:rPr>
-          <w:b w:val="0"/>
-          <w:color w:val="auto"/>
-        </w:rPr>
-        <w:t xml:space="preserve">l’est </w:t>
+          <w:lang w:val="en-US"/>
+        </w:rPr>
+        <w:t>lower frequency</w:t>
       </w:r>
       <w:r>
         <w:rPr>
           <w:b w:val="0"/>
           <w:i/>
           <w:color w:val="auto"/>
-        </w:rPr>
-        <w:t>moins</w:t>
-      </w:r>
-      <w:r>
-        <w:rPr>
-          <w:b w:val="0"/>
-          <w:color w:val="auto"/>
-        </w:rPr>
-        <w:t xml:space="preserve"> en G4 : </w:t>
-      </w:r>
-      <w:proofErr w:type="spellStart"/>
-      <w:r>
-        <w:rPr>
-          <w:b w:val="0"/>
-          <w:color w:val="auto"/>
-        </w:rPr>
-        <w:t>Wards</w:t>
-      </w:r>
-      <w:proofErr w:type="spellEnd"/>
-      <w:r>
-        <w:rPr>
-          <w:b w:val="0"/>
-          <w:color w:val="auto"/>
+          <w:lang w:val="en-US"/>
         </w:rPr>
         <w:t xml:space="preserve"> </w:t>
       </w:r>
-      <w:proofErr w:type="spellStart"/>
-      <w:r>
-        <w:rPr>
-          <w:b w:val="0"/>
-          <w:color w:val="auto"/>
-        </w:rPr>
-        <w:t>G</w:t>
-      </w:r>
-      <w:r>
-        <w:rPr>
-          <w:b w:val="0"/>
-          <w:color w:val="auto"/>
-        </w:rPr>
-        <w:t>eneralist</w:t>
-      </w:r>
-      <w:proofErr w:type="spellEnd"/>
-      <w:r>
-        <w:rPr>
-          <w:b w:val="0"/>
-          <w:color w:val="auto"/>
-        </w:rPr>
-        <w:t xml:space="preserve"> et G3</w:t>
-      </w:r>
-      <w:r>
-        <w:rPr>
-          <w:b w:val="0"/>
-          <w:color w:val="auto"/>
+      <w:r>
+        <w:rPr>
+          <w:b w:val="0"/>
+          <w:color w:val="auto"/>
+          <w:lang w:val="en-US"/>
+        </w:rPr>
+        <w:t xml:space="preserve">is less significant in </w:t>
+      </w:r>
+      <w:r>
+        <w:rPr>
+          <w:b w:val="0"/>
+          <w:i/>
+          <w:color w:val="auto"/>
+          <w:lang w:val="en-US"/>
+        </w:rPr>
+        <w:t>G4: Specialist Wards</w:t>
+      </w:r>
+      <w:r>
+        <w:rPr>
+          <w:b w:val="0"/>
+          <w:color w:val="auto"/>
+          <w:lang w:val="en-US"/>
+        </w:rPr>
+        <w:t xml:space="preserve"> and </w:t>
+      </w:r>
+      <w:r>
+        <w:rPr>
+          <w:b w:val="0"/>
+          <w:i/>
+          <w:color w:val="auto"/>
+          <w:lang w:val="en-US"/>
+        </w:rPr>
+        <w:t>G3: Generalist Wards</w:t>
+      </w:r>
+      <w:r>
+        <w:rPr>
+          <w:b w:val="0"/>
+          <w:color w:val="auto"/>
+          <w:lang w:val="en-US"/>
+        </w:rPr>
+        <w:t>,</w:t>
+      </w:r>
+      <w:r>
+        <w:rPr>
+          <w:b w:val="0"/>
+          <w:i/>
+          <w:color w:val="auto"/>
+          <w:lang w:val="en-US"/>
         </w:rPr>
         <w:t xml:space="preserve"> </w:t>
       </w:r>
@@ -13207,134 +12819,52 @@
         <w:rPr>
           <w:b w:val="0"/>
           <w:color w:val="auto"/>
-        </w:rPr>
-        <w:t>:</w:t>
-      </w:r>
-      <w:r>
-        <w:rPr>
-          <w:b w:val="0"/>
-          <w:color w:val="auto"/>
+          <w:lang w:val="en-US"/>
+        </w:rPr>
+        <w:t xml:space="preserve">similarly rare in </w:t>
+      </w:r>
+      <w:r>
+        <w:rPr>
+          <w:b w:val="0"/>
+          <w:i/>
+          <w:color w:val="auto"/>
+          <w:lang w:val="en-US"/>
+        </w:rPr>
+        <w:t>G1: Specialist Wards</w:t>
+      </w:r>
+      <w:r>
+        <w:rPr>
+          <w:b w:val="0"/>
+          <w:i/>
+          <w:color w:val="auto"/>
+          <w:lang w:val="en-US"/>
         </w:rPr>
         <w:t xml:space="preserve"> </w:t>
       </w:r>
-      <w:proofErr w:type="spellStart"/>
-      <w:r>
-        <w:rPr>
-          <w:b w:val="0"/>
-          <w:color w:val="auto"/>
-        </w:rPr>
-        <w:t>Wards</w:t>
-      </w:r>
-      <w:proofErr w:type="spellEnd"/>
-      <w:r>
-        <w:rPr>
-          <w:b w:val="0"/>
-          <w:color w:val="auto"/>
-        </w:rPr>
-        <w:t xml:space="preserve"> </w:t>
-      </w:r>
-      <w:proofErr w:type="spellStart"/>
-      <w:r>
-        <w:rPr>
-          <w:b w:val="0"/>
-          <w:color w:val="auto"/>
-        </w:rPr>
-        <w:t>Generalist</w:t>
-      </w:r>
-      <w:proofErr w:type="spellEnd"/>
-      <w:r>
-        <w:rPr>
-          <w:b w:val="0"/>
-          <w:color w:val="auto"/>
-        </w:rPr>
-        <w:t xml:space="preserve">, similairement rare en G1 : </w:t>
-      </w:r>
-      <w:proofErr w:type="spellStart"/>
-      <w:r>
-        <w:rPr>
-          <w:b w:val="0"/>
-          <w:color w:val="auto"/>
-        </w:rPr>
-        <w:t>Wards</w:t>
-      </w:r>
-      <w:proofErr w:type="spellEnd"/>
-      <w:r>
-        <w:rPr>
-          <w:b w:val="0"/>
-          <w:color w:val="auto"/>
-        </w:rPr>
-        <w:t xml:space="preserve"> </w:t>
-      </w:r>
-      <w:proofErr w:type="spellStart"/>
-      <w:r>
-        <w:rPr>
-          <w:b w:val="0"/>
-          <w:color w:val="auto"/>
-        </w:rPr>
-        <w:t>Specialist</w:t>
-      </w:r>
-      <w:proofErr w:type="spellEnd"/>
-      <w:r>
-        <w:rPr>
-          <w:b w:val="0"/>
-          <w:color w:val="auto"/>
-        </w:rPr>
-        <w:t xml:space="preserve"> et G4 : </w:t>
-      </w:r>
-      <w:proofErr w:type="spellStart"/>
-      <w:r>
-        <w:rPr>
-          <w:b w:val="0"/>
-          <w:color w:val="auto"/>
-        </w:rPr>
-        <w:t>Wards</w:t>
-      </w:r>
-      <w:proofErr w:type="spellEnd"/>
-      <w:r>
-        <w:rPr>
-          <w:b w:val="0"/>
-          <w:color w:val="auto"/>
-        </w:rPr>
-        <w:t xml:space="preserve"> </w:t>
-      </w:r>
-      <w:proofErr w:type="spellStart"/>
-      <w:r>
-        <w:rPr>
-          <w:b w:val="0"/>
-          <w:color w:val="auto"/>
-        </w:rPr>
-        <w:t>Specialist</w:t>
-      </w:r>
-      <w:proofErr w:type="spellEnd"/>
-      <w:r>
-        <w:rPr>
-          <w:b w:val="0"/>
-          <w:color w:val="auto"/>
-        </w:rPr>
-        <w:t>,</w:t>
-      </w:r>
-      <w:r>
-        <w:rPr>
-          <w:b w:val="0"/>
-          <w:color w:val="auto"/>
-        </w:rPr>
-        <w:t xml:space="preserve"> et très rare dans les autres </w:t>
-      </w:r>
-      <w:proofErr w:type="spellStart"/>
-      <w:r>
-        <w:rPr>
-          <w:b w:val="0"/>
-          <w:color w:val="auto"/>
-        </w:rPr>
-        <w:t>Wards</w:t>
-      </w:r>
-      <w:proofErr w:type="spellEnd"/>
-      <w:r>
-        <w:rPr>
-          <w:b w:val="0"/>
-          <w:color w:val="auto"/>
-        </w:rPr>
-        <w:t xml:space="preserve"> non cités.</w:t>
+      <w:r>
+        <w:rPr>
+          <w:b w:val="0"/>
+          <w:color w:val="auto"/>
+          <w:lang w:val="en-US"/>
+        </w:rPr>
+        <w:t xml:space="preserve">and </w:t>
+      </w:r>
+      <w:r>
+        <w:rPr>
+          <w:b w:val="0"/>
+          <w:i/>
+          <w:color w:val="auto"/>
+          <w:lang w:val="en-US"/>
+        </w:rPr>
+        <w:t>G4: Specialist Wards</w:t>
+      </w:r>
+      <w:r>
+        <w:rPr>
+          <w:b w:val="0"/>
+          <w:color w:val="auto"/>
+          <w:lang w:val="en-US"/>
+        </w:rPr>
+        <w:t>, and very rare within the other Wards not yet discussed.</w:t>
       </w:r>
     </w:p>
     <w:p>
@@ -13346,6 +12876,9 @@
         </w:numPr>
         <w:ind w:left="1176"/>
         <w:jc w:val="both"/>
+        <w:rPr>
+          <w:lang w:val="en-US"/>
+        </w:rPr>
       </w:pPr>
     </w:p>
     <w:p>
@@ -32581,7 +32114,6 @@
           <w:b w:val="0"/>
           <w:color w:val="auto"/>
         </w:rPr>
-        <w:lastRenderedPageBreak/>
         <w:t>Nous avons nommé nos Clusters  respectivement par « G1 », « G2 », « G3 », « G4 »</w:t>
       </w:r>
       <w:r>
@@ -32620,6 +32152,7 @@
           <w:noProof/>
           <w:lang w:eastAsia="fr-FR"/>
         </w:rPr>
+        <w:lastRenderedPageBreak/>
         <w:drawing>
           <wp:inline distT="0" distB="0" distL="0" distR="0" wp14:anchorId="634D80F3" wp14:editId="2F58CDB5">
             <wp:extent cx="5760720" cy="2456543"/>
@@ -32813,7 +32346,6 @@
           <w:noProof/>
           <w:lang w:eastAsia="fr-FR"/>
         </w:rPr>
-        <w:lastRenderedPageBreak/>
         <w:drawing>
           <wp:inline distT="0" distB="0" distL="0" distR="0" wp14:anchorId="6E5B6AB1" wp14:editId="4418F326">
             <wp:extent cx="5760720" cy="3609790"/>
@@ -32931,6 +32463,7 @@
           <w:b w:val="0"/>
           <w:color w:val="auto"/>
         </w:rPr>
+        <w:lastRenderedPageBreak/>
         <w:t>Avec la plus petite des variabilités, le Groupe G3 semble contenir les valeurs les moins élevées de TOTAL_COST ;</w:t>
       </w:r>
     </w:p>
@@ -33361,7 +32894,6 @@
           <w:color w:val="auto"/>
           <w:u w:val="single"/>
         </w:rPr>
-        <w:lastRenderedPageBreak/>
         <w:t xml:space="preserve">Pour le cas des </w:t>
       </w:r>
       <w:r>
@@ -33809,6 +33341,7 @@
           <w:b w:val="0"/>
           <w:color w:val="auto"/>
         </w:rPr>
+        <w:lastRenderedPageBreak/>
         <w:t>S</w:t>
       </w:r>
       <w:r>
@@ -35008,7 +34541,7 @@
           <w:rPr>
             <w:noProof/>
           </w:rPr>
-          <w:t>26</w:t>
+          <w:t>28</w:t>
         </w:r>
         <w:r>
           <w:fldChar w:fldCharType="end"/>
@@ -37401,7 +36934,7 @@
 </file>
 
 <file path=customXml/itemProps1.xml><?xml version="1.0" encoding="utf-8"?>
-<ds:datastoreItem xmlns:ds="http://schemas.openxmlformats.org/officeDocument/2006/customXml" ds:itemID="{0436DD9C-019B-458D-B0D8-66800738C32B}">
+<ds:datastoreItem xmlns:ds="http://schemas.openxmlformats.org/officeDocument/2006/customXml" ds:itemID="{C5277F2D-83B4-4312-9EB2-A6BCF2989FB9}">
   <ds:schemaRefs>
     <ds:schemaRef ds:uri="http://schemas.openxmlformats.org/officeDocument/2006/bibliography"/>
   </ds:schemaRefs>

</xml_diff>

<commit_message>
IV-	Model 3 : Examinations costs/specific analysis (Translation, Part I)
</commit_message>
<xml_diff>
--- a/Interpretation/ENG/Hospital Data Analysis - Clustering- Interpretations.DOCX
+++ b/Interpretation/ENG/Hospital Data Analysis - Clustering- Interpretations.DOCX
@@ -6849,16 +6849,14 @@
         </w:rPr>
         <w:t xml:space="preserve">the Average </w:t>
       </w:r>
-      <w:proofErr w:type="spellStart"/>
-      <w:r>
-        <w:rPr>
-          <w:b w:val="0"/>
-          <w:color w:val="auto"/>
-          <w:lang w:val="en-US"/>
-        </w:rPr>
-        <w:t>Silhouhette</w:t>
-      </w:r>
-      <w:proofErr w:type="spellEnd"/>
+      <w:r>
+        <w:rPr>
+          <w:b w:val="0"/>
+          <w:color w:val="auto"/>
+          <w:lang w:val="en-US"/>
+        </w:rPr>
+        <w:t>Silhouette</w:t>
+      </w:r>
       <w:r>
         <w:rPr>
           <w:b w:val="0"/>
@@ -6896,36 +6894,32 @@
           <w:color w:val="auto"/>
           <w:lang w:val="en-US"/>
         </w:rPr>
-        <w:t xml:space="preserve">Based on the curve above, it is clear that we have a maximum value of the </w:t>
-      </w:r>
-      <w:proofErr w:type="spellStart"/>
-      <w:r>
-        <w:rPr>
-          <w:b w:val="0"/>
-          <w:color w:val="auto"/>
-          <w:lang w:val="en-US"/>
-        </w:rPr>
-        <w:t>l’Average</w:t>
-      </w:r>
-      <w:proofErr w:type="spellEnd"/>
-      <w:r>
-        <w:rPr>
-          <w:b w:val="0"/>
-          <w:color w:val="auto"/>
-          <w:lang w:val="en-US"/>
-        </w:rPr>
-        <w:t xml:space="preserve"> </w:t>
-      </w:r>
-      <w:proofErr w:type="spellStart"/>
-      <w:r>
-        <w:rPr>
-          <w:b w:val="0"/>
-          <w:color w:val="auto"/>
-          <w:lang w:val="en-US"/>
-        </w:rPr>
-        <w:t>Silouhette</w:t>
-      </w:r>
-      <w:proofErr w:type="spellEnd"/>
+        <w:t>Based on the curve above, it is clear that</w:t>
+      </w:r>
+      <w:r>
+        <w:rPr>
+          <w:b w:val="0"/>
+          <w:color w:val="auto"/>
+          <w:lang w:val="en-US"/>
+        </w:rPr>
+        <w:t xml:space="preserve"> we have a maximum value of the </w:t>
+      </w:r>
+      <w:r>
+        <w:rPr>
+          <w:b w:val="0"/>
+          <w:color w:val="auto"/>
+          <w:lang w:val="en-US"/>
+        </w:rPr>
+        <w:t xml:space="preserve">Average </w:t>
+      </w:r>
+      <w:r>
+        <w:rPr>
+          <w:b w:val="0"/>
+          <w:color w:val="auto"/>
+          <w:lang w:val="en-US"/>
+        </w:rPr>
+        <w:t>Silhouette</w:t>
+      </w:r>
       <w:r>
         <w:rPr>
           <w:b w:val="0"/>
@@ -12720,8 +12714,6 @@
           <w:lang w:val="en-US"/>
         </w:rPr>
       </w:pPr>
-      <w:bookmarkStart w:id="0" w:name="_GoBack"/>
-      <w:bookmarkEnd w:id="0"/>
       <w:r>
         <w:rPr>
           <w:b w:val="0"/>
@@ -12888,13 +12880,63 @@
           <w:ilvl w:val="0"/>
           <w:numId w:val="3"/>
         </w:numPr>
-      </w:pPr>
-      <w:r>
+        <w:rPr>
+          <w:lang w:val="en-US"/>
+        </w:rPr>
+      </w:pPr>
+      <w:r>
+        <w:rPr>
+          <w:lang w:val="en-US"/>
+        </w:rPr>
         <w:lastRenderedPageBreak/>
-        <w:t>Modèle 3 : Coûts des examens/analyses spécifiques</w:t>
-      </w:r>
-    </w:p>
-    <w:p/>
+        <w:t>Model</w:t>
+      </w:r>
+      <w:r>
+        <w:rPr>
+          <w:lang w:val="en-US"/>
+        </w:rPr>
+        <w:t xml:space="preserve"> </w:t>
+      </w:r>
+      <w:proofErr w:type="gramStart"/>
+      <w:r>
+        <w:rPr>
+          <w:lang w:val="en-US"/>
+        </w:rPr>
+        <w:t>3 :</w:t>
+      </w:r>
+      <w:proofErr w:type="gramEnd"/>
+      <w:r>
+        <w:rPr>
+          <w:lang w:val="en-US"/>
+        </w:rPr>
+        <w:t xml:space="preserve"> </w:t>
+      </w:r>
+      <w:r>
+        <w:rPr>
+          <w:lang w:val="en-US"/>
+        </w:rPr>
+        <w:t>Examinations costs</w:t>
+      </w:r>
+      <w:r>
+        <w:rPr>
+          <w:lang w:val="en-US"/>
+        </w:rPr>
+        <w:t>/</w:t>
+      </w:r>
+      <w:r>
+        <w:rPr>
+          <w:lang w:val="en-US"/>
+        </w:rPr>
+        <w:t>specific analysis</w:t>
+      </w:r>
+    </w:p>
+    <w:p>
+      <w:pPr>
+        <w:rPr>
+          <w:lang w:val="en-US"/>
+        </w:rPr>
+      </w:pPr>
+    </w:p>
     <w:p>
       <w:pPr>
         <w:pBdr>
@@ -13681,46 +13723,32 @@
         <w:rPr>
           <w:b w:val="0"/>
           <w:color w:val="auto"/>
-        </w:rPr>
-      </w:pPr>
-      <w:r>
-        <w:rPr>
-          <w:b w:val="0"/>
-          <w:color w:val="auto"/>
-        </w:rPr>
-        <w:t>La méthode de partitionnement de données choisie est le partitionnement en k-moyennes  (k-</w:t>
-      </w:r>
-      <w:proofErr w:type="spellStart"/>
-      <w:r>
-        <w:rPr>
-          <w:b w:val="0"/>
-          <w:color w:val="auto"/>
-        </w:rPr>
-        <w:t>means</w:t>
-      </w:r>
-      <w:proofErr w:type="spellEnd"/>
-      <w:r>
-        <w:rPr>
-          <w:b w:val="0"/>
-          <w:color w:val="auto"/>
-        </w:rPr>
-        <w:t xml:space="preserve"> </w:t>
-      </w:r>
-      <w:proofErr w:type="spellStart"/>
-      <w:r>
-        <w:rPr>
-          <w:b w:val="0"/>
-          <w:color w:val="auto"/>
-        </w:rPr>
-        <w:t>clustering</w:t>
-      </w:r>
-      <w:proofErr w:type="spellEnd"/>
-      <w:r>
-        <w:rPr>
-          <w:b w:val="0"/>
-          <w:color w:val="auto"/>
-        </w:rPr>
-        <w:t>).</w:t>
+          <w:lang w:val="en-US"/>
+        </w:rPr>
+      </w:pPr>
+      <w:r>
+        <w:rPr>
+          <w:b w:val="0"/>
+          <w:color w:val="auto"/>
+          <w:lang w:val="en-US"/>
+        </w:rPr>
+        <w:t xml:space="preserve">The data partitioning method that has been chosen was that of the k-means </w:t>
+      </w:r>
+      <w:r>
+        <w:rPr>
+          <w:b w:val="0"/>
+          <w:color w:val="auto"/>
+          <w:lang w:val="en-US"/>
+        </w:rPr>
+        <w:t>(k-means clustering)</w:t>
+      </w:r>
+      <w:r>
+        <w:rPr>
+          <w:b w:val="0"/>
+          <w:color w:val="auto"/>
+          <w:lang w:val="en-US"/>
+        </w:rPr>
+        <w:t>.</w:t>
       </w:r>
     </w:p>
     <w:p>
@@ -13734,46 +13762,48 @@
         <w:rPr>
           <w:b w:val="0"/>
           <w:color w:val="auto"/>
-        </w:rPr>
-      </w:pPr>
-      <w:r>
-        <w:rPr>
-          <w:b w:val="0"/>
-          <w:color w:val="auto"/>
-        </w:rPr>
-        <w:t>La méthode utilisée pour la l’estimation du nombre optimal de Clusters à spécifier lors du partitionnement des données  avec la méthode de k-</w:t>
-      </w:r>
-      <w:proofErr w:type="spellStart"/>
-      <w:r>
-        <w:rPr>
-          <w:b w:val="0"/>
-          <w:color w:val="auto"/>
-        </w:rPr>
-        <w:t>means</w:t>
-      </w:r>
-      <w:proofErr w:type="spellEnd"/>
-      <w:r>
-        <w:rPr>
-          <w:b w:val="0"/>
-          <w:color w:val="auto"/>
-        </w:rPr>
-        <w:t xml:space="preserve"> est celle de l’</w:t>
-      </w:r>
-      <w:proofErr w:type="spellStart"/>
-      <w:r>
-        <w:rPr>
-          <w:b w:val="0"/>
-          <w:color w:val="auto"/>
-        </w:rPr>
-        <w:t>Average</w:t>
-      </w:r>
-      <w:proofErr w:type="spellEnd"/>
-      <w:r>
-        <w:rPr>
-          <w:b w:val="0"/>
-          <w:color w:val="auto"/>
-        </w:rPr>
-        <w:t xml:space="preserve"> Silhouette.</w:t>
+          <w:lang w:val="en-US"/>
+        </w:rPr>
+      </w:pPr>
+      <w:r>
+        <w:rPr>
+          <w:b w:val="0"/>
+          <w:color w:val="auto"/>
+          <w:lang w:val="en-US"/>
+        </w:rPr>
+        <w:t xml:space="preserve">The method used for estimating the optimal number of Clusters to specify when partitioning data with the k-means method is that of </w:t>
+      </w:r>
+      <w:r>
+        <w:rPr>
+          <w:b w:val="0"/>
+          <w:color w:val="auto"/>
+          <w:lang w:val="en-US"/>
+        </w:rPr>
+        <w:t xml:space="preserve">the Average </w:t>
+      </w:r>
+      <w:r>
+        <w:rPr>
+          <w:b w:val="0"/>
+          <w:color w:val="auto"/>
+          <w:lang w:val="en-US"/>
+        </w:rPr>
+        <w:t>Silhouette</w:t>
+      </w:r>
+      <w:r>
+        <w:rPr>
+          <w:b w:val="0"/>
+          <w:color w:val="auto"/>
+          <w:lang w:val="en-US"/>
+        </w:rPr>
+        <w:t xml:space="preserve"> Width</w:t>
+      </w:r>
+      <w:r>
+        <w:rPr>
+          <w:b w:val="0"/>
+          <w:color w:val="auto"/>
+          <w:lang w:val="en-US"/>
+        </w:rPr>
+        <w:t>.</w:t>
       </w:r>
     </w:p>
     <w:p>
@@ -13787,77 +13817,67 @@
         <w:rPr>
           <w:b w:val="0"/>
           <w:color w:val="auto"/>
-        </w:rPr>
-      </w:pPr>
-      <w:r>
-        <w:rPr>
-          <w:b w:val="0"/>
-          <w:color w:val="auto"/>
-        </w:rPr>
-        <w:t>En se basant sur le graphique ci-dessus, il est clair que nous avons une valeur maximum de l’</w:t>
-      </w:r>
-      <w:proofErr w:type="spellStart"/>
-      <w:r>
-        <w:rPr>
-          <w:b w:val="0"/>
-          <w:color w:val="auto"/>
-        </w:rPr>
-        <w:t>Average</w:t>
-      </w:r>
-      <w:proofErr w:type="spellEnd"/>
-      <w:r>
-        <w:rPr>
-          <w:b w:val="0"/>
-          <w:color w:val="auto"/>
-        </w:rPr>
-        <w:t xml:space="preserve"> </w:t>
-      </w:r>
-      <w:proofErr w:type="spellStart"/>
-      <w:r>
-        <w:rPr>
-          <w:b w:val="0"/>
-          <w:color w:val="auto"/>
-        </w:rPr>
-        <w:t>Silouhette</w:t>
-      </w:r>
-      <w:proofErr w:type="spellEnd"/>
-      <w:r>
-        <w:rPr>
-          <w:b w:val="0"/>
-          <w:color w:val="auto"/>
-        </w:rPr>
-        <w:t xml:space="preserve"> </w:t>
-      </w:r>
-      <w:proofErr w:type="spellStart"/>
-      <w:r>
-        <w:rPr>
-          <w:b w:val="0"/>
-          <w:color w:val="auto"/>
-        </w:rPr>
-        <w:t>width</w:t>
-      </w:r>
-      <w:proofErr w:type="spellEnd"/>
-      <w:r>
-        <w:rPr>
-          <w:b w:val="0"/>
-          <w:color w:val="auto"/>
-        </w:rPr>
-        <w:t xml:space="preserve"> avec 2 clusters, signifiant que </w:t>
-      </w:r>
-      <w:r>
-        <w:rPr>
-          <w:b w:val="0"/>
-          <w:color w:val="auto"/>
-        </w:rPr>
-        <w:t>2</w:t>
-      </w:r>
-      <w:r>
-        <w:rPr>
-          <w:b w:val="0"/>
-          <w:color w:val="auto"/>
-        </w:rPr>
-        <w:t xml:space="preserve"> est alors le nombre optimal de Clusters retenu.</w:t>
-      </w:r>
+          <w:lang w:val="en-US"/>
+        </w:rPr>
+      </w:pPr>
+      <w:r>
+        <w:rPr>
+          <w:b w:val="0"/>
+          <w:color w:val="auto"/>
+          <w:lang w:val="en-US"/>
+        </w:rPr>
+        <w:t xml:space="preserve">Based on the curve above, it is clear that we have a maximum value of the </w:t>
+      </w:r>
+      <w:r>
+        <w:rPr>
+          <w:b w:val="0"/>
+          <w:color w:val="auto"/>
+          <w:lang w:val="en-US"/>
+        </w:rPr>
+        <w:t xml:space="preserve">Average Silhouette width </w:t>
+      </w:r>
+      <w:r>
+        <w:rPr>
+          <w:b w:val="0"/>
+          <w:color w:val="auto"/>
+          <w:lang w:val="en-US"/>
+        </w:rPr>
+        <w:t>with 2</w:t>
+      </w:r>
+      <w:r>
+        <w:rPr>
+          <w:b w:val="0"/>
+          <w:color w:val="auto"/>
+          <w:lang w:val="en-US"/>
+        </w:rPr>
+        <w:t xml:space="preserve"> clusters, which means that 2</w:t>
+      </w:r>
+      <w:r>
+        <w:rPr>
+          <w:b w:val="0"/>
+          <w:color w:val="auto"/>
+          <w:lang w:val="en-US"/>
+        </w:rPr>
+        <w:t xml:space="preserve"> is then the optimal number of Clusters to be kept.</w:t>
+      </w:r>
+    </w:p>
+    <w:p>
+      <w:pPr>
+        <w:jc w:val="both"/>
+        <w:rPr>
+          <w:lang w:val="en-US"/>
+        </w:rPr>
+      </w:pPr>
+    </w:p>
+    <w:p>
+      <w:pPr>
+        <w:jc w:val="both"/>
+        <w:rPr>
+          <w:lang w:val="en-US"/>
+        </w:rPr>
+      </w:pPr>
+      <w:bookmarkStart w:id="0" w:name="_GoBack"/>
+      <w:bookmarkEnd w:id="0"/>
     </w:p>
     <w:p>
       <w:pPr>
@@ -13904,6 +13924,7 @@
           <w:szCs w:val="20"/>
           <w:lang w:val="en-US" w:eastAsia="fr-FR"/>
         </w:rPr>
+        <w:lastRenderedPageBreak/>
         <w:t xml:space="preserve">mod3_nc &lt;- </w:t>
       </w:r>
       <w:r>
@@ -14082,7 +14103,6 @@
           <w:szCs w:val="20"/>
           <w:lang w:val="en-US" w:eastAsia="fr-FR"/>
         </w:rPr>
-        <w:lastRenderedPageBreak/>
         <w:t xml:space="preserve">               </w:t>
       </w:r>
       <w:proofErr w:type="gramStart"/>
@@ -17053,6 +17073,7 @@
           <w:b w:val="0"/>
           <w:color w:val="auto"/>
         </w:rPr>
+        <w:lastRenderedPageBreak/>
         <w:t>La</w:t>
       </w:r>
       <w:r>
@@ -17132,15 +17153,7 @@
           <w:b w:val="0"/>
           <w:color w:val="auto"/>
         </w:rPr>
-        <w:t xml:space="preserve">. A partir de ces valeurs, </w:t>
-      </w:r>
-      <w:r>
-        <w:rPr>
-          <w:b w:val="0"/>
-          <w:color w:val="auto"/>
-        </w:rPr>
-        <w:lastRenderedPageBreak/>
-        <w:t>nous pouvons en déduire que le Cluster 1 est le plus com</w:t>
+        <w:t>. A partir de ces valeurs, nous pouvons en déduire que le Cluster 1 est le plus com</w:t>
       </w:r>
       <w:r>
         <w:rPr>
@@ -17629,6 +17642,7 @@
           <w:noProof/>
           <w:lang w:eastAsia="fr-FR"/>
         </w:rPr>
+        <w:lastRenderedPageBreak/>
         <w:drawing>
           <wp:inline distT="0" distB="0" distL="0" distR="0" wp14:anchorId="671A1F46" wp14:editId="702E9B8A">
             <wp:extent cx="5760720" cy="2468793"/>
@@ -17688,7 +17702,6 @@
           <w:noProof/>
           <w:lang w:eastAsia="fr-FR"/>
         </w:rPr>
-        <w:lastRenderedPageBreak/>
         <w:drawing>
           <wp:inline distT="0" distB="0" distL="0" distR="0" wp14:anchorId="4711F88A" wp14:editId="1778A645">
             <wp:extent cx="5760720" cy="3534458"/>
@@ -17746,6 +17759,7 @@
           <w:noProof/>
           <w:lang w:eastAsia="fr-FR"/>
         </w:rPr>
+        <w:lastRenderedPageBreak/>
         <w:drawing>
           <wp:inline distT="0" distB="0" distL="0" distR="0" wp14:anchorId="0A8F5A45" wp14:editId="3886BB32">
             <wp:extent cx="5760720" cy="3648987"/>
@@ -17797,7 +17811,6 @@
           <w:noProof/>
           <w:lang w:eastAsia="fr-FR"/>
         </w:rPr>
-        <w:lastRenderedPageBreak/>
         <w:drawing>
           <wp:inline distT="0" distB="0" distL="0" distR="0" wp14:anchorId="23C8347F" wp14:editId="5292C2FA">
             <wp:extent cx="5760720" cy="3612852"/>
@@ -17952,6 +17965,7 @@
           <w:b w:val="0"/>
           <w:color w:val="auto"/>
         </w:rPr>
+        <w:lastRenderedPageBreak/>
         <w:t>Les données aberrantes par rapport aux valeurs de  TOTAL_COST sont plus importantes et dispersées en G2 qu’en G1</w:t>
       </w:r>
       <w:r>
@@ -18307,7 +18321,6 @@
           <w:b w:val="0"/>
           <w:color w:val="auto"/>
         </w:rPr>
-        <w:lastRenderedPageBreak/>
         <w:t xml:space="preserve">Les données aberrantes sont plus éparpillées en G2 (avec les plus élevées en termes de valeurs) qu’en G1. </w:t>
       </w:r>
     </w:p>
@@ -19093,6 +19106,7 @@
           <w:b w:val="0"/>
           <w:color w:val="auto"/>
         </w:rPr>
+        <w:lastRenderedPageBreak/>
         <w:t xml:space="preserve">Les admissions avec un niveau RISK_DEATH 1 sont légèrement plus fréquentes en G1 : </w:t>
       </w:r>
       <w:proofErr w:type="spellStart"/>
@@ -20404,7 +20418,6 @@
           <w:szCs w:val="20"/>
           <w:lang w:val="en-US" w:eastAsia="fr-FR"/>
         </w:rPr>
-        <w:lastRenderedPageBreak/>
         <w:t>fviz_</w:t>
       </w:r>
       <w:proofErr w:type="gramStart"/>
@@ -20605,6 +20618,7 @@
           <w:b w:val="0"/>
           <w:color w:val="auto"/>
         </w:rPr>
+        <w:lastRenderedPageBreak/>
         <w:t>La méthode utilisée pour la l’estimation du nombre optimal de Clusters à spécifier lors du partitionnement des données  avec la méthode de k-</w:t>
       </w:r>
       <w:proofErr w:type="spellStart"/>
@@ -22176,7 +22190,6 @@
           <w:szCs w:val="14"/>
           <w:lang w:val="en-US" w:eastAsia="fr-FR"/>
         </w:rPr>
-        <w:lastRenderedPageBreak/>
         <w:t>4 0.0000000 0.85714286</w:t>
       </w:r>
     </w:p>
@@ -24326,6 +24339,7 @@
           <w:b w:val="0"/>
           <w:color w:val="auto"/>
         </w:rPr>
+        <w:lastRenderedPageBreak/>
         <w:t xml:space="preserve">Le nombre d’observations pour chacun des </w:t>
       </w:r>
       <w:r>
@@ -25001,7 +25015,6 @@
           <w:color w:val="auto"/>
           <w:lang w:val="en-US"/>
         </w:rPr>
-        <w:lastRenderedPageBreak/>
         <w:t xml:space="preserve">Centroid de Cluster </w:t>
       </w:r>
       <w:proofErr w:type="gramStart"/>
@@ -25607,6 +25620,7 @@
           <w:noProof/>
           <w:lang w:eastAsia="fr-FR"/>
         </w:rPr>
+        <w:lastRenderedPageBreak/>
         <w:drawing>
           <wp:inline distT="0" distB="0" distL="0" distR="0" wp14:anchorId="7ED7E15E" wp14:editId="3AEDDF0A">
             <wp:extent cx="5760720" cy="3598766"/>
@@ -25668,7 +25682,6 @@
           <w:noProof/>
           <w:lang w:eastAsia="fr-FR"/>
         </w:rPr>
-        <w:lastRenderedPageBreak/>
         <w:drawing>
           <wp:inline distT="0" distB="0" distL="0" distR="0" wp14:anchorId="52926144" wp14:editId="54AA575A">
             <wp:extent cx="5760720" cy="3595703"/>
@@ -25730,6 +25743,7 @@
           <w:noProof/>
           <w:lang w:eastAsia="fr-FR"/>
         </w:rPr>
+        <w:lastRenderedPageBreak/>
         <w:drawing>
           <wp:inline distT="0" distB="0" distL="0" distR="0" wp14:anchorId="25E5F5E2" wp14:editId="02169EF2">
             <wp:extent cx="5760720" cy="3569981"/>
@@ -25859,7 +25873,6 @@
           <w:b w:val="0"/>
           <w:color w:val="auto"/>
         </w:rPr>
-        <w:lastRenderedPageBreak/>
         <w:t>Les variabilités sont plus importantes pour G6 et G7, tandis qu’elles le sont peu avec G9 ;</w:t>
       </w:r>
     </w:p>
@@ -26289,6 +26302,7 @@
           <w:b w:val="0"/>
           <w:color w:val="auto"/>
         </w:rPr>
+        <w:lastRenderedPageBreak/>
         <w:t xml:space="preserve">Pour les cas des valeurs d’âges les plus élevées, nous pouvons constater à partir des </w:t>
       </w:r>
       <w:proofErr w:type="spellStart"/>
@@ -26650,7 +26664,6 @@
           <w:b w:val="0"/>
           <w:color w:val="auto"/>
         </w:rPr>
-        <w:lastRenderedPageBreak/>
         <w:t xml:space="preserve">Pour tous les </w:t>
       </w:r>
       <w:proofErr w:type="spellStart"/>
@@ -27972,7 +27985,6 @@
           <w:noProof/>
           <w:lang w:eastAsia="fr-FR"/>
         </w:rPr>
-        <w:lastRenderedPageBreak/>
         <w:drawing>
           <wp:inline distT="0" distB="0" distL="0" distR="0" wp14:anchorId="38DC5419" wp14:editId="77932709">
             <wp:extent cx="5760720" cy="3525884"/>
@@ -29867,7 +29879,6 @@
           <w:szCs w:val="14"/>
           <w:lang w:val="en-US" w:eastAsia="fr-FR"/>
         </w:rPr>
-        <w:lastRenderedPageBreak/>
         <w:t xml:space="preserve"> [424] 5 3 4 4 3 1 4 1 1 2 1 1 3 3 5 2 2 3 3 2 1 3 3 1 1 2 2 2 3 1 3 2 4 1 2 2 5 1 3 1 2 3 1 4 1 1 5</w:t>
       </w:r>
     </w:p>
@@ -31743,7 +31754,15 @@
           <w:b w:val="0"/>
           <w:color w:val="auto"/>
         </w:rPr>
-        <w:t>126.5125, 114.9211, 103.1526, 369.1019 et de 450.9033</w:t>
+        <w:t xml:space="preserve">126.5125, 114.9211, 103.1526, 369.1019 et de </w:t>
+      </w:r>
+      <w:r>
+        <w:rPr>
+          <w:b w:val="0"/>
+          <w:color w:val="auto"/>
+        </w:rPr>
+        <w:lastRenderedPageBreak/>
+        <w:t>450.9033</w:t>
       </w:r>
       <w:r>
         <w:rPr>
@@ -32152,7 +32171,6 @@
           <w:noProof/>
           <w:lang w:eastAsia="fr-FR"/>
         </w:rPr>
-        <w:lastRenderedPageBreak/>
         <w:drawing>
           <wp:inline distT="0" distB="0" distL="0" distR="0" wp14:anchorId="634D80F3" wp14:editId="2F58CDB5">
             <wp:extent cx="5760720" cy="2456543"/>
@@ -32224,6 +32242,7 @@
           <w:noProof/>
           <w:lang w:eastAsia="fr-FR"/>
         </w:rPr>
+        <w:lastRenderedPageBreak/>
         <w:drawing>
           <wp:inline distT="0" distB="0" distL="0" distR="0" wp14:anchorId="7CD87403" wp14:editId="16E7A070">
             <wp:extent cx="5760720" cy="3678997"/>
@@ -32276,7 +32295,6 @@
           <w:noProof/>
           <w:lang w:eastAsia="fr-FR"/>
         </w:rPr>
-        <w:lastRenderedPageBreak/>
         <w:drawing>
           <wp:inline distT="0" distB="0" distL="0" distR="0" wp14:anchorId="4F029A37" wp14:editId="31E30C4B">
             <wp:extent cx="5760720" cy="3568143"/>
@@ -32346,6 +32364,7 @@
           <w:noProof/>
           <w:lang w:eastAsia="fr-FR"/>
         </w:rPr>
+        <w:lastRenderedPageBreak/>
         <w:drawing>
           <wp:inline distT="0" distB="0" distL="0" distR="0" wp14:anchorId="6E5B6AB1" wp14:editId="4418F326">
             <wp:extent cx="5760720" cy="3609790"/>
@@ -32463,7 +32482,6 @@
           <w:b w:val="0"/>
           <w:color w:val="auto"/>
         </w:rPr>
-        <w:lastRenderedPageBreak/>
         <w:t>Avec la plus petite des variabilités, le Groupe G3 semble contenir les valeurs les moins élevées de TOTAL_COST ;</w:t>
       </w:r>
     </w:p>
@@ -32894,6 +32912,7 @@
           <w:color w:val="auto"/>
           <w:u w:val="single"/>
         </w:rPr>
+        <w:lastRenderedPageBreak/>
         <w:t xml:space="preserve">Pour le cas des </w:t>
       </w:r>
       <w:r>
@@ -33341,7 +33360,6 @@
           <w:b w:val="0"/>
           <w:color w:val="auto"/>
         </w:rPr>
-        <w:lastRenderedPageBreak/>
         <w:t>S</w:t>
       </w:r>
       <w:r>
@@ -34541,7 +34559,7 @@
           <w:rPr>
             <w:noProof/>
           </w:rPr>
-          <w:t>28</w:t>
+          <w:t>12</w:t>
         </w:r>
         <w:r>
           <w:fldChar w:fldCharType="end"/>
@@ -36934,7 +36952,7 @@
 </file>
 
 <file path=customXml/itemProps1.xml><?xml version="1.0" encoding="utf-8"?>
-<ds:datastoreItem xmlns:ds="http://schemas.openxmlformats.org/officeDocument/2006/customXml" ds:itemID="{C5277F2D-83B4-4312-9EB2-A6BCF2989FB9}">
+<ds:datastoreItem xmlns:ds="http://schemas.openxmlformats.org/officeDocument/2006/customXml" ds:itemID="{845625EB-A287-46F0-A10B-91C107CFAE54}">
   <ds:schemaRefs>
     <ds:schemaRef ds:uri="http://schemas.openxmlformats.org/officeDocument/2006/bibliography"/>
   </ds:schemaRefs>

</xml_diff>

<commit_message>
IV-	Model 3 : Examinations costs/specific analysis (part II)
</commit_message>
<xml_diff>
--- a/Interpretation/ENG/Hospital Data Analysis - Clustering- Interpretations.DOCX
+++ b/Interpretation/ENG/Hospital Data Analysis - Clustering- Interpretations.DOCX
@@ -13876,8 +13876,6 @@
           <w:lang w:val="en-US"/>
         </w:rPr>
       </w:pPr>
-      <w:bookmarkStart w:id="0" w:name="_GoBack"/>
-      <w:bookmarkEnd w:id="0"/>
     </w:p>
     <w:p>
       <w:pPr>
@@ -16760,38 +16758,48 @@
         <w:rPr>
           <w:b w:val="0"/>
           <w:color w:val="auto"/>
-        </w:rPr>
-      </w:pPr>
-      <w:r>
-        <w:rPr>
-          <w:b w:val="0"/>
-          <w:color w:val="auto"/>
-        </w:rPr>
-        <w:t xml:space="preserve">Le nombre d’observations pour chacun des </w:t>
-      </w:r>
-      <w:r>
-        <w:rPr>
-          <w:b w:val="0"/>
-          <w:color w:val="auto"/>
-        </w:rPr>
-        <w:t>2</w:t>
-      </w:r>
-      <w:r>
-        <w:rPr>
-          <w:b w:val="0"/>
-          <w:color w:val="auto"/>
-        </w:rPr>
-        <w:t xml:space="preserve"> clusters sera respectivement de :</w:t>
-      </w:r>
-      <w:r>
-        <w:t xml:space="preserve"> </w:t>
-      </w:r>
-      <w:r>
-        <w:rPr>
-          <w:b w:val="0"/>
-          <w:color w:val="auto"/>
-        </w:rPr>
-        <w:t>2109 et 417 observations.</w:t>
+          <w:lang w:val="en-US"/>
+        </w:rPr>
+      </w:pPr>
+      <w:r>
+        <w:rPr>
+          <w:b w:val="0"/>
+          <w:color w:val="auto"/>
+          <w:lang w:val="en-US"/>
+        </w:rPr>
+        <w:t>The number of observations for eac</w:t>
+      </w:r>
+      <w:r>
+        <w:rPr>
+          <w:b w:val="0"/>
+          <w:color w:val="auto"/>
+          <w:lang w:val="en-US"/>
+        </w:rPr>
+        <w:t>h of the 2 clusters will be respectively: 2109 and</w:t>
+      </w:r>
+      <w:r>
+        <w:rPr>
+          <w:b w:val="0"/>
+          <w:color w:val="auto"/>
+          <w:lang w:val="en-US"/>
+        </w:rPr>
+        <w:t xml:space="preserve"> 417</w:t>
+      </w:r>
+      <w:r>
+        <w:rPr>
+          <w:b w:val="0"/>
+          <w:color w:val="auto"/>
+          <w:lang w:val="en-US"/>
+        </w:rPr>
+        <w:t xml:space="preserve"> observations</w:t>
+      </w:r>
+      <w:r>
+        <w:rPr>
+          <w:b w:val="0"/>
+          <w:color w:val="auto"/>
+          <w:lang w:val="en-US"/>
+        </w:rPr>
+        <w:t>;</w:t>
       </w:r>
     </w:p>
     <w:p>
@@ -16805,103 +16813,86 @@
         <w:rPr>
           <w:b w:val="0"/>
           <w:color w:val="auto"/>
-        </w:rPr>
-      </w:pPr>
-      <w:r>
-        <w:rPr>
-          <w:b w:val="0"/>
-          <w:color w:val="auto"/>
-        </w:rPr>
-        <w:t xml:space="preserve">Les </w:t>
-      </w:r>
-      <w:r>
-        <w:rPr>
-          <w:color w:val="auto"/>
-        </w:rPr>
-        <w:t>coordonnées (</w:t>
-      </w:r>
-      <w:r>
-        <w:rPr>
-          <w:color w:val="auto"/>
-        </w:rPr>
-        <w:t>COST_RADIOLOGY</w:t>
-      </w:r>
-      <w:r>
-        <w:rPr>
-          <w:color w:val="auto"/>
-        </w:rPr>
-        <w:t>,</w:t>
-      </w:r>
-      <w:r>
-        <w:rPr>
-          <w:color w:val="auto"/>
-        </w:rPr>
-        <w:t xml:space="preserve">   COST_LAB COST_HAEMATIC</w:t>
-      </w:r>
-      <w:r>
-        <w:rPr>
-          <w:color w:val="auto"/>
-        </w:rPr>
-        <w:t>,</w:t>
-      </w:r>
-      <w:r>
-        <w:rPr>
-          <w:color w:val="auto"/>
-        </w:rPr>
-        <w:t xml:space="preserve"> COST_CONSULTATIONS</w:t>
-      </w:r>
-      <w:r>
-        <w:rPr>
-          <w:color w:val="auto"/>
-        </w:rPr>
-        <w:t>,</w:t>
-      </w:r>
-      <w:r>
-        <w:rPr>
-          <w:color w:val="auto"/>
-        </w:rPr>
-        <w:t xml:space="preserve"> COST_CARDIO</w:t>
-      </w:r>
-      <w:r>
-        <w:rPr>
-          <w:color w:val="auto"/>
-        </w:rPr>
-        <w:t>,</w:t>
-      </w:r>
-      <w:r>
-        <w:rPr>
-          <w:color w:val="auto"/>
-        </w:rPr>
-        <w:t xml:space="preserve">   COST_VAR COST_DIAGNOSTIC</w:t>
-      </w:r>
-      <w:r>
-        <w:rPr>
-          <w:color w:val="auto"/>
-        </w:rPr>
-        <w:t>)</w:t>
-      </w:r>
-      <w:r>
-        <w:rPr>
-          <w:b w:val="0"/>
-          <w:color w:val="auto"/>
-        </w:rPr>
-        <w:t xml:space="preserve"> de chaque </w:t>
-      </w:r>
-      <w:proofErr w:type="spellStart"/>
-      <w:r>
-        <w:rPr>
-          <w:b w:val="0"/>
-          <w:color w:val="auto"/>
-        </w:rPr>
-        <w:t>Centroid</w:t>
-      </w:r>
-      <w:proofErr w:type="spellEnd"/>
-      <w:r>
-        <w:rPr>
-          <w:b w:val="0"/>
-          <w:color w:val="auto"/>
-        </w:rPr>
-        <w:t xml:space="preserve"> (position du centre de Cluster) de chaque Cluster sont les suivantes: </w:t>
+          <w:lang w:val="en-US"/>
+        </w:rPr>
+      </w:pPr>
+      <w:r>
+        <w:rPr>
+          <w:b w:val="0"/>
+          <w:color w:val="auto"/>
+          <w:lang w:val="en-US"/>
+        </w:rPr>
+        <w:t>The</w:t>
+      </w:r>
+      <w:r>
+        <w:rPr>
+          <w:b w:val="0"/>
+          <w:color w:val="auto"/>
+          <w:lang w:val="en-US"/>
+        </w:rPr>
+        <w:t xml:space="preserve"> </w:t>
+      </w:r>
+      <w:r>
+        <w:rPr>
+          <w:color w:val="auto"/>
+          <w:lang w:val="en-US"/>
+        </w:rPr>
+        <w:t>coordinates</w:t>
+      </w:r>
+      <w:r>
+        <w:rPr>
+          <w:color w:val="auto"/>
+          <w:lang w:val="en-US"/>
+        </w:rPr>
+        <w:t xml:space="preserve"> (COST_RADIOLOGY,   COST_LAB COST_HAEMATIC, COST_CONSULTATIONS, COST_CARDIO,   COST_VAR COST_DIAGNOSTIC)</w:t>
+      </w:r>
+      <w:r>
+        <w:rPr>
+          <w:b w:val="0"/>
+          <w:color w:val="auto"/>
+          <w:lang w:val="en-US"/>
+        </w:rPr>
+        <w:t xml:space="preserve"> of each</w:t>
+      </w:r>
+      <w:r>
+        <w:rPr>
+          <w:b w:val="0"/>
+          <w:color w:val="auto"/>
+          <w:lang w:val="en-US"/>
+        </w:rPr>
+        <w:t xml:space="preserve"> Centroid (</w:t>
+      </w:r>
+      <w:r>
+        <w:rPr>
+          <w:b w:val="0"/>
+          <w:color w:val="auto"/>
+          <w:lang w:val="en-US"/>
+        </w:rPr>
+        <w:t>Position of the Cluster’s center</w:t>
+      </w:r>
+      <w:r>
+        <w:rPr>
+          <w:b w:val="0"/>
+          <w:color w:val="auto"/>
+          <w:lang w:val="en-US"/>
+        </w:rPr>
+        <w:t xml:space="preserve">) </w:t>
+      </w:r>
+      <w:r>
+        <w:rPr>
+          <w:b w:val="0"/>
+          <w:color w:val="auto"/>
+          <w:lang w:val="en-US"/>
+        </w:rPr>
+        <w:t>of each Cluster will be as follows</w:t>
+      </w:r>
+      <w:r>
+        <w:rPr>
+          <w:b w:val="0"/>
+          <w:color w:val="auto"/>
+          <w:lang w:val="en-US"/>
+        </w:rPr>
+        <w:t xml:space="preserve">: </w:t>
       </w:r>
     </w:p>
     <w:p>
@@ -16922,21 +16913,14 @@
           <w:color w:val="auto"/>
           <w:lang w:val="en-US"/>
         </w:rPr>
-        <w:t>Centroid de Cluster 1 : (</w:t>
-      </w:r>
-      <w:r>
-        <w:rPr>
-          <w:color w:val="auto"/>
-          <w:lang w:val="en-US"/>
-        </w:rPr>
-        <w:t>-0.3516754, -0.1240645,   -0.04644016,        -0.03621574,  -0.3516754, -0.2636288,      -0.2992636</w:t>
-      </w:r>
-      <w:r>
-        <w:rPr>
-          <w:color w:val="auto"/>
-          <w:lang w:val="en-US"/>
-        </w:rPr>
-        <w:t>) ;</w:t>
+        <w:t>Centroid of</w:t>
+      </w:r>
+      <w:r>
+        <w:rPr>
+          <w:color w:val="auto"/>
+          <w:lang w:val="en-US"/>
+        </w:rPr>
+        <w:t xml:space="preserve"> Cluster 1 : (-0.3516754, -0.1240645,   -0.04644016,        -0.03621574,  -0.3516754, -0.2636288,      -0.2992636) ;</w:t>
       </w:r>
     </w:p>
     <w:p>
@@ -16957,21 +16941,14 @@
           <w:color w:val="auto"/>
           <w:lang w:val="en-US"/>
         </w:rPr>
-        <w:t>Centroid de Cluster 2 : (</w:t>
-      </w:r>
-      <w:r>
-        <w:rPr>
-          <w:color w:val="auto"/>
-          <w:lang w:val="en-US"/>
-        </w:rPr>
-        <w:t>1.7786175,  0.6274629,    0.23487361,         0.18316308,   1.7786175,  1.3333169,       1.5135417</w:t>
-      </w:r>
-      <w:r>
-        <w:rPr>
-          <w:color w:val="auto"/>
-          <w:lang w:val="en-US"/>
-        </w:rPr>
-        <w:t>) ;</w:t>
+        <w:t>Centroid of</w:t>
+      </w:r>
+      <w:r>
+        <w:rPr>
+          <w:color w:val="auto"/>
+          <w:lang w:val="en-US"/>
+        </w:rPr>
+        <w:t xml:space="preserve"> Cluster 2 : (1.7786175,  0.6274629,    0.23487361,         0.18316308,   1.7786175,  1.3333169,       1.5135417) ;</w:t>
       </w:r>
     </w:p>
     <w:p>
@@ -16985,74 +16962,113 @@
         <w:rPr>
           <w:b w:val="0"/>
           <w:color w:val="auto"/>
-        </w:rPr>
-      </w:pPr>
-      <w:r>
-        <w:rPr>
-          <w:b w:val="0"/>
-          <w:color w:val="auto"/>
-        </w:rPr>
-        <w:t xml:space="preserve">A partir du </w:t>
-      </w:r>
-      <w:proofErr w:type="spellStart"/>
-      <w:r>
-        <w:rPr>
-          <w:b w:val="0"/>
-          <w:color w:val="auto"/>
-        </w:rPr>
-        <w:t>Clustering</w:t>
-      </w:r>
-      <w:proofErr w:type="spellEnd"/>
-      <w:r>
-        <w:rPr>
-          <w:b w:val="0"/>
-          <w:color w:val="auto"/>
-        </w:rPr>
-        <w:t xml:space="preserve"> </w:t>
-      </w:r>
-      <w:proofErr w:type="spellStart"/>
-      <w:r>
-        <w:rPr>
-          <w:b w:val="0"/>
-          <w:color w:val="auto"/>
-        </w:rPr>
-        <w:t>Vector</w:t>
-      </w:r>
-      <w:proofErr w:type="spellEnd"/>
-      <w:r>
-        <w:rPr>
-          <w:b w:val="0"/>
-          <w:color w:val="auto"/>
-        </w:rPr>
-        <w:t xml:space="preserve"> ci-dessus, nous pouvons consulter le Cluster d’appartenance de chaque ligne d’observations sur les admissions en consultant juste le numéro de cluster qui représente la ligne d’observations sur la position de cette dernière dans le vecteur </w:t>
-      </w:r>
-      <w:r>
-        <w:rPr>
-          <w:b w:val="0"/>
-          <w:color w:val="auto"/>
-        </w:rPr>
-        <w:t>: ligne 1 appartient à Cluster 1</w:t>
-      </w:r>
-      <w:r>
-        <w:rPr>
-          <w:b w:val="0"/>
-          <w:color w:val="auto"/>
-        </w:rPr>
-        <w:t>, ligne 2</w:t>
-      </w:r>
-      <w:r>
-        <w:rPr>
-          <w:b w:val="0"/>
-          <w:color w:val="auto"/>
-        </w:rPr>
-        <w:t xml:space="preserve"> appartient à Cluster 1</w:t>
-      </w:r>
-      <w:r>
-        <w:rPr>
-          <w:b w:val="0"/>
-          <w:color w:val="auto"/>
-        </w:rPr>
-        <w:t>, ligne 988 appartient à Cluster 1…</w:t>
+          <w:lang w:val="en-US"/>
+        </w:rPr>
+      </w:pPr>
+      <w:r>
+        <w:rPr>
+          <w:b w:val="0"/>
+          <w:color w:val="auto"/>
+          <w:lang w:val="en-US"/>
+        </w:rPr>
+        <w:t>Based on the Clustering Vector abov</w:t>
+      </w:r>
+      <w:r>
+        <w:rPr>
+          <w:b w:val="0"/>
+          <w:color w:val="auto"/>
+          <w:lang w:val="en-US"/>
+        </w:rPr>
+        <w:t>e, we can consult the Cluster of membership of each line of observations on admissions by just looking at the number of Cluster representing the line of observations on the latter’s position within the vector</w:t>
+      </w:r>
+      <w:r>
+        <w:rPr>
+          <w:b w:val="0"/>
+          <w:color w:val="auto"/>
+          <w:lang w:val="en-US"/>
+        </w:rPr>
+        <w:t xml:space="preserve">: </w:t>
+      </w:r>
+      <w:r>
+        <w:rPr>
+          <w:b w:val="0"/>
+          <w:i/>
+          <w:color w:val="auto"/>
+          <w:lang w:val="en-US"/>
+        </w:rPr>
+        <w:t>line 1 belongs to</w:t>
+      </w:r>
+      <w:r>
+        <w:rPr>
+          <w:b w:val="0"/>
+          <w:i/>
+          <w:color w:val="auto"/>
+          <w:lang w:val="en-US"/>
+        </w:rPr>
+        <w:t xml:space="preserve"> Cluster 1, li</w:t>
+      </w:r>
+      <w:r>
+        <w:rPr>
+          <w:b w:val="0"/>
+          <w:i/>
+          <w:color w:val="auto"/>
+          <w:lang w:val="en-US"/>
+        </w:rPr>
+        <w:t xml:space="preserve">ne 2 </w:t>
+      </w:r>
+      <w:r>
+        <w:rPr>
+          <w:b w:val="0"/>
+          <w:i/>
+          <w:color w:val="auto"/>
+          <w:lang w:val="en-US"/>
+        </w:rPr>
+        <w:t>belongs to</w:t>
+      </w:r>
+      <w:r>
+        <w:rPr>
+          <w:b w:val="0"/>
+          <w:i/>
+          <w:color w:val="auto"/>
+          <w:lang w:val="en-US"/>
+        </w:rPr>
+        <w:t xml:space="preserve"> Cluster 1, li</w:t>
+      </w:r>
+      <w:r>
+        <w:rPr>
+          <w:b w:val="0"/>
+          <w:i/>
+          <w:color w:val="auto"/>
+          <w:lang w:val="en-US"/>
+        </w:rPr>
+        <w:t xml:space="preserve">ne 988 </w:t>
+      </w:r>
+      <w:r>
+        <w:rPr>
+          <w:b w:val="0"/>
+          <w:i/>
+          <w:color w:val="auto"/>
+          <w:lang w:val="en-US"/>
+        </w:rPr>
+        <w:t xml:space="preserve">belongs to </w:t>
+      </w:r>
+      <w:r>
+        <w:rPr>
+          <w:b w:val="0"/>
+          <w:i/>
+          <w:color w:val="auto"/>
+          <w:lang w:val="en-US"/>
+        </w:rPr>
+        <w:t>Cluster 1…</w:t>
+      </w:r>
+      <w:r>
+        <w:rPr>
+          <w:b w:val="0"/>
+          <w:i/>
+          <w:color w:val="auto"/>
+          <w:lang w:val="en-US"/>
+        </w:rPr>
+        <w:t xml:space="preserve"> ;</w:t>
       </w:r>
     </w:p>
     <w:p>
@@ -17066,143 +17082,73 @@
         <w:rPr>
           <w:b w:val="0"/>
           <w:color w:val="auto"/>
-        </w:rPr>
-      </w:pPr>
-      <w:r>
-        <w:rPr>
-          <w:b w:val="0"/>
-          <w:color w:val="auto"/>
+          <w:lang w:val="en-US"/>
+        </w:rPr>
+      </w:pPr>
+      <w:r>
+        <w:rPr>
+          <w:b w:val="0"/>
+          <w:color w:val="auto"/>
+          <w:lang w:val="en-US"/>
         </w:rPr>
         <w:lastRenderedPageBreak/>
-        <w:t>La</w:t>
-      </w:r>
-      <w:r>
-        <w:rPr>
-          <w:b w:val="0"/>
-          <w:color w:val="auto"/>
-        </w:rPr>
-        <w:t xml:space="preserve"> Somme des carrées des distances des points d’un Cluster à leur </w:t>
-      </w:r>
-      <w:proofErr w:type="spellStart"/>
-      <w:r>
-        <w:rPr>
-          <w:b w:val="0"/>
-          <w:color w:val="auto"/>
-        </w:rPr>
-        <w:t>Centroid</w:t>
-      </w:r>
-      <w:proofErr w:type="spellEnd"/>
-      <w:r>
-        <w:rPr>
-          <w:b w:val="0"/>
-          <w:color w:val="auto"/>
-        </w:rPr>
-        <w:t xml:space="preserve"> po</w:t>
-      </w:r>
-      <w:r>
-        <w:rPr>
-          <w:b w:val="0"/>
-          <w:color w:val="auto"/>
-        </w:rPr>
-        <w:t>ur chacun  des Clusters 1 et 2</w:t>
-      </w:r>
-      <w:r>
-        <w:rPr>
-          <w:b w:val="0"/>
-          <w:color w:val="auto"/>
-        </w:rPr>
-        <w:t xml:space="preserve">sont respectivement de  </w:t>
-      </w:r>
-      <w:r>
-        <w:rPr>
-          <w:b w:val="0"/>
-          <w:color w:val="auto"/>
-        </w:rPr>
-        <w:t>4</w:t>
-      </w:r>
-      <w:r>
-        <w:rPr>
-          <w:b w:val="0"/>
-          <w:color w:val="auto"/>
+        <w:t>The sum of the squares of t</w:t>
+      </w:r>
+      <w:r>
+        <w:rPr>
+          <w:b w:val="0"/>
+          <w:color w:val="auto"/>
+          <w:lang w:val="en-US"/>
+        </w:rPr>
+        <w:t xml:space="preserve">he distances between the points of a Cluster and their Centroid for each of the Cluster 1 and 2 are respectively </w:t>
+      </w:r>
+      <w:r>
+        <w:rPr>
+          <w:b w:val="0"/>
+          <w:color w:val="auto"/>
+          <w:lang w:val="en-US"/>
+        </w:rPr>
+        <w:t xml:space="preserve">4 673.694 </w:t>
+      </w:r>
+      <w:r>
+        <w:rPr>
+          <w:b w:val="0"/>
+          <w:color w:val="auto"/>
+          <w:lang w:val="en-US"/>
+        </w:rPr>
+        <w:t>and</w:t>
+      </w:r>
+      <w:r>
+        <w:rPr>
+          <w:b w:val="0"/>
+          <w:color w:val="auto"/>
+          <w:lang w:val="en-US"/>
+        </w:rPr>
+        <w:t xml:space="preserve"> 7 568.315</w:t>
+      </w:r>
+      <w:r>
+        <w:rPr>
+          <w:b w:val="0"/>
+          <w:color w:val="auto"/>
+          <w:lang w:val="en-US"/>
+        </w:rPr>
+        <w:t>. From these values, we can deduce that the Cluster 1 is the most compact of the two, whereas the Cluster 2 is the less compact one</w:t>
+      </w:r>
+      <w:r>
+        <w:rPr>
+          <w:b w:val="0"/>
+          <w:color w:val="auto"/>
+          <w:lang w:val="en-US"/>
+        </w:rPr>
+        <w:t>;</w:t>
+      </w:r>
+      <w:r>
+        <w:rPr>
+          <w:b w:val="0"/>
+          <w:color w:val="auto"/>
+          <w:lang w:val="en-US"/>
         </w:rPr>
         <w:t xml:space="preserve"> </w:t>
-      </w:r>
-      <w:r>
-        <w:rPr>
-          <w:b w:val="0"/>
-          <w:color w:val="auto"/>
-        </w:rPr>
-        <w:t>673.694 et de 7</w:t>
-      </w:r>
-      <w:r>
-        <w:rPr>
-          <w:b w:val="0"/>
-          <w:color w:val="auto"/>
-        </w:rPr>
-        <w:t xml:space="preserve"> </w:t>
-      </w:r>
-      <w:r>
-        <w:rPr>
-          <w:b w:val="0"/>
-          <w:color w:val="auto"/>
-        </w:rPr>
-        <w:t>568.315</w:t>
-      </w:r>
-      <w:r>
-        <w:rPr>
-          <w:b w:val="0"/>
-          <w:color w:val="auto"/>
-        </w:rPr>
-        <w:t>. A partir de ces valeurs, nous pouvons en déduire que le Cluster 1 est le plus com</w:t>
-      </w:r>
-      <w:r>
-        <w:rPr>
-          <w:b w:val="0"/>
-          <w:color w:val="auto"/>
-        </w:rPr>
-        <w:t>pact des deux</w:t>
-      </w:r>
-      <w:r>
-        <w:rPr>
-          <w:b w:val="0"/>
-          <w:color w:val="auto"/>
-        </w:rPr>
-        <w:t xml:space="preserve">, </w:t>
-      </w:r>
-      <w:r>
-        <w:rPr>
-          <w:b w:val="0"/>
-          <w:color w:val="auto"/>
-        </w:rPr>
-        <w:t>tandis que le Cluster 2</w:t>
-      </w:r>
-      <w:r>
-        <w:rPr>
-          <w:b w:val="0"/>
-          <w:color w:val="auto"/>
-        </w:rPr>
-        <w:t xml:space="preserve"> est le</w:t>
-      </w:r>
-      <w:r>
-        <w:rPr>
-          <w:b w:val="0"/>
-          <w:color w:val="auto"/>
-        </w:rPr>
-        <w:t xml:space="preserve"> moins compa</w:t>
-      </w:r>
-      <w:r>
-        <w:rPr>
-          <w:b w:val="0"/>
-          <w:color w:val="auto"/>
-        </w:rPr>
-        <w:t>ct</w:t>
-      </w:r>
-      <w:r>
-        <w:rPr>
-          <w:b w:val="0"/>
-          <w:color w:val="auto"/>
-        </w:rPr>
-        <w:t>.</w:t>
       </w:r>
     </w:p>
     <w:p>
@@ -17216,23 +17162,38 @@
         <w:rPr>
           <w:b w:val="0"/>
           <w:color w:val="auto"/>
-        </w:rPr>
-      </w:pPr>
-      <w:r>
-        <w:rPr>
-          <w:b w:val="0"/>
-          <w:color w:val="auto"/>
-        </w:rPr>
-        <w:t xml:space="preserve">Cependant, notons tout de même que le ratio </w:t>
-      </w:r>
+          <w:lang w:val="en-US"/>
+        </w:rPr>
+      </w:pPr>
+      <w:r>
+        <w:rPr>
+          <w:b w:val="0"/>
+          <w:color w:val="auto"/>
+          <w:lang w:val="en-US"/>
+        </w:rPr>
+        <w:t>However, let’s notice that the ratio</w:t>
+      </w:r>
+      <w:r>
+        <w:rPr>
+          <w:b w:val="0"/>
+          <w:color w:val="auto"/>
+          <w:lang w:val="en-US"/>
+        </w:rPr>
+        <w:t xml:space="preserve"> </w:t>
+      </w:r>
+      <w:proofErr w:type="gramStart"/>
       <w:r>
         <w:rPr>
           <w:i/>
           <w:color w:val="auto"/>
+          <w:lang w:val="en-US"/>
         </w:rPr>
         <w:t>“</w:t>
       </w:r>
       <w:r>
+        <w:rPr>
+          <w:lang w:val="en-US"/>
+        </w:rPr>
         <w:t xml:space="preserve"> </w:t>
       </w:r>
       <w:proofErr w:type="spellStart"/>
@@ -17240,14 +17201,25 @@
         <w:rPr>
           <w:i/>
           <w:color w:val="auto"/>
-        </w:rPr>
-        <w:t>between_SS</w:t>
+          <w:lang w:val="en-US"/>
+        </w:rPr>
+        <w:t>between</w:t>
+      </w:r>
+      <w:proofErr w:type="gramEnd"/>
+      <w:r>
+        <w:rPr>
+          <w:i/>
+          <w:color w:val="auto"/>
+          <w:lang w:val="en-US"/>
+        </w:rPr>
+        <w:t>_SS</w:t>
       </w:r>
       <w:proofErr w:type="spellEnd"/>
       <w:r>
         <w:rPr>
           <w:i/>
           <w:color w:val="auto"/>
+          <w:lang w:val="en-US"/>
         </w:rPr>
         <w:t xml:space="preserve"> / </w:t>
       </w:r>
@@ -17256,6 +17228,7 @@
         <w:rPr>
           <w:i/>
           <w:color w:val="auto"/>
+          <w:lang w:val="en-US"/>
         </w:rPr>
         <w:t>total_SS</w:t>
       </w:r>
@@ -17264,88 +17237,92 @@
         <w:rPr>
           <w:i/>
           <w:color w:val="auto"/>
-        </w:rPr>
-        <w:t xml:space="preserve"> =  30.7 %</w:t>
+          <w:lang w:val="en-US"/>
+        </w:rPr>
+        <w:t xml:space="preserve"> =  30.7 % ”</w:t>
       </w:r>
       <w:r>
         <w:rPr>
           <w:i/>
           <w:color w:val="auto"/>
+          <w:lang w:val="en-US"/>
         </w:rPr>
         <w:t xml:space="preserve"> </w:t>
       </w:r>
       <w:r>
         <w:rPr>
+          <w:b w:val="0"/>
+          <w:color w:val="auto"/>
+          <w:lang w:val="en-US"/>
+        </w:rPr>
+        <w:t>is not necessarily (perhaps far from being) a good sign that we have a</w:t>
+      </w:r>
+      <w:r>
+        <w:rPr>
+          <w:b w:val="0"/>
+          <w:color w:val="auto"/>
+          <w:lang w:val="en-US"/>
+        </w:rPr>
+        <w:t xml:space="preserve"> </w:t>
+      </w:r>
+      <w:r>
+        <w:rPr>
+          <w:b w:val="0"/>
           <w:i/>
           <w:color w:val="auto"/>
-        </w:rPr>
-        <w:t>”</w:t>
-      </w:r>
-      <w:r>
-        <w:rPr>
-          <w:b w:val="0"/>
-          <w:color w:val="auto"/>
-        </w:rPr>
-        <w:t xml:space="preserve"> n’est pas </w:t>
-      </w:r>
-      <w:r>
-        <w:rPr>
-          <w:b w:val="0"/>
-          <w:color w:val="auto"/>
-        </w:rPr>
-        <w:t>forcément (peut-être même loin de l’être)</w:t>
-      </w:r>
-      <w:r>
-        <w:rPr>
-          <w:b w:val="0"/>
-          <w:color w:val="auto"/>
+          <w:lang w:val="en-US"/>
+        </w:rPr>
+        <w:t>good</w:t>
+      </w:r>
+      <w:r>
+        <w:rPr>
+          <w:b w:val="0"/>
+          <w:color w:val="auto"/>
+          <w:lang w:val="en-US"/>
         </w:rPr>
         <w:t xml:space="preserve"> </w:t>
       </w:r>
       <w:r>
         <w:rPr>
           <w:b w:val="0"/>
-          <w:color w:val="auto"/>
-        </w:rPr>
-        <w:t xml:space="preserve">un </w:t>
-      </w:r>
-      <w:r>
-        <w:rPr>
-          <w:b w:val="0"/>
-          <w:color w:val="auto"/>
-        </w:rPr>
-        <w:t xml:space="preserve">bon signe que nous avons là un </w:t>
-      </w:r>
-      <w:proofErr w:type="spellStart"/>
-      <w:r>
-        <w:rPr>
-          <w:b w:val="0"/>
           <w:i/>
           <w:color w:val="auto"/>
-        </w:rPr>
-        <w:t>Clustering</w:t>
-      </w:r>
-      <w:proofErr w:type="spellEnd"/>
-      <w:r>
-        <w:rPr>
-          <w:b w:val="0"/>
-          <w:i/>
-          <w:color w:val="auto"/>
-        </w:rPr>
-        <w:t xml:space="preserve"> suffisamment bon</w:t>
-      </w:r>
-      <w:r>
-        <w:rPr>
-          <w:b w:val="0"/>
-          <w:color w:val="auto"/>
-        </w:rPr>
-        <w:t xml:space="preserve">. </w:t>
-      </w:r>
-    </w:p>
-    <w:p>
-      <w:pPr>
-        <w:jc w:val="both"/>
-      </w:pPr>
+          <w:lang w:val="en-US"/>
+        </w:rPr>
+        <w:t>enough</w:t>
+      </w:r>
+      <w:r>
+        <w:rPr>
+          <w:b w:val="0"/>
+          <w:color w:val="auto"/>
+          <w:lang w:val="en-US"/>
+        </w:rPr>
+        <w:t xml:space="preserve"> </w:t>
+      </w:r>
+      <w:r>
+        <w:rPr>
+          <w:b w:val="0"/>
+          <w:color w:val="auto"/>
+          <w:lang w:val="en-US"/>
+        </w:rPr>
+        <w:t xml:space="preserve">Clustering </w:t>
+      </w:r>
+      <w:r>
+        <w:rPr>
+          <w:b w:val="0"/>
+          <w:color w:val="auto"/>
+          <w:lang w:val="en-US"/>
+        </w:rPr>
+        <w:t>here</w:t>
+      </w:r>
+      <w:r>
+        <w:rPr>
+          <w:b w:val="0"/>
+          <w:color w:val="auto"/>
+          <w:lang w:val="en-US"/>
+        </w:rPr>
+        <w:t>.</w:t>
+      </w:r>
     </w:p>
     <w:p>
       <w:pPr>
@@ -17355,12 +17332,28 @@
           <w:u w:val="single"/>
         </w:rPr>
       </w:pPr>
+      <w:proofErr w:type="spellStart"/>
       <w:r>
         <w:rPr>
           <w:b/>
           <w:u w:val="single"/>
         </w:rPr>
-        <w:t>Résidus :</w:t>
+        <w:t>Re</w:t>
+      </w:r>
+      <w:r>
+        <w:rPr>
+          <w:b/>
+          <w:u w:val="single"/>
+        </w:rPr>
+        <w:t>siduals</w:t>
+      </w:r>
+      <w:proofErr w:type="spellEnd"/>
+      <w:r>
+        <w:rPr>
+          <w:b/>
+          <w:u w:val="single"/>
+        </w:rPr>
+        <w:t>:</w:t>
       </w:r>
     </w:p>
     <w:p>
@@ -17561,14 +17554,48 @@
         <w:rPr>
           <w:b w:val="0"/>
           <w:color w:val="auto"/>
-        </w:rPr>
-      </w:pPr>
-      <w:r>
-        <w:rPr>
-          <w:b w:val="0"/>
-          <w:color w:val="auto"/>
-        </w:rPr>
-        <w:t>Nous avons nommé nos Cluster 1 et 2 respectivement par « G1 » et « G2 ».</w:t>
+          <w:lang w:val="en-US"/>
+        </w:rPr>
+      </w:pPr>
+      <w:r>
+        <w:rPr>
+          <w:b w:val="0"/>
+          <w:color w:val="auto"/>
+          <w:lang w:val="en-US"/>
+        </w:rPr>
+        <w:t>We have named our</w:t>
+      </w:r>
+      <w:r>
+        <w:rPr>
+          <w:b w:val="0"/>
+          <w:color w:val="auto"/>
+          <w:lang w:val="en-US"/>
+        </w:rPr>
+        <w:t xml:space="preserve"> Cluster 1 and</w:t>
+      </w:r>
+      <w:r>
+        <w:rPr>
+          <w:b w:val="0"/>
+          <w:color w:val="auto"/>
+          <w:lang w:val="en-US"/>
+        </w:rPr>
+        <w:t xml:space="preserve"> 2 respectively by</w:t>
+      </w:r>
+      <w:r>
+        <w:rPr>
+          <w:b w:val="0"/>
+          <w:color w:val="auto"/>
+          <w:lang w:val="en-US"/>
+        </w:rPr>
+        <w:t xml:space="preserve"> « G1 » and</w:t>
+      </w:r>
+      <w:r>
+        <w:rPr>
+          <w:b w:val="0"/>
+          <w:color w:val="auto"/>
+          <w:lang w:val="en-US"/>
+        </w:rPr>
+        <w:t xml:space="preserve"> « G2 ».</w:t>
       </w:r>
     </w:p>
     <w:p>
@@ -17642,7 +17669,6 @@
           <w:noProof/>
           <w:lang w:eastAsia="fr-FR"/>
         </w:rPr>
-        <w:lastRenderedPageBreak/>
         <w:drawing>
           <wp:inline distT="0" distB="0" distL="0" distR="0" wp14:anchorId="671A1F46" wp14:editId="702E9B8A">
             <wp:extent cx="5760720" cy="2468793"/>
@@ -17702,6 +17728,7 @@
           <w:noProof/>
           <w:lang w:eastAsia="fr-FR"/>
         </w:rPr>
+        <w:lastRenderedPageBreak/>
         <w:drawing>
           <wp:inline distT="0" distB="0" distL="0" distR="0" wp14:anchorId="4711F88A" wp14:editId="1778A645">
             <wp:extent cx="5760720" cy="3534458"/>
@@ -17759,7 +17786,6 @@
           <w:noProof/>
           <w:lang w:eastAsia="fr-FR"/>
         </w:rPr>
-        <w:lastRenderedPageBreak/>
         <w:drawing>
           <wp:inline distT="0" distB="0" distL="0" distR="0" wp14:anchorId="0A8F5A45" wp14:editId="3886BB32">
             <wp:extent cx="5760720" cy="3648987"/>
@@ -17811,6 +17837,7 @@
           <w:noProof/>
           <w:lang w:eastAsia="fr-FR"/>
         </w:rPr>
+        <w:lastRenderedPageBreak/>
         <w:drawing>
           <wp:inline distT="0" distB="0" distL="0" distR="0" wp14:anchorId="23C8347F" wp14:editId="5292C2FA">
             <wp:extent cx="5760720" cy="3612852"/>
@@ -17860,6 +17887,7 @@
           <w:b w:val="0"/>
           <w:color w:val="auto"/>
           <w:u w:val="single"/>
+          <w:lang w:val="en-US"/>
         </w:rPr>
       </w:pPr>
       <w:r>
@@ -17867,8 +17895,18 @@
           <w:b w:val="0"/>
           <w:color w:val="auto"/>
           <w:u w:val="single"/>
-        </w:rPr>
-        <w:t>Nous pouvons remarquer que pour le cas des  TOTAL_COST :</w:t>
+          <w:lang w:val="en-US"/>
+        </w:rPr>
+        <w:t>We can notice for the case of</w:t>
+      </w:r>
+      <w:r>
+        <w:rPr>
+          <w:b w:val="0"/>
+          <w:color w:val="auto"/>
+          <w:u w:val="single"/>
+          <w:lang w:val="en-US"/>
+        </w:rPr>
+        <w:t xml:space="preserve"> TOTAL_COST :</w:t>
       </w:r>
     </w:p>
     <w:p>
@@ -17884,35 +17922,40 @@
         <w:rPr>
           <w:b w:val="0"/>
           <w:color w:val="auto"/>
-        </w:rPr>
-      </w:pPr>
-      <w:r>
-        <w:rPr>
-          <w:b w:val="0"/>
-          <w:color w:val="auto"/>
-        </w:rPr>
-        <w:t xml:space="preserve">Les TOTAL_COST les plus élevés sont rencontrés parmi les admissions en G2, et les moins </w:t>
-      </w:r>
-      <w:r>
-        <w:rPr>
-          <w:b w:val="0"/>
-          <w:color w:val="auto"/>
-        </w:rPr>
-        <w:t>élevés</w:t>
-      </w:r>
-      <w:r>
-        <w:rPr>
-          <w:b w:val="0"/>
-          <w:color w:val="auto"/>
-        </w:rPr>
-        <w:t xml:space="preserve"> en G1.</w:t>
-      </w:r>
-      <w:r>
-        <w:rPr>
-          <w:b w:val="0"/>
-          <w:color w:val="auto"/>
-        </w:rPr>
-        <w:t> ;</w:t>
+          <w:lang w:val="en-US"/>
+        </w:rPr>
+      </w:pPr>
+      <w:r>
+        <w:rPr>
+          <w:b w:val="0"/>
+          <w:color w:val="auto"/>
+          <w:lang w:val="en-US"/>
+        </w:rPr>
+        <w:t>The highest TOTAL_COST are fo</w:t>
+      </w:r>
+      <w:r>
+        <w:rPr>
+          <w:b w:val="0"/>
+          <w:color w:val="auto"/>
+          <w:lang w:val="en-US"/>
+        </w:rPr>
+        <w:t>und among the admissions in G2, and the lo</w:t>
+      </w:r>
+      <w:r>
+        <w:rPr>
+          <w:b w:val="0"/>
+          <w:color w:val="auto"/>
+          <w:lang w:val="en-US"/>
+        </w:rPr>
+        <w:t>west</w:t>
+      </w:r>
+      <w:r>
+        <w:rPr>
+          <w:b w:val="0"/>
+          <w:color w:val="auto"/>
+          <w:lang w:val="en-US"/>
+        </w:rPr>
+        <w:t xml:space="preserve"> in G1;</w:t>
       </w:r>
     </w:p>
     <w:p>
@@ -17928,21 +17971,16 @@
         <w:rPr>
           <w:b w:val="0"/>
           <w:color w:val="auto"/>
-        </w:rPr>
-      </w:pPr>
-      <w:r>
-        <w:rPr>
-          <w:b w:val="0"/>
-          <w:color w:val="auto"/>
-        </w:rPr>
-        <w:t>La variabilité est plus importante en G2 qu’en G1 et la distribution des données est plus asymétrique en G2 qu’en G1</w:t>
-      </w:r>
-      <w:r>
-        <w:rPr>
-          <w:b w:val="0"/>
-          <w:color w:val="auto"/>
-        </w:rPr>
-        <w:t> ;</w:t>
+          <w:lang w:val="en-US"/>
+        </w:rPr>
+      </w:pPr>
+      <w:r>
+        <w:rPr>
+          <w:b w:val="0"/>
+          <w:color w:val="auto"/>
+          <w:lang w:val="en-US"/>
+        </w:rPr>
+        <w:t>The variability is more significant in G2 than in G1 and the data distribution is more asymmetrical in G2 than in G1;</w:t>
       </w:r>
     </w:p>
     <w:p>
@@ -17958,22 +17996,24 @@
         <w:rPr>
           <w:b w:val="0"/>
           <w:color w:val="auto"/>
-        </w:rPr>
-      </w:pPr>
-      <w:r>
-        <w:rPr>
-          <w:b w:val="0"/>
-          <w:color w:val="auto"/>
-        </w:rPr>
-        <w:lastRenderedPageBreak/>
-        <w:t>Les données aberrantes par rapport aux valeurs de  TOTAL_COST sont plus importantes et dispersées en G2 qu’en G1</w:t>
-      </w:r>
-      <w:r>
-        <w:rPr>
-          <w:b w:val="0"/>
-          <w:color w:val="auto"/>
-        </w:rPr>
-        <w:t>.</w:t>
+          <w:lang w:val="en-US"/>
+        </w:rPr>
+      </w:pPr>
+      <w:r>
+        <w:rPr>
+          <w:b w:val="0"/>
+          <w:color w:val="auto"/>
+          <w:lang w:val="en-US"/>
+        </w:rPr>
+        <w:t>Outliers with regard to the T</w:t>
+      </w:r>
+      <w:r>
+        <w:rPr>
+          <w:b w:val="0"/>
+          <w:color w:val="auto"/>
+          <w:lang w:val="en-US"/>
+        </w:rPr>
+        <w:t>OTAL_COST values are more significant and more dispersed in G2 than in G1.</w:t>
       </w:r>
     </w:p>
     <w:p>
@@ -17990,13 +18030,33 @@
           <w:u w:val="single"/>
         </w:rPr>
       </w:pPr>
+      <w:proofErr w:type="spellStart"/>
       <w:r>
         <w:rPr>
           <w:b w:val="0"/>
           <w:color w:val="auto"/>
           <w:u w:val="single"/>
         </w:rPr>
-        <w:t>Nous pouvons remarquer que pour le cas des RISK_DEATH :</w:t>
+        <w:t>We</w:t>
+      </w:r>
+      <w:proofErr w:type="spellEnd"/>
+      <w:r>
+        <w:rPr>
+          <w:b w:val="0"/>
+          <w:color w:val="auto"/>
+          <w:u w:val="single"/>
+        </w:rPr>
+        <w:t xml:space="preserve"> cab notice for the case of</w:t>
+      </w:r>
+      <w:bookmarkStart w:id="0" w:name="_GoBack"/>
+      <w:bookmarkEnd w:id="0"/>
+      <w:r>
+        <w:rPr>
+          <w:b w:val="0"/>
+          <w:color w:val="auto"/>
+          <w:u w:val="single"/>
+        </w:rPr>
+        <w:t xml:space="preserve"> RISK_DEATH :</w:t>
       </w:r>
     </w:p>
     <w:p>
@@ -18321,6 +18381,7 @@
           <w:b w:val="0"/>
           <w:color w:val="auto"/>
         </w:rPr>
+        <w:lastRenderedPageBreak/>
         <w:t xml:space="preserve">Les données aberrantes sont plus éparpillées en G2 (avec les plus élevées en termes de valeurs) qu’en G1. </w:t>
       </w:r>
     </w:p>
@@ -19106,7 +19167,6 @@
           <w:b w:val="0"/>
           <w:color w:val="auto"/>
         </w:rPr>
-        <w:lastRenderedPageBreak/>
         <w:t xml:space="preserve">Les admissions avec un niveau RISK_DEATH 1 sont légèrement plus fréquentes en G1 : </w:t>
       </w:r>
       <w:proofErr w:type="spellStart"/>
@@ -20618,7 +20678,6 @@
           <w:b w:val="0"/>
           <w:color w:val="auto"/>
         </w:rPr>
-        <w:lastRenderedPageBreak/>
         <w:t>La méthode utilisée pour la l’estimation du nombre optimal de Clusters à spécifier lors du partitionnement des données  avec la méthode de k-</w:t>
       </w:r>
       <w:proofErr w:type="spellStart"/>
@@ -22094,6 +22153,7 @@
           <w:szCs w:val="14"/>
           <w:lang w:val="en-US" w:eastAsia="fr-FR"/>
         </w:rPr>
+        <w:lastRenderedPageBreak/>
         <w:t>2 0.6718447 0.06990291</w:t>
       </w:r>
     </w:p>
@@ -24339,7 +24399,6 @@
           <w:b w:val="0"/>
           <w:color w:val="auto"/>
         </w:rPr>
-        <w:lastRenderedPageBreak/>
         <w:t xml:space="preserve">Le nombre d’observations pour chacun des </w:t>
       </w:r>
       <w:r>
@@ -25015,6 +25074,7 @@
           <w:color w:val="auto"/>
           <w:lang w:val="en-US"/>
         </w:rPr>
+        <w:lastRenderedPageBreak/>
         <w:t xml:space="preserve">Centroid de Cluster </w:t>
       </w:r>
       <w:proofErr w:type="gramStart"/>
@@ -25620,7 +25680,6 @@
           <w:noProof/>
           <w:lang w:eastAsia="fr-FR"/>
         </w:rPr>
-        <w:lastRenderedPageBreak/>
         <w:drawing>
           <wp:inline distT="0" distB="0" distL="0" distR="0" wp14:anchorId="7ED7E15E" wp14:editId="3AEDDF0A">
             <wp:extent cx="5760720" cy="3598766"/>
@@ -25682,6 +25741,7 @@
           <w:noProof/>
           <w:lang w:eastAsia="fr-FR"/>
         </w:rPr>
+        <w:lastRenderedPageBreak/>
         <w:drawing>
           <wp:inline distT="0" distB="0" distL="0" distR="0" wp14:anchorId="52926144" wp14:editId="54AA575A">
             <wp:extent cx="5760720" cy="3595703"/>
@@ -25743,7 +25803,6 @@
           <w:noProof/>
           <w:lang w:eastAsia="fr-FR"/>
         </w:rPr>
-        <w:lastRenderedPageBreak/>
         <w:drawing>
           <wp:inline distT="0" distB="0" distL="0" distR="0" wp14:anchorId="25E5F5E2" wp14:editId="02169EF2">
             <wp:extent cx="5760720" cy="3569981"/>
@@ -25873,6 +25932,7 @@
           <w:b w:val="0"/>
           <w:color w:val="auto"/>
         </w:rPr>
+        <w:lastRenderedPageBreak/>
         <w:t>Les variabilités sont plus importantes pour G6 et G7, tandis qu’elles le sont peu avec G9 ;</w:t>
       </w:r>
     </w:p>
@@ -26302,7 +26362,6 @@
           <w:b w:val="0"/>
           <w:color w:val="auto"/>
         </w:rPr>
-        <w:lastRenderedPageBreak/>
         <w:t xml:space="preserve">Pour les cas des valeurs d’âges les plus élevées, nous pouvons constater à partir des </w:t>
       </w:r>
       <w:proofErr w:type="spellStart"/>
@@ -26664,6 +26723,7 @@
           <w:b w:val="0"/>
           <w:color w:val="auto"/>
         </w:rPr>
+        <w:lastRenderedPageBreak/>
         <w:t xml:space="preserve">Pour tous les </w:t>
       </w:r>
       <w:proofErr w:type="spellStart"/>
@@ -27985,6 +28045,7 @@
           <w:noProof/>
           <w:lang w:eastAsia="fr-FR"/>
         </w:rPr>
+        <w:lastRenderedPageBreak/>
         <w:drawing>
           <wp:inline distT="0" distB="0" distL="0" distR="0" wp14:anchorId="38DC5419" wp14:editId="77932709">
             <wp:extent cx="5760720" cy="3525884"/>
@@ -29879,6 +29940,7 @@
           <w:szCs w:val="14"/>
           <w:lang w:val="en-US" w:eastAsia="fr-FR"/>
         </w:rPr>
+        <w:lastRenderedPageBreak/>
         <w:t xml:space="preserve"> [424] 5 3 4 4 3 1 4 1 1 2 1 1 3 3 5 2 2 3 3 2 1 3 3 1 1 2 2 2 3 1 3 2 4 1 2 2 5 1 3 1 2 3 1 4 1 1 5</w:t>
       </w:r>
     </w:p>
@@ -31754,15 +31816,7 @@
           <w:b w:val="0"/>
           <w:color w:val="auto"/>
         </w:rPr>
-        <w:t xml:space="preserve">126.5125, 114.9211, 103.1526, 369.1019 et de </w:t>
-      </w:r>
-      <w:r>
-        <w:rPr>
-          <w:b w:val="0"/>
-          <w:color w:val="auto"/>
-        </w:rPr>
-        <w:lastRenderedPageBreak/>
-        <w:t>450.9033</w:t>
+        <w:t>126.5125, 114.9211, 103.1526, 369.1019 et de 450.9033</w:t>
       </w:r>
       <w:r>
         <w:rPr>
@@ -32171,6 +32225,7 @@
           <w:noProof/>
           <w:lang w:eastAsia="fr-FR"/>
         </w:rPr>
+        <w:lastRenderedPageBreak/>
         <w:drawing>
           <wp:inline distT="0" distB="0" distL="0" distR="0" wp14:anchorId="634D80F3" wp14:editId="2F58CDB5">
             <wp:extent cx="5760720" cy="2456543"/>
@@ -32242,7 +32297,6 @@
           <w:noProof/>
           <w:lang w:eastAsia="fr-FR"/>
         </w:rPr>
-        <w:lastRenderedPageBreak/>
         <w:drawing>
           <wp:inline distT="0" distB="0" distL="0" distR="0" wp14:anchorId="7CD87403" wp14:editId="16E7A070">
             <wp:extent cx="5760720" cy="3678997"/>
@@ -32295,6 +32349,7 @@
           <w:noProof/>
           <w:lang w:eastAsia="fr-FR"/>
         </w:rPr>
+        <w:lastRenderedPageBreak/>
         <w:drawing>
           <wp:inline distT="0" distB="0" distL="0" distR="0" wp14:anchorId="4F029A37" wp14:editId="31E30C4B">
             <wp:extent cx="5760720" cy="3568143"/>
@@ -32364,7 +32419,6 @@
           <w:noProof/>
           <w:lang w:eastAsia="fr-FR"/>
         </w:rPr>
-        <w:lastRenderedPageBreak/>
         <w:drawing>
           <wp:inline distT="0" distB="0" distL="0" distR="0" wp14:anchorId="6E5B6AB1" wp14:editId="4418F326">
             <wp:extent cx="5760720" cy="3609790"/>
@@ -32482,6 +32536,7 @@
           <w:b w:val="0"/>
           <w:color w:val="auto"/>
         </w:rPr>
+        <w:lastRenderedPageBreak/>
         <w:t>Avec la plus petite des variabilités, le Groupe G3 semble contenir les valeurs les moins élevées de TOTAL_COST ;</w:t>
       </w:r>
     </w:p>
@@ -32912,7 +32967,6 @@
           <w:color w:val="auto"/>
           <w:u w:val="single"/>
         </w:rPr>
-        <w:lastRenderedPageBreak/>
         <w:t xml:space="preserve">Pour le cas des </w:t>
       </w:r>
       <w:r>
@@ -33360,6 +33414,7 @@
           <w:b w:val="0"/>
           <w:color w:val="auto"/>
         </w:rPr>
+        <w:lastRenderedPageBreak/>
         <w:t>S</w:t>
       </w:r>
       <w:r>
@@ -34559,7 +34614,7 @@
           <w:rPr>
             <w:noProof/>
           </w:rPr>
-          <w:t>12</w:t>
+          <w:t>16</w:t>
         </w:r>
         <w:r>
           <w:fldChar w:fldCharType="end"/>
@@ -36952,7 +37007,7 @@
 </file>
 
 <file path=customXml/itemProps1.xml><?xml version="1.0" encoding="utf-8"?>
-<ds:datastoreItem xmlns:ds="http://schemas.openxmlformats.org/officeDocument/2006/customXml" ds:itemID="{845625EB-A287-46F0-A10B-91C107CFAE54}">
+<ds:datastoreItem xmlns:ds="http://schemas.openxmlformats.org/officeDocument/2006/customXml" ds:itemID="{374BD2A9-B9E6-4D79-AD08-B32359A0A453}">
   <ds:schemaRefs>
     <ds:schemaRef ds:uri="http://schemas.openxmlformats.org/officeDocument/2006/bibliography"/>
   </ds:schemaRefs>

</xml_diff>

<commit_message>
IV- Model 3 : Examinations costs/specific analysis (part III)
</commit_message>
<xml_diff>
--- a/Interpretation/ENG/Hospital Data Analysis - Clustering- Interpretations.DOCX
+++ b/Interpretation/ENG/Hospital Data Analysis - Clustering- Interpretations.DOCX
@@ -17906,7 +17906,25 @@
           <w:u w:val="single"/>
           <w:lang w:val="en-US"/>
         </w:rPr>
-        <w:t xml:space="preserve"> TOTAL_COST :</w:t>
+        <w:t xml:space="preserve"> </w:t>
+      </w:r>
+      <w:r>
+        <w:rPr>
+          <w:b w:val="0"/>
+          <w:color w:val="auto"/>
+          <w:u w:val="single"/>
+          <w:lang w:val="en-US"/>
+        </w:rPr>
+        <w:t xml:space="preserve">the </w:t>
+      </w:r>
+      <w:r>
+        <w:rPr>
+          <w:b w:val="0"/>
+          <w:color w:val="auto"/>
+          <w:u w:val="single"/>
+          <w:lang w:val="en-US"/>
+        </w:rPr>
+        <w:t>TOTAL_COST :</w:t>
       </w:r>
     </w:p>
     <w:p>
@@ -18028,35 +18046,62 @@
           <w:b w:val="0"/>
           <w:color w:val="auto"/>
           <w:u w:val="single"/>
-        </w:rPr>
-      </w:pPr>
-      <w:proofErr w:type="spellStart"/>
+          <w:lang w:val="en-US"/>
+        </w:rPr>
+      </w:pPr>
       <w:r>
         <w:rPr>
           <w:b w:val="0"/>
           <w:color w:val="auto"/>
           <w:u w:val="single"/>
-        </w:rPr>
-        <w:t>We</w:t>
-      </w:r>
-      <w:proofErr w:type="spellEnd"/>
+          <w:lang w:val="en-US"/>
+        </w:rPr>
+        <w:t xml:space="preserve">We </w:t>
+      </w:r>
       <w:r>
         <w:rPr>
           <w:b w:val="0"/>
           <w:color w:val="auto"/>
           <w:u w:val="single"/>
-        </w:rPr>
-        <w:t xml:space="preserve"> cab notice for the case of</w:t>
-      </w:r>
-      <w:bookmarkStart w:id="0" w:name="_GoBack"/>
-      <w:bookmarkEnd w:id="0"/>
+          <w:lang w:val="en-US"/>
+        </w:rPr>
+        <w:t>can</w:t>
+      </w:r>
       <w:r>
         <w:rPr>
           <w:b w:val="0"/>
           <w:color w:val="auto"/>
           <w:u w:val="single"/>
-        </w:rPr>
-        <w:t xml:space="preserve"> RISK_DEATH :</w:t>
+          <w:lang w:val="en-US"/>
+        </w:rPr>
+        <w:t xml:space="preserve"> notice for the case of</w:t>
+      </w:r>
+      <w:r>
+        <w:rPr>
+          <w:b w:val="0"/>
+          <w:color w:val="auto"/>
+          <w:u w:val="single"/>
+          <w:lang w:val="en-US"/>
+        </w:rPr>
+        <w:t xml:space="preserve"> </w:t>
+      </w:r>
+      <w:r>
+        <w:rPr>
+          <w:b w:val="0"/>
+          <w:color w:val="auto"/>
+          <w:u w:val="single"/>
+          <w:lang w:val="en-US"/>
+        </w:rPr>
+        <w:t xml:space="preserve">the </w:t>
+      </w:r>
+      <w:r>
+        <w:rPr>
+          <w:b w:val="0"/>
+          <w:color w:val="auto"/>
+          <w:u w:val="single"/>
+          <w:lang w:val="en-US"/>
+        </w:rPr>
+        <w:t>RISK_DEATH :</w:t>
       </w:r>
     </w:p>
     <w:p>
@@ -18070,14 +18115,40 @@
         <w:rPr>
           <w:b w:val="0"/>
           <w:color w:val="auto"/>
-        </w:rPr>
-      </w:pPr>
-      <w:r>
-        <w:rPr>
-          <w:b w:val="0"/>
-          <w:color w:val="auto"/>
-        </w:rPr>
-        <w:t>Les admissions avec un niveau de RISK_DEATH 2 sont relativement similaires en termes de proportion dans les Groupes G1 et G2 ;</w:t>
+          <w:lang w:val="en-US"/>
+        </w:rPr>
+      </w:pPr>
+      <w:r>
+        <w:rPr>
+          <w:b w:val="0"/>
+          <w:color w:val="auto"/>
+          <w:lang w:val="en-US"/>
+        </w:rPr>
+        <w:t>Admissions with a level of R</w:t>
+      </w:r>
+      <w:r>
+        <w:rPr>
+          <w:b w:val="0"/>
+          <w:color w:val="auto"/>
+          <w:lang w:val="en-US"/>
+        </w:rPr>
+        <w:t xml:space="preserve">ISK_DEATH 2 are </w:t>
+      </w:r>
+      <w:r>
+        <w:rPr>
+          <w:b w:val="0"/>
+          <w:color w:val="auto"/>
+          <w:lang w:val="en-US"/>
+        </w:rPr>
+        <w:t>relatively</w:t>
+      </w:r>
+      <w:r>
+        <w:rPr>
+          <w:b w:val="0"/>
+          <w:color w:val="auto"/>
+          <w:lang w:val="en-US"/>
+        </w:rPr>
+        <w:t xml:space="preserve"> similar in terms of proportions in the Groups G1 and G2;</w:t>
       </w:r>
     </w:p>
     <w:p>
@@ -18091,42 +18162,24 @@
         <w:rPr>
           <w:b w:val="0"/>
           <w:color w:val="auto"/>
-        </w:rPr>
-      </w:pPr>
-      <w:r>
-        <w:rPr>
-          <w:b w:val="0"/>
-          <w:color w:val="auto"/>
-        </w:rPr>
-        <w:t>Les admissions avec un niveau de RISK_DEATH 3</w:t>
-      </w:r>
-      <w:r>
-        <w:rPr>
-          <w:b w:val="0"/>
-          <w:color w:val="auto"/>
-        </w:rPr>
-        <w:t>,</w:t>
-      </w:r>
-      <w:r>
-        <w:rPr>
-          <w:b w:val="0"/>
-          <w:color w:val="auto"/>
-        </w:rPr>
-        <w:t xml:space="preserve"> quant à elles</w:t>
-      </w:r>
-      <w:r>
-        <w:rPr>
-          <w:b w:val="0"/>
-          <w:color w:val="auto"/>
-        </w:rPr>
-        <w:t>,</w:t>
-      </w:r>
-      <w:r>
-        <w:rPr>
-          <w:b w:val="0"/>
-          <w:color w:val="auto"/>
-        </w:rPr>
-        <w:t xml:space="preserve"> sont légèrement plus fréquentes en G1 qu’en G2, tandis que la situation s’inverse lorsqu’il s’agit des admissions avec un niveau de RISK_DEATH 1 ;</w:t>
+          <w:lang w:val="en-US"/>
+        </w:rPr>
+      </w:pPr>
+      <w:r>
+        <w:rPr>
+          <w:b w:val="0"/>
+          <w:color w:val="auto"/>
+          <w:lang w:val="en-US"/>
+        </w:rPr>
+        <w:t>Admissions with a level of RISK</w:t>
+      </w:r>
+      <w:r>
+        <w:rPr>
+          <w:b w:val="0"/>
+          <w:color w:val="auto"/>
+          <w:lang w:val="en-US"/>
+        </w:rPr>
+        <w:t xml:space="preserve">_DEATH 3 are slightly more frequent in G1 than in G2, whereas the situation is reversed when it comes to admissions with a level of RISK_DEATH 1; </w:t>
       </w:r>
     </w:p>
     <w:p>
@@ -18140,35 +18193,16 @@
         <w:rPr>
           <w:b w:val="0"/>
           <w:color w:val="auto"/>
-        </w:rPr>
-      </w:pPr>
-      <w:r>
-        <w:rPr>
-          <w:b w:val="0"/>
-          <w:color w:val="auto"/>
-        </w:rPr>
-        <w:t xml:space="preserve">Les admissions avec un niveau de RISK_DEATH 4 sont relativement </w:t>
-      </w:r>
-      <w:r>
-        <w:rPr>
-          <w:b w:val="0"/>
-          <w:color w:val="auto"/>
-        </w:rPr>
-        <w:t>rares</w:t>
-      </w:r>
-      <w:r>
-        <w:rPr>
-          <w:b w:val="0"/>
-          <w:color w:val="auto"/>
-        </w:rPr>
-        <w:t xml:space="preserve"> dans les deux groupes.</w:t>
-      </w:r>
-      <w:r>
-        <w:rPr>
-          <w:b w:val="0"/>
-          <w:color w:val="auto"/>
-        </w:rPr>
-        <w:t xml:space="preserve"> </w:t>
+          <w:lang w:val="en-US"/>
+        </w:rPr>
+      </w:pPr>
+      <w:r>
+        <w:rPr>
+          <w:b w:val="0"/>
+          <w:color w:val="auto"/>
+          <w:lang w:val="en-US"/>
+        </w:rPr>
+        <w:t>Admissions with a level of RISK_DEATH 4 are relatively rare within the two groups.</w:t>
       </w:r>
     </w:p>
     <w:p>
@@ -18183,6 +18217,7 @@
           <w:b w:val="0"/>
           <w:color w:val="auto"/>
           <w:u w:val="single"/>
+          <w:lang w:val="en-US"/>
         </w:rPr>
       </w:pPr>
       <w:r>
@@ -18190,8 +18225,45 @@
           <w:b w:val="0"/>
           <w:color w:val="auto"/>
           <w:u w:val="single"/>
-        </w:rPr>
-        <w:t>Nous pouvons remarquer que pour le cas des AGE :</w:t>
+          <w:lang w:val="en-US"/>
+        </w:rPr>
+        <w:t>W</w:t>
+      </w:r>
+      <w:r>
+        <w:rPr>
+          <w:b w:val="0"/>
+          <w:color w:val="auto"/>
+          <w:u w:val="single"/>
+          <w:lang w:val="en-US"/>
+        </w:rPr>
+        <w:t>e can notice for the case of</w:t>
+      </w:r>
+      <w:r>
+        <w:rPr>
+          <w:b w:val="0"/>
+          <w:color w:val="auto"/>
+          <w:u w:val="single"/>
+          <w:lang w:val="en-US"/>
+        </w:rPr>
+        <w:t xml:space="preserve"> </w:t>
+      </w:r>
+      <w:r>
+        <w:rPr>
+          <w:b w:val="0"/>
+          <w:color w:val="auto"/>
+          <w:u w:val="single"/>
+          <w:lang w:val="en-US"/>
+        </w:rPr>
+        <w:t xml:space="preserve">the </w:t>
+      </w:r>
+      <w:r>
+        <w:rPr>
+          <w:b w:val="0"/>
+          <w:color w:val="auto"/>
+          <w:u w:val="single"/>
+          <w:lang w:val="en-US"/>
+        </w:rPr>
+        <w:t>AGE :</w:t>
       </w:r>
     </w:p>
     <w:p>
@@ -18204,42 +18276,40 @@
         <w:jc w:val="both"/>
         <w:rPr>
           <w:u w:val="single"/>
-        </w:rPr>
-      </w:pPr>
-      <w:r>
-        <w:rPr>
-          <w:b w:val="0"/>
-          <w:color w:val="auto"/>
-        </w:rPr>
-        <w:t>Les valeurs d’âges sont légèrement plus élevées en G1 qu’en G2 (les âges des patients admis les moins élevés y sont retrouvé</w:t>
-      </w:r>
-      <w:r>
-        <w:rPr>
-          <w:b w:val="0"/>
-          <w:color w:val="auto"/>
-        </w:rPr>
-        <w:t>s</w:t>
-      </w:r>
-      <w:r>
-        <w:rPr>
-          <w:b w:val="0"/>
-          <w:color w:val="auto"/>
-        </w:rPr>
-        <w:t xml:space="preserve"> dans ce dernier</w:t>
-      </w:r>
-      <w:r>
-        <w:rPr>
-          <w:b w:val="0"/>
-          <w:color w:val="auto"/>
-        </w:rPr>
-        <w:t>), avec cependant une variabilité plus importante pour G2</w:t>
-      </w:r>
-      <w:r>
-        <w:rPr>
-          <w:b w:val="0"/>
-          <w:color w:val="auto"/>
-        </w:rPr>
-        <w:t> ;</w:t>
+          <w:lang w:val="en-US"/>
+        </w:rPr>
+      </w:pPr>
+      <w:r>
+        <w:rPr>
+          <w:b w:val="0"/>
+          <w:color w:val="auto"/>
+          <w:lang w:val="en-US"/>
+        </w:rPr>
+        <w:t xml:space="preserve">Age values are slightly </w:t>
+      </w:r>
+      <w:r>
+        <w:rPr>
+          <w:b w:val="0"/>
+          <w:color w:val="auto"/>
+          <w:lang w:val="en-US"/>
+        </w:rPr>
+        <w:t>higher i</w:t>
+      </w:r>
+      <w:r>
+        <w:rPr>
+          <w:b w:val="0"/>
+          <w:color w:val="auto"/>
+          <w:lang w:val="en-US"/>
+        </w:rPr>
+        <w:t>n G1 than in G2 (the lowest age values of admitted patients are found within the latter)</w:t>
+      </w:r>
+      <w:r>
+        <w:rPr>
+          <w:b w:val="0"/>
+          <w:color w:val="auto"/>
+          <w:lang w:val="en-US"/>
+        </w:rPr>
+        <w:t>, with however a more significant variability for the case of G2;</w:t>
       </w:r>
     </w:p>
     <w:p>
@@ -18252,21 +18322,16 @@
         <w:jc w:val="both"/>
         <w:rPr>
           <w:u w:val="single"/>
-        </w:rPr>
-      </w:pPr>
-      <w:r>
-        <w:rPr>
-          <w:b w:val="0"/>
-          <w:color w:val="auto"/>
-        </w:rPr>
-        <w:t>La distribution de données est légèrement plus symétrique en G2 qu’en G1</w:t>
-      </w:r>
-      <w:r>
-        <w:rPr>
-          <w:b w:val="0"/>
-          <w:color w:val="auto"/>
-        </w:rPr>
-        <w:t>.</w:t>
+          <w:lang w:val="en-US"/>
+        </w:rPr>
+      </w:pPr>
+      <w:r>
+        <w:rPr>
+          <w:b w:val="0"/>
+          <w:color w:val="auto"/>
+          <w:lang w:val="en-US"/>
+        </w:rPr>
+        <w:t>Data distribution is slightly more symmetrical in G2 than in G1;</w:t>
       </w:r>
     </w:p>
     <w:p>
@@ -18279,20 +18344,23 @@
         <w:jc w:val="both"/>
         <w:rPr>
           <w:u w:val="single"/>
-        </w:rPr>
-      </w:pPr>
-      <w:r>
-        <w:rPr>
-          <w:b w:val="0"/>
-          <w:color w:val="auto"/>
-        </w:rPr>
-        <w:t xml:space="preserve">Aucune indication sur l’existence d’éventuelles données aberrantes n’est signalée en se basant sur les deux </w:t>
+          <w:lang w:val="en-US"/>
+        </w:rPr>
+      </w:pPr>
+      <w:r>
+        <w:rPr>
+          <w:b w:val="0"/>
+          <w:color w:val="auto"/>
+          <w:lang w:val="en-US"/>
+        </w:rPr>
+        <w:t xml:space="preserve">No indication of the existence of eventual outliers is reported when we look at the two </w:t>
       </w:r>
       <w:proofErr w:type="spellStart"/>
       <w:r>
         <w:rPr>
           <w:b w:val="0"/>
           <w:color w:val="auto"/>
+          <w:lang w:val="en-US"/>
         </w:rPr>
         <w:t>BoxPlots</w:t>
       </w:r>
@@ -18301,6 +18369,7 @@
         <w:rPr>
           <w:b w:val="0"/>
           <w:color w:val="auto"/>
+          <w:lang w:val="en-US"/>
         </w:rPr>
         <w:t>.</w:t>
       </w:r>
@@ -18317,6 +18386,7 @@
           <w:b w:val="0"/>
           <w:color w:val="auto"/>
           <w:u w:val="single"/>
+          <w:lang w:val="en-US"/>
         </w:rPr>
       </w:pPr>
       <w:r>
@@ -18324,8 +18394,18 @@
           <w:b w:val="0"/>
           <w:color w:val="auto"/>
           <w:u w:val="single"/>
-        </w:rPr>
-        <w:t>En ce qui concerne les LOS :</w:t>
+          <w:lang w:val="en-US"/>
+        </w:rPr>
+        <w:t>For the case of the</w:t>
+      </w:r>
+      <w:r>
+        <w:rPr>
+          <w:b w:val="0"/>
+          <w:color w:val="auto"/>
+          <w:u w:val="single"/>
+          <w:lang w:val="en-US"/>
+        </w:rPr>
+        <w:t xml:space="preserve"> LOS :</w:t>
       </w:r>
     </w:p>
     <w:p>
@@ -18374,15 +18454,48 @@
         <w:rPr>
           <w:b w:val="0"/>
           <w:color w:val="auto"/>
-        </w:rPr>
-      </w:pPr>
-      <w:r>
-        <w:rPr>
-          <w:b w:val="0"/>
-          <w:color w:val="auto"/>
+          <w:lang w:val="en-US"/>
+        </w:rPr>
+      </w:pPr>
+      <w:r>
+        <w:rPr>
+          <w:b w:val="0"/>
+          <w:color w:val="auto"/>
+          <w:lang w:val="en-US"/>
         </w:rPr>
         <w:lastRenderedPageBreak/>
-        <w:t xml:space="preserve">Les données aberrantes sont plus éparpillées en G2 (avec les plus élevées en termes de valeurs) qu’en G1. </w:t>
+        <w:t>LOS values are slightly higher i</w:t>
+      </w:r>
+      <w:r>
+        <w:rPr>
+          <w:b w:val="0"/>
+          <w:color w:val="auto"/>
+          <w:lang w:val="en-US"/>
+        </w:rPr>
+        <w:t>n G2 than in G1, whereas the variability (poorly significant) and the symmetry (relatively symmetrical) of the data distribution are relatively similar regarding the two groups;</w:t>
+      </w:r>
+    </w:p>
+    <w:p>
+      <w:pPr>
+        <w:pStyle w:val="Paragraphedeliste"/>
+        <w:numPr>
+          <w:ilvl w:val="0"/>
+          <w:numId w:val="10"/>
+        </w:numPr>
+        <w:jc w:val="both"/>
+        <w:rPr>
+          <w:b w:val="0"/>
+          <w:color w:val="auto"/>
+          <w:lang w:val="en-US"/>
+        </w:rPr>
+      </w:pPr>
+      <w:r>
+        <w:rPr>
+          <w:b w:val="0"/>
+          <w:color w:val="auto"/>
+          <w:lang w:val="en-US"/>
+        </w:rPr>
+        <w:t>Outliers are more scattered in G2 (with the highest values) than in G1;</w:t>
       </w:r>
     </w:p>
     <w:p>
@@ -18399,6 +18512,8 @@
           <w:u w:val="single"/>
         </w:rPr>
       </w:pPr>
+      <w:bookmarkStart w:id="0" w:name="_GoBack"/>
+      <w:bookmarkEnd w:id="0"/>
       <w:r>
         <w:rPr>
           <w:b w:val="0"/>
@@ -20155,6 +20270,7 @@
           <w:szCs w:val="20"/>
           <w:lang w:val="en-US" w:eastAsia="fr-FR"/>
         </w:rPr>
+        <w:lastRenderedPageBreak/>
         <w:t xml:space="preserve">  </w:t>
       </w:r>
       <w:proofErr w:type="gramStart"/>
@@ -21913,6 +22029,7 @@
           <w:szCs w:val="14"/>
           <w:lang w:val="en-US" w:eastAsia="fr-FR"/>
         </w:rPr>
+        <w:lastRenderedPageBreak/>
         <w:t>7    0.6915888    0.0000000    0.0000000   0.30841121 0.000000000 0.0000000 0.00000000      0</w:t>
       </w:r>
     </w:p>
@@ -22153,7 +22270,6 @@
           <w:szCs w:val="14"/>
           <w:lang w:val="en-US" w:eastAsia="fr-FR"/>
         </w:rPr>
-        <w:lastRenderedPageBreak/>
         <w:t>2 0.6718447 0.06990291</w:t>
       </w:r>
     </w:p>
@@ -24846,6 +24962,7 @@
           <w:color w:val="auto"/>
           <w:lang w:val="en-US"/>
         </w:rPr>
+        <w:lastRenderedPageBreak/>
         <w:t xml:space="preserve">Centroid de Cluster </w:t>
       </w:r>
       <w:proofErr w:type="gramStart"/>
@@ -25074,7 +25191,6 @@
           <w:color w:val="auto"/>
           <w:lang w:val="en-US"/>
         </w:rPr>
-        <w:lastRenderedPageBreak/>
         <w:t xml:space="preserve">Centroid de Cluster </w:t>
       </w:r>
       <w:proofErr w:type="gramStart"/>
@@ -25680,6 +25796,7 @@
           <w:noProof/>
           <w:lang w:eastAsia="fr-FR"/>
         </w:rPr>
+        <w:lastRenderedPageBreak/>
         <w:drawing>
           <wp:inline distT="0" distB="0" distL="0" distR="0" wp14:anchorId="7ED7E15E" wp14:editId="3AEDDF0A">
             <wp:extent cx="5760720" cy="3598766"/>
@@ -25741,7 +25858,6 @@
           <w:noProof/>
           <w:lang w:eastAsia="fr-FR"/>
         </w:rPr>
-        <w:lastRenderedPageBreak/>
         <w:drawing>
           <wp:inline distT="0" distB="0" distL="0" distR="0" wp14:anchorId="52926144" wp14:editId="54AA575A">
             <wp:extent cx="5760720" cy="3595703"/>
@@ -25803,6 +25919,7 @@
           <w:noProof/>
           <w:lang w:eastAsia="fr-FR"/>
         </w:rPr>
+        <w:lastRenderedPageBreak/>
         <w:drawing>
           <wp:inline distT="0" distB="0" distL="0" distR="0" wp14:anchorId="25E5F5E2" wp14:editId="02169EF2">
             <wp:extent cx="5760720" cy="3569981"/>
@@ -25932,7 +26049,6 @@
           <w:b w:val="0"/>
           <w:color w:val="auto"/>
         </w:rPr>
-        <w:lastRenderedPageBreak/>
         <w:t>Les variabilités sont plus importantes pour G6 et G7, tandis qu’elles le sont peu avec G9 ;</w:t>
       </w:r>
     </w:p>
@@ -26362,6 +26478,7 @@
           <w:b w:val="0"/>
           <w:color w:val="auto"/>
         </w:rPr>
+        <w:lastRenderedPageBreak/>
         <w:t xml:space="preserve">Pour les cas des valeurs d’âges les plus élevées, nous pouvons constater à partir des </w:t>
       </w:r>
       <w:proofErr w:type="spellStart"/>
@@ -26723,7 +26840,6 @@
           <w:b w:val="0"/>
           <w:color w:val="auto"/>
         </w:rPr>
-        <w:lastRenderedPageBreak/>
         <w:t xml:space="preserve">Pour tous les </w:t>
       </w:r>
       <w:proofErr w:type="spellStart"/>
@@ -28045,7 +28161,6 @@
           <w:noProof/>
           <w:lang w:eastAsia="fr-FR"/>
         </w:rPr>
-        <w:lastRenderedPageBreak/>
         <w:drawing>
           <wp:inline distT="0" distB="0" distL="0" distR="0" wp14:anchorId="38DC5419" wp14:editId="77932709">
             <wp:extent cx="5760720" cy="3525884"/>
@@ -29940,7 +30055,6 @@
           <w:szCs w:val="14"/>
           <w:lang w:val="en-US" w:eastAsia="fr-FR"/>
         </w:rPr>
-        <w:lastRenderedPageBreak/>
         <w:t xml:space="preserve"> [424] 5 3 4 4 3 1 4 1 1 2 1 1 3 3 5 2 2 3 3 2 1 3 3 1 1 2 2 2 3 1 3 2 4 1 2 2 5 1 3 1 2 3 1 4 1 1 5</w:t>
       </w:r>
     </w:p>
@@ -31816,7 +31930,15 @@
           <w:b w:val="0"/>
           <w:color w:val="auto"/>
         </w:rPr>
-        <w:t>126.5125, 114.9211, 103.1526, 369.1019 et de 450.9033</w:t>
+        <w:t xml:space="preserve">126.5125, 114.9211, 103.1526, 369.1019 et de </w:t>
+      </w:r>
+      <w:r>
+        <w:rPr>
+          <w:b w:val="0"/>
+          <w:color w:val="auto"/>
+        </w:rPr>
+        <w:lastRenderedPageBreak/>
+        <w:t>450.9033</w:t>
       </w:r>
       <w:r>
         <w:rPr>
@@ -32225,7 +32347,6 @@
           <w:noProof/>
           <w:lang w:eastAsia="fr-FR"/>
         </w:rPr>
-        <w:lastRenderedPageBreak/>
         <w:drawing>
           <wp:inline distT="0" distB="0" distL="0" distR="0" wp14:anchorId="634D80F3" wp14:editId="2F58CDB5">
             <wp:extent cx="5760720" cy="2456543"/>
@@ -32297,6 +32418,7 @@
           <w:noProof/>
           <w:lang w:eastAsia="fr-FR"/>
         </w:rPr>
+        <w:lastRenderedPageBreak/>
         <w:drawing>
           <wp:inline distT="0" distB="0" distL="0" distR="0" wp14:anchorId="7CD87403" wp14:editId="16E7A070">
             <wp:extent cx="5760720" cy="3678997"/>
@@ -32349,7 +32471,6 @@
           <w:noProof/>
           <w:lang w:eastAsia="fr-FR"/>
         </w:rPr>
-        <w:lastRenderedPageBreak/>
         <w:drawing>
           <wp:inline distT="0" distB="0" distL="0" distR="0" wp14:anchorId="4F029A37" wp14:editId="31E30C4B">
             <wp:extent cx="5760720" cy="3568143"/>
@@ -32419,6 +32540,7 @@
           <w:noProof/>
           <w:lang w:eastAsia="fr-FR"/>
         </w:rPr>
+        <w:lastRenderedPageBreak/>
         <w:drawing>
           <wp:inline distT="0" distB="0" distL="0" distR="0" wp14:anchorId="6E5B6AB1" wp14:editId="4418F326">
             <wp:extent cx="5760720" cy="3609790"/>
@@ -32536,7 +32658,6 @@
           <w:b w:val="0"/>
           <w:color w:val="auto"/>
         </w:rPr>
-        <w:lastRenderedPageBreak/>
         <w:t>Avec la plus petite des variabilités, le Groupe G3 semble contenir les valeurs les moins élevées de TOTAL_COST ;</w:t>
       </w:r>
     </w:p>
@@ -32967,6 +33088,7 @@
           <w:color w:val="auto"/>
           <w:u w:val="single"/>
         </w:rPr>
+        <w:lastRenderedPageBreak/>
         <w:t xml:space="preserve">Pour le cas des </w:t>
       </w:r>
       <w:r>
@@ -33414,7 +33536,6 @@
           <w:b w:val="0"/>
           <w:color w:val="auto"/>
         </w:rPr>
-        <w:lastRenderedPageBreak/>
         <w:t>S</w:t>
       </w:r>
       <w:r>
@@ -34614,7 +34735,7 @@
           <w:rPr>
             <w:noProof/>
           </w:rPr>
-          <w:t>16</w:t>
+          <w:t>20</w:t>
         </w:r>
         <w:r>
           <w:fldChar w:fldCharType="end"/>
@@ -37007,7 +37128,7 @@
 </file>
 
 <file path=customXml/itemProps1.xml><?xml version="1.0" encoding="utf-8"?>
-<ds:datastoreItem xmlns:ds="http://schemas.openxmlformats.org/officeDocument/2006/customXml" ds:itemID="{374BD2A9-B9E6-4D79-AD08-B32359A0A453}">
+<ds:datastoreItem xmlns:ds="http://schemas.openxmlformats.org/officeDocument/2006/customXml" ds:itemID="{9FFA8262-5055-44F0-ACB9-98826CEC0291}">
   <ds:schemaRefs>
     <ds:schemaRef ds:uri="http://schemas.openxmlformats.org/officeDocument/2006/bibliography"/>
   </ds:schemaRefs>

</xml_diff>

<commit_message>
IV-	Model 3 : Examinations costs/specific analysis (translation, last part)
</commit_message>
<xml_diff>
--- a/Interpretation/ENG/Hospital Data Analysis - Clustering- Interpretations.DOCX
+++ b/Interpretation/ENG/Hospital Data Analysis - Clustering- Interpretations.DOCX
@@ -16822,15 +16822,7 @@
           <w:color w:val="auto"/>
           <w:lang w:val="en-US"/>
         </w:rPr>
-        <w:t>The</w:t>
-      </w:r>
-      <w:r>
-        <w:rPr>
-          <w:b w:val="0"/>
-          <w:color w:val="auto"/>
-          <w:lang w:val="en-US"/>
-        </w:rPr>
-        <w:t xml:space="preserve"> </w:t>
+        <w:t xml:space="preserve">The </w:t>
       </w:r>
       <w:r>
         <w:rPr>
@@ -17023,16 +17015,7 @@
           <w:color w:val="auto"/>
           <w:lang w:val="en-US"/>
         </w:rPr>
-        <w:t>belongs to</w:t>
-      </w:r>
-      <w:r>
-        <w:rPr>
-          <w:b w:val="0"/>
-          <w:i/>
-          <w:color w:val="auto"/>
-          <w:lang w:val="en-US"/>
-        </w:rPr>
-        <w:t xml:space="preserve"> Cluster 1, li</w:t>
+        <w:t>belongs to Cluster 1, li</w:t>
       </w:r>
       <w:r>
         <w:rPr>
@@ -17305,15 +17288,7 @@
           <w:color w:val="auto"/>
           <w:lang w:val="en-US"/>
         </w:rPr>
-        <w:t xml:space="preserve">Clustering </w:t>
-      </w:r>
-      <w:r>
-        <w:rPr>
-          <w:b w:val="0"/>
-          <w:color w:val="auto"/>
-          <w:lang w:val="en-US"/>
-        </w:rPr>
-        <w:t>here</w:t>
+        <w:t>Clustering here</w:t>
       </w:r>
       <w:r>
         <w:rPr>
@@ -18419,28 +18394,24 @@
         <w:rPr>
           <w:b w:val="0"/>
           <w:color w:val="auto"/>
-        </w:rPr>
-      </w:pPr>
-      <w:r>
-        <w:rPr>
-          <w:b w:val="0"/>
-          <w:color w:val="auto"/>
-        </w:rPr>
-        <w:t>Les valeurs de LOS sont légèrement plus élevées en G2 qu’en G1, tandis que la variabilité (peu importante) et la symétrie (relativement symétrique</w:t>
-      </w:r>
-      <w:r>
-        <w:rPr>
-          <w:b w:val="0"/>
-          <w:color w:val="auto"/>
-        </w:rPr>
-        <w:t>) de la distribution</w:t>
-      </w:r>
-      <w:r>
-        <w:rPr>
-          <w:b w:val="0"/>
-          <w:color w:val="auto"/>
-        </w:rPr>
-        <w:t xml:space="preserve"> des données sont relativement similaires en ce qui concerne les deux groupes ;</w:t>
+          <w:lang w:val="en-US"/>
+        </w:rPr>
+      </w:pPr>
+      <w:r>
+        <w:rPr>
+          <w:b w:val="0"/>
+          <w:color w:val="auto"/>
+          <w:lang w:val="en-US"/>
+        </w:rPr>
+        <w:t xml:space="preserve">LOS values are slightly  higher in </w:t>
+      </w:r>
+      <w:r>
+        <w:rPr>
+          <w:b w:val="0"/>
+          <w:color w:val="auto"/>
+          <w:lang w:val="en-US"/>
+        </w:rPr>
+        <w:t>G2 than in G1, whereas the variability (not significant) and the symmetry (relatively symmetrical) of the data distribution are relatively similar regarding the two groups;</w:t>
       </w:r>
     </w:p>
     <w:p>
@@ -18510,23 +18481,51 @@
           <w:b w:val="0"/>
           <w:color w:val="auto"/>
           <w:u w:val="single"/>
-        </w:rPr>
-      </w:pPr>
-      <w:bookmarkStart w:id="0" w:name="_GoBack"/>
-      <w:bookmarkEnd w:id="0"/>
+          <w:lang w:val="en-US"/>
+        </w:rPr>
+      </w:pPr>
       <w:r>
         <w:rPr>
           <w:b w:val="0"/>
           <w:color w:val="auto"/>
           <w:u w:val="single"/>
-        </w:rPr>
-        <w:t>En ce qui concerne les CCI par WARD_</w:t>
+          <w:lang w:val="en-US"/>
+        </w:rPr>
+        <w:t>For the case of the</w:t>
       </w:r>
       <w:r>
         <w:rPr>
           <w:b w:val="0"/>
           <w:color w:val="auto"/>
           <w:u w:val="single"/>
+          <w:lang w:val="en-US"/>
+        </w:rPr>
+        <w:t xml:space="preserve"> CCI p</w:t>
+      </w:r>
+      <w:r>
+        <w:rPr>
+          <w:b w:val="0"/>
+          <w:color w:val="auto"/>
+          <w:u w:val="single"/>
+          <w:lang w:val="en-US"/>
+        </w:rPr>
+        <w:t>e</w:t>
+      </w:r>
+      <w:r>
+        <w:rPr>
+          <w:b w:val="0"/>
+          <w:color w:val="auto"/>
+          <w:u w:val="single"/>
+          <w:lang w:val="en-US"/>
+        </w:rPr>
+        <w:t>r WARD_</w:t>
+      </w:r>
+      <w:r>
+        <w:rPr>
+          <w:b w:val="0"/>
+          <w:color w:val="auto"/>
+          <w:u w:val="single"/>
+          <w:lang w:val="en-US"/>
         </w:rPr>
         <w:t>ADMISSION</w:t>
       </w:r>
@@ -18535,6 +18534,7 @@
           <w:b w:val="0"/>
           <w:color w:val="auto"/>
           <w:u w:val="single"/>
+          <w:lang w:val="en-US"/>
         </w:rPr>
         <w:t> :</w:t>
       </w:r>
@@ -18551,138 +18551,116 @@
           <w:b w:val="0"/>
           <w:color w:val="auto"/>
           <w:u w:val="single"/>
-        </w:rPr>
-      </w:pPr>
-      <w:r>
-        <w:rPr>
-          <w:b w:val="0"/>
-          <w:color w:val="auto"/>
-        </w:rPr>
-        <w:t xml:space="preserve">Dans les deux groupes, le pic des admissions en </w:t>
-      </w:r>
-      <w:proofErr w:type="spellStart"/>
-      <w:r>
-        <w:rPr>
-          <w:b w:val="0"/>
-          <w:color w:val="auto"/>
-        </w:rPr>
-        <w:t>Wards</w:t>
-      </w:r>
-      <w:proofErr w:type="spellEnd"/>
-      <w:r>
-        <w:rPr>
-          <w:b w:val="0"/>
-          <w:color w:val="auto"/>
-        </w:rPr>
-        <w:t xml:space="preserve"> </w:t>
-      </w:r>
-      <w:proofErr w:type="spellStart"/>
-      <w:r>
-        <w:rPr>
-          <w:b w:val="0"/>
-          <w:color w:val="auto"/>
-        </w:rPr>
-        <w:t>Specialist</w:t>
-      </w:r>
-      <w:proofErr w:type="spellEnd"/>
-      <w:r>
-        <w:rPr>
-          <w:b w:val="0"/>
-          <w:color w:val="auto"/>
-        </w:rPr>
-        <w:t xml:space="preserve"> (pics similaires) correspond à celle avec des indices 2 de CCI, tandis qu</w:t>
-      </w:r>
-      <w:r>
-        <w:rPr>
-          <w:b w:val="0"/>
-          <w:color w:val="auto"/>
-        </w:rPr>
-        <w:t>e ce sont l</w:t>
-      </w:r>
-      <w:r>
-        <w:rPr>
-          <w:b w:val="0"/>
-          <w:color w:val="auto"/>
-        </w:rPr>
-        <w:t xml:space="preserve">es admissions avec les indices 3 qui constituent les pics en </w:t>
-      </w:r>
-      <w:proofErr w:type="spellStart"/>
-      <w:r>
-        <w:rPr>
-          <w:b w:val="0"/>
-          <w:color w:val="auto"/>
-        </w:rPr>
-        <w:t>Wards</w:t>
-      </w:r>
-      <w:proofErr w:type="spellEnd"/>
-      <w:r>
-        <w:rPr>
-          <w:b w:val="0"/>
-          <w:color w:val="auto"/>
-        </w:rPr>
-        <w:t xml:space="preserve"> </w:t>
-      </w:r>
-      <w:proofErr w:type="spellStart"/>
-      <w:r>
-        <w:rPr>
-          <w:b w:val="0"/>
-          <w:color w:val="auto"/>
-        </w:rPr>
-        <w:t>Generalist</w:t>
-      </w:r>
-      <w:proofErr w:type="spellEnd"/>
-      <w:r>
-        <w:rPr>
-          <w:b w:val="0"/>
-          <w:color w:val="auto"/>
-        </w:rPr>
-        <w:t xml:space="preserve"> (pic plus important en G2 : </w:t>
-      </w:r>
-      <w:proofErr w:type="spellStart"/>
-      <w:r>
-        <w:rPr>
-          <w:b w:val="0"/>
-          <w:color w:val="auto"/>
-        </w:rPr>
-        <w:t>Wards</w:t>
-      </w:r>
-      <w:proofErr w:type="spellEnd"/>
-      <w:r>
-        <w:rPr>
-          <w:b w:val="0"/>
-          <w:color w:val="auto"/>
-        </w:rPr>
-        <w:t xml:space="preserve"> </w:t>
-      </w:r>
-      <w:proofErr w:type="spellStart"/>
-      <w:r>
-        <w:rPr>
-          <w:b w:val="0"/>
-          <w:color w:val="auto"/>
-        </w:rPr>
-        <w:t>Generalist</w:t>
-      </w:r>
-      <w:proofErr w:type="spellEnd"/>
-      <w:r>
-        <w:rPr>
-          <w:b w:val="0"/>
-          <w:color w:val="auto"/>
-        </w:rPr>
-        <w:t>)</w:t>
-      </w:r>
-      <w:r>
-        <w:rPr>
-          <w:b w:val="0"/>
-          <w:color w:val="auto"/>
-        </w:rPr>
-        <w:t> ;</w:t>
-      </w:r>
-      <w:r>
-        <w:rPr>
-          <w:b w:val="0"/>
-          <w:color w:val="auto"/>
-        </w:rPr>
-        <w:t xml:space="preserve"> </w:t>
+          <w:lang w:val="en-US"/>
+        </w:rPr>
+      </w:pPr>
+      <w:r>
+        <w:rPr>
+          <w:b w:val="0"/>
+          <w:color w:val="auto"/>
+          <w:lang w:val="en-US"/>
+        </w:rPr>
+        <w:t xml:space="preserve">Within the two groups, the peak of admissions in the </w:t>
+      </w:r>
+      <w:r>
+        <w:rPr>
+          <w:b w:val="0"/>
+          <w:i/>
+          <w:color w:val="auto"/>
+          <w:lang w:val="en-US"/>
+        </w:rPr>
+        <w:t>Specialist Wards</w:t>
+      </w:r>
+      <w:r>
+        <w:rPr>
+          <w:b w:val="0"/>
+          <w:color w:val="auto"/>
+          <w:lang w:val="en-US"/>
+        </w:rPr>
+        <w:t xml:space="preserve"> (similar peaks) corresponds to that with </w:t>
+      </w:r>
+      <w:r>
+        <w:rPr>
+          <w:b w:val="0"/>
+          <w:color w:val="auto"/>
+          <w:lang w:val="en-US"/>
+        </w:rPr>
+        <w:t>Index</w:t>
+      </w:r>
+      <w:r>
+        <w:rPr>
+          <w:b w:val="0"/>
+          <w:color w:val="auto"/>
+          <w:lang w:val="en-US"/>
+        </w:rPr>
+        <w:t>es</w:t>
+      </w:r>
+      <w:r>
+        <w:rPr>
+          <w:b w:val="0"/>
+          <w:color w:val="auto"/>
+          <w:lang w:val="en-US"/>
+        </w:rPr>
+        <w:t xml:space="preserve"> 2 </w:t>
+      </w:r>
+      <w:r>
+        <w:rPr>
+          <w:b w:val="0"/>
+          <w:color w:val="auto"/>
+          <w:lang w:val="en-US"/>
+        </w:rPr>
+        <w:t xml:space="preserve">of </w:t>
+      </w:r>
+      <w:r>
+        <w:rPr>
+          <w:b w:val="0"/>
+          <w:color w:val="auto"/>
+          <w:lang w:val="en-US"/>
+        </w:rPr>
+        <w:t>CCI, whereas it is the admissions with the Indexes 3 of CCI that constitute the peaks</w:t>
+      </w:r>
+      <w:r>
+        <w:rPr>
+          <w:b w:val="0"/>
+          <w:color w:val="auto"/>
+          <w:lang w:val="en-US"/>
+        </w:rPr>
+        <w:t xml:space="preserve"> in the </w:t>
+      </w:r>
+      <w:r>
+        <w:rPr>
+          <w:b w:val="0"/>
+          <w:i/>
+          <w:color w:val="auto"/>
+          <w:lang w:val="en-US"/>
+        </w:rPr>
+        <w:t>Generalist Wards</w:t>
+      </w:r>
+      <w:r>
+        <w:rPr>
+          <w:b w:val="0"/>
+          <w:color w:val="auto"/>
+          <w:lang w:val="en-US"/>
+        </w:rPr>
+        <w:t xml:space="preserve"> (more significant peak in </w:t>
+      </w:r>
+      <w:r>
+        <w:rPr>
+          <w:b w:val="0"/>
+          <w:i/>
+          <w:color w:val="auto"/>
+          <w:lang w:val="en-US"/>
+        </w:rPr>
+        <w:t>G2 : Generalist Wards)</w:t>
+      </w:r>
+      <w:r>
+        <w:rPr>
+          <w:b w:val="0"/>
+          <w:i/>
+          <w:color w:val="auto"/>
+          <w:lang w:val="en-US"/>
+        </w:rPr>
+        <w:t xml:space="preserve"> ;</w:t>
       </w:r>
     </w:p>
     <w:p>
@@ -18697,131 +18675,129 @@
           <w:b w:val="0"/>
           <w:color w:val="auto"/>
           <w:u w:val="single"/>
-        </w:rPr>
-      </w:pPr>
-      <w:r>
-        <w:rPr>
-          <w:b w:val="0"/>
-          <w:color w:val="auto"/>
-        </w:rPr>
-        <w:t>Les admissions avec un indice de CCI 4 sont relativement similaire</w:t>
-      </w:r>
-      <w:r>
-        <w:rPr>
-          <w:b w:val="0"/>
-          <w:color w:val="auto"/>
-        </w:rPr>
-        <w:t>s</w:t>
-      </w:r>
-      <w:r>
-        <w:rPr>
-          <w:b w:val="0"/>
-          <w:color w:val="auto"/>
-        </w:rPr>
-        <w:t xml:space="preserve"> en terme de proportion en G1 : </w:t>
+          <w:lang w:val="en-US"/>
+        </w:rPr>
+      </w:pPr>
+      <w:r>
+        <w:rPr>
+          <w:b w:val="0"/>
+          <w:color w:val="auto"/>
+          <w:lang w:val="en-US"/>
+        </w:rPr>
+        <w:t>Admissions with an index 4 of CCI are</w:t>
+      </w:r>
+      <w:r>
+        <w:rPr>
+          <w:b w:val="0"/>
+          <w:color w:val="auto"/>
+          <w:lang w:val="en-US"/>
+        </w:rPr>
+        <w:t xml:space="preserve"> relatively similar in terms of proportion in </w:t>
+      </w:r>
+      <w:r>
+        <w:rPr>
+          <w:b w:val="0"/>
+          <w:i/>
+          <w:color w:val="auto"/>
+          <w:lang w:val="en-US"/>
+        </w:rPr>
+        <w:t xml:space="preserve">G1: </w:t>
       </w:r>
       <w:proofErr w:type="spellStart"/>
       <w:r>
         <w:rPr>
           <w:b w:val="0"/>
-          <w:color w:val="auto"/>
-        </w:rPr>
-        <w:t>Wards</w:t>
+          <w:i/>
+          <w:color w:val="auto"/>
+          <w:lang w:val="en-US"/>
+        </w:rPr>
+        <w:t>Genaralist</w:t>
       </w:r>
       <w:proofErr w:type="spellEnd"/>
       <w:r>
         <w:rPr>
           <w:b w:val="0"/>
-          <w:color w:val="auto"/>
-        </w:rPr>
-        <w:t xml:space="preserve"> </w:t>
-      </w:r>
-      <w:proofErr w:type="spellStart"/>
-      <w:r>
-        <w:rPr>
-          <w:b w:val="0"/>
-          <w:color w:val="auto"/>
-        </w:rPr>
-        <w:t>Generalist</w:t>
-      </w:r>
-      <w:proofErr w:type="spellEnd"/>
-      <w:r>
-        <w:rPr>
-          <w:b w:val="0"/>
-          <w:color w:val="auto"/>
-        </w:rPr>
-        <w:t xml:space="preserve"> et en G2 : </w:t>
-      </w:r>
-      <w:proofErr w:type="spellStart"/>
-      <w:r>
-        <w:rPr>
-          <w:b w:val="0"/>
-          <w:color w:val="auto"/>
-        </w:rPr>
-        <w:t>Wards</w:t>
-      </w:r>
-      <w:proofErr w:type="spellEnd"/>
-      <w:r>
-        <w:rPr>
-          <w:b w:val="0"/>
-          <w:color w:val="auto"/>
-        </w:rPr>
-        <w:t xml:space="preserve"> </w:t>
-      </w:r>
-      <w:proofErr w:type="spellStart"/>
-      <w:r>
-        <w:rPr>
-          <w:b w:val="0"/>
-          <w:color w:val="auto"/>
-        </w:rPr>
-        <w:t>Generalist</w:t>
-      </w:r>
-      <w:proofErr w:type="spellEnd"/>
-      <w:r>
-        <w:rPr>
-          <w:b w:val="0"/>
-          <w:color w:val="auto"/>
-        </w:rPr>
-        <w:t xml:space="preserve">, tandis que dans les </w:t>
-      </w:r>
-      <w:proofErr w:type="spellStart"/>
-      <w:r>
-        <w:rPr>
-          <w:b w:val="0"/>
-          <w:color w:val="auto"/>
-        </w:rPr>
-        <w:t>Wards</w:t>
-      </w:r>
-      <w:proofErr w:type="spellEnd"/>
-      <w:r>
-        <w:rPr>
-          <w:b w:val="0"/>
-          <w:color w:val="auto"/>
-        </w:rPr>
-        <w:t xml:space="preserve"> </w:t>
-      </w:r>
-      <w:proofErr w:type="spellStart"/>
-      <w:r>
-        <w:rPr>
-          <w:b w:val="0"/>
-          <w:color w:val="auto"/>
-        </w:rPr>
-        <w:t>Specialist</w:t>
-      </w:r>
-      <w:proofErr w:type="spellEnd"/>
-      <w:r>
-        <w:rPr>
-          <w:b w:val="0"/>
-          <w:color w:val="auto"/>
-        </w:rPr>
-        <w:t>, ce type d’admission est plus fréquent en G2 qu’en G1</w:t>
-      </w:r>
-      <w:r>
-        <w:rPr>
-          <w:b w:val="0"/>
-          <w:color w:val="auto"/>
-        </w:rPr>
-        <w:t> ;</w:t>
+          <w:i/>
+          <w:color w:val="auto"/>
+          <w:lang w:val="en-US"/>
+        </w:rPr>
+        <w:t xml:space="preserve"> Wards</w:t>
+      </w:r>
+      <w:r>
+        <w:rPr>
+          <w:b w:val="0"/>
+          <w:color w:val="auto"/>
+          <w:lang w:val="en-US"/>
+        </w:rPr>
+        <w:t xml:space="preserve"> and in </w:t>
+      </w:r>
+      <w:r>
+        <w:rPr>
+          <w:b w:val="0"/>
+          <w:i/>
+          <w:color w:val="auto"/>
+          <w:lang w:val="en-US"/>
+        </w:rPr>
+        <w:t>G2: General</w:t>
+      </w:r>
+      <w:r>
+        <w:rPr>
+          <w:b w:val="0"/>
+          <w:i/>
+          <w:color w:val="auto"/>
+          <w:lang w:val="en-US"/>
+        </w:rPr>
+        <w:t>i</w:t>
+      </w:r>
+      <w:r>
+        <w:rPr>
+          <w:b w:val="0"/>
+          <w:i/>
+          <w:color w:val="auto"/>
+          <w:lang w:val="en-US"/>
+        </w:rPr>
+        <w:t>st Wards</w:t>
+      </w:r>
+      <w:r>
+        <w:rPr>
+          <w:b w:val="0"/>
+          <w:color w:val="auto"/>
+          <w:lang w:val="en-US"/>
+        </w:rPr>
+        <w:t xml:space="preserve">, whereas in the </w:t>
+      </w:r>
+      <w:r>
+        <w:rPr>
+          <w:b w:val="0"/>
+          <w:i/>
+          <w:color w:val="auto"/>
+          <w:lang w:val="en-US"/>
+        </w:rPr>
+        <w:t>Specialist Wards</w:t>
+      </w:r>
+      <w:r>
+        <w:rPr>
+          <w:b w:val="0"/>
+          <w:color w:val="auto"/>
+          <w:lang w:val="en-US"/>
+        </w:rPr>
+        <w:t xml:space="preserve">, </w:t>
+      </w:r>
+      <w:r>
+        <w:rPr>
+          <w:b w:val="0"/>
+          <w:color w:val="auto"/>
+          <w:lang w:val="en-US"/>
+        </w:rPr>
+        <w:t>thi</w:t>
+      </w:r>
+      <w:r>
+        <w:rPr>
+          <w:b w:val="0"/>
+          <w:color w:val="auto"/>
+          <w:lang w:val="en-US"/>
+        </w:rPr>
+        <w:t>s type of admissions is more frequent in G2 than in G1;</w:t>
       </w:r>
     </w:p>
     <w:p>
@@ -18836,92 +18812,50 @@
           <w:b w:val="0"/>
           <w:color w:val="auto"/>
           <w:u w:val="single"/>
-        </w:rPr>
-      </w:pPr>
-      <w:r>
-        <w:rPr>
-          <w:b w:val="0"/>
-          <w:color w:val="auto"/>
-        </w:rPr>
-        <w:t xml:space="preserve">Les admissions avec un indice de CCI 5 sont peu fréquentes dans les deux groupes pour le cas des </w:t>
-      </w:r>
-      <w:proofErr w:type="spellStart"/>
-      <w:r>
-        <w:rPr>
-          <w:b w:val="0"/>
-          <w:color w:val="auto"/>
-        </w:rPr>
-        <w:t>Wards</w:t>
-      </w:r>
-      <w:proofErr w:type="spellEnd"/>
-      <w:r>
-        <w:rPr>
-          <w:b w:val="0"/>
-          <w:color w:val="auto"/>
-        </w:rPr>
-        <w:t xml:space="preserve"> </w:t>
-      </w:r>
-      <w:proofErr w:type="spellStart"/>
-      <w:r>
-        <w:rPr>
-          <w:b w:val="0"/>
-          <w:color w:val="auto"/>
-        </w:rPr>
-        <w:t>Generalist</w:t>
-      </w:r>
-      <w:proofErr w:type="spellEnd"/>
-      <w:r>
-        <w:rPr>
-          <w:b w:val="0"/>
-          <w:color w:val="auto"/>
-        </w:rPr>
-        <w:t xml:space="preserve"> (juste légèrement plus fréquentes en Groupe G1), tandis que dans les </w:t>
-      </w:r>
-      <w:proofErr w:type="spellStart"/>
-      <w:r>
-        <w:rPr>
-          <w:b w:val="0"/>
-          <w:color w:val="auto"/>
-        </w:rPr>
-        <w:t>Wards</w:t>
-      </w:r>
-      <w:proofErr w:type="spellEnd"/>
-      <w:r>
-        <w:rPr>
-          <w:b w:val="0"/>
-          <w:color w:val="auto"/>
-        </w:rPr>
-        <w:t xml:space="preserve">  </w:t>
-      </w:r>
-      <w:proofErr w:type="spellStart"/>
-      <w:r>
-        <w:rPr>
-          <w:b w:val="0"/>
-          <w:color w:val="auto"/>
-        </w:rPr>
-        <w:t>Specialist</w:t>
-      </w:r>
-      <w:proofErr w:type="spellEnd"/>
-      <w:r>
-        <w:rPr>
-          <w:b w:val="0"/>
-          <w:color w:val="auto"/>
-        </w:rPr>
-        <w:t>,</w:t>
-      </w:r>
-      <w:r>
-        <w:rPr>
-          <w:b w:val="0"/>
-          <w:color w:val="auto"/>
-        </w:rPr>
-        <w:t xml:space="preserve"> ce type d’admission est similairement très peu fréquent dans les deux groupes</w:t>
-      </w:r>
-      <w:r>
-        <w:rPr>
-          <w:b w:val="0"/>
-          <w:color w:val="auto"/>
-        </w:rPr>
-        <w:t> ;</w:t>
+          <w:lang w:val="en-US"/>
+        </w:rPr>
+      </w:pPr>
+      <w:r>
+        <w:rPr>
+          <w:b w:val="0"/>
+          <w:color w:val="auto"/>
+          <w:lang w:val="en-US"/>
+        </w:rPr>
+        <w:t xml:space="preserve">Admissions with an index 5 of CCI are not frequent within the two groups for the case of the </w:t>
+      </w:r>
+      <w:r>
+        <w:rPr>
+          <w:b w:val="0"/>
+          <w:i/>
+          <w:color w:val="auto"/>
+          <w:lang w:val="en-US"/>
+        </w:rPr>
+        <w:t>Generalist Wards</w:t>
+      </w:r>
+      <w:r>
+        <w:rPr>
+          <w:b w:val="0"/>
+          <w:color w:val="auto"/>
+          <w:lang w:val="en-US"/>
+        </w:rPr>
+        <w:t xml:space="preserve"> (just slightly more frequent in G1), whereas in the </w:t>
+      </w:r>
+      <w:r>
+        <w:rPr>
+          <w:b w:val="0"/>
+          <w:i/>
+          <w:color w:val="auto"/>
+          <w:lang w:val="en-US"/>
+        </w:rPr>
+        <w:t>Specialist Wards</w:t>
+      </w:r>
+      <w:r>
+        <w:rPr>
+          <w:b w:val="0"/>
+          <w:color w:val="auto"/>
+          <w:lang w:val="en-US"/>
+        </w:rPr>
+        <w:t>, this type of admission is similarly very infrequent in both groups;</w:t>
       </w:r>
     </w:p>
     <w:p>
@@ -18936,90 +18870,73 @@
           <w:b w:val="0"/>
           <w:color w:val="auto"/>
           <w:u w:val="single"/>
-        </w:rPr>
-      </w:pPr>
-      <w:r>
-        <w:rPr>
-          <w:b w:val="0"/>
-          <w:color w:val="auto"/>
-        </w:rPr>
-        <w:t xml:space="preserve">Les admissions avec des indices de CCI 6 et 7 sont très peu fréquentes ou rares (voir même </w:t>
-      </w:r>
-      <w:r>
-        <w:rPr>
-          <w:b w:val="0"/>
-          <w:color w:val="auto"/>
-        </w:rPr>
-        <w:t xml:space="preserve">totalement </w:t>
-      </w:r>
-      <w:r>
-        <w:rPr>
-          <w:b w:val="0"/>
-          <w:color w:val="auto"/>
-        </w:rPr>
-        <w:t xml:space="preserve">absentes pour le cas des </w:t>
-      </w:r>
-      <w:proofErr w:type="spellStart"/>
-      <w:r>
-        <w:rPr>
-          <w:b w:val="0"/>
-          <w:color w:val="auto"/>
-        </w:rPr>
-        <w:t>Wards</w:t>
-      </w:r>
-      <w:proofErr w:type="spellEnd"/>
-      <w:r>
-        <w:rPr>
-          <w:b w:val="0"/>
-          <w:color w:val="auto"/>
+          <w:lang w:val="en-US"/>
+        </w:rPr>
+      </w:pPr>
+      <w:r>
+        <w:rPr>
+          <w:b w:val="0"/>
+          <w:color w:val="auto"/>
+          <w:lang w:val="en-US"/>
+        </w:rPr>
+        <w:t>Admissions with indexes 6 or 7 of CCI are very infrequent or rare (eve</w:t>
+      </w:r>
+      <w:r>
+        <w:rPr>
+          <w:b w:val="0"/>
+          <w:color w:val="auto"/>
+          <w:lang w:val="en-US"/>
+        </w:rPr>
+        <w:t>n</w:t>
+      </w:r>
+      <w:r>
+        <w:rPr>
+          <w:b w:val="0"/>
+          <w:color w:val="auto"/>
+          <w:lang w:val="en-US"/>
+        </w:rPr>
+        <w:t>, totally missing for the case of</w:t>
+      </w:r>
+      <w:r>
+        <w:rPr>
+          <w:b w:val="0"/>
+          <w:color w:val="auto"/>
+          <w:lang w:val="en-US"/>
+        </w:rPr>
+        <w:t xml:space="preserve"> the</w:t>
+      </w:r>
+      <w:r>
+        <w:rPr>
+          <w:b w:val="0"/>
+          <w:color w:val="auto"/>
+          <w:lang w:val="en-US"/>
         </w:rPr>
         <w:t xml:space="preserve"> </w:t>
       </w:r>
-      <w:proofErr w:type="spellStart"/>
-      <w:r>
-        <w:rPr>
-          <w:b w:val="0"/>
-          <w:color w:val="auto"/>
-        </w:rPr>
-        <w:t>Specialist</w:t>
-      </w:r>
-      <w:proofErr w:type="spellEnd"/>
-      <w:r>
-        <w:rPr>
-          <w:b w:val="0"/>
-          <w:color w:val="auto"/>
-        </w:rPr>
-        <w:t xml:space="preserve"> en G1) dans tous les </w:t>
-      </w:r>
-      <w:proofErr w:type="spellStart"/>
-      <w:r>
-        <w:rPr>
-          <w:b w:val="0"/>
-          <w:color w:val="auto"/>
-        </w:rPr>
-        <w:t>Wards</w:t>
-      </w:r>
-      <w:proofErr w:type="spellEnd"/>
-      <w:r>
-        <w:rPr>
-          <w:b w:val="0"/>
-          <w:color w:val="auto"/>
-        </w:rPr>
-        <w:t xml:space="preserve"> des deux groupes</w:t>
-      </w:r>
-      <w:r>
-        <w:rPr>
-          <w:b w:val="0"/>
-          <w:color w:val="auto"/>
-        </w:rPr>
-        <w:t>.</w:t>
-      </w:r>
-      <w:r>
-        <w:rPr>
-          <w:b w:val="0"/>
-          <w:color w:val="auto"/>
-        </w:rPr>
-        <w:t xml:space="preserve">  </w:t>
+      <w:r>
+        <w:rPr>
+          <w:b w:val="0"/>
+          <w:i/>
+          <w:color w:val="auto"/>
+          <w:lang w:val="en-US"/>
+        </w:rPr>
+        <w:t>Specialist Wards</w:t>
+      </w:r>
+      <w:r>
+        <w:rPr>
+          <w:b w:val="0"/>
+          <w:color w:val="auto"/>
+          <w:lang w:val="en-US"/>
+        </w:rPr>
+        <w:t xml:space="preserve"> in G1) </w:t>
+      </w:r>
+      <w:r>
+        <w:rPr>
+          <w:b w:val="0"/>
+          <w:color w:val="auto"/>
+          <w:lang w:val="en-US"/>
+        </w:rPr>
+        <w:t>within all the Wards of the two groups.</w:t>
       </w:r>
     </w:p>
     <w:p>
@@ -19034,6 +18951,7 @@
           <w:b w:val="0"/>
           <w:color w:val="auto"/>
           <w:u w:val="single"/>
+          <w:lang w:val="en-US"/>
         </w:rPr>
       </w:pPr>
       <w:r>
@@ -19041,14 +18959,16 @@
           <w:b w:val="0"/>
           <w:color w:val="auto"/>
           <w:u w:val="single"/>
-        </w:rPr>
-        <w:t xml:space="preserve">En ce qui concerne les </w:t>
+          <w:lang w:val="en-US"/>
+        </w:rPr>
+        <w:t xml:space="preserve">For the case of the </w:t>
       </w:r>
       <w:r>
         <w:rPr>
           <w:b w:val="0"/>
           <w:color w:val="auto"/>
           <w:u w:val="single"/>
+          <w:lang w:val="en-US"/>
         </w:rPr>
         <w:t xml:space="preserve">RISK_DEATH </w:t>
       </w:r>
@@ -19057,8 +18977,18 @@
           <w:b w:val="0"/>
           <w:color w:val="auto"/>
           <w:u w:val="single"/>
-        </w:rPr>
-        <w:t>par WARD_ADMISSION :</w:t>
+          <w:lang w:val="en-US"/>
+        </w:rPr>
+        <w:t>pe</w:t>
+      </w:r>
+      <w:r>
+        <w:rPr>
+          <w:b w:val="0"/>
+          <w:color w:val="auto"/>
+          <w:u w:val="single"/>
+          <w:lang w:val="en-US"/>
+        </w:rPr>
+        <w:t>r WARD_ADMISSION :</w:t>
       </w:r>
     </w:p>
     <w:p>
@@ -19072,44 +19002,64 @@
         <w:rPr>
           <w:b w:val="0"/>
           <w:color w:val="auto"/>
-        </w:rPr>
-      </w:pPr>
-      <w:r>
-        <w:rPr>
-          <w:b w:val="0"/>
-          <w:color w:val="auto"/>
-        </w:rPr>
-        <w:t xml:space="preserve">Que ce soit en G1 ou en G2, les pics dans tous les </w:t>
-      </w:r>
-      <w:proofErr w:type="spellStart"/>
-      <w:r>
-        <w:rPr>
-          <w:b w:val="0"/>
-          <w:color w:val="auto"/>
-        </w:rPr>
-        <w:t>W</w:t>
-      </w:r>
-      <w:r>
-        <w:rPr>
-          <w:b w:val="0"/>
-          <w:color w:val="auto"/>
-        </w:rPr>
-        <w:t>ards</w:t>
-      </w:r>
-      <w:proofErr w:type="spellEnd"/>
-      <w:r>
-        <w:rPr>
-          <w:b w:val="0"/>
-          <w:color w:val="auto"/>
-        </w:rPr>
-        <w:t xml:space="preserve"> correspondent aux admissions avec un RISK_DEATH 2 (généralement légèrement plus importants dans G2)</w:t>
-      </w:r>
-      <w:r>
-        <w:rPr>
-          <w:b w:val="0"/>
-          <w:color w:val="auto"/>
-        </w:rPr>
-        <w:t> ;</w:t>
+          <w:lang w:val="en-US"/>
+        </w:rPr>
+      </w:pPr>
+      <w:r>
+        <w:rPr>
+          <w:b w:val="0"/>
+          <w:color w:val="auto"/>
+          <w:lang w:val="en-US"/>
+        </w:rPr>
+        <w:t xml:space="preserve">Whether </w:t>
+      </w:r>
+      <w:r>
+        <w:rPr>
+          <w:b w:val="0"/>
+          <w:color w:val="auto"/>
+          <w:lang w:val="en-US"/>
+        </w:rPr>
+        <w:t xml:space="preserve">in G1 </w:t>
+      </w:r>
+      <w:r>
+        <w:rPr>
+          <w:b w:val="0"/>
+          <w:color w:val="auto"/>
+          <w:lang w:val="en-US"/>
+        </w:rPr>
+        <w:t xml:space="preserve">or </w:t>
+      </w:r>
+      <w:r>
+        <w:rPr>
+          <w:b w:val="0"/>
+          <w:color w:val="auto"/>
+          <w:lang w:val="en-US"/>
+        </w:rPr>
+        <w:t>G</w:t>
+      </w:r>
+      <w:r>
+        <w:rPr>
+          <w:b w:val="0"/>
+          <w:color w:val="auto"/>
+          <w:lang w:val="en-US"/>
+        </w:rPr>
+        <w:t xml:space="preserve">2, the peaks within all the Wards correspond to the admissions with a level 2 of RISK_DEATH </w:t>
+      </w:r>
+      <w:r>
+        <w:rPr>
+          <w:b w:val="0"/>
+          <w:color w:val="auto"/>
+          <w:lang w:val="en-US"/>
+        </w:rPr>
+        <w:t>(generally slightly more significant in G2</w:t>
+      </w:r>
+      <w:r>
+        <w:rPr>
+          <w:b w:val="0"/>
+          <w:color w:val="auto"/>
+          <w:lang w:val="en-US"/>
+        </w:rPr>
+        <w:t>);</w:t>
       </w:r>
     </w:p>
     <w:p>
@@ -19123,90 +19073,81 @@
         <w:rPr>
           <w:b w:val="0"/>
           <w:color w:val="auto"/>
-        </w:rPr>
-      </w:pPr>
-      <w:r>
-        <w:rPr>
-          <w:b w:val="0"/>
-          <w:color w:val="auto"/>
-        </w:rPr>
-        <w:t>Les admissions avec un niveau RISK_DEATH de</w:t>
-      </w:r>
-      <w:r>
-        <w:rPr>
-          <w:b w:val="0"/>
-          <w:color w:val="auto"/>
-        </w:rPr>
-        <w:t xml:space="preserve"> niveau</w:t>
-      </w:r>
-      <w:r>
-        <w:rPr>
-          <w:b w:val="0"/>
-          <w:color w:val="auto"/>
-        </w:rPr>
-        <w:t xml:space="preserve"> 3 sont plus importantes en termes de proportions en G1 : </w:t>
-      </w:r>
-      <w:proofErr w:type="spellStart"/>
-      <w:r>
-        <w:rPr>
-          <w:b w:val="0"/>
-          <w:color w:val="auto"/>
-        </w:rPr>
-        <w:t>Wards</w:t>
-      </w:r>
-      <w:proofErr w:type="spellEnd"/>
-      <w:r>
-        <w:rPr>
-          <w:b w:val="0"/>
-          <w:color w:val="auto"/>
-        </w:rPr>
-        <w:t xml:space="preserve"> </w:t>
-      </w:r>
-      <w:proofErr w:type="spellStart"/>
-      <w:r>
-        <w:rPr>
-          <w:b w:val="0"/>
-          <w:color w:val="auto"/>
-        </w:rPr>
-        <w:t>Generalist</w:t>
-      </w:r>
-      <w:proofErr w:type="spellEnd"/>
-      <w:r>
-        <w:rPr>
-          <w:b w:val="0"/>
-          <w:color w:val="auto"/>
-        </w:rPr>
-        <w:t xml:space="preserve"> qu’en G2 : </w:t>
-      </w:r>
-      <w:proofErr w:type="spellStart"/>
-      <w:r>
-        <w:rPr>
-          <w:b w:val="0"/>
-          <w:color w:val="auto"/>
-        </w:rPr>
-        <w:t>Wards</w:t>
-      </w:r>
-      <w:proofErr w:type="spellEnd"/>
-      <w:r>
-        <w:rPr>
-          <w:b w:val="0"/>
-          <w:color w:val="auto"/>
-        </w:rPr>
-        <w:t xml:space="preserve"> </w:t>
-      </w:r>
-      <w:proofErr w:type="spellStart"/>
-      <w:r>
-        <w:rPr>
-          <w:b w:val="0"/>
-          <w:color w:val="auto"/>
-        </w:rPr>
-        <w:t>Generalist</w:t>
-      </w:r>
-      <w:proofErr w:type="spellEnd"/>
-      <w:r>
-        <w:rPr>
-          <w:b w:val="0"/>
-          <w:color w:val="auto"/>
+          <w:lang w:val="en-US"/>
+        </w:rPr>
+      </w:pPr>
+      <w:r>
+        <w:rPr>
+          <w:b w:val="0"/>
+          <w:color w:val="auto"/>
+          <w:lang w:val="en-US"/>
+        </w:rPr>
+        <w:t>Admissions with a level</w:t>
+      </w:r>
+      <w:r>
+        <w:rPr>
+          <w:b w:val="0"/>
+          <w:color w:val="auto"/>
+          <w:lang w:val="en-US"/>
+        </w:rPr>
+        <w:t xml:space="preserve"> 3</w:t>
+      </w:r>
+      <w:r>
+        <w:rPr>
+          <w:b w:val="0"/>
+          <w:color w:val="auto"/>
+          <w:lang w:val="en-US"/>
+        </w:rPr>
+        <w:t xml:space="preserve"> of RISK</w:t>
+      </w:r>
+      <w:r>
+        <w:rPr>
+          <w:b w:val="0"/>
+          <w:color w:val="auto"/>
+          <w:lang w:val="en-US"/>
+        </w:rPr>
+        <w:t xml:space="preserve">_DEATH are more significant in terms of proportions in </w:t>
+      </w:r>
+      <w:r>
+        <w:rPr>
+          <w:b w:val="0"/>
+          <w:i/>
+          <w:color w:val="auto"/>
+          <w:lang w:val="en-US"/>
+        </w:rPr>
+        <w:t>G1: Generalist Wards</w:t>
+      </w:r>
+      <w:r>
+        <w:rPr>
+          <w:b w:val="0"/>
+          <w:color w:val="auto"/>
+          <w:lang w:val="en-US"/>
+        </w:rPr>
+        <w:t xml:space="preserve"> than in </w:t>
+      </w:r>
+      <w:r>
+        <w:rPr>
+          <w:b w:val="0"/>
+          <w:i/>
+          <w:color w:val="auto"/>
+          <w:lang w:val="en-US"/>
+        </w:rPr>
+        <w:t xml:space="preserve">G2: </w:t>
+      </w:r>
+      <w:r>
+        <w:rPr>
+          <w:b w:val="0"/>
+          <w:i/>
+          <w:color w:val="auto"/>
+          <w:lang w:val="en-US"/>
+        </w:rPr>
+        <w:t>Generalist Wards</w:t>
+      </w:r>
+      <w:r>
+        <w:rPr>
+          <w:b w:val="0"/>
+          <w:color w:val="auto"/>
+          <w:lang w:val="en-US"/>
         </w:rPr>
         <w:t xml:space="preserve">, </w:t>
       </w:r>
@@ -19214,54 +19155,42 @@
         <w:rPr>
           <w:b w:val="0"/>
           <w:color w:val="auto"/>
-        </w:rPr>
-        <w:t xml:space="preserve">tandis que ce type d’admissions est assez similairement fréquent dans les </w:t>
-      </w:r>
-      <w:proofErr w:type="spellStart"/>
-      <w:r>
-        <w:rPr>
-          <w:b w:val="0"/>
-          <w:color w:val="auto"/>
-        </w:rPr>
-        <w:t>W</w:t>
-      </w:r>
-      <w:r>
-        <w:rPr>
-          <w:b w:val="0"/>
-          <w:color w:val="auto"/>
-        </w:rPr>
-        <w:t>ards</w:t>
-      </w:r>
-      <w:proofErr w:type="spellEnd"/>
-      <w:r>
-        <w:rPr>
-          <w:b w:val="0"/>
-          <w:color w:val="auto"/>
-        </w:rPr>
-        <w:t xml:space="preserve"> </w:t>
-      </w:r>
-      <w:proofErr w:type="spellStart"/>
-      <w:r>
-        <w:rPr>
-          <w:b w:val="0"/>
-          <w:color w:val="auto"/>
-        </w:rPr>
-        <w:t>S</w:t>
-      </w:r>
-      <w:r>
-        <w:rPr>
-          <w:b w:val="0"/>
-          <w:color w:val="auto"/>
-        </w:rPr>
-        <w:t>pecialist</w:t>
-      </w:r>
-      <w:proofErr w:type="spellEnd"/>
-      <w:r>
-        <w:rPr>
-          <w:b w:val="0"/>
-          <w:color w:val="auto"/>
-        </w:rPr>
-        <w:t xml:space="preserve"> des deux groupes ;</w:t>
+          <w:lang w:val="en-US"/>
+        </w:rPr>
+        <w:t>wherea</w:t>
+      </w:r>
+      <w:r>
+        <w:rPr>
+          <w:b w:val="0"/>
+          <w:color w:val="auto"/>
+          <w:lang w:val="en-US"/>
+        </w:rPr>
+        <w:t>s this type of admission</w:t>
+      </w:r>
+      <w:r>
+        <w:rPr>
+          <w:b w:val="0"/>
+          <w:color w:val="auto"/>
+          <w:lang w:val="en-US"/>
+        </w:rPr>
+        <w:t xml:space="preserve"> is quite similarly frequent in the </w:t>
+      </w:r>
+      <w:r>
+        <w:rPr>
+          <w:b w:val="0"/>
+          <w:i/>
+          <w:color w:val="auto"/>
+          <w:lang w:val="en-US"/>
+        </w:rPr>
+        <w:t>Specialist Wards</w:t>
+      </w:r>
+      <w:r>
+        <w:rPr>
+          <w:b w:val="0"/>
+          <w:color w:val="auto"/>
+          <w:lang w:val="en-US"/>
+        </w:rPr>
+        <w:t xml:space="preserve"> of the two groups;</w:t>
       </w:r>
     </w:p>
     <w:p>
@@ -19275,156 +19204,139 @@
         <w:rPr>
           <w:b w:val="0"/>
           <w:color w:val="auto"/>
-        </w:rPr>
-      </w:pPr>
-      <w:r>
-        <w:rPr>
-          <w:b w:val="0"/>
-          <w:color w:val="auto"/>
-        </w:rPr>
-        <w:t xml:space="preserve">Les admissions avec un niveau RISK_DEATH 1 sont légèrement plus fréquentes en G1 : </w:t>
-      </w:r>
-      <w:proofErr w:type="spellStart"/>
-      <w:r>
-        <w:rPr>
-          <w:b w:val="0"/>
-          <w:color w:val="auto"/>
-        </w:rPr>
-        <w:t>Wards</w:t>
-      </w:r>
-      <w:proofErr w:type="spellEnd"/>
-      <w:r>
-        <w:rPr>
-          <w:b w:val="0"/>
-          <w:color w:val="auto"/>
+          <w:lang w:val="en-US"/>
+        </w:rPr>
+      </w:pPr>
+      <w:r>
+        <w:rPr>
+          <w:b w:val="0"/>
+          <w:color w:val="auto"/>
+          <w:lang w:val="en-US"/>
+        </w:rPr>
+        <w:t>Admissions with a level 1 of RISK_DEATH</w:t>
+      </w:r>
+      <w:r>
+        <w:rPr>
+          <w:b w:val="0"/>
+          <w:color w:val="auto"/>
+          <w:lang w:val="en-US"/>
+        </w:rPr>
+        <w:t xml:space="preserve"> are slightly more frequent in </w:t>
+      </w:r>
+      <w:r>
+        <w:rPr>
+          <w:b w:val="0"/>
+          <w:i/>
+          <w:color w:val="auto"/>
+          <w:lang w:val="en-US"/>
+        </w:rPr>
+        <w:t>G1: Specialist Wards</w:t>
+      </w:r>
+      <w:r>
+        <w:rPr>
+          <w:b w:val="0"/>
+          <w:color w:val="auto"/>
+          <w:lang w:val="en-US"/>
+        </w:rPr>
+        <w:t xml:space="preserve"> than in </w:t>
+      </w:r>
+      <w:r>
+        <w:rPr>
+          <w:b w:val="0"/>
+          <w:i/>
+          <w:color w:val="auto"/>
+          <w:lang w:val="en-US"/>
+        </w:rPr>
+        <w:t>G2:</w:t>
+      </w:r>
+      <w:r>
+        <w:rPr>
+          <w:b w:val="0"/>
+          <w:i/>
+          <w:color w:val="auto"/>
+          <w:lang w:val="en-US"/>
         </w:rPr>
         <w:t xml:space="preserve"> </w:t>
       </w:r>
-      <w:proofErr w:type="spellStart"/>
-      <w:r>
-        <w:rPr>
-          <w:b w:val="0"/>
-          <w:color w:val="auto"/>
-        </w:rPr>
-        <w:t>Specia</w:t>
-      </w:r>
-      <w:r>
-        <w:rPr>
-          <w:b w:val="0"/>
-          <w:color w:val="auto"/>
-        </w:rPr>
-        <w:t>l</w:t>
-      </w:r>
-      <w:r>
-        <w:rPr>
-          <w:b w:val="0"/>
-          <w:color w:val="auto"/>
-        </w:rPr>
-        <w:t>ist</w:t>
-      </w:r>
-      <w:proofErr w:type="spellEnd"/>
-      <w:r>
-        <w:rPr>
-          <w:b w:val="0"/>
-          <w:color w:val="auto"/>
-        </w:rPr>
-        <w:t xml:space="preserve"> qu’en G2 : </w:t>
-      </w:r>
-      <w:proofErr w:type="spellStart"/>
-      <w:r>
-        <w:rPr>
-          <w:b w:val="0"/>
-          <w:color w:val="auto"/>
-        </w:rPr>
-        <w:t>Wards</w:t>
-      </w:r>
-      <w:proofErr w:type="spellEnd"/>
-      <w:r>
-        <w:rPr>
-          <w:b w:val="0"/>
-          <w:color w:val="auto"/>
-        </w:rPr>
-        <w:t xml:space="preserve"> </w:t>
-      </w:r>
-      <w:proofErr w:type="spellStart"/>
-      <w:r>
-        <w:rPr>
-          <w:b w:val="0"/>
-          <w:color w:val="auto"/>
+      <w:r>
+        <w:rPr>
+          <w:b w:val="0"/>
+          <w:i/>
+          <w:color w:val="auto"/>
+          <w:lang w:val="en-US"/>
         </w:rPr>
         <w:t>Specialist</w:t>
       </w:r>
-      <w:proofErr w:type="spellEnd"/>
-      <w:r>
-        <w:rPr>
-          <w:b w:val="0"/>
-          <w:color w:val="auto"/>
-        </w:rPr>
-        <w:t xml:space="preserve">, tandis que ce type d’admission est clairement moins fréquent en G1 : </w:t>
-      </w:r>
-      <w:proofErr w:type="spellStart"/>
-      <w:r>
-        <w:rPr>
-          <w:b w:val="0"/>
-          <w:color w:val="auto"/>
-        </w:rPr>
-        <w:t>Wards</w:t>
-      </w:r>
-      <w:proofErr w:type="spellEnd"/>
-      <w:r>
-        <w:rPr>
-          <w:b w:val="0"/>
-          <w:color w:val="auto"/>
-        </w:rPr>
-        <w:t xml:space="preserve"> </w:t>
-      </w:r>
-      <w:proofErr w:type="spellStart"/>
-      <w:r>
-        <w:rPr>
-          <w:b w:val="0"/>
-          <w:color w:val="auto"/>
-        </w:rPr>
-        <w:t>Generalist</w:t>
-      </w:r>
-      <w:proofErr w:type="spellEnd"/>
-      <w:r>
-        <w:rPr>
-          <w:b w:val="0"/>
-          <w:color w:val="auto"/>
-        </w:rPr>
-        <w:t xml:space="preserve"> qu’en G2 : </w:t>
-      </w:r>
-      <w:proofErr w:type="spellStart"/>
-      <w:r>
-        <w:rPr>
-          <w:b w:val="0"/>
-          <w:color w:val="auto"/>
-        </w:rPr>
-        <w:t>Wards</w:t>
-      </w:r>
-      <w:proofErr w:type="spellEnd"/>
-      <w:r>
-        <w:rPr>
-          <w:b w:val="0"/>
-          <w:color w:val="auto"/>
-        </w:rPr>
-        <w:t xml:space="preserve"> </w:t>
-      </w:r>
-      <w:proofErr w:type="spellStart"/>
-      <w:r>
-        <w:rPr>
-          <w:b w:val="0"/>
-          <w:color w:val="auto"/>
-        </w:rPr>
-        <w:t>Generalist</w:t>
-      </w:r>
-      <w:proofErr w:type="spellEnd"/>
-      <w:r>
-        <w:rPr>
-          <w:b w:val="0"/>
-          <w:color w:val="auto"/>
-        </w:rPr>
-        <w:t> ;</w:t>
+      <w:r>
+        <w:rPr>
+          <w:b w:val="0"/>
+          <w:i/>
+          <w:color w:val="auto"/>
+          <w:lang w:val="en-US"/>
+        </w:rPr>
+        <w:t xml:space="preserve"> Wards</w:t>
+      </w:r>
+      <w:r>
+        <w:rPr>
+          <w:b w:val="0"/>
+          <w:color w:val="auto"/>
+          <w:lang w:val="en-US"/>
+        </w:rPr>
+        <w:t xml:space="preserve">, whereas this type of admission is clearly less frequent in </w:t>
+      </w:r>
+      <w:r>
+        <w:rPr>
+          <w:b w:val="0"/>
+          <w:i/>
+          <w:color w:val="auto"/>
+          <w:lang w:val="en-US"/>
+        </w:rPr>
+        <w:t>G1: Generalist Wards</w:t>
+      </w:r>
+      <w:r>
+        <w:rPr>
+          <w:b w:val="0"/>
+          <w:color w:val="auto"/>
+          <w:lang w:val="en-US"/>
+        </w:rPr>
+        <w:t xml:space="preserve"> than in </w:t>
+      </w:r>
+      <w:r>
+        <w:rPr>
+          <w:b w:val="0"/>
+          <w:i/>
+          <w:color w:val="auto"/>
+          <w:lang w:val="en-US"/>
+        </w:rPr>
+        <w:t xml:space="preserve">G2: </w:t>
+      </w:r>
+      <w:r>
+        <w:rPr>
+          <w:b w:val="0"/>
+          <w:i/>
+          <w:color w:val="auto"/>
+          <w:lang w:val="en-US"/>
+        </w:rPr>
+        <w:t>Gen</w:t>
+      </w:r>
+      <w:bookmarkStart w:id="0" w:name="_GoBack"/>
+      <w:bookmarkEnd w:id="0"/>
+      <w:r>
+        <w:rPr>
+          <w:b w:val="0"/>
+          <w:i/>
+          <w:color w:val="auto"/>
+          <w:lang w:val="en-US"/>
+        </w:rPr>
+        <w:t>eralist Wards</w:t>
+      </w:r>
+      <w:r>
+        <w:rPr>
+          <w:b w:val="0"/>
+          <w:color w:val="auto"/>
+          <w:lang w:val="en-US"/>
+        </w:rPr>
+        <w:t>;</w:t>
       </w:r>
     </w:p>
     <w:p>
@@ -19438,139 +19350,129 @@
         <w:rPr>
           <w:b w:val="0"/>
           <w:color w:val="auto"/>
-        </w:rPr>
-      </w:pPr>
-      <w:r>
-        <w:rPr>
-          <w:b w:val="0"/>
-          <w:color w:val="auto"/>
-        </w:rPr>
-        <w:t xml:space="preserve">Les admissions avec un niveau de RISK_DEATH 4 sont peu fréquentes dans tous les </w:t>
-      </w:r>
-      <w:proofErr w:type="spellStart"/>
-      <w:r>
-        <w:rPr>
-          <w:b w:val="0"/>
-          <w:color w:val="auto"/>
-        </w:rPr>
-        <w:t>Wards</w:t>
-      </w:r>
-      <w:proofErr w:type="spellEnd"/>
-      <w:r>
-        <w:rPr>
-          <w:b w:val="0"/>
-          <w:color w:val="auto"/>
-        </w:rPr>
-        <w:t xml:space="preserve"> des deux groupes, avec </w:t>
-      </w:r>
-      <w:r>
-        <w:rPr>
-          <w:b w:val="0"/>
-          <w:color w:val="auto"/>
-        </w:rPr>
-        <w:t>peut-</w:t>
-      </w:r>
-      <w:r>
-        <w:rPr>
-          <w:b w:val="0"/>
-          <w:color w:val="auto"/>
-        </w:rPr>
-        <w:t xml:space="preserve">être </w:t>
-      </w:r>
-      <w:r>
-        <w:rPr>
-          <w:b w:val="0"/>
-          <w:color w:val="auto"/>
-        </w:rPr>
-        <w:t>juste une attention particulière</w:t>
-      </w:r>
-      <w:r>
-        <w:rPr>
-          <w:b w:val="0"/>
-          <w:color w:val="auto"/>
-        </w:rPr>
-        <w:t xml:space="preserve"> portée</w:t>
-      </w:r>
-      <w:r>
-        <w:rPr>
-          <w:b w:val="0"/>
-          <w:color w:val="auto"/>
-        </w:rPr>
-        <w:t xml:space="preserve"> au cas de la proportion constatée en G1 : </w:t>
-      </w:r>
-      <w:proofErr w:type="spellStart"/>
-      <w:r>
-        <w:rPr>
-          <w:b w:val="0"/>
-          <w:color w:val="auto"/>
-        </w:rPr>
-        <w:t>Wards</w:t>
-      </w:r>
-      <w:proofErr w:type="spellEnd"/>
-      <w:r>
-        <w:rPr>
-          <w:b w:val="0"/>
-          <w:color w:val="auto"/>
+          <w:lang w:val="en-US"/>
+        </w:rPr>
+      </w:pPr>
+      <w:r>
+        <w:rPr>
+          <w:b w:val="0"/>
+          <w:color w:val="auto"/>
+          <w:lang w:val="en-US"/>
+        </w:rPr>
+        <w:t xml:space="preserve">Admissions with a level 4 of RISK_DEATH are not frequent in all </w:t>
+      </w:r>
+      <w:r>
+        <w:rPr>
+          <w:b w:val="0"/>
+          <w:color w:val="auto"/>
+          <w:lang w:val="en-US"/>
+        </w:rPr>
+        <w:t xml:space="preserve">of </w:t>
+      </w:r>
+      <w:r>
+        <w:rPr>
+          <w:b w:val="0"/>
+          <w:color w:val="auto"/>
+          <w:lang w:val="en-US"/>
+        </w:rPr>
+        <w:t>the Wards of the two groups</w:t>
+      </w:r>
+      <w:r>
+        <w:rPr>
+          <w:b w:val="0"/>
+          <w:color w:val="auto"/>
+          <w:lang w:val="en-US"/>
+        </w:rPr>
+        <w:t xml:space="preserve">, with, perhaps, just a particular attention </w:t>
+      </w:r>
+      <w:r>
+        <w:rPr>
+          <w:b w:val="0"/>
+          <w:color w:val="auto"/>
+          <w:lang w:val="en-US"/>
+        </w:rPr>
+        <w:t xml:space="preserve">to give </w:t>
+      </w:r>
+      <w:r>
+        <w:rPr>
+          <w:b w:val="0"/>
+          <w:color w:val="auto"/>
+          <w:lang w:val="en-US"/>
+        </w:rPr>
+        <w:t>to the</w:t>
+      </w:r>
+      <w:r>
+        <w:rPr>
+          <w:b w:val="0"/>
+          <w:color w:val="auto"/>
+          <w:lang w:val="en-US"/>
+        </w:rPr>
+        <w:t xml:space="preserve"> case of the proportion</w:t>
+      </w:r>
+      <w:r>
+        <w:rPr>
+          <w:b w:val="0"/>
+          <w:color w:val="auto"/>
+          <w:lang w:val="en-US"/>
+        </w:rPr>
+        <w:t xml:space="preserve"> seen in </w:t>
+      </w:r>
+      <w:r>
+        <w:rPr>
+          <w:b w:val="0"/>
+          <w:i/>
+          <w:color w:val="auto"/>
+          <w:lang w:val="en-US"/>
+        </w:rPr>
+        <w:t>G1: Gen</w:t>
+      </w:r>
+      <w:r>
+        <w:rPr>
+          <w:b w:val="0"/>
+          <w:i/>
+          <w:color w:val="auto"/>
+          <w:lang w:val="en-US"/>
+        </w:rPr>
+        <w:t>e</w:t>
+      </w:r>
+      <w:r>
+        <w:rPr>
+          <w:b w:val="0"/>
+          <w:i/>
+          <w:color w:val="auto"/>
+          <w:lang w:val="en-US"/>
+        </w:rPr>
+        <w:t>ralist Wards</w:t>
+      </w:r>
+      <w:r>
+        <w:rPr>
+          <w:b w:val="0"/>
+          <w:color w:val="auto"/>
+          <w:lang w:val="en-US"/>
         </w:rPr>
         <w:t xml:space="preserve"> </w:t>
       </w:r>
-      <w:proofErr w:type="spellStart"/>
-      <w:r>
-        <w:rPr>
-          <w:b w:val="0"/>
-          <w:color w:val="auto"/>
-        </w:rPr>
-        <w:t>Generalist</w:t>
-      </w:r>
-      <w:proofErr w:type="spellEnd"/>
-      <w:r>
-        <w:rPr>
-          <w:b w:val="0"/>
-          <w:color w:val="auto"/>
-        </w:rPr>
-        <w:t xml:space="preserve"> qui semble </w:t>
-      </w:r>
-      <w:r>
-        <w:rPr>
-          <w:b w:val="0"/>
-          <w:color w:val="auto"/>
-        </w:rPr>
-        <w:t xml:space="preserve">y </w:t>
-      </w:r>
-      <w:r>
-        <w:rPr>
-          <w:b w:val="0"/>
-          <w:color w:val="auto"/>
-        </w:rPr>
-        <w:t>être légèrement plus importante</w:t>
-      </w:r>
-      <w:r>
-        <w:rPr>
-          <w:b w:val="0"/>
-          <w:color w:val="auto"/>
-        </w:rPr>
-        <w:t xml:space="preserve"> que dans les autres </w:t>
-      </w:r>
-      <w:proofErr w:type="spellStart"/>
-      <w:r>
-        <w:rPr>
-          <w:b w:val="0"/>
-          <w:color w:val="auto"/>
-        </w:rPr>
-        <w:t>Wards</w:t>
-      </w:r>
-      <w:proofErr w:type="spellEnd"/>
-      <w:r>
-        <w:rPr>
-          <w:b w:val="0"/>
-          <w:color w:val="auto"/>
-        </w:rPr>
-        <w:t xml:space="preserve">.  </w:t>
-      </w:r>
-      <w:r>
-        <w:rPr>
-          <w:b w:val="0"/>
-          <w:color w:val="auto"/>
+      <w:r>
+        <w:rPr>
+          <w:b w:val="0"/>
+          <w:color w:val="auto"/>
+          <w:lang w:val="en-US"/>
+        </w:rPr>
+        <w:t>which seems to be slightly</w:t>
+      </w:r>
+      <w:r>
+        <w:rPr>
+          <w:b w:val="0"/>
+          <w:color w:val="auto"/>
+          <w:lang w:val="en-US"/>
+        </w:rPr>
+        <w:t xml:space="preserve"> more significant than in the other Wards.</w:t>
+      </w:r>
+      <w:r>
+        <w:rPr>
+          <w:b w:val="0"/>
+          <w:color w:val="auto"/>
+          <w:lang w:val="en-US"/>
         </w:rPr>
         <w:t xml:space="preserve"> </w:t>
       </w:r>
@@ -19587,6 +19489,7 @@
         <w:rPr>
           <w:b w:val="0"/>
           <w:color w:val="auto"/>
+          <w:lang w:val="en-US"/>
         </w:rPr>
       </w:pPr>
     </w:p>
@@ -20270,7 +20173,6 @@
           <w:szCs w:val="20"/>
           <w:lang w:val="en-US" w:eastAsia="fr-FR"/>
         </w:rPr>
-        <w:lastRenderedPageBreak/>
         <w:t xml:space="preserve">  </w:t>
       </w:r>
       <w:proofErr w:type="gramStart"/>
@@ -20373,6 +20275,7 @@
           <w:szCs w:val="20"/>
           <w:lang w:val="en-US" w:eastAsia="fr-FR"/>
         </w:rPr>
+        <w:lastRenderedPageBreak/>
         <w:t xml:space="preserve">  </w:t>
       </w:r>
       <w:proofErr w:type="gramStart"/>
@@ -22029,7 +21932,6 @@
           <w:szCs w:val="14"/>
           <w:lang w:val="en-US" w:eastAsia="fr-FR"/>
         </w:rPr>
-        <w:lastRenderedPageBreak/>
         <w:t>7    0.6915888    0.0000000    0.0000000   0.30841121 0.000000000 0.0000000 0.00000000      0</w:t>
       </w:r>
     </w:p>
@@ -22078,6 +21980,7 @@
           <w:szCs w:val="14"/>
           <w:lang w:val="en-US" w:eastAsia="fr-FR"/>
         </w:rPr>
+        <w:lastRenderedPageBreak/>
         <w:t>8    1.0000000    0.0000000    0.0000000   0.00000000 1.000000000 0.0000000 0.00000000      0</w:t>
       </w:r>
     </w:p>
@@ -24962,7 +24865,6 @@
           <w:color w:val="auto"/>
           <w:lang w:val="en-US"/>
         </w:rPr>
-        <w:lastRenderedPageBreak/>
         <w:t xml:space="preserve">Centroid de Cluster </w:t>
       </w:r>
       <w:proofErr w:type="gramStart"/>
@@ -25126,6 +25028,7 @@
           <w:color w:val="auto"/>
           <w:lang w:val="en-US"/>
         </w:rPr>
+        <w:lastRenderedPageBreak/>
         <w:t xml:space="preserve">Centroid de Cluster </w:t>
       </w:r>
       <w:proofErr w:type="gramStart"/>
@@ -25796,7 +25699,6 @@
           <w:noProof/>
           <w:lang w:eastAsia="fr-FR"/>
         </w:rPr>
-        <w:lastRenderedPageBreak/>
         <w:drawing>
           <wp:inline distT="0" distB="0" distL="0" distR="0" wp14:anchorId="7ED7E15E" wp14:editId="3AEDDF0A">
             <wp:extent cx="5760720" cy="3598766"/>
@@ -25919,7 +25821,6 @@
           <w:noProof/>
           <w:lang w:eastAsia="fr-FR"/>
         </w:rPr>
-        <w:lastRenderedPageBreak/>
         <w:drawing>
           <wp:inline distT="0" distB="0" distL="0" distR="0" wp14:anchorId="25E5F5E2" wp14:editId="02169EF2">
             <wp:extent cx="5760720" cy="3569981"/>
@@ -26028,7 +25929,15 @@
           <w:b w:val="0"/>
           <w:color w:val="auto"/>
         </w:rPr>
-        <w:t xml:space="preserve"> correspondant aux Groupes se trouvent à peu près aux mêmes niveaux de valeurs de TOTAL_COST, avec quelques exceptions près pour les cas du G1, G6 et G8 ayant les valeurs les plus élevées et pour ceux de G7 et G9 avec les valeurs les moins élevées ;</w:t>
+        <w:t xml:space="preserve"> correspondant aux Groupes se trouvent à peu près aux mêmes niveaux de valeurs de TOTAL_COST, avec quelques exceptions près pour les cas du G1, G6 et G8 </w:t>
+      </w:r>
+      <w:r>
+        <w:rPr>
+          <w:b w:val="0"/>
+          <w:color w:val="auto"/>
+        </w:rPr>
+        <w:lastRenderedPageBreak/>
+        <w:t>ayant les valeurs les plus élevées et pour ceux de G7 et G9 avec les valeurs les moins élevées ;</w:t>
       </w:r>
     </w:p>
     <w:p>
@@ -26478,7 +26387,6 @@
           <w:b w:val="0"/>
           <w:color w:val="auto"/>
         </w:rPr>
-        <w:lastRenderedPageBreak/>
         <w:t xml:space="preserve">Pour les cas des valeurs d’âges les plus élevées, nous pouvons constater à partir des </w:t>
       </w:r>
       <w:proofErr w:type="spellStart"/>
@@ -26802,6 +26710,7 @@
           <w:color w:val="auto"/>
           <w:u w:val="single"/>
         </w:rPr>
+        <w:lastRenderedPageBreak/>
         <w:t>Pour ce qui est du cas des CCI</w:t>
       </w:r>
       <w:r>
@@ -28161,6 +28070,7 @@
           <w:noProof/>
           <w:lang w:eastAsia="fr-FR"/>
         </w:rPr>
+        <w:lastRenderedPageBreak/>
         <w:drawing>
           <wp:inline distT="0" distB="0" distL="0" distR="0" wp14:anchorId="38DC5419" wp14:editId="77932709">
             <wp:extent cx="5760720" cy="3525884"/>
@@ -30055,6 +29965,7 @@
           <w:szCs w:val="14"/>
           <w:lang w:val="en-US" w:eastAsia="fr-FR"/>
         </w:rPr>
+        <w:lastRenderedPageBreak/>
         <w:t xml:space="preserve"> [424] 5 3 4 4 3 1 4 1 1 2 1 1 3 3 5 2 2 3 3 2 1 3 3 1 1 2 2 2 3 1 3 2 4 1 2 2 5 1 3 1 2 3 1 4 1 1 5</w:t>
       </w:r>
     </w:p>
@@ -31930,15 +31841,7 @@
           <w:b w:val="0"/>
           <w:color w:val="auto"/>
         </w:rPr>
-        <w:t xml:space="preserve">126.5125, 114.9211, 103.1526, 369.1019 et de </w:t>
-      </w:r>
-      <w:r>
-        <w:rPr>
-          <w:b w:val="0"/>
-          <w:color w:val="auto"/>
-        </w:rPr>
-        <w:lastRenderedPageBreak/>
-        <w:t>450.9033</w:t>
+        <w:t>126.5125, 114.9211, 103.1526, 369.1019 et de 450.9033</w:t>
       </w:r>
       <w:r>
         <w:rPr>
@@ -32347,6 +32250,7 @@
           <w:noProof/>
           <w:lang w:eastAsia="fr-FR"/>
         </w:rPr>
+        <w:lastRenderedPageBreak/>
         <w:drawing>
           <wp:inline distT="0" distB="0" distL="0" distR="0" wp14:anchorId="634D80F3" wp14:editId="2F58CDB5">
             <wp:extent cx="5760720" cy="2456543"/>
@@ -32418,7 +32322,6 @@
           <w:noProof/>
           <w:lang w:eastAsia="fr-FR"/>
         </w:rPr>
-        <w:lastRenderedPageBreak/>
         <w:drawing>
           <wp:inline distT="0" distB="0" distL="0" distR="0" wp14:anchorId="7CD87403" wp14:editId="16E7A070">
             <wp:extent cx="5760720" cy="3678997"/>
@@ -32471,6 +32374,7 @@
           <w:noProof/>
           <w:lang w:eastAsia="fr-FR"/>
         </w:rPr>
+        <w:lastRenderedPageBreak/>
         <w:drawing>
           <wp:inline distT="0" distB="0" distL="0" distR="0" wp14:anchorId="4F029A37" wp14:editId="31E30C4B">
             <wp:extent cx="5760720" cy="3568143"/>
@@ -32540,7 +32444,6 @@
           <w:noProof/>
           <w:lang w:eastAsia="fr-FR"/>
         </w:rPr>
-        <w:lastRenderedPageBreak/>
         <w:drawing>
           <wp:inline distT="0" distB="0" distL="0" distR="0" wp14:anchorId="6E5B6AB1" wp14:editId="4418F326">
             <wp:extent cx="5760720" cy="3609790"/>
@@ -32658,6 +32561,7 @@
           <w:b w:val="0"/>
           <w:color w:val="auto"/>
         </w:rPr>
+        <w:lastRenderedPageBreak/>
         <w:t>Avec la plus petite des variabilités, le Groupe G3 semble contenir les valeurs les moins élevées de TOTAL_COST ;</w:t>
       </w:r>
     </w:p>
@@ -33088,7 +32992,6 @@
           <w:color w:val="auto"/>
           <w:u w:val="single"/>
         </w:rPr>
-        <w:lastRenderedPageBreak/>
         <w:t xml:space="preserve">Pour le cas des </w:t>
       </w:r>
       <w:r>
@@ -33536,6 +33439,7 @@
           <w:b w:val="0"/>
           <w:color w:val="auto"/>
         </w:rPr>
+        <w:lastRenderedPageBreak/>
         <w:t>S</w:t>
       </w:r>
       <w:r>
@@ -34735,7 +34639,7 @@
           <w:rPr>
             <w:noProof/>
           </w:rPr>
-          <w:t>20</w:t>
+          <w:t>17</w:t>
         </w:r>
         <w:r>
           <w:fldChar w:fldCharType="end"/>
@@ -37128,7 +37032,7 @@
 </file>
 
 <file path=customXml/itemProps1.xml><?xml version="1.0" encoding="utf-8"?>
-<ds:datastoreItem xmlns:ds="http://schemas.openxmlformats.org/officeDocument/2006/customXml" ds:itemID="{9FFA8262-5055-44F0-ACB9-98826CEC0291}">
+<ds:datastoreItem xmlns:ds="http://schemas.openxmlformats.org/officeDocument/2006/customXml" ds:itemID="{B91FFD0D-89BF-4DDB-8C4B-125B1AC744EA}">
   <ds:schemaRefs>
     <ds:schemaRef ds:uri="http://schemas.openxmlformats.org/officeDocument/2006/bibliography"/>
   </ds:schemaRefs>

</xml_diff>

<commit_message>
V-	Model 4 : Admission department,  risk of death and sojourn time (Translation Part I)
</commit_message>
<xml_diff>
--- a/Interpretation/ENG/Hospital Data Analysis - Clustering- Interpretations.DOCX
+++ b/Interpretation/ENG/Hospital Data Analysis - Clustering- Interpretations.DOCX
@@ -18577,15 +18577,7 @@
           <w:color w:val="auto"/>
           <w:lang w:val="en-US"/>
         </w:rPr>
-        <w:t xml:space="preserve"> (similar peaks) corresponds to that with </w:t>
-      </w:r>
-      <w:r>
-        <w:rPr>
-          <w:b w:val="0"/>
-          <w:color w:val="auto"/>
-          <w:lang w:val="en-US"/>
-        </w:rPr>
-        <w:t>Index</w:t>
+        <w:t xml:space="preserve"> (similar peaks) corresponds to that with Index</w:t>
       </w:r>
       <w:r>
         <w:rPr>
@@ -18601,15 +18593,7 @@
           <w:color w:val="auto"/>
           <w:lang w:val="en-US"/>
         </w:rPr>
-        <w:t xml:space="preserve"> 2 </w:t>
-      </w:r>
-      <w:r>
-        <w:rPr>
-          <w:b w:val="0"/>
-          <w:color w:val="auto"/>
-          <w:lang w:val="en-US"/>
-        </w:rPr>
-        <w:t xml:space="preserve">of </w:t>
+        <w:t xml:space="preserve"> 2 of </w:t>
       </w:r>
       <w:r>
         <w:rPr>
@@ -19132,16 +19116,7 @@
           <w:color w:val="auto"/>
           <w:lang w:val="en-US"/>
         </w:rPr>
-        <w:t xml:space="preserve">G2: </w:t>
-      </w:r>
-      <w:r>
-        <w:rPr>
-          <w:b w:val="0"/>
-          <w:i/>
-          <w:color w:val="auto"/>
-          <w:lang w:val="en-US"/>
-        </w:rPr>
-        <w:t>Generalist Wards</w:t>
+        <w:t>G2: Generalist Wards</w:t>
       </w:r>
       <w:r>
         <w:rPr>
@@ -19256,7 +19231,15 @@
           <w:color w:val="auto"/>
           <w:lang w:val="en-US"/>
         </w:rPr>
-        <w:t xml:space="preserve"> </w:t>
+        <w:t xml:space="preserve"> Specialist Wards</w:t>
+      </w:r>
+      <w:r>
+        <w:rPr>
+          <w:b w:val="0"/>
+          <w:color w:val="auto"/>
+          <w:lang w:val="en-US"/>
+        </w:rPr>
+        <w:t xml:space="preserve">, whereas this type of admission is clearly less frequent in </w:t>
       </w:r>
       <w:r>
         <w:rPr>
@@ -19265,7 +19248,15 @@
           <w:color w:val="auto"/>
           <w:lang w:val="en-US"/>
         </w:rPr>
-        <w:t>Specialist</w:t>
+        <w:t>G1: Generalist Wards</w:t>
+      </w:r>
+      <w:r>
+        <w:rPr>
+          <w:b w:val="0"/>
+          <w:color w:val="auto"/>
+          <w:lang w:val="en-US"/>
+        </w:rPr>
+        <w:t xml:space="preserve"> than in </w:t>
       </w:r>
       <w:r>
         <w:rPr>
@@ -19274,61 +19265,7 @@
           <w:color w:val="auto"/>
           <w:lang w:val="en-US"/>
         </w:rPr>
-        <w:t xml:space="preserve"> Wards</w:t>
-      </w:r>
-      <w:r>
-        <w:rPr>
-          <w:b w:val="0"/>
-          <w:color w:val="auto"/>
-          <w:lang w:val="en-US"/>
-        </w:rPr>
-        <w:t xml:space="preserve">, whereas this type of admission is clearly less frequent in </w:t>
-      </w:r>
-      <w:r>
-        <w:rPr>
-          <w:b w:val="0"/>
-          <w:i/>
-          <w:color w:val="auto"/>
-          <w:lang w:val="en-US"/>
-        </w:rPr>
-        <w:t>G1: Generalist Wards</w:t>
-      </w:r>
-      <w:r>
-        <w:rPr>
-          <w:b w:val="0"/>
-          <w:color w:val="auto"/>
-          <w:lang w:val="en-US"/>
-        </w:rPr>
-        <w:t xml:space="preserve"> than in </w:t>
-      </w:r>
-      <w:r>
-        <w:rPr>
-          <w:b w:val="0"/>
-          <w:i/>
-          <w:color w:val="auto"/>
-          <w:lang w:val="en-US"/>
-        </w:rPr>
-        <w:t xml:space="preserve">G2: </w:t>
-      </w:r>
-      <w:r>
-        <w:rPr>
-          <w:b w:val="0"/>
-          <w:i/>
-          <w:color w:val="auto"/>
-          <w:lang w:val="en-US"/>
-        </w:rPr>
-        <w:t>Gen</w:t>
-      </w:r>
-      <w:bookmarkStart w:id="0" w:name="_GoBack"/>
-      <w:bookmarkEnd w:id="0"/>
-      <w:r>
-        <w:rPr>
-          <w:b w:val="0"/>
-          <w:i/>
-          <w:color w:val="auto"/>
-          <w:lang w:val="en-US"/>
-        </w:rPr>
-        <w:t>eralist Wards</w:t>
+        <w:t>G2: Generalist Wards</w:t>
       </w:r>
       <w:r>
         <w:rPr>
@@ -19500,9 +19437,113 @@
           <w:ilvl w:val="0"/>
           <w:numId w:val="3"/>
         </w:numPr>
-      </w:pPr>
-      <w:r>
-        <w:t>Modèle 4 : Département d’admission, risque de décès et durée de séjour</w:t>
+        <w:rPr>
+          <w:lang w:val="en-US"/>
+        </w:rPr>
+      </w:pPr>
+      <w:r>
+        <w:rPr>
+          <w:lang w:val="en-US"/>
+        </w:rPr>
+        <w:t>Mode</w:t>
+      </w:r>
+      <w:r>
+        <w:rPr>
+          <w:lang w:val="en-US"/>
+        </w:rPr>
+        <w:t>l</w:t>
+      </w:r>
+      <w:bookmarkStart w:id="0" w:name="_GoBack"/>
+      <w:bookmarkEnd w:id="0"/>
+      <w:r>
+        <w:rPr>
+          <w:lang w:val="en-US"/>
+        </w:rPr>
+        <w:t xml:space="preserve"> 4 : </w:t>
+      </w:r>
+      <w:r>
+        <w:rPr>
+          <w:lang w:val="en-US"/>
+        </w:rPr>
+        <w:t xml:space="preserve">Admission </w:t>
+      </w:r>
+      <w:r>
+        <w:rPr>
+          <w:lang w:val="en-US"/>
+        </w:rPr>
+        <w:t>d</w:t>
+      </w:r>
+      <w:r>
+        <w:rPr>
+          <w:lang w:val="en-US"/>
+        </w:rPr>
+        <w:t>epartment</w:t>
+      </w:r>
+      <w:r>
+        <w:rPr>
+          <w:lang w:val="en-US"/>
+        </w:rPr>
+        <w:t xml:space="preserve">, </w:t>
+      </w:r>
+      <w:r>
+        <w:rPr>
+          <w:lang w:val="en-US"/>
+        </w:rPr>
+        <w:t xml:space="preserve"> </w:t>
+      </w:r>
+      <w:r>
+        <w:rPr>
+          <w:lang w:val="en-US"/>
+        </w:rPr>
+        <w:t>r</w:t>
+      </w:r>
+      <w:r>
+        <w:rPr>
+          <w:lang w:val="en-US"/>
+        </w:rPr>
+        <w:t xml:space="preserve">isk of </w:t>
+      </w:r>
+      <w:r>
+        <w:rPr>
+          <w:lang w:val="en-US"/>
+        </w:rPr>
+        <w:t>d</w:t>
+      </w:r>
+      <w:r>
+        <w:rPr>
+          <w:lang w:val="en-US"/>
+        </w:rPr>
+        <w:t>eath and</w:t>
+      </w:r>
+      <w:r>
+        <w:rPr>
+          <w:lang w:val="en-US"/>
+        </w:rPr>
+        <w:t xml:space="preserve"> </w:t>
+      </w:r>
+      <w:r>
+        <w:rPr>
+          <w:lang w:val="en-US"/>
+        </w:rPr>
+        <w:t>s</w:t>
+      </w:r>
+      <w:r>
+        <w:rPr>
+          <w:lang w:val="en-US"/>
+        </w:rPr>
+        <w:t xml:space="preserve">ojourn </w:t>
+      </w:r>
+      <w:r>
+        <w:rPr>
+          <w:lang w:val="en-US"/>
+        </w:rPr>
+        <w:t>t</w:t>
+      </w:r>
+      <w:r>
+        <w:rPr>
+          <w:lang w:val="en-US"/>
+        </w:rPr>
+        <w:t>ime</w:t>
       </w:r>
     </w:p>
     <w:p>
@@ -19510,6 +19551,9 @@
         <w:tabs>
           <w:tab w:val="left" w:pos="1812"/>
         </w:tabs>
+        <w:rPr>
+          <w:lang w:val="en-US"/>
+        </w:rPr>
       </w:pPr>
     </w:p>
     <w:p>
@@ -20275,7 +20319,6 @@
           <w:szCs w:val="20"/>
           <w:lang w:val="en-US" w:eastAsia="fr-FR"/>
         </w:rPr>
-        <w:lastRenderedPageBreak/>
         <w:t xml:space="preserve">  </w:t>
       </w:r>
       <w:proofErr w:type="gramStart"/>
@@ -20589,6 +20632,7 @@
           <w:noProof/>
           <w:lang w:eastAsia="fr-FR"/>
         </w:rPr>
+        <w:lastRenderedPageBreak/>
         <w:drawing>
           <wp:inline distT="0" distB="0" distL="0" distR="0" wp14:anchorId="634EDEAA" wp14:editId="63C10489">
             <wp:extent cx="5760720" cy="3506898"/>
@@ -20637,46 +20681,32 @@
         <w:rPr>
           <w:b w:val="0"/>
           <w:color w:val="auto"/>
-        </w:rPr>
-      </w:pPr>
-      <w:r>
-        <w:rPr>
-          <w:b w:val="0"/>
-          <w:color w:val="auto"/>
-        </w:rPr>
-        <w:t>La méthode de partitionnement de données choisie est le partitionnement en k-moyennes  (k-</w:t>
-      </w:r>
-      <w:proofErr w:type="spellStart"/>
-      <w:r>
-        <w:rPr>
-          <w:b w:val="0"/>
-          <w:color w:val="auto"/>
-        </w:rPr>
-        <w:t>means</w:t>
-      </w:r>
-      <w:proofErr w:type="spellEnd"/>
-      <w:r>
-        <w:rPr>
-          <w:b w:val="0"/>
-          <w:color w:val="auto"/>
-        </w:rPr>
-        <w:t xml:space="preserve"> </w:t>
-      </w:r>
-      <w:proofErr w:type="spellStart"/>
-      <w:r>
-        <w:rPr>
-          <w:b w:val="0"/>
-          <w:color w:val="auto"/>
-        </w:rPr>
-        <w:t>clustering</w:t>
-      </w:r>
-      <w:proofErr w:type="spellEnd"/>
-      <w:r>
-        <w:rPr>
-          <w:b w:val="0"/>
-          <w:color w:val="auto"/>
-        </w:rPr>
-        <w:t>).</w:t>
+          <w:lang w:val="en-US"/>
+        </w:rPr>
+      </w:pPr>
+      <w:r>
+        <w:rPr>
+          <w:b w:val="0"/>
+          <w:color w:val="auto"/>
+          <w:lang w:val="en-US"/>
+        </w:rPr>
+        <w:t xml:space="preserve">The data partitioning method that has been chosen was that of the k-means </w:t>
+      </w:r>
+      <w:r>
+        <w:rPr>
+          <w:b w:val="0"/>
+          <w:color w:val="auto"/>
+          <w:lang w:val="en-US"/>
+        </w:rPr>
+        <w:t>(k-means clustering)</w:t>
+      </w:r>
+      <w:r>
+        <w:rPr>
+          <w:b w:val="0"/>
+          <w:color w:val="auto"/>
+          <w:lang w:val="en-US"/>
+        </w:rPr>
+        <w:t>;</w:t>
       </w:r>
     </w:p>
     <w:p>
@@ -20690,46 +20720,32 @@
         <w:rPr>
           <w:b w:val="0"/>
           <w:color w:val="auto"/>
-        </w:rPr>
-      </w:pPr>
-      <w:r>
-        <w:rPr>
-          <w:b w:val="0"/>
-          <w:color w:val="auto"/>
-        </w:rPr>
-        <w:t>La méthode utilisée pour la l’estimation du nombre optimal de Clusters à spécifier lors du partitionnement des données  avec la méthode de k-</w:t>
-      </w:r>
-      <w:proofErr w:type="spellStart"/>
-      <w:r>
-        <w:rPr>
-          <w:b w:val="0"/>
-          <w:color w:val="auto"/>
-        </w:rPr>
-        <w:t>means</w:t>
-      </w:r>
-      <w:proofErr w:type="spellEnd"/>
-      <w:r>
-        <w:rPr>
-          <w:b w:val="0"/>
-          <w:color w:val="auto"/>
-        </w:rPr>
-        <w:t xml:space="preserve"> est celle de l’</w:t>
-      </w:r>
-      <w:proofErr w:type="spellStart"/>
-      <w:r>
-        <w:rPr>
-          <w:b w:val="0"/>
-          <w:color w:val="auto"/>
-        </w:rPr>
-        <w:t>Average</w:t>
-      </w:r>
-      <w:proofErr w:type="spellEnd"/>
-      <w:r>
-        <w:rPr>
-          <w:b w:val="0"/>
-          <w:color w:val="auto"/>
-        </w:rPr>
-        <w:t xml:space="preserve"> Silhouette.</w:t>
+          <w:lang w:val="en-US"/>
+        </w:rPr>
+      </w:pPr>
+      <w:r>
+        <w:rPr>
+          <w:b w:val="0"/>
+          <w:color w:val="auto"/>
+          <w:lang w:val="en-US"/>
+        </w:rPr>
+        <w:t xml:space="preserve">The method used for estimating the optimal number of Clusters to specify when partitioning data with the k-means method is that of </w:t>
+      </w:r>
+      <w:r>
+        <w:rPr>
+          <w:b w:val="0"/>
+          <w:color w:val="auto"/>
+          <w:lang w:val="en-US"/>
+        </w:rPr>
+        <w:t>the Average Silhouette Width</w:t>
+      </w:r>
+      <w:r>
+        <w:rPr>
+          <w:b w:val="0"/>
+          <w:color w:val="auto"/>
+          <w:lang w:val="en-US"/>
+        </w:rPr>
+        <w:t>.</w:t>
       </w:r>
     </w:p>
     <w:p>
@@ -20743,76 +20759,40 @@
         <w:rPr>
           <w:b w:val="0"/>
           <w:color w:val="auto"/>
-        </w:rPr>
-      </w:pPr>
-      <w:r>
-        <w:rPr>
-          <w:b w:val="0"/>
-          <w:color w:val="auto"/>
-        </w:rPr>
-        <w:t>En se basant sur le graphique ci-dessus, il est clair que nous avons une valeur maximum de l’</w:t>
-      </w:r>
-      <w:proofErr w:type="spellStart"/>
-      <w:r>
-        <w:rPr>
-          <w:b w:val="0"/>
-          <w:color w:val="auto"/>
-        </w:rPr>
-        <w:t>Average</w:t>
-      </w:r>
-      <w:proofErr w:type="spellEnd"/>
-      <w:r>
-        <w:rPr>
-          <w:b w:val="0"/>
-          <w:color w:val="auto"/>
-        </w:rPr>
-        <w:t xml:space="preserve"> </w:t>
-      </w:r>
-      <w:proofErr w:type="spellStart"/>
-      <w:r>
-        <w:rPr>
-          <w:b w:val="0"/>
-          <w:color w:val="auto"/>
-        </w:rPr>
-        <w:t>Silouhette</w:t>
-      </w:r>
-      <w:proofErr w:type="spellEnd"/>
-      <w:r>
-        <w:rPr>
-          <w:b w:val="0"/>
-          <w:color w:val="auto"/>
-        </w:rPr>
-        <w:t xml:space="preserve"> </w:t>
-      </w:r>
-      <w:proofErr w:type="spellStart"/>
-      <w:r>
-        <w:rPr>
-          <w:b w:val="0"/>
-          <w:color w:val="auto"/>
-        </w:rPr>
-        <w:t>width</w:t>
-      </w:r>
-      <w:proofErr w:type="spellEnd"/>
-      <w:r>
-        <w:rPr>
-          <w:b w:val="0"/>
-          <w:color w:val="auto"/>
-        </w:rPr>
-        <w:t xml:space="preserve"> avec 9 clusters, signifiant que </w:t>
-      </w:r>
-      <w:r>
-        <w:rPr>
-          <w:b w:val="0"/>
-          <w:color w:val="auto"/>
-        </w:rPr>
-        <w:t>9</w:t>
-      </w:r>
-      <w:r>
-        <w:rPr>
-          <w:b w:val="0"/>
-          <w:color w:val="auto"/>
-        </w:rPr>
-        <w:t xml:space="preserve"> est alors le nombre optimal de Clusters retenu.</w:t>
+          <w:lang w:val="en-US"/>
+        </w:rPr>
+      </w:pPr>
+      <w:r>
+        <w:rPr>
+          <w:b w:val="0"/>
+          <w:color w:val="auto"/>
+          <w:lang w:val="en-US"/>
+        </w:rPr>
+        <w:t xml:space="preserve">Based on the curve above, it is clear that we have a maximum value of the </w:t>
+      </w:r>
+      <w:r>
+        <w:rPr>
+          <w:b w:val="0"/>
+          <w:color w:val="auto"/>
+          <w:lang w:val="en-US"/>
+        </w:rPr>
+        <w:t xml:space="preserve">Average Silhouette width </w:t>
+      </w:r>
+      <w:r>
+        <w:rPr>
+          <w:b w:val="0"/>
+          <w:color w:val="auto"/>
+          <w:lang w:val="en-US"/>
+        </w:rPr>
+        <w:t>with 9 clusters, which means that 9</w:t>
+      </w:r>
+      <w:r>
+        <w:rPr>
+          <w:b w:val="0"/>
+          <w:color w:val="auto"/>
+          <w:lang w:val="en-US"/>
+        </w:rPr>
+        <w:t xml:space="preserve"> is then the optimal number of Clusters to be kept.</w:t>
       </w:r>
     </w:p>
     <w:p>
@@ -21980,7 +21960,6 @@
           <w:szCs w:val="14"/>
           <w:lang w:val="en-US" w:eastAsia="fr-FR"/>
         </w:rPr>
-        <w:lastRenderedPageBreak/>
         <w:t>8    1.0000000    0.0000000    0.0000000   0.00000000 1.000000000 0.0000000 0.00000000      0</w:t>
       </w:r>
     </w:p>
@@ -22461,6 +22440,7 @@
           <w:szCs w:val="14"/>
           <w:lang w:val="en-US" w:eastAsia="fr-FR"/>
         </w:rPr>
+        <w:lastRenderedPageBreak/>
         <w:t>8 0.0000000 0.00000000</w:t>
       </w:r>
     </w:p>
@@ -24411,45 +24391,48 @@
         <w:rPr>
           <w:b w:val="0"/>
           <w:color w:val="auto"/>
-        </w:rPr>
-      </w:pPr>
-      <w:r>
-        <w:rPr>
-          <w:b w:val="0"/>
-          <w:color w:val="auto"/>
-        </w:rPr>
-        <w:t xml:space="preserve">Le nombre d’observations pour chacun des </w:t>
-      </w:r>
-      <w:r>
-        <w:rPr>
-          <w:b w:val="0"/>
-          <w:color w:val="auto"/>
-        </w:rPr>
-        <w:t>9</w:t>
-      </w:r>
-      <w:r>
-        <w:rPr>
-          <w:b w:val="0"/>
-          <w:color w:val="auto"/>
-        </w:rPr>
-        <w:t xml:space="preserve"> clusters sera respectivement de :</w:t>
-      </w:r>
-      <w:r>
-        <w:t xml:space="preserve"> </w:t>
-      </w:r>
-      <w:r>
-        <w:rPr>
-          <w:b w:val="0"/>
-          <w:color w:val="auto"/>
-        </w:rPr>
-        <w:t>490, 515, 283, 266, 634, 110, 107, 92 et de 29</w:t>
-      </w:r>
-      <w:r>
-        <w:rPr>
-          <w:b w:val="0"/>
-          <w:color w:val="auto"/>
-        </w:rPr>
-        <w:t xml:space="preserve"> observations.</w:t>
+          <w:lang w:val="en-US"/>
+        </w:rPr>
+      </w:pPr>
+      <w:r>
+        <w:rPr>
+          <w:b w:val="0"/>
+          <w:color w:val="auto"/>
+          <w:lang w:val="en-US"/>
+        </w:rPr>
+        <w:t xml:space="preserve">The number of observations for each </w:t>
+      </w:r>
+      <w:r>
+        <w:rPr>
+          <w:b w:val="0"/>
+          <w:color w:val="auto"/>
+          <w:lang w:val="en-US"/>
+        </w:rPr>
+        <w:t xml:space="preserve">of the 9 Clusters will be respectively: </w:t>
+      </w:r>
+      <w:r>
+        <w:rPr>
+          <w:b w:val="0"/>
+          <w:color w:val="auto"/>
+          <w:lang w:val="en-US"/>
+        </w:rPr>
+        <w:t xml:space="preserve">490, 515, 283, 266, 634, 110, 107, 92 </w:t>
+      </w:r>
+      <w:r>
+        <w:rPr>
+          <w:b w:val="0"/>
+          <w:color w:val="auto"/>
+          <w:lang w:val="en-US"/>
+        </w:rPr>
+        <w:t>and</w:t>
+      </w:r>
+      <w:r>
+        <w:rPr>
+          <w:b w:val="0"/>
+          <w:color w:val="auto"/>
+          <w:lang w:val="en-US"/>
+        </w:rPr>
+        <w:t xml:space="preserve"> 29 observations.</w:t>
       </w:r>
     </w:p>
     <w:p>
@@ -24463,36 +24446,75 @@
         <w:rPr>
           <w:b w:val="0"/>
           <w:color w:val="auto"/>
-        </w:rPr>
-      </w:pPr>
-      <w:r>
-        <w:rPr>
-          <w:b w:val="0"/>
-          <w:color w:val="auto"/>
-        </w:rPr>
-        <w:t xml:space="preserve">Les </w:t>
-      </w:r>
-      <w:r>
-        <w:rPr>
-          <w:color w:val="auto"/>
-        </w:rPr>
-        <w:t>coordonnées (</w:t>
-      </w:r>
-      <w:r>
-        <w:rPr>
-          <w:color w:val="auto"/>
-        </w:rPr>
-        <w:t>Risk_Death_1, Risk_Death_2, Risk_Death_3, Risk_Death_4,  WS08,      WS21,  WS24, WS2604</w:t>
-      </w:r>
-      <w:r>
-        <w:rPr>
-          <w:color w:val="auto"/>
-        </w:rPr>
-        <w:t>, WS2605,  WS68</w:t>
-      </w:r>
-      <w:r>
-        <w:rPr>
-          <w:color w:val="auto"/>
+          <w:lang w:val="en-US"/>
+        </w:rPr>
+      </w:pPr>
+      <w:r>
+        <w:rPr>
+          <w:b w:val="0"/>
+          <w:color w:val="auto"/>
+          <w:lang w:val="en-US"/>
+        </w:rPr>
+        <w:t>The</w:t>
+      </w:r>
+      <w:r>
+        <w:rPr>
+          <w:b w:val="0"/>
+          <w:color w:val="auto"/>
+          <w:lang w:val="en-US"/>
+        </w:rPr>
+        <w:t xml:space="preserve"> </w:t>
+      </w:r>
+      <w:r>
+        <w:rPr>
+          <w:color w:val="auto"/>
+          <w:lang w:val="en-US"/>
+        </w:rPr>
+        <w:t>coordinates</w:t>
+      </w:r>
+      <w:r>
+        <w:rPr>
+          <w:color w:val="auto"/>
+          <w:lang w:val="en-US"/>
+        </w:rPr>
+        <w:t xml:space="preserve"> </w:t>
+      </w:r>
+      <w:r>
+        <w:rPr>
+          <w:color w:val="auto"/>
+          <w:lang w:val="en-US"/>
+        </w:rPr>
+        <w:t xml:space="preserve">(Risk_Death_1, Risk_Death_2, Risk_Death_3, Risk_Death_4,  WS08,      WS21,  WS24, WS2604, WS2605,  WS68) </w:t>
+      </w:r>
+      <w:r>
+        <w:rPr>
+          <w:b w:val="0"/>
+          <w:color w:val="auto"/>
+          <w:lang w:val="en-US"/>
+        </w:rPr>
+        <w:t>of each</w:t>
+      </w:r>
+      <w:r>
+        <w:rPr>
+          <w:b w:val="0"/>
+          <w:color w:val="auto"/>
+          <w:lang w:val="en-US"/>
+        </w:rPr>
+        <w:t xml:space="preserve"> Centroid (</w:t>
+      </w:r>
+      <w:r>
+        <w:rPr>
+          <w:b w:val="0"/>
+          <w:color w:val="auto"/>
+          <w:lang w:val="en-US"/>
+        </w:rPr>
+        <w:t>position of the Cluster’s center</w:t>
+      </w:r>
+      <w:r>
+        <w:rPr>
+          <w:b w:val="0"/>
+          <w:color w:val="auto"/>
+          <w:lang w:val="en-US"/>
         </w:rPr>
         <w:t xml:space="preserve">) </w:t>
       </w:r>
@@ -24500,24 +24522,17 @@
         <w:rPr>
           <w:b w:val="0"/>
           <w:color w:val="auto"/>
-        </w:rPr>
-        <w:t xml:space="preserve">de chaque </w:t>
-      </w:r>
-      <w:proofErr w:type="spellStart"/>
-      <w:r>
-        <w:rPr>
-          <w:b w:val="0"/>
-          <w:color w:val="auto"/>
-        </w:rPr>
-        <w:t>Centroid</w:t>
-      </w:r>
-      <w:proofErr w:type="spellEnd"/>
-      <w:r>
-        <w:rPr>
-          <w:b w:val="0"/>
-          <w:color w:val="auto"/>
-        </w:rPr>
-        <w:t xml:space="preserve"> (position du centre de Cluster) de chaque Cluster sont les suivantes: </w:t>
+          <w:lang w:val="en-US"/>
+        </w:rPr>
+        <w:t>of each Cluster will be as follows</w:t>
+      </w:r>
+      <w:r>
+        <w:rPr>
+          <w:b w:val="0"/>
+          <w:color w:val="auto"/>
+          <w:lang w:val="en-US"/>
+        </w:rPr>
+        <w:t xml:space="preserve">: </w:t>
       </w:r>
     </w:p>
     <w:p>
@@ -24538,28 +24553,14 @@
           <w:color w:val="auto"/>
           <w:lang w:val="en-US"/>
         </w:rPr>
-        <w:t>Centroid de Cluster 1 : (</w:t>
-      </w:r>
-      <w:r>
-        <w:rPr>
-          <w:color w:val="auto"/>
-          <w:lang w:val="en-US"/>
-        </w:rPr>
-        <w:t>0.1877551,    0.6897959,    0.1102041,   0.01224490, 0.000000000, 0.0000000, 0.00000000,      1</w:t>
-      </w:r>
-      <w:r>
-        <w:rPr>
-          <w:color w:val="auto"/>
-          <w:lang w:val="en-US"/>
-        </w:rPr>
-        <w:t>, 0.0000000, 0.00000000</w:t>
-      </w:r>
-      <w:r>
-        <w:rPr>
-          <w:color w:val="auto"/>
-          <w:lang w:val="en-US"/>
-        </w:rPr>
-        <w:t>) ;</w:t>
+        <w:t>Centroid of</w:t>
+      </w:r>
+      <w:r>
+        <w:rPr>
+          <w:color w:val="auto"/>
+          <w:lang w:val="en-US"/>
+        </w:rPr>
+        <w:t xml:space="preserve"> Cluster 1 : (0.1877551,    0.6897959,    0.1102041,   0.01224490, 0.000000000, 0.0000000, 0.00000000,      1, 0.0000000, 0.00000000) ;</w:t>
       </w:r>
     </w:p>
     <w:p>
@@ -24580,28 +24581,14 @@
           <w:color w:val="auto"/>
           <w:lang w:val="en-US"/>
         </w:rPr>
-        <w:t>Centroid de Cluster 2 : (</w:t>
-      </w:r>
-      <w:r>
-        <w:rPr>
-          <w:color w:val="auto"/>
-          <w:lang w:val="en-US"/>
-        </w:rPr>
-        <w:t>0.0000000,    0.0000000,    1.0000000,   0.00000000, 0.009708738, 0.1825243, 0.06601942,      0</w:t>
-      </w:r>
-      <w:r>
-        <w:rPr>
-          <w:color w:val="auto"/>
-          <w:lang w:val="en-US"/>
-        </w:rPr>
-        <w:t>, 0.6718447,  0.06990291</w:t>
-      </w:r>
-      <w:r>
-        <w:rPr>
-          <w:color w:val="auto"/>
-          <w:lang w:val="en-US"/>
-        </w:rPr>
-        <w:t>) ;</w:t>
+        <w:t>Centroid of</w:t>
+      </w:r>
+      <w:r>
+        <w:rPr>
+          <w:color w:val="auto"/>
+          <w:lang w:val="en-US"/>
+        </w:rPr>
+        <w:t xml:space="preserve"> Cluster 2 : (0.0000000,    0.0000000,    1.0000000,   0.00000000, 0.009708738, 0.1825243, 0.06601942,      0, 0.6718447,  0.06990291) ;</w:t>
       </w:r>
     </w:p>
     <w:p>
@@ -24622,28 +24609,14 @@
           <w:color w:val="auto"/>
           <w:lang w:val="en-US"/>
         </w:rPr>
-        <w:t>Centroid de Cluster 3 : (</w:t>
-      </w:r>
-      <w:r>
-        <w:rPr>
-          <w:color w:val="auto"/>
-          <w:lang w:val="en-US"/>
-        </w:rPr>
-        <w:t>0.2190813,    0.7526502,    0.0000000,   0.02826855, 0.000000000, 1.0000000, 0.00000000,      0</w:t>
-      </w:r>
-      <w:r>
-        <w:rPr>
-          <w:color w:val="auto"/>
-          <w:lang w:val="en-US"/>
-        </w:rPr>
-        <w:t>, 0.0000000, 0.00000000</w:t>
-      </w:r>
-      <w:r>
-        <w:rPr>
-          <w:color w:val="auto"/>
-          <w:lang w:val="en-US"/>
-        </w:rPr>
-        <w:t>) ;</w:t>
+        <w:t>Centroid of</w:t>
+      </w:r>
+      <w:r>
+        <w:rPr>
+          <w:color w:val="auto"/>
+          <w:lang w:val="en-US"/>
+        </w:rPr>
+        <w:t xml:space="preserve"> Cluster 3 : (0.2190813,    0.7526502,    0.0000000,   0.02826855, 0.000000000, 1.0000000, 0.00000000,      0, 0.0000000, 0.00000000) ;</w:t>
       </w:r>
     </w:p>
     <w:p>
@@ -24664,7 +24637,14 @@
           <w:color w:val="auto"/>
           <w:lang w:val="en-US"/>
         </w:rPr>
-        <w:t xml:space="preserve">Centroid de Cluster </w:t>
+        <w:t>Centroid of</w:t>
+      </w:r>
+      <w:r>
+        <w:rPr>
+          <w:color w:val="auto"/>
+          <w:lang w:val="en-US"/>
+        </w:rPr>
+        <w:t xml:space="preserve"> Cluster </w:t>
       </w:r>
       <w:proofErr w:type="gramStart"/>
       <w:r>
@@ -24680,21 +24660,7 @@
           <w:color w:val="auto"/>
           <w:lang w:val="en-US"/>
         </w:rPr>
-        <w:t xml:space="preserve"> (</w:t>
-      </w:r>
-      <w:r>
-        <w:rPr>
-          <w:color w:val="auto"/>
-          <w:lang w:val="en-US"/>
-        </w:rPr>
-        <w:t>0.0000000,    1.0000000,    0.0000000,   0.00000000, 0.000000000, 0.0000000, 0.14285714      0</w:t>
-      </w:r>
-      <w:r>
-        <w:rPr>
-          <w:color w:val="auto"/>
-          <w:lang w:val="en-US"/>
-        </w:rPr>
-        <w:t>,</w:t>
+        <w:t xml:space="preserve"> (0.0000000,    1.0000000,    0.0000000,   0.00000000, 0.000000000, 0.0000000, 0.14285714      0,</w:t>
       </w:r>
       <w:r>
         <w:rPr>
@@ -24707,14 +24673,7 @@
           <w:color w:val="auto"/>
           <w:lang w:val="en-US"/>
         </w:rPr>
-        <w:t>0.0000000, 0.85714286</w:t>
-      </w:r>
-      <w:r>
-        <w:rPr>
-          <w:color w:val="auto"/>
-          <w:lang w:val="en-US"/>
-        </w:rPr>
-        <w:t>).</w:t>
+        <w:t>0.0000000, 0.85714286).</w:t>
       </w:r>
     </w:p>
     <w:p>
@@ -24735,7 +24694,14 @@
           <w:color w:val="auto"/>
           <w:lang w:val="en-US"/>
         </w:rPr>
-        <w:t xml:space="preserve">Centroid de Cluster </w:t>
+        <w:t>Centroid of</w:t>
+      </w:r>
+      <w:r>
+        <w:rPr>
+          <w:color w:val="auto"/>
+          <w:lang w:val="en-US"/>
+        </w:rPr>
+        <w:t xml:space="preserve"> Cluster </w:t>
       </w:r>
       <w:proofErr w:type="gramStart"/>
       <w:r>
@@ -24743,14 +24709,7 @@
           <w:color w:val="auto"/>
           <w:lang w:val="en-US"/>
         </w:rPr>
-        <w:t>5</w:t>
-      </w:r>
-      <w:r>
-        <w:rPr>
-          <w:color w:val="auto"/>
-          <w:lang w:val="en-US"/>
-        </w:rPr>
-        <w:t> :</w:t>
+        <w:t>5 :</w:t>
       </w:r>
       <w:proofErr w:type="gramEnd"/>
       <w:r>
@@ -24758,28 +24717,7 @@
           <w:color w:val="auto"/>
           <w:lang w:val="en-US"/>
         </w:rPr>
-        <w:t xml:space="preserve"> (</w:t>
-      </w:r>
-      <w:r>
-        <w:rPr>
-          <w:color w:val="auto"/>
-          <w:lang w:val="en-US"/>
-        </w:rPr>
-        <w:t>0.0000000,    1.0000000,    0.0000000,   0.00000000, 0.000000000, 0.0000000, 0.00000000,      0</w:t>
-      </w:r>
-      <w:r>
-        <w:rPr>
-          <w:color w:val="auto"/>
-          <w:lang w:val="en-US"/>
-        </w:rPr>
-        <w:t>, 1.0000000, 0.00000000</w:t>
-      </w:r>
-      <w:r>
-        <w:rPr>
-          <w:color w:val="auto"/>
-          <w:lang w:val="en-US"/>
-        </w:rPr>
-        <w:t>).</w:t>
+        <w:t xml:space="preserve"> (0.0000000,    1.0000000,    0.0000000,   0.00000000, 0.000000000, 0.0000000, 0.00000000,      0, 1.0000000, 0.00000000).</w:t>
       </w:r>
     </w:p>
     <w:p>
@@ -24800,7 +24738,14 @@
           <w:color w:val="auto"/>
           <w:lang w:val="en-US"/>
         </w:rPr>
-        <w:t xml:space="preserve">Centroid de Cluster </w:t>
+        <w:t>Centroid of</w:t>
+      </w:r>
+      <w:r>
+        <w:rPr>
+          <w:color w:val="auto"/>
+          <w:lang w:val="en-US"/>
+        </w:rPr>
+        <w:t xml:space="preserve"> Cluster </w:t>
       </w:r>
       <w:proofErr w:type="gramStart"/>
       <w:r>
@@ -24808,14 +24753,7 @@
           <w:color w:val="auto"/>
           <w:lang w:val="en-US"/>
         </w:rPr>
-        <w:t>6</w:t>
-      </w:r>
-      <w:r>
-        <w:rPr>
-          <w:color w:val="auto"/>
-          <w:lang w:val="en-US"/>
-        </w:rPr>
-        <w:t> :</w:t>
+        <w:t>6 :</w:t>
       </w:r>
       <w:proofErr w:type="gramEnd"/>
       <w:r>
@@ -24823,28 +24761,7 @@
           <w:color w:val="auto"/>
           <w:lang w:val="en-US"/>
         </w:rPr>
-        <w:t xml:space="preserve"> (</w:t>
-      </w:r>
-      <w:r>
-        <w:rPr>
-          <w:color w:val="auto"/>
-          <w:lang w:val="en-US"/>
-        </w:rPr>
-        <w:t>0.0000000,    1.0000000,    0.0000000,   0.00000000, 1.000000000, 0.0000000, 0.00000000,      0</w:t>
-      </w:r>
-      <w:r>
-        <w:rPr>
-          <w:color w:val="auto"/>
-          <w:lang w:val="en-US"/>
-        </w:rPr>
-        <w:t>, 0.0000000, 0.00000000</w:t>
-      </w:r>
-      <w:r>
-        <w:rPr>
-          <w:color w:val="auto"/>
-          <w:lang w:val="en-US"/>
-        </w:rPr>
-        <w:t>).</w:t>
+        <w:t xml:space="preserve"> (0.0000000,    1.0000000,    0.0000000,   0.00000000, 1.000000000, 0.0000000, 0.00000000,      0, 0.0000000, 0.00000000).</w:t>
       </w:r>
     </w:p>
     <w:p>
@@ -24865,7 +24782,14 @@
           <w:color w:val="auto"/>
           <w:lang w:val="en-US"/>
         </w:rPr>
-        <w:t xml:space="preserve">Centroid de Cluster </w:t>
+        <w:t>Centroid of</w:t>
+      </w:r>
+      <w:r>
+        <w:rPr>
+          <w:color w:val="auto"/>
+          <w:lang w:val="en-US"/>
+        </w:rPr>
+        <w:t xml:space="preserve"> Cluster </w:t>
       </w:r>
       <w:proofErr w:type="gramStart"/>
       <w:r>
@@ -24873,14 +24797,7 @@
           <w:color w:val="auto"/>
           <w:lang w:val="en-US"/>
         </w:rPr>
-        <w:t>7</w:t>
-      </w:r>
-      <w:r>
-        <w:rPr>
-          <w:color w:val="auto"/>
-          <w:lang w:val="en-US"/>
-        </w:rPr>
-        <w:t> :</w:t>
+        <w:t>7 :</w:t>
       </w:r>
       <w:proofErr w:type="gramEnd"/>
       <w:r>
@@ -24888,126 +24805,7 @@
           <w:color w:val="auto"/>
           <w:lang w:val="en-US"/>
         </w:rPr>
-        <w:t xml:space="preserve"> (</w:t>
-      </w:r>
-      <w:r>
-        <w:rPr>
-          <w:color w:val="auto"/>
-          <w:lang w:val="en-US"/>
-        </w:rPr>
-        <w:t>0.6915888</w:t>
-      </w:r>
-      <w:r>
-        <w:rPr>
-          <w:color w:val="auto"/>
-          <w:lang w:val="en-US"/>
-        </w:rPr>
-        <w:t>,</w:t>
-      </w:r>
-      <w:r>
-        <w:rPr>
-          <w:color w:val="auto"/>
-          <w:lang w:val="en-US"/>
-        </w:rPr>
-        <w:t xml:space="preserve">    0.0000000</w:t>
-      </w:r>
-      <w:r>
-        <w:rPr>
-          <w:color w:val="auto"/>
-          <w:lang w:val="en-US"/>
-        </w:rPr>
-        <w:t>,</w:t>
-      </w:r>
-      <w:r>
-        <w:rPr>
-          <w:color w:val="auto"/>
-          <w:lang w:val="en-US"/>
-        </w:rPr>
-        <w:t xml:space="preserve">    0.0000000</w:t>
-      </w:r>
-      <w:r>
-        <w:rPr>
-          <w:color w:val="auto"/>
-          <w:lang w:val="en-US"/>
-        </w:rPr>
-        <w:t>,</w:t>
-      </w:r>
-      <w:r>
-        <w:rPr>
-          <w:color w:val="auto"/>
-          <w:lang w:val="en-US"/>
-        </w:rPr>
-        <w:t xml:space="preserve">   0.30841121</w:t>
-      </w:r>
-      <w:r>
-        <w:rPr>
-          <w:color w:val="auto"/>
-          <w:lang w:val="en-US"/>
-        </w:rPr>
-        <w:t>,</w:t>
-      </w:r>
-      <w:r>
-        <w:rPr>
-          <w:color w:val="auto"/>
-          <w:lang w:val="en-US"/>
-        </w:rPr>
-        <w:t xml:space="preserve"> 0.000000000</w:t>
-      </w:r>
-      <w:r>
-        <w:rPr>
-          <w:color w:val="auto"/>
-          <w:lang w:val="en-US"/>
-        </w:rPr>
-        <w:t>,</w:t>
-      </w:r>
-      <w:r>
-        <w:rPr>
-          <w:color w:val="auto"/>
-          <w:lang w:val="en-US"/>
-        </w:rPr>
-        <w:t xml:space="preserve"> 0.0000000</w:t>
-      </w:r>
-      <w:r>
-        <w:rPr>
-          <w:color w:val="auto"/>
-          <w:lang w:val="en-US"/>
-        </w:rPr>
-        <w:t>,</w:t>
-      </w:r>
-      <w:r>
-        <w:rPr>
-          <w:color w:val="auto"/>
-          <w:lang w:val="en-US"/>
-        </w:rPr>
-        <w:t xml:space="preserve"> 0.00000000</w:t>
-      </w:r>
-      <w:r>
-        <w:rPr>
-          <w:color w:val="auto"/>
-          <w:lang w:val="en-US"/>
-        </w:rPr>
-        <w:t>,</w:t>
-      </w:r>
-      <w:r>
-        <w:rPr>
-          <w:color w:val="auto"/>
-          <w:lang w:val="en-US"/>
-        </w:rPr>
-        <w:t xml:space="preserve">      0</w:t>
-      </w:r>
-      <w:r>
-        <w:rPr>
-          <w:color w:val="auto"/>
-          <w:lang w:val="en-US"/>
-        </w:rPr>
-        <w:t>, 1.0000000, 0.00000000</w:t>
-      </w:r>
-      <w:r>
-        <w:rPr>
-          <w:color w:val="auto"/>
-          <w:lang w:val="en-US"/>
-        </w:rPr>
-        <w:t>).</w:t>
+        <w:t xml:space="preserve"> (0.6915888,    0.0000000,    0.0000000,   0.30841121, 0.000000000, 0.0000000, 0.00000000,      0, 1.0000000, 0.00000000).</w:t>
       </w:r>
     </w:p>
     <w:p>
@@ -25028,8 +24826,14 @@
           <w:color w:val="auto"/>
           <w:lang w:val="en-US"/>
         </w:rPr>
-        <w:lastRenderedPageBreak/>
-        <w:t xml:space="preserve">Centroid de Cluster </w:t>
+        <w:t>Centroid of</w:t>
+      </w:r>
+      <w:r>
+        <w:rPr>
+          <w:color w:val="auto"/>
+          <w:lang w:val="en-US"/>
+        </w:rPr>
+        <w:t xml:space="preserve"> Cluster </w:t>
       </w:r>
       <w:proofErr w:type="gramStart"/>
       <w:r>
@@ -25037,14 +24841,7 @@
           <w:color w:val="auto"/>
           <w:lang w:val="en-US"/>
         </w:rPr>
-        <w:t>8</w:t>
-      </w:r>
-      <w:r>
-        <w:rPr>
-          <w:color w:val="auto"/>
-          <w:lang w:val="en-US"/>
-        </w:rPr>
-        <w:t> :</w:t>
+        <w:t>8 :</w:t>
       </w:r>
       <w:proofErr w:type="gramEnd"/>
       <w:r>
@@ -25052,28 +24849,7 @@
           <w:color w:val="auto"/>
           <w:lang w:val="en-US"/>
         </w:rPr>
-        <w:t xml:space="preserve"> (</w:t>
-      </w:r>
-      <w:r>
-        <w:rPr>
-          <w:color w:val="auto"/>
-          <w:lang w:val="en-US"/>
-        </w:rPr>
-        <w:t>1.0000000,    0.0000000,    0.0000000,   0.00000000, 1.000000000, 0.0000000, 0.00000000,      0</w:t>
-      </w:r>
-      <w:r>
-        <w:rPr>
-          <w:color w:val="auto"/>
-          <w:lang w:val="en-US"/>
-        </w:rPr>
-        <w:t>, 0.0000000, 0.00000000</w:t>
-      </w:r>
-      <w:r>
-        <w:rPr>
-          <w:color w:val="auto"/>
-          <w:lang w:val="en-US"/>
-        </w:rPr>
-        <w:t>).</w:t>
+        <w:t xml:space="preserve"> (1.0000000,    0.0000000,    0.0000000,   0.00000000, 1.000000000, 0.0000000, 0.00000000,      0, 0.0000000, 0.00000000).</w:t>
       </w:r>
     </w:p>
     <w:p>
@@ -25094,7 +24870,14 @@
           <w:color w:val="auto"/>
           <w:lang w:val="en-US"/>
         </w:rPr>
-        <w:t xml:space="preserve">Centroid de Cluster </w:t>
+        <w:t>Centroid of</w:t>
+      </w:r>
+      <w:r>
+        <w:rPr>
+          <w:color w:val="auto"/>
+          <w:lang w:val="en-US"/>
+        </w:rPr>
+        <w:t xml:space="preserve"> Cluster </w:t>
       </w:r>
       <w:proofErr w:type="gramStart"/>
       <w:r>
@@ -25102,14 +24885,7 @@
           <w:color w:val="auto"/>
           <w:lang w:val="en-US"/>
         </w:rPr>
-        <w:t>9</w:t>
-      </w:r>
-      <w:r>
-        <w:rPr>
-          <w:color w:val="auto"/>
-          <w:lang w:val="en-US"/>
-        </w:rPr>
-        <w:t> :</w:t>
+        <w:t>9 :</w:t>
       </w:r>
       <w:proofErr w:type="gramEnd"/>
       <w:r>
@@ -25117,35 +24893,7 @@
           <w:color w:val="auto"/>
           <w:lang w:val="en-US"/>
         </w:rPr>
-        <w:t xml:space="preserve"> (</w:t>
-      </w:r>
-      <w:r>
-        <w:rPr>
-          <w:color w:val="auto"/>
-          <w:lang w:val="en-US"/>
-        </w:rPr>
-        <w:t>0.9310345,    0.0000000,    0.0000000,   0.06896552, 0.000000000, 0.0000000, 0.58620690,      0</w:t>
-      </w:r>
-      <w:r>
-        <w:rPr>
-          <w:color w:val="auto"/>
-          <w:lang w:val="en-US"/>
-        </w:rPr>
-        <w:t xml:space="preserve">, </w:t>
-      </w:r>
-      <w:r>
-        <w:rPr>
-          <w:color w:val="auto"/>
-          <w:lang w:val="en-US"/>
-        </w:rPr>
-        <w:t>0.0000000, 0.41379310</w:t>
-      </w:r>
-      <w:r>
-        <w:rPr>
-          <w:color w:val="auto"/>
-          <w:lang w:val="en-US"/>
-        </w:rPr>
-        <w:t>).</w:t>
+        <w:t xml:space="preserve"> (0.9310345,    0.0000000,    0.0000000,   0.06896552, 0.000000000, 0.0000000, 0.58620690,      0, 0.0000000, 0.41379310).</w:t>
       </w:r>
     </w:p>
     <w:p>
@@ -25166,6 +24914,7 @@
           <w:b w:val="0"/>
           <w:color w:val="auto"/>
         </w:rPr>
+        <w:lastRenderedPageBreak/>
         <w:t xml:space="preserve">A partir du </w:t>
       </w:r>
       <w:proofErr w:type="spellStart"/>
@@ -25246,147 +24995,170 @@
         <w:jc w:val="both"/>
         <w:rPr>
           <w:b w:val="0"/>
-          <w:color w:val="auto"/>
-        </w:rPr>
-      </w:pPr>
-      <w:r>
-        <w:rPr>
-          <w:b w:val="0"/>
-          <w:color w:val="auto"/>
-        </w:rPr>
-        <w:t>La</w:t>
-      </w:r>
-      <w:r>
-        <w:rPr>
-          <w:b w:val="0"/>
-          <w:color w:val="auto"/>
-        </w:rPr>
-        <w:t xml:space="preserve"> Somme des carrées des distances des points d’un Cluster à leur </w:t>
-      </w:r>
-      <w:proofErr w:type="spellStart"/>
-      <w:r>
-        <w:rPr>
-          <w:b w:val="0"/>
-          <w:color w:val="auto"/>
-        </w:rPr>
-        <w:t>Centroid</w:t>
-      </w:r>
-      <w:proofErr w:type="spellEnd"/>
-      <w:r>
-        <w:rPr>
-          <w:b w:val="0"/>
-          <w:color w:val="auto"/>
-        </w:rPr>
-        <w:t xml:space="preserve"> pour chacun  des Clusters 1, 2, 3</w:t>
-      </w:r>
-      <w:r>
-        <w:rPr>
-          <w:b w:val="0"/>
-          <w:color w:val="auto"/>
-        </w:rPr>
-        <w:t xml:space="preserve">, </w:t>
-      </w:r>
-      <w:r>
-        <w:rPr>
-          <w:b w:val="0"/>
-          <w:color w:val="auto"/>
-        </w:rPr>
-        <w:t>4</w:t>
-      </w:r>
-      <w:r>
-        <w:rPr>
-          <w:b w:val="0"/>
-          <w:color w:val="auto"/>
-        </w:rPr>
-        <w:t>, 5, 6, 7, 8 et 9</w:t>
-      </w:r>
-      <w:r>
-        <w:rPr>
-          <w:b w:val="0"/>
-          <w:color w:val="auto"/>
-        </w:rPr>
-        <w:t xml:space="preserve"> sont respectivement de : </w:t>
-      </w:r>
-      <w:r>
-        <w:rPr>
-          <w:b w:val="0"/>
-          <w:color w:val="auto"/>
-        </w:rPr>
-        <w:t>233.55102, 260.57476, 108.87633,  65.14286,   0.00000,   0.00000,  45.64486,   0.00000 et de  17.79310</w:t>
-      </w:r>
-      <w:r>
-        <w:rPr>
-          <w:b w:val="0"/>
-          <w:color w:val="auto"/>
-        </w:rPr>
-        <w:t xml:space="preserve">. A partir de ces valeurs, nous pouvons en </w:t>
-      </w:r>
-      <w:r>
-        <w:rPr>
-          <w:b w:val="0"/>
-          <w:color w:val="auto"/>
-        </w:rPr>
-        <w:t>classer dans</w:t>
-      </w:r>
-      <w:r>
-        <w:rPr>
-          <w:b w:val="0"/>
-          <w:color w:val="auto"/>
-        </w:rPr>
-        <w:t xml:space="preserve"> l’ordre </w:t>
-      </w:r>
-      <w:r>
-        <w:rPr>
-          <w:b w:val="0"/>
-          <w:color w:val="auto"/>
-        </w:rPr>
-        <w:t xml:space="preserve">décroissant </w:t>
-      </w:r>
-      <w:r>
-        <w:rPr>
-          <w:b w:val="0"/>
-          <w:color w:val="auto"/>
-        </w:rPr>
-        <w:t>des Cluster</w:t>
-      </w:r>
-      <w:r>
-        <w:rPr>
-          <w:b w:val="0"/>
-          <w:color w:val="auto"/>
-        </w:rPr>
-        <w:t xml:space="preserve">s, du moins compact au plus compact : </w:t>
-      </w:r>
-      <w:r>
-        <w:rPr>
-          <w:color w:val="auto"/>
-        </w:rPr>
-        <w:t xml:space="preserve">Cluster 5 – Cluster 6 – Cluster 8 – Cluster 9 </w:t>
-      </w:r>
-      <w:r>
-        <w:rPr>
-          <w:color w:val="auto"/>
-        </w:rPr>
-        <w:t xml:space="preserve">– Cluster 7 – Cluster 4 – Cluster 3 – Cluster 1 – Cluster </w:t>
+          <w:i/>
+          <w:color w:val="auto"/>
+          <w:lang w:val="en-US"/>
+        </w:rPr>
+      </w:pPr>
+      <w:r>
+        <w:rPr>
+          <w:b w:val="0"/>
+          <w:color w:val="auto"/>
+          <w:lang w:val="en-US"/>
+        </w:rPr>
+        <w:t>Based on the Clustering Vector abo</w:t>
+      </w:r>
+      <w:r>
+        <w:rPr>
+          <w:b w:val="0"/>
+          <w:color w:val="auto"/>
+          <w:lang w:val="en-US"/>
+        </w:rPr>
+        <w:t>ve, we can consult the Cluster of membership of each line of observations on the admissions by just looking at the number of cluster representing the line of observations on the position of this latter within the vector:</w:t>
+      </w:r>
+      <w:r>
+        <w:rPr>
+          <w:b w:val="0"/>
+          <w:color w:val="auto"/>
+          <w:lang w:val="en-US"/>
+        </w:rPr>
+        <w:t xml:space="preserve"> </w:t>
+      </w:r>
+      <w:r>
+        <w:rPr>
+          <w:b w:val="0"/>
+          <w:i/>
+          <w:color w:val="auto"/>
+          <w:lang w:val="en-US"/>
+        </w:rPr>
+        <w:t>li</w:t>
+      </w:r>
+      <w:r>
+        <w:rPr>
+          <w:b w:val="0"/>
+          <w:i/>
+          <w:color w:val="auto"/>
+          <w:lang w:val="en-US"/>
+        </w:rPr>
+        <w:t xml:space="preserve">ne 1 </w:t>
+      </w:r>
+      <w:r>
+        <w:rPr>
+          <w:b w:val="0"/>
+          <w:i/>
+          <w:color w:val="auto"/>
+          <w:lang w:val="en-US"/>
+        </w:rPr>
+        <w:t>belongs to</w:t>
+      </w:r>
+      <w:r>
+        <w:rPr>
+          <w:b w:val="0"/>
+          <w:i/>
+          <w:color w:val="auto"/>
+          <w:lang w:val="en-US"/>
+        </w:rPr>
+        <w:t xml:space="preserve"> Cluster 1</w:t>
+      </w:r>
+      <w:r>
+        <w:rPr>
+          <w:b w:val="0"/>
+          <w:i/>
+          <w:color w:val="auto"/>
+          <w:lang w:val="en-US"/>
+        </w:rPr>
+        <w:t>, li</w:t>
+      </w:r>
+      <w:r>
+        <w:rPr>
+          <w:b w:val="0"/>
+          <w:i/>
+          <w:color w:val="auto"/>
+          <w:lang w:val="en-US"/>
+        </w:rPr>
+        <w:t xml:space="preserve">ne 2 </w:t>
+      </w:r>
+      <w:r>
+        <w:rPr>
+          <w:b w:val="0"/>
+          <w:i/>
+          <w:color w:val="auto"/>
+          <w:lang w:val="en-US"/>
+        </w:rPr>
+        <w:t>belongs to</w:t>
+      </w:r>
+      <w:r>
+        <w:rPr>
+          <w:b w:val="0"/>
+          <w:i/>
+          <w:color w:val="auto"/>
+          <w:lang w:val="en-US"/>
+        </w:rPr>
+        <w:t xml:space="preserve"> Cluster 2</w:t>
+      </w:r>
+      <w:r>
+        <w:rPr>
+          <w:b w:val="0"/>
+          <w:i/>
+          <w:color w:val="auto"/>
+          <w:lang w:val="en-US"/>
+        </w:rPr>
+        <w:t>, li</w:t>
+      </w:r>
+      <w:r>
+        <w:rPr>
+          <w:b w:val="0"/>
+          <w:i/>
+          <w:color w:val="auto"/>
+          <w:lang w:val="en-US"/>
+        </w:rPr>
+        <w:t xml:space="preserve">ne 988 </w:t>
+      </w:r>
+      <w:r>
+        <w:rPr>
+          <w:b w:val="0"/>
+          <w:i/>
+          <w:color w:val="auto"/>
+          <w:lang w:val="en-US"/>
+        </w:rPr>
+        <w:t>belongs</w:t>
+      </w:r>
+      <w:r>
+        <w:rPr>
+          <w:b w:val="0"/>
+          <w:i/>
+          <w:color w:val="auto"/>
+          <w:lang w:val="en-US"/>
+        </w:rPr>
+        <w:t xml:space="preserve"> to</w:t>
+      </w:r>
+      <w:r>
+        <w:rPr>
+          <w:b w:val="0"/>
+          <w:i/>
+          <w:color w:val="auto"/>
+          <w:lang w:val="en-US"/>
+        </w:rPr>
+        <w:t xml:space="preserve"> Cluster 5</w:t>
       </w:r>
       <w:proofErr w:type="gramStart"/>
       <w:r>
         <w:rPr>
-          <w:color w:val="auto"/>
-        </w:rPr>
-        <w:t>2</w:t>
-      </w:r>
-      <w:r>
-        <w:rPr>
-          <w:color w:val="auto"/>
-        </w:rPr>
-        <w:t xml:space="preserve"> </w:t>
-      </w:r>
-      <w:r>
-        <w:rPr>
-          <w:b w:val="0"/>
-          <w:color w:val="auto"/>
-        </w:rPr>
-        <w:t>.</w:t>
+          <w:b w:val="0"/>
+          <w:i/>
+          <w:color w:val="auto"/>
+          <w:lang w:val="en-US"/>
+        </w:rPr>
+        <w:t>…</w:t>
+      </w:r>
+      <w:r>
+        <w:rPr>
+          <w:b w:val="0"/>
+          <w:i/>
+          <w:color w:val="auto"/>
+          <w:lang w:val="en-US"/>
+        </w:rPr>
+        <w:t xml:space="preserve"> ;</w:t>
       </w:r>
       <w:proofErr w:type="gramEnd"/>
     </w:p>
@@ -25400,27 +25172,201 @@
         <w:jc w:val="both"/>
         <w:rPr>
           <w:b w:val="0"/>
-          <w:color w:val="auto"/>
-        </w:rPr>
-      </w:pPr>
-      <w:r>
-        <w:rPr>
-          <w:b w:val="0"/>
-          <w:color w:val="auto"/>
-        </w:rPr>
-        <w:t xml:space="preserve">Le </w:t>
-      </w:r>
-      <w:r>
-        <w:rPr>
-          <w:b w:val="0"/>
-          <w:color w:val="auto"/>
-        </w:rPr>
-        <w:t xml:space="preserve">ratio </w:t>
-      </w:r>
-      <w:r>
-        <w:rPr>
           <w:i/>
           <w:color w:val="auto"/>
+          <w:lang w:val="en-US"/>
+        </w:rPr>
+      </w:pPr>
+      <w:r>
+        <w:rPr>
+          <w:b w:val="0"/>
+          <w:color w:val="auto"/>
+          <w:lang w:val="en-US"/>
+        </w:rPr>
+        <w:t>The sum of the squares of the distances between the points of a Cluster and their Centroid for each of the Clusters</w:t>
+      </w:r>
+      <w:r>
+        <w:rPr>
+          <w:b w:val="0"/>
+          <w:color w:val="auto"/>
+          <w:lang w:val="en-US"/>
+        </w:rPr>
+        <w:t xml:space="preserve"> </w:t>
+      </w:r>
+      <w:r>
+        <w:rPr>
+          <w:b w:val="0"/>
+          <w:color w:val="auto"/>
+          <w:lang w:val="en-US"/>
+        </w:rPr>
+        <w:t xml:space="preserve">1, 2, 3, 4, 5, 6, 7, 8 </w:t>
+      </w:r>
+      <w:r>
+        <w:rPr>
+          <w:b w:val="0"/>
+          <w:color w:val="auto"/>
+          <w:lang w:val="en-US"/>
+        </w:rPr>
+        <w:t>and</w:t>
+      </w:r>
+      <w:r>
+        <w:rPr>
+          <w:b w:val="0"/>
+          <w:color w:val="auto"/>
+          <w:lang w:val="en-US"/>
+        </w:rPr>
+        <w:t xml:space="preserve"> 9</w:t>
+      </w:r>
+      <w:r>
+        <w:rPr>
+          <w:b w:val="0"/>
+          <w:color w:val="auto"/>
+          <w:lang w:val="en-US"/>
+        </w:rPr>
+        <w:t xml:space="preserve"> are respectively: </w:t>
+      </w:r>
+      <w:r>
+        <w:rPr>
+          <w:b w:val="0"/>
+          <w:color w:val="auto"/>
+          <w:lang w:val="en-US"/>
+        </w:rPr>
+        <w:t>233.55102, 260.57</w:t>
+      </w:r>
+      <w:r>
+        <w:rPr>
+          <w:b w:val="0"/>
+          <w:color w:val="auto"/>
+          <w:lang w:val="en-US"/>
+        </w:rPr>
+        <w:t xml:space="preserve">476, 108.87633, </w:t>
+      </w:r>
+      <w:r>
+        <w:rPr>
+          <w:b w:val="0"/>
+          <w:color w:val="auto"/>
+          <w:lang w:val="en-US"/>
+        </w:rPr>
+        <w:t>65.14286,   0.00000,   0.0</w:t>
+      </w:r>
+      <w:r>
+        <w:rPr>
+          <w:b w:val="0"/>
+          <w:color w:val="auto"/>
+          <w:lang w:val="en-US"/>
+        </w:rPr>
+        <w:t xml:space="preserve">0000, </w:t>
+      </w:r>
+      <w:r>
+        <w:rPr>
+          <w:b w:val="0"/>
+          <w:color w:val="auto"/>
+          <w:lang w:val="en-US"/>
+        </w:rPr>
+        <w:t xml:space="preserve">45.64486,   0.00000 </w:t>
+      </w:r>
+      <w:proofErr w:type="gramStart"/>
+      <w:r>
+        <w:rPr>
+          <w:b w:val="0"/>
+          <w:color w:val="auto"/>
+          <w:lang w:val="en-US"/>
+        </w:rPr>
+        <w:t>and</w:t>
+      </w:r>
+      <w:r>
+        <w:rPr>
+          <w:b w:val="0"/>
+          <w:color w:val="auto"/>
+          <w:lang w:val="en-US"/>
+        </w:rPr>
+        <w:t xml:space="preserve">  17.79310</w:t>
+      </w:r>
+      <w:proofErr w:type="gramEnd"/>
+      <w:r>
+        <w:rPr>
+          <w:b w:val="0"/>
+          <w:color w:val="auto"/>
+          <w:lang w:val="en-US"/>
+        </w:rPr>
+        <w:t xml:space="preserve">. Based on these values, we can </w:t>
+      </w:r>
+      <w:r>
+        <w:rPr>
+          <w:b w:val="0"/>
+          <w:color w:val="auto"/>
+          <w:lang w:val="en-US"/>
+        </w:rPr>
+        <w:t xml:space="preserve">sort in descending order </w:t>
+      </w:r>
+      <w:r>
+        <w:rPr>
+          <w:b w:val="0"/>
+          <w:color w:val="auto"/>
+          <w:lang w:val="en-US"/>
+        </w:rPr>
+        <w:t>all the Clusters</w:t>
+      </w:r>
+      <w:r>
+        <w:rPr>
+          <w:b w:val="0"/>
+          <w:color w:val="auto"/>
+          <w:lang w:val="en-US"/>
+        </w:rPr>
+        <w:t>, from the least compact to the most compact one:</w:t>
+      </w:r>
+      <w:r>
+        <w:rPr>
+          <w:b w:val="0"/>
+          <w:color w:val="auto"/>
+          <w:lang w:val="en-US"/>
+        </w:rPr>
+        <w:t xml:space="preserve"> </w:t>
+      </w:r>
+      <w:r>
+        <w:rPr>
+          <w:color w:val="auto"/>
+          <w:lang w:val="en-US"/>
+        </w:rPr>
+        <w:t xml:space="preserve">Cluster 5 – Cluster 6 – Cluster 8 – Cluster 9 – Cluster 7 – Cluster 4 – Cluster 3 – Cluster 1 – Cluster 2 </w:t>
+      </w:r>
+      <w:r>
+        <w:rPr>
+          <w:b w:val="0"/>
+          <w:color w:val="auto"/>
+          <w:lang w:val="en-US"/>
+        </w:rPr>
+        <w:t>;</w:t>
+      </w:r>
+    </w:p>
+    <w:p>
+      <w:pPr>
+        <w:pStyle w:val="Paragraphedeliste"/>
+        <w:numPr>
+          <w:ilvl w:val="0"/>
+          <w:numId w:val="1"/>
+        </w:numPr>
+        <w:jc w:val="both"/>
+        <w:rPr>
+          <w:b w:val="0"/>
+          <w:i/>
+          <w:color w:val="auto"/>
+          <w:lang w:val="en-US"/>
+        </w:rPr>
+      </w:pPr>
+      <w:r>
+        <w:rPr>
+          <w:b w:val="0"/>
+          <w:color w:val="auto"/>
+          <w:lang w:val="en-US"/>
+        </w:rPr>
+        <w:t xml:space="preserve">The ratio </w:t>
+      </w:r>
+      <w:r>
+        <w:rPr>
+          <w:i/>
+          <w:color w:val="auto"/>
+          <w:lang w:val="en-US"/>
         </w:rPr>
         <w:t>“</w:t>
       </w:r>
@@ -25429,6 +25375,7 @@
         <w:rPr>
           <w:i/>
           <w:color w:val="auto"/>
+          <w:lang w:val="en-US"/>
         </w:rPr>
         <w:t>between_SS</w:t>
       </w:r>
@@ -25437,6 +25384,7 @@
         <w:rPr>
           <w:i/>
           <w:color w:val="auto"/>
+          <w:lang w:val="en-US"/>
         </w:rPr>
         <w:t xml:space="preserve"> / </w:t>
       </w:r>
@@ -25445,6 +25393,7 @@
         <w:rPr>
           <w:i/>
           <w:color w:val="auto"/>
+          <w:lang w:val="en-US"/>
         </w:rPr>
         <w:t>total_SS</w:t>
       </w:r>
@@ -25453,71 +25402,59 @@
         <w:rPr>
           <w:i/>
           <w:color w:val="auto"/>
-        </w:rPr>
-        <w:t xml:space="preserve"> =  </w:t>
+          <w:lang w:val="en-US"/>
+        </w:rPr>
+        <w:t xml:space="preserve"> =  77.4 %”</w:t>
       </w:r>
       <w:r>
         <w:rPr>
           <w:i/>
           <w:color w:val="auto"/>
-        </w:rPr>
-        <w:t>77.4 %</w:t>
-      </w:r>
-      <w:r>
-        <w:rPr>
+          <w:lang w:val="en-US"/>
+        </w:rPr>
+        <w:t xml:space="preserve"> </w:t>
+      </w:r>
+      <w:r>
+        <w:rPr>
+          <w:b w:val="0"/>
+          <w:color w:val="auto"/>
+          <w:lang w:val="en-US"/>
+        </w:rPr>
+        <w:t xml:space="preserve">can tell us that we have here a Clustering </w:t>
+      </w:r>
+      <w:r>
+        <w:rPr>
+          <w:b w:val="0"/>
           <w:i/>
           <w:color w:val="auto"/>
-        </w:rPr>
-        <w:t>”</w:t>
-      </w:r>
-      <w:r>
-        <w:rPr>
-          <w:color w:val="auto"/>
-        </w:rPr>
-        <w:t xml:space="preserve"> </w:t>
-      </w:r>
-      <w:r>
-        <w:rPr>
-          <w:b w:val="0"/>
-          <w:color w:val="auto"/>
-        </w:rPr>
-        <w:t xml:space="preserve">peut nous indiquer que nous avons là un </w:t>
-      </w:r>
-      <w:proofErr w:type="spellStart"/>
-      <w:r>
-        <w:rPr>
-          <w:b w:val="0"/>
-          <w:color w:val="auto"/>
-        </w:rPr>
-        <w:t>Clustering</w:t>
-      </w:r>
-      <w:proofErr w:type="spellEnd"/>
-      <w:r>
-        <w:rPr>
-          <w:b w:val="0"/>
-          <w:color w:val="auto"/>
-        </w:rPr>
-        <w:t xml:space="preserve"> </w:t>
-      </w:r>
-      <w:r>
+          <w:lang w:val="en-US"/>
+        </w:rPr>
+        <w:t>relatively</w:t>
+      </w:r>
+      <w:r>
+        <w:rPr>
+          <w:b w:val="0"/>
+          <w:color w:val="auto"/>
+          <w:lang w:val="en-US"/>
+        </w:rPr>
+        <w:t xml:space="preserve"> good</w:t>
+      </w:r>
+    </w:p>
+    <w:p>
+      <w:pPr>
+        <w:pStyle w:val="Paragraphedeliste"/>
+        <w:numPr>
+          <w:ilvl w:val="0"/>
+          <w:numId w:val="0"/>
+        </w:numPr>
+        <w:ind w:left="720"/>
+        <w:jc w:val="both"/>
         <w:rPr>
           <w:b w:val="0"/>
           <w:i/>
           <w:color w:val="auto"/>
-        </w:rPr>
-        <w:t>relativement bon</w:t>
-      </w:r>
-      <w:r>
-        <w:rPr>
-          <w:b w:val="0"/>
-          <w:color w:val="auto"/>
-        </w:rPr>
-        <w:t>.</w:t>
-      </w:r>
-    </w:p>
-    <w:p>
-      <w:pPr>
-        <w:jc w:val="both"/>
+          <w:lang w:val="en-US"/>
+        </w:rPr>
       </w:pPr>
     </w:p>
     <w:p>
@@ -25528,12 +25465,21 @@
           <w:u w:val="single"/>
         </w:rPr>
       </w:pPr>
+      <w:proofErr w:type="spellStart"/>
       <w:r>
         <w:rPr>
           <w:b/>
           <w:u w:val="single"/>
         </w:rPr>
-        <w:t>Résidus :</w:t>
+        <w:t>Residuals</w:t>
+      </w:r>
+      <w:proofErr w:type="spellEnd"/>
+      <w:r>
+        <w:rPr>
+          <w:b/>
+          <w:u w:val="single"/>
+        </w:rPr>
+        <w:t> :</w:t>
       </w:r>
     </w:p>
     <w:p>
@@ -37032,7 +36978,7 @@
 </file>
 
 <file path=customXml/itemProps1.xml><?xml version="1.0" encoding="utf-8"?>
-<ds:datastoreItem xmlns:ds="http://schemas.openxmlformats.org/officeDocument/2006/customXml" ds:itemID="{B91FFD0D-89BF-4DDB-8C4B-125B1AC744EA}">
+<ds:datastoreItem xmlns:ds="http://schemas.openxmlformats.org/officeDocument/2006/customXml" ds:itemID="{1B506726-FDBD-4F47-A4FB-A5660FA7AFC2}">
   <ds:schemaRefs>
     <ds:schemaRef ds:uri="http://schemas.openxmlformats.org/officeDocument/2006/bibliography"/>
   </ds:schemaRefs>

</xml_diff>

<commit_message>
V- Model 4 : Admission department, risk of death and sojourn time (part II)
</commit_message>
<xml_diff>
--- a/Interpretation/ENG/Hospital Data Analysis - Clustering- Interpretations.DOCX
+++ b/Interpretation/ENG/Hospital Data Analysis - Clustering- Interpretations.DOCX
@@ -19453,8 +19453,6 @@
         </w:rPr>
         <w:t>l</w:t>
       </w:r>
-      <w:bookmarkStart w:id="0" w:name="_GoBack"/>
-      <w:bookmarkEnd w:id="0"/>
       <w:r>
         <w:rPr>
           <w:lang w:val="en-US"/>
@@ -20784,15 +20782,7 @@
           <w:color w:val="auto"/>
           <w:lang w:val="en-US"/>
         </w:rPr>
-        <w:t>with 9 clusters, which means that 9</w:t>
-      </w:r>
-      <w:r>
-        <w:rPr>
-          <w:b w:val="0"/>
-          <w:color w:val="auto"/>
-          <w:lang w:val="en-US"/>
-        </w:rPr>
-        <w:t xml:space="preserve"> is then the optimal number of Clusters to be kept.</w:t>
+        <w:t>with 9 clusters, which means that 9 is then the optimal number of Clusters to be kept.</w:t>
       </w:r>
     </w:p>
     <w:p>
@@ -22440,7 +22430,6 @@
           <w:szCs w:val="14"/>
           <w:lang w:val="en-US" w:eastAsia="fr-FR"/>
         </w:rPr>
-        <w:lastRenderedPageBreak/>
         <w:t>8 0.0000000 0.00000000</w:t>
       </w:r>
     </w:p>
@@ -22489,6 +22478,7 @@
           <w:szCs w:val="14"/>
           <w:lang w:val="en-US" w:eastAsia="fr-FR"/>
         </w:rPr>
+        <w:lastRenderedPageBreak/>
         <w:t>9 0.0000000 0.41379310</w:t>
       </w:r>
     </w:p>
@@ -24455,15 +24445,7 @@
           <w:color w:val="auto"/>
           <w:lang w:val="en-US"/>
         </w:rPr>
-        <w:t>The</w:t>
-      </w:r>
-      <w:r>
-        <w:rPr>
-          <w:b w:val="0"/>
-          <w:color w:val="auto"/>
-          <w:lang w:val="en-US"/>
-        </w:rPr>
-        <w:t xml:space="preserve"> </w:t>
+        <w:t xml:space="preserve">The </w:t>
       </w:r>
       <w:r>
         <w:rPr>
@@ -24906,141 +24888,44 @@
         <w:jc w:val="both"/>
         <w:rPr>
           <w:b w:val="0"/>
-          <w:color w:val="auto"/>
-        </w:rPr>
-      </w:pPr>
-      <w:r>
-        <w:rPr>
-          <w:b w:val="0"/>
-          <w:color w:val="auto"/>
+          <w:i/>
+          <w:color w:val="auto"/>
+          <w:lang w:val="en-US"/>
+        </w:rPr>
+      </w:pPr>
+      <w:r>
+        <w:rPr>
+          <w:b w:val="0"/>
+          <w:color w:val="auto"/>
+          <w:lang w:val="en-US"/>
         </w:rPr>
         <w:lastRenderedPageBreak/>
-        <w:t xml:space="preserve">A partir du </w:t>
-      </w:r>
-      <w:proofErr w:type="spellStart"/>
-      <w:r>
-        <w:rPr>
-          <w:b w:val="0"/>
-          <w:color w:val="auto"/>
-        </w:rPr>
-        <w:t>Clustering</w:t>
-      </w:r>
-      <w:proofErr w:type="spellEnd"/>
-      <w:r>
-        <w:rPr>
-          <w:b w:val="0"/>
-          <w:color w:val="auto"/>
+        <w:t>Based on the Clustering Vector abo</w:t>
+      </w:r>
+      <w:r>
+        <w:rPr>
+          <w:b w:val="0"/>
+          <w:color w:val="auto"/>
+          <w:lang w:val="en-US"/>
+        </w:rPr>
+        <w:t>ve, we can consult the Cluster of membership of each line of observations on the admissions by just looking at the number of cluster representing the line of observations on the position of this latter within the vector:</w:t>
+      </w:r>
+      <w:r>
+        <w:rPr>
+          <w:b w:val="0"/>
+          <w:color w:val="auto"/>
+          <w:lang w:val="en-US"/>
         </w:rPr>
         <w:t xml:space="preserve"> </w:t>
       </w:r>
-      <w:proofErr w:type="spellStart"/>
-      <w:r>
-        <w:rPr>
-          <w:b w:val="0"/>
-          <w:color w:val="auto"/>
-        </w:rPr>
-        <w:t>Vector</w:t>
-      </w:r>
-      <w:proofErr w:type="spellEnd"/>
-      <w:r>
-        <w:rPr>
-          <w:b w:val="0"/>
-          <w:color w:val="auto"/>
-        </w:rPr>
-        <w:t xml:space="preserve"> ci-dessus, nous pouvons consulter le Cluster d’appartenance de chaque ligne d’observations sur les admissions en consultant juste le numéro de cluster qui représente la ligne d’observations sur la position de cette dernière dans le vecteur </w:t>
-      </w:r>
-      <w:r>
-        <w:rPr>
-          <w:b w:val="0"/>
-          <w:color w:val="auto"/>
-        </w:rPr>
-        <w:t>: ligne 1 appartient à Cluster 1</w:t>
-      </w:r>
-      <w:r>
-        <w:rPr>
-          <w:b w:val="0"/>
-          <w:color w:val="auto"/>
-        </w:rPr>
-        <w:t>, ligne 2 appartient à Cluster 2</w:t>
-      </w:r>
-      <w:r>
-        <w:rPr>
-          <w:b w:val="0"/>
-          <w:color w:val="auto"/>
-        </w:rPr>
-        <w:t xml:space="preserve">, ligne 988 appartient à Cluster </w:t>
-      </w:r>
-      <w:r>
-        <w:rPr>
-          <w:b w:val="0"/>
-          <w:color w:val="auto"/>
-        </w:rPr>
-        <w:t>5</w:t>
-      </w:r>
-      <w:r>
-        <w:rPr>
-          <w:b w:val="0"/>
-          <w:color w:val="auto"/>
-        </w:rPr>
-        <w:t>…</w:t>
-      </w:r>
-    </w:p>
-    <w:p>
-      <w:pPr>
-        <w:pStyle w:val="Paragraphedeliste"/>
-        <w:numPr>
-          <w:ilvl w:val="0"/>
-          <w:numId w:val="1"/>
-        </w:numPr>
-        <w:jc w:val="both"/>
+      <w:r>
         <w:rPr>
           <w:b w:val="0"/>
           <w:i/>
           <w:color w:val="auto"/>
           <w:lang w:val="en-US"/>
         </w:rPr>
-      </w:pPr>
-      <w:r>
-        <w:rPr>
-          <w:b w:val="0"/>
-          <w:color w:val="auto"/>
-          <w:lang w:val="en-US"/>
-        </w:rPr>
-        <w:t>Based on the Clustering Vector abo</w:t>
-      </w:r>
-      <w:r>
-        <w:rPr>
-          <w:b w:val="0"/>
-          <w:color w:val="auto"/>
-          <w:lang w:val="en-US"/>
-        </w:rPr>
-        <w:t>ve, we can consult the Cluster of membership of each line of observations on the admissions by just looking at the number of cluster representing the line of observations on the position of this latter within the vector:</w:t>
-      </w:r>
-      <w:r>
-        <w:rPr>
-          <w:b w:val="0"/>
-          <w:color w:val="auto"/>
-          <w:lang w:val="en-US"/>
-        </w:rPr>
-        <w:t xml:space="preserve"> </w:t>
-      </w:r>
-      <w:r>
-        <w:rPr>
-          <w:b w:val="0"/>
-          <w:i/>
-          <w:color w:val="auto"/>
-          <w:lang w:val="en-US"/>
-        </w:rPr>
-        <w:t>li</w:t>
-      </w:r>
-      <w:r>
-        <w:rPr>
-          <w:b w:val="0"/>
-          <w:i/>
-          <w:color w:val="auto"/>
-          <w:lang w:val="en-US"/>
-        </w:rPr>
-        <w:t xml:space="preserve">ne 1 </w:t>
+        <w:t xml:space="preserve">line 1 </w:t>
       </w:r>
       <w:r>
         <w:rPr>
@@ -25608,30 +25493,57 @@
         <w:rPr>
           <w:b w:val="0"/>
           <w:color w:val="auto"/>
-        </w:rPr>
-      </w:pPr>
-      <w:r>
-        <w:rPr>
-          <w:b w:val="0"/>
-          <w:color w:val="auto"/>
-        </w:rPr>
-        <w:t>Nous avons nommé nos Clusters  respectivement par « G1 », « G2 », « G3 », « G4 », « G5 », « G6 », « G7 », « G8 » et « G9 ».</w:t>
-      </w:r>
-    </w:p>
-    <w:p>
-      <w:pPr>
-        <w:pStyle w:val="Paragraphedeliste"/>
-        <w:numPr>
-          <w:ilvl w:val="0"/>
-          <w:numId w:val="0"/>
-        </w:numPr>
-        <w:ind w:left="720"/>
-        <w:jc w:val="both"/>
-        <w:rPr>
-          <w:b w:val="0"/>
-          <w:color w:val="auto"/>
-        </w:rPr>
-      </w:pPr>
+          <w:lang w:val="en-US"/>
+        </w:rPr>
+      </w:pPr>
+      <w:r>
+        <w:rPr>
+          <w:b w:val="0"/>
+          <w:color w:val="auto"/>
+          <w:lang w:val="en-US"/>
+        </w:rPr>
+        <w:t xml:space="preserve">We have named our Clusters respectively by </w:t>
+      </w:r>
+      <w:r>
+        <w:rPr>
+          <w:b w:val="0"/>
+          <w:color w:val="auto"/>
+          <w:lang w:val="en-US"/>
+        </w:rPr>
+        <w:t>« G1 », « G2 », « G3 », « G4 », « </w:t>
+      </w:r>
+      <w:r>
+        <w:rPr>
+          <w:b w:val="0"/>
+          <w:color w:val="auto"/>
+          <w:lang w:val="en-US"/>
+        </w:rPr>
+        <w:t>G5 », « G6 », « G7 »,</w:t>
+      </w:r>
+      <w:r>
+        <w:rPr>
+          <w:b w:val="0"/>
+          <w:color w:val="auto"/>
+          <w:lang w:val="en-US"/>
+        </w:rPr>
+        <w:t xml:space="preserve"> « G8 » </w:t>
+      </w:r>
+      <w:r>
+        <w:rPr>
+          <w:b w:val="0"/>
+          <w:color w:val="auto"/>
+          <w:lang w:val="en-US"/>
+        </w:rPr>
+        <w:t xml:space="preserve">and </w:t>
+      </w:r>
+      <w:r>
+        <w:rPr>
+          <w:b w:val="0"/>
+          <w:color w:val="auto"/>
+          <w:lang w:val="en-US"/>
+        </w:rPr>
+        <w:t>« G9 ».</w:t>
+      </w:r>
     </w:p>
     <w:p>
       <w:pPr>
@@ -25706,6 +25618,7 @@
           <w:noProof/>
           <w:lang w:eastAsia="fr-FR"/>
         </w:rPr>
+        <w:lastRenderedPageBreak/>
         <w:drawing>
           <wp:inline distT="0" distB="0" distL="0" distR="0" wp14:anchorId="52926144" wp14:editId="54AA575A">
             <wp:extent cx="5760720" cy="3595703"/>
@@ -25816,6 +25729,7 @@
           <w:b w:val="0"/>
           <w:color w:val="auto"/>
           <w:u w:val="single"/>
+          <w:lang w:val="en-US"/>
         </w:rPr>
       </w:pPr>
       <w:r>
@@ -25823,8 +25737,38 @@
           <w:b w:val="0"/>
           <w:color w:val="auto"/>
           <w:u w:val="single"/>
-        </w:rPr>
-        <w:t>Nous pouvons remarquer que pour le cas des TOTAL_COST:</w:t>
+          <w:lang w:val="en-US"/>
+        </w:rPr>
+        <w:t xml:space="preserve">We can </w:t>
+      </w:r>
+      <w:proofErr w:type="spellStart"/>
+      <w:r>
+        <w:rPr>
+          <w:b w:val="0"/>
+          <w:color w:val="auto"/>
+          <w:u w:val="single"/>
+          <w:lang w:val="en-US"/>
+        </w:rPr>
+        <w:t>notcie</w:t>
+      </w:r>
+      <w:proofErr w:type="spellEnd"/>
+      <w:r>
+        <w:rPr>
+          <w:b w:val="0"/>
+          <w:color w:val="auto"/>
+          <w:u w:val="single"/>
+          <w:lang w:val="en-US"/>
+        </w:rPr>
+        <w:t xml:space="preserve"> for the case of the</w:t>
+      </w:r>
+      <w:r>
+        <w:rPr>
+          <w:b w:val="0"/>
+          <w:color w:val="auto"/>
+          <w:u w:val="single"/>
+          <w:lang w:val="en-US"/>
+        </w:rPr>
+        <w:t xml:space="preserve"> TOTAL_COST:</w:t>
       </w:r>
     </w:p>
     <w:p>
@@ -25838,52 +25782,82 @@
         <w:rPr>
           <w:b w:val="0"/>
           <w:color w:val="auto"/>
-        </w:rPr>
-      </w:pPr>
-      <w:r>
-        <w:rPr>
-          <w:b w:val="0"/>
-          <w:color w:val="auto"/>
-        </w:rPr>
-        <w:t xml:space="preserve">Les </w:t>
+          <w:lang w:val="en-US"/>
+        </w:rPr>
+      </w:pPr>
+      <w:r>
+        <w:rPr>
+          <w:b w:val="0"/>
+          <w:color w:val="auto"/>
+          <w:lang w:val="en-US"/>
+        </w:rPr>
+        <w:t xml:space="preserve">The </w:t>
       </w:r>
       <w:proofErr w:type="spellStart"/>
       <w:r>
         <w:rPr>
           <w:b w:val="0"/>
           <w:color w:val="auto"/>
-        </w:rPr>
-        <w:t>B</w:t>
-      </w:r>
-      <w:r>
-        <w:rPr>
-          <w:b w:val="0"/>
-          <w:color w:val="auto"/>
-        </w:rPr>
-        <w:t>oxP</w:t>
-      </w:r>
-      <w:r>
-        <w:rPr>
-          <w:b w:val="0"/>
-          <w:color w:val="auto"/>
-        </w:rPr>
-        <w:t>lots</w:t>
+          <w:lang w:val="en-US"/>
+        </w:rPr>
+        <w:t>BoxPlots</w:t>
       </w:r>
       <w:proofErr w:type="spellEnd"/>
       <w:r>
         <w:rPr>
           <w:b w:val="0"/>
           <w:color w:val="auto"/>
-        </w:rPr>
-        <w:t xml:space="preserve"> correspondant aux Groupes se trouvent à peu près aux mêmes niveaux de valeurs de TOTAL_COST, avec quelques exceptions près pour les cas du G1, G6 et G8 </w:t>
-      </w:r>
-      <w:r>
-        <w:rPr>
-          <w:b w:val="0"/>
-          <w:color w:val="auto"/>
-        </w:rPr>
-        <w:lastRenderedPageBreak/>
-        <w:t>ayant les valeurs les plus élevées et pour ceux de G7 et G9 avec les valeurs les moins élevées ;</w:t>
+          <w:lang w:val="en-US"/>
+        </w:rPr>
+        <w:t xml:space="preserve"> corresponding to the G</w:t>
+      </w:r>
+      <w:r>
+        <w:rPr>
+          <w:b w:val="0"/>
+          <w:color w:val="auto"/>
+          <w:lang w:val="en-US"/>
+        </w:rPr>
+        <w:t>roups are more or less on the same level regarding the TOTAL_COST, with a few exceptions for the cases of G1, G6 and G8</w:t>
+      </w:r>
+      <w:r>
+        <w:rPr>
+          <w:b w:val="0"/>
+          <w:color w:val="auto"/>
+          <w:lang w:val="en-US"/>
+        </w:rPr>
+        <w:t xml:space="preserve">, having the highest values, and for those of G7 and G9, this time, </w:t>
+      </w:r>
+      <w:r>
+        <w:rPr>
+          <w:b w:val="0"/>
+          <w:color w:val="auto"/>
+          <w:lang w:val="en-US"/>
+        </w:rPr>
+        <w:t>having</w:t>
+      </w:r>
+      <w:r>
+        <w:rPr>
+          <w:b w:val="0"/>
+          <w:color w:val="auto"/>
+          <w:lang w:val="en-US"/>
+        </w:rPr>
+        <w:t xml:space="preserve"> </w:t>
+      </w:r>
+      <w:r>
+        <w:rPr>
+          <w:b w:val="0"/>
+          <w:color w:val="auto"/>
+          <w:lang w:val="en-US"/>
+        </w:rPr>
+        <w:t>the lowest values</w:t>
+      </w:r>
+      <w:r>
+        <w:rPr>
+          <w:b w:val="0"/>
+          <w:color w:val="auto"/>
+          <w:lang w:val="en-US"/>
+        </w:rPr>
+        <w:t xml:space="preserve">; </w:t>
       </w:r>
     </w:p>
     <w:p>
@@ -25897,14 +25871,35 @@
         <w:rPr>
           <w:b w:val="0"/>
           <w:color w:val="auto"/>
-        </w:rPr>
-      </w:pPr>
-      <w:r>
-        <w:rPr>
-          <w:b w:val="0"/>
-          <w:color w:val="auto"/>
-        </w:rPr>
-        <w:t>Les variabilités sont plus importantes pour G6 et G7, tandis qu’elles le sont peu avec G9 ;</w:t>
+          <w:lang w:val="en-US"/>
+        </w:rPr>
+      </w:pPr>
+      <w:r>
+        <w:rPr>
+          <w:b w:val="0"/>
+          <w:color w:val="auto"/>
+          <w:lang w:val="en-US"/>
+        </w:rPr>
+        <w:lastRenderedPageBreak/>
+        <w:t xml:space="preserve">Concerning the symmetry of the data distribution, all of the Groups’ </w:t>
+      </w:r>
+      <w:proofErr w:type="spellStart"/>
+      <w:r>
+        <w:rPr>
+          <w:b w:val="0"/>
+          <w:color w:val="auto"/>
+          <w:lang w:val="en-US"/>
+        </w:rPr>
+        <w:t>BoxPlots</w:t>
+      </w:r>
+      <w:proofErr w:type="spellEnd"/>
+      <w:r>
+        <w:rPr>
+          <w:b w:val="0"/>
+          <w:color w:val="auto"/>
+          <w:lang w:val="en-US"/>
+        </w:rPr>
+        <w:t xml:space="preserve"> seem to show a relative symmetry, except for G7 which presents a quit significant asymmetry;  </w:t>
       </w:r>
     </w:p>
     <w:p>
@@ -25918,72 +25913,84 @@
         <w:rPr>
           <w:b w:val="0"/>
           <w:color w:val="auto"/>
-        </w:rPr>
-      </w:pPr>
-      <w:r>
-        <w:rPr>
-          <w:b w:val="0"/>
-          <w:color w:val="auto"/>
-        </w:rPr>
-        <w:t>En ce qui con</w:t>
-      </w:r>
-      <w:r>
-        <w:rPr>
-          <w:b w:val="0"/>
-          <w:color w:val="auto"/>
-        </w:rPr>
-        <w:t>cerne</w:t>
-      </w:r>
-      <w:r>
-        <w:rPr>
-          <w:b w:val="0"/>
-          <w:color w:val="auto"/>
-        </w:rPr>
-        <w:t xml:space="preserve"> la symétrie de la dist</w:t>
-      </w:r>
-      <w:r>
-        <w:rPr>
-          <w:b w:val="0"/>
-          <w:color w:val="auto"/>
-        </w:rPr>
-        <w:t xml:space="preserve">ribution des données, tous les </w:t>
-      </w:r>
-      <w:proofErr w:type="spellStart"/>
-      <w:r>
-        <w:rPr>
-          <w:b w:val="0"/>
-          <w:color w:val="auto"/>
-        </w:rPr>
-        <w:t>BoxP</w:t>
-      </w:r>
-      <w:r>
-        <w:rPr>
-          <w:b w:val="0"/>
-          <w:color w:val="auto"/>
-        </w:rPr>
-        <w:t>lots</w:t>
-      </w:r>
-      <w:proofErr w:type="spellEnd"/>
-      <w:r>
-        <w:rPr>
-          <w:b w:val="0"/>
-          <w:color w:val="auto"/>
-        </w:rPr>
-        <w:t xml:space="preserve"> des Groupes semblent montrer une relative symétrie</w:t>
-      </w:r>
-      <w:r>
-        <w:rPr>
-          <w:b w:val="0"/>
-          <w:color w:val="auto"/>
-        </w:rPr>
-        <w:t>,</w:t>
-      </w:r>
-      <w:r>
-        <w:rPr>
-          <w:b w:val="0"/>
-          <w:color w:val="auto"/>
-        </w:rPr>
-        <w:t xml:space="preserve"> à l’exception de celui du G7, présentant une asymétrie assez importante.</w:t>
+          <w:lang w:val="en-US"/>
+        </w:rPr>
+      </w:pPr>
+      <w:r>
+        <w:rPr>
+          <w:b w:val="0"/>
+          <w:color w:val="auto"/>
+          <w:lang w:val="en-US"/>
+        </w:rPr>
+        <w:t>Outliers are more signi</w:t>
+      </w:r>
+      <w:r>
+        <w:rPr>
+          <w:b w:val="0"/>
+          <w:color w:val="auto"/>
+          <w:lang w:val="en-US"/>
+        </w:rPr>
+        <w:t>ficant within G1, G2 and G5 (corresponding in particular to the highest outlier observed)</w:t>
+      </w:r>
+      <w:r>
+        <w:rPr>
+          <w:b w:val="0"/>
+          <w:color w:val="auto"/>
+          <w:lang w:val="en-US"/>
+        </w:rPr>
+        <w:t xml:space="preserve">, whereas they are clearly less significant within G6, G7 and G8, even inexistent within G9. </w:t>
+      </w:r>
+    </w:p>
+    <w:p>
+      <w:pPr>
+        <w:pStyle w:val="Paragraphedeliste"/>
+        <w:numPr>
+          <w:ilvl w:val="0"/>
+          <w:numId w:val="1"/>
+        </w:numPr>
+        <w:jc w:val="both"/>
+        <w:rPr>
+          <w:b w:val="0"/>
+          <w:color w:val="auto"/>
+          <w:u w:val="single"/>
+          <w:lang w:val="en-US"/>
+        </w:rPr>
+      </w:pPr>
+      <w:r>
+        <w:rPr>
+          <w:b w:val="0"/>
+          <w:color w:val="auto"/>
+          <w:u w:val="single"/>
+          <w:lang w:val="en-US"/>
+        </w:rPr>
+        <w:t>We can notice for the case of the</w:t>
+      </w:r>
+      <w:r>
+        <w:rPr>
+          <w:b w:val="0"/>
+          <w:color w:val="auto"/>
+          <w:u w:val="single"/>
+          <w:lang w:val="en-US"/>
+        </w:rPr>
+        <w:t xml:space="preserve"> </w:t>
+      </w:r>
+      <w:r>
+        <w:rPr>
+          <w:b w:val="0"/>
+          <w:color w:val="auto"/>
+          <w:u w:val="single"/>
+          <w:lang w:val="en-US"/>
+        </w:rPr>
+        <w:t>RISK_DEATH</w:t>
+      </w:r>
+      <w:r>
+        <w:rPr>
+          <w:b w:val="0"/>
+          <w:color w:val="auto"/>
+          <w:u w:val="single"/>
+          <w:lang w:val="en-US"/>
+        </w:rPr>
+        <w:t>:</w:t>
       </w:r>
     </w:p>
     <w:p>
@@ -25997,82 +26004,77 @@
         <w:rPr>
           <w:b w:val="0"/>
           <w:color w:val="auto"/>
-        </w:rPr>
-      </w:pPr>
-      <w:r>
-        <w:rPr>
-          <w:b w:val="0"/>
-          <w:color w:val="auto"/>
-        </w:rPr>
-        <w:t xml:space="preserve">Les données aberrantes sont plus importantes au </w:t>
-      </w:r>
-      <w:r>
-        <w:rPr>
-          <w:b w:val="0"/>
-          <w:color w:val="auto"/>
-        </w:rPr>
-        <w:t>sein</w:t>
-      </w:r>
-      <w:r>
-        <w:rPr>
-          <w:b w:val="0"/>
-          <w:color w:val="auto"/>
-        </w:rPr>
-        <w:t xml:space="preserve"> de G1, G2 et de</w:t>
-      </w:r>
-      <w:r>
-        <w:rPr>
-          <w:b w:val="0"/>
-          <w:color w:val="auto"/>
-        </w:rPr>
-        <w:t xml:space="preserve"> </w:t>
-      </w:r>
-      <w:r>
-        <w:rPr>
-          <w:b w:val="0"/>
-          <w:color w:val="auto"/>
-        </w:rPr>
-        <w:t>G5</w:t>
-      </w:r>
-      <w:r>
-        <w:rPr>
-          <w:b w:val="0"/>
-          <w:color w:val="auto"/>
-        </w:rPr>
-        <w:t xml:space="preserve"> (correspondant notamment</w:t>
-      </w:r>
-      <w:r>
-        <w:rPr>
-          <w:b w:val="0"/>
-          <w:color w:val="auto"/>
-        </w:rPr>
-        <w:t xml:space="preserve"> à</w:t>
-      </w:r>
-      <w:r>
-        <w:rPr>
-          <w:b w:val="0"/>
-          <w:color w:val="auto"/>
-        </w:rPr>
-        <w:t xml:space="preserve"> </w:t>
-      </w:r>
-      <w:r>
-        <w:rPr>
-          <w:b w:val="0"/>
-          <w:color w:val="auto"/>
-        </w:rPr>
-        <w:t xml:space="preserve">la </w:t>
-      </w:r>
-      <w:r>
-        <w:rPr>
-          <w:b w:val="0"/>
-          <w:color w:val="auto"/>
-        </w:rPr>
-        <w:t>valeur aberrante la plus élevée constaté)</w:t>
-      </w:r>
-      <w:r>
-        <w:rPr>
-          <w:b w:val="0"/>
-          <w:color w:val="auto"/>
+          <w:lang w:val="en-US"/>
+        </w:rPr>
+      </w:pPr>
+      <w:r>
+        <w:rPr>
+          <w:b w:val="0"/>
+          <w:color w:val="auto"/>
+          <w:lang w:val="en-US"/>
+        </w:rPr>
+        <w:t xml:space="preserve">For all </w:t>
+      </w:r>
+      <w:r>
+        <w:rPr>
+          <w:b w:val="0"/>
+          <w:color w:val="auto"/>
+          <w:lang w:val="en-US"/>
+        </w:rPr>
+        <w:t xml:space="preserve">of the </w:t>
+      </w:r>
+      <w:r>
+        <w:rPr>
+          <w:b w:val="0"/>
+          <w:color w:val="auto"/>
+          <w:lang w:val="en-US"/>
+        </w:rPr>
+        <w:t>groups</w:t>
+      </w:r>
+      <w:r>
+        <w:rPr>
+          <w:b w:val="0"/>
+          <w:color w:val="auto"/>
+          <w:lang w:val="en-US"/>
+        </w:rPr>
+        <w:t xml:space="preserve">, admissions with a level </w:t>
+      </w:r>
+      <w:r>
+        <w:rPr>
+          <w:b w:val="0"/>
+          <w:color w:val="auto"/>
+          <w:lang w:val="en-US"/>
+        </w:rPr>
+        <w:t xml:space="preserve">2 of RISK_DEATH constitute the peak of proportions; </w:t>
+      </w:r>
+    </w:p>
+    <w:p>
+      <w:pPr>
+        <w:pStyle w:val="Paragraphedeliste"/>
+        <w:numPr>
+          <w:ilvl w:val="0"/>
+          <w:numId w:val="10"/>
+        </w:numPr>
+        <w:jc w:val="both"/>
+        <w:rPr>
+          <w:b w:val="0"/>
+          <w:color w:val="auto"/>
+          <w:lang w:val="en-US"/>
+        </w:rPr>
+      </w:pPr>
+      <w:r>
+        <w:rPr>
+          <w:b w:val="0"/>
+          <w:color w:val="auto"/>
+          <w:lang w:val="en-US"/>
+        </w:rPr>
+        <w:t>Admissions with a level 1 of RISK_DEATH are particularly frequent in G9</w:t>
+      </w:r>
+      <w:r>
+        <w:rPr>
+          <w:b w:val="0"/>
+          <w:color w:val="auto"/>
+          <w:lang w:val="en-US"/>
         </w:rPr>
         <w:t>,</w:t>
       </w:r>
@@ -26080,8 +26082,137 @@
         <w:rPr>
           <w:b w:val="0"/>
           <w:color w:val="auto"/>
-        </w:rPr>
-        <w:t xml:space="preserve"> tandis qu’elles le sont nettement moins au sein de G6, G7 et de G8, voir même inexistantes au sein de G9.</w:t>
+          <w:lang w:val="en-US"/>
+        </w:rPr>
+        <w:t xml:space="preserve"> whereas this type of admissions is less frequent within G1 and G7;</w:t>
+      </w:r>
+    </w:p>
+    <w:p>
+      <w:pPr>
+        <w:pStyle w:val="Paragraphedeliste"/>
+        <w:numPr>
+          <w:ilvl w:val="0"/>
+          <w:numId w:val="10"/>
+        </w:numPr>
+        <w:jc w:val="both"/>
+        <w:rPr>
+          <w:b w:val="0"/>
+          <w:color w:val="auto"/>
+          <w:lang w:val="en-US"/>
+        </w:rPr>
+      </w:pPr>
+      <w:r>
+        <w:rPr>
+          <w:b w:val="0"/>
+          <w:color w:val="auto"/>
+          <w:lang w:val="en-US"/>
+        </w:rPr>
+        <w:t xml:space="preserve">Admissions with a level 3 of RISK_DEATH are particularly frequent within G8, whereas all the other groups all present a proportion relatively similar when it comes to the admissions linked to this </w:t>
+      </w:r>
+      <w:r>
+        <w:rPr>
+          <w:b w:val="0"/>
+          <w:color w:val="auto"/>
+          <w:lang w:val="en-US"/>
+        </w:rPr>
+        <w:t xml:space="preserve">level of </w:t>
+      </w:r>
+      <w:r>
+        <w:rPr>
+          <w:b w:val="0"/>
+          <w:color w:val="auto"/>
+          <w:lang w:val="en-US"/>
+        </w:rPr>
+        <w:t>risk</w:t>
+      </w:r>
+      <w:r>
+        <w:rPr>
+          <w:b w:val="0"/>
+          <w:color w:val="auto"/>
+          <w:lang w:val="en-US"/>
+        </w:rPr>
+        <w:t>;</w:t>
+      </w:r>
+    </w:p>
+    <w:p>
+      <w:pPr>
+        <w:pStyle w:val="Paragraphedeliste"/>
+        <w:numPr>
+          <w:ilvl w:val="0"/>
+          <w:numId w:val="10"/>
+        </w:numPr>
+        <w:jc w:val="both"/>
+        <w:rPr>
+          <w:b w:val="0"/>
+          <w:color w:val="auto"/>
+          <w:lang w:val="en-US"/>
+        </w:rPr>
+      </w:pPr>
+      <w:r>
+        <w:rPr>
+          <w:b w:val="0"/>
+          <w:color w:val="auto"/>
+          <w:lang w:val="en-US"/>
+        </w:rPr>
+        <w:t xml:space="preserve">Admissions with a level of RISK_DEATH 4 are not generally frequent (G4 and G6), rare </w:t>
+      </w:r>
+      <w:r>
+        <w:rPr>
+          <w:b w:val="0"/>
+          <w:color w:val="auto"/>
+          <w:lang w:val="en-US"/>
+        </w:rPr>
+        <w:t>(G1, G2, G3, G5, G7)</w:t>
+      </w:r>
+      <w:r>
+        <w:rPr>
+          <w:b w:val="0"/>
+          <w:color w:val="auto"/>
+          <w:lang w:val="en-US"/>
+        </w:rPr>
+        <w:t xml:space="preserve"> or even inexistent </w:t>
+      </w:r>
+      <w:r>
+        <w:rPr>
+          <w:b w:val="0"/>
+          <w:color w:val="auto"/>
+          <w:lang w:val="en-US"/>
+        </w:rPr>
+        <w:t xml:space="preserve">(G8 </w:t>
+      </w:r>
+      <w:proofErr w:type="gramStart"/>
+      <w:r>
+        <w:rPr>
+          <w:b w:val="0"/>
+          <w:color w:val="auto"/>
+          <w:lang w:val="en-US"/>
+        </w:rPr>
+        <w:t>et</w:t>
+      </w:r>
+      <w:proofErr w:type="gramEnd"/>
+      <w:r>
+        <w:rPr>
+          <w:b w:val="0"/>
+          <w:color w:val="auto"/>
+          <w:lang w:val="en-US"/>
+        </w:rPr>
+        <w:t xml:space="preserve"> G9)</w:t>
+      </w:r>
+      <w:r>
+        <w:rPr>
+          <w:b w:val="0"/>
+          <w:color w:val="auto"/>
+          <w:lang w:val="en-US"/>
+        </w:rPr>
+        <w:t xml:space="preserve"> within all </w:t>
+      </w:r>
+      <w:r>
+        <w:rPr>
+          <w:b w:val="0"/>
+          <w:color w:val="auto"/>
+          <w:lang w:val="en-US"/>
+        </w:rPr>
+        <w:t>of the groups.</w:t>
       </w:r>
     </w:p>
     <w:p>
@@ -26096,6 +26227,7 @@
           <w:b w:val="0"/>
           <w:color w:val="auto"/>
           <w:u w:val="single"/>
+          <w:lang w:val="en-US"/>
         </w:rPr>
       </w:pPr>
       <w:r>
@@ -26103,24 +26235,54 @@
           <w:b w:val="0"/>
           <w:color w:val="auto"/>
           <w:u w:val="single"/>
-        </w:rPr>
-        <w:t xml:space="preserve">Nous pouvons remarquer que pour le cas des </w:t>
+          <w:lang w:val="en-US"/>
+        </w:rPr>
+        <w:t>F</w:t>
       </w:r>
       <w:r>
         <w:rPr>
           <w:b w:val="0"/>
           <w:color w:val="auto"/>
           <w:u w:val="single"/>
-        </w:rPr>
-        <w:t>RISK_DEATH</w:t>
+          <w:lang w:val="en-US"/>
+        </w:rPr>
+        <w:t>or t</w:t>
       </w:r>
       <w:r>
         <w:rPr>
           <w:b w:val="0"/>
           <w:color w:val="auto"/>
           <w:u w:val="single"/>
-        </w:rPr>
-        <w:t>:</w:t>
+          <w:lang w:val="en-US"/>
+        </w:rPr>
+        <w:t>h</w:t>
+      </w:r>
+      <w:r>
+        <w:rPr>
+          <w:b w:val="0"/>
+          <w:color w:val="auto"/>
+          <w:u w:val="single"/>
+          <w:lang w:val="en-US"/>
+        </w:rPr>
+        <w:t>e</w:t>
+      </w:r>
+      <w:r>
+        <w:rPr>
+          <w:b w:val="0"/>
+          <w:color w:val="auto"/>
+          <w:u w:val="single"/>
+          <w:lang w:val="en-US"/>
+        </w:rPr>
+        <w:t xml:space="preserve"> case of the </w:t>
+      </w:r>
+      <w:r>
+        <w:rPr>
+          <w:b w:val="0"/>
+          <w:color w:val="auto"/>
+          <w:u w:val="single"/>
+          <w:lang w:val="en-US"/>
+        </w:rPr>
+        <w:t xml:space="preserve"> AGE:</w:t>
       </w:r>
     </w:p>
     <w:p>
@@ -26134,14 +26296,115 @@
         <w:rPr>
           <w:b w:val="0"/>
           <w:color w:val="auto"/>
-        </w:rPr>
-      </w:pPr>
-      <w:r>
-        <w:rPr>
-          <w:b w:val="0"/>
-          <w:color w:val="auto"/>
-        </w:rPr>
-        <w:t>Pour tous les groupes, les admissions avec le niveau de RISK_DEATH 2 constituent le pic des proportions.</w:t>
+          <w:u w:val="single"/>
+          <w:lang w:val="en-US"/>
+        </w:rPr>
+      </w:pPr>
+      <w:r>
+        <w:rPr>
+          <w:b w:val="0"/>
+          <w:color w:val="auto"/>
+          <w:lang w:val="en-US"/>
+        </w:rPr>
+        <w:t xml:space="preserve">For the cases of the </w:t>
+      </w:r>
+      <w:r>
+        <w:rPr>
+          <w:b w:val="0"/>
+          <w:color w:val="auto"/>
+          <w:lang w:val="en-US"/>
+        </w:rPr>
+        <w:t xml:space="preserve">highest </w:t>
+      </w:r>
+      <w:r>
+        <w:rPr>
+          <w:b w:val="0"/>
+          <w:color w:val="auto"/>
+          <w:lang w:val="en-US"/>
+        </w:rPr>
+        <w:t>age values</w:t>
+      </w:r>
+      <w:r>
+        <w:rPr>
+          <w:b w:val="0"/>
+          <w:color w:val="auto"/>
+          <w:lang w:val="en-US"/>
+        </w:rPr>
+        <w:t xml:space="preserve">, based on the </w:t>
+      </w:r>
+      <w:proofErr w:type="spellStart"/>
+      <w:r>
+        <w:rPr>
+          <w:b w:val="0"/>
+          <w:color w:val="auto"/>
+          <w:lang w:val="en-US"/>
+        </w:rPr>
+        <w:t>BoxPlots</w:t>
+      </w:r>
+      <w:proofErr w:type="spellEnd"/>
+      <w:r>
+        <w:rPr>
+          <w:b w:val="0"/>
+          <w:color w:val="auto"/>
+          <w:lang w:val="en-US"/>
+        </w:rPr>
+        <w:t xml:space="preserve"> above, we can notice that the Groups </w:t>
+      </w:r>
+      <w:r>
+        <w:rPr>
+          <w:b w:val="0"/>
+          <w:color w:val="auto"/>
+          <w:lang w:val="en-US"/>
+        </w:rPr>
+        <w:t>G1, G2, G3, G4, G</w:t>
+      </w:r>
+      <w:r>
+        <w:rPr>
+          <w:b w:val="0"/>
+          <w:color w:val="auto"/>
+          <w:lang w:val="en-US"/>
+        </w:rPr>
+        <w:t>6, G7 and</w:t>
+      </w:r>
+      <w:r>
+        <w:rPr>
+          <w:b w:val="0"/>
+          <w:color w:val="auto"/>
+          <w:lang w:val="en-US"/>
+        </w:rPr>
+        <w:t xml:space="preserve"> G8</w:t>
+      </w:r>
+      <w:r>
+        <w:rPr>
+          <w:b w:val="0"/>
+          <w:color w:val="auto"/>
+          <w:lang w:val="en-US"/>
+        </w:rPr>
+        <w:t xml:space="preserve"> are relatively concerned by those values, whereas </w:t>
+      </w:r>
+      <w:r>
+        <w:rPr>
+          <w:b w:val="0"/>
+          <w:color w:val="auto"/>
+          <w:lang w:val="en-US"/>
+        </w:rPr>
+        <w:t>when it comes to the</w:t>
+      </w:r>
+      <w:r>
+        <w:rPr>
+          <w:b w:val="0"/>
+          <w:color w:val="auto"/>
+          <w:lang w:val="en-US"/>
+        </w:rPr>
+        <w:t xml:space="preserve"> lowest ones, it is the groups G6 (with a high variability and a data distribution slightly asymmetrical), G7 (with a high variability and a data distribution slightly asymmetrical) and G9 that are the most concerned</w:t>
+      </w:r>
+      <w:r>
+        <w:rPr>
+          <w:b w:val="0"/>
+          <w:color w:val="auto"/>
+          <w:lang w:val="en-US"/>
+        </w:rPr>
+        <w:t>;</w:t>
       </w:r>
     </w:p>
     <w:p>
@@ -26155,35 +26418,49 @@
         <w:rPr>
           <w:b w:val="0"/>
           <w:color w:val="auto"/>
-        </w:rPr>
-      </w:pPr>
-      <w:r>
-        <w:rPr>
-          <w:b w:val="0"/>
-          <w:color w:val="auto"/>
-        </w:rPr>
-        <w:t>Les admissions avec un niveau de RISK_DEATH 1 sont particulièrement fréquentes en G9, tandis que ce type d’admissions es</w:t>
-      </w:r>
-      <w:r>
-        <w:rPr>
-          <w:b w:val="0"/>
-          <w:color w:val="auto"/>
-        </w:rPr>
-        <w:t>t</w:t>
-      </w:r>
-      <w:r>
-        <w:rPr>
-          <w:b w:val="0"/>
-          <w:color w:val="auto"/>
-        </w:rPr>
-        <w:t xml:space="preserve"> moins fréquent au sein de G1 et G7</w:t>
-      </w:r>
-      <w:r>
-        <w:rPr>
-          <w:b w:val="0"/>
-          <w:color w:val="auto"/>
-        </w:rPr>
-        <w:t> ;</w:t>
+          <w:u w:val="single"/>
+          <w:lang w:val="en-US"/>
+        </w:rPr>
+      </w:pPr>
+      <w:r>
+        <w:rPr>
+          <w:b w:val="0"/>
+          <w:color w:val="auto"/>
+          <w:lang w:val="en-US"/>
+        </w:rPr>
+        <w:t>Apart from the</w:t>
+      </w:r>
+      <w:r>
+        <w:rPr>
+          <w:b w:val="0"/>
+          <w:color w:val="auto"/>
+          <w:lang w:val="en-US"/>
+        </w:rPr>
+        <w:t xml:space="preserve"> groups G6 and G7 already mentioned previously, the variability and the distributions of data within the other groups </w:t>
+      </w:r>
+      <w:r>
+        <w:rPr>
+          <w:b w:val="0"/>
+          <w:color w:val="auto"/>
+          <w:lang w:val="en-US"/>
+        </w:rPr>
+        <w:t xml:space="preserve">all </w:t>
+      </w:r>
+      <w:r>
+        <w:rPr>
+          <w:b w:val="0"/>
+          <w:color w:val="auto"/>
+          <w:lang w:val="en-US"/>
+        </w:rPr>
+        <w:t xml:space="preserve">seem to be </w:t>
+      </w:r>
+      <w:r>
+        <w:rPr>
+          <w:b w:val="0"/>
+          <w:color w:val="auto"/>
+          <w:lang w:val="en-US"/>
+        </w:rPr>
+        <w:t>roughly similar to each other;</w:t>
       </w:r>
     </w:p>
     <w:p>
@@ -26197,42 +26474,51 @@
         <w:rPr>
           <w:b w:val="0"/>
           <w:color w:val="auto"/>
-        </w:rPr>
-      </w:pPr>
-      <w:r>
-        <w:rPr>
-          <w:b w:val="0"/>
-          <w:color w:val="auto"/>
-        </w:rPr>
-        <w:t xml:space="preserve">Les admissions avec un niveau de RISK_DEATH 3 sont particulièrement </w:t>
-      </w:r>
-      <w:r>
-        <w:rPr>
-          <w:b w:val="0"/>
-          <w:color w:val="auto"/>
-        </w:rPr>
-        <w:t xml:space="preserve">fréquentes au sein de G8, tandis que les autres groupes présentent </w:t>
-      </w:r>
-      <w:r>
-        <w:rPr>
-          <w:b w:val="0"/>
-          <w:color w:val="auto"/>
-        </w:rPr>
-        <w:t xml:space="preserve">chacune </w:t>
-      </w:r>
-      <w:r>
-        <w:rPr>
-          <w:b w:val="0"/>
-          <w:color w:val="auto"/>
-        </w:rPr>
-        <w:t xml:space="preserve">une proportion relativement similaire lorsqu’il s’agit des admissions </w:t>
-      </w:r>
-      <w:r>
-        <w:rPr>
-          <w:b w:val="0"/>
-          <w:color w:val="auto"/>
-        </w:rPr>
-        <w:t>liées à ce risque.</w:t>
+          <w:u w:val="single"/>
+          <w:lang w:val="en-US"/>
+        </w:rPr>
+      </w:pPr>
+      <w:r>
+        <w:rPr>
+          <w:b w:val="0"/>
+          <w:color w:val="auto"/>
+          <w:lang w:val="en-US"/>
+        </w:rPr>
+        <w:t>A few outliers can be noticed within G1, G2, G4 and G8.</w:t>
+      </w:r>
+    </w:p>
+    <w:p>
+      <w:pPr>
+        <w:pStyle w:val="Paragraphedeliste"/>
+        <w:numPr>
+          <w:ilvl w:val="0"/>
+          <w:numId w:val="1"/>
+        </w:numPr>
+        <w:jc w:val="both"/>
+        <w:rPr>
+          <w:b w:val="0"/>
+          <w:color w:val="auto"/>
+          <w:u w:val="single"/>
+          <w:lang w:val="en-US"/>
+        </w:rPr>
+      </w:pPr>
+      <w:r>
+        <w:rPr>
+          <w:b w:val="0"/>
+          <w:color w:val="auto"/>
+          <w:u w:val="single"/>
+          <w:lang w:val="en-US"/>
+        </w:rPr>
+        <w:t xml:space="preserve">For the case of the </w:t>
+      </w:r>
+      <w:r>
+        <w:rPr>
+          <w:b w:val="0"/>
+          <w:color w:val="auto"/>
+          <w:u w:val="single"/>
+          <w:lang w:val="en-US"/>
+        </w:rPr>
+        <w:t>CCI:</w:t>
       </w:r>
     </w:p>
     <w:p>
@@ -26253,42 +26539,142 @@
           <w:b w:val="0"/>
           <w:color w:val="auto"/>
         </w:rPr>
-        <w:t>Les admissions avec un RISK_DEATH de niveau 4 sont généralement peu fréquentes (G4 et G6)</w:t>
-      </w:r>
-      <w:r>
-        <w:rPr>
-          <w:b w:val="0"/>
-          <w:color w:val="auto"/>
-        </w:rPr>
-        <w:t>,</w:t>
-      </w:r>
-      <w:r>
-        <w:rPr>
-          <w:b w:val="0"/>
-          <w:color w:val="auto"/>
-        </w:rPr>
-        <w:t xml:space="preserve"> rares (G1, G2, G3, G5, G7) </w:t>
-      </w:r>
-      <w:r>
-        <w:rPr>
-          <w:b w:val="0"/>
-          <w:color w:val="auto"/>
-        </w:rPr>
-        <w:t xml:space="preserve">ou même inexistantes (G8 et G9) </w:t>
-      </w:r>
-      <w:r>
-        <w:rPr>
-          <w:b w:val="0"/>
-          <w:color w:val="auto"/>
-        </w:rPr>
-        <w:t>dans tous les groupes</w:t>
-      </w:r>
-      <w:r>
-        <w:rPr>
-          <w:b w:val="0"/>
-          <w:color w:val="auto"/>
-        </w:rPr>
-        <w:t>.</w:t>
+        <w:t>Dans quasiment tous les groupes, les admissions avec un indice de CCI 2 constituent le pic de proportion (pics légèrement plus importants en G6,</w:t>
+      </w:r>
+      <w:r>
+        <w:rPr>
+          <w:b w:val="0"/>
+          <w:color w:val="auto"/>
+        </w:rPr>
+        <w:t xml:space="preserve"> </w:t>
+      </w:r>
+      <w:r>
+        <w:rPr>
+          <w:b w:val="0"/>
+          <w:color w:val="auto"/>
+        </w:rPr>
+        <w:t xml:space="preserve">G3 et G4, et moins importants en G9, G7 </w:t>
+      </w:r>
+      <w:r>
+        <w:rPr>
+          <w:b w:val="0"/>
+          <w:color w:val="auto"/>
+        </w:rPr>
+        <w:t xml:space="preserve">et </w:t>
+      </w:r>
+      <w:r>
+        <w:rPr>
+          <w:b w:val="0"/>
+          <w:color w:val="auto"/>
+        </w:rPr>
+        <w:t>G2) ;</w:t>
+      </w:r>
+    </w:p>
+    <w:p>
+      <w:pPr>
+        <w:pStyle w:val="Paragraphedeliste"/>
+        <w:numPr>
+          <w:ilvl w:val="0"/>
+          <w:numId w:val="10"/>
+        </w:numPr>
+        <w:jc w:val="both"/>
+        <w:rPr>
+          <w:b w:val="0"/>
+          <w:color w:val="auto"/>
+        </w:rPr>
+      </w:pPr>
+    </w:p>
+    <w:p>
+      <w:pPr>
+        <w:pStyle w:val="Paragraphedeliste"/>
+        <w:numPr>
+          <w:ilvl w:val="0"/>
+          <w:numId w:val="10"/>
+        </w:numPr>
+        <w:jc w:val="both"/>
+        <w:rPr>
+          <w:b w:val="0"/>
+          <w:color w:val="auto"/>
+        </w:rPr>
+      </w:pPr>
+      <w:r>
+        <w:rPr>
+          <w:b w:val="0"/>
+          <w:color w:val="auto"/>
+        </w:rPr>
+        <w:t xml:space="preserve">Les admissions avec un CCI 3 sont généralement assez fréquentes au sein de groupes (moins importantes tout de même en G6 et G7 comparés </w:t>
+      </w:r>
+      <w:r>
+        <w:rPr>
+          <w:b w:val="0"/>
+          <w:color w:val="auto"/>
+        </w:rPr>
+        <w:t>aux proportions</w:t>
+      </w:r>
+      <w:r>
+        <w:rPr>
+          <w:b w:val="0"/>
+          <w:color w:val="auto"/>
+        </w:rPr>
+        <w:t xml:space="preserve"> des autres groupes)</w:t>
+      </w:r>
+      <w:r>
+        <w:rPr>
+          <w:b w:val="0"/>
+          <w:color w:val="auto"/>
+        </w:rPr>
+        <w:t> ;</w:t>
+      </w:r>
+      <w:bookmarkStart w:id="0" w:name="_GoBack"/>
+      <w:bookmarkEnd w:id="0"/>
+    </w:p>
+    <w:p>
+      <w:pPr>
+        <w:pStyle w:val="Paragraphedeliste"/>
+        <w:numPr>
+          <w:ilvl w:val="0"/>
+          <w:numId w:val="10"/>
+        </w:numPr>
+        <w:jc w:val="both"/>
+        <w:rPr>
+          <w:b w:val="0"/>
+          <w:color w:val="auto"/>
+        </w:rPr>
+      </w:pPr>
+      <w:r>
+        <w:rPr>
+          <w:b w:val="0"/>
+          <w:color w:val="auto"/>
+        </w:rPr>
+        <w:t>Les admissions avec des CCI 5 et 4 sont quant à elles généralement moins fréquentes dans les groupes</w:t>
+      </w:r>
+      <w:r>
+        <w:rPr>
+          <w:b w:val="0"/>
+          <w:color w:val="auto"/>
+        </w:rPr>
+        <w:t xml:space="preserve"> (particulièrement au sein de G1 et de G2, mais aussi au sein de G5 pour le cas du CCI 5) ;</w:t>
+      </w:r>
+    </w:p>
+    <w:p>
+      <w:pPr>
+        <w:pStyle w:val="Paragraphedeliste"/>
+        <w:numPr>
+          <w:ilvl w:val="0"/>
+          <w:numId w:val="10"/>
+        </w:numPr>
+        <w:jc w:val="both"/>
+        <w:rPr>
+          <w:b w:val="0"/>
+          <w:color w:val="auto"/>
+        </w:rPr>
+      </w:pPr>
+      <w:r>
+        <w:rPr>
+          <w:b w:val="0"/>
+          <w:color w:val="auto"/>
+        </w:rPr>
+        <w:t>Les admissions avec des CCI 6 et 7 demeurent plus ou moins peu fréquentes dans tous les groupes, voir même inexistantes dans quelque uns (G9, G8, G6).</w:t>
       </w:r>
     </w:p>
     <w:p>
@@ -26311,7 +26697,23 @@
           <w:color w:val="auto"/>
           <w:u w:val="single"/>
         </w:rPr>
-        <w:t>Pour ce qui est du cas des AGE:</w:t>
+        <w:t>Pour ce qui est du cas des CCI</w:t>
+      </w:r>
+      <w:r>
+        <w:rPr>
+          <w:b w:val="0"/>
+          <w:color w:val="auto"/>
+          <w:u w:val="single"/>
+        </w:rPr>
+        <w:t xml:space="preserve"> par WARD_ADMISSION</w:t>
+      </w:r>
+      <w:r>
+        <w:rPr>
+          <w:b w:val="0"/>
+          <w:color w:val="auto"/>
+          <w:u w:val="single"/>
+        </w:rPr>
+        <w:t>:</w:t>
       </w:r>
     </w:p>
     <w:p>
@@ -26333,7 +26735,7 @@
           <w:b w:val="0"/>
           <w:color w:val="auto"/>
         </w:rPr>
-        <w:t xml:space="preserve">Pour les cas des valeurs d’âges les plus élevées, nous pouvons constater à partir des </w:t>
+        <w:t xml:space="preserve">Pour tous les </w:t>
       </w:r>
       <w:proofErr w:type="spellStart"/>
       <w:r>
@@ -26341,7 +26743,7 @@
           <w:b w:val="0"/>
           <w:color w:val="auto"/>
         </w:rPr>
-        <w:t>BoxPlots</w:t>
+        <w:t>Wards</w:t>
       </w:r>
       <w:proofErr w:type="spellEnd"/>
       <w:r>
@@ -26349,63 +26751,69 @@
           <w:b w:val="0"/>
           <w:color w:val="auto"/>
         </w:rPr>
-        <w:t xml:space="preserve"> correspondants que les Groupes G1, G2, G3, G4, G6, G7 et G8 sont relativement concernés par ces valeurs, tandis que pour le cas des valeurs moins élevé</w:t>
-      </w:r>
-      <w:r>
-        <w:rPr>
-          <w:b w:val="0"/>
-          <w:color w:val="auto"/>
-        </w:rPr>
-        <w:t>e</w:t>
-      </w:r>
-      <w:r>
-        <w:rPr>
-          <w:b w:val="0"/>
-          <w:color w:val="auto"/>
-        </w:rPr>
-        <w:t>s, ce sont les groupes G6 (</w:t>
-      </w:r>
-      <w:r>
-        <w:rPr>
-          <w:b w:val="0"/>
-          <w:color w:val="auto"/>
-        </w:rPr>
-        <w:t xml:space="preserve">avec une </w:t>
-      </w:r>
-      <w:r>
-        <w:rPr>
-          <w:b w:val="0"/>
-          <w:color w:val="auto"/>
-        </w:rPr>
-        <w:t>grande variabilité</w:t>
-      </w:r>
-      <w:r>
-        <w:rPr>
-          <w:b w:val="0"/>
-          <w:color w:val="auto"/>
-        </w:rPr>
-        <w:t>, distribution de données légèrement asymétrique</w:t>
-      </w:r>
-      <w:r>
-        <w:rPr>
-          <w:b w:val="0"/>
-          <w:color w:val="auto"/>
-        </w:rPr>
-        <w:t>), G7 (</w:t>
-      </w:r>
-      <w:r>
-        <w:rPr>
-          <w:b w:val="0"/>
-          <w:color w:val="auto"/>
-        </w:rPr>
-        <w:t>avec une grande variabilité, distribution de données légèrement asymétrique</w:t>
-      </w:r>
-      <w:r>
-        <w:rPr>
-          <w:b w:val="0"/>
-          <w:color w:val="auto"/>
-        </w:rPr>
-        <w:t>) et G9 qui sont les plus concernés.</w:t>
+        <w:t xml:space="preserve"> </w:t>
+      </w:r>
+      <w:proofErr w:type="spellStart"/>
+      <w:r>
+        <w:rPr>
+          <w:b w:val="0"/>
+          <w:color w:val="auto"/>
+        </w:rPr>
+        <w:t>Specialist</w:t>
+      </w:r>
+      <w:proofErr w:type="spellEnd"/>
+      <w:r>
+        <w:rPr>
+          <w:b w:val="0"/>
+          <w:color w:val="auto"/>
+        </w:rPr>
+        <w:t xml:space="preserve"> de chaque groupe, nous remarquons clairement que les admissions avec un indice CCI 2 constituent les pics des proportions (pic particulièrement moins important en G9 :</w:t>
+      </w:r>
+      <w:r>
+        <w:rPr>
+          <w:b w:val="0"/>
+          <w:color w:val="auto"/>
+        </w:rPr>
+        <w:t xml:space="preserve"> </w:t>
+      </w:r>
+      <w:proofErr w:type="spellStart"/>
+      <w:r>
+        <w:rPr>
+          <w:b w:val="0"/>
+          <w:color w:val="auto"/>
+        </w:rPr>
+        <w:t>Wards</w:t>
+      </w:r>
+      <w:proofErr w:type="spellEnd"/>
+      <w:r>
+        <w:rPr>
+          <w:b w:val="0"/>
+          <w:color w:val="auto"/>
+        </w:rPr>
+        <w:t xml:space="preserve"> </w:t>
+      </w:r>
+      <w:proofErr w:type="spellStart"/>
+      <w:r>
+        <w:rPr>
+          <w:b w:val="0"/>
+          <w:color w:val="auto"/>
+        </w:rPr>
+        <w:t>S</w:t>
+      </w:r>
+      <w:r>
+        <w:rPr>
+          <w:b w:val="0"/>
+          <w:color w:val="auto"/>
+        </w:rPr>
+        <w:t>pecialist</w:t>
+      </w:r>
+      <w:proofErr w:type="spellEnd"/>
+      <w:r>
+        <w:rPr>
+          <w:b w:val="0"/>
+          <w:color w:val="auto"/>
+        </w:rPr>
+        <w:t>) ;</w:t>
       </w:r>
     </w:p>
     <w:p>
@@ -26419,22 +26827,67 @@
         <w:rPr>
           <w:b w:val="0"/>
           <w:color w:val="auto"/>
-          <w:u w:val="single"/>
-        </w:rPr>
-      </w:pPr>
-      <w:r>
-        <w:rPr>
-          <w:b w:val="0"/>
-          <w:color w:val="auto"/>
-        </w:rPr>
-        <w:t xml:space="preserve">A part les groupes G6 et G7 déjà mentionnés précédemment, </w:t>
-      </w:r>
-      <w:r>
-        <w:rPr>
-          <w:b w:val="0"/>
-          <w:color w:val="auto"/>
-        </w:rPr>
-        <w:t>les variabilités et les distributions de données dans les autres groupes semblent toutes être à peu près similaires les unes aux autres.</w:t>
+        </w:rPr>
+      </w:pPr>
+      <w:r>
+        <w:rPr>
+          <w:b w:val="0"/>
+          <w:color w:val="auto"/>
+        </w:rPr>
+        <w:t xml:space="preserve">Pour tous les </w:t>
+      </w:r>
+      <w:proofErr w:type="spellStart"/>
+      <w:r>
+        <w:rPr>
+          <w:b w:val="0"/>
+          <w:color w:val="auto"/>
+        </w:rPr>
+        <w:t>Wards</w:t>
+      </w:r>
+      <w:proofErr w:type="spellEnd"/>
+      <w:r>
+        <w:rPr>
+          <w:b w:val="0"/>
+          <w:color w:val="auto"/>
+        </w:rPr>
+        <w:t xml:space="preserve"> </w:t>
+      </w:r>
+      <w:proofErr w:type="spellStart"/>
+      <w:r>
+        <w:rPr>
+          <w:b w:val="0"/>
+          <w:color w:val="auto"/>
+        </w:rPr>
+        <w:t>Generalist</w:t>
+      </w:r>
+      <w:proofErr w:type="spellEnd"/>
+      <w:r>
+        <w:rPr>
+          <w:b w:val="0"/>
+          <w:color w:val="auto"/>
+        </w:rPr>
+        <w:t xml:space="preserve"> de chaque groupe, ce sont les admissions avec un indice de CCI 3 qui forment les pics de proportions (pic </w:t>
+      </w:r>
+      <w:r>
+        <w:rPr>
+          <w:b w:val="0"/>
+          <w:color w:val="auto"/>
+        </w:rPr>
+        <w:t>exceptionnellement</w:t>
+      </w:r>
+      <w:r>
+        <w:rPr>
+          <w:b w:val="0"/>
+          <w:color w:val="auto"/>
+        </w:rPr>
+        <w:t xml:space="preserve"> moins  important pour le cas de G9)</w:t>
+      </w:r>
+      <w:r>
+        <w:rPr>
+          <w:b w:val="0"/>
+          <w:color w:val="auto"/>
+        </w:rPr>
+        <w:t> ;</w:t>
       </w:r>
     </w:p>
     <w:p>
@@ -26448,426 +26901,14 @@
         <w:rPr>
           <w:b w:val="0"/>
           <w:color w:val="auto"/>
-          <w:u w:val="single"/>
-        </w:rPr>
-      </w:pPr>
-      <w:r>
-        <w:rPr>
-          <w:b w:val="0"/>
-          <w:color w:val="auto"/>
-        </w:rPr>
-        <w:t>Quelques données aberrantes peuvent être remarquées au sein de G1, G2, G4 et de G8</w:t>
-      </w:r>
-      <w:r>
-        <w:rPr>
-          <w:b w:val="0"/>
-          <w:color w:val="auto"/>
-        </w:rPr>
-        <w:t>.</w:t>
-      </w:r>
-      <w:r>
-        <w:rPr>
-          <w:b w:val="0"/>
-          <w:color w:val="auto"/>
-        </w:rPr>
-        <w:t xml:space="preserve"> </w:t>
-      </w:r>
-    </w:p>
-    <w:p>
-      <w:pPr>
-        <w:pStyle w:val="Paragraphedeliste"/>
-        <w:numPr>
-          <w:ilvl w:val="0"/>
-          <w:numId w:val="1"/>
-        </w:numPr>
-        <w:jc w:val="both"/>
-        <w:rPr>
-          <w:b w:val="0"/>
-          <w:color w:val="auto"/>
-          <w:u w:val="single"/>
-        </w:rPr>
-      </w:pPr>
-      <w:r>
-        <w:rPr>
-          <w:b w:val="0"/>
-          <w:color w:val="auto"/>
-          <w:u w:val="single"/>
-        </w:rPr>
-        <w:t>Pour ce qui est du cas des CCI:</w:t>
-      </w:r>
-    </w:p>
-    <w:p>
-      <w:pPr>
-        <w:pStyle w:val="Paragraphedeliste"/>
-        <w:numPr>
-          <w:ilvl w:val="0"/>
-          <w:numId w:val="10"/>
-        </w:numPr>
-        <w:jc w:val="both"/>
-        <w:rPr>
-          <w:b w:val="0"/>
-          <w:color w:val="auto"/>
-        </w:rPr>
-      </w:pPr>
-      <w:r>
-        <w:rPr>
-          <w:b w:val="0"/>
-          <w:color w:val="auto"/>
-        </w:rPr>
-        <w:t>Dans quasiment tous les groupes, les admissions avec un indice de CCI 2 constituent le pic de proportion (pics légèrement plus importants en G6,</w:t>
-      </w:r>
-      <w:r>
-        <w:rPr>
-          <w:b w:val="0"/>
-          <w:color w:val="auto"/>
-        </w:rPr>
-        <w:t xml:space="preserve"> </w:t>
-      </w:r>
-      <w:r>
-        <w:rPr>
-          <w:b w:val="0"/>
-          <w:color w:val="auto"/>
-        </w:rPr>
-        <w:t xml:space="preserve">G3 et G4, et moins importants en G9, G7 </w:t>
-      </w:r>
-      <w:r>
-        <w:rPr>
-          <w:b w:val="0"/>
-          <w:color w:val="auto"/>
-        </w:rPr>
-        <w:t xml:space="preserve">et </w:t>
-      </w:r>
-      <w:r>
-        <w:rPr>
-          <w:b w:val="0"/>
-          <w:color w:val="auto"/>
-        </w:rPr>
-        <w:t>G2) ;</w:t>
-      </w:r>
-    </w:p>
-    <w:p>
-      <w:pPr>
-        <w:pStyle w:val="Paragraphedeliste"/>
-        <w:numPr>
-          <w:ilvl w:val="0"/>
-          <w:numId w:val="10"/>
-        </w:numPr>
-        <w:jc w:val="both"/>
-        <w:rPr>
-          <w:b w:val="0"/>
-          <w:color w:val="auto"/>
-        </w:rPr>
-      </w:pPr>
-      <w:r>
-        <w:rPr>
-          <w:b w:val="0"/>
-          <w:color w:val="auto"/>
-        </w:rPr>
-        <w:t xml:space="preserve">Les admissions avec un CCI 3 sont généralement assez fréquentes au sein de groupes (moins importantes tout de même en G6 et G7 comparés </w:t>
-      </w:r>
-      <w:r>
-        <w:rPr>
-          <w:b w:val="0"/>
-          <w:color w:val="auto"/>
-        </w:rPr>
-        <w:t>aux proportions</w:t>
-      </w:r>
-      <w:r>
-        <w:rPr>
-          <w:b w:val="0"/>
-          <w:color w:val="auto"/>
-        </w:rPr>
-        <w:t xml:space="preserve"> des autres groupes)</w:t>
-      </w:r>
-      <w:r>
-        <w:rPr>
-          <w:b w:val="0"/>
-          <w:color w:val="auto"/>
-        </w:rPr>
-        <w:t> ;</w:t>
-      </w:r>
-    </w:p>
-    <w:p>
-      <w:pPr>
-        <w:pStyle w:val="Paragraphedeliste"/>
-        <w:numPr>
-          <w:ilvl w:val="0"/>
-          <w:numId w:val="10"/>
-        </w:numPr>
-        <w:jc w:val="both"/>
-        <w:rPr>
-          <w:b w:val="0"/>
-          <w:color w:val="auto"/>
-        </w:rPr>
-      </w:pPr>
-      <w:r>
-        <w:rPr>
-          <w:b w:val="0"/>
-          <w:color w:val="auto"/>
-        </w:rPr>
-        <w:t>Les admissions avec des CCI 5 et 4 sont quant à elles généralement moins fréquentes dans les groupes</w:t>
-      </w:r>
-      <w:r>
-        <w:rPr>
-          <w:b w:val="0"/>
-          <w:color w:val="auto"/>
-        </w:rPr>
-        <w:t xml:space="preserve"> (particulièrement au sein de G1 et de G2, mais aussi au sein de G5 pour le cas du CCI 5) ;</w:t>
-      </w:r>
-    </w:p>
-    <w:p>
-      <w:pPr>
-        <w:pStyle w:val="Paragraphedeliste"/>
-        <w:numPr>
-          <w:ilvl w:val="0"/>
-          <w:numId w:val="10"/>
-        </w:numPr>
-        <w:jc w:val="both"/>
-        <w:rPr>
-          <w:b w:val="0"/>
-          <w:color w:val="auto"/>
-        </w:rPr>
-      </w:pPr>
-      <w:r>
-        <w:rPr>
-          <w:b w:val="0"/>
-          <w:color w:val="auto"/>
-        </w:rPr>
-        <w:t>Les admissions avec des CCI 6 et 7 demeurent plus ou moins peu fréquentes dans tous les groupes, voir même inexistantes dans quelque uns (G9, G8, G6).</w:t>
-      </w:r>
-    </w:p>
-    <w:p>
-      <w:pPr>
-        <w:pStyle w:val="Paragraphedeliste"/>
-        <w:numPr>
-          <w:ilvl w:val="0"/>
-          <w:numId w:val="1"/>
-        </w:numPr>
-        <w:jc w:val="both"/>
-        <w:rPr>
-          <w:b w:val="0"/>
-          <w:color w:val="auto"/>
-          <w:u w:val="single"/>
-        </w:rPr>
-      </w:pPr>
-      <w:r>
-        <w:rPr>
-          <w:b w:val="0"/>
-          <w:color w:val="auto"/>
-          <w:u w:val="single"/>
+        </w:rPr>
+      </w:pPr>
+      <w:r>
+        <w:rPr>
+          <w:b w:val="0"/>
+          <w:color w:val="auto"/>
         </w:rPr>
         <w:lastRenderedPageBreak/>
-        <w:t>Pour ce qui est du cas des CCI</w:t>
-      </w:r>
-      <w:r>
-        <w:rPr>
-          <w:b w:val="0"/>
-          <w:color w:val="auto"/>
-          <w:u w:val="single"/>
-        </w:rPr>
-        <w:t xml:space="preserve"> par WARD_ADMISSION</w:t>
-      </w:r>
-      <w:r>
-        <w:rPr>
-          <w:b w:val="0"/>
-          <w:color w:val="auto"/>
-          <w:u w:val="single"/>
-        </w:rPr>
-        <w:t>:</w:t>
-      </w:r>
-    </w:p>
-    <w:p>
-      <w:pPr>
-        <w:pStyle w:val="Paragraphedeliste"/>
-        <w:numPr>
-          <w:ilvl w:val="0"/>
-          <w:numId w:val="10"/>
-        </w:numPr>
-        <w:jc w:val="both"/>
-        <w:rPr>
-          <w:b w:val="0"/>
-          <w:color w:val="auto"/>
-          <w:u w:val="single"/>
-        </w:rPr>
-      </w:pPr>
-      <w:r>
-        <w:rPr>
-          <w:b w:val="0"/>
-          <w:color w:val="auto"/>
-        </w:rPr>
-        <w:t xml:space="preserve">Pour tous les </w:t>
-      </w:r>
-      <w:proofErr w:type="spellStart"/>
-      <w:r>
-        <w:rPr>
-          <w:b w:val="0"/>
-          <w:color w:val="auto"/>
-        </w:rPr>
-        <w:t>Wards</w:t>
-      </w:r>
-      <w:proofErr w:type="spellEnd"/>
-      <w:r>
-        <w:rPr>
-          <w:b w:val="0"/>
-          <w:color w:val="auto"/>
-        </w:rPr>
-        <w:t xml:space="preserve"> </w:t>
-      </w:r>
-      <w:proofErr w:type="spellStart"/>
-      <w:r>
-        <w:rPr>
-          <w:b w:val="0"/>
-          <w:color w:val="auto"/>
-        </w:rPr>
-        <w:t>Specialist</w:t>
-      </w:r>
-      <w:proofErr w:type="spellEnd"/>
-      <w:r>
-        <w:rPr>
-          <w:b w:val="0"/>
-          <w:color w:val="auto"/>
-        </w:rPr>
-        <w:t xml:space="preserve"> de chaque groupe, nous remarquons clairement que les admissions avec un indice CCI 2 constituent les pics des proportions (pic particulièrement moins important en G9 :</w:t>
-      </w:r>
-      <w:r>
-        <w:rPr>
-          <w:b w:val="0"/>
-          <w:color w:val="auto"/>
-        </w:rPr>
-        <w:t xml:space="preserve"> </w:t>
-      </w:r>
-      <w:proofErr w:type="spellStart"/>
-      <w:r>
-        <w:rPr>
-          <w:b w:val="0"/>
-          <w:color w:val="auto"/>
-        </w:rPr>
-        <w:t>Wards</w:t>
-      </w:r>
-      <w:proofErr w:type="spellEnd"/>
-      <w:r>
-        <w:rPr>
-          <w:b w:val="0"/>
-          <w:color w:val="auto"/>
-        </w:rPr>
-        <w:t xml:space="preserve"> </w:t>
-      </w:r>
-      <w:proofErr w:type="spellStart"/>
-      <w:r>
-        <w:rPr>
-          <w:b w:val="0"/>
-          <w:color w:val="auto"/>
-        </w:rPr>
-        <w:t>S</w:t>
-      </w:r>
-      <w:r>
-        <w:rPr>
-          <w:b w:val="0"/>
-          <w:color w:val="auto"/>
-        </w:rPr>
-        <w:t>pecialist</w:t>
-      </w:r>
-      <w:proofErr w:type="spellEnd"/>
-      <w:r>
-        <w:rPr>
-          <w:b w:val="0"/>
-          <w:color w:val="auto"/>
-        </w:rPr>
-        <w:t>) ;</w:t>
-      </w:r>
-    </w:p>
-    <w:p>
-      <w:pPr>
-        <w:pStyle w:val="Paragraphedeliste"/>
-        <w:numPr>
-          <w:ilvl w:val="0"/>
-          <w:numId w:val="10"/>
-        </w:numPr>
-        <w:jc w:val="both"/>
-        <w:rPr>
-          <w:b w:val="0"/>
-          <w:color w:val="auto"/>
-        </w:rPr>
-      </w:pPr>
-      <w:r>
-        <w:rPr>
-          <w:b w:val="0"/>
-          <w:color w:val="auto"/>
-        </w:rPr>
-        <w:t xml:space="preserve">Pour tous les </w:t>
-      </w:r>
-      <w:proofErr w:type="spellStart"/>
-      <w:r>
-        <w:rPr>
-          <w:b w:val="0"/>
-          <w:color w:val="auto"/>
-        </w:rPr>
-        <w:t>Wards</w:t>
-      </w:r>
-      <w:proofErr w:type="spellEnd"/>
-      <w:r>
-        <w:rPr>
-          <w:b w:val="0"/>
-          <w:color w:val="auto"/>
-        </w:rPr>
-        <w:t xml:space="preserve"> </w:t>
-      </w:r>
-      <w:proofErr w:type="spellStart"/>
-      <w:r>
-        <w:rPr>
-          <w:b w:val="0"/>
-          <w:color w:val="auto"/>
-        </w:rPr>
-        <w:t>Generalist</w:t>
-      </w:r>
-      <w:proofErr w:type="spellEnd"/>
-      <w:r>
-        <w:rPr>
-          <w:b w:val="0"/>
-          <w:color w:val="auto"/>
-        </w:rPr>
-        <w:t xml:space="preserve"> de chaque groupe, ce sont les admissions avec un indice de CCI 3 qui forment les pics de proportions (pic </w:t>
-      </w:r>
-      <w:r>
-        <w:rPr>
-          <w:b w:val="0"/>
-          <w:color w:val="auto"/>
-        </w:rPr>
-        <w:t>exceptionnellement</w:t>
-      </w:r>
-      <w:r>
-        <w:rPr>
-          <w:b w:val="0"/>
-          <w:color w:val="auto"/>
-        </w:rPr>
-        <w:t xml:space="preserve"> moins  important pour le cas de G9)</w:t>
-      </w:r>
-      <w:r>
-        <w:rPr>
-          <w:b w:val="0"/>
-          <w:color w:val="auto"/>
-        </w:rPr>
-        <w:t> ;</w:t>
-      </w:r>
-    </w:p>
-    <w:p>
-      <w:pPr>
-        <w:pStyle w:val="Paragraphedeliste"/>
-        <w:numPr>
-          <w:ilvl w:val="0"/>
-          <w:numId w:val="10"/>
-        </w:numPr>
-        <w:jc w:val="both"/>
-        <w:rPr>
-          <w:b w:val="0"/>
-          <w:color w:val="auto"/>
-        </w:rPr>
-      </w:pPr>
-      <w:r>
-        <w:rPr>
-          <w:b w:val="0"/>
-          <w:color w:val="auto"/>
-        </w:rPr>
         <w:t>Excepté en G9 :</w:t>
       </w:r>
       <w:r>
@@ -34585,7 +34626,7 @@
           <w:rPr>
             <w:noProof/>
           </w:rPr>
-          <w:t>17</w:t>
+          <w:t>22</w:t>
         </w:r>
         <w:r>
           <w:fldChar w:fldCharType="end"/>
@@ -36978,7 +37019,7 @@
 </file>
 
 <file path=customXml/itemProps1.xml><?xml version="1.0" encoding="utf-8"?>
-<ds:datastoreItem xmlns:ds="http://schemas.openxmlformats.org/officeDocument/2006/customXml" ds:itemID="{1B506726-FDBD-4F47-A4FB-A5660FA7AFC2}">
+<ds:datastoreItem xmlns:ds="http://schemas.openxmlformats.org/officeDocument/2006/customXml" ds:itemID="{687E0BA0-9E4D-4C32-B211-F8AA8A5F1D11}">
   <ds:schemaRefs>
     <ds:schemaRef ds:uri="http://schemas.openxmlformats.org/officeDocument/2006/bibliography"/>
   </ds:schemaRefs>

</xml_diff>

<commit_message>
V- Model 4 : Admission department, risk of death and sojourn time (part III)
</commit_message>
<xml_diff>
--- a/Interpretation/ENG/Hospital Data Analysis - Clustering- Interpretations.DOCX
+++ b/Interpretation/ENG/Hospital Data Analysis - Clustering- Interpretations.DOCX
@@ -25502,15 +25502,7 @@
           <w:color w:val="auto"/>
           <w:lang w:val="en-US"/>
         </w:rPr>
-        <w:t xml:space="preserve">We have named our Clusters respectively by </w:t>
-      </w:r>
-      <w:r>
-        <w:rPr>
-          <w:b w:val="0"/>
-          <w:color w:val="auto"/>
-          <w:lang w:val="en-US"/>
-        </w:rPr>
-        <w:t>« G1 », « G2 », « G3 », « G4 », « </w:t>
+        <w:t>We have named our Clusters respectively by « G1 », « G2 », « G3 », « G4 », « </w:t>
       </w:r>
       <w:r>
         <w:rPr>
@@ -26532,42 +26524,24 @@
         <w:rPr>
           <w:b w:val="0"/>
           <w:color w:val="auto"/>
-        </w:rPr>
-      </w:pPr>
-      <w:r>
-        <w:rPr>
-          <w:b w:val="0"/>
-          <w:color w:val="auto"/>
-        </w:rPr>
-        <w:t>Dans quasiment tous les groupes, les admissions avec un indice de CCI 2 constituent le pic de proportion (pics légèrement plus importants en G6,</w:t>
-      </w:r>
-      <w:r>
-        <w:rPr>
-          <w:b w:val="0"/>
-          <w:color w:val="auto"/>
-        </w:rPr>
-        <w:t xml:space="preserve"> </w:t>
-      </w:r>
-      <w:r>
-        <w:rPr>
-          <w:b w:val="0"/>
-          <w:color w:val="auto"/>
-        </w:rPr>
-        <w:t xml:space="preserve">G3 et G4, et moins importants en G9, G7 </w:t>
-      </w:r>
-      <w:r>
-        <w:rPr>
-          <w:b w:val="0"/>
-          <w:color w:val="auto"/>
-        </w:rPr>
-        <w:t xml:space="preserve">et </w:t>
-      </w:r>
-      <w:r>
-        <w:rPr>
-          <w:b w:val="0"/>
-          <w:color w:val="auto"/>
-        </w:rPr>
-        <w:t>G2) ;</w:t>
+          <w:lang w:val="en-US"/>
+        </w:rPr>
+      </w:pPr>
+      <w:r>
+        <w:rPr>
+          <w:b w:val="0"/>
+          <w:color w:val="auto"/>
+          <w:lang w:val="en-US"/>
+        </w:rPr>
+        <w:t>In all groups, admissions with a</w:t>
+      </w:r>
+      <w:r>
+        <w:rPr>
+          <w:b w:val="0"/>
+          <w:color w:val="auto"/>
+          <w:lang w:val="en-US"/>
+        </w:rPr>
+        <w:t>n index of CCI 2 constitute the peak of proportion (peak slightly more significant in G6, G3 and G4, and less significant in G9, G7 and G2);</w:t>
       </w:r>
     </w:p>
     <w:p>
@@ -26581,8 +26555,33 @@
         <w:rPr>
           <w:b w:val="0"/>
           <w:color w:val="auto"/>
-        </w:rPr>
-      </w:pPr>
+          <w:lang w:val="en-US"/>
+        </w:rPr>
+      </w:pPr>
+      <w:r>
+        <w:rPr>
+          <w:b w:val="0"/>
+          <w:color w:val="auto"/>
+          <w:lang w:val="en-US"/>
+        </w:rPr>
+        <w:t xml:space="preserve">Admissions with an index of CCI 3 are generally quite frequent within the groups (however, less significant in G6 and G7 compared to the proportions </w:t>
+      </w:r>
+      <w:r>
+        <w:rPr>
+          <w:b w:val="0"/>
+          <w:color w:val="auto"/>
+          <w:lang w:val="en-US"/>
+        </w:rPr>
+        <w:t>within</w:t>
+      </w:r>
+      <w:r>
+        <w:rPr>
+          <w:b w:val="0"/>
+          <w:color w:val="auto"/>
+          <w:lang w:val="en-US"/>
+        </w:rPr>
+        <w:t xml:space="preserve"> the other groups);</w:t>
+      </w:r>
     </w:p>
     <w:p>
       <w:pPr>
@@ -26595,38 +26594,25 @@
         <w:rPr>
           <w:b w:val="0"/>
           <w:color w:val="auto"/>
-        </w:rPr>
-      </w:pPr>
-      <w:r>
-        <w:rPr>
-          <w:b w:val="0"/>
-          <w:color w:val="auto"/>
-        </w:rPr>
-        <w:t xml:space="preserve">Les admissions avec un CCI 3 sont généralement assez fréquentes au sein de groupes (moins importantes tout de même en G6 et G7 comparés </w:t>
-      </w:r>
-      <w:r>
-        <w:rPr>
-          <w:b w:val="0"/>
-          <w:color w:val="auto"/>
-        </w:rPr>
-        <w:t>aux proportions</w:t>
-      </w:r>
-      <w:r>
-        <w:rPr>
-          <w:b w:val="0"/>
-          <w:color w:val="auto"/>
-        </w:rPr>
-        <w:t xml:space="preserve"> des autres groupes)</w:t>
-      </w:r>
-      <w:r>
-        <w:rPr>
-          <w:b w:val="0"/>
-          <w:color w:val="auto"/>
-        </w:rPr>
-        <w:t> ;</w:t>
-      </w:r>
-      <w:bookmarkStart w:id="0" w:name="_GoBack"/>
-      <w:bookmarkEnd w:id="0"/>
+          <w:lang w:val="en-US"/>
+        </w:rPr>
+      </w:pPr>
+      <w:r>
+        <w:rPr>
+          <w:b w:val="0"/>
+          <w:color w:val="auto"/>
+          <w:lang w:val="en-US"/>
+        </w:rPr>
+        <w:t>Admissions with the indexes of CCI 5 and 4 are generally less frequent within the groups (especially within G1 and G2, but also within G5 concerning the index of CCI 5)</w:t>
+      </w:r>
+      <w:r>
+        <w:rPr>
+          <w:b w:val="0"/>
+          <w:color w:val="auto"/>
+          <w:lang w:val="en-US"/>
+        </w:rPr>
+        <w:t>;</w:t>
+      </w:r>
     </w:p>
     <w:p>
       <w:pPr>
@@ -26639,21 +26625,73 @@
         <w:rPr>
           <w:b w:val="0"/>
           <w:color w:val="auto"/>
-        </w:rPr>
-      </w:pPr>
-      <w:r>
-        <w:rPr>
-          <w:b w:val="0"/>
-          <w:color w:val="auto"/>
-        </w:rPr>
-        <w:t>Les admissions avec des CCI 5 et 4 sont quant à elles généralement moins fréquentes dans les groupes</w:t>
-      </w:r>
-      <w:r>
-        <w:rPr>
-          <w:b w:val="0"/>
-          <w:color w:val="auto"/>
-        </w:rPr>
-        <w:t xml:space="preserve"> (particulièrement au sein de G1 et de G2, mais aussi au sein de G5 pour le cas du CCI 5) ;</w:t>
+          <w:lang w:val="en-US"/>
+        </w:rPr>
+      </w:pPr>
+      <w:r>
+        <w:rPr>
+          <w:b w:val="0"/>
+          <w:color w:val="auto"/>
+          <w:lang w:val="en-US"/>
+        </w:rPr>
+        <w:t xml:space="preserve">Admissions with the indexes of CCI 6 and 7 remain more or less frequent within all of the groups, even inexistent within some of them (G9, G8, G6). </w:t>
+      </w:r>
+    </w:p>
+    <w:p>
+      <w:pPr>
+        <w:pStyle w:val="Paragraphedeliste"/>
+        <w:numPr>
+          <w:ilvl w:val="0"/>
+          <w:numId w:val="1"/>
+        </w:numPr>
+        <w:jc w:val="both"/>
+        <w:rPr>
+          <w:b w:val="0"/>
+          <w:color w:val="auto"/>
+          <w:u w:val="single"/>
+        </w:rPr>
+      </w:pPr>
+      <w:r>
+        <w:rPr>
+          <w:b w:val="0"/>
+          <w:color w:val="auto"/>
+          <w:u w:val="single"/>
+        </w:rPr>
+        <w:t xml:space="preserve">For the case of the </w:t>
+      </w:r>
+      <w:r>
+        <w:rPr>
+          <w:b w:val="0"/>
+          <w:color w:val="auto"/>
+          <w:u w:val="single"/>
+        </w:rPr>
+        <w:t>CCI</w:t>
+      </w:r>
+      <w:r>
+        <w:rPr>
+          <w:b w:val="0"/>
+          <w:color w:val="auto"/>
+          <w:u w:val="single"/>
+        </w:rPr>
+        <w:t xml:space="preserve"> pe</w:t>
+      </w:r>
+      <w:bookmarkStart w:id="0" w:name="_GoBack"/>
+      <w:bookmarkEnd w:id="0"/>
+      <w:r>
+        <w:rPr>
+          <w:b w:val="0"/>
+          <w:color w:val="auto"/>
+          <w:u w:val="single"/>
+        </w:rPr>
+        <w:t>r WARD_ADMISSION</w:t>
+      </w:r>
+      <w:r>
+        <w:rPr>
+          <w:b w:val="0"/>
+          <w:color w:val="auto"/>
+          <w:u w:val="single"/>
+        </w:rPr>
+        <w:t>:</w:t>
       </w:r>
     </w:p>
     <w:p>
@@ -26667,27 +26705,6 @@
         <w:rPr>
           <w:b w:val="0"/>
           <w:color w:val="auto"/>
-        </w:rPr>
-      </w:pPr>
-      <w:r>
-        <w:rPr>
-          <w:b w:val="0"/>
-          <w:color w:val="auto"/>
-        </w:rPr>
-        <w:t>Les admissions avec des CCI 6 et 7 demeurent plus ou moins peu fréquentes dans tous les groupes, voir même inexistantes dans quelque uns (G9, G8, G6).</w:t>
-      </w:r>
-    </w:p>
-    <w:p>
-      <w:pPr>
-        <w:pStyle w:val="Paragraphedeliste"/>
-        <w:numPr>
-          <w:ilvl w:val="0"/>
-          <w:numId w:val="1"/>
-        </w:numPr>
-        <w:jc w:val="both"/>
-        <w:rPr>
-          <w:b w:val="0"/>
-          <w:color w:val="auto"/>
           <w:u w:val="single"/>
         </w:rPr>
       </w:pPr>
@@ -26695,25 +26712,86 @@
         <w:rPr>
           <w:b w:val="0"/>
           <w:color w:val="auto"/>
-          <w:u w:val="single"/>
-        </w:rPr>
-        <w:t>Pour ce qui est du cas des CCI</w:t>
-      </w:r>
-      <w:r>
-        <w:rPr>
-          <w:b w:val="0"/>
-          <w:color w:val="auto"/>
-          <w:u w:val="single"/>
-        </w:rPr>
-        <w:t xml:space="preserve"> par WARD_ADMISSION</w:t>
-      </w:r>
-      <w:r>
-        <w:rPr>
-          <w:b w:val="0"/>
-          <w:color w:val="auto"/>
-          <w:u w:val="single"/>
-        </w:rPr>
-        <w:t>:</w:t>
+        </w:rPr>
+        <w:t xml:space="preserve">Pour tous les </w:t>
+      </w:r>
+      <w:proofErr w:type="spellStart"/>
+      <w:r>
+        <w:rPr>
+          <w:b w:val="0"/>
+          <w:color w:val="auto"/>
+        </w:rPr>
+        <w:t>Wards</w:t>
+      </w:r>
+      <w:proofErr w:type="spellEnd"/>
+      <w:r>
+        <w:rPr>
+          <w:b w:val="0"/>
+          <w:color w:val="auto"/>
+        </w:rPr>
+        <w:t xml:space="preserve"> </w:t>
+      </w:r>
+      <w:proofErr w:type="spellStart"/>
+      <w:r>
+        <w:rPr>
+          <w:b w:val="0"/>
+          <w:color w:val="auto"/>
+        </w:rPr>
+        <w:t>Specialist</w:t>
+      </w:r>
+      <w:proofErr w:type="spellEnd"/>
+      <w:r>
+        <w:rPr>
+          <w:b w:val="0"/>
+          <w:color w:val="auto"/>
+        </w:rPr>
+        <w:t xml:space="preserve"> de chaque groupe, nous remarquons clairement que les admissions avec un indice CCI 2 constituent les pics des proportions (pic particulièrement moins important en G9 :</w:t>
+      </w:r>
+      <w:r>
+        <w:rPr>
+          <w:b w:val="0"/>
+          <w:color w:val="auto"/>
+        </w:rPr>
+        <w:t xml:space="preserve"> </w:t>
+      </w:r>
+      <w:proofErr w:type="spellStart"/>
+      <w:r>
+        <w:rPr>
+          <w:b w:val="0"/>
+          <w:color w:val="auto"/>
+        </w:rPr>
+        <w:t>Wards</w:t>
+      </w:r>
+      <w:proofErr w:type="spellEnd"/>
+      <w:r>
+        <w:rPr>
+          <w:b w:val="0"/>
+          <w:color w:val="auto"/>
+        </w:rPr>
+        <w:t xml:space="preserve"> </w:t>
+      </w:r>
+      <w:proofErr w:type="spellStart"/>
+      <w:r>
+        <w:rPr>
+          <w:b w:val="0"/>
+          <w:color w:val="auto"/>
+        </w:rPr>
+        <w:t>S</w:t>
+      </w:r>
+      <w:r>
+        <w:rPr>
+          <w:b w:val="0"/>
+          <w:color w:val="auto"/>
+        </w:rPr>
+        <w:t>pecialist</w:t>
+      </w:r>
+      <w:proofErr w:type="spellEnd"/>
+      <w:r>
+        <w:rPr>
+          <w:b w:val="0"/>
+          <w:color w:val="auto"/>
+        </w:rPr>
+        <w:t>) ;</w:t>
       </w:r>
     </w:p>
     <w:p>
@@ -26727,7 +26805,6 @@
         <w:rPr>
           <w:b w:val="0"/>
           <w:color w:val="auto"/>
-          <w:u w:val="single"/>
         </w:rPr>
       </w:pPr>
       <w:r>
@@ -26759,7 +26836,7 @@
           <w:b w:val="0"/>
           <w:color w:val="auto"/>
         </w:rPr>
-        <w:t>Specialist</w:t>
+        <w:t>Generalist</w:t>
       </w:r>
       <w:proofErr w:type="spellEnd"/>
       <w:r>
@@ -26767,53 +26844,28 @@
           <w:b w:val="0"/>
           <w:color w:val="auto"/>
         </w:rPr>
-        <w:t xml:space="preserve"> de chaque groupe, nous remarquons clairement que les admissions avec un indice CCI 2 constituent les pics des proportions (pic particulièrement moins important en G9 :</w:t>
-      </w:r>
-      <w:r>
-        <w:rPr>
-          <w:b w:val="0"/>
-          <w:color w:val="auto"/>
-        </w:rPr>
-        <w:t xml:space="preserve"> </w:t>
-      </w:r>
-      <w:proofErr w:type="spellStart"/>
-      <w:r>
-        <w:rPr>
-          <w:b w:val="0"/>
-          <w:color w:val="auto"/>
-        </w:rPr>
-        <w:t>Wards</w:t>
-      </w:r>
-      <w:proofErr w:type="spellEnd"/>
-      <w:r>
-        <w:rPr>
-          <w:b w:val="0"/>
-          <w:color w:val="auto"/>
-        </w:rPr>
-        <w:t xml:space="preserve"> </w:t>
-      </w:r>
-      <w:proofErr w:type="spellStart"/>
-      <w:r>
-        <w:rPr>
-          <w:b w:val="0"/>
-          <w:color w:val="auto"/>
-        </w:rPr>
-        <w:t>S</w:t>
-      </w:r>
-      <w:r>
-        <w:rPr>
-          <w:b w:val="0"/>
-          <w:color w:val="auto"/>
-        </w:rPr>
-        <w:t>pecialist</w:t>
-      </w:r>
-      <w:proofErr w:type="spellEnd"/>
-      <w:r>
-        <w:rPr>
-          <w:b w:val="0"/>
-          <w:color w:val="auto"/>
-        </w:rPr>
-        <w:t>) ;</w:t>
+        <w:t xml:space="preserve"> de chaque groupe, ce sont les admissions avec un indice de CCI 3 qui forment les pics de proportions (pic </w:t>
+      </w:r>
+      <w:r>
+        <w:rPr>
+          <w:b w:val="0"/>
+          <w:color w:val="auto"/>
+        </w:rPr>
+        <w:t>exceptionnellement</w:t>
+      </w:r>
+      <w:r>
+        <w:rPr>
+          <w:b w:val="0"/>
+          <w:color w:val="auto"/>
+        </w:rPr>
+        <w:t xml:space="preserve"> moins  important pour le cas de G9)</w:t>
+      </w:r>
+      <w:r>
+        <w:rPr>
+          <w:b w:val="0"/>
+          <w:color w:val="auto"/>
+        </w:rPr>
+        <w:t> ;</w:t>
       </w:r>
     </w:p>
     <w:p>
@@ -26834,7 +26886,14 @@
           <w:b w:val="0"/>
           <w:color w:val="auto"/>
         </w:rPr>
-        <w:t xml:space="preserve">Pour tous les </w:t>
+        <w:t>Excepté en G9 :</w:t>
+      </w:r>
+      <w:r>
+        <w:rPr>
+          <w:b w:val="0"/>
+          <w:color w:val="auto"/>
+        </w:rPr>
+        <w:t xml:space="preserve"> </w:t>
       </w:r>
       <w:proofErr w:type="spellStart"/>
       <w:r>
@@ -26842,7 +26901,14 @@
           <w:b w:val="0"/>
           <w:color w:val="auto"/>
         </w:rPr>
-        <w:t>Wards</w:t>
+        <w:t>W</w:t>
+      </w:r>
+      <w:r>
+        <w:rPr>
+          <w:b w:val="0"/>
+          <w:color w:val="auto"/>
+        </w:rPr>
+        <w:t>ards</w:t>
       </w:r>
       <w:proofErr w:type="spellEnd"/>
       <w:r>
@@ -26858,7 +26924,7 @@
           <w:b w:val="0"/>
           <w:color w:val="auto"/>
         </w:rPr>
-        <w:t>Generalist</w:t>
+        <w:t>Specialist</w:t>
       </w:r>
       <w:proofErr w:type="spellEnd"/>
       <w:r>
@@ -26866,149 +26932,68 @@
           <w:b w:val="0"/>
           <w:color w:val="auto"/>
         </w:rPr>
-        <w:t xml:space="preserve"> de chaque groupe, ce sont les admissions avec un indice de CCI 3 qui forment les pics de proportions (pic </w:t>
-      </w:r>
-      <w:r>
-        <w:rPr>
-          <w:b w:val="0"/>
-          <w:color w:val="auto"/>
-        </w:rPr>
-        <w:t>exceptionnellement</w:t>
-      </w:r>
-      <w:r>
-        <w:rPr>
-          <w:b w:val="0"/>
-          <w:color w:val="auto"/>
-        </w:rPr>
-        <w:t xml:space="preserve"> moins  important pour le cas de G9)</w:t>
-      </w:r>
-      <w:r>
-        <w:rPr>
-          <w:b w:val="0"/>
-          <w:color w:val="auto"/>
-        </w:rPr>
-        <w:t> ;</w:t>
-      </w:r>
-    </w:p>
-    <w:p>
-      <w:pPr>
-        <w:pStyle w:val="Paragraphedeliste"/>
-        <w:numPr>
-          <w:ilvl w:val="0"/>
-          <w:numId w:val="10"/>
-        </w:numPr>
-        <w:jc w:val="both"/>
-        <w:rPr>
-          <w:b w:val="0"/>
-          <w:color w:val="auto"/>
-        </w:rPr>
-      </w:pPr>
+        <w:t xml:space="preserve"> (exceptionnellement plus fréquentes), les admissions avec des CCI 4 et 5 son</w:t>
+      </w:r>
+      <w:r>
+        <w:rPr>
+          <w:b w:val="0"/>
+          <w:color w:val="auto"/>
+        </w:rPr>
+        <w:t>t relativement moins fréquentes</w:t>
+      </w:r>
+      <w:r>
+        <w:rPr>
+          <w:b w:val="0"/>
+          <w:color w:val="auto"/>
+        </w:rPr>
+        <w:t xml:space="preserve"> au sein des </w:t>
+      </w:r>
+      <w:proofErr w:type="spellStart"/>
+      <w:r>
+        <w:rPr>
+          <w:b w:val="0"/>
+          <w:color w:val="auto"/>
+        </w:rPr>
+        <w:t>W</w:t>
+      </w:r>
+      <w:r>
+        <w:rPr>
+          <w:b w:val="0"/>
+          <w:color w:val="auto"/>
+        </w:rPr>
+        <w:t>ards</w:t>
+      </w:r>
+      <w:proofErr w:type="spellEnd"/>
+      <w:r>
+        <w:rPr>
+          <w:b w:val="0"/>
+          <w:color w:val="auto"/>
+        </w:rPr>
+        <w:t xml:space="preserve"> </w:t>
+      </w:r>
+      <w:proofErr w:type="spellStart"/>
+      <w:r>
+        <w:rPr>
+          <w:b w:val="0"/>
+          <w:color w:val="auto"/>
+        </w:rPr>
+        <w:t>Specialist</w:t>
+      </w:r>
+      <w:proofErr w:type="spellEnd"/>
+      <w:r>
+        <w:rPr>
+          <w:b w:val="0"/>
+          <w:color w:val="auto"/>
+        </w:rPr>
+        <w:t xml:space="preserve"> des </w:t>
+      </w:r>
       <w:r>
         <w:rPr>
           <w:b w:val="0"/>
           <w:color w:val="auto"/>
         </w:rPr>
         <w:lastRenderedPageBreak/>
-        <w:t>Excepté en G9 :</w:t>
-      </w:r>
-      <w:r>
-        <w:rPr>
-          <w:b w:val="0"/>
-          <w:color w:val="auto"/>
-        </w:rPr>
-        <w:t xml:space="preserve"> </w:t>
-      </w:r>
-      <w:proofErr w:type="spellStart"/>
-      <w:r>
-        <w:rPr>
-          <w:b w:val="0"/>
-          <w:color w:val="auto"/>
-        </w:rPr>
-        <w:t>W</w:t>
-      </w:r>
-      <w:r>
-        <w:rPr>
-          <w:b w:val="0"/>
-          <w:color w:val="auto"/>
-        </w:rPr>
-        <w:t>ards</w:t>
-      </w:r>
-      <w:proofErr w:type="spellEnd"/>
-      <w:r>
-        <w:rPr>
-          <w:b w:val="0"/>
-          <w:color w:val="auto"/>
-        </w:rPr>
-        <w:t xml:space="preserve"> </w:t>
-      </w:r>
-      <w:proofErr w:type="spellStart"/>
-      <w:r>
-        <w:rPr>
-          <w:b w:val="0"/>
-          <w:color w:val="auto"/>
-        </w:rPr>
-        <w:t>Specialist</w:t>
-      </w:r>
-      <w:proofErr w:type="spellEnd"/>
-      <w:r>
-        <w:rPr>
-          <w:b w:val="0"/>
-          <w:color w:val="auto"/>
-        </w:rPr>
-        <w:t xml:space="preserve"> (exceptionnellement plus fréquentes), les admissions avec des CCI 4 et 5 son</w:t>
-      </w:r>
-      <w:r>
-        <w:rPr>
-          <w:b w:val="0"/>
-          <w:color w:val="auto"/>
-        </w:rPr>
-        <w:t>t relativement moins fréquentes</w:t>
-      </w:r>
-      <w:r>
-        <w:rPr>
-          <w:b w:val="0"/>
-          <w:color w:val="auto"/>
-        </w:rPr>
-        <w:t xml:space="preserve"> au sein des </w:t>
-      </w:r>
-      <w:proofErr w:type="spellStart"/>
-      <w:r>
-        <w:rPr>
-          <w:b w:val="0"/>
-          <w:color w:val="auto"/>
-        </w:rPr>
-        <w:t>W</w:t>
-      </w:r>
-      <w:r>
-        <w:rPr>
-          <w:b w:val="0"/>
-          <w:color w:val="auto"/>
-        </w:rPr>
-        <w:t>ards</w:t>
-      </w:r>
-      <w:proofErr w:type="spellEnd"/>
-      <w:r>
-        <w:rPr>
-          <w:b w:val="0"/>
-          <w:color w:val="auto"/>
-        </w:rPr>
-        <w:t xml:space="preserve"> </w:t>
-      </w:r>
-      <w:proofErr w:type="spellStart"/>
-      <w:r>
-        <w:rPr>
-          <w:b w:val="0"/>
-          <w:color w:val="auto"/>
-        </w:rPr>
-        <w:t>Specialist</w:t>
-      </w:r>
-      <w:proofErr w:type="spellEnd"/>
-      <w:r>
-        <w:rPr>
-          <w:b w:val="0"/>
-          <w:color w:val="auto"/>
-        </w:rPr>
-        <w:t xml:space="preserve"> des groupe</w:t>
+        <w:t>groupe</w:t>
       </w:r>
       <w:r>
         <w:rPr>
@@ -28057,7 +28042,6 @@
           <w:noProof/>
           <w:lang w:eastAsia="fr-FR"/>
         </w:rPr>
-        <w:lastRenderedPageBreak/>
         <w:drawing>
           <wp:inline distT="0" distB="0" distL="0" distR="0" wp14:anchorId="38DC5419" wp14:editId="77932709">
             <wp:extent cx="5760720" cy="3525884"/>
@@ -28113,6 +28097,7 @@
           <w:b w:val="0"/>
           <w:color w:val="auto"/>
         </w:rPr>
+        <w:lastRenderedPageBreak/>
         <w:t>La méthode de partitionnement de données choisie est le partitionnement en k-moyennes  (k-</w:t>
       </w:r>
       <w:proofErr w:type="spellStart"/>
@@ -29952,7 +29937,6 @@
           <w:szCs w:val="14"/>
           <w:lang w:val="en-US" w:eastAsia="fr-FR"/>
         </w:rPr>
-        <w:lastRenderedPageBreak/>
         <w:t xml:space="preserve"> [424] 5 3 4 4 3 1 4 1 1 2 1 1 3 3 5 2 2 3 3 2 1 3 3 1 1 2 2 2 3 1 3 2 4 1 2 2 5 1 3 1 2 3 1 4 1 1 5</w:t>
       </w:r>
     </w:p>
@@ -31370,6 +31354,7 @@
           <w:b w:val="0"/>
           <w:color w:val="auto"/>
         </w:rPr>
+        <w:lastRenderedPageBreak/>
         <w:t xml:space="preserve">Les </w:t>
       </w:r>
       <w:r>
@@ -32237,7 +32222,6 @@
           <w:noProof/>
           <w:lang w:eastAsia="fr-FR"/>
         </w:rPr>
-        <w:lastRenderedPageBreak/>
         <w:drawing>
           <wp:inline distT="0" distB="0" distL="0" distR="0" wp14:anchorId="634D80F3" wp14:editId="2F58CDB5">
             <wp:extent cx="5760720" cy="2456543"/>
@@ -32309,6 +32293,7 @@
           <w:noProof/>
           <w:lang w:eastAsia="fr-FR"/>
         </w:rPr>
+        <w:lastRenderedPageBreak/>
         <w:drawing>
           <wp:inline distT="0" distB="0" distL="0" distR="0" wp14:anchorId="7CD87403" wp14:editId="16E7A070">
             <wp:extent cx="5760720" cy="3678997"/>
@@ -32361,7 +32346,6 @@
           <w:noProof/>
           <w:lang w:eastAsia="fr-FR"/>
         </w:rPr>
-        <w:lastRenderedPageBreak/>
         <w:drawing>
           <wp:inline distT="0" distB="0" distL="0" distR="0" wp14:anchorId="4F029A37" wp14:editId="31E30C4B">
             <wp:extent cx="5760720" cy="3568143"/>
@@ -32431,6 +32415,7 @@
           <w:noProof/>
           <w:lang w:eastAsia="fr-FR"/>
         </w:rPr>
+        <w:lastRenderedPageBreak/>
         <w:drawing>
           <wp:inline distT="0" distB="0" distL="0" distR="0" wp14:anchorId="6E5B6AB1" wp14:editId="4418F326">
             <wp:extent cx="5760720" cy="3609790"/>
@@ -32548,7 +32533,6 @@
           <w:b w:val="0"/>
           <w:color w:val="auto"/>
         </w:rPr>
-        <w:lastRenderedPageBreak/>
         <w:t>Avec la plus petite des variabilités, le Groupe G3 semble contenir les valeurs les moins élevées de TOTAL_COST ;</w:t>
       </w:r>
     </w:p>
@@ -32979,6 +32963,7 @@
           <w:color w:val="auto"/>
           <w:u w:val="single"/>
         </w:rPr>
+        <w:lastRenderedPageBreak/>
         <w:t xml:space="preserve">Pour le cas des </w:t>
       </w:r>
       <w:r>
@@ -33426,7 +33411,6 @@
           <w:b w:val="0"/>
           <w:color w:val="auto"/>
         </w:rPr>
-        <w:lastRenderedPageBreak/>
         <w:t>S</w:t>
       </w:r>
       <w:r>
@@ -37019,7 +37003,7 @@
 </file>
 
 <file path=customXml/itemProps1.xml><?xml version="1.0" encoding="utf-8"?>
-<ds:datastoreItem xmlns:ds="http://schemas.openxmlformats.org/officeDocument/2006/customXml" ds:itemID="{687E0BA0-9E4D-4C32-B211-F8AA8A5F1D11}">
+<ds:datastoreItem xmlns:ds="http://schemas.openxmlformats.org/officeDocument/2006/customXml" ds:itemID="{C1189B18-A88A-40DA-97C1-FF1BA88567FF}">
   <ds:schemaRefs>
     <ds:schemaRef ds:uri="http://schemas.openxmlformats.org/officeDocument/2006/bibliography"/>
   </ds:schemaRefs>

</xml_diff>

<commit_message>
V-	Model 4 : Admission department,  risk of death and sojourn time (Translation, last part)
</commit_message>
<xml_diff>
--- a/Interpretation/ENG/Hospital Data Analysis - Clustering- Interpretations.DOCX
+++ b/Interpretation/ENG/Hospital Data Analysis - Clustering- Interpretations.DOCX
@@ -26649,6 +26649,7 @@
           <w:b w:val="0"/>
           <w:color w:val="auto"/>
           <w:u w:val="single"/>
+          <w:lang w:val="en-US"/>
         </w:rPr>
       </w:pPr>
       <w:r>
@@ -26656,6 +26657,7 @@
           <w:b w:val="0"/>
           <w:color w:val="auto"/>
           <w:u w:val="single"/>
+          <w:lang w:val="en-US"/>
         </w:rPr>
         <w:t xml:space="preserve">For the case of the </w:t>
       </w:r>
@@ -26664,6 +26666,7 @@
           <w:b w:val="0"/>
           <w:color w:val="auto"/>
           <w:u w:val="single"/>
+          <w:lang w:val="en-US"/>
         </w:rPr>
         <w:t>CCI</w:t>
       </w:r>
@@ -26672,16 +26675,16 @@
           <w:b w:val="0"/>
           <w:color w:val="auto"/>
           <w:u w:val="single"/>
+          <w:lang w:val="en-US"/>
         </w:rPr>
         <w:t xml:space="preserve"> pe</w:t>
       </w:r>
-      <w:bookmarkStart w:id="0" w:name="_GoBack"/>
-      <w:bookmarkEnd w:id="0"/>
       <w:r>
         <w:rPr>
           <w:b w:val="0"/>
           <w:color w:val="auto"/>
           <w:u w:val="single"/>
+          <w:lang w:val="en-US"/>
         </w:rPr>
         <w:t>r WARD_ADMISSION</w:t>
       </w:r>
@@ -26690,6 +26693,7 @@
           <w:b w:val="0"/>
           <w:color w:val="auto"/>
           <w:u w:val="single"/>
+          <w:lang w:val="en-US"/>
         </w:rPr>
         <w:t>:</w:t>
       </w:r>
@@ -26706,92 +26710,57 @@
           <w:b w:val="0"/>
           <w:color w:val="auto"/>
           <w:u w:val="single"/>
-        </w:rPr>
-      </w:pPr>
-      <w:r>
-        <w:rPr>
-          <w:b w:val="0"/>
-          <w:color w:val="auto"/>
-        </w:rPr>
-        <w:t xml:space="preserve">Pour tous les </w:t>
-      </w:r>
-      <w:proofErr w:type="spellStart"/>
-      <w:r>
-        <w:rPr>
-          <w:b w:val="0"/>
-          <w:color w:val="auto"/>
-        </w:rPr>
-        <w:t>Wards</w:t>
-      </w:r>
-      <w:proofErr w:type="spellEnd"/>
-      <w:r>
-        <w:rPr>
-          <w:b w:val="0"/>
-          <w:color w:val="auto"/>
+          <w:lang w:val="en-US"/>
+        </w:rPr>
+      </w:pPr>
+      <w:r>
+        <w:rPr>
+          <w:b w:val="0"/>
+          <w:color w:val="auto"/>
+          <w:lang w:val="en-US"/>
+        </w:rPr>
+        <w:t>For all</w:t>
+      </w:r>
+      <w:r>
+        <w:rPr>
+          <w:b w:val="0"/>
+          <w:color w:val="auto"/>
+          <w:lang w:val="en-US"/>
         </w:rPr>
         <w:t xml:space="preserve"> </w:t>
       </w:r>
-      <w:proofErr w:type="spellStart"/>
-      <w:r>
-        <w:rPr>
-          <w:b w:val="0"/>
-          <w:color w:val="auto"/>
-        </w:rPr>
-        <w:t>Specialist</w:t>
-      </w:r>
-      <w:proofErr w:type="spellEnd"/>
-      <w:r>
-        <w:rPr>
-          <w:b w:val="0"/>
-          <w:color w:val="auto"/>
-        </w:rPr>
-        <w:t xml:space="preserve"> de chaque groupe, nous remarquons clairement que les admissions avec un indice CCI 2 constituent les pics des proportions (pic particulièrement moins important en G9 :</w:t>
-      </w:r>
-      <w:r>
-        <w:rPr>
-          <w:b w:val="0"/>
-          <w:color w:val="auto"/>
-        </w:rPr>
-        <w:t xml:space="preserve"> </w:t>
-      </w:r>
-      <w:proofErr w:type="spellStart"/>
-      <w:r>
-        <w:rPr>
-          <w:b w:val="0"/>
-          <w:color w:val="auto"/>
-        </w:rPr>
-        <w:t>Wards</w:t>
-      </w:r>
-      <w:proofErr w:type="spellEnd"/>
-      <w:r>
-        <w:rPr>
-          <w:b w:val="0"/>
-          <w:color w:val="auto"/>
-        </w:rPr>
-        <w:t xml:space="preserve"> </w:t>
-      </w:r>
-      <w:proofErr w:type="spellStart"/>
-      <w:r>
-        <w:rPr>
-          <w:b w:val="0"/>
-          <w:color w:val="auto"/>
-        </w:rPr>
-        <w:t>S</w:t>
-      </w:r>
-      <w:r>
-        <w:rPr>
-          <w:b w:val="0"/>
-          <w:color w:val="auto"/>
-        </w:rPr>
-        <w:t>pecialist</w:t>
-      </w:r>
-      <w:proofErr w:type="spellEnd"/>
-      <w:r>
-        <w:rPr>
-          <w:b w:val="0"/>
-          <w:color w:val="auto"/>
-        </w:rPr>
-        <w:t>) ;</w:t>
+      <w:r>
+        <w:rPr>
+          <w:b w:val="0"/>
+          <w:color w:val="auto"/>
+          <w:lang w:val="en-US"/>
+        </w:rPr>
+        <w:t xml:space="preserve">Specialist Wards of </w:t>
+      </w:r>
+      <w:r>
+        <w:rPr>
+          <w:b w:val="0"/>
+          <w:color w:val="auto"/>
+          <w:lang w:val="en-US"/>
+        </w:rPr>
+        <w:t xml:space="preserve">each group, we clearly notice that admissions with an index of CCI 2 constitute the peak of proportions (peak particularly less significant in </w:t>
+      </w:r>
+      <w:r>
+        <w:rPr>
+          <w:b w:val="0"/>
+          <w:i/>
+          <w:color w:val="auto"/>
+          <w:lang w:val="en-US"/>
+        </w:rPr>
+        <w:t>G9: Specialist Wards</w:t>
+      </w:r>
+      <w:r>
+        <w:rPr>
+          <w:b w:val="0"/>
+          <w:color w:val="auto"/>
+          <w:lang w:val="en-US"/>
+        </w:rPr>
+        <w:t>);</w:t>
       </w:r>
     </w:p>
     <w:p>
@@ -26805,67 +26774,24 @@
         <w:rPr>
           <w:b w:val="0"/>
           <w:color w:val="auto"/>
-        </w:rPr>
-      </w:pPr>
-      <w:r>
-        <w:rPr>
-          <w:b w:val="0"/>
-          <w:color w:val="auto"/>
-        </w:rPr>
-        <w:t xml:space="preserve">Pour tous les </w:t>
-      </w:r>
-      <w:proofErr w:type="spellStart"/>
-      <w:r>
-        <w:rPr>
-          <w:b w:val="0"/>
-          <w:color w:val="auto"/>
-        </w:rPr>
-        <w:t>Wards</w:t>
-      </w:r>
-      <w:proofErr w:type="spellEnd"/>
-      <w:r>
-        <w:rPr>
-          <w:b w:val="0"/>
-          <w:color w:val="auto"/>
-        </w:rPr>
-        <w:t xml:space="preserve"> </w:t>
-      </w:r>
-      <w:proofErr w:type="spellStart"/>
-      <w:r>
-        <w:rPr>
-          <w:b w:val="0"/>
-          <w:color w:val="auto"/>
-        </w:rPr>
-        <w:t>Generalist</w:t>
-      </w:r>
-      <w:proofErr w:type="spellEnd"/>
-      <w:r>
-        <w:rPr>
-          <w:b w:val="0"/>
-          <w:color w:val="auto"/>
-        </w:rPr>
-        <w:t xml:space="preserve"> de chaque groupe, ce sont les admissions avec un indice de CCI 3 qui forment les pics de proportions (pic </w:t>
-      </w:r>
-      <w:r>
-        <w:rPr>
-          <w:b w:val="0"/>
-          <w:color w:val="auto"/>
-        </w:rPr>
-        <w:t>exceptionnellement</w:t>
-      </w:r>
-      <w:r>
-        <w:rPr>
-          <w:b w:val="0"/>
-          <w:color w:val="auto"/>
-        </w:rPr>
-        <w:t xml:space="preserve"> moins  important pour le cas de G9)</w:t>
-      </w:r>
-      <w:r>
-        <w:rPr>
-          <w:b w:val="0"/>
-          <w:color w:val="auto"/>
-        </w:rPr>
-        <w:t> ;</w:t>
+          <w:lang w:val="en-US"/>
+        </w:rPr>
+      </w:pPr>
+      <w:r>
+        <w:rPr>
+          <w:b w:val="0"/>
+          <w:color w:val="auto"/>
+          <w:lang w:val="en-US"/>
+        </w:rPr>
+        <w:t>For all G</w:t>
+      </w:r>
+      <w:r>
+        <w:rPr>
+          <w:b w:val="0"/>
+          <w:color w:val="auto"/>
+          <w:lang w:val="en-US"/>
+        </w:rPr>
+        <w:t>eneralist Wards of each group, it is the admissions with and index of CCI 3 that make up the peak of proportions (peak exceptionally less significant for the case of G9);</w:t>
       </w:r>
     </w:p>
     <w:p>
@@ -26879,209 +26805,41 @@
         <w:rPr>
           <w:b w:val="0"/>
           <w:color w:val="auto"/>
-        </w:rPr>
-      </w:pPr>
-      <w:r>
-        <w:rPr>
-          <w:b w:val="0"/>
-          <w:color w:val="auto"/>
-        </w:rPr>
-        <w:t>Excepté en G9 :</w:t>
-      </w:r>
-      <w:r>
-        <w:rPr>
-          <w:b w:val="0"/>
-          <w:color w:val="auto"/>
-        </w:rPr>
-        <w:t xml:space="preserve"> </w:t>
-      </w:r>
-      <w:proofErr w:type="spellStart"/>
-      <w:r>
-        <w:rPr>
-          <w:b w:val="0"/>
-          <w:color w:val="auto"/>
-        </w:rPr>
-        <w:t>W</w:t>
-      </w:r>
-      <w:r>
-        <w:rPr>
-          <w:b w:val="0"/>
-          <w:color w:val="auto"/>
-        </w:rPr>
-        <w:t>ards</w:t>
-      </w:r>
-      <w:proofErr w:type="spellEnd"/>
-      <w:r>
-        <w:rPr>
-          <w:b w:val="0"/>
-          <w:color w:val="auto"/>
-        </w:rPr>
-        <w:t xml:space="preserve"> </w:t>
-      </w:r>
-      <w:proofErr w:type="spellStart"/>
-      <w:r>
-        <w:rPr>
-          <w:b w:val="0"/>
-          <w:color w:val="auto"/>
-        </w:rPr>
-        <w:t>Specialist</w:t>
-      </w:r>
-      <w:proofErr w:type="spellEnd"/>
-      <w:r>
-        <w:rPr>
-          <w:b w:val="0"/>
-          <w:color w:val="auto"/>
-        </w:rPr>
-        <w:t xml:space="preserve"> (exceptionnellement plus fréquentes), les admissions avec des CCI 4 et 5 son</w:t>
-      </w:r>
-      <w:r>
-        <w:rPr>
-          <w:b w:val="0"/>
-          <w:color w:val="auto"/>
-        </w:rPr>
-        <w:t>t relativement moins fréquentes</w:t>
-      </w:r>
-      <w:r>
-        <w:rPr>
-          <w:b w:val="0"/>
-          <w:color w:val="auto"/>
-        </w:rPr>
-        <w:t xml:space="preserve"> au sein des </w:t>
-      </w:r>
-      <w:proofErr w:type="spellStart"/>
-      <w:r>
-        <w:rPr>
-          <w:b w:val="0"/>
-          <w:color w:val="auto"/>
-        </w:rPr>
-        <w:t>W</w:t>
-      </w:r>
-      <w:r>
-        <w:rPr>
-          <w:b w:val="0"/>
-          <w:color w:val="auto"/>
-        </w:rPr>
-        <w:t>ards</w:t>
-      </w:r>
-      <w:proofErr w:type="spellEnd"/>
-      <w:r>
-        <w:rPr>
-          <w:b w:val="0"/>
-          <w:color w:val="auto"/>
-        </w:rPr>
-        <w:t xml:space="preserve"> </w:t>
-      </w:r>
-      <w:proofErr w:type="spellStart"/>
-      <w:r>
-        <w:rPr>
-          <w:b w:val="0"/>
-          <w:color w:val="auto"/>
-        </w:rPr>
-        <w:t>Specialist</w:t>
-      </w:r>
-      <w:proofErr w:type="spellEnd"/>
-      <w:r>
-        <w:rPr>
-          <w:b w:val="0"/>
-          <w:color w:val="auto"/>
-        </w:rPr>
-        <w:t xml:space="preserve"> des </w:t>
-      </w:r>
-      <w:r>
-        <w:rPr>
-          <w:b w:val="0"/>
-          <w:color w:val="auto"/>
-        </w:rPr>
-        <w:lastRenderedPageBreak/>
-        <w:t>groupe</w:t>
-      </w:r>
-      <w:r>
-        <w:rPr>
-          <w:b w:val="0"/>
-          <w:color w:val="auto"/>
-        </w:rPr>
-        <w:t>s</w:t>
-      </w:r>
-      <w:r>
-        <w:rPr>
-          <w:b w:val="0"/>
-          <w:color w:val="auto"/>
-        </w:rPr>
-        <w:t> ;</w:t>
-      </w:r>
-      <w:r>
-        <w:rPr>
-          <w:b w:val="0"/>
-          <w:color w:val="auto"/>
-        </w:rPr>
-        <w:t xml:space="preserve"> T</w:t>
-      </w:r>
-      <w:r>
-        <w:rPr>
-          <w:b w:val="0"/>
-          <w:color w:val="auto"/>
-        </w:rPr>
-        <w:t xml:space="preserve">andis que pour le cas des </w:t>
-      </w:r>
-      <w:proofErr w:type="spellStart"/>
-      <w:r>
-        <w:rPr>
-          <w:b w:val="0"/>
-          <w:color w:val="auto"/>
-        </w:rPr>
-        <w:t>W</w:t>
-      </w:r>
-      <w:r>
-        <w:rPr>
-          <w:b w:val="0"/>
-          <w:color w:val="auto"/>
-        </w:rPr>
-        <w:t>ards</w:t>
-      </w:r>
-      <w:proofErr w:type="spellEnd"/>
-      <w:r>
-        <w:rPr>
-          <w:b w:val="0"/>
-          <w:color w:val="auto"/>
-        </w:rPr>
-        <w:t xml:space="preserve"> </w:t>
-      </w:r>
-      <w:proofErr w:type="spellStart"/>
-      <w:r>
-        <w:rPr>
-          <w:b w:val="0"/>
-          <w:color w:val="auto"/>
-        </w:rPr>
-        <w:t>Generalist</w:t>
-      </w:r>
-      <w:proofErr w:type="spellEnd"/>
-      <w:r>
-        <w:rPr>
-          <w:b w:val="0"/>
-          <w:color w:val="auto"/>
-        </w:rPr>
-        <w:t>,</w:t>
-      </w:r>
-      <w:r>
-        <w:rPr>
-          <w:b w:val="0"/>
-          <w:color w:val="auto"/>
-        </w:rPr>
-        <w:t xml:space="preserve"> à l’exception de G6,</w:t>
-      </w:r>
-      <w:r>
-        <w:rPr>
-          <w:b w:val="0"/>
-          <w:color w:val="auto"/>
-        </w:rPr>
-        <w:t xml:space="preserve"> ces types d’admis</w:t>
-      </w:r>
-      <w:r>
-        <w:rPr>
-          <w:b w:val="0"/>
-          <w:color w:val="auto"/>
-        </w:rPr>
-        <w:t>sions sont moins fréquents au sein des groupes.</w:t>
+          <w:lang w:val="en-US"/>
+        </w:rPr>
+      </w:pPr>
+      <w:r>
+        <w:rPr>
+          <w:b w:val="0"/>
+          <w:color w:val="auto"/>
+          <w:lang w:val="en-US"/>
+        </w:rPr>
+        <w:t xml:space="preserve">Except in </w:t>
+      </w:r>
+      <w:r>
+        <w:rPr>
+          <w:b w:val="0"/>
+          <w:i/>
+          <w:color w:val="auto"/>
+          <w:lang w:val="en-US"/>
+        </w:rPr>
+        <w:t>G9: Specialist Wards</w:t>
+      </w:r>
+      <w:r>
+        <w:rPr>
+          <w:b w:val="0"/>
+          <w:color w:val="auto"/>
+          <w:lang w:val="en-US"/>
+        </w:rPr>
+        <w:t xml:space="preserve"> (exceptionally more frequent), admissions with CCI indexes 4 and 5 are relatively less frequent within the Specialist Wards of the groups; Whereas for the case of the Generalist ones, except for G6, these types of admissions are less frequent within the groups</w:t>
+      </w:r>
+      <w:r>
+        <w:rPr>
+          <w:b w:val="0"/>
+          <w:color w:val="auto"/>
+          <w:lang w:val="en-US"/>
+        </w:rPr>
+        <w:t>;</w:t>
       </w:r>
     </w:p>
     <w:p>
@@ -27095,79 +26853,17 @@
         <w:rPr>
           <w:b w:val="0"/>
           <w:color w:val="auto"/>
-        </w:rPr>
-      </w:pPr>
-      <w:r>
-        <w:rPr>
-          <w:b w:val="0"/>
-          <w:color w:val="auto"/>
-        </w:rPr>
-        <w:t>Les admissions correspondant à des CCI 6 et 7 sont plutôt rares quant à leur par</w:t>
-      </w:r>
-      <w:r>
-        <w:rPr>
-          <w:b w:val="0"/>
-          <w:color w:val="auto"/>
-        </w:rPr>
-        <w:t>t</w:t>
-      </w:r>
-      <w:r>
-        <w:rPr>
-          <w:b w:val="0"/>
-          <w:color w:val="auto"/>
-        </w:rPr>
-        <w:t xml:space="preserve"> dans la majorité des </w:t>
-      </w:r>
-      <w:proofErr w:type="spellStart"/>
-      <w:r>
-        <w:rPr>
-          <w:b w:val="0"/>
-          <w:color w:val="auto"/>
-        </w:rPr>
-        <w:t>W</w:t>
-      </w:r>
-      <w:r>
-        <w:rPr>
-          <w:b w:val="0"/>
-          <w:color w:val="auto"/>
-        </w:rPr>
-        <w:t>ards</w:t>
-      </w:r>
-      <w:proofErr w:type="spellEnd"/>
-      <w:r>
-        <w:rPr>
-          <w:b w:val="0"/>
-          <w:color w:val="auto"/>
-        </w:rPr>
-        <w:t xml:space="preserve"> de chaque groupe, voir même inexistantes</w:t>
-      </w:r>
-      <w:r>
-        <w:rPr>
-          <w:b w:val="0"/>
-          <w:color w:val="auto"/>
-        </w:rPr>
-        <w:t xml:space="preserve"> </w:t>
-      </w:r>
-      <w:r>
-        <w:rPr>
-          <w:b w:val="0"/>
-          <w:color w:val="auto"/>
-        </w:rPr>
-        <w:t>dès fois</w:t>
-      </w:r>
-      <w:r>
-        <w:rPr>
-          <w:b w:val="0"/>
-          <w:color w:val="auto"/>
-        </w:rPr>
-        <w:t>.</w:t>
-      </w:r>
-      <w:r>
-        <w:rPr>
-          <w:b w:val="0"/>
-          <w:color w:val="auto"/>
-        </w:rPr>
-        <w:t xml:space="preserve">  </w:t>
+          <w:lang w:val="en-US"/>
+        </w:rPr>
+      </w:pPr>
+      <w:r>
+        <w:rPr>
+          <w:b w:val="0"/>
+          <w:color w:val="auto"/>
+          <w:lang w:val="en-US"/>
+        </w:rPr>
+        <w:lastRenderedPageBreak/>
+        <w:t>Admissions corresponding to the indexes 6 and 7 of CCO are almost rare within the majority of the Wards of each group, even rare sometimes.</w:t>
       </w:r>
     </w:p>
     <w:p>
@@ -27182,6 +26878,7 @@
           <w:b w:val="0"/>
           <w:color w:val="auto"/>
           <w:u w:val="single"/>
+          <w:lang w:val="en-US"/>
         </w:rPr>
       </w:pPr>
       <w:r>
@@ -27189,8 +26886,18 @@
           <w:b w:val="0"/>
           <w:color w:val="auto"/>
           <w:u w:val="single"/>
-        </w:rPr>
-        <w:t>Pour ce qui est du cas des RISK_DEATH par WARD_ADMISSION:</w:t>
+          <w:lang w:val="en-US"/>
+        </w:rPr>
+        <w:t>For the case of the RISK_DEATH pe</w:t>
+      </w:r>
+      <w:r>
+        <w:rPr>
+          <w:b w:val="0"/>
+          <w:color w:val="auto"/>
+          <w:u w:val="single"/>
+          <w:lang w:val="en-US"/>
+        </w:rPr>
+        <w:t>r WARD_ADMISSION:</w:t>
       </w:r>
     </w:p>
     <w:p>
@@ -27201,72 +26908,71 @@
           <w:numId w:val="10"/>
         </w:numPr>
         <w:jc w:val="both"/>
-      </w:pPr>
-      <w:r>
-        <w:rPr>
-          <w:b w:val="0"/>
-          <w:color w:val="auto"/>
-        </w:rPr>
-        <w:t>Q</w:t>
-      </w:r>
-      <w:r>
-        <w:rPr>
-          <w:b w:val="0"/>
-          <w:color w:val="auto"/>
-        </w:rPr>
-        <w:t xml:space="preserve">ue ce soit dans les </w:t>
-      </w:r>
-      <w:proofErr w:type="spellStart"/>
-      <w:r>
-        <w:rPr>
-          <w:b w:val="0"/>
-          <w:color w:val="auto"/>
-        </w:rPr>
-        <w:t>W</w:t>
-      </w:r>
-      <w:r>
-        <w:rPr>
-          <w:b w:val="0"/>
-          <w:color w:val="auto"/>
-        </w:rPr>
-        <w:t>ards</w:t>
-      </w:r>
-      <w:proofErr w:type="spellEnd"/>
-      <w:r>
-        <w:rPr>
-          <w:b w:val="0"/>
-          <w:color w:val="auto"/>
-        </w:rPr>
-        <w:t xml:space="preserve"> </w:t>
-      </w:r>
-      <w:proofErr w:type="spellStart"/>
-      <w:r>
-        <w:rPr>
-          <w:b w:val="0"/>
-          <w:color w:val="auto"/>
-        </w:rPr>
-        <w:t>G</w:t>
-      </w:r>
-      <w:r>
-        <w:rPr>
-          <w:b w:val="0"/>
-          <w:color w:val="auto"/>
-        </w:rPr>
-        <w:t>eneralist</w:t>
-      </w:r>
-      <w:proofErr w:type="spellEnd"/>
-      <w:r>
-        <w:rPr>
-          <w:b w:val="0"/>
-          <w:color w:val="auto"/>
-        </w:rPr>
-        <w:t xml:space="preserve"> ou </w:t>
-      </w:r>
-      <w:proofErr w:type="spellStart"/>
-      <w:r>
-        <w:rPr>
-          <w:b w:val="0"/>
-          <w:color w:val="auto"/>
+        <w:rPr>
+          <w:lang w:val="en-US"/>
+        </w:rPr>
+      </w:pPr>
+      <w:r>
+        <w:rPr>
+          <w:b w:val="0"/>
+          <w:color w:val="auto"/>
+          <w:lang w:val="en-US"/>
+        </w:rPr>
+        <w:t xml:space="preserve">Whether in </w:t>
+      </w:r>
+      <w:r>
+        <w:rPr>
+          <w:b w:val="0"/>
+          <w:color w:val="auto"/>
+          <w:lang w:val="en-US"/>
+        </w:rPr>
+        <w:t xml:space="preserve">the </w:t>
+      </w:r>
+      <w:r>
+        <w:rPr>
+          <w:b w:val="0"/>
+          <w:color w:val="auto"/>
+          <w:lang w:val="en-US"/>
+        </w:rPr>
+        <w:t>Gen</w:t>
+      </w:r>
+      <w:r>
+        <w:rPr>
+          <w:b w:val="0"/>
+          <w:color w:val="auto"/>
+          <w:lang w:val="en-US"/>
+        </w:rPr>
+        <w:t>e</w:t>
+      </w:r>
+      <w:r>
+        <w:rPr>
+          <w:b w:val="0"/>
+          <w:color w:val="auto"/>
+          <w:lang w:val="en-US"/>
+        </w:rPr>
+        <w:t xml:space="preserve">ralist Wards or </w:t>
+      </w:r>
+      <w:r>
+        <w:rPr>
+          <w:b w:val="0"/>
+          <w:color w:val="auto"/>
+          <w:lang w:val="en-US"/>
+        </w:rPr>
+        <w:t xml:space="preserve">in </w:t>
+      </w:r>
+      <w:r>
+        <w:rPr>
+          <w:b w:val="0"/>
+          <w:color w:val="auto"/>
+          <w:lang w:val="en-US"/>
+        </w:rPr>
+        <w:t xml:space="preserve">the </w:t>
+      </w:r>
+      <w:r>
+        <w:rPr>
+          <w:b w:val="0"/>
+          <w:color w:val="auto"/>
+          <w:lang w:val="en-US"/>
         </w:rPr>
         <w:t>S</w:t>
       </w:r>
@@ -27274,30 +26980,9 @@
         <w:rPr>
           <w:b w:val="0"/>
           <w:color w:val="auto"/>
-        </w:rPr>
-        <w:t>pecialist</w:t>
-      </w:r>
-      <w:proofErr w:type="spellEnd"/>
-      <w:r>
-        <w:rPr>
-          <w:b w:val="0"/>
-          <w:color w:val="auto"/>
-        </w:rPr>
-        <w:t>,</w:t>
-      </w:r>
-      <w:r>
-        <w:rPr>
-          <w:b w:val="0"/>
-          <w:color w:val="auto"/>
-        </w:rPr>
-        <w:t xml:space="preserve"> les admissions  avec un RISK_DEATH 2 constituent toujours les pics de proportions</w:t>
-      </w:r>
-      <w:r>
-        <w:rPr>
-          <w:b w:val="0"/>
-          <w:color w:val="auto"/>
-        </w:rPr>
-        <w:t> ;</w:t>
+          <w:lang w:val="en-US"/>
+        </w:rPr>
+        <w:t xml:space="preserve">pecialist Wards, admissions with a level of RISK_DEATH 2 always constitute the peaks of proportions; </w:t>
       </w:r>
     </w:p>
     <w:p>
@@ -27308,105 +26993,33 @@
           <w:numId w:val="10"/>
         </w:numPr>
         <w:jc w:val="both"/>
-      </w:pPr>
-      <w:r>
-        <w:rPr>
-          <w:b w:val="0"/>
-          <w:color w:val="auto"/>
-        </w:rPr>
-        <w:t>A l’exception de G3, les admissions avec un RISK_DEATH 3 sont plus fréquentes</w:t>
-      </w:r>
-      <w:r>
-        <w:rPr>
-          <w:b w:val="0"/>
-          <w:color w:val="auto"/>
-        </w:rPr>
-        <w:t xml:space="preserve"> en </w:t>
-      </w:r>
-      <w:proofErr w:type="spellStart"/>
-      <w:r>
-        <w:rPr>
-          <w:b w:val="0"/>
-          <w:color w:val="auto"/>
-        </w:rPr>
-        <w:t>W</w:t>
-      </w:r>
-      <w:r>
-        <w:rPr>
-          <w:b w:val="0"/>
-          <w:color w:val="auto"/>
-        </w:rPr>
-        <w:t>ards</w:t>
-      </w:r>
-      <w:proofErr w:type="spellEnd"/>
-      <w:r>
-        <w:rPr>
-          <w:b w:val="0"/>
-          <w:color w:val="auto"/>
-        </w:rPr>
-        <w:t xml:space="preserve"> </w:t>
-      </w:r>
-      <w:proofErr w:type="spellStart"/>
-      <w:r>
-        <w:rPr>
-          <w:b w:val="0"/>
-          <w:color w:val="auto"/>
-        </w:rPr>
-        <w:t>Generalist</w:t>
-      </w:r>
-      <w:proofErr w:type="spellEnd"/>
-      <w:r>
-        <w:rPr>
-          <w:b w:val="0"/>
-          <w:color w:val="auto"/>
-        </w:rPr>
-        <w:t xml:space="preserve"> qu’</w:t>
-      </w:r>
-      <w:r>
-        <w:rPr>
-          <w:b w:val="0"/>
-          <w:color w:val="auto"/>
-        </w:rPr>
-        <w:t xml:space="preserve">en </w:t>
-      </w:r>
-      <w:proofErr w:type="spellStart"/>
-      <w:r>
-        <w:rPr>
-          <w:b w:val="0"/>
-          <w:color w:val="auto"/>
-        </w:rPr>
-        <w:t>W</w:t>
-      </w:r>
-      <w:r>
-        <w:rPr>
-          <w:b w:val="0"/>
-          <w:color w:val="auto"/>
-        </w:rPr>
-        <w:t>ards</w:t>
-      </w:r>
-      <w:proofErr w:type="spellEnd"/>
-      <w:r>
-        <w:rPr>
-          <w:b w:val="0"/>
-          <w:color w:val="auto"/>
-        </w:rPr>
-        <w:t xml:space="preserve"> </w:t>
-      </w:r>
-      <w:proofErr w:type="spellStart"/>
-      <w:r>
-        <w:rPr>
-          <w:b w:val="0"/>
-          <w:color w:val="auto"/>
-        </w:rPr>
-        <w:t>Specialist</w:t>
-      </w:r>
-      <w:proofErr w:type="spellEnd"/>
-      <w:r>
-        <w:rPr>
-          <w:b w:val="0"/>
-          <w:color w:val="auto"/>
-        </w:rPr>
-        <w:t xml:space="preserve"> dans tous les groupes ; </w:t>
+        <w:rPr>
+          <w:lang w:val="en-US"/>
+        </w:rPr>
+      </w:pPr>
+      <w:r>
+        <w:rPr>
+          <w:b w:val="0"/>
+          <w:color w:val="auto"/>
+          <w:lang w:val="en-US"/>
+        </w:rPr>
+        <w:t>Except for G3, admissions with a level 3 of RISK_DEATH are more frequen</w:t>
+      </w:r>
+      <w:r>
+        <w:rPr>
+          <w:b w:val="0"/>
+          <w:color w:val="auto"/>
+          <w:lang w:val="en-US"/>
+        </w:rPr>
+        <w:t>t</w:t>
+      </w:r>
+      <w:r>
+        <w:rPr>
+          <w:b w:val="0"/>
+          <w:color w:val="auto"/>
+          <w:lang w:val="en-US"/>
+        </w:rPr>
+        <w:t xml:space="preserve"> in the Generalist Wards than in the Specialist ones within all the groups;</w:t>
       </w:r>
     </w:p>
     <w:p>
@@ -27417,135 +27030,17 @@
           <w:numId w:val="10"/>
         </w:numPr>
         <w:jc w:val="both"/>
-      </w:pPr>
-      <w:r>
-        <w:rPr>
-          <w:b w:val="0"/>
-          <w:color w:val="auto"/>
-        </w:rPr>
-        <w:t>Les admissions avec un RISK_DEATH 1 sont généralement plus fréquentes</w:t>
-      </w:r>
-      <w:r>
-        <w:rPr>
-          <w:b w:val="0"/>
-          <w:color w:val="auto"/>
-        </w:rPr>
-        <w:t xml:space="preserve"> en </w:t>
-      </w:r>
-      <w:proofErr w:type="spellStart"/>
-      <w:r>
-        <w:rPr>
-          <w:b w:val="0"/>
-          <w:color w:val="auto"/>
-        </w:rPr>
-        <w:t>W</w:t>
-      </w:r>
-      <w:r>
-        <w:rPr>
-          <w:b w:val="0"/>
-          <w:color w:val="auto"/>
-        </w:rPr>
-        <w:t>ards</w:t>
-      </w:r>
-      <w:proofErr w:type="spellEnd"/>
-      <w:r>
-        <w:rPr>
-          <w:b w:val="0"/>
-          <w:color w:val="auto"/>
-        </w:rPr>
-        <w:t xml:space="preserve"> </w:t>
-      </w:r>
-      <w:proofErr w:type="spellStart"/>
-      <w:r>
-        <w:rPr>
-          <w:b w:val="0"/>
-          <w:color w:val="auto"/>
-        </w:rPr>
-        <w:t>Specialist</w:t>
-      </w:r>
-      <w:proofErr w:type="spellEnd"/>
-      <w:r>
-        <w:rPr>
-          <w:b w:val="0"/>
-          <w:color w:val="auto"/>
-        </w:rPr>
-        <w:t xml:space="preserve"> qu’en Ward </w:t>
-      </w:r>
-      <w:proofErr w:type="spellStart"/>
-      <w:r>
-        <w:rPr>
-          <w:b w:val="0"/>
-          <w:color w:val="auto"/>
-        </w:rPr>
-        <w:t>Generalist</w:t>
-      </w:r>
-      <w:proofErr w:type="spellEnd"/>
-      <w:r>
-        <w:rPr>
-          <w:b w:val="0"/>
-          <w:color w:val="auto"/>
-        </w:rPr>
-        <w:t xml:space="preserve">, avec une attention particulière </w:t>
-      </w:r>
-      <w:r>
-        <w:rPr>
-          <w:b w:val="0"/>
-          <w:color w:val="auto"/>
-        </w:rPr>
-        <w:t xml:space="preserve">portée </w:t>
-      </w:r>
-      <w:r>
-        <w:rPr>
-          <w:b w:val="0"/>
-          <w:color w:val="auto"/>
-        </w:rPr>
-        <w:t xml:space="preserve">au groupe G9, là où ce type d’admission est exceptionnellement plus fréquent </w:t>
-      </w:r>
-      <w:r>
-        <w:rPr>
-          <w:b w:val="0"/>
-          <w:color w:val="auto"/>
-        </w:rPr>
-        <w:t xml:space="preserve">en </w:t>
-      </w:r>
-      <w:proofErr w:type="spellStart"/>
-      <w:r>
-        <w:rPr>
-          <w:b w:val="0"/>
-          <w:color w:val="auto"/>
-        </w:rPr>
-        <w:t>W</w:t>
-      </w:r>
-      <w:r>
-        <w:rPr>
-          <w:b w:val="0"/>
-          <w:color w:val="auto"/>
-        </w:rPr>
-        <w:t>ards</w:t>
-      </w:r>
-      <w:proofErr w:type="spellEnd"/>
-      <w:r>
-        <w:rPr>
-          <w:b w:val="0"/>
-          <w:color w:val="auto"/>
-        </w:rPr>
-        <w:t xml:space="preserve"> </w:t>
-      </w:r>
-      <w:proofErr w:type="spellStart"/>
-      <w:r>
-        <w:rPr>
-          <w:b w:val="0"/>
-          <w:color w:val="auto"/>
-        </w:rPr>
-        <w:t>Specialist</w:t>
-      </w:r>
-      <w:proofErr w:type="spellEnd"/>
-      <w:r>
-        <w:rPr>
-          <w:b w:val="0"/>
-          <w:color w:val="auto"/>
-        </w:rPr>
-        <w:t>.</w:t>
+        <w:rPr>
+          <w:lang w:val="en-US"/>
+        </w:rPr>
+      </w:pPr>
+      <w:r>
+        <w:rPr>
+          <w:b w:val="0"/>
+          <w:color w:val="auto"/>
+          <w:lang w:val="en-US"/>
+        </w:rPr>
+        <w:t>Admissions with a level 1 of RISK_DEATH are generally more frequent in the Specialist Wards than in the Generalist ones, with a special attention given to the group G9, where this type of admissions is exceptionally more frequent in the Specialist Wards;</w:t>
       </w:r>
     </w:p>
     <w:p>
@@ -27556,57 +27051,17 @@
           <w:numId w:val="10"/>
         </w:numPr>
         <w:jc w:val="both"/>
-      </w:pPr>
-      <w:r>
-        <w:rPr>
-          <w:b w:val="0"/>
-          <w:color w:val="auto"/>
-        </w:rPr>
-        <w:t>Les admissions avec un RISK_DEATH 4 sont peu fréquentes, rares, voir même inexistantes (G8 et G9</w:t>
-      </w:r>
-      <w:r>
-        <w:rPr>
-          <w:b w:val="0"/>
-          <w:color w:val="auto"/>
-        </w:rPr>
-        <w:t xml:space="preserve">) dans les </w:t>
-      </w:r>
-      <w:proofErr w:type="spellStart"/>
-      <w:r>
-        <w:rPr>
-          <w:b w:val="0"/>
-          <w:color w:val="auto"/>
-        </w:rPr>
-        <w:t>W</w:t>
-      </w:r>
-      <w:r>
-        <w:rPr>
-          <w:b w:val="0"/>
-          <w:color w:val="auto"/>
-        </w:rPr>
-        <w:t>ards</w:t>
-      </w:r>
-      <w:proofErr w:type="spellEnd"/>
-      <w:r>
-        <w:rPr>
-          <w:b w:val="0"/>
-          <w:color w:val="auto"/>
-        </w:rPr>
-        <w:t xml:space="preserve"> des groupes.</w:t>
-      </w:r>
-      <w:r>
-        <w:rPr>
-          <w:b w:val="0"/>
-          <w:color w:val="auto"/>
-        </w:rPr>
-        <w:t xml:space="preserve"> </w:t>
-      </w:r>
-      <w:r>
-        <w:rPr>
-          <w:b w:val="0"/>
-          <w:color w:val="auto"/>
-        </w:rPr>
-        <w:t xml:space="preserve"> </w:t>
+        <w:rPr>
+          <w:lang w:val="en-US"/>
+        </w:rPr>
+      </w:pPr>
+      <w:r>
+        <w:rPr>
+          <w:b w:val="0"/>
+          <w:color w:val="auto"/>
+          <w:lang w:val="en-US"/>
+        </w:rPr>
+        <w:t>Admissions with a level 4 of RISK_DEATH are not frequent, rare, even inexistent (in G8 and G9) within the Wards of the groups.</w:t>
       </w:r>
     </w:p>
     <w:p>
@@ -27627,14 +27082,31 @@
           <w:ilvl w:val="0"/>
           <w:numId w:val="3"/>
         </w:numPr>
-      </w:pPr>
-      <w:r>
-        <w:t>Modèle 5 : Durée de séjour et risque de décès</w:t>
-      </w:r>
+        <w:rPr>
+          <w:lang w:val="en-US"/>
+        </w:rPr>
+      </w:pPr>
+      <w:r>
+        <w:rPr>
+          <w:lang w:val="en-US"/>
+        </w:rPr>
+        <w:t>Model 5 : Sojourn Time  et and R</w:t>
+      </w:r>
+      <w:r>
+        <w:rPr>
+          <w:lang w:val="en-US"/>
+        </w:rPr>
+        <w:t>isk of Death</w:t>
+      </w:r>
+      <w:bookmarkStart w:id="0" w:name="_GoBack"/>
+      <w:bookmarkEnd w:id="0"/>
     </w:p>
     <w:p>
       <w:pPr>
         <w:jc w:val="both"/>
+        <w:rPr>
+          <w:lang w:val="en-US"/>
+        </w:rPr>
       </w:pPr>
     </w:p>
     <w:p>
@@ -28097,7 +27569,6 @@
           <w:b w:val="0"/>
           <w:color w:val="auto"/>
         </w:rPr>
-        <w:lastRenderedPageBreak/>
         <w:t>La méthode de partitionnement de données choisie est le partitionnement en k-moyennes  (k-</w:t>
       </w:r>
       <w:proofErr w:type="spellStart"/>
@@ -28151,6 +27622,7 @@
           <w:b w:val="0"/>
           <w:color w:val="auto"/>
         </w:rPr>
+        <w:lastRenderedPageBreak/>
         <w:t>La méthode utilisée pour</w:t>
       </w:r>
       <w:r>
@@ -31354,7 +30826,6 @@
           <w:b w:val="0"/>
           <w:color w:val="auto"/>
         </w:rPr>
-        <w:lastRenderedPageBreak/>
         <w:t xml:space="preserve">Les </w:t>
       </w:r>
       <w:r>
@@ -31429,6 +30900,7 @@
           <w:color w:val="auto"/>
           <w:lang w:val="en-US"/>
         </w:rPr>
+        <w:lastRenderedPageBreak/>
         <w:t xml:space="preserve">Centroid de Cluster 1 : </w:t>
       </w:r>
       <w:r>
@@ -34610,7 +34082,7 @@
           <w:rPr>
             <w:noProof/>
           </w:rPr>
-          <w:t>22</w:t>
+          <w:t>23</w:t>
         </w:r>
         <w:r>
           <w:fldChar w:fldCharType="end"/>
@@ -37003,7 +36475,7 @@
 </file>
 
 <file path=customXml/itemProps1.xml><?xml version="1.0" encoding="utf-8"?>
-<ds:datastoreItem xmlns:ds="http://schemas.openxmlformats.org/officeDocument/2006/customXml" ds:itemID="{C1189B18-A88A-40DA-97C1-FF1BA88567FF}">
+<ds:datastoreItem xmlns:ds="http://schemas.openxmlformats.org/officeDocument/2006/customXml" ds:itemID="{1C1C98A8-50B5-4F2B-9FF5-1FADFFE25F4B}">
   <ds:schemaRefs>
     <ds:schemaRef ds:uri="http://schemas.openxmlformats.org/officeDocument/2006/bibliography"/>
   </ds:schemaRefs>

</xml_diff>

<commit_message>
VI-	Model 5 : Sojourn Time  and Risk of Death (Translation Part I)
</commit_message>
<xml_diff>
--- a/Interpretation/ENG/Hospital Data Analysis - Clustering- Interpretations.DOCX
+++ b/Interpretation/ENG/Hospital Data Analysis - Clustering- Interpretations.DOCX
@@ -27073,6 +27073,9 @@
         </w:numPr>
         <w:ind w:left="1176"/>
         <w:jc w:val="both"/>
+        <w:rPr>
+          <w:lang w:val="en-US"/>
+        </w:rPr>
       </w:pPr>
     </w:p>
     <w:p>
@@ -27090,7 +27093,27 @@
         <w:rPr>
           <w:lang w:val="en-US"/>
         </w:rPr>
-        <w:t>Model 5 : Sojourn Time  et and R</w:t>
+        <w:t xml:space="preserve">Model </w:t>
+      </w:r>
+      <w:proofErr w:type="gramStart"/>
+      <w:r>
+        <w:rPr>
+          <w:lang w:val="en-US"/>
+        </w:rPr>
+        <w:t>5 :</w:t>
+      </w:r>
+      <w:proofErr w:type="gramEnd"/>
+      <w:r>
+        <w:rPr>
+          <w:lang w:val="en-US"/>
+        </w:rPr>
+        <w:t xml:space="preserve"> Sojourn Time  </w:t>
+      </w:r>
+      <w:r>
+        <w:rPr>
+          <w:lang w:val="en-US"/>
+        </w:rPr>
+        <w:t>and R</w:t>
       </w:r>
       <w:r>
         <w:rPr>
@@ -27098,8 +27121,6 @@
         </w:rPr>
         <w:t>isk of Death</w:t>
       </w:r>
-      <w:bookmarkStart w:id="0" w:name="_GoBack"/>
-      <w:bookmarkEnd w:id="0"/>
     </w:p>
     <w:p>
       <w:pPr>
@@ -27562,46 +27583,32 @@
         <w:rPr>
           <w:b w:val="0"/>
           <w:color w:val="auto"/>
-        </w:rPr>
-      </w:pPr>
-      <w:r>
-        <w:rPr>
-          <w:b w:val="0"/>
-          <w:color w:val="auto"/>
-        </w:rPr>
-        <w:t>La méthode de partitionnement de données choisie est le partitionnement en k-moyennes  (k-</w:t>
-      </w:r>
-      <w:proofErr w:type="spellStart"/>
-      <w:r>
-        <w:rPr>
-          <w:b w:val="0"/>
-          <w:color w:val="auto"/>
-        </w:rPr>
-        <w:t>means</w:t>
-      </w:r>
-      <w:proofErr w:type="spellEnd"/>
-      <w:r>
-        <w:rPr>
-          <w:b w:val="0"/>
-          <w:color w:val="auto"/>
-        </w:rPr>
-        <w:t xml:space="preserve"> </w:t>
-      </w:r>
-      <w:proofErr w:type="spellStart"/>
-      <w:r>
-        <w:rPr>
-          <w:b w:val="0"/>
-          <w:color w:val="auto"/>
-        </w:rPr>
-        <w:t>clustering</w:t>
-      </w:r>
-      <w:proofErr w:type="spellEnd"/>
-      <w:r>
-        <w:rPr>
-          <w:b w:val="0"/>
-          <w:color w:val="auto"/>
-        </w:rPr>
-        <w:t>).</w:t>
+          <w:lang w:val="en-US"/>
+        </w:rPr>
+      </w:pPr>
+      <w:r>
+        <w:rPr>
+          <w:b w:val="0"/>
+          <w:color w:val="auto"/>
+          <w:lang w:val="en-US"/>
+        </w:rPr>
+        <w:t xml:space="preserve">The data partitioning method that has been chosen was that of the k-means </w:t>
+      </w:r>
+      <w:r>
+        <w:rPr>
+          <w:b w:val="0"/>
+          <w:color w:val="auto"/>
+          <w:lang w:val="en-US"/>
+        </w:rPr>
+        <w:t>(k-means clustering)</w:t>
+      </w:r>
+      <w:r>
+        <w:rPr>
+          <w:b w:val="0"/>
+          <w:color w:val="auto"/>
+          <w:lang w:val="en-US"/>
+        </w:rPr>
+        <w:t>;</w:t>
       </w:r>
     </w:p>
     <w:p>
@@ -27615,54 +27622,33 @@
         <w:rPr>
           <w:b w:val="0"/>
           <w:color w:val="auto"/>
-        </w:rPr>
-      </w:pPr>
-      <w:r>
-        <w:rPr>
-          <w:b w:val="0"/>
-          <w:color w:val="auto"/>
+          <w:lang w:val="en-US"/>
+        </w:rPr>
+      </w:pPr>
+      <w:r>
+        <w:rPr>
+          <w:b w:val="0"/>
+          <w:color w:val="auto"/>
+          <w:lang w:val="en-US"/>
         </w:rPr>
         <w:lastRenderedPageBreak/>
-        <w:t>La méthode utilisée pour</w:t>
-      </w:r>
-      <w:r>
-        <w:rPr>
-          <w:b w:val="0"/>
-          <w:color w:val="auto"/>
-        </w:rPr>
-        <w:t xml:space="preserve"> l’estimation du nombre optimal de Clusters à spécifier lors du partitionnement des données  avec la méthode de k-</w:t>
-      </w:r>
-      <w:proofErr w:type="spellStart"/>
-      <w:r>
-        <w:rPr>
-          <w:b w:val="0"/>
-          <w:color w:val="auto"/>
-        </w:rPr>
-        <w:t>means</w:t>
-      </w:r>
-      <w:proofErr w:type="spellEnd"/>
-      <w:r>
-        <w:rPr>
-          <w:b w:val="0"/>
-          <w:color w:val="auto"/>
-        </w:rPr>
-        <w:t xml:space="preserve"> est celle de l’</w:t>
-      </w:r>
-      <w:proofErr w:type="spellStart"/>
-      <w:r>
-        <w:rPr>
-          <w:b w:val="0"/>
-          <w:color w:val="auto"/>
-        </w:rPr>
-        <w:t>Average</w:t>
-      </w:r>
-      <w:proofErr w:type="spellEnd"/>
-      <w:r>
-        <w:rPr>
-          <w:b w:val="0"/>
-          <w:color w:val="auto"/>
-        </w:rPr>
-        <w:t xml:space="preserve"> Silhouette.</w:t>
+        <w:t xml:space="preserve">The method used for estimating the optimal number of Clusters to specify when partitioning data with the k-means method is that of </w:t>
+      </w:r>
+      <w:r>
+        <w:rPr>
+          <w:b w:val="0"/>
+          <w:color w:val="auto"/>
+          <w:lang w:val="en-US"/>
+        </w:rPr>
+        <w:t>the Average Silhouette Width</w:t>
+      </w:r>
+      <w:r>
+        <w:rPr>
+          <w:b w:val="0"/>
+          <w:color w:val="auto"/>
+          <w:lang w:val="en-US"/>
+        </w:rPr>
+        <w:t>.</w:t>
       </w:r>
     </w:p>
     <w:p>
@@ -27676,90 +27662,58 @@
         <w:rPr>
           <w:b w:val="0"/>
           <w:color w:val="auto"/>
-        </w:rPr>
-      </w:pPr>
-      <w:r>
-        <w:rPr>
-          <w:b w:val="0"/>
-          <w:color w:val="auto"/>
-        </w:rPr>
-        <w:t>En se basant sur le graphique ci-dessus, il est clair que nous avons une valeur maximum de l’</w:t>
-      </w:r>
-      <w:proofErr w:type="spellStart"/>
-      <w:r>
-        <w:rPr>
-          <w:b w:val="0"/>
-          <w:color w:val="auto"/>
-        </w:rPr>
-        <w:t>Average</w:t>
-      </w:r>
-      <w:proofErr w:type="spellEnd"/>
-      <w:r>
-        <w:rPr>
-          <w:b w:val="0"/>
-          <w:color w:val="auto"/>
-        </w:rPr>
-        <w:t xml:space="preserve"> </w:t>
-      </w:r>
-      <w:proofErr w:type="spellStart"/>
-      <w:r>
-        <w:rPr>
-          <w:b w:val="0"/>
-          <w:color w:val="auto"/>
-        </w:rPr>
-        <w:t>Silouhette</w:t>
-      </w:r>
-      <w:proofErr w:type="spellEnd"/>
-      <w:r>
-        <w:rPr>
-          <w:b w:val="0"/>
-          <w:color w:val="auto"/>
-        </w:rPr>
-        <w:t xml:space="preserve"> </w:t>
-      </w:r>
-      <w:proofErr w:type="spellStart"/>
-      <w:r>
-        <w:rPr>
-          <w:b w:val="0"/>
-          <w:color w:val="auto"/>
-        </w:rPr>
-        <w:t>width</w:t>
-      </w:r>
-      <w:proofErr w:type="spellEnd"/>
-      <w:r>
-        <w:rPr>
-          <w:b w:val="0"/>
-          <w:color w:val="auto"/>
-        </w:rPr>
-        <w:t xml:space="preserve"> avec </w:t>
-      </w:r>
-      <w:r>
-        <w:rPr>
-          <w:b w:val="0"/>
-          <w:color w:val="auto"/>
-        </w:rPr>
-        <w:t>5</w:t>
-      </w:r>
-      <w:r>
-        <w:rPr>
-          <w:b w:val="0"/>
-          <w:color w:val="auto"/>
-        </w:rPr>
-        <w:t xml:space="preserve"> clusters, signifiant que </w:t>
-      </w:r>
-      <w:r>
-        <w:rPr>
-          <w:b w:val="0"/>
-          <w:color w:val="auto"/>
-        </w:rPr>
-        <w:t>5</w:t>
-      </w:r>
-      <w:r>
-        <w:rPr>
-          <w:b w:val="0"/>
-          <w:color w:val="auto"/>
-        </w:rPr>
-        <w:t xml:space="preserve"> est alors le nombre optimal de Clusters retenu.</w:t>
+          <w:lang w:val="en-US"/>
+        </w:rPr>
+      </w:pPr>
+      <w:r>
+        <w:rPr>
+          <w:b w:val="0"/>
+          <w:color w:val="auto"/>
+          <w:lang w:val="en-US"/>
+        </w:rPr>
+        <w:t xml:space="preserve">Based on the curve above, it is clear that we have a maximum value of the </w:t>
+      </w:r>
+      <w:r>
+        <w:rPr>
+          <w:b w:val="0"/>
+          <w:color w:val="auto"/>
+          <w:lang w:val="en-US"/>
+        </w:rPr>
+        <w:t xml:space="preserve">Average Silhouette width </w:t>
+      </w:r>
+      <w:r>
+        <w:rPr>
+          <w:b w:val="0"/>
+          <w:color w:val="auto"/>
+          <w:lang w:val="en-US"/>
+        </w:rPr>
+        <w:t xml:space="preserve">with 5 clusters, which means that </w:t>
+      </w:r>
+      <w:proofErr w:type="gramStart"/>
+      <w:r>
+        <w:rPr>
+          <w:b w:val="0"/>
+          <w:color w:val="auto"/>
+          <w:lang w:val="en-US"/>
+        </w:rPr>
+        <w:t>(</w:t>
+      </w:r>
+      <w:r>
+        <w:rPr>
+          <w:b w:val="0"/>
+          <w:color w:val="auto"/>
+          <w:lang w:val="en-US"/>
+        </w:rPr>
+        <w:t xml:space="preserve"> is</w:t>
+      </w:r>
+      <w:proofErr w:type="gramEnd"/>
+      <w:r>
+        <w:rPr>
+          <w:b w:val="0"/>
+          <w:color w:val="auto"/>
+          <w:lang w:val="en-US"/>
+        </w:rPr>
+        <w:t xml:space="preserve"> then the optimal number of Clusters to be kept.</w:t>
       </w:r>
     </w:p>
     <w:p>
@@ -30767,45 +30721,56 @@
         <w:rPr>
           <w:b w:val="0"/>
           <w:color w:val="auto"/>
-        </w:rPr>
-      </w:pPr>
-      <w:r>
-        <w:rPr>
-          <w:b w:val="0"/>
-          <w:color w:val="auto"/>
-        </w:rPr>
-        <w:t xml:space="preserve">Le nombre d’observations pour chacun des </w:t>
-      </w:r>
-      <w:r>
-        <w:rPr>
-          <w:b w:val="0"/>
-          <w:color w:val="auto"/>
-        </w:rPr>
-        <w:t>5</w:t>
-      </w:r>
-      <w:r>
-        <w:rPr>
-          <w:b w:val="0"/>
-          <w:color w:val="auto"/>
-        </w:rPr>
-        <w:t xml:space="preserve"> clusters sera respectivement de :</w:t>
-      </w:r>
-      <w:r>
-        <w:t xml:space="preserve"> </w:t>
-      </w:r>
-      <w:r>
-        <w:rPr>
-          <w:b w:val="0"/>
-          <w:color w:val="auto"/>
-        </w:rPr>
-        <w:t xml:space="preserve">568, 337, 913, 553 et de 155 </w:t>
-      </w:r>
-      <w:r>
-        <w:rPr>
-          <w:b w:val="0"/>
-          <w:color w:val="auto"/>
-        </w:rPr>
-        <w:t>observations.</w:t>
+          <w:lang w:val="en-US"/>
+        </w:rPr>
+      </w:pPr>
+      <w:r>
+        <w:rPr>
+          <w:b w:val="0"/>
+          <w:color w:val="auto"/>
+          <w:lang w:val="en-US"/>
+        </w:rPr>
+        <w:t xml:space="preserve">The number of observations for each of the </w:t>
+      </w:r>
+      <w:r>
+        <w:rPr>
+          <w:b w:val="0"/>
+          <w:color w:val="auto"/>
+          <w:lang w:val="en-US"/>
+        </w:rPr>
+        <w:t xml:space="preserve">5 Clusters will be respectively: </w:t>
+      </w:r>
+      <w:r>
+        <w:rPr>
+          <w:b w:val="0"/>
+          <w:color w:val="auto"/>
+          <w:lang w:val="en-US"/>
+        </w:rPr>
+        <w:t xml:space="preserve">568, 337, 913, 553 </w:t>
+      </w:r>
+      <w:r>
+        <w:rPr>
+          <w:b w:val="0"/>
+          <w:color w:val="auto"/>
+          <w:lang w:val="en-US"/>
+        </w:rPr>
+        <w:t xml:space="preserve">and </w:t>
+      </w:r>
+      <w:r>
+        <w:rPr>
+          <w:b w:val="0"/>
+          <w:color w:val="auto"/>
+          <w:lang w:val="en-US"/>
+        </w:rPr>
+        <w:t xml:space="preserve">155 </w:t>
+      </w:r>
+      <w:r>
+        <w:rPr>
+          <w:b w:val="0"/>
+          <w:color w:val="auto"/>
+          <w:lang w:val="en-US"/>
+        </w:rPr>
+        <w:t>observations;</w:t>
       </w:r>
     </w:p>
     <w:p>
@@ -30819,67 +30784,53 @@
         <w:rPr>
           <w:b w:val="0"/>
           <w:color w:val="auto"/>
-        </w:rPr>
-      </w:pPr>
-      <w:r>
-        <w:rPr>
-          <w:b w:val="0"/>
-          <w:color w:val="auto"/>
-        </w:rPr>
-        <w:t xml:space="preserve">Les </w:t>
-      </w:r>
-      <w:r>
-        <w:rPr>
-          <w:color w:val="auto"/>
-        </w:rPr>
-        <w:t>coordonnées (</w:t>
-      </w:r>
-      <w:r>
-        <w:rPr>
-          <w:color w:val="auto"/>
-        </w:rPr>
-        <w:t>LOS</w:t>
-      </w:r>
-      <w:r>
-        <w:rPr>
-          <w:color w:val="auto"/>
-        </w:rPr>
-        <w:t>,</w:t>
-      </w:r>
-      <w:r>
-        <w:rPr>
-          <w:color w:val="auto"/>
-        </w:rPr>
-        <w:t xml:space="preserve">  RISKDEATH</w:t>
-      </w:r>
-      <w:r>
-        <w:rPr>
-          <w:color w:val="auto"/>
-        </w:rPr>
-        <w:t>)</w:t>
-      </w:r>
-      <w:r>
-        <w:rPr>
-          <w:b w:val="0"/>
-          <w:color w:val="auto"/>
-        </w:rPr>
-        <w:t xml:space="preserve"> de chaque </w:t>
-      </w:r>
-      <w:proofErr w:type="spellStart"/>
-      <w:r>
-        <w:rPr>
-          <w:b w:val="0"/>
-          <w:color w:val="auto"/>
-        </w:rPr>
-        <w:t>Centroid</w:t>
-      </w:r>
-      <w:proofErr w:type="spellEnd"/>
-      <w:r>
-        <w:rPr>
-          <w:b w:val="0"/>
-          <w:color w:val="auto"/>
-        </w:rPr>
-        <w:t xml:space="preserve"> (position du centre de Cluster) de chaque Cluster sont les suivantes: </w:t>
+          <w:lang w:val="en-US"/>
+        </w:rPr>
+      </w:pPr>
+      <w:r>
+        <w:rPr>
+          <w:b w:val="0"/>
+          <w:color w:val="auto"/>
+          <w:lang w:val="en-US"/>
+        </w:rPr>
+        <w:t xml:space="preserve">The </w:t>
+      </w:r>
+      <w:r>
+        <w:rPr>
+          <w:color w:val="auto"/>
+          <w:lang w:val="en-US"/>
+        </w:rPr>
+        <w:t>coordinates</w:t>
+      </w:r>
+      <w:r>
+        <w:rPr>
+          <w:b w:val="0"/>
+          <w:color w:val="auto"/>
+          <w:lang w:val="en-US"/>
+        </w:rPr>
+        <w:t xml:space="preserve"> </w:t>
+      </w:r>
+      <w:r>
+        <w:rPr>
+          <w:color w:val="auto"/>
+          <w:lang w:val="en-US"/>
+        </w:rPr>
+        <w:t>(LOS,  RISKDEATH)</w:t>
+      </w:r>
+      <w:r>
+        <w:rPr>
+          <w:color w:val="auto"/>
+          <w:lang w:val="en-US"/>
+        </w:rPr>
+        <w:t xml:space="preserve"> </w:t>
+      </w:r>
+      <w:r>
+        <w:rPr>
+          <w:b w:val="0"/>
+          <w:color w:val="auto"/>
+          <w:lang w:val="en-US"/>
+        </w:rPr>
+        <w:t xml:space="preserve">of each Centroid (position of the Cluster’s center) of each Cluster are as follows: </w:t>
       </w:r>
     </w:p>
     <w:p>
@@ -30901,21 +30852,14 @@
           <w:lang w:val="en-US"/>
         </w:rPr>
         <w:lastRenderedPageBreak/>
-        <w:t xml:space="preserve">Centroid de Cluster 1 : </w:t>
-      </w:r>
-      <w:r>
-        <w:rPr>
-          <w:color w:val="auto"/>
-          <w:lang w:val="en-US"/>
-        </w:rPr>
-        <w:t>0.5084901, -0.2079862</w:t>
-      </w:r>
-      <w:r>
-        <w:rPr>
-          <w:color w:val="auto"/>
-          <w:lang w:val="en-US"/>
-        </w:rPr>
-        <w:t>) ;</w:t>
+        <w:t>Centroid of</w:t>
+      </w:r>
+      <w:r>
+        <w:rPr>
+          <w:color w:val="auto"/>
+          <w:lang w:val="en-US"/>
+        </w:rPr>
+        <w:t xml:space="preserve"> Cluster 1 : 0.5084901, -0.2079862) ;</w:t>
       </w:r>
     </w:p>
     <w:p>
@@ -30936,21 +30880,14 @@
           <w:color w:val="auto"/>
           <w:lang w:val="en-US"/>
         </w:rPr>
-        <w:t>Centroid de Cluster 2 : (</w:t>
-      </w:r>
-      <w:r>
-        <w:rPr>
-          <w:color w:val="auto"/>
-          <w:lang w:val="en-US"/>
-        </w:rPr>
-        <w:t>-0.3391334, -1.7295931</w:t>
-      </w:r>
-      <w:r>
-        <w:rPr>
-          <w:color w:val="auto"/>
-          <w:lang w:val="en-US"/>
-        </w:rPr>
-        <w:t>) ;</w:t>
+        <w:t>Centroid of</w:t>
+      </w:r>
+      <w:r>
+        <w:rPr>
+          <w:color w:val="auto"/>
+          <w:lang w:val="en-US"/>
+        </w:rPr>
+        <w:t xml:space="preserve"> Cluster 2 : (-0.3391334, -1.7295931) ;</w:t>
       </w:r>
     </w:p>
     <w:p>
@@ -30971,49 +30908,14 @@
           <w:color w:val="auto"/>
           <w:lang w:val="en-US"/>
         </w:rPr>
-        <w:t xml:space="preserve">Centroid de Cluster </w:t>
-      </w:r>
-      <w:r>
-        <w:rPr>
-          <w:color w:val="auto"/>
-          <w:lang w:val="en-US"/>
-        </w:rPr>
-        <w:t>3</w:t>
-      </w:r>
-      <w:r>
-        <w:rPr>
-          <w:color w:val="auto"/>
-          <w:lang w:val="en-US"/>
-        </w:rPr>
-        <w:t> : (</w:t>
-      </w:r>
-      <w:r>
-        <w:rPr>
-          <w:color w:val="auto"/>
-          <w:lang w:val="en-US"/>
-        </w:rPr>
-        <w:t>-0.5555552</w:t>
-      </w:r>
-      <w:r>
-        <w:rPr>
-          <w:color w:val="auto"/>
-          <w:lang w:val="en-US"/>
-        </w:rPr>
-        <w:t>,</w:t>
-      </w:r>
-      <w:r>
-        <w:rPr>
-          <w:color w:val="auto"/>
-          <w:lang w:val="en-US"/>
-        </w:rPr>
-        <w:t xml:space="preserve"> -0.1944729</w:t>
-      </w:r>
-      <w:r>
-        <w:rPr>
-          <w:color w:val="auto"/>
-          <w:lang w:val="en-US"/>
-        </w:rPr>
-        <w:t>) ;</w:t>
+        <w:t>Centroid of</w:t>
+      </w:r>
+      <w:r>
+        <w:rPr>
+          <w:color w:val="auto"/>
+          <w:lang w:val="en-US"/>
+        </w:rPr>
+        <w:t xml:space="preserve"> Cluster 3 : (-0.5555552, -0.1944729) ;</w:t>
       </w:r>
     </w:p>
     <w:p>
@@ -31034,49 +30936,14 @@
           <w:color w:val="auto"/>
           <w:lang w:val="en-US"/>
         </w:rPr>
-        <w:t xml:space="preserve">Centroid de Cluster </w:t>
-      </w:r>
-      <w:r>
-        <w:rPr>
-          <w:color w:val="auto"/>
-          <w:lang w:val="en-US"/>
-        </w:rPr>
-        <w:t>4</w:t>
-      </w:r>
-      <w:r>
-        <w:rPr>
-          <w:color w:val="auto"/>
-          <w:lang w:val="en-US"/>
-        </w:rPr>
-        <w:t> : (</w:t>
-      </w:r>
-      <w:r>
-        <w:rPr>
-          <w:color w:val="auto"/>
-          <w:lang w:val="en-US"/>
-        </w:rPr>
-        <w:t>-0.1548816</w:t>
-      </w:r>
-      <w:r>
-        <w:rPr>
-          <w:color w:val="auto"/>
-          <w:lang w:val="en-US"/>
-        </w:rPr>
-        <w:t>,</w:t>
-      </w:r>
-      <w:r>
-        <w:rPr>
-          <w:color w:val="auto"/>
-          <w:lang w:val="en-US"/>
-        </w:rPr>
-        <w:t xml:space="preserve">  1.4572387</w:t>
-      </w:r>
-      <w:r>
-        <w:rPr>
-          <w:color w:val="auto"/>
-          <w:lang w:val="en-US"/>
-        </w:rPr>
-        <w:t>) ;</w:t>
+        <w:t>Centroid of</w:t>
+      </w:r>
+      <w:r>
+        <w:rPr>
+          <w:color w:val="auto"/>
+          <w:lang w:val="en-US"/>
+        </w:rPr>
+        <w:t xml:space="preserve"> Cluster 4 : (-0.1548816,  1.4572387) ;</w:t>
       </w:r>
     </w:p>
     <w:p>
@@ -31097,49 +30964,14 @@
           <w:color w:val="auto"/>
           <w:lang w:val="en-US"/>
         </w:rPr>
-        <w:t xml:space="preserve">Centroid de Cluster </w:t>
-      </w:r>
-      <w:r>
-        <w:rPr>
-          <w:color w:val="auto"/>
-          <w:lang w:val="en-US"/>
-        </w:rPr>
-        <w:t>5</w:t>
-      </w:r>
-      <w:r>
-        <w:rPr>
-          <w:color w:val="auto"/>
-          <w:lang w:val="en-US"/>
-        </w:rPr>
-        <w:t> : (</w:t>
-      </w:r>
-      <w:r>
-        <w:rPr>
-          <w:color w:val="auto"/>
-          <w:lang w:val="en-US"/>
-        </w:rPr>
-        <w:t>2.6989485</w:t>
-      </w:r>
-      <w:r>
-        <w:rPr>
-          <w:color w:val="auto"/>
-          <w:lang w:val="en-US"/>
-        </w:rPr>
-        <w:t>,</w:t>
-      </w:r>
-      <w:r>
-        <w:rPr>
-          <w:color w:val="auto"/>
-          <w:lang w:val="en-US"/>
-        </w:rPr>
-        <w:t xml:space="preserve">  0.4690952</w:t>
-      </w:r>
-      <w:r>
-        <w:rPr>
-          <w:color w:val="auto"/>
-          <w:lang w:val="en-US"/>
-        </w:rPr>
-        <w:t>) ;</w:t>
+        <w:t>Centroid of</w:t>
+      </w:r>
+      <w:r>
+        <w:rPr>
+          <w:color w:val="auto"/>
+          <w:lang w:val="en-US"/>
+        </w:rPr>
+        <w:t xml:space="preserve"> Cluster 5 : (2.6989485,  0.4690952) ;</w:t>
       </w:r>
     </w:p>
     <w:p>
@@ -31153,60 +30985,134 @@
         <w:rPr>
           <w:b w:val="0"/>
           <w:color w:val="auto"/>
-        </w:rPr>
-      </w:pPr>
-      <w:r>
-        <w:rPr>
-          <w:b w:val="0"/>
-          <w:color w:val="auto"/>
-        </w:rPr>
-        <w:t xml:space="preserve">A partir du </w:t>
-      </w:r>
-      <w:proofErr w:type="spellStart"/>
-      <w:r>
-        <w:rPr>
-          <w:b w:val="0"/>
-          <w:color w:val="auto"/>
-        </w:rPr>
-        <w:t>Clustering</w:t>
-      </w:r>
-      <w:proofErr w:type="spellEnd"/>
-      <w:r>
-        <w:rPr>
-          <w:b w:val="0"/>
-          <w:color w:val="auto"/>
-        </w:rPr>
-        <w:t xml:space="preserve"> </w:t>
-      </w:r>
-      <w:proofErr w:type="spellStart"/>
-      <w:r>
-        <w:rPr>
-          <w:b w:val="0"/>
-          <w:color w:val="auto"/>
-        </w:rPr>
-        <w:t>Vector</w:t>
-      </w:r>
-      <w:proofErr w:type="spellEnd"/>
-      <w:r>
-        <w:rPr>
-          <w:b w:val="0"/>
-          <w:color w:val="auto"/>
-        </w:rPr>
-        <w:t xml:space="preserve"> ci-dessus, nous pouvons consulter le Cluster d’appartenance de chaque ligne d’observations sur les admissions en consultant juste le numéro de cluster qui représente la ligne d’observations sur la position de cette dernière dans le vecteur : ligne 1 appartient à Cluster 1, ligne 2 appartient à Cluster 1, ligne 988 appartient à Cluster </w:t>
-      </w:r>
-      <w:r>
-        <w:rPr>
-          <w:b w:val="0"/>
-          <w:color w:val="auto"/>
-        </w:rPr>
-        <w:t>4</w:t>
-      </w:r>
-      <w:r>
-        <w:rPr>
-          <w:b w:val="0"/>
-          <w:color w:val="auto"/>
-        </w:rPr>
-        <w:t>…</w:t>
+          <w:lang w:val="en-US"/>
+        </w:rPr>
+      </w:pPr>
+      <w:r>
+        <w:rPr>
+          <w:b w:val="0"/>
+          <w:color w:val="auto"/>
+          <w:lang w:val="en-US"/>
+        </w:rPr>
+        <w:t xml:space="preserve">From the Clustering Vector above, we can consult the </w:t>
+      </w:r>
+      <w:r>
+        <w:rPr>
+          <w:b w:val="0"/>
+          <w:color w:val="auto"/>
+          <w:lang w:val="en-US"/>
+        </w:rPr>
+        <w:t xml:space="preserve">Cluster of membership of each line of observations on admissions by just looking at the number of cluster that represents the line of observations on the position of the latter within the vector: </w:t>
+      </w:r>
+      <w:r>
+        <w:rPr>
+          <w:b w:val="0"/>
+          <w:i/>
+          <w:color w:val="auto"/>
+          <w:lang w:val="en-US"/>
+        </w:rPr>
+        <w:t>li</w:t>
+      </w:r>
+      <w:r>
+        <w:rPr>
+          <w:b w:val="0"/>
+          <w:i/>
+          <w:color w:val="auto"/>
+          <w:lang w:val="en-US"/>
+        </w:rPr>
+        <w:t xml:space="preserve">ne 1 </w:t>
+      </w:r>
+      <w:r>
+        <w:rPr>
+          <w:b w:val="0"/>
+          <w:i/>
+          <w:color w:val="auto"/>
+          <w:lang w:val="en-US"/>
+        </w:rPr>
+        <w:t xml:space="preserve">belongs to </w:t>
+      </w:r>
+      <w:r>
+        <w:rPr>
+          <w:b w:val="0"/>
+          <w:i/>
+          <w:color w:val="auto"/>
+          <w:lang w:val="en-US"/>
+        </w:rPr>
+        <w:t>Cluster 1, li</w:t>
+      </w:r>
+      <w:r>
+        <w:rPr>
+          <w:b w:val="0"/>
+          <w:i/>
+          <w:color w:val="auto"/>
+          <w:lang w:val="en-US"/>
+        </w:rPr>
+        <w:t xml:space="preserve">ne 2 </w:t>
+      </w:r>
+      <w:r>
+        <w:rPr>
+          <w:b w:val="0"/>
+          <w:i/>
+          <w:color w:val="auto"/>
+          <w:lang w:val="en-US"/>
+        </w:rPr>
+        <w:t>belongs to</w:t>
+      </w:r>
+      <w:r>
+        <w:rPr>
+          <w:b w:val="0"/>
+          <w:i/>
+          <w:color w:val="auto"/>
+          <w:lang w:val="en-US"/>
+        </w:rPr>
+        <w:t xml:space="preserve"> Cluster 1, </w:t>
+      </w:r>
+      <w:proofErr w:type="gramStart"/>
+      <w:r>
+        <w:rPr>
+          <w:b w:val="0"/>
+          <w:i/>
+          <w:color w:val="auto"/>
+          <w:lang w:val="en-US"/>
+        </w:rPr>
+        <w:t>li</w:t>
+      </w:r>
+      <w:r>
+        <w:rPr>
+          <w:b w:val="0"/>
+          <w:i/>
+          <w:color w:val="auto"/>
+          <w:lang w:val="en-US"/>
+        </w:rPr>
+        <w:t>ne</w:t>
+      </w:r>
+      <w:proofErr w:type="gramEnd"/>
+      <w:r>
+        <w:rPr>
+          <w:b w:val="0"/>
+          <w:i/>
+          <w:color w:val="auto"/>
+          <w:lang w:val="en-US"/>
+        </w:rPr>
+        <w:t xml:space="preserve"> 988 </w:t>
+      </w:r>
+      <w:r>
+        <w:rPr>
+          <w:b w:val="0"/>
+          <w:i/>
+          <w:color w:val="auto"/>
+          <w:lang w:val="en-US"/>
+        </w:rPr>
+        <w:t xml:space="preserve">belongs to </w:t>
+      </w:r>
+      <w:r>
+        <w:rPr>
+          <w:b w:val="0"/>
+          <w:i/>
+          <w:color w:val="auto"/>
+          <w:lang w:val="en-US"/>
+        </w:rPr>
+        <w:t>Cluster 4…</w:t>
       </w:r>
     </w:p>
     <w:p>
@@ -31220,97 +31126,37 @@
         <w:rPr>
           <w:b w:val="0"/>
           <w:color w:val="auto"/>
-        </w:rPr>
-      </w:pPr>
-      <w:r>
-        <w:rPr>
-          <w:b w:val="0"/>
-          <w:color w:val="auto"/>
-        </w:rPr>
-        <w:t>La</w:t>
-      </w:r>
-      <w:r>
-        <w:rPr>
-          <w:b w:val="0"/>
-          <w:color w:val="auto"/>
-        </w:rPr>
-        <w:t xml:space="preserve"> Somme des carrées des distances des points d’un Cluster à leur </w:t>
-      </w:r>
-      <w:proofErr w:type="spellStart"/>
-      <w:r>
-        <w:rPr>
-          <w:b w:val="0"/>
-          <w:color w:val="auto"/>
-        </w:rPr>
-        <w:t>Centroid</w:t>
-      </w:r>
-      <w:proofErr w:type="spellEnd"/>
-      <w:r>
-        <w:rPr>
-          <w:b w:val="0"/>
-          <w:color w:val="auto"/>
-        </w:rPr>
-        <w:t xml:space="preserve"> pour chacun  des Clusters 1</w:t>
-      </w:r>
-      <w:r>
-        <w:rPr>
-          <w:b w:val="0"/>
-          <w:color w:val="auto"/>
-        </w:rPr>
-        <w:t xml:space="preserve">, </w:t>
-      </w:r>
-      <w:r>
-        <w:rPr>
-          <w:b w:val="0"/>
-          <w:color w:val="auto"/>
-        </w:rPr>
-        <w:t>2</w:t>
-      </w:r>
-      <w:r>
-        <w:rPr>
-          <w:b w:val="0"/>
-          <w:color w:val="auto"/>
-        </w:rPr>
-        <w:t xml:space="preserve">, 3, 4 et 5 </w:t>
-      </w:r>
-      <w:r>
-        <w:rPr>
-          <w:b w:val="0"/>
-          <w:color w:val="auto"/>
-        </w:rPr>
-        <w:t xml:space="preserve">sont respectivement de  </w:t>
-      </w:r>
-      <w:r>
-        <w:rPr>
-          <w:b w:val="0"/>
-          <w:color w:val="auto"/>
-        </w:rPr>
-        <w:t>126.5125, 114.9211, 103.1526, 369.1019 et de 450.9033</w:t>
-      </w:r>
-      <w:r>
-        <w:rPr>
-          <w:b w:val="0"/>
-          <w:color w:val="auto"/>
-        </w:rPr>
-        <w:t xml:space="preserve">. </w:t>
-      </w:r>
-      <w:r>
-        <w:rPr>
-          <w:b w:val="0"/>
-          <w:color w:val="auto"/>
-        </w:rPr>
-        <w:t>A partir de ces valeurs, nous pouvons classer dans l’ordre décroissant les Clusters, du plus compact au moins compact</w:t>
-      </w:r>
-      <w:r>
-        <w:rPr>
-          <w:b w:val="0"/>
-          <w:color w:val="auto"/>
-        </w:rPr>
-        <w:t xml:space="preserve"> : </w:t>
-      </w:r>
-      <w:r>
-        <w:rPr>
-          <w:color w:val="auto"/>
+          <w:lang w:val="en-US"/>
+        </w:rPr>
+      </w:pPr>
+      <w:r>
+        <w:rPr>
+          <w:b w:val="0"/>
+          <w:color w:val="auto"/>
+          <w:lang w:val="en-US"/>
+        </w:rPr>
+        <w:t xml:space="preserve">The sum of the square of the distances between the points of a Cluster and their Centroid for each of the Clusters 1, 2, 3, 4 and 5 are respectively </w:t>
+      </w:r>
+      <w:r>
+        <w:rPr>
+          <w:b w:val="0"/>
+          <w:color w:val="auto"/>
+          <w:lang w:val="en-US"/>
+        </w:rPr>
+        <w:t>126.5125, 114.9211, 103.1526, 369.1019 et de 450.9033.</w:t>
+      </w:r>
+      <w:r>
+        <w:rPr>
+          <w:b w:val="0"/>
+          <w:color w:val="auto"/>
+          <w:lang w:val="en-US"/>
+        </w:rPr>
+        <w:t xml:space="preserve"> From these values, we can rank the Clusters in a descending order, from the most compact one to the least compact one: </w:t>
+      </w:r>
+      <w:r>
+        <w:rPr>
+          <w:color w:val="auto"/>
+          <w:lang w:val="en-US"/>
         </w:rPr>
         <w:t>Cluster 3 – Cluster 2 – Cluster 1 – Cluster 4 – Cluster 5</w:t>
       </w:r>
@@ -31318,8 +31164,9 @@
         <w:rPr>
           <w:b w:val="0"/>
           <w:color w:val="auto"/>
-        </w:rPr>
-        <w:t>.</w:t>
+          <w:lang w:val="en-US"/>
+        </w:rPr>
+        <w:t>;</w:t>
       </w:r>
     </w:p>
     <w:p>
@@ -31329,111 +31176,105 @@
           <w:ilvl w:val="0"/>
           <w:numId w:val="1"/>
         </w:numPr>
-        <w:rPr>
-          <w:b w:val="0"/>
-          <w:color w:val="auto"/>
-        </w:rPr>
-      </w:pPr>
-      <w:r>
-        <w:rPr>
-          <w:color w:val="auto"/>
-        </w:rPr>
-        <w:t>Le ratio</w:t>
-      </w:r>
-      <w:r>
-        <w:rPr>
-          <w:color w:val="auto"/>
+        <w:jc w:val="both"/>
+        <w:rPr>
+          <w:b w:val="0"/>
+          <w:color w:val="auto"/>
+          <w:lang w:val="en-US"/>
+        </w:rPr>
+      </w:pPr>
+      <w:r>
+        <w:rPr>
+          <w:color w:val="auto"/>
+          <w:lang w:val="en-US"/>
+        </w:rPr>
+        <w:t>The</w:t>
+      </w:r>
+      <w:r>
+        <w:rPr>
+          <w:color w:val="auto"/>
+          <w:lang w:val="en-US"/>
+        </w:rPr>
+        <w:t xml:space="preserve"> ratio </w:t>
+      </w:r>
+      <w:r>
+        <w:rPr>
+          <w:i/>
+          <w:color w:val="auto"/>
+          <w:lang w:val="en-US"/>
+        </w:rPr>
+        <w:t>“</w:t>
+      </w:r>
+      <w:proofErr w:type="spellStart"/>
+      <w:r>
+        <w:rPr>
+          <w:i/>
+          <w:color w:val="auto"/>
+          <w:lang w:val="en-US"/>
+        </w:rPr>
+        <w:t>between_SS</w:t>
+      </w:r>
+      <w:proofErr w:type="spellEnd"/>
+      <w:r>
+        <w:rPr>
+          <w:i/>
+          <w:color w:val="auto"/>
+          <w:lang w:val="en-US"/>
+        </w:rPr>
+        <w:t xml:space="preserve"> / </w:t>
+      </w:r>
+      <w:proofErr w:type="spellStart"/>
+      <w:r>
+        <w:rPr>
+          <w:i/>
+          <w:color w:val="auto"/>
+          <w:lang w:val="en-US"/>
+        </w:rPr>
+        <w:t>total_SS</w:t>
+      </w:r>
+      <w:proofErr w:type="spellEnd"/>
+      <w:r>
+        <w:rPr>
+          <w:i/>
+          <w:color w:val="auto"/>
+          <w:lang w:val="en-US"/>
         </w:rPr>
         <w:t xml:space="preserve"> </w:t>
       </w:r>
+      <w:proofErr w:type="gramStart"/>
       <w:r>
         <w:rPr>
           <w:i/>
           <w:color w:val="auto"/>
-        </w:rPr>
-        <w:t>“</w:t>
-      </w:r>
-      <w:r>
-        <w:rPr>
-          <w:color w:val="auto"/>
+          <w:lang w:val="en-US"/>
+        </w:rPr>
+        <w:t>=  76.9</w:t>
+      </w:r>
+      <w:proofErr w:type="gramEnd"/>
+      <w:r>
+        <w:rPr>
+          <w:i/>
+          <w:color w:val="auto"/>
+          <w:lang w:val="en-US"/>
+        </w:rPr>
+        <w:t xml:space="preserve"> %”</w:t>
+      </w:r>
+      <w:r>
+        <w:rPr>
+          <w:i/>
+          <w:color w:val="auto"/>
+          <w:lang w:val="en-US"/>
         </w:rPr>
         <w:t xml:space="preserve"> </w:t>
       </w:r>
-      <w:proofErr w:type="spellStart"/>
-      <w:r>
-        <w:rPr>
-          <w:i/>
-          <w:color w:val="auto"/>
-        </w:rPr>
-        <w:t>between_SS</w:t>
-      </w:r>
-      <w:proofErr w:type="spellEnd"/>
-      <w:r>
-        <w:rPr>
-          <w:i/>
-          <w:color w:val="auto"/>
-        </w:rPr>
-        <w:t xml:space="preserve"> / </w:t>
-      </w:r>
-      <w:proofErr w:type="spellStart"/>
-      <w:r>
-        <w:rPr>
-          <w:i/>
-          <w:color w:val="auto"/>
-        </w:rPr>
-        <w:t>total_SS</w:t>
-      </w:r>
-      <w:proofErr w:type="spellEnd"/>
-      <w:r>
-        <w:rPr>
-          <w:i/>
-          <w:color w:val="auto"/>
-        </w:rPr>
-        <w:t xml:space="preserve"> =  76.9 %</w:t>
-      </w:r>
-      <w:r>
-        <w:rPr>
-          <w:i/>
-          <w:color w:val="auto"/>
-        </w:rPr>
-        <w:t>”</w:t>
-      </w:r>
-      <w:r>
-        <w:rPr>
-          <w:color w:val="auto"/>
-        </w:rPr>
-        <w:t xml:space="preserve"> </w:t>
-      </w:r>
-      <w:r>
-        <w:rPr>
-          <w:b w:val="0"/>
-          <w:color w:val="auto"/>
-        </w:rPr>
-        <w:t xml:space="preserve">peut nous indiquer que nous avons là un </w:t>
-      </w:r>
-      <w:proofErr w:type="spellStart"/>
-      <w:r>
-        <w:rPr>
-          <w:b w:val="0"/>
-          <w:color w:val="auto"/>
-        </w:rPr>
-        <w:t>Clustering</w:t>
-      </w:r>
-      <w:proofErr w:type="spellEnd"/>
-      <w:r>
-        <w:rPr>
-          <w:b w:val="0"/>
-          <w:color w:val="auto"/>
-        </w:rPr>
-        <w:t xml:space="preserve"> relativement bon.</w:t>
-      </w:r>
-    </w:p>
-    <w:p>
-      <w:pPr>
-        <w:tabs>
-          <w:tab w:val="left" w:pos="2988"/>
-        </w:tabs>
-      </w:pPr>
+      <w:r>
+        <w:rPr>
+          <w:b w:val="0"/>
+          <w:color w:val="auto"/>
+          <w:lang w:val="en-US"/>
+        </w:rPr>
+        <w:t>can tell us that we have here a Clustering relatively good.</w:t>
+      </w:r>
     </w:p>
     <w:p>
       <w:pPr>
@@ -31443,12 +31284,21 @@
           <w:u w:val="single"/>
         </w:rPr>
       </w:pPr>
+      <w:proofErr w:type="spellStart"/>
       <w:r>
         <w:rPr>
           <w:b/>
           <w:u w:val="single"/>
         </w:rPr>
-        <w:t>Résidus :</w:t>
+        <w:t>Residuals</w:t>
+      </w:r>
+      <w:proofErr w:type="spellEnd"/>
+      <w:r>
+        <w:rPr>
+          <w:b/>
+          <w:u w:val="single"/>
+        </w:rPr>
+        <w:t> :</w:t>
       </w:r>
     </w:p>
     <w:p>
@@ -31649,35 +31499,82 @@
         <w:rPr>
           <w:b w:val="0"/>
           <w:color w:val="auto"/>
-        </w:rPr>
-      </w:pPr>
-      <w:r>
-        <w:rPr>
-          <w:b w:val="0"/>
-          <w:color w:val="auto"/>
-        </w:rPr>
-        <w:t>Nous avons nommé nos Clusters  respectivement par « G1 », « G2 », « G3 », « G4 »</w:t>
-      </w:r>
-      <w:r>
-        <w:rPr>
-          <w:b w:val="0"/>
-          <w:color w:val="auto"/>
-        </w:rPr>
-        <w:t xml:space="preserve"> et</w:t>
-      </w:r>
-      <w:r>
-        <w:rPr>
-          <w:b w:val="0"/>
-          <w:color w:val="auto"/>
-        </w:rPr>
-        <w:t xml:space="preserve"> « G5 »</w:t>
-      </w:r>
-      <w:r>
-        <w:rPr>
-          <w:b w:val="0"/>
-          <w:color w:val="auto"/>
-        </w:rPr>
-        <w:t>.</w:t>
+          <w:lang w:val="en-US"/>
+        </w:rPr>
+      </w:pPr>
+      <w:r>
+        <w:rPr>
+          <w:b w:val="0"/>
+          <w:color w:val="auto"/>
+          <w:lang w:val="en-US"/>
+        </w:rPr>
+        <w:t>We have named our C</w:t>
+      </w:r>
+      <w:r>
+        <w:rPr>
+          <w:b w:val="0"/>
+          <w:color w:val="auto"/>
+          <w:lang w:val="en-US"/>
+        </w:rPr>
+        <w:t xml:space="preserve">lusters </w:t>
+      </w:r>
+      <w:r>
+        <w:rPr>
+          <w:b w:val="0"/>
+          <w:color w:val="auto"/>
+          <w:lang w:val="en-US"/>
+        </w:rPr>
+        <w:t>respectively </w:t>
+      </w:r>
+      <w:proofErr w:type="gramStart"/>
+      <w:r>
+        <w:rPr>
+          <w:b w:val="0"/>
+          <w:color w:val="auto"/>
+          <w:lang w:val="en-US"/>
+        </w:rPr>
+        <w:t xml:space="preserve">by </w:t>
+      </w:r>
+      <w:r>
+        <w:rPr>
+          <w:b w:val="0"/>
+          <w:color w:val="auto"/>
+          <w:lang w:val="en-US"/>
+        </w:rPr>
+        <w:t>:</w:t>
+      </w:r>
+      <w:proofErr w:type="gramEnd"/>
+      <w:r>
+        <w:rPr>
+          <w:b w:val="0"/>
+          <w:color w:val="auto"/>
+          <w:lang w:val="en-US"/>
+        </w:rPr>
+        <w:t xml:space="preserve"> </w:t>
+      </w:r>
+      <w:r>
+        <w:rPr>
+          <w:b w:val="0"/>
+          <w:color w:val="auto"/>
+          <w:lang w:val="en-US"/>
+        </w:rPr>
+        <w:t>« G1 », « G2 », « G3 », « G4 »</w:t>
+      </w:r>
+      <w:r>
+        <w:rPr>
+          <w:b w:val="0"/>
+          <w:color w:val="auto"/>
+          <w:lang w:val="en-US"/>
+        </w:rPr>
+        <w:t xml:space="preserve"> and</w:t>
+      </w:r>
+      <w:r>
+        <w:rPr>
+          <w:b w:val="0"/>
+          <w:color w:val="auto"/>
+          <w:lang w:val="en-US"/>
+        </w:rPr>
+        <w:t xml:space="preserve"> « G5 ».</w:t>
       </w:r>
     </w:p>
     <w:p>
@@ -31937,6 +31834,7 @@
           <w:b w:val="0"/>
           <w:color w:val="auto"/>
           <w:u w:val="single"/>
+          <w:lang w:val="en-US"/>
         </w:rPr>
       </w:pPr>
       <w:r>
@@ -31944,8 +31842,18 @@
           <w:b w:val="0"/>
           <w:color w:val="auto"/>
           <w:u w:val="single"/>
-        </w:rPr>
-        <w:t>Nous pouvons remarquer que pour le cas des TOTAL_COST:</w:t>
+          <w:lang w:val="en-US"/>
+        </w:rPr>
+        <w:t>We can notice for the case of the</w:t>
+      </w:r>
+      <w:r>
+        <w:rPr>
+          <w:b w:val="0"/>
+          <w:color w:val="auto"/>
+          <w:u w:val="single"/>
+          <w:lang w:val="en-US"/>
+        </w:rPr>
+        <w:t xml:space="preserve"> TOTAL_COST:</w:t>
       </w:r>
     </w:p>
     <w:p>
@@ -31961,28 +31869,40 @@
         <w:rPr>
           <w:b w:val="0"/>
           <w:color w:val="auto"/>
-        </w:rPr>
-      </w:pPr>
-      <w:r>
-        <w:rPr>
-          <w:b w:val="0"/>
-          <w:color w:val="auto"/>
-        </w:rPr>
-        <w:t>Le groupe G5 regroupe nettement les valeurs les plus élevées de TOTAL_COST, avec une variabilité particulièrement importante</w:t>
-      </w:r>
-      <w:r>
-        <w:rPr>
-          <w:b w:val="0"/>
-          <w:color w:val="auto"/>
-        </w:rPr>
-        <w:t xml:space="preserve"> et</w:t>
-      </w:r>
-      <w:r>
-        <w:rPr>
-          <w:b w:val="0"/>
-          <w:color w:val="auto"/>
-        </w:rPr>
-        <w:t xml:space="preserve"> une distribution très asymétrique des données ;</w:t>
+          <w:lang w:val="en-US"/>
+        </w:rPr>
+      </w:pPr>
+      <w:r>
+        <w:rPr>
+          <w:b w:val="0"/>
+          <w:color w:val="auto"/>
+          <w:lang w:val="en-US"/>
+        </w:rPr>
+        <w:t xml:space="preserve">The group G5 clearly groups the highest values of </w:t>
+      </w:r>
+      <w:r>
+        <w:rPr>
+          <w:b w:val="0"/>
+          <w:color w:val="auto"/>
+          <w:lang w:val="en-US"/>
+        </w:rPr>
+        <w:t xml:space="preserve">TOTAL_COST, with a variability particularly significant and a </w:t>
+      </w:r>
+      <w:r>
+        <w:rPr>
+          <w:b w:val="0"/>
+          <w:color w:val="auto"/>
+          <w:lang w:val="en-US"/>
+        </w:rPr>
+        <w:t>very asymmetrical</w:t>
+      </w:r>
+      <w:r>
+        <w:rPr>
+          <w:b w:val="0"/>
+          <w:color w:val="auto"/>
+          <w:lang w:val="en-US"/>
+        </w:rPr>
+        <w:t xml:space="preserve"> data distribution;</w:t>
       </w:r>
     </w:p>
     <w:p>
@@ -31998,14 +31918,16 @@
         <w:rPr>
           <w:b w:val="0"/>
           <w:color w:val="auto"/>
-        </w:rPr>
-      </w:pPr>
-      <w:r>
-        <w:rPr>
-          <w:b w:val="0"/>
-          <w:color w:val="auto"/>
-        </w:rPr>
-        <w:t>Avec la plus petite des variabilités, le Groupe G3 semble contenir les valeurs les moins élevées de TOTAL_COST ;</w:t>
+          <w:lang w:val="en-US"/>
+        </w:rPr>
+      </w:pPr>
+      <w:r>
+        <w:rPr>
+          <w:b w:val="0"/>
+          <w:color w:val="auto"/>
+          <w:lang w:val="en-US"/>
+        </w:rPr>
+        <w:t>With the least significant variability, the Group G3 seems to contain the lowest values of TOTAL_COST;</w:t>
       </w:r>
     </w:p>
     <w:p>
@@ -32021,14 +31943,16 @@
         <w:rPr>
           <w:b w:val="0"/>
           <w:color w:val="auto"/>
-        </w:rPr>
-      </w:pPr>
-      <w:r>
-        <w:rPr>
-          <w:b w:val="0"/>
-          <w:color w:val="auto"/>
-        </w:rPr>
-        <w:t>Les Groupes G2 et G4 sont relativement aux mêmes niveaux en termes de valeurs de TOTAL_COAST, avec une variabilité légèrement plus importante chez G4 ;</w:t>
+          <w:lang w:val="en-US"/>
+        </w:rPr>
+      </w:pPr>
+      <w:r>
+        <w:rPr>
+          <w:b w:val="0"/>
+          <w:color w:val="auto"/>
+          <w:lang w:val="en-US"/>
+        </w:rPr>
+        <w:t>The Groups G2 and G4 are relatively at the same levels in terms of TOTAL_COST values, with a variability slightly less significant in G4;</w:t>
       </w:r>
     </w:p>
     <w:p>
@@ -32044,70 +31968,40 @@
         <w:rPr>
           <w:b w:val="0"/>
           <w:color w:val="auto"/>
-        </w:rPr>
-      </w:pPr>
-      <w:r>
-        <w:rPr>
-          <w:b w:val="0"/>
-          <w:color w:val="auto"/>
-        </w:rPr>
-        <w:t xml:space="preserve"> Des valeur</w:t>
-      </w:r>
-      <w:r>
-        <w:rPr>
-          <w:b w:val="0"/>
-          <w:color w:val="auto"/>
-        </w:rPr>
-        <w:t>s</w:t>
-      </w:r>
-      <w:r>
-        <w:rPr>
-          <w:b w:val="0"/>
-          <w:color w:val="auto"/>
-        </w:rPr>
-        <w:t xml:space="preserve"> aberrantes peuvent être constaté</w:t>
-      </w:r>
-      <w:r>
-        <w:rPr>
-          <w:b w:val="0"/>
-          <w:color w:val="auto"/>
-        </w:rPr>
-        <w:t>e</w:t>
-      </w:r>
-      <w:r>
-        <w:rPr>
-          <w:b w:val="0"/>
-          <w:color w:val="auto"/>
-        </w:rPr>
-        <w:t>s dans tous les groupes, relativement moins conséquentes et moins élevées en G1, G2, G3 et G4, et plutôt important</w:t>
-      </w:r>
-      <w:r>
-        <w:rPr>
-          <w:b w:val="0"/>
-          <w:color w:val="auto"/>
-        </w:rPr>
-        <w:t>es</w:t>
-      </w:r>
-      <w:r>
-        <w:rPr>
-          <w:b w:val="0"/>
-          <w:color w:val="auto"/>
-        </w:rPr>
-        <w:t xml:space="preserve"> et </w:t>
-      </w:r>
-      <w:r>
-        <w:rPr>
-          <w:b w:val="0"/>
-          <w:color w:val="auto"/>
-        </w:rPr>
-        <w:t xml:space="preserve">plus </w:t>
-      </w:r>
-      <w:r>
-        <w:rPr>
-          <w:b w:val="0"/>
-          <w:color w:val="auto"/>
-        </w:rPr>
-        <w:t xml:space="preserve">dispersées en G5. </w:t>
+          <w:lang w:val="en-US"/>
+        </w:rPr>
+      </w:pPr>
+      <w:r>
+        <w:rPr>
+          <w:b w:val="0"/>
+          <w:color w:val="auto"/>
+          <w:lang w:val="en-US"/>
+        </w:rPr>
+        <w:t xml:space="preserve">Outliers are found </w:t>
+      </w:r>
+      <w:r>
+        <w:rPr>
+          <w:b w:val="0"/>
+          <w:color w:val="auto"/>
+          <w:lang w:val="en-US"/>
+        </w:rPr>
+        <w:t>within all the groups, relatively less significant and lower in G1, G2, G3 and G4, a</w:t>
+      </w:r>
+      <w:r>
+        <w:rPr>
+          <w:b w:val="0"/>
+          <w:color w:val="auto"/>
+          <w:lang w:val="en-US"/>
+        </w:rPr>
+        <w:t>nd</w:t>
+      </w:r>
+      <w:r>
+        <w:rPr>
+          <w:b w:val="0"/>
+          <w:color w:val="auto"/>
+          <w:lang w:val="en-US"/>
+        </w:rPr>
+        <w:t xml:space="preserve"> more significant and more dispersed in G5.</w:t>
       </w:r>
     </w:p>
     <w:p>
@@ -32124,13 +32018,23 @@
           <w:u w:val="single"/>
         </w:rPr>
       </w:pPr>
+      <w:bookmarkStart w:id="0" w:name="_GoBack"/>
       <w:r>
         <w:rPr>
           <w:b w:val="0"/>
           <w:color w:val="auto"/>
           <w:u w:val="single"/>
         </w:rPr>
-        <w:t>Nous pouvons remarquer que pour le cas des RISK_DEATH:</w:t>
+        <w:t xml:space="preserve">Nous pouvons remarquer que pour le cas des </w:t>
+      </w:r>
+      <w:bookmarkEnd w:id="0"/>
+      <w:r>
+        <w:rPr>
+          <w:b w:val="0"/>
+          <w:color w:val="auto"/>
+          <w:u w:val="single"/>
+        </w:rPr>
+        <w:t>RISK_DEATH:</w:t>
       </w:r>
     </w:p>
     <w:p>
@@ -32435,7 +32339,6 @@
           <w:color w:val="auto"/>
           <w:u w:val="single"/>
         </w:rPr>
-        <w:lastRenderedPageBreak/>
         <w:t xml:space="preserve">Pour le cas des </w:t>
       </w:r>
       <w:r>
@@ -32474,6 +32377,7 @@
           <w:b w:val="0"/>
           <w:color w:val="auto"/>
         </w:rPr>
+        <w:lastRenderedPageBreak/>
         <w:t xml:space="preserve">Globalement, </w:t>
       </w:r>
       <w:r>
@@ -34082,7 +33986,7 @@
           <w:rPr>
             <w:noProof/>
           </w:rPr>
-          <w:t>23</w:t>
+          <w:t>27</w:t>
         </w:r>
         <w:r>
           <w:fldChar w:fldCharType="end"/>
@@ -36475,7 +36379,7 @@
 </file>
 
 <file path=customXml/itemProps1.xml><?xml version="1.0" encoding="utf-8"?>
-<ds:datastoreItem xmlns:ds="http://schemas.openxmlformats.org/officeDocument/2006/customXml" ds:itemID="{1C1C98A8-50B5-4F2B-9FF5-1FADFFE25F4B}">
+<ds:datastoreItem xmlns:ds="http://schemas.openxmlformats.org/officeDocument/2006/customXml" ds:itemID="{04639421-2CF5-41EB-992A-66AFD0716A4A}">
   <ds:schemaRefs>
     <ds:schemaRef ds:uri="http://schemas.openxmlformats.org/officeDocument/2006/bibliography"/>
   </ds:schemaRefs>

</xml_diff>

<commit_message>
VI-	Model 5 : Sojourn Time  and Risk of Death (translation, last part)
</commit_message>
<xml_diff>
--- a/Interpretation/ENG/Hospital Data Analysis - Clustering- Interpretations.DOCX
+++ b/Interpretation/ENG/Hospital Data Analysis - Clustering- Interpretations.DOCX
@@ -32016,25 +32016,26 @@
           <w:b w:val="0"/>
           <w:color w:val="auto"/>
           <w:u w:val="single"/>
-        </w:rPr>
-      </w:pPr>
-      <w:bookmarkStart w:id="0" w:name="_GoBack"/>
+          <w:lang w:val="en-US"/>
+        </w:rPr>
+      </w:pPr>
       <w:r>
         <w:rPr>
           <w:b w:val="0"/>
           <w:color w:val="auto"/>
           <w:u w:val="single"/>
-        </w:rPr>
-        <w:t xml:space="preserve">Nous pouvons remarquer que pour le cas des </w:t>
-      </w:r>
-      <w:bookmarkEnd w:id="0"/>
+          <w:lang w:val="en-US"/>
+        </w:rPr>
+        <w:t>We can notice for the case of the</w:t>
+      </w:r>
       <w:r>
         <w:rPr>
           <w:b w:val="0"/>
           <w:color w:val="auto"/>
           <w:u w:val="single"/>
-        </w:rPr>
-        <w:t>RISK_DEATH:</w:t>
+          <w:lang w:val="en-US"/>
+        </w:rPr>
+        <w:t xml:space="preserve"> RISK_DEATH:</w:t>
       </w:r>
     </w:p>
     <w:p>
@@ -32048,28 +32049,32 @@
         <w:rPr>
           <w:b w:val="0"/>
           <w:color w:val="auto"/>
-        </w:rPr>
-      </w:pPr>
-      <w:r>
-        <w:rPr>
-          <w:b w:val="0"/>
-          <w:color w:val="auto"/>
-        </w:rPr>
-        <w:t>Les groupes G1 et G3 sont principalement et largement constitués d’amissions avec un RISK_DEATH de niveau 2</w:t>
-      </w:r>
-      <w:r>
-        <w:rPr>
-          <w:b w:val="0"/>
-          <w:color w:val="auto"/>
-        </w:rPr>
-        <w:t>, un type d’admission qui est cependant moins fréquent en G5</w:t>
-      </w:r>
-      <w:r>
-        <w:rPr>
-          <w:b w:val="0"/>
-          <w:color w:val="auto"/>
-        </w:rPr>
-        <w:t> ;</w:t>
+          <w:lang w:val="en-US"/>
+        </w:rPr>
+      </w:pPr>
+      <w:r>
+        <w:rPr>
+          <w:b w:val="0"/>
+          <w:color w:val="auto"/>
+          <w:lang w:val="en-US"/>
+        </w:rPr>
+        <w:t>The Groups G1 and G3 are mainly and largely made up of admission</w:t>
+      </w:r>
+      <w:r>
+        <w:rPr>
+          <w:b w:val="0"/>
+          <w:color w:val="auto"/>
+          <w:lang w:val="en-US"/>
+        </w:rPr>
+        <w:t>s with a level 2 of RISK_DEATH, an admission type which is however less frequent in G5;</w:t>
+      </w:r>
+      <w:r>
+        <w:rPr>
+          <w:b w:val="0"/>
+          <w:color w:val="auto"/>
+          <w:lang w:val="en-US"/>
+        </w:rPr>
+        <w:t xml:space="preserve"> </w:t>
       </w:r>
     </w:p>
     <w:p>
@@ -32083,42 +32088,16 @@
         <w:rPr>
           <w:b w:val="0"/>
           <w:color w:val="auto"/>
-        </w:rPr>
-      </w:pPr>
-      <w:r>
-        <w:rPr>
-          <w:b w:val="0"/>
-          <w:color w:val="auto"/>
-        </w:rPr>
-        <w:t>Le Groupe G2 est exceptionnellement constitué d’admission avec un RISK_DEATH 1</w:t>
-      </w:r>
-      <w:r>
-        <w:rPr>
-          <w:b w:val="0"/>
-          <w:color w:val="auto"/>
-        </w:rPr>
-        <w:t>, un type d’admission qui n’est cependant qu’en très</w:t>
-      </w:r>
-      <w:r>
-        <w:rPr>
-          <w:b w:val="0"/>
-          <w:color w:val="auto"/>
-        </w:rPr>
-        <w:t xml:space="preserve"> </w:t>
-      </w:r>
-      <w:r>
-        <w:rPr>
-          <w:b w:val="0"/>
-          <w:color w:val="auto"/>
-        </w:rPr>
-        <w:t>petite quantité en G5</w:t>
-      </w:r>
-      <w:r>
-        <w:rPr>
-          <w:b w:val="0"/>
-          <w:color w:val="auto"/>
-        </w:rPr>
-        <w:t>;</w:t>
+          <w:lang w:val="en-US"/>
+        </w:rPr>
+      </w:pPr>
+      <w:r>
+        <w:rPr>
+          <w:b w:val="0"/>
+          <w:color w:val="auto"/>
+          <w:lang w:val="en-US"/>
+        </w:rPr>
+        <w:t>The Group G2 is exceptionally constituted by admissions with a level 1 of RISK_DEATH, an admission type which is however in a very small quantity in G5;</w:t>
       </w:r>
     </w:p>
     <w:p>
@@ -32132,14 +32111,24 @@
         <w:rPr>
           <w:b w:val="0"/>
           <w:color w:val="auto"/>
-        </w:rPr>
-      </w:pPr>
-      <w:r>
-        <w:rPr>
-          <w:b w:val="0"/>
-          <w:color w:val="auto"/>
-        </w:rPr>
-        <w:t xml:space="preserve">Les admissions avec un RISK_DEATH 3 sont très fréquentes en G4, et sont moins fréquentes en G5 ;  </w:t>
+          <w:lang w:val="en-US"/>
+        </w:rPr>
+      </w:pPr>
+      <w:r>
+        <w:rPr>
+          <w:b w:val="0"/>
+          <w:color w:val="auto"/>
+          <w:lang w:val="en-US"/>
+        </w:rPr>
+        <w:t>Admissions with a level 3 of R</w:t>
+      </w:r>
+      <w:r>
+        <w:rPr>
+          <w:b w:val="0"/>
+          <w:color w:val="auto"/>
+          <w:lang w:val="en-US"/>
+        </w:rPr>
+        <w:t>ISK_DEATH  are very frequent in G4, and less frequent in G5;</w:t>
       </w:r>
     </w:p>
     <w:p>
@@ -32153,14 +32142,16 @@
         <w:rPr>
           <w:b w:val="0"/>
           <w:color w:val="auto"/>
-        </w:rPr>
-      </w:pPr>
-      <w:r>
-        <w:rPr>
-          <w:b w:val="0"/>
-          <w:color w:val="auto"/>
-        </w:rPr>
-        <w:t>Les admissions avec un RISK_DEATH 4 ne sont que très peu observées en G4 et G5.</w:t>
+          <w:lang w:val="en-US"/>
+        </w:rPr>
+      </w:pPr>
+      <w:r>
+        <w:rPr>
+          <w:b w:val="0"/>
+          <w:color w:val="auto"/>
+          <w:lang w:val="en-US"/>
+        </w:rPr>
+        <w:t>Admissions with a level 4 of RISK_DEATH are very rarely observed in G4 and G5.</w:t>
       </w:r>
     </w:p>
     <w:p>
@@ -32175,6 +32166,7 @@
           <w:b w:val="0"/>
           <w:color w:val="auto"/>
           <w:u w:val="single"/>
+          <w:lang w:val="en-US"/>
         </w:rPr>
       </w:pPr>
       <w:r>
@@ -32182,8 +32174,18 @@
           <w:b w:val="0"/>
           <w:color w:val="auto"/>
           <w:u w:val="single"/>
-        </w:rPr>
-        <w:t>Nous pouvons remarquer que pour le cas des AGE:</w:t>
+          <w:lang w:val="en-US"/>
+        </w:rPr>
+        <w:t>We can notice for the case of the</w:t>
+      </w:r>
+      <w:r>
+        <w:rPr>
+          <w:b w:val="0"/>
+          <w:color w:val="auto"/>
+          <w:u w:val="single"/>
+          <w:lang w:val="en-US"/>
+        </w:rPr>
+        <w:t xml:space="preserve"> AGE:</w:t>
       </w:r>
     </w:p>
     <w:p>
@@ -32198,65 +32200,70 @@
           <w:b w:val="0"/>
           <w:color w:val="auto"/>
           <w:u w:val="single"/>
-        </w:rPr>
-      </w:pPr>
-      <w:r>
-        <w:rPr>
-          <w:b w:val="0"/>
-          <w:color w:val="auto"/>
-        </w:rPr>
-        <w:t xml:space="preserve">Les </w:t>
-      </w:r>
+          <w:lang w:val="en-US"/>
+        </w:rPr>
+      </w:pPr>
       <w:proofErr w:type="spellStart"/>
       <w:r>
         <w:rPr>
           <w:b w:val="0"/>
           <w:color w:val="auto"/>
-        </w:rPr>
-        <w:t>Boxplots</w:t>
+          <w:lang w:val="en-US"/>
+        </w:rPr>
+        <w:t>BoxPlots</w:t>
       </w:r>
       <w:proofErr w:type="spellEnd"/>
       <w:r>
         <w:rPr>
           <w:b w:val="0"/>
           <w:color w:val="auto"/>
-        </w:rPr>
-        <w:t xml:space="preserve"> correspondant aux </w:t>
-      </w:r>
-      <w:r>
-        <w:rPr>
-          <w:b w:val="0"/>
-          <w:color w:val="auto"/>
-        </w:rPr>
-        <w:t>cinq</w:t>
-      </w:r>
-      <w:r>
-        <w:rPr>
-          <w:b w:val="0"/>
-          <w:color w:val="auto"/>
-        </w:rPr>
-        <w:t xml:space="preserve"> groupes se trouvent à peu près au m</w:t>
-      </w:r>
-      <w:r>
-        <w:rPr>
-          <w:b w:val="0"/>
-          <w:color w:val="auto"/>
-        </w:rPr>
-        <w:t>ême niveau</w:t>
-      </w:r>
-      <w:r>
-        <w:rPr>
-          <w:b w:val="0"/>
-          <w:color w:val="auto"/>
-        </w:rPr>
-        <w:t xml:space="preserve"> de valeurs d’AGE, avec à peu près une même variabilité et des distributions de données relativement asymétriques</w:t>
-      </w:r>
-      <w:r>
-        <w:rPr>
-          <w:b w:val="0"/>
-          <w:color w:val="auto"/>
-        </w:rPr>
-        <w:t>.</w:t>
+          <w:lang w:val="en-US"/>
+        </w:rPr>
+        <w:t xml:space="preserve"> </w:t>
+      </w:r>
+      <w:proofErr w:type="spellStart"/>
+      <w:r>
+        <w:rPr>
+          <w:b w:val="0"/>
+          <w:color w:val="auto"/>
+          <w:lang w:val="en-US"/>
+        </w:rPr>
+        <w:t>correpsonding</w:t>
+      </w:r>
+      <w:proofErr w:type="spellEnd"/>
+      <w:r>
+        <w:rPr>
+          <w:b w:val="0"/>
+          <w:color w:val="auto"/>
+          <w:lang w:val="en-US"/>
+        </w:rPr>
+        <w:t xml:space="preserve"> to the five gro</w:t>
+      </w:r>
+      <w:r>
+        <w:rPr>
+          <w:b w:val="0"/>
+          <w:color w:val="auto"/>
+          <w:lang w:val="en-US"/>
+        </w:rPr>
+        <w:t xml:space="preserve">ups are more or less at the same level of AGE values, with roughly the same variability and relatively asymmetrical data </w:t>
+      </w:r>
+      <w:proofErr w:type="spellStart"/>
+      <w:r>
+        <w:rPr>
+          <w:b w:val="0"/>
+          <w:color w:val="auto"/>
+          <w:lang w:val="en-US"/>
+        </w:rPr>
+        <w:t>distributiaons</w:t>
+      </w:r>
+      <w:proofErr w:type="spellEnd"/>
+      <w:r>
+        <w:rPr>
+          <w:b w:val="0"/>
+          <w:color w:val="auto"/>
+          <w:lang w:val="en-US"/>
+        </w:rPr>
+        <w:t xml:space="preserve">;  </w:t>
       </w:r>
     </w:p>
     <w:p>
@@ -32271,30 +32278,16 @@
           <w:b w:val="0"/>
           <w:color w:val="auto"/>
           <w:u w:val="single"/>
-        </w:rPr>
-      </w:pPr>
-      <w:r>
-        <w:rPr>
-          <w:b w:val="0"/>
-          <w:color w:val="auto"/>
-        </w:rPr>
-        <w:t xml:space="preserve">Cependant, nous pouvons quand même remarquer que les plus grandes valeurs d’âges sont observées en G4, G1 et G3, et </w:t>
-      </w:r>
-      <w:proofErr w:type="gramStart"/>
-      <w:r>
-        <w:rPr>
-          <w:b w:val="0"/>
-          <w:color w:val="auto"/>
-        </w:rPr>
-        <w:t>les plus petites</w:t>
-      </w:r>
-      <w:proofErr w:type="gramEnd"/>
-      <w:r>
-        <w:rPr>
-          <w:b w:val="0"/>
-          <w:color w:val="auto"/>
-        </w:rPr>
-        <w:t xml:space="preserve"> à peu près en G5.</w:t>
+          <w:lang w:val="en-US"/>
+        </w:rPr>
+      </w:pPr>
+      <w:r>
+        <w:rPr>
+          <w:b w:val="0"/>
+          <w:color w:val="auto"/>
+          <w:lang w:val="en-US"/>
+        </w:rPr>
+        <w:t>However, we can notice that the highest values of ages are observed in G4, G1 and G3, and the lowest ones are roughly found in G5;</w:t>
       </w:r>
     </w:p>
     <w:p>
@@ -32309,14 +32302,16 @@
           <w:b w:val="0"/>
           <w:color w:val="auto"/>
           <w:u w:val="single"/>
-        </w:rPr>
-      </w:pPr>
-      <w:r>
-        <w:rPr>
-          <w:b w:val="0"/>
-          <w:color w:val="auto"/>
-        </w:rPr>
-        <w:t>Quelques données aberrantes peuvent être observées en G4.</w:t>
+          <w:lang w:val="en-US"/>
+        </w:rPr>
+      </w:pPr>
+      <w:r>
+        <w:rPr>
+          <w:b w:val="0"/>
+          <w:color w:val="auto"/>
+          <w:lang w:val="en-US"/>
+        </w:rPr>
+        <w:t>A few outliers can be found within G4.</w:t>
       </w:r>
     </w:p>
     <w:p>
@@ -32331,6 +32326,7 @@
           <w:b w:val="0"/>
           <w:color w:val="auto"/>
           <w:u w:val="single"/>
+          <w:lang w:val="en-US"/>
         </w:rPr>
       </w:pPr>
       <w:r>
@@ -32338,14 +32334,25 @@
           <w:b w:val="0"/>
           <w:color w:val="auto"/>
           <w:u w:val="single"/>
-        </w:rPr>
-        <w:t xml:space="preserve">Pour le cas des </w:t>
+          <w:lang w:val="en-US"/>
+        </w:rPr>
+        <w:t>For the case of the</w:t>
       </w:r>
       <w:r>
         <w:rPr>
           <w:b w:val="0"/>
           <w:color w:val="auto"/>
           <w:u w:val="single"/>
+          <w:lang w:val="en-US"/>
+        </w:rPr>
+        <w:t xml:space="preserve"> </w:t>
+      </w:r>
+      <w:r>
+        <w:rPr>
+          <w:b w:val="0"/>
+          <w:color w:val="auto"/>
+          <w:u w:val="single"/>
+          <w:lang w:val="en-US"/>
         </w:rPr>
         <w:t>CCI</w:t>
       </w:r>
@@ -32354,6 +32361,7 @@
           <w:b w:val="0"/>
           <w:color w:val="auto"/>
           <w:u w:val="single"/>
+          <w:lang w:val="en-US"/>
         </w:rPr>
         <w:t>:</w:t>
       </w:r>
@@ -32370,22 +32378,25 @@
           <w:b w:val="0"/>
           <w:color w:val="auto"/>
           <w:u w:val="single"/>
-        </w:rPr>
-      </w:pPr>
-      <w:r>
-        <w:rPr>
-          <w:b w:val="0"/>
-          <w:color w:val="auto"/>
+          <w:lang w:val="en-US"/>
+        </w:rPr>
+      </w:pPr>
+      <w:r>
+        <w:rPr>
+          <w:b w:val="0"/>
+          <w:color w:val="auto"/>
+          <w:lang w:val="en-US"/>
         </w:rPr>
         <w:lastRenderedPageBreak/>
-        <w:t xml:space="preserve">Globalement, </w:t>
-      </w:r>
-      <w:r>
-        <w:rPr>
-          <w:b w:val="0"/>
-          <w:color w:val="auto"/>
-        </w:rPr>
-        <w:t>chaque groupe est constitué principalement d’admissions avec un indice de CCI 3, puis d’admissions avec un indice de CCI 2.</w:t>
+        <w:t xml:space="preserve">Generally, each group is made up </w:t>
+      </w:r>
+      <w:r>
+        <w:rPr>
+          <w:b w:val="0"/>
+          <w:color w:val="auto"/>
+          <w:lang w:val="en-US"/>
+        </w:rPr>
+        <w:t>mainly of admissions with an index 3 of CCI, then of admissions with and index 2 of CCI;</w:t>
       </w:r>
     </w:p>
     <w:p>
@@ -32400,14 +32411,16 @@
           <w:b w:val="0"/>
           <w:color w:val="auto"/>
           <w:u w:val="single"/>
-        </w:rPr>
-      </w:pPr>
-      <w:r>
-        <w:rPr>
-          <w:b w:val="0"/>
-          <w:color w:val="auto"/>
-        </w:rPr>
-        <w:t>Les admissions avec un CCI 1 sont exceptionnellement plus fréquentes en G2 que dans les autres groupes, tandis que pour celles avec un CCI 4, elles sont plus fréquentes en G4 que dans les autres groupes.</w:t>
+          <w:lang w:val="en-US"/>
+        </w:rPr>
+      </w:pPr>
+      <w:r>
+        <w:rPr>
+          <w:b w:val="0"/>
+          <w:color w:val="auto"/>
+          <w:lang w:val="en-US"/>
+        </w:rPr>
+        <w:t>Admissions with and index 1 of CCI are exceptionally more frequent in G2 than in the other groups, whereas for those with the index 4 of CCI, they are more frequent in G4 than in the other groups;</w:t>
       </w:r>
     </w:p>
     <w:p>
@@ -32422,14 +32435,40 @@
           <w:b w:val="0"/>
           <w:color w:val="auto"/>
           <w:u w:val="single"/>
-        </w:rPr>
-      </w:pPr>
-      <w:r>
-        <w:rPr>
-          <w:b w:val="0"/>
-          <w:color w:val="auto"/>
-        </w:rPr>
-        <w:t>Les admissions avec un CCI 5 ne sont constatées qu’en petites proportions dans les Groupes G5, G4 et G1.</w:t>
+          <w:lang w:val="en-US"/>
+        </w:rPr>
+      </w:pPr>
+      <w:r>
+        <w:rPr>
+          <w:b w:val="0"/>
+          <w:color w:val="auto"/>
+          <w:lang w:val="en-US"/>
+        </w:rPr>
+        <w:t>Admissions with and index 5 of CCI are seen</w:t>
+      </w:r>
+      <w:r>
+        <w:rPr>
+          <w:b w:val="0"/>
+          <w:color w:val="auto"/>
+          <w:lang w:val="en-US"/>
+        </w:rPr>
+        <w:t xml:space="preserve"> </w:t>
+      </w:r>
+      <w:r>
+        <w:rPr>
+          <w:b w:val="0"/>
+          <w:color w:val="auto"/>
+          <w:lang w:val="en-US"/>
+        </w:rPr>
+        <w:t>only</w:t>
+      </w:r>
+      <w:r>
+        <w:rPr>
+          <w:b w:val="0"/>
+          <w:color w:val="auto"/>
+          <w:lang w:val="en-US"/>
+        </w:rPr>
+        <w:t xml:space="preserve"> in small proportions within the Groups G5, G4 an G1;</w:t>
       </w:r>
     </w:p>
     <w:p>
@@ -32444,14 +32483,64 @@
           <w:b w:val="0"/>
           <w:color w:val="auto"/>
           <w:u w:val="single"/>
-        </w:rPr>
-      </w:pPr>
-      <w:r>
-        <w:rPr>
-          <w:b w:val="0"/>
-          <w:color w:val="auto"/>
-        </w:rPr>
-        <w:t>Les admissions correspondant à un CCI 0 ne sont que très peu rencontrées en G2 ;</w:t>
+          <w:lang w:val="en-US"/>
+        </w:rPr>
+      </w:pPr>
+      <w:r>
+        <w:rPr>
+          <w:b w:val="0"/>
+          <w:color w:val="auto"/>
+          <w:lang w:val="en-US"/>
+        </w:rPr>
+        <w:t xml:space="preserve">Admissions that correspond to </w:t>
+      </w:r>
+      <w:r>
+        <w:rPr>
+          <w:b w:val="0"/>
+          <w:color w:val="auto"/>
+          <w:lang w:val="en-US"/>
+        </w:rPr>
+        <w:t>an</w:t>
+      </w:r>
+      <w:r>
+        <w:rPr>
+          <w:b w:val="0"/>
+          <w:color w:val="auto"/>
+          <w:lang w:val="en-US"/>
+        </w:rPr>
+        <w:t xml:space="preserve"> in</w:t>
+      </w:r>
+      <w:r>
+        <w:rPr>
+          <w:b w:val="0"/>
+          <w:color w:val="auto"/>
+          <w:lang w:val="en-US"/>
+        </w:rPr>
+        <w:t xml:space="preserve">dex 0 of CCI are very rarely </w:t>
+      </w:r>
+      <w:r>
+        <w:rPr>
+          <w:b w:val="0"/>
+          <w:color w:val="auto"/>
+          <w:lang w:val="en-US"/>
+        </w:rPr>
+        <w:t>seen</w:t>
+      </w:r>
+      <w:r>
+        <w:rPr>
+          <w:b w:val="0"/>
+          <w:color w:val="auto"/>
+          <w:lang w:val="en-US"/>
+        </w:rPr>
+        <w:t xml:space="preserve"> </w:t>
+      </w:r>
+      <w:r>
+        <w:rPr>
+          <w:b w:val="0"/>
+          <w:color w:val="auto"/>
+          <w:lang w:val="en-US"/>
+        </w:rPr>
+        <w:t>in G2;</w:t>
       </w:r>
     </w:p>
     <w:p>
@@ -32465,15 +32554,24 @@
         <w:rPr>
           <w:b w:val="0"/>
           <w:color w:val="auto"/>
-          <w:u w:val="single"/>
-        </w:rPr>
-      </w:pPr>
-      <w:r>
-        <w:rPr>
-          <w:b w:val="0"/>
-          <w:color w:val="auto"/>
-        </w:rPr>
-        <w:t xml:space="preserve">Les admissions correspondant à un CCI 6 ou à un CCI 7 ne sont que très rarement observées en G4 et G5. </w:t>
+          <w:lang w:val="en-US"/>
+        </w:rPr>
+      </w:pPr>
+      <w:r>
+        <w:rPr>
+          <w:b w:val="0"/>
+          <w:color w:val="auto"/>
+          <w:lang w:val="en-US"/>
+        </w:rPr>
+        <w:t>Admi</w:t>
+      </w:r>
+      <w:r>
+        <w:rPr>
+          <w:b w:val="0"/>
+          <w:color w:val="auto"/>
+          <w:lang w:val="en-US"/>
+        </w:rPr>
+        <w:t>ssions that correspond to and index 6 or 7 of CCI are very rarely observed in G4 and G5.</w:t>
       </w:r>
     </w:p>
     <w:p>
@@ -32488,6 +32586,7 @@
           <w:b w:val="0"/>
           <w:color w:val="auto"/>
           <w:u w:val="single"/>
+          <w:lang w:val="en-US"/>
         </w:rPr>
       </w:pPr>
       <w:r>
@@ -32495,8 +32594,45 @@
           <w:b w:val="0"/>
           <w:color w:val="auto"/>
           <w:u w:val="single"/>
-        </w:rPr>
-        <w:t>Pour le cas des CCI par rapport aux WARD_ADMISSION:</w:t>
+          <w:lang w:val="en-US"/>
+        </w:rPr>
+        <w:t>For the</w:t>
+      </w:r>
+      <w:r>
+        <w:rPr>
+          <w:b w:val="0"/>
+          <w:color w:val="auto"/>
+          <w:u w:val="single"/>
+          <w:lang w:val="en-US"/>
+        </w:rPr>
+        <w:t xml:space="preserve"> </w:t>
+      </w:r>
+      <w:r>
+        <w:rPr>
+          <w:b w:val="0"/>
+          <w:color w:val="auto"/>
+          <w:u w:val="single"/>
+          <w:lang w:val="en-US"/>
+        </w:rPr>
+        <w:t xml:space="preserve">case of CCI </w:t>
+      </w:r>
+      <w:r>
+        <w:rPr>
+          <w:b w:val="0"/>
+          <w:color w:val="auto"/>
+          <w:u w:val="single"/>
+          <w:lang w:val="en-US"/>
+        </w:rPr>
+        <w:t xml:space="preserve">per </w:t>
+      </w:r>
+      <w:r>
+        <w:rPr>
+          <w:b w:val="0"/>
+          <w:color w:val="auto"/>
+          <w:u w:val="single"/>
+          <w:lang w:val="en-US"/>
+        </w:rPr>
+        <w:t>WARD_ADMISSION:</w:t>
       </w:r>
     </w:p>
     <w:p>
@@ -32511,60 +32647,24 @@
           <w:b w:val="0"/>
           <w:color w:val="auto"/>
           <w:u w:val="single"/>
-        </w:rPr>
-      </w:pPr>
-      <w:r>
-        <w:rPr>
-          <w:b w:val="0"/>
-          <w:color w:val="auto"/>
-        </w:rPr>
-        <w:t xml:space="preserve">En ce qui concerne les </w:t>
-      </w:r>
-      <w:proofErr w:type="spellStart"/>
-      <w:r>
-        <w:rPr>
-          <w:b w:val="0"/>
-          <w:color w:val="auto"/>
-        </w:rPr>
-        <w:t>Wards</w:t>
-      </w:r>
-      <w:proofErr w:type="spellEnd"/>
-      <w:r>
-        <w:rPr>
-          <w:b w:val="0"/>
-          <w:color w:val="auto"/>
-        </w:rPr>
-        <w:t xml:space="preserve"> </w:t>
-      </w:r>
-      <w:proofErr w:type="spellStart"/>
-      <w:r>
-        <w:rPr>
-          <w:b w:val="0"/>
-          <w:color w:val="auto"/>
-        </w:rPr>
-        <w:t>Specialist</w:t>
-      </w:r>
-      <w:proofErr w:type="spellEnd"/>
-      <w:r>
-        <w:rPr>
-          <w:b w:val="0"/>
-          <w:color w:val="auto"/>
-        </w:rPr>
-        <w:t xml:space="preserve">, les pics de proportions sont constituées par les admissions avec un CCI 2 dans G1, G2 et G3, alors que dans G4 et G5, celles avec un CCI </w:t>
-      </w:r>
-      <w:r>
-        <w:rPr>
-          <w:b w:val="0"/>
-          <w:color w:val="auto"/>
-        </w:rPr>
-        <w:t xml:space="preserve">3 </w:t>
-      </w:r>
-      <w:r>
-        <w:rPr>
-          <w:b w:val="0"/>
-          <w:color w:val="auto"/>
-        </w:rPr>
-        <w:t>semblent prendre le dessus ;</w:t>
+          <w:lang w:val="en-US"/>
+        </w:rPr>
+      </w:pPr>
+      <w:r>
+        <w:rPr>
+          <w:b w:val="0"/>
+          <w:color w:val="auto"/>
+          <w:lang w:val="en-US"/>
+        </w:rPr>
+        <w:t xml:space="preserve">Concerning the Specialist Wards, the peak of proportions are </w:t>
+      </w:r>
+      <w:r>
+        <w:rPr>
+          <w:b w:val="0"/>
+          <w:color w:val="auto"/>
+          <w:lang w:val="en-US"/>
+        </w:rPr>
+        <w:t>made up of admissions with an index 2 of CCI in G1, G2 and G3, whereas in G4 and G5, those with the index 3 seem to take over;</w:t>
       </w:r>
     </w:p>
     <w:p>
@@ -32579,81 +32679,24 @@
           <w:b w:val="0"/>
           <w:color w:val="auto"/>
           <w:u w:val="single"/>
-        </w:rPr>
-      </w:pPr>
-      <w:r>
-        <w:rPr>
-          <w:b w:val="0"/>
-          <w:color w:val="auto"/>
-        </w:rPr>
-        <w:t xml:space="preserve">En ce qui concerne les </w:t>
-      </w:r>
-      <w:proofErr w:type="spellStart"/>
-      <w:r>
-        <w:rPr>
-          <w:b w:val="0"/>
-          <w:color w:val="auto"/>
-        </w:rPr>
-        <w:t>Wards</w:t>
-      </w:r>
-      <w:proofErr w:type="spellEnd"/>
-      <w:r>
-        <w:rPr>
-          <w:b w:val="0"/>
-          <w:color w:val="auto"/>
-        </w:rPr>
-        <w:t xml:space="preserve"> </w:t>
-      </w:r>
-      <w:proofErr w:type="spellStart"/>
-      <w:r>
-        <w:rPr>
-          <w:b w:val="0"/>
-          <w:color w:val="auto"/>
-        </w:rPr>
-        <w:t>G</w:t>
-      </w:r>
-      <w:r>
-        <w:rPr>
-          <w:b w:val="0"/>
-          <w:color w:val="auto"/>
-        </w:rPr>
-        <w:t>eneralist</w:t>
-      </w:r>
-      <w:proofErr w:type="spellEnd"/>
-      <w:r>
-        <w:rPr>
-          <w:b w:val="0"/>
-          <w:color w:val="auto"/>
-        </w:rPr>
-        <w:t>, les pics sont constitués par les admissions avec un CCI 3  dans G1, G2 (légèrement) et G5. Dans G3, ce sont celles avec un CCI 2 qui prennent le dessus</w:t>
-      </w:r>
-      <w:r>
-        <w:rPr>
-          <w:b w:val="0"/>
-          <w:color w:val="auto"/>
-        </w:rPr>
-        <w:t>,</w:t>
-      </w:r>
-      <w:r>
-        <w:rPr>
-          <w:b w:val="0"/>
-          <w:color w:val="auto"/>
-        </w:rPr>
-        <w:t xml:space="preserve"> tandis que, </w:t>
-      </w:r>
-      <w:r>
-        <w:rPr>
-          <w:b w:val="0"/>
-          <w:color w:val="auto"/>
-        </w:rPr>
-        <w:t>exceptionnellement</w:t>
-      </w:r>
-      <w:r>
-        <w:rPr>
-          <w:b w:val="0"/>
-          <w:color w:val="auto"/>
-        </w:rPr>
-        <w:t>, dans G4, ce sont celles avec un CCI 4 qui sont dominantes.</w:t>
+          <w:lang w:val="en-US"/>
+        </w:rPr>
+      </w:pPr>
+      <w:r>
+        <w:rPr>
+          <w:b w:val="0"/>
+          <w:color w:val="auto"/>
+          <w:lang w:val="en-US"/>
+        </w:rPr>
+        <w:t>Concerning the Generalist Wards, the peaks are made up of admissions with an index 3 of CCI in G1, G2 (slightly) and G5. In G3, it is those with the index 2</w:t>
+      </w:r>
+      <w:r>
+        <w:rPr>
+          <w:b w:val="0"/>
+          <w:color w:val="auto"/>
+          <w:lang w:val="en-US"/>
+        </w:rPr>
+        <w:t xml:space="preserve"> that take over, whereas, exceptionally, in G4, it is those with the index 4 that take over;</w:t>
       </w:r>
     </w:p>
     <w:p>
@@ -32668,187 +32711,57 @@
           <w:b w:val="0"/>
           <w:color w:val="auto"/>
           <w:u w:val="single"/>
-        </w:rPr>
-      </w:pPr>
-      <w:r>
-        <w:rPr>
-          <w:b w:val="0"/>
-          <w:color w:val="auto"/>
-        </w:rPr>
-        <w:t>Les admissions avec un CCI 4 ou 5 constitue</w:t>
-      </w:r>
-      <w:r>
-        <w:rPr>
-          <w:b w:val="0"/>
-          <w:color w:val="auto"/>
-        </w:rPr>
-        <w:t>nt des</w:t>
-      </w:r>
-      <w:r>
-        <w:rPr>
-          <w:b w:val="0"/>
-          <w:color w:val="auto"/>
-        </w:rPr>
-        <w:t xml:space="preserve"> proportions plus ou moins importantes dans les </w:t>
-      </w:r>
-      <w:proofErr w:type="spellStart"/>
-      <w:r>
-        <w:rPr>
-          <w:b w:val="0"/>
-          <w:color w:val="auto"/>
-        </w:rPr>
-        <w:t>Wards</w:t>
-      </w:r>
-      <w:proofErr w:type="spellEnd"/>
-      <w:r>
-        <w:rPr>
-          <w:b w:val="0"/>
-          <w:color w:val="auto"/>
-        </w:rPr>
-        <w:t xml:space="preserve"> </w:t>
-      </w:r>
-      <w:proofErr w:type="spellStart"/>
-      <w:r>
-        <w:rPr>
-          <w:b w:val="0"/>
-          <w:color w:val="auto"/>
-        </w:rPr>
-        <w:t>Generalist</w:t>
-      </w:r>
-      <w:proofErr w:type="spellEnd"/>
-      <w:r>
-        <w:rPr>
-          <w:b w:val="0"/>
-          <w:color w:val="auto"/>
-        </w:rPr>
-        <w:t xml:space="preserve"> des Groupe G1, G3, G4 et G5 ;</w:t>
-      </w:r>
-      <w:r>
-        <w:rPr>
-          <w:b w:val="0"/>
-          <w:color w:val="auto"/>
-        </w:rPr>
-        <w:t xml:space="preserve"> C</w:t>
-      </w:r>
-      <w:r>
-        <w:rPr>
-          <w:b w:val="0"/>
-          <w:color w:val="auto"/>
-        </w:rPr>
-        <w:t xml:space="preserve">e même type d’admissions se rencontre exceptionnellement en bonne </w:t>
-      </w:r>
-      <w:r>
-        <w:rPr>
-          <w:b w:val="0"/>
-          <w:color w:val="auto"/>
-        </w:rPr>
-        <w:t>proportion</w:t>
-      </w:r>
-      <w:r>
-        <w:rPr>
-          <w:b w:val="0"/>
-          <w:color w:val="auto"/>
-        </w:rPr>
-        <w:t xml:space="preserve"> dans G4 :</w:t>
-      </w:r>
-      <w:r>
-        <w:rPr>
-          <w:b w:val="0"/>
-          <w:color w:val="auto"/>
-        </w:rPr>
-        <w:t xml:space="preserve"> </w:t>
-      </w:r>
-      <w:proofErr w:type="spellStart"/>
-      <w:r>
-        <w:rPr>
-          <w:b w:val="0"/>
-          <w:color w:val="auto"/>
-        </w:rPr>
-        <w:t>W</w:t>
-      </w:r>
-      <w:r>
-        <w:rPr>
-          <w:b w:val="0"/>
-          <w:color w:val="auto"/>
-        </w:rPr>
-        <w:t>ards</w:t>
-      </w:r>
-      <w:proofErr w:type="spellEnd"/>
-      <w:r>
-        <w:rPr>
-          <w:b w:val="0"/>
-          <w:color w:val="auto"/>
-        </w:rPr>
-        <w:t xml:space="preserve"> </w:t>
-      </w:r>
-      <w:proofErr w:type="spellStart"/>
-      <w:r>
-        <w:rPr>
-          <w:b w:val="0"/>
-          <w:color w:val="auto"/>
-        </w:rPr>
-        <w:t>S</w:t>
-      </w:r>
-      <w:r>
-        <w:rPr>
-          <w:b w:val="0"/>
-          <w:color w:val="auto"/>
-        </w:rPr>
-        <w:t>pecialists</w:t>
-      </w:r>
-      <w:proofErr w:type="spellEnd"/>
-      <w:r>
-        <w:rPr>
-          <w:b w:val="0"/>
-          <w:color w:val="auto"/>
-        </w:rPr>
-        <w:t>, ce qui n’est pas pourtant un comp</w:t>
-      </w:r>
-      <w:r>
-        <w:rPr>
-          <w:b w:val="0"/>
-          <w:color w:val="auto"/>
-        </w:rPr>
-        <w:t xml:space="preserve">ortement observé au niveau des </w:t>
-      </w:r>
-      <w:proofErr w:type="spellStart"/>
-      <w:r>
-        <w:rPr>
-          <w:b w:val="0"/>
-          <w:color w:val="auto"/>
-        </w:rPr>
-        <w:t>Wards</w:t>
-      </w:r>
-      <w:proofErr w:type="spellEnd"/>
-      <w:r>
-        <w:rPr>
-          <w:b w:val="0"/>
-          <w:color w:val="auto"/>
-        </w:rPr>
-        <w:t xml:space="preserve"> </w:t>
-      </w:r>
-      <w:proofErr w:type="spellStart"/>
-      <w:r>
-        <w:rPr>
-          <w:b w:val="0"/>
-          <w:color w:val="auto"/>
-        </w:rPr>
-        <w:t>S</w:t>
-      </w:r>
-      <w:r>
-        <w:rPr>
-          <w:b w:val="0"/>
-          <w:color w:val="auto"/>
-        </w:rPr>
-        <w:t>pecialists</w:t>
-      </w:r>
-      <w:proofErr w:type="spellEnd"/>
-      <w:r>
-        <w:rPr>
-          <w:b w:val="0"/>
-          <w:color w:val="auto"/>
-        </w:rPr>
-        <w:t xml:space="preserve"> des autres groupes ;</w:t>
+          <w:lang w:val="en-US"/>
+        </w:rPr>
+      </w:pPr>
+      <w:r>
+        <w:rPr>
+          <w:b w:val="0"/>
+          <w:color w:val="auto"/>
+          <w:lang w:val="en-US"/>
+        </w:rPr>
+        <w:t>Admissions with an index 4 or 5 of CCI constitute proportions that are more or less significant within the Generalist Wards of the Grou</w:t>
+      </w:r>
+      <w:r>
+        <w:rPr>
+          <w:b w:val="0"/>
+          <w:color w:val="auto"/>
+          <w:lang w:val="en-US"/>
+        </w:rPr>
+        <w:t>p</w:t>
+      </w:r>
+      <w:r>
+        <w:rPr>
+          <w:b w:val="0"/>
+          <w:color w:val="auto"/>
+          <w:lang w:val="en-US"/>
+        </w:rPr>
+        <w:t>s G1, G3, G4 and G5;</w:t>
+      </w:r>
+      <w:r>
+        <w:rPr>
+          <w:b w:val="0"/>
+          <w:color w:val="auto"/>
+          <w:lang w:val="en-US"/>
+        </w:rPr>
+        <w:t xml:space="preserve"> This same type of admissions is exceptionally found in a good proportion within </w:t>
+      </w:r>
+      <w:r>
+        <w:rPr>
+          <w:b w:val="0"/>
+          <w:i/>
+          <w:color w:val="auto"/>
+          <w:lang w:val="en-US"/>
+        </w:rPr>
+        <w:t>G4: Specialist Wards</w:t>
+      </w:r>
+      <w:r>
+        <w:rPr>
+          <w:b w:val="0"/>
+          <w:color w:val="auto"/>
+          <w:lang w:val="en-US"/>
+        </w:rPr>
+        <w:t>, which is not however a behavior observed at the level of the Specialist Wards of the other groups;</w:t>
       </w:r>
     </w:p>
     <w:p>
@@ -32863,42 +32776,16 @@
           <w:b w:val="0"/>
           <w:color w:val="auto"/>
           <w:u w:val="single"/>
-        </w:rPr>
-      </w:pPr>
-      <w:r>
-        <w:rPr>
-          <w:b w:val="0"/>
-          <w:color w:val="auto"/>
-        </w:rPr>
-        <w:t>Les admissions avec des CCI 6 et  CCI 7</w:t>
-      </w:r>
-      <w:r>
-        <w:rPr>
-          <w:b w:val="0"/>
-          <w:color w:val="auto"/>
-        </w:rPr>
-        <w:t xml:space="preserve"> </w:t>
-      </w:r>
-      <w:r>
-        <w:rPr>
-          <w:b w:val="0"/>
-          <w:color w:val="auto"/>
-        </w:rPr>
-        <w:t>ne se rencontre</w:t>
-      </w:r>
-      <w:r>
-        <w:rPr>
-          <w:b w:val="0"/>
-          <w:color w:val="auto"/>
-        </w:rPr>
-        <w:t>nt</w:t>
-      </w:r>
-      <w:r>
-        <w:rPr>
-          <w:b w:val="0"/>
-          <w:color w:val="auto"/>
-        </w:rPr>
-        <w:t xml:space="preserve"> que plus ou moins rarement dans les groupes ;</w:t>
+          <w:lang w:val="en-US"/>
+        </w:rPr>
+      </w:pPr>
+      <w:r>
+        <w:rPr>
+          <w:b w:val="0"/>
+          <w:color w:val="auto"/>
+          <w:lang w:val="en-US"/>
+        </w:rPr>
+        <w:t>Admissions with the indexes 6 and 7 of CCI are found only rarely within the groups;</w:t>
       </w:r>
     </w:p>
     <w:p>
@@ -32913,72 +32800,65 @@
           <w:b w:val="0"/>
           <w:color w:val="auto"/>
           <w:u w:val="single"/>
-        </w:rPr>
-      </w:pPr>
-      <w:r>
-        <w:rPr>
-          <w:b w:val="0"/>
-          <w:color w:val="auto"/>
-        </w:rPr>
-        <w:t xml:space="preserve">Les admissions avec un CCI 0 aussi ne se </w:t>
-      </w:r>
-      <w:r>
-        <w:rPr>
-          <w:b w:val="0"/>
-          <w:color w:val="auto"/>
-        </w:rPr>
-        <w:t>rencontrent</w:t>
-      </w:r>
-      <w:r>
-        <w:rPr>
-          <w:b w:val="0"/>
-          <w:color w:val="auto"/>
-        </w:rPr>
-        <w:t xml:space="preserve"> que rarement dans les groupes, principalement en G2 :</w:t>
-      </w:r>
-      <w:r>
-        <w:rPr>
-          <w:b w:val="0"/>
-          <w:color w:val="auto"/>
-        </w:rPr>
-        <w:t xml:space="preserve"> </w:t>
-      </w:r>
-      <w:proofErr w:type="spellStart"/>
-      <w:r>
-        <w:rPr>
-          <w:b w:val="0"/>
-          <w:color w:val="auto"/>
-        </w:rPr>
-        <w:t>W</w:t>
-      </w:r>
-      <w:r>
-        <w:rPr>
-          <w:b w:val="0"/>
-          <w:color w:val="auto"/>
-        </w:rPr>
-        <w:t>ards</w:t>
-      </w:r>
-      <w:proofErr w:type="spellEnd"/>
-      <w:r>
-        <w:rPr>
-          <w:b w:val="0"/>
-          <w:color w:val="auto"/>
-        </w:rPr>
-        <w:t xml:space="preserve"> </w:t>
-      </w:r>
-      <w:proofErr w:type="spellStart"/>
-      <w:r>
-        <w:rPr>
-          <w:b w:val="0"/>
-          <w:color w:val="auto"/>
-        </w:rPr>
-        <w:t>Generalist</w:t>
-      </w:r>
-      <w:proofErr w:type="spellEnd"/>
-      <w:r>
-        <w:rPr>
-          <w:b w:val="0"/>
-          <w:color w:val="auto"/>
+          <w:lang w:val="en-US"/>
+        </w:rPr>
+      </w:pPr>
+      <w:r>
+        <w:rPr>
+          <w:b w:val="0"/>
+          <w:color w:val="auto"/>
+          <w:lang w:val="en-US"/>
+        </w:rPr>
+        <w:t xml:space="preserve">Admissions with an index 0 of CCI are also rarely found within </w:t>
+      </w:r>
+      <w:r>
+        <w:rPr>
+          <w:b w:val="0"/>
+          <w:color w:val="auto"/>
+          <w:lang w:val="en-US"/>
+        </w:rPr>
+        <w:t>the groups</w:t>
+      </w:r>
+      <w:r>
+        <w:rPr>
+          <w:b w:val="0"/>
+          <w:color w:val="auto"/>
+          <w:lang w:val="en-US"/>
+        </w:rPr>
+        <w:t xml:space="preserve">, mainly in </w:t>
+      </w:r>
+      <w:r>
+        <w:rPr>
+          <w:b w:val="0"/>
+          <w:i/>
+          <w:color w:val="auto"/>
+          <w:lang w:val="en-US"/>
+        </w:rPr>
+        <w:t>G2: Gen</w:t>
+      </w:r>
+      <w:r>
+        <w:rPr>
+          <w:b w:val="0"/>
+          <w:i/>
+          <w:color w:val="auto"/>
+          <w:lang w:val="en-US"/>
+        </w:rPr>
+        <w:t>e</w:t>
+      </w:r>
+      <w:r>
+        <w:rPr>
+          <w:b w:val="0"/>
+          <w:i/>
+          <w:color w:val="auto"/>
+          <w:lang w:val="en-US"/>
+        </w:rPr>
+        <w:t>ralist Wards</w:t>
+      </w:r>
+      <w:r>
+        <w:rPr>
+          <w:b w:val="0"/>
+          <w:color w:val="auto"/>
+          <w:lang w:val="en-US"/>
         </w:rPr>
         <w:t>.</w:t>
       </w:r>
@@ -33002,8 +32882,18 @@
           <w:b w:val="0"/>
           <w:color w:val="auto"/>
           <w:u w:val="single"/>
-        </w:rPr>
-        <w:t>Pour le cas des RISK_DEATH par rapport aux WARD_ADMISSION:</w:t>
+          <w:lang w:val="en-US"/>
+        </w:rPr>
+        <w:t>For the case of the RISK_DEATH per</w:t>
+      </w:r>
+      <w:r>
+        <w:rPr>
+          <w:b w:val="0"/>
+          <w:color w:val="auto"/>
+          <w:u w:val="single"/>
+          <w:lang w:val="en-US"/>
+        </w:rPr>
+        <w:t xml:space="preserve"> WARD_ADMISSION:</w:t>
       </w:r>
     </w:p>
     <w:p>
@@ -33018,182 +32908,83 @@
           <w:b w:val="0"/>
           <w:color w:val="auto"/>
           <w:u w:val="single"/>
-        </w:rPr>
-      </w:pPr>
-      <w:r>
-        <w:rPr>
-          <w:b w:val="0"/>
-          <w:color w:val="auto"/>
-        </w:rPr>
-        <w:t>Etonnement, l</w:t>
-      </w:r>
-      <w:r>
-        <w:rPr>
-          <w:b w:val="0"/>
-          <w:color w:val="auto"/>
-        </w:rPr>
-        <w:t xml:space="preserve">es </w:t>
-      </w:r>
-      <w:proofErr w:type="spellStart"/>
-      <w:r>
-        <w:rPr>
-          <w:b w:val="0"/>
-          <w:color w:val="auto"/>
-        </w:rPr>
-        <w:t>W</w:t>
-      </w:r>
-      <w:r>
-        <w:rPr>
-          <w:b w:val="0"/>
-          <w:color w:val="auto"/>
-        </w:rPr>
-        <w:t>ards</w:t>
-      </w:r>
-      <w:proofErr w:type="spellEnd"/>
-      <w:r>
-        <w:rPr>
-          <w:b w:val="0"/>
-          <w:color w:val="auto"/>
-        </w:rPr>
-        <w:t xml:space="preserve"> en G2 ne contiennent que des admissions avec un RISK_DEATH de niveau 1, alors que ce type d’admission ne concerne qu’une petite proportion des G5 :</w:t>
-      </w:r>
-      <w:r>
-        <w:rPr>
-          <w:b w:val="0"/>
-          <w:color w:val="auto"/>
+          <w:lang w:val="en-US"/>
+        </w:rPr>
+      </w:pPr>
+      <w:r>
+        <w:rPr>
+          <w:b w:val="0"/>
+          <w:color w:val="auto"/>
+          <w:lang w:val="en-US"/>
+        </w:rPr>
+        <w:t xml:space="preserve">Strangely, Wards in G2 only contain admissions with a level 1 of </w:t>
+      </w:r>
+      <w:r>
+        <w:rPr>
+          <w:b w:val="0"/>
+          <w:color w:val="auto"/>
+          <w:lang w:val="en-US"/>
+        </w:rPr>
+        <w:t xml:space="preserve">RISK_DEATH, whereas this type of admissions concerns only a small proportion of </w:t>
+      </w:r>
+      <w:r>
+        <w:rPr>
+          <w:b w:val="0"/>
+          <w:i/>
+          <w:color w:val="auto"/>
+          <w:lang w:val="en-US"/>
+        </w:rPr>
+        <w:t>G5: Generalist Wards</w:t>
+      </w:r>
+      <w:r>
+        <w:rPr>
+          <w:b w:val="0"/>
+          <w:color w:val="auto"/>
+          <w:lang w:val="en-US"/>
+        </w:rPr>
+        <w:t xml:space="preserve"> and  tiny proportions in </w:t>
+      </w:r>
+      <w:r>
+        <w:rPr>
+          <w:b w:val="0"/>
+          <w:i/>
+          <w:color w:val="auto"/>
+          <w:lang w:val="en-US"/>
+        </w:rPr>
+        <w:t xml:space="preserve">G1: Generalist Wards </w:t>
+      </w:r>
+      <w:r>
+        <w:rPr>
+          <w:b w:val="0"/>
+          <w:color w:val="auto"/>
+          <w:lang w:val="en-US"/>
+        </w:rPr>
+        <w:t xml:space="preserve">and </w:t>
+      </w:r>
+      <w:r>
+        <w:rPr>
+          <w:b w:val="0"/>
+          <w:i/>
+          <w:color w:val="auto"/>
+          <w:lang w:val="en-US"/>
+        </w:rPr>
+        <w:t>G1: Specialist Wards</w:t>
+      </w:r>
+      <w:r>
+        <w:rPr>
+          <w:b w:val="0"/>
+          <w:color w:val="auto"/>
+          <w:lang w:val="en-US"/>
+        </w:rPr>
+        <w:t xml:space="preserve">; </w:t>
+      </w:r>
+      <w:r>
+        <w:rPr>
+          <w:b w:val="0"/>
+          <w:color w:val="auto"/>
+          <w:lang w:val="en-US"/>
         </w:rPr>
         <w:t xml:space="preserve"> </w:t>
-      </w:r>
-      <w:proofErr w:type="spellStart"/>
-      <w:r>
-        <w:rPr>
-          <w:b w:val="0"/>
-          <w:color w:val="auto"/>
-        </w:rPr>
-        <w:t>W</w:t>
-      </w:r>
-      <w:r>
-        <w:rPr>
-          <w:b w:val="0"/>
-          <w:color w:val="auto"/>
-        </w:rPr>
-        <w:t>ards</w:t>
-      </w:r>
-      <w:proofErr w:type="spellEnd"/>
-      <w:r>
-        <w:rPr>
-          <w:b w:val="0"/>
-          <w:color w:val="auto"/>
-        </w:rPr>
-        <w:t xml:space="preserve"> </w:t>
-      </w:r>
-      <w:proofErr w:type="spellStart"/>
-      <w:r>
-        <w:rPr>
-          <w:b w:val="0"/>
-          <w:color w:val="auto"/>
-        </w:rPr>
-        <w:t>Generalist</w:t>
-      </w:r>
-      <w:proofErr w:type="spellEnd"/>
-      <w:r>
-        <w:rPr>
-          <w:b w:val="0"/>
-          <w:color w:val="auto"/>
-        </w:rPr>
-        <w:t xml:space="preserve"> et d’infimes proportions en G1 :</w:t>
-      </w:r>
-      <w:r>
-        <w:rPr>
-          <w:b w:val="0"/>
-          <w:color w:val="auto"/>
-        </w:rPr>
-        <w:t xml:space="preserve"> </w:t>
-      </w:r>
-      <w:proofErr w:type="spellStart"/>
-      <w:r>
-        <w:rPr>
-          <w:b w:val="0"/>
-          <w:color w:val="auto"/>
-        </w:rPr>
-        <w:t>Wards</w:t>
-      </w:r>
-      <w:proofErr w:type="spellEnd"/>
-      <w:r>
-        <w:rPr>
-          <w:b w:val="0"/>
-          <w:color w:val="auto"/>
-        </w:rPr>
-        <w:t xml:space="preserve"> </w:t>
-      </w:r>
-      <w:proofErr w:type="spellStart"/>
-      <w:r>
-        <w:rPr>
-          <w:b w:val="0"/>
-          <w:color w:val="auto"/>
-        </w:rPr>
-        <w:t>G</w:t>
-      </w:r>
-      <w:r>
-        <w:rPr>
-          <w:b w:val="0"/>
-          <w:color w:val="auto"/>
-        </w:rPr>
-        <w:t>eneralists</w:t>
-      </w:r>
-      <w:proofErr w:type="spellEnd"/>
-      <w:r>
-        <w:rPr>
-          <w:b w:val="0"/>
-          <w:color w:val="auto"/>
-        </w:rPr>
-        <w:t xml:space="preserve"> et G1 :</w:t>
-      </w:r>
-      <w:r>
-        <w:rPr>
-          <w:b w:val="0"/>
-          <w:color w:val="auto"/>
-        </w:rPr>
-        <w:t xml:space="preserve"> </w:t>
-      </w:r>
-      <w:proofErr w:type="spellStart"/>
-      <w:r>
-        <w:rPr>
-          <w:b w:val="0"/>
-          <w:color w:val="auto"/>
-        </w:rPr>
-        <w:t>Wards</w:t>
-      </w:r>
-      <w:proofErr w:type="spellEnd"/>
-      <w:r>
-        <w:rPr>
-          <w:b w:val="0"/>
-          <w:color w:val="auto"/>
-        </w:rPr>
-        <w:t xml:space="preserve"> </w:t>
-      </w:r>
-      <w:proofErr w:type="spellStart"/>
-      <w:r>
-        <w:rPr>
-          <w:b w:val="0"/>
-          <w:color w:val="auto"/>
-        </w:rPr>
-        <w:t>S</w:t>
-      </w:r>
-      <w:r>
-        <w:rPr>
-          <w:b w:val="0"/>
-          <w:color w:val="auto"/>
-        </w:rPr>
-        <w:t>pecialists</w:t>
-      </w:r>
-      <w:proofErr w:type="spellEnd"/>
-      <w:r>
-        <w:rPr>
-          <w:b w:val="0"/>
-          <w:color w:val="auto"/>
-        </w:rPr>
-        <w:t> ;</w:t>
       </w:r>
     </w:p>
     <w:p>
@@ -33208,222 +32999,85 @@
           <w:b w:val="0"/>
           <w:color w:val="auto"/>
           <w:u w:val="single"/>
-        </w:rPr>
-      </w:pPr>
-      <w:r>
-        <w:rPr>
-          <w:b w:val="0"/>
-          <w:color w:val="auto"/>
-        </w:rPr>
-        <w:t xml:space="preserve">A nouveau, étonnement, </w:t>
-      </w:r>
-      <w:r>
-        <w:rPr>
-          <w:b w:val="0"/>
-          <w:color w:val="auto"/>
-        </w:rPr>
-        <w:t xml:space="preserve">les </w:t>
-      </w:r>
-      <w:proofErr w:type="spellStart"/>
-      <w:r>
-        <w:rPr>
-          <w:b w:val="0"/>
-          <w:color w:val="auto"/>
-        </w:rPr>
-        <w:t>W</w:t>
-      </w:r>
-      <w:r>
-        <w:rPr>
-          <w:b w:val="0"/>
-          <w:color w:val="auto"/>
-        </w:rPr>
-        <w:t>ards</w:t>
-      </w:r>
-      <w:proofErr w:type="spellEnd"/>
-      <w:r>
-        <w:rPr>
-          <w:b w:val="0"/>
-          <w:color w:val="auto"/>
-        </w:rPr>
-        <w:t xml:space="preserve"> en G3 ne contiennent que des admissions avec un RISK_DEATH de niveau 2. Un type d’admission qui constitue aussi les pics de proportions en G1 :</w:t>
-      </w:r>
-      <w:r>
-        <w:rPr>
-          <w:b w:val="0"/>
-          <w:color w:val="auto"/>
-        </w:rPr>
-        <w:t xml:space="preserve"> </w:t>
-      </w:r>
-      <w:proofErr w:type="spellStart"/>
-      <w:r>
-        <w:rPr>
-          <w:b w:val="0"/>
-          <w:color w:val="auto"/>
-        </w:rPr>
-        <w:t>W</w:t>
-      </w:r>
-      <w:r>
-        <w:rPr>
-          <w:b w:val="0"/>
-          <w:color w:val="auto"/>
-        </w:rPr>
-        <w:t>ards</w:t>
-      </w:r>
-      <w:proofErr w:type="spellEnd"/>
-      <w:r>
-        <w:rPr>
-          <w:b w:val="0"/>
-          <w:color w:val="auto"/>
-        </w:rPr>
-        <w:t xml:space="preserve"> </w:t>
-      </w:r>
-      <w:proofErr w:type="spellStart"/>
-      <w:r>
-        <w:rPr>
-          <w:b w:val="0"/>
-          <w:color w:val="auto"/>
-        </w:rPr>
-        <w:t>Generalist</w:t>
-      </w:r>
-      <w:proofErr w:type="spellEnd"/>
-      <w:r>
-        <w:rPr>
-          <w:b w:val="0"/>
-          <w:color w:val="auto"/>
-        </w:rPr>
-        <w:t xml:space="preserve"> et G1 : </w:t>
-      </w:r>
-      <w:proofErr w:type="spellStart"/>
-      <w:r>
-        <w:rPr>
-          <w:b w:val="0"/>
-          <w:color w:val="auto"/>
-        </w:rPr>
-        <w:t>W</w:t>
-      </w:r>
-      <w:r>
-        <w:rPr>
-          <w:b w:val="0"/>
-          <w:color w:val="auto"/>
-        </w:rPr>
-        <w:t>ards</w:t>
-      </w:r>
-      <w:proofErr w:type="spellEnd"/>
-      <w:r>
-        <w:rPr>
-          <w:b w:val="0"/>
-          <w:color w:val="auto"/>
-        </w:rPr>
-        <w:t xml:space="preserve"> </w:t>
-      </w:r>
-      <w:proofErr w:type="spellStart"/>
-      <w:r>
-        <w:rPr>
-          <w:b w:val="0"/>
-          <w:color w:val="auto"/>
-        </w:rPr>
-        <w:t>Specialist</w:t>
-      </w:r>
-      <w:proofErr w:type="spellEnd"/>
-      <w:r>
-        <w:rPr>
-          <w:b w:val="0"/>
-          <w:color w:val="auto"/>
-        </w:rPr>
-        <w:t>, mais aussi en G5 :</w:t>
-      </w:r>
-      <w:r>
-        <w:rPr>
-          <w:b w:val="0"/>
-          <w:color w:val="auto"/>
-        </w:rPr>
-        <w:t xml:space="preserve"> </w:t>
-      </w:r>
-      <w:proofErr w:type="spellStart"/>
-      <w:r>
-        <w:rPr>
-          <w:b w:val="0"/>
-          <w:color w:val="auto"/>
-        </w:rPr>
-        <w:t>W</w:t>
-      </w:r>
-      <w:r>
-        <w:rPr>
-          <w:b w:val="0"/>
-          <w:color w:val="auto"/>
-        </w:rPr>
-        <w:t>ards</w:t>
-      </w:r>
-      <w:proofErr w:type="spellEnd"/>
-      <w:r>
-        <w:rPr>
-          <w:b w:val="0"/>
-          <w:color w:val="auto"/>
-        </w:rPr>
-        <w:t xml:space="preserve"> </w:t>
-      </w:r>
-      <w:proofErr w:type="spellStart"/>
-      <w:r>
-        <w:rPr>
-          <w:b w:val="0"/>
-          <w:color w:val="auto"/>
-        </w:rPr>
-        <w:t>Generalist</w:t>
-      </w:r>
-      <w:proofErr w:type="spellEnd"/>
-      <w:r>
-        <w:rPr>
-          <w:b w:val="0"/>
-          <w:color w:val="auto"/>
-        </w:rPr>
-        <w:t xml:space="preserve"> et G</w:t>
-      </w:r>
-      <w:r>
-        <w:rPr>
-          <w:b w:val="0"/>
-          <w:color w:val="auto"/>
-        </w:rPr>
-        <w:t>5</w:t>
-      </w:r>
-      <w:r>
-        <w:rPr>
-          <w:b w:val="0"/>
-          <w:color w:val="auto"/>
-        </w:rPr>
-        <w:t xml:space="preserve"> : </w:t>
-      </w:r>
-      <w:proofErr w:type="spellStart"/>
-      <w:r>
-        <w:rPr>
-          <w:b w:val="0"/>
-          <w:color w:val="auto"/>
-        </w:rPr>
-        <w:t>W</w:t>
-      </w:r>
-      <w:r>
-        <w:rPr>
-          <w:b w:val="0"/>
-          <w:color w:val="auto"/>
-        </w:rPr>
-        <w:t>ards</w:t>
-      </w:r>
-      <w:proofErr w:type="spellEnd"/>
-      <w:r>
-        <w:rPr>
-          <w:b w:val="0"/>
-          <w:color w:val="auto"/>
-        </w:rPr>
-        <w:t xml:space="preserve"> </w:t>
-      </w:r>
-      <w:proofErr w:type="spellStart"/>
-      <w:r>
-        <w:rPr>
-          <w:b w:val="0"/>
-          <w:color w:val="auto"/>
-        </w:rPr>
-        <w:t>Specialist</w:t>
-      </w:r>
-      <w:proofErr w:type="spellEnd"/>
+          <w:lang w:val="en-US"/>
+        </w:rPr>
+      </w:pPr>
+      <w:r>
+        <w:rPr>
+          <w:b w:val="0"/>
+          <w:color w:val="auto"/>
+          <w:lang w:val="en-US"/>
+        </w:rPr>
+        <w:t xml:space="preserve">Once again, strangely, Wards in G3 only contain admissions with a level 2 of RISK_DEATH. A type of admission that also constitutes the peaks of proportions in </w:t>
+      </w:r>
+      <w:r>
+        <w:rPr>
+          <w:b w:val="0"/>
+          <w:i/>
+          <w:color w:val="auto"/>
+          <w:lang w:val="en-US"/>
+        </w:rPr>
+        <w:t>G1: Generalist Wards</w:t>
+      </w:r>
+      <w:r>
+        <w:rPr>
+          <w:b w:val="0"/>
+          <w:color w:val="auto"/>
+          <w:lang w:val="en-US"/>
+        </w:rPr>
+        <w:t xml:space="preserve"> and </w:t>
+      </w:r>
+      <w:r>
+        <w:rPr>
+          <w:b w:val="0"/>
+          <w:i/>
+          <w:color w:val="auto"/>
+          <w:lang w:val="en-US"/>
+        </w:rPr>
+        <w:t>G1: Specialist Wards</w:t>
+      </w:r>
+      <w:r>
+        <w:rPr>
+          <w:b w:val="0"/>
+          <w:color w:val="auto"/>
+          <w:lang w:val="en-US"/>
+        </w:rPr>
+        <w:t xml:space="preserve">, but also in </w:t>
+      </w:r>
+      <w:r>
+        <w:rPr>
+          <w:b w:val="0"/>
+          <w:i/>
+          <w:color w:val="auto"/>
+          <w:lang w:val="en-US"/>
+        </w:rPr>
+        <w:t>G5: Generalist Wards</w:t>
+      </w:r>
+      <w:r>
+        <w:rPr>
+          <w:b w:val="0"/>
+          <w:color w:val="auto"/>
+          <w:lang w:val="en-US"/>
+        </w:rPr>
+        <w:t xml:space="preserve"> and </w:t>
+      </w:r>
+      <w:r>
+        <w:rPr>
+          <w:b w:val="0"/>
+          <w:i/>
+          <w:color w:val="auto"/>
+          <w:lang w:val="en-US"/>
+        </w:rPr>
+        <w:t>G5: Specialist Wards</w:t>
+      </w:r>
+      <w:r>
+        <w:rPr>
+          <w:b w:val="0"/>
+          <w:color w:val="auto"/>
+          <w:lang w:val="en-US"/>
+        </w:rPr>
+        <w:t>;</w:t>
+      </w:r>
     </w:p>
     <w:p>
       <w:pPr>
@@ -33437,233 +33091,110 @@
           <w:b w:val="0"/>
           <w:color w:val="auto"/>
           <w:u w:val="single"/>
-        </w:rPr>
-      </w:pPr>
-      <w:r>
-        <w:rPr>
-          <w:b w:val="0"/>
-          <w:color w:val="auto"/>
-        </w:rPr>
-        <w:t>Les admissions avec un RISK_DEATH  de niveau 3 constituent les pics de proportions en G4 :</w:t>
-      </w:r>
-      <w:r>
-        <w:rPr>
-          <w:b w:val="0"/>
-          <w:color w:val="auto"/>
-        </w:rPr>
-        <w:t xml:space="preserve"> </w:t>
-      </w:r>
-      <w:proofErr w:type="spellStart"/>
-      <w:r>
-        <w:rPr>
-          <w:b w:val="0"/>
-          <w:color w:val="auto"/>
-        </w:rPr>
-        <w:t>W</w:t>
-      </w:r>
-      <w:r>
-        <w:rPr>
-          <w:b w:val="0"/>
-          <w:color w:val="auto"/>
-        </w:rPr>
-        <w:t>ards</w:t>
-      </w:r>
-      <w:proofErr w:type="spellEnd"/>
-      <w:r>
-        <w:rPr>
-          <w:b w:val="0"/>
-          <w:color w:val="auto"/>
-        </w:rPr>
-        <w:t xml:space="preserve"> </w:t>
-      </w:r>
-      <w:proofErr w:type="spellStart"/>
-      <w:r>
-        <w:rPr>
-          <w:b w:val="0"/>
-          <w:color w:val="auto"/>
+          <w:lang w:val="en-US"/>
+        </w:rPr>
+      </w:pPr>
+      <w:r>
+        <w:rPr>
+          <w:b w:val="0"/>
+          <w:color w:val="auto"/>
+          <w:lang w:val="en-US"/>
+        </w:rPr>
+        <w:t xml:space="preserve">Admissions with a level 3 of RISK_DEATH constitute the peaks of proportions in </w:t>
+      </w:r>
+      <w:r>
+        <w:rPr>
+          <w:b w:val="0"/>
+          <w:i/>
+          <w:color w:val="auto"/>
+          <w:lang w:val="en-US"/>
+        </w:rPr>
+        <w:t xml:space="preserve">G4: </w:t>
+      </w:r>
+      <w:r>
+        <w:rPr>
+          <w:b w:val="0"/>
+          <w:i/>
+          <w:color w:val="auto"/>
+          <w:lang w:val="en-US"/>
         </w:rPr>
         <w:t>G</w:t>
       </w:r>
       <w:r>
         <w:rPr>
           <w:b w:val="0"/>
-          <w:color w:val="auto"/>
-        </w:rPr>
-        <w:t>eneralist</w:t>
-      </w:r>
-      <w:proofErr w:type="spellEnd"/>
-      <w:r>
-        <w:rPr>
-          <w:b w:val="0"/>
-          <w:color w:val="auto"/>
-        </w:rPr>
-        <w:t xml:space="preserve"> et G4 : </w:t>
-      </w:r>
-      <w:proofErr w:type="spellStart"/>
-      <w:r>
-        <w:rPr>
-          <w:b w:val="0"/>
-          <w:color w:val="auto"/>
-        </w:rPr>
-        <w:t>Wards</w:t>
-      </w:r>
-      <w:proofErr w:type="spellEnd"/>
-      <w:r>
-        <w:rPr>
-          <w:b w:val="0"/>
-          <w:color w:val="auto"/>
-        </w:rPr>
-        <w:t xml:space="preserve"> </w:t>
-      </w:r>
-      <w:proofErr w:type="spellStart"/>
-      <w:r>
-        <w:rPr>
-          <w:b w:val="0"/>
-          <w:color w:val="auto"/>
-        </w:rPr>
-        <w:t>S</w:t>
-      </w:r>
-      <w:r>
-        <w:rPr>
-          <w:b w:val="0"/>
-          <w:color w:val="auto"/>
-        </w:rPr>
-        <w:t>pecialist</w:t>
-      </w:r>
-      <w:proofErr w:type="spellEnd"/>
-      <w:r>
-        <w:rPr>
-          <w:b w:val="0"/>
-          <w:color w:val="auto"/>
-        </w:rPr>
-        <w:t xml:space="preserve">, et </w:t>
-      </w:r>
-      <w:r>
-        <w:rPr>
-          <w:b w:val="0"/>
-          <w:color w:val="auto"/>
-        </w:rPr>
-        <w:t>constituen</w:t>
-      </w:r>
-      <w:r>
-        <w:rPr>
-          <w:b w:val="0"/>
-          <w:color w:val="auto"/>
-        </w:rPr>
-        <w:t>t</w:t>
-      </w:r>
-      <w:r>
-        <w:rPr>
-          <w:b w:val="0"/>
-          <w:color w:val="auto"/>
-        </w:rPr>
-        <w:t xml:space="preserve"> aussi de bonnes </w:t>
-      </w:r>
-      <w:r>
-        <w:rPr>
-          <w:b w:val="0"/>
-          <w:color w:val="auto"/>
-        </w:rPr>
-        <w:t>proportions</w:t>
-      </w:r>
-      <w:r>
-        <w:rPr>
-          <w:b w:val="0"/>
-          <w:color w:val="auto"/>
-        </w:rPr>
-        <w:t xml:space="preserve"> des admissions en G5 :</w:t>
-      </w:r>
-      <w:r>
-        <w:rPr>
-          <w:b w:val="0"/>
-          <w:color w:val="auto"/>
-        </w:rPr>
-        <w:t xml:space="preserve"> </w:t>
-      </w:r>
-      <w:proofErr w:type="spellStart"/>
-      <w:r>
-        <w:rPr>
-          <w:b w:val="0"/>
-          <w:color w:val="auto"/>
-        </w:rPr>
-        <w:t>W</w:t>
-      </w:r>
-      <w:r>
-        <w:rPr>
-          <w:b w:val="0"/>
-          <w:color w:val="auto"/>
-        </w:rPr>
-        <w:t>ards</w:t>
-      </w:r>
-      <w:proofErr w:type="spellEnd"/>
-      <w:r>
-        <w:rPr>
-          <w:b w:val="0"/>
-          <w:color w:val="auto"/>
-        </w:rPr>
-        <w:t xml:space="preserve"> </w:t>
-      </w:r>
-      <w:proofErr w:type="spellStart"/>
-      <w:r>
-        <w:rPr>
-          <w:b w:val="0"/>
-          <w:color w:val="auto"/>
-        </w:rPr>
-        <w:t>Generalist</w:t>
-      </w:r>
-      <w:proofErr w:type="spellEnd"/>
-      <w:r>
-        <w:rPr>
-          <w:b w:val="0"/>
-          <w:color w:val="auto"/>
-        </w:rPr>
-        <w:t xml:space="preserve"> et G5 :</w:t>
-      </w:r>
-      <w:r>
-        <w:rPr>
-          <w:b w:val="0"/>
-          <w:color w:val="auto"/>
-        </w:rPr>
-        <w:t xml:space="preserve"> </w:t>
-      </w:r>
-      <w:proofErr w:type="spellStart"/>
-      <w:r>
-        <w:rPr>
-          <w:b w:val="0"/>
-          <w:color w:val="auto"/>
-        </w:rPr>
-        <w:t>W</w:t>
-      </w:r>
-      <w:r>
-        <w:rPr>
-          <w:b w:val="0"/>
-          <w:color w:val="auto"/>
-        </w:rPr>
-        <w:t>ards</w:t>
-      </w:r>
-      <w:proofErr w:type="spellEnd"/>
-      <w:r>
-        <w:rPr>
-          <w:b w:val="0"/>
-          <w:color w:val="auto"/>
-        </w:rPr>
-        <w:t xml:space="preserve"> </w:t>
-      </w:r>
-      <w:proofErr w:type="spellStart"/>
-      <w:r>
-        <w:rPr>
-          <w:b w:val="0"/>
-          <w:color w:val="auto"/>
-        </w:rPr>
-        <w:t>Specialist</w:t>
-      </w:r>
-      <w:proofErr w:type="spellEnd"/>
-      <w:r>
-        <w:rPr>
-          <w:b w:val="0"/>
-          <w:color w:val="auto"/>
-        </w:rPr>
-        <w:t> ;</w:t>
+          <w:i/>
+          <w:color w:val="auto"/>
+          <w:lang w:val="en-US"/>
+        </w:rPr>
+        <w:t>eneralist Wards</w:t>
+      </w:r>
+      <w:r>
+        <w:rPr>
+          <w:b w:val="0"/>
+          <w:color w:val="auto"/>
+          <w:lang w:val="en-US"/>
+        </w:rPr>
+        <w:t xml:space="preserve"> and </w:t>
+      </w:r>
+      <w:r>
+        <w:rPr>
+          <w:b w:val="0"/>
+          <w:i/>
+          <w:color w:val="auto"/>
+          <w:lang w:val="en-US"/>
+        </w:rPr>
+        <w:t>G4: Specialist Wards</w:t>
+      </w:r>
+      <w:r>
+        <w:rPr>
+          <w:b w:val="0"/>
+          <w:color w:val="auto"/>
+          <w:lang w:val="en-US"/>
+        </w:rPr>
+        <w:t>,</w:t>
+      </w:r>
+      <w:r>
+        <w:rPr>
+          <w:b w:val="0"/>
+          <w:color w:val="auto"/>
+          <w:lang w:val="en-US"/>
+        </w:rPr>
+        <w:t xml:space="preserve"> and also constitute some good proportions of admissions in </w:t>
+      </w:r>
+      <w:r>
+        <w:rPr>
+          <w:b w:val="0"/>
+          <w:i/>
+          <w:color w:val="auto"/>
+          <w:lang w:val="en-US"/>
+        </w:rPr>
+        <w:t>G5: Generalist Wards</w:t>
+      </w:r>
+      <w:r>
+        <w:rPr>
+          <w:b w:val="0"/>
+          <w:color w:val="auto"/>
+          <w:lang w:val="en-US"/>
+        </w:rPr>
+        <w:t xml:space="preserve"> and </w:t>
+      </w:r>
+      <w:r>
+        <w:rPr>
+          <w:b w:val="0"/>
+          <w:i/>
+          <w:color w:val="auto"/>
+          <w:lang w:val="en-US"/>
+        </w:rPr>
+        <w:t>G5: Specialist Wards</w:t>
+      </w:r>
+      <w:r>
+        <w:rPr>
+          <w:b w:val="0"/>
+          <w:color w:val="auto"/>
+          <w:lang w:val="en-US"/>
+        </w:rPr>
+        <w:t>;</w:t>
       </w:r>
     </w:p>
     <w:p>
@@ -33675,113 +33206,67 @@
         </w:numPr>
         <w:jc w:val="both"/>
         <w:rPr>
+          <w:b w:val="0"/>
           <w:color w:val="auto"/>
           <w:u w:val="single"/>
-        </w:rPr>
-      </w:pPr>
-      <w:r>
-        <w:rPr>
-          <w:b w:val="0"/>
-          <w:color w:val="auto"/>
-        </w:rPr>
-        <w:t>Les admissions avec un RISK_DEATH  de niveau 4 ne se rencontrent que peu fréquemment</w:t>
-      </w:r>
-      <w:r>
-        <w:rPr>
-          <w:b w:val="0"/>
-          <w:color w:val="auto"/>
-        </w:rPr>
-        <w:t xml:space="preserve"> (G4 :</w:t>
-      </w:r>
-      <w:r>
-        <w:rPr>
-          <w:b w:val="0"/>
-          <w:color w:val="auto"/>
-        </w:rPr>
-        <w:t xml:space="preserve"> </w:t>
-      </w:r>
-      <w:proofErr w:type="spellStart"/>
-      <w:r>
-        <w:rPr>
-          <w:b w:val="0"/>
-          <w:color w:val="auto"/>
-        </w:rPr>
-        <w:t>W</w:t>
-      </w:r>
-      <w:r>
-        <w:rPr>
-          <w:b w:val="0"/>
-          <w:color w:val="auto"/>
-        </w:rPr>
-        <w:t>ards</w:t>
-      </w:r>
-      <w:proofErr w:type="spellEnd"/>
-      <w:r>
-        <w:rPr>
-          <w:b w:val="0"/>
-          <w:color w:val="auto"/>
-        </w:rPr>
-        <w:t xml:space="preserve"> </w:t>
-      </w:r>
-      <w:proofErr w:type="spellStart"/>
-      <w:r>
-        <w:rPr>
-          <w:b w:val="0"/>
-          <w:color w:val="auto"/>
-        </w:rPr>
-        <w:t>Generalist</w:t>
-      </w:r>
-      <w:proofErr w:type="spellEnd"/>
-      <w:r>
-        <w:rPr>
-          <w:b w:val="0"/>
-          <w:color w:val="auto"/>
-        </w:rPr>
-        <w:t xml:space="preserve"> &amp; G5 :</w:t>
-      </w:r>
-      <w:r>
-        <w:rPr>
-          <w:b w:val="0"/>
-          <w:color w:val="auto"/>
-        </w:rPr>
-        <w:t xml:space="preserve"> </w:t>
-      </w:r>
-      <w:proofErr w:type="spellStart"/>
-      <w:r>
-        <w:rPr>
-          <w:b w:val="0"/>
-          <w:color w:val="auto"/>
-        </w:rPr>
-        <w:t>W</w:t>
-      </w:r>
-      <w:r>
-        <w:rPr>
-          <w:b w:val="0"/>
-          <w:color w:val="auto"/>
-        </w:rPr>
-        <w:t>ards</w:t>
-      </w:r>
-      <w:proofErr w:type="spellEnd"/>
-      <w:r>
-        <w:rPr>
-          <w:b w:val="0"/>
-          <w:color w:val="auto"/>
-        </w:rPr>
-        <w:t xml:space="preserve"> </w:t>
-      </w:r>
-      <w:proofErr w:type="spellStart"/>
-      <w:r>
-        <w:rPr>
-          <w:b w:val="0"/>
-          <w:color w:val="auto"/>
-        </w:rPr>
-        <w:t>Specialist</w:t>
-      </w:r>
-      <w:proofErr w:type="spellEnd"/>
-      <w:r>
-        <w:rPr>
-          <w:b w:val="0"/>
-          <w:color w:val="auto"/>
+          <w:lang w:val="en-US"/>
+        </w:rPr>
+      </w:pPr>
+      <w:r>
+        <w:rPr>
+          <w:b w:val="0"/>
+          <w:color w:val="auto"/>
+          <w:lang w:val="en-US"/>
+        </w:rPr>
+        <w:t xml:space="preserve">Admissions with a level 4 of RISK_DEATH are found </w:t>
+      </w:r>
+      <w:r>
+        <w:rPr>
+          <w:b w:val="0"/>
+          <w:color w:val="auto"/>
+          <w:lang w:val="en-US"/>
+        </w:rPr>
+        <w:t>only</w:t>
+      </w:r>
+      <w:r>
+        <w:rPr>
+          <w:b w:val="0"/>
+          <w:color w:val="auto"/>
+          <w:lang w:val="en-US"/>
+        </w:rPr>
+        <w:t xml:space="preserve"> very infrequently (</w:t>
+      </w:r>
+      <w:r>
+        <w:rPr>
+          <w:b w:val="0"/>
+          <w:i/>
+          <w:color w:val="auto"/>
+          <w:lang w:val="en-US"/>
+        </w:rPr>
+        <w:t>G4: Generalist Wards</w:t>
+      </w:r>
+      <w:r>
+        <w:rPr>
+          <w:b w:val="0"/>
+          <w:color w:val="auto"/>
+          <w:lang w:val="en-US"/>
+        </w:rPr>
+        <w:t xml:space="preserve"> &amp; </w:t>
+      </w:r>
+      <w:r>
+        <w:rPr>
+          <w:b w:val="0"/>
+          <w:i/>
+          <w:color w:val="auto"/>
+          <w:lang w:val="en-US"/>
+        </w:rPr>
+        <w:t>G5: Specialist Wards</w:t>
+      </w:r>
+      <w:r>
+        <w:rPr>
+          <w:b w:val="0"/>
+          <w:color w:val="auto"/>
+          <w:lang w:val="en-US"/>
         </w:rPr>
         <w:t>)</w:t>
       </w:r>
@@ -33789,136 +33274,55 @@
         <w:rPr>
           <w:b w:val="0"/>
           <w:color w:val="auto"/>
-        </w:rPr>
-        <w:t>, rarement</w:t>
-      </w:r>
-      <w:r>
-        <w:rPr>
-          <w:b w:val="0"/>
-          <w:color w:val="auto"/>
-        </w:rPr>
-        <w:t xml:space="preserve"> (G4 :</w:t>
-      </w:r>
-      <w:r>
-        <w:rPr>
-          <w:b w:val="0"/>
-          <w:color w:val="auto"/>
-        </w:rPr>
-        <w:t xml:space="preserve"> </w:t>
-      </w:r>
-      <w:proofErr w:type="spellStart"/>
-      <w:r>
-        <w:rPr>
-          <w:b w:val="0"/>
-          <w:color w:val="auto"/>
-        </w:rPr>
-        <w:t>W</w:t>
-      </w:r>
-      <w:r>
-        <w:rPr>
-          <w:b w:val="0"/>
-          <w:color w:val="auto"/>
-        </w:rPr>
-        <w:t>ards</w:t>
-      </w:r>
-      <w:proofErr w:type="spellEnd"/>
-      <w:r>
-        <w:rPr>
-          <w:b w:val="0"/>
-          <w:color w:val="auto"/>
-        </w:rPr>
-        <w:t xml:space="preserve"> </w:t>
-      </w:r>
-      <w:proofErr w:type="spellStart"/>
-      <w:r>
-        <w:rPr>
-          <w:b w:val="0"/>
-          <w:color w:val="auto"/>
-        </w:rPr>
-        <w:t>Specialist</w:t>
-      </w:r>
-      <w:proofErr w:type="spellEnd"/>
-      <w:r>
-        <w:rPr>
-          <w:b w:val="0"/>
-          <w:color w:val="auto"/>
-        </w:rPr>
-        <w:t xml:space="preserve"> &amp; G5 :</w:t>
-      </w:r>
-      <w:r>
-        <w:rPr>
-          <w:b w:val="0"/>
-          <w:color w:val="auto"/>
-        </w:rPr>
-        <w:t xml:space="preserve"> </w:t>
-      </w:r>
-      <w:proofErr w:type="spellStart"/>
-      <w:r>
-        <w:rPr>
-          <w:b w:val="0"/>
-          <w:color w:val="auto"/>
-        </w:rPr>
-        <w:t>W</w:t>
-      </w:r>
-      <w:r>
-        <w:rPr>
-          <w:b w:val="0"/>
-          <w:color w:val="auto"/>
-        </w:rPr>
-        <w:t>ards</w:t>
-      </w:r>
-      <w:proofErr w:type="spellEnd"/>
-      <w:r>
-        <w:rPr>
-          <w:b w:val="0"/>
-          <w:color w:val="auto"/>
-        </w:rPr>
-        <w:t xml:space="preserve"> </w:t>
-      </w:r>
-      <w:proofErr w:type="spellStart"/>
-      <w:r>
-        <w:rPr>
-          <w:b w:val="0"/>
-          <w:color w:val="auto"/>
-        </w:rPr>
-        <w:t>Generalist</w:t>
-      </w:r>
-      <w:proofErr w:type="spellEnd"/>
-      <w:r>
-        <w:rPr>
-          <w:b w:val="0"/>
-          <w:color w:val="auto"/>
-        </w:rPr>
-        <w:t>),</w:t>
-      </w:r>
-      <w:r>
-        <w:rPr>
-          <w:b w:val="0"/>
-          <w:color w:val="auto"/>
-        </w:rPr>
-        <w:t xml:space="preserve"> ou même jamais</w:t>
-      </w:r>
-      <w:r>
-        <w:rPr>
-          <w:b w:val="0"/>
-          <w:color w:val="auto"/>
-        </w:rPr>
-        <w:t xml:space="preserve"> (G1, G2 et G3)</w:t>
-      </w:r>
-      <w:r>
-        <w:rPr>
-          <w:b w:val="0"/>
-          <w:color w:val="auto"/>
-        </w:rPr>
-        <w:t xml:space="preserve"> au sein des groupes</w:t>
-      </w:r>
-      <w:r>
-        <w:rPr>
-          <w:b w:val="0"/>
-          <w:color w:val="auto"/>
-        </w:rPr>
-        <w:t>.</w:t>
-      </w:r>
+          <w:lang w:val="en-US"/>
+        </w:rPr>
+        <w:t>, rarely (</w:t>
+      </w:r>
+      <w:r>
+        <w:rPr>
+          <w:b w:val="0"/>
+          <w:i/>
+          <w:color w:val="auto"/>
+          <w:lang w:val="en-US"/>
+        </w:rPr>
+        <w:t>G4: Specialist Wards</w:t>
+      </w:r>
+      <w:r>
+        <w:rPr>
+          <w:b w:val="0"/>
+          <w:color w:val="auto"/>
+          <w:lang w:val="en-US"/>
+        </w:rPr>
+        <w:t xml:space="preserve"> &amp; </w:t>
+      </w:r>
+      <w:r>
+        <w:rPr>
+          <w:b w:val="0"/>
+          <w:i/>
+          <w:color w:val="auto"/>
+          <w:lang w:val="en-US"/>
+        </w:rPr>
+        <w:t>G5: Generalist Wards</w:t>
+      </w:r>
+      <w:r>
+        <w:rPr>
+          <w:b w:val="0"/>
+          <w:i/>
+          <w:color w:val="auto"/>
+          <w:lang w:val="en-US"/>
+        </w:rPr>
+        <w:t xml:space="preserve">), </w:t>
+      </w:r>
+      <w:r>
+        <w:rPr>
+          <w:b w:val="0"/>
+          <w:color w:val="auto"/>
+          <w:lang w:val="en-US"/>
+        </w:rPr>
+        <w:t>or even never found (G1, G2 and G3) within the groups.</w:t>
+      </w:r>
+      <w:bookmarkStart w:id="0" w:name="_GoBack"/>
+      <w:bookmarkEnd w:id="0"/>
     </w:p>
     <w:sectPr>
       <w:footerReference w:type="default" r:id="rId35"/>
@@ -33986,7 +33390,7 @@
           <w:rPr>
             <w:noProof/>
           </w:rPr>
-          <w:t>27</w:t>
+          <w:t>28</w:t>
         </w:r>
         <w:r>
           <w:fldChar w:fldCharType="end"/>
@@ -36379,7 +35783,7 @@
 </file>
 
 <file path=customXml/itemProps1.xml><?xml version="1.0" encoding="utf-8"?>
-<ds:datastoreItem xmlns:ds="http://schemas.openxmlformats.org/officeDocument/2006/customXml" ds:itemID="{04639421-2CF5-41EB-992A-66AFD0716A4A}">
+<ds:datastoreItem xmlns:ds="http://schemas.openxmlformats.org/officeDocument/2006/customXml" ds:itemID="{33CC90A2-52E2-4E14-BEAB-C30C3CFB8BE5}">
   <ds:schemaRefs>
     <ds:schemaRef ds:uri="http://schemas.openxmlformats.org/officeDocument/2006/bibliography"/>
   </ds:schemaRefs>

</xml_diff>

<commit_message>
Clustering interpretations documentation : Spelling corrections
</commit_message>
<xml_diff>
--- a/Interpretation/ENG/Hospital Data Analysis - Clustering- Interpretations.DOCX
+++ b/Interpretation/ENG/Hospital Data Analysis - Clustering- Interpretations.DOCX
@@ -333,21 +333,13 @@
         <w:rPr>
           <w:lang w:val="en-US"/>
         </w:rPr>
-        <w:t xml:space="preserve"> </w:t>
-      </w:r>
-      <w:proofErr w:type="gramStart"/>
-      <w:r>
-        <w:rPr>
-          <w:lang w:val="en-US"/>
-        </w:rPr>
-        <w:t>1 :</w:t>
-      </w:r>
-      <w:proofErr w:type="gramEnd"/>
-      <w:r>
-        <w:rPr>
-          <w:lang w:val="en-US"/>
-        </w:rPr>
-        <w:t xml:space="preserve"> </w:t>
+        <w:t xml:space="preserve"> 1</w:t>
+      </w:r>
+      <w:r>
+        <w:rPr>
+          <w:lang w:val="en-US"/>
+        </w:rPr>
+        <w:t xml:space="preserve">: </w:t>
       </w:r>
       <w:r>
         <w:rPr>
@@ -824,7 +816,23 @@
           <w:color w:val="auto"/>
           <w:lang w:val="en-US"/>
         </w:rPr>
-        <w:t xml:space="preserve">The data partitioning method that has been chosen was that of the k-means </w:t>
+        <w:t>The data pa</w:t>
+      </w:r>
+      <w:r>
+        <w:rPr>
+          <w:b w:val="0"/>
+          <w:color w:val="auto"/>
+          <w:lang w:val="en-US"/>
+        </w:rPr>
+        <w:t xml:space="preserve">rtitioning method that we have </w:t>
+      </w:r>
+      <w:r>
+        <w:rPr>
+          <w:b w:val="0"/>
+          <w:color w:val="auto"/>
+          <w:lang w:val="en-US"/>
+        </w:rPr>
+        <w:t xml:space="preserve">chosen was that of the k-means </w:t>
       </w:r>
       <w:r>
         <w:rPr>
@@ -892,6 +900,7 @@
         <w:jc w:val="both"/>
         <w:rPr>
           <w:b w:val="0"/>
+          <w:i/>
           <w:color w:val="auto"/>
           <w:lang w:val="en-US"/>
         </w:rPr>
@@ -918,7 +927,16 @@
           <w:color w:val="auto"/>
           <w:lang w:val="en-US"/>
         </w:rPr>
-        <w:t xml:space="preserve"> above, it is clear that we can observe the elbow “Number of clusters </w:t>
+        <w:t xml:space="preserve"> above, it is clear that we can observe the elbow </w:t>
+      </w:r>
+      <w:r>
+        <w:rPr>
+          <w:b w:val="0"/>
+          <w:i/>
+          <w:color w:val="auto"/>
+          <w:lang w:val="en-US"/>
+        </w:rPr>
+        <w:t xml:space="preserve">“Number of clusters </w:t>
       </w:r>
     </w:p>
     <w:p>
@@ -939,10 +957,19 @@
       <w:r>
         <w:rPr>
           <w:b w:val="0"/>
-          <w:color w:val="auto"/>
-          <w:lang w:val="en-US"/>
-        </w:rPr>
-        <w:t xml:space="preserve">k = 3”, meaning that 3 is then the optimal number of Clusters </w:t>
+          <w:i/>
+          <w:color w:val="auto"/>
+          <w:lang w:val="en-US"/>
+        </w:rPr>
+        <w:t>k = 3”</w:t>
+      </w:r>
+      <w:r>
+        <w:rPr>
+          <w:b w:val="0"/>
+          <w:color w:val="auto"/>
+          <w:lang w:val="en-US"/>
+        </w:rPr>
+        <w:t xml:space="preserve">, meaning that 3 is then the optimal number of Clusters </w:t>
       </w:r>
       <w:r>
         <w:rPr>
@@ -3863,7 +3890,15 @@
           <w:color w:val="auto"/>
           <w:lang w:val="en-US"/>
         </w:rPr>
-        <w:t xml:space="preserve">Les </w:t>
+        <w:t>The</w:t>
+      </w:r>
+      <w:r>
+        <w:rPr>
+          <w:b w:val="0"/>
+          <w:color w:val="auto"/>
+          <w:lang w:val="en-US"/>
+        </w:rPr>
+        <w:t xml:space="preserve"> </w:t>
       </w:r>
       <w:r>
         <w:rPr>
@@ -3935,6 +3970,14 @@
           <w:lang w:val="en-US"/>
         </w:rPr>
         <w:t>are as follow</w:t>
+      </w:r>
+      <w:r>
+        <w:rPr>
+          <w:b w:val="0"/>
+          <w:color w:val="auto"/>
+          <w:lang w:val="en-US"/>
+        </w:rPr>
+        <w:t>s</w:t>
       </w:r>
       <w:r>
         <w:rPr>
@@ -4076,6 +4119,7 @@
         <w:jc w:val="both"/>
         <w:rPr>
           <w:b w:val="0"/>
+          <w:i/>
           <w:color w:val="auto"/>
           <w:lang w:val="en-US"/>
         </w:rPr>
@@ -4110,28 +4154,96 @@
           <w:color w:val="auto"/>
           <w:lang w:val="en-US"/>
         </w:rPr>
-        <w:t>we can consult the Cluster of membership of each line of observations on admissions by consulting just the cluster number which represents the line of observations on the posit</w:t>
-      </w:r>
-      <w:r>
-        <w:rPr>
-          <w:b w:val="0"/>
-          <w:color w:val="auto"/>
-          <w:lang w:val="en-US"/>
-        </w:rPr>
-        <w:t>ion of the latter in the vector</w:t>
-      </w:r>
-      <w:r>
-        <w:rPr>
-          <w:b w:val="0"/>
-          <w:color w:val="auto"/>
-          <w:lang w:val="en-US"/>
-        </w:rPr>
-        <w:t xml:space="preserve">: line 1 belongs to Cluster 2, line 2 belongs to Cluster 3, </w:t>
+        <w:t xml:space="preserve">we can consult the Cluster of membership of each line of observations on admissions by </w:t>
+      </w:r>
+      <w:r>
+        <w:rPr>
+          <w:b w:val="0"/>
+          <w:color w:val="auto"/>
+          <w:lang w:val="en-US"/>
+        </w:rPr>
+        <w:t xml:space="preserve">just </w:t>
+      </w:r>
+      <w:r>
+        <w:rPr>
+          <w:b w:val="0"/>
+          <w:color w:val="auto"/>
+          <w:lang w:val="en-US"/>
+        </w:rPr>
+        <w:t xml:space="preserve">consulting the </w:t>
+      </w:r>
+      <w:r>
+        <w:rPr>
+          <w:b w:val="0"/>
+          <w:color w:val="auto"/>
+          <w:lang w:val="en-US"/>
+        </w:rPr>
+        <w:t xml:space="preserve">number of </w:t>
+      </w:r>
+      <w:r>
+        <w:rPr>
+          <w:b w:val="0"/>
+          <w:color w:val="auto"/>
+          <w:lang w:val="en-US"/>
+        </w:rPr>
+        <w:t>cluster which represents the line of observations on the posit</w:t>
+      </w:r>
+      <w:r>
+        <w:rPr>
+          <w:b w:val="0"/>
+          <w:color w:val="auto"/>
+          <w:lang w:val="en-US"/>
+        </w:rPr>
+        <w:t>ion of the latter within</w:t>
+      </w:r>
+      <w:r>
+        <w:rPr>
+          <w:b w:val="0"/>
+          <w:color w:val="auto"/>
+          <w:lang w:val="en-US"/>
+        </w:rPr>
+        <w:t xml:space="preserve"> the vector</w:t>
+      </w:r>
+      <w:r>
+        <w:rPr>
+          <w:b w:val="0"/>
+          <w:color w:val="auto"/>
+          <w:lang w:val="en-US"/>
+        </w:rPr>
+        <w:t xml:space="preserve">: </w:t>
+      </w:r>
+      <w:r>
+        <w:rPr>
+          <w:b w:val="0"/>
+          <w:i/>
+          <w:color w:val="auto"/>
+          <w:lang w:val="en-US"/>
+        </w:rPr>
+        <w:t xml:space="preserve">line 1 belongs to Cluster </w:t>
+      </w:r>
+      <w:r>
+        <w:rPr>
+          <w:b w:val="0"/>
+          <w:i/>
+          <w:color w:val="auto"/>
+          <w:lang w:val="en-US"/>
+        </w:rPr>
+        <w:t>2, line 2 belongs to Cluster 3,</w:t>
+      </w:r>
+      <w:r>
+        <w:rPr>
+          <w:b w:val="0"/>
+          <w:i/>
+          <w:color w:val="auto"/>
+          <w:lang w:val="en-US"/>
+        </w:rPr>
+        <w:t xml:space="preserve"> </w:t>
       </w:r>
       <w:proofErr w:type="gramStart"/>
       <w:r>
         <w:rPr>
           <w:b w:val="0"/>
+          <w:i/>
           <w:color w:val="auto"/>
           <w:lang w:val="en-US"/>
         </w:rPr>
@@ -4141,6 +4253,7 @@
       <w:r>
         <w:rPr>
           <w:b w:val="0"/>
+          <w:i/>
           <w:color w:val="auto"/>
           <w:lang w:val="en-US"/>
         </w:rPr>
@@ -4183,7 +4296,23 @@
           <w:color w:val="auto"/>
           <w:lang w:val="en-US"/>
         </w:rPr>
-        <w:t>493. From these values, we can deduce that Cluster 3 is the most compact of all, followed by Cluster 1 and finally, Cluster 2 is the least compact of all.</w:t>
+        <w:t>493. From these values, we can deduce that Cluster 3 is the most compact of all, followed by Cluster 1 and</w:t>
+      </w:r>
+      <w:r>
+        <w:rPr>
+          <w:b w:val="0"/>
+          <w:color w:val="auto"/>
+          <w:lang w:val="en-US"/>
+        </w:rPr>
+        <w:t>,</w:t>
+      </w:r>
+      <w:r>
+        <w:rPr>
+          <w:b w:val="0"/>
+          <w:color w:val="auto"/>
+          <w:lang w:val="en-US"/>
+        </w:rPr>
+        <w:t xml:space="preserve"> finally, Cluster 2 is the least compact of all.</w:t>
       </w:r>
     </w:p>
     <w:p>
@@ -4263,13 +4392,14 @@
         <w:rPr>
           <w:b/>
           <w:u w:val="single"/>
-        </w:rPr>
-      </w:pPr>
-      <w:proofErr w:type="spellStart"/>
+          <w:lang w:val="en-US"/>
+        </w:rPr>
+      </w:pPr>
       <w:r>
         <w:rPr>
           <w:b/>
           <w:u w:val="single"/>
+          <w:lang w:val="en-US"/>
         </w:rPr>
         <w:t>Re</w:t>
       </w:r>
@@ -4277,6 +4407,7 @@
         <w:rPr>
           <w:b/>
           <w:u w:val="single"/>
+          <w:lang w:val="en-US"/>
         </w:rPr>
         <w:t>sidu</w:t>
       </w:r>
@@ -4284,16 +4415,17 @@
         <w:rPr>
           <w:b/>
           <w:u w:val="single"/>
+          <w:lang w:val="en-US"/>
         </w:rPr>
         <w:t>als</w:t>
       </w:r>
-      <w:proofErr w:type="spellEnd"/>
       <w:r>
         <w:rPr>
           <w:b/>
           <w:u w:val="single"/>
-        </w:rPr>
-        <w:t> :</w:t>
+          <w:lang w:val="en-US"/>
+        </w:rPr>
+        <w:t>:</w:t>
       </w:r>
     </w:p>
     <w:p>
@@ -4330,16 +4462,16 @@
           <w:color w:val="333333"/>
           <w:sz w:val="20"/>
           <w:szCs w:val="20"/>
-          <w:lang w:eastAsia="fr-FR"/>
-        </w:rPr>
-      </w:pPr>
-      <w:r>
-        <w:rPr>
-          <w:rFonts w:ascii="Courier New" w:eastAsia="Times New Roman" w:hAnsi="Courier New" w:cs="Courier New"/>
-          <w:color w:val="333333"/>
-          <w:sz w:val="20"/>
-          <w:szCs w:val="20"/>
-          <w:lang w:eastAsia="fr-FR"/>
+          <w:lang w:val="en-US" w:eastAsia="fr-FR"/>
+        </w:rPr>
+      </w:pPr>
+      <w:r>
+        <w:rPr>
+          <w:rFonts w:ascii="Courier New" w:eastAsia="Times New Roman" w:hAnsi="Courier New" w:cs="Courier New"/>
+          <w:color w:val="333333"/>
+          <w:sz w:val="20"/>
+          <w:szCs w:val="20"/>
+          <w:lang w:val="en-US" w:eastAsia="fr-FR"/>
         </w:rPr>
         <w:t xml:space="preserve">res.mod1 &lt;- </w:t>
       </w:r>
@@ -4350,7 +4482,7 @@
           <w:color w:val="333333"/>
           <w:sz w:val="20"/>
           <w:szCs w:val="20"/>
-          <w:lang w:eastAsia="fr-FR"/>
+          <w:lang w:val="en-US" w:eastAsia="fr-FR"/>
         </w:rPr>
         <w:t>df</w:t>
       </w:r>
@@ -4361,9 +4493,31 @@
           <w:color w:val="333333"/>
           <w:sz w:val="20"/>
           <w:szCs w:val="20"/>
-          <w:lang w:eastAsia="fr-FR"/>
-        </w:rPr>
-        <w:t xml:space="preserve"> %&gt;% </w:t>
+          <w:lang w:val="en-US" w:eastAsia="fr-FR"/>
+        </w:rPr>
+        <w:t xml:space="preserve"> %</w:t>
+      </w:r>
+      <w:proofErr w:type="gramStart"/>
+      <w:r>
+        <w:rPr>
+          <w:rFonts w:ascii="Courier New" w:eastAsia="Times New Roman" w:hAnsi="Courier New" w:cs="Courier New"/>
+          <w:color w:val="333333"/>
+          <w:sz w:val="20"/>
+          <w:szCs w:val="20"/>
+          <w:lang w:val="en-US" w:eastAsia="fr-FR"/>
+        </w:rPr>
+        <w:t>&gt;%</w:t>
+      </w:r>
+      <w:proofErr w:type="gramEnd"/>
+      <w:r>
+        <w:rPr>
+          <w:rFonts w:ascii="Courier New" w:eastAsia="Times New Roman" w:hAnsi="Courier New" w:cs="Courier New"/>
+          <w:color w:val="333333"/>
+          <w:sz w:val="20"/>
+          <w:szCs w:val="20"/>
+          <w:lang w:val="en-US" w:eastAsia="fr-FR"/>
+        </w:rPr>
+        <w:t xml:space="preserve"> </w:t>
       </w:r>
     </w:p>
     <w:p>
@@ -4400,30 +4554,41 @@
           <w:color w:val="333333"/>
           <w:sz w:val="20"/>
           <w:szCs w:val="20"/>
-          <w:lang w:eastAsia="fr-FR"/>
-        </w:rPr>
-      </w:pPr>
-      <w:r>
-        <w:rPr>
-          <w:rFonts w:ascii="Courier New" w:eastAsia="Times New Roman" w:hAnsi="Courier New" w:cs="Courier New"/>
-          <w:color w:val="333333"/>
-          <w:sz w:val="20"/>
-          <w:szCs w:val="20"/>
-          <w:lang w:eastAsia="fr-FR"/>
+          <w:lang w:val="en-US" w:eastAsia="fr-FR"/>
+        </w:rPr>
+      </w:pPr>
+      <w:r>
+        <w:rPr>
+          <w:rFonts w:ascii="Courier New" w:eastAsia="Times New Roman" w:hAnsi="Courier New" w:cs="Courier New"/>
+          <w:color w:val="333333"/>
+          <w:sz w:val="20"/>
+          <w:szCs w:val="20"/>
+          <w:lang w:val="en-US" w:eastAsia="fr-FR"/>
         </w:rPr>
         <w:t xml:space="preserve">  </w:t>
       </w:r>
+      <w:proofErr w:type="gramStart"/>
+      <w:r>
+        <w:rPr>
+          <w:rFonts w:ascii="Courier New" w:eastAsia="Times New Roman" w:hAnsi="Courier New" w:cs="Courier New"/>
+          <w:color w:val="333333"/>
+          <w:sz w:val="20"/>
+          <w:szCs w:val="20"/>
+          <w:lang w:val="en-US" w:eastAsia="fr-FR"/>
+        </w:rPr>
+        <w:t>mutate(</w:t>
+      </w:r>
       <w:proofErr w:type="spellStart"/>
-      <w:proofErr w:type="gramStart"/>
-      <w:r>
-        <w:rPr>
-          <w:rFonts w:ascii="Courier New" w:eastAsia="Times New Roman" w:hAnsi="Courier New" w:cs="Courier New"/>
-          <w:color w:val="333333"/>
-          <w:sz w:val="20"/>
-          <w:szCs w:val="20"/>
-          <w:lang w:eastAsia="fr-FR"/>
-        </w:rPr>
-        <w:t>mutate</w:t>
+      <w:proofErr w:type="gramEnd"/>
+      <w:r>
+        <w:rPr>
+          <w:rFonts w:ascii="Courier New" w:eastAsia="Times New Roman" w:hAnsi="Courier New" w:cs="Courier New"/>
+          <w:color w:val="333333"/>
+          <w:sz w:val="20"/>
+          <w:szCs w:val="20"/>
+          <w:lang w:val="en-US" w:eastAsia="fr-FR"/>
+        </w:rPr>
+        <w:t>groupe</w:t>
       </w:r>
       <w:proofErr w:type="spellEnd"/>
       <w:r>
@@ -4432,20 +4597,9 @@
           <w:color w:val="333333"/>
           <w:sz w:val="20"/>
           <w:szCs w:val="20"/>
-          <w:lang w:eastAsia="fr-FR"/>
-        </w:rPr>
-        <w:t>(</w:t>
-      </w:r>
-      <w:proofErr w:type="gramEnd"/>
-      <w:r>
-        <w:rPr>
-          <w:rFonts w:ascii="Courier New" w:eastAsia="Times New Roman" w:hAnsi="Courier New" w:cs="Courier New"/>
-          <w:color w:val="333333"/>
-          <w:sz w:val="20"/>
-          <w:szCs w:val="20"/>
-          <w:lang w:eastAsia="fr-FR"/>
-        </w:rPr>
-        <w:t>groupe= paste0(</w:t>
+          <w:lang w:val="en-US" w:eastAsia="fr-FR"/>
+        </w:rPr>
+        <w:t>= paste0(</w:t>
       </w:r>
       <w:r>
         <w:rPr>
@@ -4453,7 +4607,7 @@
           <w:color w:val="036A07"/>
           <w:sz w:val="20"/>
           <w:szCs w:val="20"/>
-          <w:lang w:eastAsia="fr-FR"/>
+          <w:lang w:val="en-US" w:eastAsia="fr-FR"/>
         </w:rPr>
         <w:t>'G'</w:t>
       </w:r>
@@ -4463,7 +4617,7 @@
           <w:color w:val="333333"/>
           <w:sz w:val="20"/>
           <w:szCs w:val="20"/>
-          <w:lang w:eastAsia="fr-FR"/>
+          <w:lang w:val="en-US" w:eastAsia="fr-FR"/>
         </w:rPr>
         <w:t>,mod1$cluster))</w:t>
       </w:r>
@@ -4473,6 +4627,7 @@
         <w:jc w:val="both"/>
         <w:rPr>
           <w:u w:val="single"/>
+          <w:lang w:val="en-US"/>
         </w:rPr>
       </w:pPr>
     </w:p>
@@ -4884,7 +5039,23 @@
           <w:color w:val="auto"/>
           <w:lang w:val="en-US"/>
         </w:rPr>
-        <w:t>n G1, with also the greatest variability of data characterized by an asymmetric distribution;</w:t>
+        <w:t xml:space="preserve">n G1, with also the greatest variability of data characterized by an asymmetric </w:t>
+      </w:r>
+      <w:r>
+        <w:rPr>
+          <w:b w:val="0"/>
+          <w:color w:val="auto"/>
+          <w:lang w:val="en-US"/>
+        </w:rPr>
+        <w:t xml:space="preserve">data </w:t>
+      </w:r>
+      <w:r>
+        <w:rPr>
+          <w:b w:val="0"/>
+          <w:color w:val="auto"/>
+          <w:lang w:val="en-US"/>
+        </w:rPr>
+        <w:t>distribution;</w:t>
       </w:r>
     </w:p>
     <w:p>
@@ -4987,7 +5158,23 @@
           <w:color w:val="auto"/>
           <w:lang w:val="en-US"/>
         </w:rPr>
-        <w:t>with a slightly greater data variability and more or less asymmetrical in terms of data distribution</w:t>
+        <w:t xml:space="preserve">with a slightly greater data variability and </w:t>
+      </w:r>
+      <w:r>
+        <w:rPr>
+          <w:b w:val="0"/>
+          <w:color w:val="auto"/>
+          <w:lang w:val="en-US"/>
+        </w:rPr>
+        <w:t xml:space="preserve">a </w:t>
+      </w:r>
+      <w:r>
+        <w:rPr>
+          <w:b w:val="0"/>
+          <w:color w:val="auto"/>
+          <w:lang w:val="en-US"/>
+        </w:rPr>
+        <w:t>more or less asymmetrical data distribution</w:t>
       </w:r>
       <w:r>
         <w:rPr>
@@ -5042,7 +5229,23 @@
           <w:color w:val="auto"/>
           <w:lang w:val="en-US"/>
         </w:rPr>
-        <w:t>the most in</w:t>
+        <w:t xml:space="preserve">the most </w:t>
+      </w:r>
+      <w:r>
+        <w:rPr>
+          <w:b w:val="0"/>
+          <w:color w:val="auto"/>
+          <w:lang w:val="en-US"/>
+        </w:rPr>
+        <w:t>with</w:t>
+      </w:r>
+      <w:r>
+        <w:rPr>
+          <w:b w:val="0"/>
+          <w:color w:val="auto"/>
+          <w:lang w:val="en-US"/>
+        </w:rPr>
+        <w:t>in</w:t>
       </w:r>
       <w:r>
         <w:rPr>
@@ -5410,7 +5613,15 @@
           <w:color w:val="auto"/>
           <w:lang w:val="en-US"/>
         </w:rPr>
-        <w:t xml:space="preserve"> ages concern the most the group G2, then G3 and slightly less G1.</w:t>
+        <w:t xml:space="preserve"> ages concern the most the group G</w:t>
+      </w:r>
+      <w:r>
+        <w:rPr>
+          <w:b w:val="0"/>
+          <w:color w:val="auto"/>
+          <w:lang w:val="en-US"/>
+        </w:rPr>
+        <w:t>2, then G3 and slightly less G1;</w:t>
       </w:r>
     </w:p>
     <w:p>
@@ -5560,7 +5771,31 @@
           <w:color w:val="auto"/>
           <w:lang w:val="en-US"/>
         </w:rPr>
-        <w:t>Outliers are found in G1 and G3</w:t>
+        <w:t xml:space="preserve">Outliers are found </w:t>
+      </w:r>
+      <w:r>
+        <w:rPr>
+          <w:b w:val="0"/>
+          <w:color w:val="auto"/>
+          <w:lang w:val="en-US"/>
+        </w:rPr>
+        <w:t>with</w:t>
+      </w:r>
+      <w:r>
+        <w:rPr>
+          <w:b w:val="0"/>
+          <w:color w:val="auto"/>
+          <w:lang w:val="en-US"/>
+        </w:rPr>
+        <w:t>in G1 and G3</w:t>
+      </w:r>
+      <w:r>
+        <w:rPr>
+          <w:b w:val="0"/>
+          <w:color w:val="auto"/>
+          <w:lang w:val="en-US"/>
+        </w:rPr>
+        <w:t>.</w:t>
       </w:r>
     </w:p>
     <w:p>
@@ -5745,7 +5980,23 @@
           <w:color w:val="auto"/>
           <w:lang w:val="en-US"/>
         </w:rPr>
-        <w:t xml:space="preserve">The peaks for the case of the </w:t>
+        <w:t>The peaks</w:t>
+      </w:r>
+      <w:r>
+        <w:rPr>
+          <w:b w:val="0"/>
+          <w:color w:val="auto"/>
+          <w:lang w:val="en-US"/>
+        </w:rPr>
+        <w:t>,</w:t>
+      </w:r>
+      <w:r>
+        <w:rPr>
+          <w:b w:val="0"/>
+          <w:color w:val="auto"/>
+          <w:lang w:val="en-US"/>
+        </w:rPr>
+        <w:t xml:space="preserve"> for the case of the </w:t>
       </w:r>
       <w:r>
         <w:rPr>
@@ -5755,6 +6006,15 @@
           <w:lang w:val="en-US"/>
         </w:rPr>
         <w:t>Generalist Wards</w:t>
+      </w:r>
+      <w:r>
+        <w:rPr>
+          <w:b w:val="0"/>
+          <w:i/>
+          <w:color w:val="auto"/>
+          <w:lang w:val="en-US"/>
+        </w:rPr>
+        <w:t>,</w:t>
       </w:r>
       <w:r>
         <w:rPr>
@@ -5884,7 +6144,23 @@
           <w:color w:val="auto"/>
           <w:lang w:val="en-US"/>
         </w:rPr>
-        <w:t xml:space="preserve">in all the Groups (more frequent in </w:t>
+        <w:t xml:space="preserve">in all </w:t>
+      </w:r>
+      <w:r>
+        <w:rPr>
+          <w:b w:val="0"/>
+          <w:color w:val="auto"/>
+          <w:lang w:val="en-US"/>
+        </w:rPr>
+        <w:t xml:space="preserve">of </w:t>
+      </w:r>
+      <w:r>
+        <w:rPr>
+          <w:b w:val="0"/>
+          <w:color w:val="auto"/>
+          <w:lang w:val="en-US"/>
+        </w:rPr>
+        <w:t xml:space="preserve">the Groups (more frequent in </w:t>
       </w:r>
       <w:r>
         <w:rPr>
@@ -5967,7 +6243,23 @@
           <w:color w:val="auto"/>
           <w:lang w:val="en-US"/>
         </w:rPr>
-        <w:t xml:space="preserve">Except the particular case of </w:t>
+        <w:t xml:space="preserve">Except </w:t>
+      </w:r>
+      <w:r>
+        <w:rPr>
+          <w:b w:val="0"/>
+          <w:color w:val="auto"/>
+          <w:lang w:val="en-US"/>
+        </w:rPr>
+        <w:t xml:space="preserve">for </w:t>
+      </w:r>
+      <w:r>
+        <w:rPr>
+          <w:b w:val="0"/>
+          <w:color w:val="auto"/>
+          <w:lang w:val="en-US"/>
+        </w:rPr>
+        <w:t xml:space="preserve">the particular case of </w:t>
       </w:r>
       <w:r>
         <w:rPr>
@@ -6040,7 +6332,23 @@
           <w:color w:val="auto"/>
           <w:lang w:val="en-US"/>
         </w:rPr>
-        <w:t xml:space="preserve">Except the case of </w:t>
+        <w:t xml:space="preserve">Except </w:t>
+      </w:r>
+      <w:r>
+        <w:rPr>
+          <w:b w:val="0"/>
+          <w:color w:val="auto"/>
+          <w:lang w:val="en-US"/>
+        </w:rPr>
+        <w:t xml:space="preserve">for </w:t>
+      </w:r>
+      <w:r>
+        <w:rPr>
+          <w:b w:val="0"/>
+          <w:color w:val="auto"/>
+          <w:lang w:val="en-US"/>
+        </w:rPr>
+        <w:t xml:space="preserve">the case of </w:t>
       </w:r>
       <w:r>
         <w:rPr>
@@ -6049,9 +6357,8 @@
           <w:color w:val="auto"/>
           <w:lang w:val="en-US"/>
         </w:rPr>
-        <w:t>G1</w:t>
-      </w:r>
-      <w:proofErr w:type="gramStart"/>
+        <w:t>G1:</w:t>
+      </w:r>
       <w:r>
         <w:rPr>
           <w:b w:val="0"/>
@@ -6059,9 +6366,8 @@
           <w:color w:val="auto"/>
           <w:lang w:val="en-US"/>
         </w:rPr>
-        <w:t>:Specialist</w:t>
-      </w:r>
-      <w:proofErr w:type="gramEnd"/>
+        <w:t xml:space="preserve"> </w:t>
+      </w:r>
       <w:r>
         <w:rPr>
           <w:b w:val="0"/>
@@ -6069,7 +6375,7 @@
           <w:color w:val="auto"/>
           <w:lang w:val="en-US"/>
         </w:rPr>
-        <w:t xml:space="preserve"> Wards</w:t>
+        <w:t>Specialist Wards</w:t>
       </w:r>
       <w:r>
         <w:rPr>
@@ -6085,7 +6391,15 @@
           <w:color w:val="auto"/>
           <w:lang w:val="en-US"/>
         </w:rPr>
-        <w:t xml:space="preserve"> the level 1 seems to be similarly frequent in the  </w:t>
+        <w:t xml:space="preserve"> the level 1 seems t</w:t>
+      </w:r>
+      <w:r>
+        <w:rPr>
+          <w:b w:val="0"/>
+          <w:color w:val="auto"/>
+          <w:lang w:val="en-US"/>
+        </w:rPr>
+        <w:t xml:space="preserve">o be similarly frequent in the </w:t>
       </w:r>
       <w:r>
         <w:rPr>
@@ -6303,58 +6617,52 @@
         <w:rPr>
           <w:lang w:val="en-US"/>
         </w:rPr>
+        <w:t xml:space="preserve"> 2</w:t>
+      </w:r>
+      <w:r>
+        <w:rPr>
+          <w:lang w:val="en-US"/>
+        </w:rPr>
+        <w:t xml:space="preserve">: </w:t>
+      </w:r>
+      <w:r>
+        <w:rPr>
+          <w:lang w:val="en-US"/>
+        </w:rPr>
+        <w:t>Total costs</w:t>
+      </w:r>
+      <w:r>
+        <w:rPr>
+          <w:lang w:val="en-US"/>
+        </w:rPr>
+        <w:t xml:space="preserve">, </w:t>
+      </w:r>
+      <w:proofErr w:type="gramStart"/>
+      <w:r>
+        <w:rPr>
+          <w:lang w:val="en-US"/>
+        </w:rPr>
+        <w:t>age  and</w:t>
+      </w:r>
+      <w:proofErr w:type="gramEnd"/>
+      <w:r>
+        <w:rPr>
+          <w:lang w:val="en-US"/>
+        </w:rPr>
+        <w:t xml:space="preserve"> CCI </w:t>
+      </w:r>
+      <w:r>
+        <w:rPr>
+          <w:lang w:val="en-US"/>
+        </w:rPr>
+        <w:t>–</w:t>
+      </w:r>
+      <w:r>
+        <w:rPr>
+          <w:lang w:val="en-US"/>
+        </w:rPr>
         <w:t xml:space="preserve"> </w:t>
       </w:r>
-      <w:proofErr w:type="gramStart"/>
-      <w:r>
-        <w:rPr>
-          <w:lang w:val="en-US"/>
-        </w:rPr>
-        <w:t>2 :</w:t>
-      </w:r>
-      <w:proofErr w:type="gramEnd"/>
-      <w:r>
-        <w:rPr>
-          <w:lang w:val="en-US"/>
-        </w:rPr>
-        <w:t xml:space="preserve"> </w:t>
-      </w:r>
-      <w:r>
-        <w:rPr>
-          <w:lang w:val="en-US"/>
-        </w:rPr>
-        <w:t>Total costs</w:t>
-      </w:r>
-      <w:r>
-        <w:rPr>
-          <w:lang w:val="en-US"/>
-        </w:rPr>
-        <w:t xml:space="preserve">, </w:t>
-      </w:r>
-      <w:r>
-        <w:rPr>
-          <w:lang w:val="en-US"/>
-        </w:rPr>
-        <w:t>age  and</w:t>
-      </w:r>
-      <w:r>
-        <w:rPr>
-          <w:lang w:val="en-US"/>
-        </w:rPr>
-        <w:t xml:space="preserve"> CCI </w:t>
-      </w:r>
-      <w:r>
-        <w:rPr>
-          <w:lang w:val="en-US"/>
-        </w:rPr>
-        <w:t>–</w:t>
-      </w:r>
-      <w:r>
-        <w:rPr>
-          <w:lang w:val="en-US"/>
-        </w:rPr>
-        <w:t xml:space="preserve"> </w:t>
-      </w:r>
       <w:r>
         <w:rPr>
           <w:lang w:val="en-US"/>
@@ -6370,7 +6678,6 @@
     </w:p>
     <w:p>
       <w:pPr>
-        <w:jc w:val="both"/>
         <w:rPr>
           <w:lang w:val="en-US"/>
         </w:rPr>
@@ -6800,7 +7107,31 @@
           <w:color w:val="auto"/>
           <w:lang w:val="en-US"/>
         </w:rPr>
-        <w:t xml:space="preserve">The data partitioning method that has been chosen was that of the k-means </w:t>
+        <w:t xml:space="preserve">The data partitioning method that </w:t>
+      </w:r>
+      <w:r>
+        <w:rPr>
+          <w:b w:val="0"/>
+          <w:color w:val="auto"/>
+          <w:lang w:val="en-US"/>
+        </w:rPr>
+        <w:t>we have chosen</w:t>
+      </w:r>
+      <w:r>
+        <w:rPr>
+          <w:b w:val="0"/>
+          <w:color w:val="auto"/>
+          <w:lang w:val="en-US"/>
+        </w:rPr>
+        <w:t xml:space="preserve"> is</w:t>
+      </w:r>
+      <w:r>
+        <w:rPr>
+          <w:b w:val="0"/>
+          <w:color w:val="auto"/>
+          <w:lang w:val="en-US"/>
+        </w:rPr>
+        <w:t xml:space="preserve"> that of the k-means </w:t>
       </w:r>
       <w:r>
         <w:rPr>
@@ -9956,7 +10287,7 @@
           <w:color w:val="auto"/>
           <w:lang w:val="en-US"/>
         </w:rPr>
-        <w:t xml:space="preserve"> de 133 observations.</w:t>
+        <w:t xml:space="preserve"> de 133 observations;</w:t>
       </w:r>
     </w:p>
     <w:p>
@@ -10221,7 +10552,23 @@
           <w:lang w:val="en-US"/>
         </w:rPr>
         <w:lastRenderedPageBreak/>
-        <w:t>The Sum of the squares of the distances of the points of a Cluster to their Centroid for each of the Clusters 1, 2, 3 and 4 are respectively: 1 121.6722, 892.7428, 710.4988 and 577.1178. From these values, we can deduce that Cluster 1 is the least compact of all, followed by Cluster 2, then Cluster 3 and finally, Cluster 4 is the most compact of all.</w:t>
+        <w:t>The Sum of the squares of the distances of the points of a Cluster to their Centroid for each of the Clusters 1, 2, 3 and 4 are respectively: 1 121.6722, 892.7428, 710.4988 and 577.1178. From these values, we can deduce that Cluster 1 is the least compact of all, followed by Cluster 2, then Cluster 3 and</w:t>
+      </w:r>
+      <w:r>
+        <w:rPr>
+          <w:b w:val="0"/>
+          <w:color w:val="auto"/>
+          <w:lang w:val="en-US"/>
+        </w:rPr>
+        <w:t>,</w:t>
+      </w:r>
+      <w:r>
+        <w:rPr>
+          <w:b w:val="0"/>
+          <w:color w:val="auto"/>
+          <w:lang w:val="en-US"/>
+        </w:rPr>
+        <w:t xml:space="preserve"> finally, Cluster 4 is the most compact of all.</w:t>
       </w:r>
     </w:p>
     <w:p>
@@ -10330,7 +10677,23 @@
           <w:color w:val="auto"/>
           <w:lang w:val="en-US"/>
         </w:rPr>
-        <w:t xml:space="preserve">ood sign that we have a good enough Clustering. </w:t>
+        <w:t>ood sign that we have a good enough Clustering</w:t>
+      </w:r>
+      <w:r>
+        <w:rPr>
+          <w:b w:val="0"/>
+          <w:color w:val="auto"/>
+          <w:lang w:val="en-US"/>
+        </w:rPr>
+        <w:t xml:space="preserve"> here</w:t>
+      </w:r>
+      <w:r>
+        <w:rPr>
+          <w:b w:val="0"/>
+          <w:color w:val="auto"/>
+          <w:lang w:val="en-US"/>
+        </w:rPr>
+        <w:t xml:space="preserve">. </w:t>
       </w:r>
     </w:p>
     <w:p>
@@ -10991,7 +11354,15 @@
           <w:color w:val="auto"/>
           <w:lang w:val="en-US"/>
         </w:rPr>
-        <w:t xml:space="preserve"> that corresponds to the groups G1, G2 and G3 are more or less on the same level of TOTAL_COST, with in particular a less significant variability compared to that  of G4</w:t>
+        <w:t xml:space="preserve"> that correspond</w:t>
+      </w:r>
+      <w:r>
+        <w:rPr>
+          <w:b w:val="0"/>
+          <w:color w:val="auto"/>
+          <w:lang w:val="en-US"/>
+        </w:rPr>
+        <w:t xml:space="preserve"> to the groups G1, G2 and G3 are more or less on the same level of TOTAL_COST, with a less significant variability compared to that  of G4</w:t>
       </w:r>
       <w:r>
         <w:rPr>
@@ -11028,7 +11399,39 @@
           <w:color w:val="auto"/>
           <w:lang w:val="en-US"/>
         </w:rPr>
-        <w:t>Outliers are more significant and higher in terms of TOTAL_COST values for G4, while they are less high and less dispersed in a similar way for G1 and G2. However, they are less numerous and less high in terms of TOTAL_COST values.</w:t>
+        <w:t>Outliers are more significant and higher in terms of TOTAL_COST values for</w:t>
+      </w:r>
+      <w:r>
+        <w:rPr>
+          <w:b w:val="0"/>
+          <w:color w:val="auto"/>
+          <w:lang w:val="en-US"/>
+        </w:rPr>
+        <w:t xml:space="preserve"> the case of</w:t>
+      </w:r>
+      <w:r>
+        <w:rPr>
+          <w:b w:val="0"/>
+          <w:color w:val="auto"/>
+          <w:lang w:val="en-US"/>
+        </w:rPr>
+        <w:t xml:space="preserve"> G4, while they are less high and less dispersed in a similar way for</w:t>
+      </w:r>
+      <w:r>
+        <w:rPr>
+          <w:b w:val="0"/>
+          <w:color w:val="auto"/>
+          <w:lang w:val="en-US"/>
+        </w:rPr>
+        <w:t xml:space="preserve"> the cases of</w:t>
+      </w:r>
+      <w:r>
+        <w:rPr>
+          <w:b w:val="0"/>
+          <w:color w:val="auto"/>
+          <w:lang w:val="en-US"/>
+        </w:rPr>
+        <w:t xml:space="preserve"> G1 and G2. However, they are less numerous and less high in terms of TOTAL_COST values.</w:t>
       </w:r>
     </w:p>
     <w:p>
@@ -11102,7 +11505,25 @@
           <w:color w:val="auto"/>
           <w:lang w:val="en-US"/>
         </w:rPr>
-        <w:t xml:space="preserve"> group strongly corresponds (more than 50 % each), to </w:t>
+        <w:t xml:space="preserve"> group strongly corresponds (more than 50 % each)</w:t>
+      </w:r>
+      <w:proofErr w:type="gramStart"/>
+      <w:r>
+        <w:rPr>
+          <w:b w:val="0"/>
+          <w:color w:val="auto"/>
+          <w:lang w:val="en-US"/>
+        </w:rPr>
+        <w:t>,</w:t>
+      </w:r>
+      <w:proofErr w:type="gramEnd"/>
+      <w:r>
+        <w:rPr>
+          <w:b w:val="0"/>
+          <w:color w:val="auto"/>
+          <w:lang w:val="en-US"/>
+        </w:rPr>
+        <w:t xml:space="preserve"> to </w:t>
       </w:r>
       <w:r>
         <w:rPr>
@@ -11118,7 +11539,23 @@
           <w:color w:val="auto"/>
           <w:lang w:val="en-US"/>
         </w:rPr>
-        <w:t>admissions with a RISK_DEATH level of 2. In a descending order, the peak is higher in G2, then in G3, then in G4 and slightly less high than in all the other groups in G1;</w:t>
+        <w:t xml:space="preserve">admissions </w:t>
+      </w:r>
+      <w:r>
+        <w:rPr>
+          <w:b w:val="0"/>
+          <w:color w:val="auto"/>
+          <w:lang w:val="en-US"/>
+        </w:rPr>
+        <w:t xml:space="preserve">with a RISK_DEATH level </w:t>
+      </w:r>
+      <w:r>
+        <w:rPr>
+          <w:b w:val="0"/>
+          <w:color w:val="auto"/>
+          <w:lang w:val="en-US"/>
+        </w:rPr>
+        <w:t>2. In a descending order, the peak is higher in G2, then in G3, then in G4 and slightly less high than in all the other groups in G1;</w:t>
       </w:r>
     </w:p>
     <w:p>
@@ -11203,7 +11640,39 @@
           <w:color w:val="auto"/>
           <w:lang w:val="en-US"/>
         </w:rPr>
-        <w:t>In all the groups, admissions with a RISK_DEATH level 4 are less frequent, even relatively rare for the particular case of the groups G2 and G3</w:t>
+        <w:t xml:space="preserve">In all </w:t>
+      </w:r>
+      <w:r>
+        <w:rPr>
+          <w:b w:val="0"/>
+          <w:color w:val="auto"/>
+          <w:lang w:val="en-US"/>
+        </w:rPr>
+        <w:t xml:space="preserve">of </w:t>
+      </w:r>
+      <w:r>
+        <w:rPr>
+          <w:b w:val="0"/>
+          <w:color w:val="auto"/>
+          <w:lang w:val="en-US"/>
+        </w:rPr>
+        <w:t>the groups, admissions with a RISK_DEATH level 4 are less frequent, even relatively rare for the particular case</w:t>
+      </w:r>
+      <w:r>
+        <w:rPr>
+          <w:b w:val="0"/>
+          <w:color w:val="auto"/>
+          <w:lang w:val="en-US"/>
+        </w:rPr>
+        <w:t>s</w:t>
+      </w:r>
+      <w:r>
+        <w:rPr>
+          <w:b w:val="0"/>
+          <w:color w:val="auto"/>
+          <w:lang w:val="en-US"/>
+        </w:rPr>
+        <w:t xml:space="preserve"> of the groups G2 and G3</w:t>
       </w:r>
       <w:r>
         <w:rPr>
@@ -11276,23 +11745,7 @@
           <w:color w:val="auto"/>
           <w:lang w:val="en-US"/>
         </w:rPr>
-        <w:t xml:space="preserve">that </w:t>
-      </w:r>
-      <w:r>
-        <w:rPr>
-          <w:b w:val="0"/>
-          <w:color w:val="auto"/>
-          <w:lang w:val="en-US"/>
-        </w:rPr>
-        <w:t>correspon</w:t>
-      </w:r>
-      <w:r>
-        <w:rPr>
-          <w:b w:val="0"/>
-          <w:color w:val="auto"/>
-          <w:lang w:val="en-US"/>
-        </w:rPr>
-        <w:t>d</w:t>
+        <w:t>related</w:t>
       </w:r>
       <w:r>
         <w:rPr>
@@ -11324,7 +11777,23 @@
           <w:color w:val="auto"/>
           <w:lang w:val="en-US"/>
         </w:rPr>
-        <w:t xml:space="preserve">G1 and G3, whereas those which correspond to the less old ones are mainly more concentrated in G2 than in G4; </w:t>
+        <w:t xml:space="preserve">G1 and G3, whereas those which </w:t>
+      </w:r>
+      <w:r>
+        <w:rPr>
+          <w:b w:val="0"/>
+          <w:color w:val="auto"/>
+          <w:lang w:val="en-US"/>
+        </w:rPr>
+        <w:t>are related</w:t>
+      </w:r>
+      <w:r>
+        <w:rPr>
+          <w:b w:val="0"/>
+          <w:color w:val="auto"/>
+          <w:lang w:val="en-US"/>
+        </w:rPr>
+        <w:t xml:space="preserve"> to the less old ones are mainly more concentrated in G2 than in G4; </w:t>
       </w:r>
       <w:r>
         <w:rPr>
@@ -11486,6 +11955,14 @@
         </w:rPr>
         <w:t>in G3 (older patients)</w:t>
       </w:r>
+      <w:r>
+        <w:rPr>
+          <w:b w:val="0"/>
+          <w:color w:val="auto"/>
+          <w:lang w:val="en-US"/>
+        </w:rPr>
+        <w:t>.</w:t>
+      </w:r>
     </w:p>
     <w:p>
       <w:pPr>
@@ -11619,15 +12096,71 @@
           <w:color w:val="auto"/>
           <w:lang w:val="en-US"/>
         </w:rPr>
-        <w:t>Outliers show similarity in G1, G2 and G3</w:t>
-      </w:r>
-      <w:r>
-        <w:rPr>
-          <w:b w:val="0"/>
-          <w:color w:val="auto"/>
-          <w:lang w:val="en-US"/>
-        </w:rPr>
-        <w:t>, while they are certainly less numerous in G4, bon on the other hand more dispersed.</w:t>
+        <w:t xml:space="preserve">Outliers show </w:t>
+      </w:r>
+      <w:r>
+        <w:rPr>
+          <w:b w:val="0"/>
+          <w:color w:val="auto"/>
+          <w:lang w:val="en-US"/>
+        </w:rPr>
+        <w:t>some similarities</w:t>
+      </w:r>
+      <w:r>
+        <w:rPr>
+          <w:b w:val="0"/>
+          <w:color w:val="auto"/>
+          <w:lang w:val="en-US"/>
+        </w:rPr>
+        <w:t xml:space="preserve"> in G1, G2 and G3</w:t>
+      </w:r>
+      <w:r>
+        <w:rPr>
+          <w:b w:val="0"/>
+          <w:color w:val="auto"/>
+          <w:lang w:val="en-US"/>
+        </w:rPr>
+        <w:t>, wher</w:t>
+      </w:r>
+      <w:r>
+        <w:rPr>
+          <w:b w:val="0"/>
+          <w:color w:val="auto"/>
+          <w:lang w:val="en-US"/>
+        </w:rPr>
+        <w:t>e</w:t>
+      </w:r>
+      <w:r>
+        <w:rPr>
+          <w:b w:val="0"/>
+          <w:color w:val="auto"/>
+          <w:lang w:val="en-US"/>
+        </w:rPr>
+        <w:t>as</w:t>
+      </w:r>
+      <w:r>
+        <w:rPr>
+          <w:b w:val="0"/>
+          <w:color w:val="auto"/>
+          <w:lang w:val="en-US"/>
+        </w:rPr>
+        <w:t xml:space="preserve"> they are ce</w:t>
+      </w:r>
+      <w:r>
+        <w:rPr>
+          <w:b w:val="0"/>
+          <w:color w:val="auto"/>
+          <w:lang w:val="en-US"/>
+        </w:rPr>
+        <w:t>rtainly less numerous in G4, but</w:t>
+      </w:r>
+      <w:r>
+        <w:rPr>
+          <w:b w:val="0"/>
+          <w:color w:val="auto"/>
+          <w:lang w:val="en-US"/>
+        </w:rPr>
+        <w:t xml:space="preserve"> on the other hand more dispersed.</w:t>
       </w:r>
     </w:p>
     <w:p>
@@ -11718,7 +12251,24 @@
           <w:color w:val="auto"/>
           <w:lang w:val="en-US"/>
         </w:rPr>
-        <w:t xml:space="preserve">peak of admissions proportions in G1 (clearly more frequent within the Specialist Wards) and in </w:t>
+        <w:t xml:space="preserve">peak of admissions proportions in G1 (clearly more frequent within the </w:t>
+      </w:r>
+      <w:r>
+        <w:rPr>
+          <w:b w:val="0"/>
+          <w:i/>
+          <w:color w:val="auto"/>
+          <w:lang w:val="en-US"/>
+        </w:rPr>
+        <w:t>Specialist Wards</w:t>
+      </w:r>
+      <w:r>
+        <w:rPr>
+          <w:b w:val="0"/>
+          <w:color w:val="auto"/>
+          <w:lang w:val="en-US"/>
+        </w:rPr>
+        <w:t xml:space="preserve">) and in </w:t>
       </w:r>
       <w:r>
         <w:rPr>
@@ -12113,7 +12663,7 @@
           <w:color w:val="auto"/>
           <w:lang w:val="en-US"/>
         </w:rPr>
-        <w:t xml:space="preserve">. It is also not very frequent in G4(in both </w:t>
+        <w:t xml:space="preserve">. It is also not frequent in G4(in both </w:t>
       </w:r>
       <w:r>
         <w:rPr>
@@ -12452,7 +13002,23 @@
           <w:color w:val="auto"/>
           <w:lang w:val="en-US"/>
         </w:rPr>
-        <w:t xml:space="preserve"> to the admissions with a level of RISK_DEATH 2. Let us juts notice that the 2 peaks in G2 and G3 are relatively more significant than those in G1 and G4;</w:t>
+        <w:t xml:space="preserve"> to the admissions with a le</w:t>
+      </w:r>
+      <w:r>
+        <w:rPr>
+          <w:b w:val="0"/>
+          <w:color w:val="auto"/>
+          <w:lang w:val="en-US"/>
+        </w:rPr>
+        <w:t>vel of RISK_DEATH 2. Let us just</w:t>
+      </w:r>
+      <w:r>
+        <w:rPr>
+          <w:b w:val="0"/>
+          <w:color w:val="auto"/>
+          <w:lang w:val="en-US"/>
+        </w:rPr>
+        <w:t xml:space="preserve"> notice that the 2 peaks in G2 and G3 are relatively more significant than those in G1 and G4;</w:t>
       </w:r>
       <w:r>
         <w:rPr>
@@ -12888,28 +13454,19 @@
         <w:rPr>
           <w:lang w:val="en-US"/>
         </w:rPr>
-        <w:lastRenderedPageBreak/>
         <w:t>Model</w:t>
       </w:r>
       <w:r>
         <w:rPr>
           <w:lang w:val="en-US"/>
         </w:rPr>
-        <w:t xml:space="preserve"> </w:t>
-      </w:r>
-      <w:proofErr w:type="gramStart"/>
-      <w:r>
-        <w:rPr>
-          <w:lang w:val="en-US"/>
-        </w:rPr>
-        <w:t>3 :</w:t>
-      </w:r>
-      <w:proofErr w:type="gramEnd"/>
-      <w:r>
-        <w:rPr>
-          <w:lang w:val="en-US"/>
-        </w:rPr>
-        <w:t xml:space="preserve"> </w:t>
+        <w:t xml:space="preserve"> 3</w:t>
+      </w:r>
+      <w:r>
+        <w:rPr>
+          <w:lang w:val="en-US"/>
+        </w:rPr>
+        <w:t xml:space="preserve">: </w:t>
       </w:r>
       <w:r>
         <w:rPr>
@@ -13732,7 +14289,23 @@
           <w:color w:val="auto"/>
           <w:lang w:val="en-US"/>
         </w:rPr>
-        <w:t xml:space="preserve">The data partitioning method that has been chosen was that of the k-means </w:t>
+        <w:t xml:space="preserve">The data partitioning method that </w:t>
+      </w:r>
+      <w:r>
+        <w:rPr>
+          <w:b w:val="0"/>
+          <w:color w:val="auto"/>
+          <w:lang w:val="en-US"/>
+        </w:rPr>
+        <w:t xml:space="preserve">we have </w:t>
+      </w:r>
+      <w:r>
+        <w:rPr>
+          <w:b w:val="0"/>
+          <w:color w:val="auto"/>
+          <w:lang w:val="en-US"/>
+        </w:rPr>
+        <w:t xml:space="preserve">chosen was that of the k-means </w:t>
       </w:r>
       <w:r>
         <w:rPr>
@@ -13748,7 +14321,7 @@
           <w:color w:val="auto"/>
           <w:lang w:val="en-US"/>
         </w:rPr>
-        <w:t>.</w:t>
+        <w:t>;</w:t>
       </w:r>
     </w:p>
     <w:p>
@@ -13803,7 +14376,7 @@
           <w:color w:val="auto"/>
           <w:lang w:val="en-US"/>
         </w:rPr>
-        <w:t>.</w:t>
+        <w:t>;</w:t>
       </w:r>
     </w:p>
     <w:p>
@@ -13863,16 +14436,16 @@
     </w:p>
     <w:p>
       <w:pPr>
+        <w:pStyle w:val="Paragraphedeliste"/>
+        <w:numPr>
+          <w:ilvl w:val="0"/>
+          <w:numId w:val="0"/>
+        </w:numPr>
+        <w:ind w:left="720"/>
         <w:jc w:val="both"/>
         <w:rPr>
-          <w:lang w:val="en-US"/>
-        </w:rPr>
-      </w:pPr>
-    </w:p>
-    <w:p>
-      <w:pPr>
-        <w:jc w:val="both"/>
-        <w:rPr>
+          <w:b w:val="0"/>
+          <w:color w:val="auto"/>
           <w:lang w:val="en-US"/>
         </w:rPr>
       </w:pPr>
@@ -17083,7 +17656,23 @@
           <w:color w:val="auto"/>
           <w:lang w:val="en-US"/>
         </w:rPr>
-        <w:t xml:space="preserve">he distances between the points of a Cluster and their Centroid for each of the Cluster 1 and 2 are respectively </w:t>
+        <w:t>he distances between the points of a Cluster and their Centroid for each of the Cluster</w:t>
+      </w:r>
+      <w:r>
+        <w:rPr>
+          <w:b w:val="0"/>
+          <w:color w:val="auto"/>
+          <w:lang w:val="en-US"/>
+        </w:rPr>
+        <w:t>s</w:t>
+      </w:r>
+      <w:r>
+        <w:rPr>
+          <w:b w:val="0"/>
+          <w:color w:val="auto"/>
+          <w:lang w:val="en-US"/>
+        </w:rPr>
+        <w:t xml:space="preserve"> 1 and 2 are respectively </w:t>
       </w:r>
       <w:r>
         <w:rPr>
@@ -17546,7 +18135,23 @@
           <w:color w:val="auto"/>
           <w:lang w:val="en-US"/>
         </w:rPr>
-        <w:t xml:space="preserve"> Cluster 1 and</w:t>
+        <w:t xml:space="preserve"> Cluster</w:t>
+      </w:r>
+      <w:r>
+        <w:rPr>
+          <w:b w:val="0"/>
+          <w:color w:val="auto"/>
+          <w:lang w:val="en-US"/>
+        </w:rPr>
+        <w:t>s</w:t>
+      </w:r>
+      <w:r>
+        <w:rPr>
+          <w:b w:val="0"/>
+          <w:color w:val="auto"/>
+          <w:lang w:val="en-US"/>
+        </w:rPr>
+        <w:t xml:space="preserve"> 1 and</w:t>
       </w:r>
       <w:r>
         <w:rPr>
@@ -17924,7 +18529,23 @@
           <w:color w:val="auto"/>
           <w:lang w:val="en-US"/>
         </w:rPr>
-        <w:t>The highest TOTAL_COST are fo</w:t>
+        <w:t xml:space="preserve">The highest </w:t>
+      </w:r>
+      <w:r>
+        <w:rPr>
+          <w:b w:val="0"/>
+          <w:color w:val="auto"/>
+          <w:lang w:val="en-US"/>
+        </w:rPr>
+        <w:t xml:space="preserve">values of </w:t>
+      </w:r>
+      <w:r>
+        <w:rPr>
+          <w:b w:val="0"/>
+          <w:color w:val="auto"/>
+          <w:lang w:val="en-US"/>
+        </w:rPr>
+        <w:t>TOTAL_COST are fo</w:t>
       </w:r>
       <w:r>
         <w:rPr>
@@ -17948,7 +18569,23 @@
           <w:color w:val="auto"/>
           <w:lang w:val="en-US"/>
         </w:rPr>
-        <w:t xml:space="preserve"> in G1;</w:t>
+        <w:t xml:space="preserve"> </w:t>
+      </w:r>
+      <w:r>
+        <w:rPr>
+          <w:b w:val="0"/>
+          <w:color w:val="auto"/>
+          <w:lang w:val="en-US"/>
+        </w:rPr>
+        <w:t xml:space="preserve">ones </w:t>
+      </w:r>
+      <w:r>
+        <w:rPr>
+          <w:b w:val="0"/>
+          <w:color w:val="auto"/>
+          <w:lang w:val="en-US"/>
+        </w:rPr>
+        <w:t>in G1;</w:t>
       </w:r>
     </w:p>
     <w:p>
@@ -18687,7 +19324,6 @@
         </w:rPr>
         <w:t xml:space="preserve">G1: </w:t>
       </w:r>
-      <w:proofErr w:type="spellStart"/>
       <w:r>
         <w:rPr>
           <w:b w:val="0"/>
@@ -18695,9 +19331,8 @@
           <w:color w:val="auto"/>
           <w:lang w:val="en-US"/>
         </w:rPr>
-        <w:t>Genaralist</w:t>
-      </w:r>
-      <w:proofErr w:type="spellEnd"/>
+        <w:t>Generalist</w:t>
+      </w:r>
       <w:r>
         <w:rPr>
           <w:b w:val="0"/>
@@ -20688,7 +21323,23 @@
           <w:color w:val="auto"/>
           <w:lang w:val="en-US"/>
         </w:rPr>
-        <w:t xml:space="preserve">The data partitioning method that has been chosen was that of the k-means </w:t>
+        <w:t xml:space="preserve">The data partitioning method that </w:t>
+      </w:r>
+      <w:r>
+        <w:rPr>
+          <w:b w:val="0"/>
+          <w:color w:val="auto"/>
+          <w:lang w:val="en-US"/>
+        </w:rPr>
+        <w:t xml:space="preserve">we have chosen </w:t>
+      </w:r>
+      <w:r>
+        <w:rPr>
+          <w:b w:val="0"/>
+          <w:color w:val="auto"/>
+          <w:lang w:val="en-US"/>
+        </w:rPr>
+        <w:t xml:space="preserve">was that of the k-means </w:t>
       </w:r>
       <w:r>
         <w:rPr>
@@ -20743,7 +21394,7 @@
           <w:color w:val="auto"/>
           <w:lang w:val="en-US"/>
         </w:rPr>
-        <w:t>.</w:t>
+        <w:t>;</w:t>
       </w:r>
     </w:p>
     <w:p>
@@ -24422,7 +25073,7 @@
           <w:color w:val="auto"/>
           <w:lang w:val="en-US"/>
         </w:rPr>
-        <w:t xml:space="preserve"> 29 observations.</w:t>
+        <w:t xml:space="preserve"> 29 observations;</w:t>
       </w:r>
     </w:p>
     <w:p>
@@ -25182,7 +25833,23 @@
           <w:color w:val="auto"/>
           <w:lang w:val="en-US"/>
         </w:rPr>
-        <w:t xml:space="preserve">sort in descending order </w:t>
+        <w:t xml:space="preserve">sort in </w:t>
+      </w:r>
+      <w:r>
+        <w:rPr>
+          <w:b w:val="0"/>
+          <w:color w:val="auto"/>
+          <w:lang w:val="en-US"/>
+        </w:rPr>
+        <w:t>an a</w:t>
+      </w:r>
+      <w:r>
+        <w:rPr>
+          <w:b w:val="0"/>
+          <w:color w:val="auto"/>
+          <w:lang w:val="en-US"/>
+        </w:rPr>
+        <w:t xml:space="preserve">scending order </w:t>
       </w:r>
       <w:r>
         <w:rPr>
@@ -25198,7 +25865,23 @@
           <w:color w:val="auto"/>
           <w:lang w:val="en-US"/>
         </w:rPr>
-        <w:t>, from the least compact to the most compact one:</w:t>
+        <w:t xml:space="preserve">, from the least compact </w:t>
+      </w:r>
+      <w:r>
+        <w:rPr>
+          <w:b w:val="0"/>
+          <w:color w:val="auto"/>
+          <w:lang w:val="en-US"/>
+        </w:rPr>
+        <w:t xml:space="preserve">one </w:t>
+      </w:r>
+      <w:r>
+        <w:rPr>
+          <w:b w:val="0"/>
+          <w:color w:val="auto"/>
+          <w:lang w:val="en-US"/>
+        </w:rPr>
+        <w:t>to the most compact one:</w:t>
       </w:r>
       <w:r>
         <w:rPr>
@@ -25733,7 +26416,6 @@
         </w:rPr>
         <w:t xml:space="preserve">We can </w:t>
       </w:r>
-      <w:proofErr w:type="spellStart"/>
       <w:r>
         <w:rPr>
           <w:b w:val="0"/>
@@ -25741,9 +26423,8 @@
           <w:u w:val="single"/>
           <w:lang w:val="en-US"/>
         </w:rPr>
-        <w:t>notcie</w:t>
-      </w:r>
-      <w:proofErr w:type="spellEnd"/>
+        <w:t>notice</w:t>
+      </w:r>
       <w:r>
         <w:rPr>
           <w:b w:val="0"/>
@@ -26170,18 +26851,8 @@
           <w:color w:val="auto"/>
           <w:lang w:val="en-US"/>
         </w:rPr>
-        <w:t xml:space="preserve">(G8 </w:t>
-      </w:r>
-      <w:proofErr w:type="gramStart"/>
-      <w:r>
-        <w:rPr>
-          <w:b w:val="0"/>
-          <w:color w:val="auto"/>
-          <w:lang w:val="en-US"/>
-        </w:rPr>
-        <w:t>et</w:t>
-      </w:r>
-      <w:proofErr w:type="gramEnd"/>
+        <w:t>(G8 and</w:t>
+      </w:r>
       <w:r>
         <w:rPr>
           <w:b w:val="0"/>
@@ -26533,7 +27204,23 @@
           <w:color w:val="auto"/>
           <w:lang w:val="en-US"/>
         </w:rPr>
-        <w:t>In all groups, admissions with a</w:t>
+        <w:t xml:space="preserve">In all </w:t>
+      </w:r>
+      <w:r>
+        <w:rPr>
+          <w:b w:val="0"/>
+          <w:color w:val="auto"/>
+          <w:lang w:val="en-US"/>
+        </w:rPr>
+        <w:t xml:space="preserve">of the </w:t>
+      </w:r>
+      <w:r>
+        <w:rPr>
+          <w:b w:val="0"/>
+          <w:color w:val="auto"/>
+          <w:lang w:val="en-US"/>
+        </w:rPr>
+        <w:t>groups, admissions with a</w:t>
       </w:r>
       <w:r>
         <w:rPr>
@@ -26735,6 +27422,14 @@
           <w:color w:val="auto"/>
           <w:lang w:val="en-US"/>
         </w:rPr>
+        <w:t xml:space="preserve">of the </w:t>
+      </w:r>
+      <w:r>
+        <w:rPr>
+          <w:b w:val="0"/>
+          <w:color w:val="auto"/>
+          <w:lang w:val="en-US"/>
+        </w:rPr>
         <w:t xml:space="preserve">Specialist Wards of </w:t>
       </w:r>
       <w:r>
@@ -26783,7 +27478,23 @@
           <w:color w:val="auto"/>
           <w:lang w:val="en-US"/>
         </w:rPr>
-        <w:t>For all G</w:t>
+        <w:t xml:space="preserve">For all </w:t>
+      </w:r>
+      <w:r>
+        <w:rPr>
+          <w:b w:val="0"/>
+          <w:color w:val="auto"/>
+          <w:lang w:val="en-US"/>
+        </w:rPr>
+        <w:t xml:space="preserve">of the </w:t>
+      </w:r>
+      <w:r>
+        <w:rPr>
+          <w:b w:val="0"/>
+          <w:color w:val="auto"/>
+          <w:lang w:val="en-US"/>
+        </w:rPr>
+        <w:t>G</w:t>
       </w:r>
       <w:r>
         <w:rPr>
@@ -26831,7 +27542,16 @@
           <w:color w:val="auto"/>
           <w:lang w:val="en-US"/>
         </w:rPr>
-        <w:t xml:space="preserve"> (exceptionally more frequent), admissions with CCI indexes 4 and 5 are relatively less frequent within the Specialist Wards of the groups; Whereas for the case of the Generalist ones, except for G6, these types of admissions are less frequent within the groups</w:t>
+        <w:t xml:space="preserve"> (exceptionally more frequent), admissions with CCI indexes 4 and 5 are relatively less frequent within the Specialist Wards of the groups; </w:t>
+      </w:r>
+      <w:r>
+        <w:rPr>
+          <w:b w:val="0"/>
+          <w:color w:val="auto"/>
+          <w:lang w:val="en-US"/>
+        </w:rPr>
+        <w:lastRenderedPageBreak/>
+        <w:t>Whereas for the case of the Generalist ones, except for G6, these types of admissions are less frequent within the groups</w:t>
       </w:r>
       <w:r>
         <w:rPr>
@@ -26862,8 +27582,23 @@
           <w:color w:val="auto"/>
           <w:lang w:val="en-US"/>
         </w:rPr>
-        <w:lastRenderedPageBreak/>
-        <w:t>Admissions corresponding to the indexes 6 and 7 of CCO are almost rare within the majority of the Wards of each group, even rare sometimes.</w:t>
+        <w:t>Admissions correspondi</w:t>
+      </w:r>
+      <w:r>
+        <w:rPr>
+          <w:b w:val="0"/>
+          <w:color w:val="auto"/>
+          <w:lang w:val="en-US"/>
+        </w:rPr>
+        <w:t>ng to the indexes 6 and 7 of CCI</w:t>
+      </w:r>
+      <w:r>
+        <w:rPr>
+          <w:b w:val="0"/>
+          <w:color w:val="auto"/>
+          <w:lang w:val="en-US"/>
+        </w:rPr>
+        <w:t xml:space="preserve"> are almost rare within the majority of the Wards of each group, even rare sometimes.</w:t>
       </w:r>
     </w:p>
     <w:p>
@@ -27003,7 +27738,23 @@
           <w:color w:val="auto"/>
           <w:lang w:val="en-US"/>
         </w:rPr>
-        <w:t>Except for G3, admissions with a level 3 of RISK_DEATH are more frequen</w:t>
+        <w:t xml:space="preserve">Except for </w:t>
+      </w:r>
+      <w:r>
+        <w:rPr>
+          <w:b w:val="0"/>
+          <w:color w:val="auto"/>
+          <w:lang w:val="en-US"/>
+        </w:rPr>
+        <w:t xml:space="preserve">the case of </w:t>
+      </w:r>
+      <w:r>
+        <w:rPr>
+          <w:b w:val="0"/>
+          <w:color w:val="auto"/>
+          <w:lang w:val="en-US"/>
+        </w:rPr>
+        <w:t>G3, admissions with a level 3 of RISK_DEATH are more frequen</w:t>
       </w:r>
       <w:r>
         <w:rPr>
@@ -27093,27 +27844,33 @@
         <w:rPr>
           <w:lang w:val="en-US"/>
         </w:rPr>
-        <w:t xml:space="preserve">Model </w:t>
+        <w:t>Model 5</w:t>
+      </w:r>
+      <w:r>
+        <w:rPr>
+          <w:lang w:val="en-US"/>
+        </w:rPr>
+        <w:t xml:space="preserve">: Sojourn </w:t>
       </w:r>
       <w:proofErr w:type="gramStart"/>
       <w:r>
         <w:rPr>
           <w:lang w:val="en-US"/>
         </w:rPr>
-        <w:t>5 :</w:t>
+        <w:t xml:space="preserve">Time  </w:t>
+      </w:r>
+      <w:r>
+        <w:rPr>
+          <w:lang w:val="en-US"/>
+        </w:rPr>
+        <w:t>and</w:t>
       </w:r>
       <w:proofErr w:type="gramEnd"/>
       <w:r>
         <w:rPr>
           <w:lang w:val="en-US"/>
         </w:rPr>
-        <w:t xml:space="preserve"> Sojourn Time  </w:t>
-      </w:r>
-      <w:r>
-        <w:rPr>
-          <w:lang w:val="en-US"/>
-        </w:rPr>
-        <w:t>and R</w:t>
+        <w:t xml:space="preserve"> R</w:t>
       </w:r>
       <w:r>
         <w:rPr>
@@ -27592,7 +28349,24 @@
           <w:color w:val="auto"/>
           <w:lang w:val="en-US"/>
         </w:rPr>
-        <w:t xml:space="preserve">The data partitioning method that has been chosen was that of the k-means </w:t>
+        <w:lastRenderedPageBreak/>
+        <w:t xml:space="preserve">The data partitioning method that </w:t>
+      </w:r>
+      <w:r>
+        <w:rPr>
+          <w:b w:val="0"/>
+          <w:color w:val="auto"/>
+          <w:lang w:val="en-US"/>
+        </w:rPr>
+        <w:t xml:space="preserve">we have </w:t>
+      </w:r>
+      <w:r>
+        <w:rPr>
+          <w:b w:val="0"/>
+          <w:color w:val="auto"/>
+          <w:lang w:val="en-US"/>
+        </w:rPr>
+        <w:t xml:space="preserve">chosen was that of the k-means </w:t>
       </w:r>
       <w:r>
         <w:rPr>
@@ -27631,7 +28405,6 @@
           <w:color w:val="auto"/>
           <w:lang w:val="en-US"/>
         </w:rPr>
-        <w:lastRenderedPageBreak/>
         <w:t xml:space="preserve">The method used for estimating the optimal number of Clusters to specify when partitioning data with the k-means method is that of </w:t>
       </w:r>
       <w:r>
@@ -27648,7 +28421,7 @@
           <w:color w:val="auto"/>
           <w:lang w:val="en-US"/>
         </w:rPr>
-        <w:t>.</w:t>
+        <w:t>;</w:t>
       </w:r>
     </w:p>
     <w:p>
@@ -27689,31 +28462,21 @@
         </w:rPr>
         <w:t xml:space="preserve">with 5 clusters, which means that </w:t>
       </w:r>
-      <w:proofErr w:type="gramStart"/>
-      <w:r>
-        <w:rPr>
-          <w:b w:val="0"/>
-          <w:color w:val="auto"/>
-          <w:lang w:val="en-US"/>
-        </w:rPr>
-        <w:t>(</w:t>
-      </w:r>
-      <w:r>
-        <w:rPr>
-          <w:b w:val="0"/>
-          <w:color w:val="auto"/>
-          <w:lang w:val="en-US"/>
-        </w:rPr>
-        <w:t xml:space="preserve"> is</w:t>
-      </w:r>
-      <w:proofErr w:type="gramEnd"/>
-      <w:r>
-        <w:rPr>
-          <w:b w:val="0"/>
-          <w:color w:val="auto"/>
-          <w:lang w:val="en-US"/>
-        </w:rPr>
-        <w:t xml:space="preserve"> then the optimal number of Clusters to be kept.</w:t>
+      <w:r>
+        <w:rPr>
+          <w:b w:val="0"/>
+          <w:color w:val="auto"/>
+          <w:lang w:val="en-US"/>
+        </w:rPr>
+        <w:t xml:space="preserve">it </w:t>
+      </w:r>
+      <w:r>
+        <w:rPr>
+          <w:b w:val="0"/>
+          <w:color w:val="auto"/>
+          <w:lang w:val="en-US"/>
+        </w:rPr>
+        <w:t>is then the optimal number of Clusters to be kept.</w:t>
       </w:r>
     </w:p>
     <w:p>
@@ -30793,6 +31556,7 @@
           <w:color w:val="auto"/>
           <w:lang w:val="en-US"/>
         </w:rPr>
+        <w:lastRenderedPageBreak/>
         <w:t xml:space="preserve">The </w:t>
       </w:r>
       <w:r>
@@ -30851,7 +31615,6 @@
           <w:color w:val="auto"/>
           <w:lang w:val="en-US"/>
         </w:rPr>
-        <w:lastRenderedPageBreak/>
         <w:t>Centroid of</w:t>
       </w:r>
       <w:r>
@@ -31143,7 +31906,23 @@
           <w:color w:val="auto"/>
           <w:lang w:val="en-US"/>
         </w:rPr>
-        <w:t>126.5125, 114.9211, 103.1526, 369.1019 et de 450.9033.</w:t>
+        <w:t xml:space="preserve">126.5125, 114.9211, 103.1526, 369.1019 </w:t>
+      </w:r>
+      <w:r>
+        <w:rPr>
+          <w:b w:val="0"/>
+          <w:color w:val="auto"/>
+          <w:lang w:val="en-US"/>
+        </w:rPr>
+        <w:t>and</w:t>
+      </w:r>
+      <w:r>
+        <w:rPr>
+          <w:b w:val="0"/>
+          <w:color w:val="auto"/>
+          <w:lang w:val="en-US"/>
+        </w:rPr>
+        <w:t xml:space="preserve"> 450.9033.</w:t>
       </w:r>
       <w:r>
         <w:rPr>
@@ -31185,6 +31964,7 @@
       </w:pPr>
       <w:r>
         <w:rPr>
+          <w:b w:val="0"/>
           <w:color w:val="auto"/>
           <w:lang w:val="en-US"/>
         </w:rPr>
@@ -31192,10 +31972,18 @@
       </w:r>
       <w:r>
         <w:rPr>
-          <w:color w:val="auto"/>
-          <w:lang w:val="en-US"/>
-        </w:rPr>
-        <w:t xml:space="preserve"> ratio </w:t>
+          <w:b w:val="0"/>
+          <w:color w:val="auto"/>
+          <w:lang w:val="en-US"/>
+        </w:rPr>
+        <w:t xml:space="preserve"> ratio</w:t>
+      </w:r>
+      <w:r>
+        <w:rPr>
+          <w:color w:val="auto"/>
+          <w:lang w:val="en-US"/>
+        </w:rPr>
+        <w:t xml:space="preserve"> </w:t>
       </w:r>
       <w:r>
         <w:rPr>
@@ -31526,31 +32314,21 @@
         </w:rPr>
         <w:t>respectively </w:t>
       </w:r>
-      <w:proofErr w:type="gramStart"/>
-      <w:r>
-        <w:rPr>
-          <w:b w:val="0"/>
-          <w:color w:val="auto"/>
-          <w:lang w:val="en-US"/>
-        </w:rPr>
-        <w:t xml:space="preserve">by </w:t>
-      </w:r>
-      <w:r>
-        <w:rPr>
-          <w:b w:val="0"/>
-          <w:color w:val="auto"/>
-          <w:lang w:val="en-US"/>
-        </w:rPr>
-        <w:t>:</w:t>
-      </w:r>
-      <w:proofErr w:type="gramEnd"/>
-      <w:r>
-        <w:rPr>
-          <w:b w:val="0"/>
-          <w:color w:val="auto"/>
-          <w:lang w:val="en-US"/>
-        </w:rPr>
-        <w:t xml:space="preserve"> </w:t>
+      <w:r>
+        <w:rPr>
+          <w:b w:val="0"/>
+          <w:color w:val="auto"/>
+          <w:lang w:val="en-US"/>
+        </w:rPr>
+        <w:t>by</w:t>
+      </w:r>
+      <w:r>
+        <w:rPr>
+          <w:b w:val="0"/>
+          <w:color w:val="auto"/>
+          <w:lang w:val="en-US"/>
+        </w:rPr>
+        <w:t xml:space="preserve">: </w:t>
       </w:r>
       <w:r>
         <w:rPr>
@@ -32203,6 +32981,14 @@
           <w:lang w:val="en-US"/>
         </w:rPr>
       </w:pPr>
+      <w:r>
+        <w:rPr>
+          <w:b w:val="0"/>
+          <w:color w:val="auto"/>
+          <w:lang w:val="en-US"/>
+        </w:rPr>
+        <w:t xml:space="preserve">The </w:t>
+      </w:r>
       <w:proofErr w:type="spellStart"/>
       <w:r>
         <w:rPr>
@@ -32221,16 +33007,14 @@
         </w:rPr>
         <w:t xml:space="preserve"> </w:t>
       </w:r>
-      <w:proofErr w:type="spellStart"/>
-      <w:r>
-        <w:rPr>
-          <w:b w:val="0"/>
-          <w:color w:val="auto"/>
-          <w:lang w:val="en-US"/>
-        </w:rPr>
-        <w:t>correpsonding</w:t>
-      </w:r>
-      <w:proofErr w:type="spellEnd"/>
+      <w:r>
+        <w:rPr>
+          <w:b w:val="0"/>
+          <w:color w:val="auto"/>
+          <w:lang w:val="en-US"/>
+        </w:rPr>
+        <w:t>corresponding</w:t>
+      </w:r>
       <w:r>
         <w:rPr>
           <w:b w:val="0"/>
@@ -32247,16 +33031,14 @@
         </w:rPr>
         <w:t xml:space="preserve">ups are more or less at the same level of AGE values, with roughly the same variability and relatively asymmetrical data </w:t>
       </w:r>
-      <w:proofErr w:type="spellStart"/>
-      <w:r>
-        <w:rPr>
-          <w:b w:val="0"/>
-          <w:color w:val="auto"/>
-          <w:lang w:val="en-US"/>
-        </w:rPr>
-        <w:t>distributiaons</w:t>
-      </w:r>
-      <w:proofErr w:type="spellEnd"/>
+      <w:r>
+        <w:rPr>
+          <w:b w:val="0"/>
+          <w:color w:val="auto"/>
+          <w:lang w:val="en-US"/>
+        </w:rPr>
+        <w:t>distributions</w:t>
+      </w:r>
       <w:r>
         <w:rPr>
           <w:b w:val="0"/>
@@ -32387,7 +33169,6 @@
           <w:color w:val="auto"/>
           <w:lang w:val="en-US"/>
         </w:rPr>
-        <w:lastRenderedPageBreak/>
         <w:t xml:space="preserve">Generally, each group is made up </w:t>
       </w:r>
       <w:r>
@@ -32420,6 +33201,7 @@
           <w:color w:val="auto"/>
           <w:lang w:val="en-US"/>
         </w:rPr>
+        <w:lastRenderedPageBreak/>
         <w:t>Admissions with and index 1 of CCI are exceptionally more frequent in G2 than in the other groups, whereas for those with the index 4 of CCI, they are more frequent in G4 than in the other groups;</w:t>
       </w:r>
     </w:p>
@@ -32571,7 +33353,23 @@
           <w:color w:val="auto"/>
           <w:lang w:val="en-US"/>
         </w:rPr>
-        <w:t>ssions that correspond to and index 6 or 7 of CCI are very rarely observed in G4 and G5.</w:t>
+        <w:t xml:space="preserve">ssions that correspond </w:t>
+      </w:r>
+      <w:r>
+        <w:rPr>
+          <w:b w:val="0"/>
+          <w:color w:val="auto"/>
+          <w:lang w:val="en-US"/>
+        </w:rPr>
+        <w:t>to an</w:t>
+      </w:r>
+      <w:r>
+        <w:rPr>
+          <w:b w:val="0"/>
+          <w:color w:val="auto"/>
+          <w:lang w:val="en-US"/>
+        </w:rPr>
+        <w:t xml:space="preserve"> index 6 or 7 of CCI are very rarely observed in G4 and G5.</w:t>
       </w:r>
     </w:p>
     <w:p>
@@ -32825,7 +33623,17 @@
           <w:color w:val="auto"/>
           <w:lang w:val="en-US"/>
         </w:rPr>
-        <w:t xml:space="preserve">, mainly in </w:t>
+        <w:t xml:space="preserve">, </w:t>
+      </w:r>
+      <w:bookmarkStart w:id="0" w:name="_GoBack"/>
+      <w:bookmarkEnd w:id="0"/>
+      <w:r>
+        <w:rPr>
+          <w:b w:val="0"/>
+          <w:color w:val="auto"/>
+          <w:lang w:val="en-US"/>
+        </w:rPr>
+        <w:t xml:space="preserve">mainly in </w:t>
       </w:r>
       <w:r>
         <w:rPr>
@@ -33321,8 +34129,6 @@
         </w:rPr>
         <w:t>or even never found (G1, G2 and G3) within the groups.</w:t>
       </w:r>
-      <w:bookmarkStart w:id="0" w:name="_GoBack"/>
-      <w:bookmarkEnd w:id="0"/>
     </w:p>
     <w:sectPr>
       <w:footerReference w:type="default" r:id="rId35"/>
@@ -35783,7 +36589,7 @@
 </file>
 
 <file path=customXml/itemProps1.xml><?xml version="1.0" encoding="utf-8"?>
-<ds:datastoreItem xmlns:ds="http://schemas.openxmlformats.org/officeDocument/2006/customXml" ds:itemID="{33CC90A2-52E2-4E14-BEAB-C30C3CFB8BE5}">
+<ds:datastoreItem xmlns:ds="http://schemas.openxmlformats.org/officeDocument/2006/customXml" ds:itemID="{3ED01850-AD3D-4632-B1ED-7DA036318597}">
   <ds:schemaRefs>
     <ds:schemaRef ds:uri="http://schemas.openxmlformats.org/officeDocument/2006/bibliography"/>
   </ds:schemaRefs>

</xml_diff>

<commit_message>
Clustering Interpretations documentation : Alignment corrections
</commit_message>
<xml_diff>
--- a/Interpretation/ENG/Hospital Data Analysis - Clustering- Interpretations.DOCX
+++ b/Interpretation/ENG/Hospital Data Analysis - Clustering- Interpretations.DOCX
@@ -20072,6 +20072,7 @@
           <w:ilvl w:val="0"/>
           <w:numId w:val="3"/>
         </w:numPr>
+        <w:spacing w:after="240"/>
         <w:rPr>
           <w:lang w:val="en-US"/>
         </w:rPr>
@@ -20092,7 +20093,21 @@
         <w:rPr>
           <w:lang w:val="en-US"/>
         </w:rPr>
-        <w:t xml:space="preserve"> 4 : </w:t>
+        <w:t xml:space="preserve"> </w:t>
+      </w:r>
+      <w:proofErr w:type="gramStart"/>
+      <w:r>
+        <w:rPr>
+          <w:lang w:val="en-US"/>
+        </w:rPr>
+        <w:t>4 :</w:t>
+      </w:r>
+      <w:proofErr w:type="gramEnd"/>
+      <w:r>
+        <w:rPr>
+          <w:lang w:val="en-US"/>
+        </w:rPr>
+        <w:t xml:space="preserve"> </w:t>
       </w:r>
       <w:r>
         <w:rPr>
@@ -20178,16 +20193,6 @@
         </w:rPr>
         <w:t>ime</w:t>
       </w:r>
-    </w:p>
-    <w:p>
-      <w:pPr>
-        <w:tabs>
-          <w:tab w:val="left" w:pos="1812"/>
-        </w:tabs>
-        <w:rPr>
-          <w:lang w:val="en-US"/>
-        </w:rPr>
-      </w:pPr>
     </w:p>
     <w:p>
       <w:pPr>
@@ -21493,6 +21498,8 @@
         </w:rPr>
         <w:t>9</w:t>
       </w:r>
+      <w:bookmarkStart w:id="0" w:name="_GoBack"/>
+      <w:bookmarkEnd w:id="0"/>
     </w:p>
     <w:p>
       <w:pPr>
@@ -21531,6 +21538,50 @@
           <w:lang w:val="en-US" w:eastAsia="fr-FR"/>
         </w:rPr>
       </w:pPr>
+      <w:r>
+        <w:rPr>
+          <w:rFonts w:ascii="Courier New" w:eastAsia="Times New Roman" w:hAnsi="Courier New" w:cs="Courier New"/>
+          <w:color w:val="333333"/>
+          <w:sz w:val="20"/>
+          <w:szCs w:val="20"/>
+          <w:lang w:val="en-US" w:eastAsia="fr-FR"/>
+        </w:rPr>
+        <w:t xml:space="preserve">mod4 &lt;- </w:t>
+      </w:r>
+      <w:proofErr w:type="spellStart"/>
+      <w:proofErr w:type="gramStart"/>
+      <w:r>
+        <w:rPr>
+          <w:rFonts w:ascii="Courier New" w:eastAsia="Times New Roman" w:hAnsi="Courier New" w:cs="Courier New"/>
+          <w:color w:val="333333"/>
+          <w:sz w:val="20"/>
+          <w:szCs w:val="20"/>
+          <w:lang w:val="en-US" w:eastAsia="fr-FR"/>
+        </w:rPr>
+        <w:t>kmeans</w:t>
+      </w:r>
+      <w:proofErr w:type="spellEnd"/>
+      <w:r>
+        <w:rPr>
+          <w:rFonts w:ascii="Courier New" w:eastAsia="Times New Roman" w:hAnsi="Courier New" w:cs="Courier New"/>
+          <w:color w:val="333333"/>
+          <w:sz w:val="20"/>
+          <w:szCs w:val="20"/>
+          <w:lang w:val="en-US" w:eastAsia="fr-FR"/>
+        </w:rPr>
+        <w:t>(</w:t>
+      </w:r>
+      <w:proofErr w:type="gramEnd"/>
+      <w:r>
+        <w:rPr>
+          <w:rFonts w:ascii="Courier New" w:eastAsia="Times New Roman" w:hAnsi="Courier New" w:cs="Courier New"/>
+          <w:color w:val="333333"/>
+          <w:sz w:val="20"/>
+          <w:szCs w:val="20"/>
+          <w:lang w:val="en-US" w:eastAsia="fr-FR"/>
+        </w:rPr>
+        <w:t>df_model4,</w:t>
+      </w:r>
     </w:p>
     <w:p>
       <w:pPr>
@@ -21577,9 +21628,8 @@
           <w:szCs w:val="20"/>
           <w:lang w:val="en-US" w:eastAsia="fr-FR"/>
         </w:rPr>
-        <w:t xml:space="preserve">mod4 &lt;- </w:t>
-      </w:r>
-      <w:proofErr w:type="spellStart"/>
+        <w:t xml:space="preserve">               </w:t>
+      </w:r>
       <w:proofErr w:type="gramStart"/>
       <w:r>
         <w:rPr>
@@ -21589,18 +21639,7 @@
           <w:szCs w:val="20"/>
           <w:lang w:val="en-US" w:eastAsia="fr-FR"/>
         </w:rPr>
-        <w:t>kmeans</w:t>
-      </w:r>
-      <w:proofErr w:type="spellEnd"/>
-      <w:r>
-        <w:rPr>
-          <w:rFonts w:ascii="Courier New" w:eastAsia="Times New Roman" w:hAnsi="Courier New" w:cs="Courier New"/>
-          <w:color w:val="333333"/>
-          <w:sz w:val="20"/>
-          <w:szCs w:val="20"/>
-          <w:lang w:val="en-US" w:eastAsia="fr-FR"/>
-        </w:rPr>
-        <w:t>(</w:t>
+        <w:t>centers</w:t>
       </w:r>
       <w:proofErr w:type="gramEnd"/>
       <w:r>
@@ -21611,7 +21650,7 @@
           <w:szCs w:val="20"/>
           <w:lang w:val="en-US" w:eastAsia="fr-FR"/>
         </w:rPr>
-        <w:t>df_model4,</w:t>
+        <w:t xml:space="preserve"> = mod4_nc,</w:t>
       </w:r>
     </w:p>
     <w:p>
@@ -21661,6 +21700,7 @@
         </w:rPr>
         <w:t xml:space="preserve">               </w:t>
       </w:r>
+      <w:proofErr w:type="spellStart"/>
       <w:proofErr w:type="gramStart"/>
       <w:r>
         <w:rPr>
@@ -21670,8 +21710,9 @@
           <w:szCs w:val="20"/>
           <w:lang w:val="en-US" w:eastAsia="fr-FR"/>
         </w:rPr>
-        <w:t>centers</w:t>
-      </w:r>
+        <w:t>nstart</w:t>
+      </w:r>
+      <w:proofErr w:type="spellEnd"/>
       <w:proofErr w:type="gramEnd"/>
       <w:r>
         <w:rPr>
@@ -21681,7 +21722,27 @@
           <w:szCs w:val="20"/>
           <w:lang w:val="en-US" w:eastAsia="fr-FR"/>
         </w:rPr>
-        <w:t xml:space="preserve"> = mod4_nc,</w:t>
+        <w:t xml:space="preserve"> = </w:t>
+      </w:r>
+      <w:r>
+        <w:rPr>
+          <w:rFonts w:ascii="Courier New" w:eastAsia="Times New Roman" w:hAnsi="Courier New" w:cs="Courier New"/>
+          <w:color w:val="0000CD"/>
+          <w:sz w:val="20"/>
+          <w:szCs w:val="20"/>
+          <w:lang w:val="en-US" w:eastAsia="fr-FR"/>
+        </w:rPr>
+        <w:t>10</w:t>
+      </w:r>
+      <w:r>
+        <w:rPr>
+          <w:rFonts w:ascii="Courier New" w:eastAsia="Times New Roman" w:hAnsi="Courier New" w:cs="Courier New"/>
+          <w:color w:val="333333"/>
+          <w:sz w:val="20"/>
+          <w:szCs w:val="20"/>
+          <w:lang w:val="en-US" w:eastAsia="fr-FR"/>
+        </w:rPr>
+        <w:t>,</w:t>
       </w:r>
     </w:p>
     <w:p>
@@ -21732,19 +21793,17 @@
         <w:t xml:space="preserve">               </w:t>
       </w:r>
       <w:proofErr w:type="spellStart"/>
-      <w:proofErr w:type="gramStart"/>
-      <w:r>
-        <w:rPr>
-          <w:rFonts w:ascii="Courier New" w:eastAsia="Times New Roman" w:hAnsi="Courier New" w:cs="Courier New"/>
-          <w:color w:val="333333"/>
-          <w:sz w:val="20"/>
-          <w:szCs w:val="20"/>
-          <w:lang w:val="en-US" w:eastAsia="fr-FR"/>
-        </w:rPr>
-        <w:t>nstart</w:t>
+      <w:r>
+        <w:rPr>
+          <w:rFonts w:ascii="Courier New" w:eastAsia="Times New Roman" w:hAnsi="Courier New" w:cs="Courier New"/>
+          <w:color w:val="333333"/>
+          <w:sz w:val="20"/>
+          <w:szCs w:val="20"/>
+          <w:lang w:val="en-US" w:eastAsia="fr-FR"/>
+        </w:rPr>
+        <w:t>iter.max</w:t>
       </w:r>
       <w:proofErr w:type="spellEnd"/>
-      <w:proofErr w:type="gramEnd"/>
       <w:r>
         <w:rPr>
           <w:rFonts w:ascii="Courier New" w:eastAsia="Times New Roman" w:hAnsi="Courier New" w:cs="Courier New"/>
@@ -21763,7 +21822,7 @@
           <w:szCs w:val="20"/>
           <w:lang w:val="en-US" w:eastAsia="fr-FR"/>
         </w:rPr>
-        <w:t>10</w:t>
+        <w:t>200</w:t>
       </w:r>
       <w:r>
         <w:rPr>
@@ -21821,49 +21880,7 @@
           <w:szCs w:val="20"/>
           <w:lang w:val="en-US" w:eastAsia="fr-FR"/>
         </w:rPr>
-        <w:t xml:space="preserve">               </w:t>
-      </w:r>
-      <w:proofErr w:type="spellStart"/>
-      <w:r>
-        <w:rPr>
-          <w:rFonts w:ascii="Courier New" w:eastAsia="Times New Roman" w:hAnsi="Courier New" w:cs="Courier New"/>
-          <w:color w:val="333333"/>
-          <w:sz w:val="20"/>
-          <w:szCs w:val="20"/>
-          <w:lang w:val="en-US" w:eastAsia="fr-FR"/>
-        </w:rPr>
-        <w:t>iter.max</w:t>
-      </w:r>
-      <w:proofErr w:type="spellEnd"/>
-      <w:r>
-        <w:rPr>
-          <w:rFonts w:ascii="Courier New" w:eastAsia="Times New Roman" w:hAnsi="Courier New" w:cs="Courier New"/>
-          <w:color w:val="333333"/>
-          <w:sz w:val="20"/>
-          <w:szCs w:val="20"/>
-          <w:lang w:val="en-US" w:eastAsia="fr-FR"/>
-        </w:rPr>
-        <w:t xml:space="preserve"> = </w:t>
-      </w:r>
-      <w:r>
-        <w:rPr>
-          <w:rFonts w:ascii="Courier New" w:eastAsia="Times New Roman" w:hAnsi="Courier New" w:cs="Courier New"/>
-          <w:color w:val="0000CD"/>
-          <w:sz w:val="20"/>
-          <w:szCs w:val="20"/>
-          <w:lang w:val="en-US" w:eastAsia="fr-FR"/>
-        </w:rPr>
-        <w:t>200</w:t>
-      </w:r>
-      <w:r>
-        <w:rPr>
-          <w:rFonts w:ascii="Courier New" w:eastAsia="Times New Roman" w:hAnsi="Courier New" w:cs="Courier New"/>
-          <w:color w:val="333333"/>
-          <w:sz w:val="20"/>
-          <w:szCs w:val="20"/>
-          <w:lang w:val="en-US" w:eastAsia="fr-FR"/>
-        </w:rPr>
-        <w:t>,</w:t>
+        <w:t xml:space="preserve">) </w:t>
       </w:r>
     </w:p>
     <w:p>
@@ -21911,92 +21928,6 @@
           <w:szCs w:val="20"/>
           <w:lang w:val="en-US" w:eastAsia="fr-FR"/>
         </w:rPr>
-        <w:t xml:space="preserve">) </w:t>
-      </w:r>
-    </w:p>
-    <w:p>
-      <w:pPr>
-        <w:pBdr>
-          <w:top w:val="single" w:sz="6" w:space="7" w:color="CCCCCC"/>
-          <w:left w:val="single" w:sz="6" w:space="7" w:color="CCCCCC"/>
-          <w:bottom w:val="single" w:sz="6" w:space="7" w:color="CCCCCC"/>
-          <w:right w:val="single" w:sz="6" w:space="7" w:color="CCCCCC"/>
-        </w:pBdr>
-        <w:shd w:val="clear" w:color="auto" w:fill="F5F5F5"/>
-        <w:tabs>
-          <w:tab w:val="left" w:pos="916"/>
-          <w:tab w:val="left" w:pos="1832"/>
-          <w:tab w:val="left" w:pos="2748"/>
-          <w:tab w:val="left" w:pos="3664"/>
-          <w:tab w:val="left" w:pos="4580"/>
-          <w:tab w:val="left" w:pos="5496"/>
-          <w:tab w:val="left" w:pos="6412"/>
-          <w:tab w:val="left" w:pos="7328"/>
-          <w:tab w:val="left" w:pos="8244"/>
-          <w:tab w:val="left" w:pos="9160"/>
-          <w:tab w:val="left" w:pos="10076"/>
-          <w:tab w:val="left" w:pos="10992"/>
-          <w:tab w:val="left" w:pos="11908"/>
-          <w:tab w:val="left" w:pos="12824"/>
-          <w:tab w:val="left" w:pos="13740"/>
-          <w:tab w:val="left" w:pos="14656"/>
-        </w:tabs>
-        <w:wordWrap w:val="0"/>
-        <w:spacing w:after="0" w:line="240" w:lineRule="auto"/>
-        <w:rPr>
-          <w:rFonts w:ascii="Courier New" w:eastAsia="Times New Roman" w:hAnsi="Courier New" w:cs="Courier New"/>
-          <w:color w:val="333333"/>
-          <w:sz w:val="20"/>
-          <w:szCs w:val="20"/>
-          <w:lang w:val="en-US" w:eastAsia="fr-FR"/>
-        </w:rPr>
-      </w:pPr>
-    </w:p>
-    <w:p>
-      <w:pPr>
-        <w:pBdr>
-          <w:top w:val="single" w:sz="6" w:space="7" w:color="CCCCCC"/>
-          <w:left w:val="single" w:sz="6" w:space="7" w:color="CCCCCC"/>
-          <w:bottom w:val="single" w:sz="6" w:space="7" w:color="CCCCCC"/>
-          <w:right w:val="single" w:sz="6" w:space="7" w:color="CCCCCC"/>
-        </w:pBdr>
-        <w:shd w:val="clear" w:color="auto" w:fill="F5F5F5"/>
-        <w:tabs>
-          <w:tab w:val="left" w:pos="916"/>
-          <w:tab w:val="left" w:pos="1832"/>
-          <w:tab w:val="left" w:pos="2748"/>
-          <w:tab w:val="left" w:pos="3664"/>
-          <w:tab w:val="left" w:pos="4580"/>
-          <w:tab w:val="left" w:pos="5496"/>
-          <w:tab w:val="left" w:pos="6412"/>
-          <w:tab w:val="left" w:pos="7328"/>
-          <w:tab w:val="left" w:pos="8244"/>
-          <w:tab w:val="left" w:pos="9160"/>
-          <w:tab w:val="left" w:pos="10076"/>
-          <w:tab w:val="left" w:pos="10992"/>
-          <w:tab w:val="left" w:pos="11908"/>
-          <w:tab w:val="left" w:pos="12824"/>
-          <w:tab w:val="left" w:pos="13740"/>
-          <w:tab w:val="left" w:pos="14656"/>
-        </w:tabs>
-        <w:wordWrap w:val="0"/>
-        <w:spacing w:after="0" w:line="240" w:lineRule="auto"/>
-        <w:rPr>
-          <w:rFonts w:ascii="Courier New" w:eastAsia="Times New Roman" w:hAnsi="Courier New" w:cs="Courier New"/>
-          <w:color w:val="333333"/>
-          <w:sz w:val="20"/>
-          <w:szCs w:val="20"/>
-          <w:lang w:val="en-US" w:eastAsia="fr-FR"/>
-        </w:rPr>
-      </w:pPr>
-      <w:r>
-        <w:rPr>
-          <w:rFonts w:ascii="Courier New" w:eastAsia="Times New Roman" w:hAnsi="Courier New" w:cs="Courier New"/>
-          <w:color w:val="333333"/>
-          <w:sz w:val="20"/>
-          <w:szCs w:val="20"/>
-          <w:lang w:val="en-US" w:eastAsia="fr-FR"/>
-        </w:rPr>
         <w:t>mod4</w:t>
       </w:r>
     </w:p>
@@ -23129,7 +23060,6 @@
           <w:szCs w:val="14"/>
           <w:lang w:val="en-US" w:eastAsia="fr-FR"/>
         </w:rPr>
-        <w:lastRenderedPageBreak/>
         <w:t>9 0.0000000 0.41379310</w:t>
       </w:r>
     </w:p>
@@ -25550,16 +25480,24 @@
           <w:color w:val="auto"/>
           <w:lang w:val="en-US"/>
         </w:rPr>
+        <w:t>Based on the Clustering Vector abo</w:t>
+      </w:r>
+      <w:r>
+        <w:rPr>
+          <w:b w:val="0"/>
+          <w:color w:val="auto"/>
+          <w:lang w:val="en-US"/>
+        </w:rPr>
+        <w:t xml:space="preserve">ve, we can consult the Cluster of membership of each line of observations on the admissions by just looking at the number of cluster representing the </w:t>
+      </w:r>
+      <w:r>
+        <w:rPr>
+          <w:b w:val="0"/>
+          <w:color w:val="auto"/>
+          <w:lang w:val="en-US"/>
+        </w:rPr>
         <w:lastRenderedPageBreak/>
-        <w:t>Based on the Clustering Vector abo</w:t>
-      </w:r>
-      <w:r>
-        <w:rPr>
-          <w:b w:val="0"/>
-          <w:color w:val="auto"/>
-          <w:lang w:val="en-US"/>
-        </w:rPr>
-        <w:t>ve, we can consult the Cluster of membership of each line of observations on the admissions by just looking at the number of cluster representing the line of observations on the position of this latter within the vector:</w:t>
+        <w:t>line of observations on the position of this latter within the vector:</w:t>
       </w:r>
       <w:r>
         <w:rPr>
@@ -33623,17 +33561,7 @@
           <w:color w:val="auto"/>
           <w:lang w:val="en-US"/>
         </w:rPr>
-        <w:t xml:space="preserve">, </w:t>
-      </w:r>
-      <w:bookmarkStart w:id="0" w:name="_GoBack"/>
-      <w:bookmarkEnd w:id="0"/>
-      <w:r>
-        <w:rPr>
-          <w:b w:val="0"/>
-          <w:color w:val="auto"/>
-          <w:lang w:val="en-US"/>
-        </w:rPr>
-        <w:t xml:space="preserve">mainly in </w:t>
+        <w:t xml:space="preserve">, mainly in </w:t>
       </w:r>
       <w:r>
         <w:rPr>
@@ -34196,7 +34124,7 @@
           <w:rPr>
             <w:noProof/>
           </w:rPr>
-          <w:t>28</w:t>
+          <w:t>18</w:t>
         </w:r>
         <w:r>
           <w:fldChar w:fldCharType="end"/>
@@ -36589,7 +36517,7 @@
 </file>
 
 <file path=customXml/itemProps1.xml><?xml version="1.0" encoding="utf-8"?>
-<ds:datastoreItem xmlns:ds="http://schemas.openxmlformats.org/officeDocument/2006/customXml" ds:itemID="{3ED01850-AD3D-4632-B1ED-7DA036318597}">
+<ds:datastoreItem xmlns:ds="http://schemas.openxmlformats.org/officeDocument/2006/customXml" ds:itemID="{5267BB49-66AE-4F07-A831-0B8E18059686}">
   <ds:schemaRefs>
     <ds:schemaRef ds:uri="http://schemas.openxmlformats.org/officeDocument/2006/bibliography"/>
   </ds:schemaRefs>

</xml_diff>